<commit_message>
Updated the SDD with explanation of the MVC implementation
</commit_message>
<xml_diff>
--- a/Documentation/SDD.docx
+++ b/Documentation/SDD.docx
@@ -63,7 +63,7 @@
         <w:rPr>
           <w:noProof/>
         </w:rPr>
-        <w:t>tisdag den 11 april 2017</w:t>
+        <w:t>torsdag den 20 april 2017</w:t>
       </w:r>
       <w:r>
         <w:fldChar w:fldCharType="end"/>
@@ -278,8 +278,6 @@
         </w:rPr>
         <w:t xml:space="preserve">Abbreviated as TDD. </w:t>
       </w:r>
-      <w:bookmarkStart w:id="0" w:name="_GoBack"/>
-      <w:bookmarkEnd w:id="0"/>
       <w:r>
         <w:rPr>
           <w:lang w:val="en-GB"/>
@@ -752,57 +750,327 @@
         </w:rPr>
         <w:t xml:space="preserve">A class diagram for the design model. </w:t>
       </w:r>
-    </w:p>
-    <w:p>
-      <w:pPr>
-        <w:ind w:left="-5"/>
-      </w:pPr>
+      <w:bookmarkStart w:id="0" w:name="_GoBack"/>
+      <w:bookmarkEnd w:id="0"/>
+    </w:p>
+    <w:p>
+      <w:pPr>
+        <w:keepNext/>
+        <w:spacing w:after="27"/>
+      </w:pPr>
+      <w:r>
+        <w:object w:dxaOrig="7035" w:dyaOrig="9660">
+          <v:shapetype id="_x0000_t75" coordsize="21600,21600" o:spt="75" o:preferrelative="t" path="m@4@5l@4@11@9@11@9@5xe" filled="f" stroked="f">
+            <v:stroke joinstyle="miter"/>
+            <v:formulas>
+              <v:f eqn="if lineDrawn pixelLineWidth 0"/>
+              <v:f eqn="sum @0 1 0"/>
+              <v:f eqn="sum 0 0 @1"/>
+              <v:f eqn="prod @2 1 2"/>
+              <v:f eqn="prod @3 21600 pixelWidth"/>
+              <v:f eqn="prod @3 21600 pixelHeight"/>
+              <v:f eqn="sum @0 0 1"/>
+              <v:f eqn="prod @6 1 2"/>
+              <v:f eqn="prod @7 21600 pixelWidth"/>
+              <v:f eqn="sum @8 21600 0"/>
+              <v:f eqn="prod @7 21600 pixelHeight"/>
+              <v:f eqn="sum @10 21600 0"/>
+            </v:formulas>
+            <v:path o:extrusionok="f" gradientshapeok="t" o:connecttype="rect"/>
+            <o:lock v:ext="edit" aspectratio="t"/>
+          </v:shapetype>
+          <v:shape id="_x0000_i1027" type="#_x0000_t75" style="width:351.75pt;height:483pt" o:ole="">
+            <v:imagedata r:id="rId7" o:title=""/>
+          </v:shape>
+          <o:OLEObject Type="Embed" ProgID="Visio.Drawing.15" ShapeID="_x0000_i1027" DrawAspect="Content" ObjectID="_1554187569" r:id="rId8"/>
+        </w:object>
+      </w:r>
+    </w:p>
+    <w:p>
+      <w:pPr>
+        <w:pStyle w:val="Beskrivning"/>
+        <w:rPr>
+          <w:lang w:val="en-GB"/>
+        </w:rPr>
+      </w:pPr>
+      <w:r>
+        <w:rPr>
+          <w:lang w:val="en-GB"/>
+        </w:rPr>
+        <w:t xml:space="preserve">Figure </w:t>
+      </w:r>
+      <w:r>
+        <w:fldChar w:fldCharType="begin"/>
+      </w:r>
+      <w:r>
+        <w:rPr>
+          <w:lang w:val="en-GB"/>
+        </w:rPr>
+        <w:instrText xml:space="preserve"> SEQ Figure \* ARABIC </w:instrText>
+      </w:r>
+      <w:r>
+        <w:fldChar w:fldCharType="separate"/>
+      </w:r>
+      <w:r>
+        <w:rPr>
+          <w:noProof/>
+          <w:lang w:val="en-GB"/>
+        </w:rPr>
+        <w:t>1</w:t>
+      </w:r>
+      <w:r>
+        <w:fldChar w:fldCharType="end"/>
+      </w:r>
+      <w:r>
+        <w:rPr>
+          <w:lang w:val="en-GB"/>
+        </w:rPr>
+        <w:t xml:space="preserve"> MVC</w:t>
+      </w:r>
+      <w:r>
+        <w:rPr>
+          <w:lang w:val="en-GB"/>
+        </w:rPr>
+        <w:t xml:space="preserve"> Design Pattern</w:t>
+      </w:r>
+    </w:p>
+    <w:p>
+      <w:pPr>
+        <w:pStyle w:val="Rubrik3"/>
+        <w:rPr>
+          <w:lang w:val="en-GB"/>
+        </w:rPr>
+      </w:pPr>
+      <w:r>
+        <w:rPr>
+          <w:lang w:val="en-GB"/>
+        </w:rPr>
+        <w:t>MVC, MVP and MVVM</w:t>
+      </w:r>
+    </w:p>
+    <w:p>
+      <w:pPr>
+        <w:rPr>
+          <w:lang w:val="en-GB"/>
+        </w:rPr>
+      </w:pPr>
+      <w:r>
+        <w:rPr>
+          <w:lang w:val="en-GB"/>
+        </w:rPr>
+        <w:t xml:space="preserve">The system </w:t>
+      </w:r>
+      <w:r>
+        <w:rPr>
+          <w:lang w:val="en-GB"/>
+        </w:rPr>
+        <w:t xml:space="preserve">of this application </w:t>
+      </w:r>
+      <w:r>
+        <w:rPr>
+          <w:lang w:val="en-GB"/>
+        </w:rPr>
+        <w:t xml:space="preserve">has been implemented using the standard MVC architectural </w:t>
+      </w:r>
+      <w:r>
+        <w:rPr>
+          <w:lang w:val="en-GB"/>
+        </w:rPr>
+        <w:t xml:space="preserve">design pattern. In an Android application, all MVC-based architectural flows will look similar to this depending on the specific </w:t>
+      </w:r>
+      <w:r>
+        <w:rPr>
+          <w:lang w:val="en-GB"/>
+        </w:rPr>
+        <w:t xml:space="preserve">implementation you choose. </w:t>
+      </w:r>
+    </w:p>
+    <w:p>
+      <w:pPr>
+        <w:rPr>
+          <w:lang w:val="en-GB"/>
+        </w:rPr>
+      </w:pPr>
+      <w:r>
+        <w:rPr>
+          <w:lang w:val="en-GB"/>
+        </w:rPr>
+        <w:t xml:space="preserve">For the Android API, there are three fitting MVC patterns: MVC, MVP and MVVM. These three implementations all share the same principle of separating the calculations and data into the Model and displaying the data independently inside the View. What distinguishes them from each other is the way that the Model and View communicate: through a Controller, Presenter or </w:t>
+      </w:r>
       <w:proofErr w:type="spellStart"/>
       <w:r>
-        <w:t>else</w:t>
+        <w:rPr>
+          <w:lang w:val="en-GB"/>
+        </w:rPr>
+        <w:t>Viewmodel</w:t>
       </w:r>
       <w:proofErr w:type="spellEnd"/>
       <w:r>
+        <w:rPr>
+          <w:lang w:val="en-GB"/>
+        </w:rPr>
+        <w:t>.</w:t>
+      </w:r>
+    </w:p>
+    <w:p>
+      <w:pPr>
+        <w:rPr>
+          <w:lang w:val="en-GB"/>
+        </w:rPr>
+      </w:pPr>
+      <w:r>
+        <w:rPr>
+          <w:lang w:val="en-GB"/>
+        </w:rPr>
+        <w:t xml:space="preserve">This application is based on the MVC principle itself, where the Controller is the brains of the operation. The Controller consists of all the implementation logic that the View uses to display </w:t>
+      </w:r>
+      <w:r>
+        <w:rPr>
+          <w:lang w:val="en-GB"/>
+        </w:rPr>
+        <w:t xml:space="preserve">the data of the Model, and </w:t>
+      </w:r>
+      <w:r>
+        <w:rPr>
+          <w:lang w:val="en-GB"/>
+        </w:rPr>
+        <w:t>the logic for interaction between the Model and the User.</w:t>
+      </w:r>
+      <w:r>
+        <w:rPr>
+          <w:lang w:val="en-GB"/>
+        </w:rPr>
+        <w:t xml:space="preserve"> Data that will be </w:t>
+      </w:r>
+      <w:r>
+        <w:rPr>
+          <w:lang w:val="en-GB"/>
+        </w:rPr>
+        <w:lastRenderedPageBreak/>
+        <w:t xml:space="preserve">displayed for the User is fetched from Model by the active Activity in the Controller, and then injected into the necessary XML-Layout to be viewed on the screen as the View. A view never communicates directly with the Model, because all the representational logic is implemented in the Controller. When the User interacts with the View, the Controller will be notified and tell the Model to make the necessary calculations. The results are then sent back to the Controller, which then updates the View. </w:t>
+      </w:r>
+    </w:p>
+    <w:p>
+      <w:pPr>
+        <w:pStyle w:val="Rubrik4"/>
+        <w:rPr>
+          <w:lang w:val="en-GB"/>
+        </w:rPr>
+      </w:pPr>
+      <w:r>
+        <w:rPr>
+          <w:lang w:val="en-GB"/>
+        </w:rPr>
+        <w:t>Pros and Cons of MVC</w:t>
+      </w:r>
+    </w:p>
+    <w:p>
+      <w:pPr>
+        <w:rPr>
+          <w:lang w:val="en-GB"/>
+        </w:rPr>
+      </w:pPr>
+      <w:r>
+        <w:rPr>
+          <w:lang w:val="en-GB"/>
+        </w:rPr>
+        <w:t xml:space="preserve">For smaller applications such as this one, going with MVC instead of MVP and MVVM may be beneficial. More specifically, applications with few Activities and XML-Layouts that can be coupled together and don’t have many hierarchies won’t necessarily need to have another Controller to delegate the work between them. The Activities and Fragments themselves are enough for handling the communicational logic and don’t get too bloated in the process. The benefits will be less code to implement, and therefore less time needed for the same result. </w:t>
+      </w:r>
+    </w:p>
+    <w:p>
+      <w:pPr>
+        <w:rPr>
+          <w:lang w:val="en-GB"/>
+        </w:rPr>
+      </w:pPr>
+      <w:r>
+        <w:rPr>
+          <w:lang w:val="en-GB"/>
+        </w:rPr>
+        <w:t>The backside of the use of MVC instead of the other patterns is that the Controller and the View become very tightly coupled. In return, this makes the Con</w:t>
+      </w:r>
+      <w:r>
+        <w:rPr>
+          <w:lang w:val="en-GB"/>
+        </w:rPr>
+        <w:t xml:space="preserve">troller hard to test using </w:t>
+      </w:r>
+      <w:r>
+        <w:rPr>
+          <w:i/>
+          <w:lang w:val="en-GB"/>
+        </w:rPr>
+        <w:t>TDD</w:t>
+      </w:r>
+      <w:r>
+        <w:rPr>
+          <w:lang w:val="en-GB"/>
+        </w:rPr>
+        <w:t xml:space="preserve"> due to the dependencies of the View, but also quite hard to </w:t>
+      </w:r>
+      <w:r>
+        <w:rPr>
+          <w:i/>
+          <w:lang w:val="en-GB"/>
+        </w:rPr>
+        <w:t>Maintain</w:t>
+      </w:r>
+      <w:r>
+        <w:rPr>
+          <w:i/>
+          <w:lang w:val="en-GB"/>
+        </w:rPr>
         <w:t xml:space="preserve"> </w:t>
       </w:r>
-    </w:p>
-    <w:p>
-      <w:pPr>
-        <w:numPr>
-          <w:ilvl w:val="0"/>
-          <w:numId w:val="1"/>
-        </w:numPr>
-        <w:ind w:hanging="359"/>
-        <w:rPr>
-          <w:lang w:val="en-GB"/>
-        </w:rPr>
-      </w:pPr>
-      <w:r>
-        <w:rPr>
-          <w:lang w:val="en-GB"/>
-        </w:rPr>
-        <w:t xml:space="preserve">MVC and domain model described at System Architecture </w:t>
-      </w:r>
-    </w:p>
-    <w:p>
-      <w:pPr>
-        <w:spacing w:after="27"/>
-        <w:rPr>
-          <w:lang w:val="en-GB"/>
-        </w:rPr>
-      </w:pPr>
-      <w:r>
-        <w:rPr>
-          <w:lang w:val="en-GB"/>
-        </w:rPr>
-        <w:t xml:space="preserve"> </w:t>
+      <w:r>
+        <w:rPr>
+          <w:lang w:val="en-GB"/>
+        </w:rPr>
+        <w:t xml:space="preserve">as the Controller will easily get code added in the future, making it bloated and brittle. Using MVC also has a </w:t>
+      </w:r>
+      <w:r>
+        <w:rPr>
+          <w:i/>
+          <w:lang w:val="en-GB"/>
+        </w:rPr>
+        <w:t xml:space="preserve">Modularity and Flexibility </w:t>
+      </w:r>
+      <w:r>
+        <w:rPr>
+          <w:lang w:val="en-GB"/>
+        </w:rPr>
+        <w:t>-issue. Due to the Controller being so tightly coupled with the View, it may even be an extension of the View itself. If the View will need to be changed in the future, then the Controller also will have to change. The better way of handling this issue would be to implement the application using either MVP or MVVM, where the Views consist of both the XML-layouts and their respective Activities/Fragment</w:t>
+      </w:r>
+      <w:r>
+        <w:rPr>
+          <w:lang w:val="en-GB"/>
+        </w:rPr>
+        <w:t>s, and the Controller is an</w:t>
+      </w:r>
+      <w:r>
+        <w:rPr>
+          <w:lang w:val="en-GB"/>
+        </w:rPr>
+        <w:t xml:space="preserve"> external class which only handles the information that the View will need to displa</w:t>
+      </w:r>
+      <w:r>
+        <w:rPr>
+          <w:lang w:val="en-GB"/>
+        </w:rPr>
+        <w:t>y.</w:t>
       </w:r>
     </w:p>
     <w:p>
       <w:pPr>
         <w:pStyle w:val="Rubrik3"/>
-      </w:pPr>
-      <w:r>
+        <w:rPr>
+          <w:lang w:val="en-GB"/>
+        </w:rPr>
+      </w:pPr>
+      <w:r>
+        <w:rPr>
+          <w:lang w:val="en-GB"/>
+        </w:rPr>
         <w:t xml:space="preserve">Diagrams </w:t>
       </w:r>
     </w:p>
@@ -969,7 +1237,6 @@
         <w:rPr>
           <w:lang w:val="en-GB"/>
         </w:rPr>
-        <w:lastRenderedPageBreak/>
         <w:t xml:space="preserve"> </w:t>
       </w:r>
     </w:p>
@@ -1109,6 +1376,7 @@
         <w:rPr>
           <w:lang w:val="en-GB"/>
         </w:rPr>
+        <w:lastRenderedPageBreak/>
         <w:t xml:space="preserve">6. References </w:t>
       </w:r>
     </w:p>
@@ -1125,7 +1393,7 @@
         </w:rPr>
         <w:t xml:space="preserve">The three laws of Test Driven Development - </w:t>
       </w:r>
-      <w:hyperlink r:id="rId7" w:history="1">
+      <w:hyperlink r:id="rId9" w:history="1">
         <w:r>
           <w:rPr>
             <w:rStyle w:val="Hyperlnk"/>
@@ -1842,7 +2110,6 @@
     <w:next w:val="Normal"/>
     <w:link w:val="Rubrik4Char"/>
     <w:uiPriority w:val="9"/>
-    <w:semiHidden/>
     <w:unhideWhenUsed/>
     <w:qFormat/>
     <w:rsid w:val="00915A8B"/>
@@ -2059,7 +2326,6 @@
     <w:basedOn w:val="Standardstycketeckensnitt"/>
     <w:link w:val="Rubrik4"/>
     <w:uiPriority w:val="9"/>
-    <w:semiHidden/>
     <w:rsid w:val="00915A8B"/>
     <w:rPr>
       <w:rFonts w:asciiTheme="majorHAnsi" w:eastAsiaTheme="majorEastAsia" w:hAnsiTheme="majorHAnsi" w:cstheme="majorBidi"/>
@@ -2157,7 +2423,6 @@
     <w:basedOn w:val="Normal"/>
     <w:next w:val="Normal"/>
     <w:uiPriority w:val="35"/>
-    <w:semiHidden/>
     <w:unhideWhenUsed/>
     <w:qFormat/>
     <w:rsid w:val="00915A8B"/>
@@ -2740,7 +3005,7 @@
 </file>
 
 <file path=customXml/itemProps1.xml><?xml version="1.0" encoding="utf-8"?>
-<ds:datastoreItem xmlns:ds="http://schemas.openxmlformats.org/officeDocument/2006/customXml" ds:itemID="{BCBB95EF-C106-49AE-B6FB-9CD9D84E4272}">
+<ds:datastoreItem xmlns:ds="http://schemas.openxmlformats.org/officeDocument/2006/customXml" ds:itemID="{41EF0A90-07DC-4079-A0E7-A55F34846032}">
   <ds:schemaRefs>
     <ds:schemaRef ds:uri="http://schemas.openxmlformats.org/officeDocument/2006/bibliography"/>
   </ds:schemaRefs>

</xml_diff>

<commit_message>
Made changes to the SDD by updating description for the MVP-structure
</commit_message>
<xml_diff>
--- a/Documentation/SDD.docx
+++ b/Documentation/SDD.docx
@@ -63,7 +63,7 @@
         <w:rPr>
           <w:noProof/>
         </w:rPr>
-        <w:t>torsdag den 20 april 2017</w:t>
+        <w:t>torsdag den 27 april 2017</w:t>
       </w:r>
       <w:r>
         <w:fldChar w:fldCharType="end"/>
@@ -750,8 +750,6 @@
         </w:rPr>
         <w:t xml:space="preserve">A class diagram for the design model. </w:t>
       </w:r>
-      <w:bookmarkStart w:id="0" w:name="_GoBack"/>
-      <w:bookmarkEnd w:id="0"/>
     </w:p>
     <w:p>
       <w:pPr>
@@ -779,10 +777,10 @@
             <v:path o:extrusionok="f" gradientshapeok="t" o:connecttype="rect"/>
             <o:lock v:ext="edit" aspectratio="t"/>
           </v:shapetype>
-          <v:shape id="_x0000_i1027" type="#_x0000_t75" style="width:351.75pt;height:483pt" o:ole="">
+          <v:shape id="_x0000_i1033" type="#_x0000_t75" style="width:351.75pt;height:483pt" o:ole="">
             <v:imagedata r:id="rId7" o:title=""/>
           </v:shape>
-          <o:OLEObject Type="Embed" ProgID="Visio.Drawing.15" ShapeID="_x0000_i1027" DrawAspect="Content" ObjectID="_1554187569" r:id="rId8"/>
+          <o:OLEObject Type="Embed" ProgID="Visio.Drawing.15" ShapeID="_x0000_i1033" DrawAspect="Content" ObjectID="_1554821329" r:id="rId8"/>
         </w:object>
       </w:r>
     </w:p>
@@ -825,7 +823,7 @@
         <w:rPr>
           <w:lang w:val="en-GB"/>
         </w:rPr>
-        <w:t xml:space="preserve"> MVC</w:t>
+        <w:t xml:space="preserve"> MVP</w:t>
       </w:r>
       <w:r>
         <w:rPr>
@@ -876,7 +874,19 @@
         <w:rPr>
           <w:lang w:val="en-GB"/>
         </w:rPr>
-        <w:t xml:space="preserve">design pattern. In an Android application, all MVC-based architectural flows will look similar to this depending on the specific </w:t>
+        <w:t xml:space="preserve">design pattern. In an Android application, all MVC-based architectural flows will look similar to this </w:t>
+      </w:r>
+      <w:r>
+        <w:rPr>
+          <w:lang w:val="en-GB"/>
+        </w:rPr>
+        <w:t>independently of</w:t>
+      </w:r>
+      <w:r>
+        <w:rPr>
+          <w:lang w:val="en-GB"/>
+        </w:rPr>
+        <w:t xml:space="preserve"> the specific </w:t>
       </w:r>
       <w:r>
         <w:rPr>
@@ -897,6 +907,12 @@
         </w:rPr>
         <w:t xml:space="preserve">For the Android API, there are three fitting MVC patterns: MVC, MVP and MVVM. These three implementations all share the same principle of separating the calculations and data into the Model and displaying the data independently inside the View. What distinguishes them from each other is the way that the Model and View communicate: through a Controller, Presenter or </w:t>
       </w:r>
+      <w:r>
+        <w:rPr>
+          <w:lang w:val="en-GB"/>
+        </w:rPr>
+        <w:t xml:space="preserve">a </w:t>
+      </w:r>
       <w:proofErr w:type="spellStart"/>
       <w:r>
         <w:rPr>
@@ -922,32 +938,213 @@
         <w:rPr>
           <w:lang w:val="en-GB"/>
         </w:rPr>
-        <w:t xml:space="preserve">This application is based on the MVC principle itself, where the Controller is the brains of the operation. The Controller consists of all the implementation logic that the View uses to display </w:t>
-      </w:r>
-      <w:r>
-        <w:rPr>
-          <w:lang w:val="en-GB"/>
-        </w:rPr>
-        <w:t xml:space="preserve">the data of the Model, and </w:t>
-      </w:r>
-      <w:r>
-        <w:rPr>
-          <w:lang w:val="en-GB"/>
-        </w:rPr>
-        <w:t>the logic for interaction between the Model and the User.</w:t>
-      </w:r>
-      <w:r>
-        <w:rPr>
-          <w:lang w:val="en-GB"/>
-        </w:rPr>
-        <w:t xml:space="preserve"> Data that will be </w:t>
+        <w:t>This</w:t>
+      </w:r>
+      <w:r>
+        <w:rPr>
+          <w:lang w:val="en-GB"/>
+        </w:rPr>
+        <w:t xml:space="preserve"> application is based on the MVP-pattern</w:t>
+      </w:r>
+      <w:r>
+        <w:rPr>
+          <w:lang w:val="en-GB"/>
+        </w:rPr>
+        <w:t xml:space="preserve">, where the </w:t>
+      </w:r>
+      <w:r>
+        <w:rPr>
+          <w:lang w:val="en-GB"/>
+        </w:rPr>
+        <w:t>Presenter acts as</w:t>
+      </w:r>
+      <w:r>
+        <w:rPr>
+          <w:lang w:val="en-GB"/>
+        </w:rPr>
+        <w:t xml:space="preserve"> t</w:t>
+      </w:r>
+      <w:r>
+        <w:rPr>
+          <w:lang w:val="en-GB"/>
+        </w:rPr>
+        <w:t xml:space="preserve">he brains of the operation. Instead of having a Controller which </w:t>
+      </w:r>
+      <w:r>
+        <w:rPr>
+          <w:lang w:val="en-GB"/>
+        </w:rPr>
+        <w:t xml:space="preserve">consists of all the implementation logic that the View </w:t>
+      </w:r>
+      <w:r>
+        <w:rPr>
+          <w:lang w:val="en-GB"/>
+        </w:rPr>
+        <w:t>needs</w:t>
+      </w:r>
+      <w:r>
+        <w:rPr>
+          <w:lang w:val="en-GB"/>
+        </w:rPr>
+        <w:t xml:space="preserve"> to display </w:t>
+      </w:r>
+      <w:r>
+        <w:rPr>
+          <w:lang w:val="en-GB"/>
+        </w:rPr>
+        <w:t xml:space="preserve">the data of the Model, the Presenter instead only handles </w:t>
+      </w:r>
+      <w:r>
+        <w:rPr>
+          <w:lang w:val="en-GB"/>
+        </w:rPr>
+        <w:t xml:space="preserve">the </w:t>
       </w:r>
       <w:r>
         <w:rPr>
           <w:lang w:val="en-GB"/>
         </w:rPr>
         <w:lastRenderedPageBreak/>
-        <w:t xml:space="preserve">displayed for the User is fetched from Model by the active Activity in the Controller, and then injected into the necessary XML-Layout to be viewed on the screen as the View. A view never communicates directly with the Model, because all the representational logic is implemented in the Controller. When the User interacts with the View, the Controller will be notified and tell the Model to make the necessary calculations. The results are then sent back to the Controller, which then updates the View. </w:t>
+        <w:t>communicative logic between the Model and the Views</w:t>
+      </w:r>
+      <w:r>
+        <w:rPr>
+          <w:lang w:val="en-GB"/>
+        </w:rPr>
+        <w:t>.</w:t>
+      </w:r>
+      <w:r>
+        <w:rPr>
+          <w:lang w:val="en-GB"/>
+        </w:rPr>
+        <w:t xml:space="preserve"> More precisely, the Presenter keeps track of what View to display to the User, but the View itself handles the logic for how it should display itself.</w:t>
+      </w:r>
+      <w:r>
+        <w:rPr>
+          <w:lang w:val="en-GB"/>
+        </w:rPr>
+        <w:t xml:space="preserve"> </w:t>
+      </w:r>
+      <w:r>
+        <w:rPr>
+          <w:lang w:val="en-GB"/>
+        </w:rPr>
+        <w:t xml:space="preserve">With that said, the necessary </w:t>
+      </w:r>
+      <w:r>
+        <w:rPr>
+          <w:lang w:val="en-GB"/>
+        </w:rPr>
+        <w:t>Data that will be displayed for the User is fetched f</w:t>
+      </w:r>
+      <w:r>
+        <w:rPr>
+          <w:lang w:val="en-GB"/>
+        </w:rPr>
+        <w:t xml:space="preserve">rom Model by the Presenter and handed to the specific Activity for the View, which and then inflates the necessary </w:t>
+      </w:r>
+      <w:r>
+        <w:rPr>
+          <w:lang w:val="en-GB"/>
+        </w:rPr>
+        <w:t xml:space="preserve">XML-Layout to </w:t>
+      </w:r>
+      <w:r>
+        <w:rPr>
+          <w:lang w:val="en-GB"/>
+        </w:rPr>
+        <w:t xml:space="preserve">show on the screen. </w:t>
+      </w:r>
+    </w:p>
+    <w:p>
+      <w:pPr>
+        <w:rPr>
+          <w:lang w:val="en-GB"/>
+        </w:rPr>
+      </w:pPr>
+      <w:r>
+        <w:rPr>
+          <w:lang w:val="en-GB"/>
+        </w:rPr>
+        <w:t>An Activity sort of acts as a small Controller for each specific View, and the Presenter is the managing operator which tells each Controller when to do their job. This way, the V</w:t>
+      </w:r>
+      <w:r>
+        <w:rPr>
+          <w:lang w:val="en-GB"/>
+        </w:rPr>
+        <w:t xml:space="preserve">iew never communicates directly with the Model, </w:t>
+      </w:r>
+      <w:r>
+        <w:rPr>
+          <w:lang w:val="en-GB"/>
+        </w:rPr>
+        <w:t xml:space="preserve">due to </w:t>
+      </w:r>
+      <w:r>
+        <w:rPr>
+          <w:lang w:val="en-GB"/>
+        </w:rPr>
+        <w:t xml:space="preserve">all the representational logic </w:t>
+      </w:r>
+      <w:r>
+        <w:rPr>
+          <w:lang w:val="en-GB"/>
+        </w:rPr>
+        <w:t>being implemented in the Activity</w:t>
+      </w:r>
+      <w:r>
+        <w:rPr>
+          <w:lang w:val="en-GB"/>
+        </w:rPr>
+        <w:t xml:space="preserve">. When the User interacts with the View, the </w:t>
+      </w:r>
+      <w:r>
+        <w:rPr>
+          <w:lang w:val="en-GB"/>
+        </w:rPr>
+        <w:t>Activity will notify the Presenter, which then</w:t>
+      </w:r>
+      <w:r>
+        <w:rPr>
+          <w:lang w:val="en-GB"/>
+        </w:rPr>
+        <w:t xml:space="preserve"> tell</w:t>
+      </w:r>
+      <w:r>
+        <w:rPr>
+          <w:lang w:val="en-GB"/>
+        </w:rPr>
+        <w:t>s</w:t>
+      </w:r>
+      <w:r>
+        <w:rPr>
+          <w:lang w:val="en-GB"/>
+        </w:rPr>
+        <w:t xml:space="preserve"> the Model to m</w:t>
+      </w:r>
+      <w:r>
+        <w:rPr>
+          <w:lang w:val="en-GB"/>
+        </w:rPr>
+        <w:t xml:space="preserve">ake the necessary calculations. Conversely, the </w:t>
+      </w:r>
+      <w:r>
+        <w:rPr>
+          <w:lang w:val="en-GB"/>
+        </w:rPr>
+        <w:t xml:space="preserve">results are </w:t>
+      </w:r>
+      <w:r>
+        <w:rPr>
+          <w:lang w:val="en-GB"/>
+        </w:rPr>
+        <w:t>then sent back to the Activity via the Presenter</w:t>
+      </w:r>
+      <w:r>
+        <w:rPr>
+          <w:lang w:val="en-GB"/>
+        </w:rPr>
+        <w:t xml:space="preserve">, which then updates the View. </w:t>
       </w:r>
     </w:p>
     <w:p>
@@ -961,20 +1158,56 @@
         <w:rPr>
           <w:lang w:val="en-GB"/>
         </w:rPr>
-        <w:t>Pros and Cons of MVC</w:t>
-      </w:r>
-    </w:p>
-    <w:p>
-      <w:pPr>
-        <w:rPr>
-          <w:lang w:val="en-GB"/>
-        </w:rPr>
-      </w:pPr>
-      <w:r>
-        <w:rPr>
-          <w:lang w:val="en-GB"/>
-        </w:rPr>
-        <w:t xml:space="preserve">For smaller applications such as this one, going with MVC instead of MVP and MVVM may be beneficial. More specifically, applications with few Activities and XML-Layouts that can be coupled together and don’t have many hierarchies won’t necessarily need to have another Controller to delegate the work between them. The Activities and Fragments themselves are enough for handling the communicational logic and don’t get too bloated in the process. The benefits will be less code to implement, and therefore less time needed for the same result. </w:t>
+        <w:t>Pros and Cons of MVP</w:t>
+      </w:r>
+    </w:p>
+    <w:p>
+      <w:pPr>
+        <w:rPr>
+          <w:lang w:val="en-GB"/>
+        </w:rPr>
+      </w:pPr>
+      <w:r>
+        <w:rPr>
+          <w:lang w:val="en-GB"/>
+        </w:rPr>
+        <w:t xml:space="preserve">For smaller applications such as this one, going with MVC instead of MVP and MVVM may be beneficial. More specifically, applications with few Activities and XML-Layouts that can be coupled together and don’t have many hierarchies won’t </w:t>
+      </w:r>
+      <w:r>
+        <w:rPr>
+          <w:lang w:val="en-GB"/>
+        </w:rPr>
+        <w:t>necessarily need to have a</w:t>
+      </w:r>
+      <w:r>
+        <w:rPr>
+          <w:lang w:val="en-GB"/>
+        </w:rPr>
+        <w:t xml:space="preserve"> </w:t>
+      </w:r>
+      <w:r>
+        <w:rPr>
+          <w:lang w:val="en-GB"/>
+        </w:rPr>
+        <w:t>delegating Controller to handle the work between the rest</w:t>
+      </w:r>
+      <w:r>
+        <w:rPr>
+          <w:lang w:val="en-GB"/>
+        </w:rPr>
+        <w:t xml:space="preserve">. The Activities and Fragments themselves </w:t>
+      </w:r>
+      <w:r>
+        <w:rPr>
+          <w:lang w:val="en-GB"/>
+        </w:rPr>
+        <w:t>may be</w:t>
+      </w:r>
+      <w:r>
+        <w:rPr>
+          <w:lang w:val="en-GB"/>
+        </w:rPr>
+        <w:t xml:space="preserve"> enough for handling the communicational logic and don’t get too bloated in the process. The benefits will be less code to implement, and therefore less time needed for the same result. </w:t>
       </w:r>
     </w:p>
     <w:p>
@@ -1033,32 +1266,178 @@
           <w:i/>
           <w:lang w:val="en-GB"/>
         </w:rPr>
-        <w:t xml:space="preserve">Modularity and Flexibility </w:t>
-      </w:r>
-      <w:r>
-        <w:rPr>
-          <w:lang w:val="en-GB"/>
-        </w:rPr>
-        <w:t>-issue. Due to the Controller being so tightly coupled with the View, it may even be an extension of the View itself. If the View will need to be changed in the future, then the Controller also will have to change. The better way of handling this issue would be to implement the application using either MVP or MVVM, where the Views consist of both the XML-layouts and their respective Activities/Fragment</w:t>
-      </w:r>
-      <w:r>
-        <w:rPr>
-          <w:lang w:val="en-GB"/>
-        </w:rPr>
-        <w:t>s, and the Controller is an</w:t>
-      </w:r>
-      <w:r>
-        <w:rPr>
-          <w:lang w:val="en-GB"/>
-        </w:rPr>
-        <w:t xml:space="preserve"> external class which only handles the information that the View will need to displa</w:t>
-      </w:r>
-      <w:r>
-        <w:rPr>
-          <w:lang w:val="en-GB"/>
-        </w:rPr>
-        <w:t>y.</w:t>
-      </w:r>
+        <w:t xml:space="preserve">Modularity </w:t>
+      </w:r>
+      <w:r>
+        <w:rPr>
+          <w:lang w:val="en-GB"/>
+        </w:rPr>
+        <w:t>and</w:t>
+      </w:r>
+      <w:r>
+        <w:rPr>
+          <w:i/>
+          <w:lang w:val="en-GB"/>
+        </w:rPr>
+        <w:t xml:space="preserve"> Flexibility </w:t>
+      </w:r>
+      <w:r>
+        <w:rPr>
+          <w:lang w:val="en-GB"/>
+        </w:rPr>
+        <w:t>-issue. Due to the Controller being so tightly coupled with the View, it may even be a</w:t>
+      </w:r>
+      <w:r>
+        <w:rPr>
+          <w:lang w:val="en-GB"/>
+        </w:rPr>
+        <w:t>n</w:t>
+      </w:r>
+      <w:r>
+        <w:rPr>
+          <w:lang w:val="en-GB"/>
+        </w:rPr>
+        <w:t xml:space="preserve"> extension of the View itself. If the View will need to be changed in the future, then the Controller also will have </w:t>
+      </w:r>
+      <w:r>
+        <w:rPr>
+          <w:lang w:val="en-GB"/>
+        </w:rPr>
+        <w:t xml:space="preserve">to change. </w:t>
+      </w:r>
+    </w:p>
+    <w:p>
+      <w:pPr>
+        <w:rPr>
+          <w:lang w:val="en-GB"/>
+        </w:rPr>
+      </w:pPr>
+      <w:r>
+        <w:rPr>
+          <w:lang w:val="en-GB"/>
+        </w:rPr>
+        <w:t>Therefore, we chose to go with MVP. Even though implementing the application in this fashion means more code, MVP handles these</w:t>
+      </w:r>
+      <w:r>
+        <w:rPr>
+          <w:lang w:val="en-GB"/>
+        </w:rPr>
+        <w:t xml:space="preserve"> issue</w:t>
+      </w:r>
+      <w:r>
+        <w:rPr>
+          <w:lang w:val="en-GB"/>
+        </w:rPr>
+        <w:t>s in a better manner. Having t</w:t>
+      </w:r>
+      <w:r>
+        <w:rPr>
+          <w:lang w:val="en-GB"/>
+        </w:rPr>
+        <w:t>he Views consist of both the XML-layouts and their respective Activities/Fragment</w:t>
+      </w:r>
+      <w:r>
+        <w:rPr>
+          <w:lang w:val="en-GB"/>
+        </w:rPr>
+        <w:t>s,</w:t>
+      </w:r>
+      <w:r>
+        <w:rPr>
+          <w:lang w:val="en-GB"/>
+        </w:rPr>
+        <w:t xml:space="preserve"> and</w:t>
+      </w:r>
+      <w:r>
+        <w:rPr>
+          <w:lang w:val="en-GB"/>
+        </w:rPr>
+        <w:t xml:space="preserve"> letting</w:t>
+      </w:r>
+      <w:r>
+        <w:rPr>
+          <w:lang w:val="en-GB"/>
+        </w:rPr>
+        <w:t xml:space="preserve"> the Controller </w:t>
+      </w:r>
+      <w:r>
+        <w:rPr>
+          <w:lang w:val="en-GB"/>
+        </w:rPr>
+        <w:t>be the Presenter in the form of</w:t>
+      </w:r>
+      <w:r>
+        <w:rPr>
+          <w:lang w:val="en-GB"/>
+        </w:rPr>
+        <w:t xml:space="preserve"> an</w:t>
+      </w:r>
+      <w:r>
+        <w:rPr>
+          <w:lang w:val="en-GB"/>
+        </w:rPr>
+        <w:t xml:space="preserve"> external class</w:t>
+      </w:r>
+      <w:r>
+        <w:rPr>
+          <w:lang w:val="en-GB"/>
+        </w:rPr>
+        <w:t xml:space="preserve"> allows for better </w:t>
+      </w:r>
+      <w:r>
+        <w:rPr>
+          <w:i/>
+          <w:lang w:val="en-GB"/>
+        </w:rPr>
+        <w:t>Modularity</w:t>
+      </w:r>
+      <w:r>
+        <w:rPr>
+          <w:lang w:val="en-GB"/>
+        </w:rPr>
+        <w:t xml:space="preserve">, </w:t>
+      </w:r>
+      <w:r>
+        <w:rPr>
+          <w:i/>
+          <w:lang w:val="en-GB"/>
+        </w:rPr>
+        <w:t xml:space="preserve">Flexibility </w:t>
+      </w:r>
+      <w:r>
+        <w:rPr>
+          <w:lang w:val="en-GB"/>
+        </w:rPr>
+        <w:t xml:space="preserve">and </w:t>
+      </w:r>
+      <w:r>
+        <w:rPr>
+          <w:i/>
+          <w:lang w:val="en-GB"/>
+        </w:rPr>
+        <w:t xml:space="preserve">Reusability </w:t>
+      </w:r>
+      <w:r>
+        <w:rPr>
+          <w:lang w:val="en-GB"/>
+        </w:rPr>
+        <w:t xml:space="preserve">of code. In return, this gives a more </w:t>
+      </w:r>
+      <w:r>
+        <w:rPr>
+          <w:i/>
+          <w:lang w:val="en-GB"/>
+        </w:rPr>
+        <w:t>Maintainable</w:t>
+      </w:r>
+      <w:r>
+        <w:rPr>
+          <w:lang w:val="en-GB"/>
+        </w:rPr>
+        <w:t xml:space="preserve"> end product.</w:t>
+      </w:r>
+      <w:bookmarkStart w:id="0" w:name="_GoBack"/>
+      <w:bookmarkEnd w:id="0"/>
     </w:p>
     <w:p>
       <w:pPr>
@@ -1296,6 +1675,7 @@
         <w:rPr>
           <w:lang w:val="en-GB"/>
         </w:rPr>
+        <w:lastRenderedPageBreak/>
         <w:t xml:space="preserve">4. Persistent data management </w:t>
       </w:r>
     </w:p>
@@ -1376,7 +1756,6 @@
         <w:rPr>
           <w:lang w:val="en-GB"/>
         </w:rPr>
-        <w:lastRenderedPageBreak/>
         <w:t xml:space="preserve">6. References </w:t>
       </w:r>
     </w:p>
@@ -3005,7 +3384,7 @@
 </file>
 
 <file path=customXml/itemProps1.xml><?xml version="1.0" encoding="utf-8"?>
-<ds:datastoreItem xmlns:ds="http://schemas.openxmlformats.org/officeDocument/2006/customXml" ds:itemID="{41EF0A90-07DC-4079-A0E7-A55F34846032}">
+<ds:datastoreItem xmlns:ds="http://schemas.openxmlformats.org/officeDocument/2006/customXml" ds:itemID="{F909653F-DFA2-4BE2-90E5-549DD6081FB8}">
   <ds:schemaRefs>
     <ds:schemaRef ds:uri="http://schemas.openxmlformats.org/officeDocument/2006/bibliography"/>
   </ds:schemaRefs>

</xml_diff>

<commit_message>
Edit of SDD regarding MVP. A presenter is only controlling one single view, such as a regular Controller, but only communicative information
</commit_message>
<xml_diff>
--- a/Documentation/SDD.docx
+++ b/Documentation/SDD.docx
@@ -63,7 +63,7 @@
         <w:rPr>
           <w:noProof/>
         </w:rPr>
-        <w:t>torsdag den 27 april 2017</w:t>
+        <w:t>lördag den 29 april 2017</w:t>
       </w:r>
       <w:r>
         <w:fldChar w:fldCharType="end"/>
@@ -777,10 +777,10 @@
             <v:path o:extrusionok="f" gradientshapeok="t" o:connecttype="rect"/>
             <o:lock v:ext="edit" aspectratio="t"/>
           </v:shapetype>
-          <v:shape id="_x0000_i1033" type="#_x0000_t75" style="width:351.75pt;height:483pt" o:ole="">
+          <v:shape id="_x0000_i1025" type="#_x0000_t75" style="width:351.75pt;height:483pt" o:ole="">
             <v:imagedata r:id="rId7" o:title=""/>
           </v:shape>
-          <o:OLEObject Type="Embed" ProgID="Visio.Drawing.15" ShapeID="_x0000_i1033" DrawAspect="Content" ObjectID="_1554821329" r:id="rId8"/>
+          <o:OLEObject Type="Embed" ProgID="Visio.Drawing.15" ShapeID="_x0000_i1025" DrawAspect="Content" ObjectID="_1554989474" r:id="rId8"/>
         </w:object>
       </w:r>
     </w:p>
@@ -874,7 +874,19 @@
         <w:rPr>
           <w:lang w:val="en-GB"/>
         </w:rPr>
-        <w:t xml:space="preserve">design pattern. In an Android application, all MVC-based architectural flows will look similar to this </w:t>
+        <w:t xml:space="preserve">design </w:t>
+      </w:r>
+      <w:r>
+        <w:rPr>
+          <w:lang w:val="en-GB"/>
+        </w:rPr>
+        <w:t>principle</w:t>
+      </w:r>
+      <w:r>
+        <w:rPr>
+          <w:lang w:val="en-GB"/>
+        </w:rPr>
+        <w:t xml:space="preserve">. In an Android application, all MVC-based architectural flows will look similar to this </w:t>
       </w:r>
       <w:r>
         <w:rPr>
@@ -992,7 +1004,19 @@
         <w:rPr>
           <w:lang w:val="en-GB"/>
         </w:rPr>
-        <w:t xml:space="preserve">the data of the Model, the Presenter instead only handles </w:t>
+        <w:t>the data of t</w:t>
+      </w:r>
+      <w:r>
+        <w:rPr>
+          <w:lang w:val="en-GB"/>
+        </w:rPr>
+        <w:t xml:space="preserve">he Model, the Presenter only </w:t>
+      </w:r>
+      <w:r>
+        <w:rPr>
+          <w:lang w:val="en-GB"/>
+        </w:rPr>
+        <w:t xml:space="preserve">handles </w:t>
       </w:r>
       <w:r>
         <w:rPr>
@@ -1004,8 +1028,14 @@
         <w:rPr>
           <w:lang w:val="en-GB"/>
         </w:rPr>
+        <w:t xml:space="preserve">communicative logic </w:t>
+      </w:r>
+      <w:r>
+        <w:rPr>
+          <w:lang w:val="en-GB"/>
+        </w:rPr>
         <w:lastRenderedPageBreak/>
-        <w:t>communicative logic between the Model and the Views</w:t>
+        <w:t>between the Model and the Views</w:t>
       </w:r>
       <w:r>
         <w:rPr>
@@ -1017,7 +1047,31 @@
         <w:rPr>
           <w:lang w:val="en-GB"/>
         </w:rPr>
-        <w:t xml:space="preserve"> More precisely, the Presenter keeps track of what View to display to the User, but the View itself handles the logic for how it should display itself.</w:t>
+        <w:t xml:space="preserve"> More precisely, the Presenter keeps track of </w:t>
+      </w:r>
+      <w:r>
+        <w:rPr>
+          <w:lang w:val="en-GB"/>
+        </w:rPr>
+        <w:t>the user interaction in the View and modifies the Model accordingly</w:t>
+      </w:r>
+      <w:r>
+        <w:rPr>
+          <w:lang w:val="en-GB"/>
+        </w:rPr>
+        <w:t xml:space="preserve">, but the View itself handles the logic for </w:t>
+      </w:r>
+      <w:r>
+        <w:rPr>
+          <w:lang w:val="en-GB"/>
+        </w:rPr>
+        <w:t>what</w:t>
+      </w:r>
+      <w:r>
+        <w:rPr>
+          <w:lang w:val="en-GB"/>
+        </w:rPr>
+        <w:t xml:space="preserve"> it should display.</w:t>
       </w:r>
       <w:r>
         <w:rPr>
@@ -1041,7 +1095,31 @@
         <w:rPr>
           <w:lang w:val="en-GB"/>
         </w:rPr>
-        <w:t xml:space="preserve">rom Model by the Presenter and handed to the specific Activity for the View, which and then inflates the necessary </w:t>
+        <w:t xml:space="preserve">rom Model by the Presenter and handed to </w:t>
+      </w:r>
+      <w:r>
+        <w:rPr>
+          <w:lang w:val="en-GB"/>
+        </w:rPr>
+        <w:t xml:space="preserve">its associated </w:t>
+      </w:r>
+      <w:r>
+        <w:rPr>
+          <w:lang w:val="en-GB"/>
+        </w:rPr>
+        <w:t xml:space="preserve">Activity </w:t>
+      </w:r>
+      <w:r>
+        <w:rPr>
+          <w:lang w:val="en-GB"/>
+        </w:rPr>
+        <w:t xml:space="preserve">in the View. The Activity </w:t>
+      </w:r>
+      <w:r>
+        <w:rPr>
+          <w:lang w:val="en-GB"/>
+        </w:rPr>
+        <w:t xml:space="preserve">then inflates the necessary </w:t>
       </w:r>
       <w:r>
         <w:rPr>
@@ -1066,7 +1144,19 @@
         <w:rPr>
           <w:lang w:val="en-GB"/>
         </w:rPr>
-        <w:t>An Activity sort of acts as a small Controller for each specific View, and the Presenter is the managing operator which tells each Controller when to do their job. This way, the V</w:t>
+        <w:t xml:space="preserve">An Activity sort of acts as a small Controller for each specific View, and the Presenter is the </w:t>
+      </w:r>
+      <w:r>
+        <w:rPr>
+          <w:lang w:val="en-GB"/>
+        </w:rPr>
+        <w:t>communicator between the Activity and the Model, only telling information that is necessary to be shared between the two</w:t>
+      </w:r>
+      <w:r>
+        <w:rPr>
+          <w:lang w:val="en-GB"/>
+        </w:rPr>
+        <w:t>. This way, the V</w:t>
       </w:r>
       <w:r>
         <w:rPr>
@@ -1364,80 +1454,86 @@
         <w:rPr>
           <w:lang w:val="en-GB"/>
         </w:rPr>
-        <w:t>be the Presenter in the form of</w:t>
-      </w:r>
-      <w:r>
-        <w:rPr>
-          <w:lang w:val="en-GB"/>
-        </w:rPr>
-        <w:t xml:space="preserve"> an</w:t>
-      </w:r>
-      <w:r>
-        <w:rPr>
-          <w:lang w:val="en-GB"/>
-        </w:rPr>
-        <w:t xml:space="preserve"> external class</w:t>
-      </w:r>
-      <w:r>
-        <w:rPr>
-          <w:lang w:val="en-GB"/>
-        </w:rPr>
-        <w:t xml:space="preserve"> allows for better </w:t>
-      </w:r>
-      <w:r>
-        <w:rPr>
-          <w:i/>
-          <w:lang w:val="en-GB"/>
-        </w:rPr>
-        <w:t>Modularity</w:t>
-      </w:r>
-      <w:r>
-        <w:rPr>
-          <w:lang w:val="en-GB"/>
-        </w:rPr>
-        <w:t xml:space="preserve">, </w:t>
-      </w:r>
-      <w:r>
-        <w:rPr>
-          <w:i/>
-          <w:lang w:val="en-GB"/>
-        </w:rPr>
-        <w:t xml:space="preserve">Flexibility </w:t>
-      </w:r>
-      <w:r>
-        <w:rPr>
-          <w:lang w:val="en-GB"/>
-        </w:rPr>
-        <w:t xml:space="preserve">and </w:t>
-      </w:r>
-      <w:r>
-        <w:rPr>
-          <w:i/>
-          <w:lang w:val="en-GB"/>
-        </w:rPr>
-        <w:t xml:space="preserve">Reusability </w:t>
-      </w:r>
-      <w:r>
-        <w:rPr>
-          <w:lang w:val="en-GB"/>
-        </w:rPr>
-        <w:t xml:space="preserve">of code. In return, this gives a more </w:t>
-      </w:r>
-      <w:r>
-        <w:rPr>
-          <w:i/>
-          <w:lang w:val="en-GB"/>
-        </w:rPr>
-        <w:t>Maintainable</w:t>
-      </w:r>
-      <w:r>
-        <w:rPr>
-          <w:lang w:val="en-GB"/>
-        </w:rPr>
-        <w:t xml:space="preserve"> end product.</w:t>
+        <w:t xml:space="preserve">for each View </w:t>
       </w:r>
       <w:bookmarkStart w:id="0" w:name="_GoBack"/>
       <w:bookmarkEnd w:id="0"/>
+      <w:r>
+        <w:rPr>
+          <w:lang w:val="en-GB"/>
+        </w:rPr>
+        <w:t>be the Presenter in the form of</w:t>
+      </w:r>
+      <w:r>
+        <w:rPr>
+          <w:lang w:val="en-GB"/>
+        </w:rPr>
+        <w:t xml:space="preserve"> an</w:t>
+      </w:r>
+      <w:r>
+        <w:rPr>
+          <w:lang w:val="en-GB"/>
+        </w:rPr>
+        <w:t xml:space="preserve"> external class</w:t>
+      </w:r>
+      <w:r>
+        <w:rPr>
+          <w:lang w:val="en-GB"/>
+        </w:rPr>
+        <w:t xml:space="preserve"> allows for better </w:t>
+      </w:r>
+      <w:r>
+        <w:rPr>
+          <w:i/>
+          <w:lang w:val="en-GB"/>
+        </w:rPr>
+        <w:t>Modularity</w:t>
+      </w:r>
+      <w:r>
+        <w:rPr>
+          <w:lang w:val="en-GB"/>
+        </w:rPr>
+        <w:t xml:space="preserve">, </w:t>
+      </w:r>
+      <w:r>
+        <w:rPr>
+          <w:i/>
+          <w:lang w:val="en-GB"/>
+        </w:rPr>
+        <w:t xml:space="preserve">Flexibility </w:t>
+      </w:r>
+      <w:r>
+        <w:rPr>
+          <w:lang w:val="en-GB"/>
+        </w:rPr>
+        <w:t xml:space="preserve">and </w:t>
+      </w:r>
+      <w:r>
+        <w:rPr>
+          <w:i/>
+          <w:lang w:val="en-GB"/>
+        </w:rPr>
+        <w:t xml:space="preserve">Reusability </w:t>
+      </w:r>
+      <w:r>
+        <w:rPr>
+          <w:lang w:val="en-GB"/>
+        </w:rPr>
+        <w:t xml:space="preserve">of code. In return, this gives a more </w:t>
+      </w:r>
+      <w:r>
+        <w:rPr>
+          <w:i/>
+          <w:lang w:val="en-GB"/>
+        </w:rPr>
+        <w:t>Maintainable</w:t>
+      </w:r>
+      <w:r>
+        <w:rPr>
+          <w:lang w:val="en-GB"/>
+        </w:rPr>
+        <w:t xml:space="preserve"> end product.</w:t>
+      </w:r>
     </w:p>
     <w:p>
       <w:pPr>
@@ -3384,7 +3480,7 @@
 </file>
 
 <file path=customXml/itemProps1.xml><?xml version="1.0" encoding="utf-8"?>
-<ds:datastoreItem xmlns:ds="http://schemas.openxmlformats.org/officeDocument/2006/customXml" ds:itemID="{F909653F-DFA2-4BE2-90E5-549DD6081FB8}">
+<ds:datastoreItem xmlns:ds="http://schemas.openxmlformats.org/officeDocument/2006/customXml" ds:itemID="{B363A409-6CFC-4061-B254-936BD71811B6}">
   <ds:schemaRefs>
     <ds:schemaRef ds:uri="http://schemas.openxmlformats.org/officeDocument/2006/bibliography"/>
   </ds:schemaRefs>

</xml_diff>

<commit_message>
Added list of tests in SDD
</commit_message>
<xml_diff>
--- a/Documentation/SDD.docx
+++ b/Documentation/SDD.docx
@@ -63,7 +63,7 @@
         <w:rPr>
           <w:noProof/>
         </w:rPr>
-        <w:t>torsdag den 27 april 2017</w:t>
+        <w:t>onsdag den 3 maj 2017</w:t>
       </w:r>
       <w:r>
         <w:fldChar w:fldCharType="end"/>
@@ -758,29 +758,10 @@
       </w:pPr>
       <w:r>
         <w:object w:dxaOrig="7035" w:dyaOrig="9660">
-          <v:shapetype id="_x0000_t75" coordsize="21600,21600" o:spt="75" o:preferrelative="t" path="m@4@5l@4@11@9@11@9@5xe" filled="f" stroked="f">
-            <v:stroke joinstyle="miter"/>
-            <v:formulas>
-              <v:f eqn="if lineDrawn pixelLineWidth 0"/>
-              <v:f eqn="sum @0 1 0"/>
-              <v:f eqn="sum 0 0 @1"/>
-              <v:f eqn="prod @2 1 2"/>
-              <v:f eqn="prod @3 21600 pixelWidth"/>
-              <v:f eqn="prod @3 21600 pixelHeight"/>
-              <v:f eqn="sum @0 0 1"/>
-              <v:f eqn="prod @6 1 2"/>
-              <v:f eqn="prod @7 21600 pixelWidth"/>
-              <v:f eqn="sum @8 21600 0"/>
-              <v:f eqn="prod @7 21600 pixelHeight"/>
-              <v:f eqn="sum @10 21600 0"/>
-            </v:formulas>
-            <v:path o:extrusionok="f" gradientshapeok="t" o:connecttype="rect"/>
-            <o:lock v:ext="edit" aspectratio="t"/>
-          </v:shapetype>
-          <v:shape id="_x0000_i1033" type="#_x0000_t75" style="width:351.75pt;height:483pt" o:ole="">
+          <v:shape id="_x0000_i1025" type="#_x0000_t75" style="width:351.75pt;height:483pt" o:ole="">
             <v:imagedata r:id="rId7" o:title=""/>
           </v:shape>
-          <o:OLEObject Type="Embed" ProgID="Visio.Drawing.15" ShapeID="_x0000_i1033" DrawAspect="Content" ObjectID="_1554821329" r:id="rId8"/>
+          <o:OLEObject Type="Embed" ProgID="Visio.Drawing.15" ShapeID="_x0000_i1025" DrawAspect="Content" ObjectID="_1555352340" r:id="rId8"/>
         </w:object>
       </w:r>
     </w:p>
@@ -823,7 +804,7 @@
         <w:rPr>
           <w:lang w:val="en-GB"/>
         </w:rPr>
-        <w:t xml:space="preserve"> MVP</w:t>
+        <w:t xml:space="preserve"> MVC</w:t>
       </w:r>
       <w:r>
         <w:rPr>
@@ -874,19 +855,7 @@
         <w:rPr>
           <w:lang w:val="en-GB"/>
         </w:rPr>
-        <w:t xml:space="preserve">design pattern. In an Android application, all MVC-based architectural flows will look similar to this </w:t>
-      </w:r>
-      <w:r>
-        <w:rPr>
-          <w:lang w:val="en-GB"/>
-        </w:rPr>
-        <w:t>independently of</w:t>
-      </w:r>
-      <w:r>
-        <w:rPr>
-          <w:lang w:val="en-GB"/>
-        </w:rPr>
-        <w:t xml:space="preserve"> the specific </w:t>
+        <w:t xml:space="preserve">design pattern. In an Android application, all MVC-based architectural flows will look similar to this depending on the specific </w:t>
       </w:r>
       <w:r>
         <w:rPr>
@@ -907,12 +876,6 @@
         </w:rPr>
         <w:t xml:space="preserve">For the Android API, there are three fitting MVC patterns: MVC, MVP and MVVM. These three implementations all share the same principle of separating the calculations and data into the Model and displaying the data independently inside the View. What distinguishes them from each other is the way that the Model and View communicate: through a Controller, Presenter or </w:t>
       </w:r>
-      <w:r>
-        <w:rPr>
-          <w:lang w:val="en-GB"/>
-        </w:rPr>
-        <w:t xml:space="preserve">a </w:t>
-      </w:r>
       <w:proofErr w:type="spellStart"/>
       <w:r>
         <w:rPr>
@@ -938,89 +901,102 @@
         <w:rPr>
           <w:lang w:val="en-GB"/>
         </w:rPr>
-        <w:t>This</w:t>
-      </w:r>
-      <w:r>
-        <w:rPr>
-          <w:lang w:val="en-GB"/>
-        </w:rPr>
-        <w:t xml:space="preserve"> application is based on the MVP-pattern</w:t>
-      </w:r>
-      <w:r>
-        <w:rPr>
-          <w:lang w:val="en-GB"/>
-        </w:rPr>
-        <w:t xml:space="preserve">, where the </w:t>
-      </w:r>
-      <w:r>
-        <w:rPr>
-          <w:lang w:val="en-GB"/>
-        </w:rPr>
-        <w:t>Presenter acts as</w:t>
-      </w:r>
-      <w:r>
-        <w:rPr>
-          <w:lang w:val="en-GB"/>
-        </w:rPr>
-        <w:t xml:space="preserve"> t</w:t>
-      </w:r>
-      <w:r>
-        <w:rPr>
-          <w:lang w:val="en-GB"/>
-        </w:rPr>
-        <w:t xml:space="preserve">he brains of the operation. Instead of having a Controller which </w:t>
-      </w:r>
-      <w:r>
-        <w:rPr>
-          <w:lang w:val="en-GB"/>
-        </w:rPr>
-        <w:t xml:space="preserve">consists of all the implementation logic that the View </w:t>
-      </w:r>
-      <w:r>
-        <w:rPr>
-          <w:lang w:val="en-GB"/>
-        </w:rPr>
-        <w:t>needs</w:t>
-      </w:r>
-      <w:r>
-        <w:rPr>
-          <w:lang w:val="en-GB"/>
-        </w:rPr>
-        <w:t xml:space="preserve"> to display </w:t>
-      </w:r>
-      <w:r>
-        <w:rPr>
-          <w:lang w:val="en-GB"/>
-        </w:rPr>
-        <w:t xml:space="preserve">the data of the Model, the Presenter instead only handles </w:t>
-      </w:r>
-      <w:r>
-        <w:rPr>
-          <w:lang w:val="en-GB"/>
-        </w:rPr>
-        <w:t xml:space="preserve">the </w:t>
+        <w:t xml:space="preserve">This application is based on the MVC principle itself, where the Controller is the brains of the operation. The Controller consists of all the implementation logic that the View uses to display </w:t>
+      </w:r>
+      <w:r>
+        <w:rPr>
+          <w:lang w:val="en-GB"/>
+        </w:rPr>
+        <w:t xml:space="preserve">the data of the Model, and </w:t>
+      </w:r>
+      <w:r>
+        <w:rPr>
+          <w:lang w:val="en-GB"/>
+        </w:rPr>
+        <w:t>the logic for interaction between the Model and the User.</w:t>
+      </w:r>
+      <w:r>
+        <w:rPr>
+          <w:lang w:val="en-GB"/>
+        </w:rPr>
+        <w:t xml:space="preserve"> Data that will be </w:t>
       </w:r>
       <w:r>
         <w:rPr>
           <w:lang w:val="en-GB"/>
         </w:rPr>
         <w:lastRenderedPageBreak/>
-        <w:t>communicative logic between the Model and the Views</w:t>
-      </w:r>
-      <w:r>
-        <w:rPr>
-          <w:lang w:val="en-GB"/>
-        </w:rPr>
-        <w:t>.</w:t>
-      </w:r>
-      <w:r>
-        <w:rPr>
-          <w:lang w:val="en-GB"/>
-        </w:rPr>
-        <w:t xml:space="preserve"> More precisely, the Presenter keeps track of what View to display to the User, but the View itself handles the logic for how it should display itself.</w:t>
-      </w:r>
-      <w:r>
-        <w:rPr>
+        <w:t xml:space="preserve">displayed for the User is fetched from Model by the active Activity in the Controller, and then injected into the necessary XML-Layout to be viewed on the screen as the View. A view never communicates directly with the Model, because all the representational logic is implemented in the Controller. When the User interacts with the View, the Controller will be notified and tell the Model to make the necessary calculations. The results are then sent back to the Controller, which then updates the View. </w:t>
+      </w:r>
+    </w:p>
+    <w:p>
+      <w:pPr>
+        <w:pStyle w:val="Rubrik4"/>
+        <w:rPr>
+          <w:lang w:val="en-GB"/>
+        </w:rPr>
+      </w:pPr>
+      <w:r>
+        <w:rPr>
+          <w:lang w:val="en-GB"/>
+        </w:rPr>
+        <w:t>Pros and Cons of MVC</w:t>
+      </w:r>
+    </w:p>
+    <w:p>
+      <w:pPr>
+        <w:rPr>
+          <w:lang w:val="en-GB"/>
+        </w:rPr>
+      </w:pPr>
+      <w:r>
+        <w:rPr>
+          <w:lang w:val="en-GB"/>
+        </w:rPr>
+        <w:t xml:space="preserve">For smaller applications such as this one, going with MVC instead of MVP and MVVM may be beneficial. More specifically, applications with few Activities and XML-Layouts that can be coupled together and don’t have many hierarchies won’t necessarily need to have another Controller to delegate the work between them. The Activities and Fragments themselves are enough for handling the communicational logic and don’t get too bloated in the process. The benefits will be less code to implement, and therefore less time needed for the same result. </w:t>
+      </w:r>
+    </w:p>
+    <w:p>
+      <w:pPr>
+        <w:rPr>
+          <w:lang w:val="en-GB"/>
+        </w:rPr>
+      </w:pPr>
+      <w:r>
+        <w:rPr>
+          <w:lang w:val="en-GB"/>
+        </w:rPr>
+        <w:t>The backside of the use of MVC instead of the other patterns is that the Controller and the View become very tightly coupled. In return, this makes the Con</w:t>
+      </w:r>
+      <w:r>
+        <w:rPr>
+          <w:lang w:val="en-GB"/>
+        </w:rPr>
+        <w:t xml:space="preserve">troller hard to test using </w:t>
+      </w:r>
+      <w:r>
+        <w:rPr>
+          <w:i/>
+          <w:lang w:val="en-GB"/>
+        </w:rPr>
+        <w:t>TDD</w:t>
+      </w:r>
+      <w:r>
+        <w:rPr>
+          <w:lang w:val="en-GB"/>
+        </w:rPr>
+        <w:t xml:space="preserve"> due to the dependencies of the View, but also quite hard to </w:t>
+      </w:r>
+      <w:r>
+        <w:rPr>
+          <w:i/>
+          <w:lang w:val="en-GB"/>
+        </w:rPr>
+        <w:t>Maintain</w:t>
+      </w:r>
+      <w:r>
+        <w:rPr>
+          <w:i/>
           <w:lang w:val="en-GB"/>
         </w:rPr>
         <w:t xml:space="preserve"> </w:t>
@@ -1029,415 +1005,39 @@
         <w:rPr>
           <w:lang w:val="en-GB"/>
         </w:rPr>
-        <w:t xml:space="preserve">With that said, the necessary </w:t>
-      </w:r>
-      <w:r>
-        <w:rPr>
-          <w:lang w:val="en-GB"/>
-        </w:rPr>
-        <w:t>Data that will be displayed for the User is fetched f</w:t>
-      </w:r>
-      <w:r>
-        <w:rPr>
-          <w:lang w:val="en-GB"/>
-        </w:rPr>
-        <w:t xml:space="preserve">rom Model by the Presenter and handed to the specific Activity for the View, which and then inflates the necessary </w:t>
-      </w:r>
-      <w:r>
-        <w:rPr>
-          <w:lang w:val="en-GB"/>
-        </w:rPr>
-        <w:t xml:space="preserve">XML-Layout to </w:t>
-      </w:r>
-      <w:r>
-        <w:rPr>
-          <w:lang w:val="en-GB"/>
-        </w:rPr>
-        <w:t xml:space="preserve">show on the screen. </w:t>
-      </w:r>
-    </w:p>
-    <w:p>
-      <w:pPr>
-        <w:rPr>
-          <w:lang w:val="en-GB"/>
-        </w:rPr>
-      </w:pPr>
-      <w:r>
-        <w:rPr>
-          <w:lang w:val="en-GB"/>
-        </w:rPr>
-        <w:t>An Activity sort of acts as a small Controller for each specific View, and the Presenter is the managing operator which tells each Controller when to do their job. This way, the V</w:t>
-      </w:r>
-      <w:r>
-        <w:rPr>
-          <w:lang w:val="en-GB"/>
-        </w:rPr>
-        <w:t xml:space="preserve">iew never communicates directly with the Model, </w:t>
-      </w:r>
-      <w:r>
-        <w:rPr>
-          <w:lang w:val="en-GB"/>
-        </w:rPr>
-        <w:t xml:space="preserve">due to </w:t>
-      </w:r>
-      <w:r>
-        <w:rPr>
-          <w:lang w:val="en-GB"/>
-        </w:rPr>
-        <w:t xml:space="preserve">all the representational logic </w:t>
-      </w:r>
-      <w:r>
-        <w:rPr>
-          <w:lang w:val="en-GB"/>
-        </w:rPr>
-        <w:t>being implemented in the Activity</w:t>
-      </w:r>
-      <w:r>
-        <w:rPr>
-          <w:lang w:val="en-GB"/>
-        </w:rPr>
-        <w:t xml:space="preserve">. When the User interacts with the View, the </w:t>
-      </w:r>
-      <w:r>
-        <w:rPr>
-          <w:lang w:val="en-GB"/>
-        </w:rPr>
-        <w:t>Activity will notify the Presenter, which then</w:t>
-      </w:r>
-      <w:r>
-        <w:rPr>
-          <w:lang w:val="en-GB"/>
-        </w:rPr>
-        <w:t xml:space="preserve"> tell</w:t>
-      </w:r>
-      <w:r>
-        <w:rPr>
-          <w:lang w:val="en-GB"/>
-        </w:rPr>
-        <w:t>s</w:t>
-      </w:r>
-      <w:r>
-        <w:rPr>
-          <w:lang w:val="en-GB"/>
-        </w:rPr>
-        <w:t xml:space="preserve"> the Model to m</w:t>
-      </w:r>
-      <w:r>
-        <w:rPr>
-          <w:lang w:val="en-GB"/>
-        </w:rPr>
-        <w:t xml:space="preserve">ake the necessary calculations. Conversely, the </w:t>
-      </w:r>
-      <w:r>
-        <w:rPr>
-          <w:lang w:val="en-GB"/>
-        </w:rPr>
-        <w:t xml:space="preserve">results are </w:t>
-      </w:r>
-      <w:r>
-        <w:rPr>
-          <w:lang w:val="en-GB"/>
-        </w:rPr>
-        <w:t>then sent back to the Activity via the Presenter</w:t>
-      </w:r>
-      <w:r>
-        <w:rPr>
-          <w:lang w:val="en-GB"/>
-        </w:rPr>
-        <w:t xml:space="preserve">, which then updates the View. </w:t>
-      </w:r>
-    </w:p>
-    <w:p>
-      <w:pPr>
-        <w:pStyle w:val="Rubrik4"/>
-        <w:rPr>
-          <w:lang w:val="en-GB"/>
-        </w:rPr>
-      </w:pPr>
-      <w:r>
-        <w:rPr>
-          <w:lang w:val="en-GB"/>
-        </w:rPr>
-        <w:t>Pros and Cons of MVP</w:t>
-      </w:r>
-    </w:p>
-    <w:p>
-      <w:pPr>
-        <w:rPr>
-          <w:lang w:val="en-GB"/>
-        </w:rPr>
-      </w:pPr>
-      <w:r>
-        <w:rPr>
-          <w:lang w:val="en-GB"/>
-        </w:rPr>
-        <w:t xml:space="preserve">For smaller applications such as this one, going with MVC instead of MVP and MVVM may be beneficial. More specifically, applications with few Activities and XML-Layouts that can be coupled together and don’t have many hierarchies won’t </w:t>
-      </w:r>
-      <w:r>
-        <w:rPr>
-          <w:lang w:val="en-GB"/>
-        </w:rPr>
-        <w:t>necessarily need to have a</w:t>
-      </w:r>
-      <w:r>
-        <w:rPr>
-          <w:lang w:val="en-GB"/>
-        </w:rPr>
-        <w:t xml:space="preserve"> </w:t>
-      </w:r>
-      <w:r>
-        <w:rPr>
-          <w:lang w:val="en-GB"/>
-        </w:rPr>
-        <w:t>delegating Controller to handle the work between the rest</w:t>
-      </w:r>
-      <w:r>
-        <w:rPr>
-          <w:lang w:val="en-GB"/>
-        </w:rPr>
-        <w:t xml:space="preserve">. The Activities and Fragments themselves </w:t>
-      </w:r>
-      <w:r>
-        <w:rPr>
-          <w:lang w:val="en-GB"/>
-        </w:rPr>
-        <w:t>may be</w:t>
-      </w:r>
-      <w:r>
-        <w:rPr>
-          <w:lang w:val="en-GB"/>
-        </w:rPr>
-        <w:t xml:space="preserve"> enough for handling the communicational logic and don’t get too bloated in the process. The benefits will be less code to implement, and therefore less time needed for the same result. </w:t>
-      </w:r>
-    </w:p>
-    <w:p>
-      <w:pPr>
-        <w:rPr>
-          <w:lang w:val="en-GB"/>
-        </w:rPr>
-      </w:pPr>
-      <w:r>
-        <w:rPr>
-          <w:lang w:val="en-GB"/>
-        </w:rPr>
-        <w:t>The backside of the use of MVC instead of the other patterns is that the Controller and the View become very tightly coupled. In return, this makes the Con</w:t>
-      </w:r>
-      <w:r>
-        <w:rPr>
-          <w:lang w:val="en-GB"/>
-        </w:rPr>
-        <w:t xml:space="preserve">troller hard to test using </w:t>
+        <w:t xml:space="preserve">as the Controller will easily get code added in the future, making it bloated and brittle. Using MVC also has a </w:t>
       </w:r>
       <w:r>
         <w:rPr>
           <w:i/>
           <w:lang w:val="en-GB"/>
         </w:rPr>
-        <w:t>TDD</w:t>
-      </w:r>
-      <w:r>
-        <w:rPr>
-          <w:lang w:val="en-GB"/>
-        </w:rPr>
-        <w:t xml:space="preserve"> due to the dependencies of the View, but also quite hard to </w:t>
-      </w:r>
-      <w:r>
-        <w:rPr>
-          <w:i/>
-          <w:lang w:val="en-GB"/>
-        </w:rPr>
-        <w:t>Maintain</w:t>
-      </w:r>
-      <w:r>
-        <w:rPr>
-          <w:i/>
-          <w:lang w:val="en-GB"/>
-        </w:rPr>
-        <w:t xml:space="preserve"> </w:t>
-      </w:r>
-      <w:r>
-        <w:rPr>
-          <w:lang w:val="en-GB"/>
-        </w:rPr>
-        <w:t xml:space="preserve">as the Controller will easily get code added in the future, making it bloated and brittle. Using MVC also has a </w:t>
-      </w:r>
-      <w:r>
-        <w:rPr>
-          <w:i/>
-          <w:lang w:val="en-GB"/>
-        </w:rPr>
-        <w:t xml:space="preserve">Modularity </w:t>
-      </w:r>
-      <w:r>
-        <w:rPr>
-          <w:lang w:val="en-GB"/>
-        </w:rPr>
-        <w:t>and</w:t>
-      </w:r>
-      <w:r>
-        <w:rPr>
-          <w:i/>
-          <w:lang w:val="en-GB"/>
-        </w:rPr>
-        <w:t xml:space="preserve"> Flexibility </w:t>
-      </w:r>
-      <w:r>
-        <w:rPr>
-          <w:lang w:val="en-GB"/>
-        </w:rPr>
-        <w:t>-issue. Due to the Controller being so tightly coupled with the View, it may even be a</w:t>
-      </w:r>
-      <w:r>
-        <w:rPr>
-          <w:lang w:val="en-GB"/>
-        </w:rPr>
-        <w:t>n</w:t>
-      </w:r>
-      <w:r>
-        <w:rPr>
-          <w:lang w:val="en-GB"/>
-        </w:rPr>
-        <w:t xml:space="preserve"> extension of the View itself. If the View will need to be changed in the future, then the Controller also will have </w:t>
-      </w:r>
-      <w:r>
-        <w:rPr>
-          <w:lang w:val="en-GB"/>
-        </w:rPr>
-        <w:t xml:space="preserve">to change. </w:t>
-      </w:r>
-    </w:p>
-    <w:p>
-      <w:pPr>
-        <w:rPr>
-          <w:lang w:val="en-GB"/>
-        </w:rPr>
-      </w:pPr>
-      <w:r>
-        <w:rPr>
-          <w:lang w:val="en-GB"/>
-        </w:rPr>
-        <w:t>Therefore, we chose to go with MVP. Even though implementing the application in this fashion means more code, MVP handles these</w:t>
-      </w:r>
-      <w:r>
-        <w:rPr>
-          <w:lang w:val="en-GB"/>
-        </w:rPr>
-        <w:t xml:space="preserve"> issue</w:t>
-      </w:r>
-      <w:r>
-        <w:rPr>
-          <w:lang w:val="en-GB"/>
-        </w:rPr>
-        <w:t>s in a better manner. Having t</w:t>
-      </w:r>
-      <w:r>
-        <w:rPr>
-          <w:lang w:val="en-GB"/>
-        </w:rPr>
-        <w:t>he Views consist of both the XML-layouts and their respective Activities/Fragment</w:t>
-      </w:r>
-      <w:r>
-        <w:rPr>
-          <w:lang w:val="en-GB"/>
-        </w:rPr>
-        <w:t>s,</w:t>
-      </w:r>
-      <w:r>
-        <w:rPr>
-          <w:lang w:val="en-GB"/>
-        </w:rPr>
-        <w:t xml:space="preserve"> and</w:t>
-      </w:r>
-      <w:r>
-        <w:rPr>
-          <w:lang w:val="en-GB"/>
-        </w:rPr>
-        <w:t xml:space="preserve"> letting</w:t>
-      </w:r>
-      <w:r>
-        <w:rPr>
-          <w:lang w:val="en-GB"/>
-        </w:rPr>
-        <w:t xml:space="preserve"> the Controller </w:t>
-      </w:r>
-      <w:r>
-        <w:rPr>
-          <w:lang w:val="en-GB"/>
-        </w:rPr>
-        <w:t>be the Presenter in the form of</w:t>
-      </w:r>
-      <w:r>
-        <w:rPr>
-          <w:lang w:val="en-GB"/>
-        </w:rPr>
-        <w:t xml:space="preserve"> an</w:t>
-      </w:r>
-      <w:r>
-        <w:rPr>
-          <w:lang w:val="en-GB"/>
-        </w:rPr>
-        <w:t xml:space="preserve"> external class</w:t>
-      </w:r>
-      <w:r>
-        <w:rPr>
-          <w:lang w:val="en-GB"/>
-        </w:rPr>
-        <w:t xml:space="preserve"> allows for better </w:t>
-      </w:r>
-      <w:r>
-        <w:rPr>
-          <w:i/>
-          <w:lang w:val="en-GB"/>
-        </w:rPr>
-        <w:t>Modularity</w:t>
-      </w:r>
-      <w:r>
-        <w:rPr>
-          <w:lang w:val="en-GB"/>
-        </w:rPr>
-        <w:t xml:space="preserve">, </w:t>
-      </w:r>
-      <w:r>
-        <w:rPr>
-          <w:i/>
-          <w:lang w:val="en-GB"/>
-        </w:rPr>
-        <w:t xml:space="preserve">Flexibility </w:t>
-      </w:r>
-      <w:r>
-        <w:rPr>
-          <w:lang w:val="en-GB"/>
-        </w:rPr>
-        <w:t xml:space="preserve">and </w:t>
-      </w:r>
-      <w:r>
-        <w:rPr>
-          <w:i/>
-          <w:lang w:val="en-GB"/>
-        </w:rPr>
-        <w:t xml:space="preserve">Reusability </w:t>
-      </w:r>
-      <w:r>
-        <w:rPr>
-          <w:lang w:val="en-GB"/>
-        </w:rPr>
-        <w:t xml:space="preserve">of code. In return, this gives a more </w:t>
-      </w:r>
-      <w:r>
-        <w:rPr>
-          <w:i/>
-          <w:lang w:val="en-GB"/>
-        </w:rPr>
-        <w:t>Maintainable</w:t>
-      </w:r>
-      <w:r>
-        <w:rPr>
-          <w:lang w:val="en-GB"/>
-        </w:rPr>
-        <w:t xml:space="preserve"> end product.</w:t>
-      </w:r>
-      <w:bookmarkStart w:id="0" w:name="_GoBack"/>
-      <w:bookmarkEnd w:id="0"/>
+        <w:t xml:space="preserve">Modularity and Flexibility </w:t>
+      </w:r>
+      <w:r>
+        <w:rPr>
+          <w:lang w:val="en-GB"/>
+        </w:rPr>
+        <w:t>-issue. Due to the Controller being so tightly coupled with the View, it may even be an extension of the View itself. If the View will need to be changed in the future, then the Controller also will have to change. The better way of handling this issue would be to implement the application using either MVP or MVVM, where the Views consist of both the XML-layouts and their respective Activities/Fragment</w:t>
+      </w:r>
+      <w:r>
+        <w:rPr>
+          <w:lang w:val="en-GB"/>
+        </w:rPr>
+        <w:t>s, and the Controller is an</w:t>
+      </w:r>
+      <w:r>
+        <w:rPr>
+          <w:lang w:val="en-GB"/>
+        </w:rPr>
+        <w:t xml:space="preserve"> external class which only handles the information that the View will need to displa</w:t>
+      </w:r>
+      <w:r>
+        <w:rPr>
+          <w:lang w:val="en-GB"/>
+        </w:rPr>
+        <w:t>y.</w:t>
+      </w:r>
     </w:p>
     <w:p>
       <w:pPr>
@@ -1538,31 +1138,306 @@
       </w:r>
     </w:p>
     <w:p>
-      <w:pPr>
+      <w:r>
+        <w:t xml:space="preserve">All tests </w:t>
+      </w:r>
+      <w:proofErr w:type="spellStart"/>
+      <w:r>
+        <w:t>are</w:t>
+      </w:r>
+      <w:proofErr w:type="spellEnd"/>
+      <w:r>
+        <w:t xml:space="preserve"> </w:t>
+      </w:r>
+      <w:proofErr w:type="spellStart"/>
+      <w:r>
+        <w:t>found</w:t>
+      </w:r>
+      <w:proofErr w:type="spellEnd"/>
+      <w:r>
+        <w:t xml:space="preserve"> in </w:t>
+      </w:r>
+      <w:proofErr w:type="spellStart"/>
+      <w:r>
+        <w:rPr>
+          <w:i/>
+        </w:rPr>
+        <w:t>Application</w:t>
+      </w:r>
+      <w:proofErr w:type="spellEnd"/>
+      <w:r>
+        <w:rPr>
+          <w:i/>
+        </w:rPr>
+        <w:t>/</w:t>
+      </w:r>
+      <w:proofErr w:type="spellStart"/>
+      <w:r>
+        <w:rPr>
+          <w:i/>
+        </w:rPr>
+        <w:t>CoffeeBreak</w:t>
+      </w:r>
+      <w:proofErr w:type="spellEnd"/>
+      <w:r>
+        <w:rPr>
+          <w:i/>
+        </w:rPr>
+        <w:t>/app/</w:t>
+      </w:r>
+      <w:proofErr w:type="spellStart"/>
+      <w:r>
+        <w:rPr>
+          <w:i/>
+        </w:rPr>
+        <w:t>src</w:t>
+      </w:r>
+      <w:proofErr w:type="spellEnd"/>
+      <w:r>
+        <w:rPr>
+          <w:i/>
+        </w:rPr>
+        <w:t>/test/java/</w:t>
+      </w:r>
+      <w:proofErr w:type="spellStart"/>
+      <w:r>
+        <w:rPr>
+          <w:i/>
+        </w:rPr>
+        <w:t>cbstudios</w:t>
+      </w:r>
+      <w:proofErr w:type="spellEnd"/>
+      <w:r>
+        <w:rPr>
+          <w:i/>
+        </w:rPr>
+        <w:t>/</w:t>
+      </w:r>
+      <w:proofErr w:type="spellStart"/>
+      <w:r>
+        <w:rPr>
+          <w:i/>
+        </w:rPr>
+        <w:t>coffeebreak</w:t>
+      </w:r>
+      <w:proofErr w:type="spellEnd"/>
+      <w:r>
+        <w:rPr>
+          <w:i/>
+        </w:rPr>
+        <w:t>.</w:t>
+      </w:r>
+      <w:r>
+        <w:t xml:space="preserve"> The </w:t>
+      </w:r>
+      <w:proofErr w:type="spellStart"/>
+      <w:r>
+        <w:t>name</w:t>
+      </w:r>
+      <w:proofErr w:type="spellEnd"/>
+      <w:r>
+        <w:t xml:space="preserve"> </w:t>
+      </w:r>
+      <w:proofErr w:type="spellStart"/>
+      <w:r>
+        <w:t>of</w:t>
+      </w:r>
+      <w:proofErr w:type="spellEnd"/>
+      <w:r>
+        <w:t xml:space="preserve"> </w:t>
+      </w:r>
+      <w:proofErr w:type="spellStart"/>
+      <w:r>
+        <w:t>each</w:t>
+      </w:r>
+      <w:proofErr w:type="spellEnd"/>
+      <w:r>
+        <w:t xml:space="preserve"> test </w:t>
+      </w:r>
+      <w:r>
+        <w:t xml:space="preserve">is a </w:t>
+      </w:r>
+      <w:proofErr w:type="spellStart"/>
+      <w:r>
+        <w:t>description</w:t>
+      </w:r>
+      <w:proofErr w:type="spellEnd"/>
+      <w:r>
+        <w:t xml:space="preserve"> </w:t>
+      </w:r>
+      <w:proofErr w:type="spellStart"/>
+      <w:r>
+        <w:t>of</w:t>
+      </w:r>
+      <w:proofErr w:type="spellEnd"/>
+      <w:r>
+        <w:t xml:space="preserve"> </w:t>
+      </w:r>
+      <w:proofErr w:type="spellStart"/>
+      <w:r>
+        <w:t>what</w:t>
+      </w:r>
+      <w:proofErr w:type="spellEnd"/>
+      <w:r>
+        <w:t xml:space="preserve"> </w:t>
+      </w:r>
+      <w:proofErr w:type="spellStart"/>
+      <w:r>
+        <w:t>that</w:t>
+      </w:r>
+      <w:proofErr w:type="spellEnd"/>
+      <w:r>
+        <w:t xml:space="preserve"> test tests.</w:t>
+      </w:r>
+    </w:p>
+    <w:p>
+      <w:pPr>
+        <w:pStyle w:val="Rubrik4"/>
+      </w:pPr>
+      <w:r>
+        <w:t>List of tests</w:t>
+      </w:r>
+    </w:p>
+    <w:p>
+      <w:pPr>
+        <w:pStyle w:val="Liststycke"/>
         <w:numPr>
           <w:ilvl w:val="0"/>
           <w:numId w:val="1"/>
         </w:numPr>
-        <w:ind w:hanging="359"/>
-        <w:rPr>
-          <w:lang w:val="en-GB"/>
-        </w:rPr>
-      </w:pPr>
-      <w:r>
-        <w:rPr>
-          <w:lang w:val="en-GB"/>
-        </w:rPr>
-        <w:t xml:space="preserve">List of tests (or description where to find the test) </w:t>
-      </w:r>
-    </w:p>
-    <w:p>
-      <w:pPr>
+      </w:pPr>
+      <w:proofErr w:type="spellStart"/>
+      <w:r>
+        <w:t>CategoryListTest</w:t>
+      </w:r>
+      <w:proofErr w:type="spellEnd"/>
+    </w:p>
+    <w:p>
+      <w:pPr>
+        <w:pStyle w:val="Liststycke"/>
         <w:numPr>
           <w:ilvl w:val="0"/>
           <w:numId w:val="1"/>
         </w:numPr>
+      </w:pPr>
+      <w:proofErr w:type="spellStart"/>
+      <w:r>
+        <w:t>ModelTest</w:t>
+      </w:r>
+      <w:proofErr w:type="spellEnd"/>
+    </w:p>
+    <w:p>
+      <w:pPr>
+        <w:pStyle w:val="Liststycke"/>
+        <w:numPr>
+          <w:ilvl w:val="0"/>
+          <w:numId w:val="1"/>
+        </w:numPr>
+      </w:pPr>
+      <w:proofErr w:type="spellStart"/>
+      <w:r>
+        <w:t>MultipleDayTimeCategoryTest</w:t>
+      </w:r>
+      <w:proofErr w:type="spellEnd"/>
+    </w:p>
+    <w:p>
+      <w:pPr>
+        <w:pStyle w:val="Liststycke"/>
+        <w:numPr>
+          <w:ilvl w:val="0"/>
+          <w:numId w:val="1"/>
+        </w:numPr>
+      </w:pPr>
+      <w:proofErr w:type="spellStart"/>
+      <w:r>
+        <w:t>SaveAndLoadTest</w:t>
+      </w:r>
+      <w:proofErr w:type="spellEnd"/>
+    </w:p>
+    <w:p>
+      <w:pPr>
+        <w:pStyle w:val="Liststycke"/>
+        <w:numPr>
+          <w:ilvl w:val="0"/>
+          <w:numId w:val="1"/>
+        </w:numPr>
+      </w:pPr>
+      <w:proofErr w:type="spellStart"/>
+      <w:r>
+        <w:t>SingleDayTimeCategoryTest</w:t>
+      </w:r>
+      <w:proofErr w:type="spellEnd"/>
+    </w:p>
+    <w:p>
+      <w:pPr>
+        <w:pStyle w:val="Liststycke"/>
+        <w:numPr>
+          <w:ilvl w:val="0"/>
+          <w:numId w:val="1"/>
+        </w:numPr>
+      </w:pPr>
+      <w:proofErr w:type="spellStart"/>
+      <w:r>
+        <w:t>TaskEqualsAndHashcodeTest</w:t>
+      </w:r>
+      <w:proofErr w:type="spellEnd"/>
+    </w:p>
+    <w:p>
+      <w:pPr>
+        <w:pStyle w:val="Liststycke"/>
+        <w:numPr>
+          <w:ilvl w:val="0"/>
+          <w:numId w:val="1"/>
+        </w:numPr>
+      </w:pPr>
+      <w:proofErr w:type="spellStart"/>
+      <w:r>
+        <w:t>TaskFactoryTest</w:t>
+      </w:r>
+      <w:proofErr w:type="spellEnd"/>
+    </w:p>
+    <w:p>
+      <w:pPr>
+        <w:pStyle w:val="Liststycke"/>
+        <w:numPr>
+          <w:ilvl w:val="0"/>
+          <w:numId w:val="1"/>
+        </w:numPr>
+      </w:pPr>
+      <w:proofErr w:type="spellStart"/>
+      <w:r>
+        <w:t>TaskSorterTest</w:t>
+      </w:r>
+      <w:proofErr w:type="spellEnd"/>
+    </w:p>
+    <w:p>
+      <w:pPr>
+        <w:pStyle w:val="Liststycke"/>
+        <w:numPr>
+          <w:ilvl w:val="0"/>
+          <w:numId w:val="1"/>
+        </w:numPr>
+      </w:pPr>
+      <w:proofErr w:type="spellStart"/>
+      <w:r>
+        <w:t>ToDoDataModuleTest</w:t>
+      </w:r>
+      <w:bookmarkStart w:id="0" w:name="_GoBack"/>
+      <w:bookmarkEnd w:id="0"/>
+      <w:proofErr w:type="spellEnd"/>
+    </w:p>
+    <w:p>
+      <w:pPr>
         <w:spacing w:after="136"/>
-        <w:ind w:hanging="359"/>
+        <w:ind w:left="718"/>
+        <w:rPr>
+          <w:lang w:val="en-GB"/>
+        </w:rPr>
+      </w:pPr>
+    </w:p>
+    <w:p>
+      <w:pPr>
+        <w:spacing w:after="136"/>
         <w:rPr>
           <w:lang w:val="en-GB"/>
         </w:rPr>
@@ -1645,6 +1520,7 @@
         <w:rPr>
           <w:lang w:val="en-GB"/>
         </w:rPr>
+        <w:lastRenderedPageBreak/>
         <w:t xml:space="preserve">3.2 “...next software to describe” ...  </w:t>
       </w:r>
     </w:p>
@@ -1675,7 +1551,6 @@
         <w:rPr>
           <w:lang w:val="en-GB"/>
         </w:rPr>
-        <w:lastRenderedPageBreak/>
         <w:t xml:space="preserve">4. Persistent data management </w:t>
       </w:r>
     </w:p>
@@ -1799,10 +1674,36 @@
 
 <file path=word/numbering.xml><?xml version="1.0" encoding="utf-8"?>
 <w:numbering xmlns:wpc="http://schemas.microsoft.com/office/word/2010/wordprocessingCanvas" xmlns:cx="http://schemas.microsoft.com/office/drawing/2014/chartex" xmlns:cx1="http://schemas.microsoft.com/office/drawing/2015/9/8/chartex" xmlns:cx2="http://schemas.microsoft.com/office/drawing/2015/10/21/chartex" xmlns:cx3="http://schemas.microsoft.com/office/drawing/2016/5/9/chartex" xmlns:cx4="http://schemas.microsoft.com/office/drawing/2016/5/10/chartex" xmlns:cx5="http://schemas.microsoft.com/office/drawing/2016/5/11/chartex" xmlns:cx6="http://schemas.microsoft.com/office/drawing/2016/5/12/chartex" xmlns:cx7="http://schemas.microsoft.com/office/drawing/2016/5/13/chartex" xmlns:cx8="http://schemas.microsoft.com/office/drawing/2016/5/14/chartex" xmlns:mc="http://schemas.openxmlformats.org/markup-compatibility/2006" xmlns:o="urn:schemas-microsoft-com:office:office" xmlns:r="http://schemas.openxmlformats.org/officeDocument/2006/relationships" xmlns:m="http://schemas.openxmlformats.org/officeDocument/2006/math" xmlns:v="urn:schemas-microsoft-com:vml" xmlns:wp14="http://schemas.microsoft.com/office/word/2010/wordprocessingDrawing" xmlns:wp="http://schemas.openxmlformats.org/drawingml/2006/wordprocessingDrawing" xmlns:w10="urn:schemas-microsoft-com:office:word" xmlns:w="http://schemas.openxmlformats.org/wordprocessingml/2006/main" xmlns:w14="http://schemas.microsoft.com/office/word/2010/wordml" xmlns:w15="http://schemas.microsoft.com/office/word/2012/wordml" xmlns:w16se="http://schemas.microsoft.com/office/word/2015/wordml/symex" xmlns:wpg="http://schemas.microsoft.com/office/word/2010/wordprocessingGroup" xmlns:wpi="http://schemas.microsoft.com/office/word/2010/wordprocessingInk" xmlns:wne="http://schemas.microsoft.com/office/word/2006/wordml" xmlns:wps="http://schemas.microsoft.com/office/word/2010/wordprocessingShape" mc:Ignorable="w14 w15 w16se wp14">
+  <w:numPicBullet w:numPicBulletId="0">
+    <w:pict>
+      <v:shapetype id="_x0000_t75" coordsize="21600,21600" o:spt="75" o:preferrelative="t" path="m@4@5l@4@11@9@11@9@5xe" filled="f" stroked="f">
+        <v:stroke joinstyle="miter"/>
+        <v:formulas>
+          <v:f eqn="if lineDrawn pixelLineWidth 0"/>
+          <v:f eqn="sum @0 1 0"/>
+          <v:f eqn="sum 0 0 @1"/>
+          <v:f eqn="prod @2 1 2"/>
+          <v:f eqn="prod @3 21600 pixelWidth"/>
+          <v:f eqn="prod @3 21600 pixelHeight"/>
+          <v:f eqn="sum @0 0 1"/>
+          <v:f eqn="prod @6 1 2"/>
+          <v:f eqn="prod @7 21600 pixelWidth"/>
+          <v:f eqn="sum @8 21600 0"/>
+          <v:f eqn="prod @7 21600 pixelHeight"/>
+          <v:f eqn="sum @10 21600 0"/>
+        </v:formulas>
+        <v:path o:extrusionok="f" gradientshapeok="t" o:connecttype="rect"/>
+        <o:lock v:ext="edit" aspectratio="t"/>
+      </v:shapetype>
+      <v:shape id="_x0000_i1048" type="#_x0000_t75" style="width:11.25pt;height:11.25pt" o:bullet="t">
+        <v:imagedata r:id="rId1" o:title="msoFF0E"/>
+      </v:shape>
+    </w:pict>
+  </w:numPicBullet>
   <w:abstractNum w:abstractNumId="0" w15:restartNumberingAfterBreak="0">
     <w:nsid w:val="30752B62"/>
     <w:multiLevelType w:val="hybridMultilevel"/>
-    <w:tmpl w:val="152EDD24"/>
+    <w:tmpl w:val="199848F6"/>
     <w:lvl w:ilvl="0" w:tplc="45A67038">
       <w:start w:val="1"/>
       <w:numFmt w:val="bullet"/>
@@ -2011,8 +1912,136 @@
       </w:rPr>
     </w:lvl>
   </w:abstractNum>
+  <w:abstractNum w:abstractNumId="1" w15:restartNumberingAfterBreak="0">
+    <w:nsid w:val="5AAF2398"/>
+    <w:multiLevelType w:val="hybridMultilevel"/>
+    <w:tmpl w:val="DDC211B4"/>
+    <w:lvl w:ilvl="0" w:tplc="45A67038">
+      <w:start w:val="1"/>
+      <w:numFmt w:val="bullet"/>
+      <w:lvlText w:val="-"/>
+      <w:lvlPicBulletId w:val="0"/>
+      <w:lvlJc w:val="left"/>
+      <w:pPr>
+        <w:ind w:left="720" w:hanging="360"/>
+      </w:pPr>
+      <w:rPr>
+        <w:rFonts w:ascii="Arial" w:eastAsia="Arial" w:hAnsi="Arial" w:cs="Arial" w:hint="default"/>
+        <w:b w:val="0"/>
+        <w:i w:val="0"/>
+        <w:strike w:val="0"/>
+        <w:dstrike w:val="0"/>
+        <w:color w:val="000000"/>
+        <w:sz w:val="22"/>
+        <w:szCs w:val="22"/>
+        <w:u w:val="none" w:color="000000"/>
+        <w:bdr w:val="none" w:sz="0" w:space="0" w:color="auto"/>
+        <w:shd w:val="clear" w:color="auto" w:fill="auto"/>
+        <w:vertAlign w:val="baseline"/>
+      </w:rPr>
+    </w:lvl>
+    <w:lvl w:ilvl="1" w:tplc="041D0003" w:tentative="1">
+      <w:start w:val="1"/>
+      <w:numFmt w:val="bullet"/>
+      <w:lvlText w:val="o"/>
+      <w:lvlJc w:val="left"/>
+      <w:pPr>
+        <w:ind w:left="1440" w:hanging="360"/>
+      </w:pPr>
+      <w:rPr>
+        <w:rFonts w:ascii="Courier New" w:hAnsi="Courier New" w:cs="Courier New" w:hint="default"/>
+      </w:rPr>
+    </w:lvl>
+    <w:lvl w:ilvl="2" w:tplc="041D0005" w:tentative="1">
+      <w:start w:val="1"/>
+      <w:numFmt w:val="bullet"/>
+      <w:lvlText w:val=""/>
+      <w:lvlJc w:val="left"/>
+      <w:pPr>
+        <w:ind w:left="2160" w:hanging="360"/>
+      </w:pPr>
+      <w:rPr>
+        <w:rFonts w:ascii="Wingdings" w:hAnsi="Wingdings" w:hint="default"/>
+      </w:rPr>
+    </w:lvl>
+    <w:lvl w:ilvl="3" w:tplc="041D0001" w:tentative="1">
+      <w:start w:val="1"/>
+      <w:numFmt w:val="bullet"/>
+      <w:lvlText w:val=""/>
+      <w:lvlJc w:val="left"/>
+      <w:pPr>
+        <w:ind w:left="2880" w:hanging="360"/>
+      </w:pPr>
+      <w:rPr>
+        <w:rFonts w:ascii="Symbol" w:hAnsi="Symbol" w:hint="default"/>
+      </w:rPr>
+    </w:lvl>
+    <w:lvl w:ilvl="4" w:tplc="041D0003" w:tentative="1">
+      <w:start w:val="1"/>
+      <w:numFmt w:val="bullet"/>
+      <w:lvlText w:val="o"/>
+      <w:lvlJc w:val="left"/>
+      <w:pPr>
+        <w:ind w:left="3600" w:hanging="360"/>
+      </w:pPr>
+      <w:rPr>
+        <w:rFonts w:ascii="Courier New" w:hAnsi="Courier New" w:cs="Courier New" w:hint="default"/>
+      </w:rPr>
+    </w:lvl>
+    <w:lvl w:ilvl="5" w:tplc="041D0005" w:tentative="1">
+      <w:start w:val="1"/>
+      <w:numFmt w:val="bullet"/>
+      <w:lvlText w:val=""/>
+      <w:lvlJc w:val="left"/>
+      <w:pPr>
+        <w:ind w:left="4320" w:hanging="360"/>
+      </w:pPr>
+      <w:rPr>
+        <w:rFonts w:ascii="Wingdings" w:hAnsi="Wingdings" w:hint="default"/>
+      </w:rPr>
+    </w:lvl>
+    <w:lvl w:ilvl="6" w:tplc="041D0001" w:tentative="1">
+      <w:start w:val="1"/>
+      <w:numFmt w:val="bullet"/>
+      <w:lvlText w:val=""/>
+      <w:lvlJc w:val="left"/>
+      <w:pPr>
+        <w:ind w:left="5040" w:hanging="360"/>
+      </w:pPr>
+      <w:rPr>
+        <w:rFonts w:ascii="Symbol" w:hAnsi="Symbol" w:hint="default"/>
+      </w:rPr>
+    </w:lvl>
+    <w:lvl w:ilvl="7" w:tplc="041D0003" w:tentative="1">
+      <w:start w:val="1"/>
+      <w:numFmt w:val="bullet"/>
+      <w:lvlText w:val="o"/>
+      <w:lvlJc w:val="left"/>
+      <w:pPr>
+        <w:ind w:left="5760" w:hanging="360"/>
+      </w:pPr>
+      <w:rPr>
+        <w:rFonts w:ascii="Courier New" w:hAnsi="Courier New" w:cs="Courier New" w:hint="default"/>
+      </w:rPr>
+    </w:lvl>
+    <w:lvl w:ilvl="8" w:tplc="041D0005" w:tentative="1">
+      <w:start w:val="1"/>
+      <w:numFmt w:val="bullet"/>
+      <w:lvlText w:val=""/>
+      <w:lvlJc w:val="left"/>
+      <w:pPr>
+        <w:ind w:left="6480" w:hanging="360"/>
+      </w:pPr>
+      <w:rPr>
+        <w:rFonts w:ascii="Wingdings" w:hAnsi="Wingdings" w:hint="default"/>
+      </w:rPr>
+    </w:lvl>
+  </w:abstractNum>
   <w:num w:numId="1">
     <w:abstractNumId w:val="0"/>
+  </w:num>
+  <w:num w:numId="2">
+    <w:abstractNumId w:val="1"/>
   </w:num>
 </w:numbering>
 </file>
@@ -2509,7 +2538,6 @@
     <w:next w:val="Normal"/>
     <w:link w:val="Rubrik5Char"/>
     <w:uiPriority w:val="9"/>
-    <w:semiHidden/>
     <w:unhideWhenUsed/>
     <w:qFormat/>
     <w:rsid w:val="00915A8B"/>
@@ -2716,7 +2744,6 @@
     <w:basedOn w:val="Standardstycketeckensnitt"/>
     <w:link w:val="Rubrik5"/>
     <w:uiPriority w:val="9"/>
-    <w:semiHidden/>
     <w:rsid w:val="00915A8B"/>
     <w:rPr>
       <w:rFonts w:asciiTheme="majorHAnsi" w:eastAsiaTheme="majorEastAsia" w:hAnsiTheme="majorHAnsi" w:cstheme="majorBidi"/>
@@ -3384,7 +3411,7 @@
 </file>
 
 <file path=customXml/itemProps1.xml><?xml version="1.0" encoding="utf-8"?>
-<ds:datastoreItem xmlns:ds="http://schemas.openxmlformats.org/officeDocument/2006/customXml" ds:itemID="{F909653F-DFA2-4BE2-90E5-549DD6081FB8}">
+<ds:datastoreItem xmlns:ds="http://schemas.openxmlformats.org/officeDocument/2006/customXml" ds:itemID="{AC062F61-11B4-4BF9-828C-7295B9D04FA2}">
   <ds:schemaRefs>
     <ds:schemaRef ds:uri="http://schemas.openxmlformats.org/officeDocument/2006/bibliography"/>
   </ds:schemaRefs>

</xml_diff>

<commit_message>
Added list of tests in SDD. Fixed typo in test class
</commit_message>
<xml_diff>
--- a/Documentation/SDD.docx
+++ b/Documentation/SDD.docx
@@ -63,7 +63,7 @@
         <w:rPr>
           <w:noProof/>
         </w:rPr>
-        <w:t>lördag den 29 april 2017</w:t>
+        <w:t>onsdag den 3 maj 2017</w:t>
       </w:r>
       <w:r>
         <w:fldChar w:fldCharType="end"/>
@@ -780,7 +780,7 @@
           <v:shape id="_x0000_i1025" type="#_x0000_t75" style="width:351.75pt;height:483pt" o:ole="">
             <v:imagedata r:id="rId7" o:title=""/>
           </v:shape>
-          <o:OLEObject Type="Embed" ProgID="Visio.Drawing.15" ShapeID="_x0000_i1025" DrawAspect="Content" ObjectID="_1554989474" r:id="rId8"/>
+          <o:OLEObject Type="Embed" ProgID="Visio.Drawing.15" ShapeID="_x0000_i1025" DrawAspect="Content" ObjectID="_1555353243" r:id="rId8"/>
         </w:object>
       </w:r>
     </w:p>
@@ -1456,8 +1456,6 @@
         </w:rPr>
         <w:t xml:space="preserve">for each View </w:t>
       </w:r>
-      <w:bookmarkStart w:id="0" w:name="_GoBack"/>
-      <w:bookmarkEnd w:id="0"/>
       <w:r>
         <w:rPr>
           <w:lang w:val="en-GB"/>
@@ -1634,22 +1632,370 @@
       </w:r>
     </w:p>
     <w:p>
-      <w:pPr>
+      <w:r>
+        <w:t xml:space="preserve">All tests </w:t>
+      </w:r>
+      <w:proofErr w:type="spellStart"/>
+      <w:r>
+        <w:t>are</w:t>
+      </w:r>
+      <w:proofErr w:type="spellEnd"/>
+      <w:r>
+        <w:t xml:space="preserve"> </w:t>
+      </w:r>
+      <w:proofErr w:type="spellStart"/>
+      <w:r>
+        <w:t>found</w:t>
+      </w:r>
+      <w:proofErr w:type="spellEnd"/>
+      <w:r>
+        <w:t xml:space="preserve"> in </w:t>
+      </w:r>
+      <w:r>
+        <w:rPr>
+          <w:i/>
+        </w:rPr>
+        <w:t>Application/CoffeeBreak/app/src/test/java/cbstudios/coffeebreak/</w:t>
+      </w:r>
+      <w:r>
+        <w:t xml:space="preserve">.  The </w:t>
+      </w:r>
+      <w:proofErr w:type="spellStart"/>
+      <w:r>
+        <w:t>name</w:t>
+      </w:r>
+      <w:proofErr w:type="spellEnd"/>
+      <w:r>
+        <w:rPr>
+          <w:lang w:val="en-US"/>
+        </w:rPr>
+        <w:t xml:space="preserve"> of</w:t>
+      </w:r>
+      <w:r>
+        <w:t xml:space="preserve"> </w:t>
+      </w:r>
+      <w:proofErr w:type="spellStart"/>
+      <w:r>
+        <w:t>each</w:t>
+      </w:r>
+      <w:proofErr w:type="spellEnd"/>
+      <w:r>
+        <w:t xml:space="preserve"> test is a</w:t>
+      </w:r>
+      <w:r>
+        <w:rPr>
+          <w:lang w:val="en-US"/>
+        </w:rPr>
+        <w:t xml:space="preserve"> description</w:t>
+      </w:r>
+      <w:r>
+        <w:t xml:space="preserve"> </w:t>
+      </w:r>
+      <w:proofErr w:type="spellStart"/>
+      <w:r>
+        <w:t>of</w:t>
+      </w:r>
+      <w:proofErr w:type="spellEnd"/>
+      <w:r>
+        <w:t xml:space="preserve"> </w:t>
+      </w:r>
+      <w:proofErr w:type="spellStart"/>
+      <w:r>
+        <w:t>what</w:t>
+      </w:r>
+      <w:proofErr w:type="spellEnd"/>
+      <w:r>
+        <w:t xml:space="preserve"> the test tests.</w:t>
+      </w:r>
+      <w:r>
+        <w:t xml:space="preserve"> </w:t>
+      </w:r>
+    </w:p>
+    <w:p>
+      <w:proofErr w:type="spellStart"/>
+      <w:r>
+        <w:t>Some</w:t>
+      </w:r>
+      <w:proofErr w:type="spellEnd"/>
+      <w:r>
+        <w:t xml:space="preserve"> </w:t>
+      </w:r>
+      <w:proofErr w:type="spellStart"/>
+      <w:r>
+        <w:t>of</w:t>
+      </w:r>
+      <w:proofErr w:type="spellEnd"/>
+      <w:r>
+        <w:t xml:space="preserve"> the tests </w:t>
+      </w:r>
+      <w:proofErr w:type="spellStart"/>
+      <w:r>
+        <w:t>are</w:t>
+      </w:r>
+      <w:proofErr w:type="spellEnd"/>
+      <w:r>
+        <w:t xml:space="preserve"> tests for </w:t>
+      </w:r>
+      <w:proofErr w:type="spellStart"/>
+      <w:r>
+        <w:t>use-cases</w:t>
+      </w:r>
+      <w:proofErr w:type="spellEnd"/>
+      <w:r>
+        <w:t xml:space="preserve">. </w:t>
+      </w:r>
+      <w:proofErr w:type="spellStart"/>
+      <w:r>
+        <w:t>These</w:t>
+      </w:r>
+      <w:proofErr w:type="spellEnd"/>
+      <w:r>
+        <w:t xml:space="preserve"> tests test the </w:t>
+      </w:r>
+      <w:proofErr w:type="spellStart"/>
+      <w:r>
+        <w:t>functionality</w:t>
+      </w:r>
+      <w:proofErr w:type="spellEnd"/>
+      <w:r>
+        <w:t xml:space="preserve"> </w:t>
+      </w:r>
+      <w:proofErr w:type="spellStart"/>
+      <w:r>
+        <w:t>of</w:t>
+      </w:r>
+      <w:proofErr w:type="spellEnd"/>
+      <w:r>
+        <w:t xml:space="preserve"> the software on a </w:t>
+      </w:r>
+      <w:proofErr w:type="spellStart"/>
+      <w:r>
+        <w:t>higher</w:t>
+      </w:r>
+      <w:proofErr w:type="spellEnd"/>
+      <w:r>
+        <w:t xml:space="preserve"> </w:t>
+      </w:r>
+      <w:proofErr w:type="spellStart"/>
+      <w:r>
+        <w:t>level</w:t>
+      </w:r>
+      <w:proofErr w:type="spellEnd"/>
+      <w:r>
+        <w:t xml:space="preserve"> </w:t>
+      </w:r>
+      <w:proofErr w:type="spellStart"/>
+      <w:r>
+        <w:t>compared</w:t>
+      </w:r>
+      <w:proofErr w:type="spellEnd"/>
+      <w:r>
+        <w:t xml:space="preserve"> to the </w:t>
+      </w:r>
+      <w:proofErr w:type="spellStart"/>
+      <w:r>
+        <w:t xml:space="preserve">other tests. </w:t>
+      </w:r>
+      <w:proofErr w:type="spellEnd"/>
+      <w:r>
+        <w:t xml:space="preserve">The </w:t>
+      </w:r>
+      <w:proofErr w:type="spellStart"/>
+      <w:r>
+        <w:t>name</w:t>
+      </w:r>
+      <w:proofErr w:type="spellEnd"/>
+      <w:r>
+        <w:t xml:space="preserve"> </w:t>
+      </w:r>
+      <w:proofErr w:type="spellStart"/>
+      <w:r>
+        <w:t>of</w:t>
+      </w:r>
+      <w:proofErr w:type="spellEnd"/>
+      <w:r>
+        <w:t xml:space="preserve"> </w:t>
+      </w:r>
+      <w:proofErr w:type="spellStart"/>
+      <w:r>
+        <w:t>such</w:t>
+      </w:r>
+      <w:proofErr w:type="spellEnd"/>
+      <w:r>
+        <w:t xml:space="preserve"> a test is </w:t>
+      </w:r>
+      <w:proofErr w:type="spellStart"/>
+      <w:r>
+        <w:t>marked</w:t>
+      </w:r>
+      <w:proofErr w:type="spellEnd"/>
+      <w:r>
+        <w:t xml:space="preserve"> </w:t>
+      </w:r>
+      <w:proofErr w:type="spellStart"/>
+      <w:r>
+        <w:t>with</w:t>
+      </w:r>
+      <w:proofErr w:type="spellEnd"/>
+      <w:r>
+        <w:t xml:space="preserve"> ”UC”.</w:t>
+      </w:r>
+    </w:p>
+    <w:p>
+      <w:pPr>
+        <w:pStyle w:val="Rubrik4"/>
+      </w:pPr>
+      <w:r>
+        <w:t>List of tests</w:t>
+      </w:r>
+      <w:bookmarkStart w:id="0" w:name="_GoBack"/>
+      <w:bookmarkEnd w:id="0"/>
+    </w:p>
+    <w:p>
+      <w:pPr>
+        <w:pStyle w:val="Liststycke"/>
         <w:numPr>
           <w:ilvl w:val="0"/>
           <w:numId w:val="1"/>
         </w:numPr>
-        <w:ind w:hanging="359"/>
-        <w:rPr>
-          <w:lang w:val="en-GB"/>
-        </w:rPr>
-      </w:pPr>
-      <w:r>
-        <w:rPr>
-          <w:lang w:val="en-GB"/>
-        </w:rPr>
-        <w:t xml:space="preserve">List of tests (or description where to find the test) </w:t>
-      </w:r>
+      </w:pPr>
+      <w:proofErr w:type="spellStart"/>
+      <w:r>
+        <w:t>CategoryListTest</w:t>
+      </w:r>
+      <w:proofErr w:type="spellEnd"/>
+    </w:p>
+    <w:p>
+      <w:pPr>
+        <w:pStyle w:val="Liststycke"/>
+        <w:numPr>
+          <w:ilvl w:val="0"/>
+          <w:numId w:val="1"/>
+        </w:numPr>
+      </w:pPr>
+      <w:proofErr w:type="spellStart"/>
+      <w:r>
+        <w:t>ModelTest</w:t>
+      </w:r>
+      <w:proofErr w:type="spellEnd"/>
+    </w:p>
+    <w:p>
+      <w:pPr>
+        <w:pStyle w:val="Liststycke"/>
+        <w:numPr>
+          <w:ilvl w:val="0"/>
+          <w:numId w:val="1"/>
+        </w:numPr>
+      </w:pPr>
+      <w:proofErr w:type="spellStart"/>
+      <w:r>
+        <w:t>MultipleDayTimeCategoryTest</w:t>
+      </w:r>
+      <w:proofErr w:type="spellEnd"/>
+    </w:p>
+    <w:p>
+      <w:pPr>
+        <w:pStyle w:val="Liststycke"/>
+        <w:numPr>
+          <w:ilvl w:val="0"/>
+          <w:numId w:val="1"/>
+        </w:numPr>
+      </w:pPr>
+      <w:proofErr w:type="spellStart"/>
+      <w:r>
+        <w:t>SaveAndLoadTest</w:t>
+      </w:r>
+      <w:proofErr w:type="spellEnd"/>
+    </w:p>
+    <w:p>
+      <w:pPr>
+        <w:pStyle w:val="Liststycke"/>
+        <w:numPr>
+          <w:ilvl w:val="0"/>
+          <w:numId w:val="1"/>
+        </w:numPr>
+      </w:pPr>
+      <w:proofErr w:type="spellStart"/>
+      <w:r>
+        <w:t>SingleDayTimeCategoryTest</w:t>
+      </w:r>
+      <w:proofErr w:type="spellEnd"/>
+    </w:p>
+    <w:p>
+      <w:pPr>
+        <w:pStyle w:val="Liststycke"/>
+        <w:numPr>
+          <w:ilvl w:val="0"/>
+          <w:numId w:val="1"/>
+        </w:numPr>
+      </w:pPr>
+      <w:proofErr w:type="spellStart"/>
+      <w:r>
+        <w:t>TaskEqualsAndHashcodeTest</w:t>
+      </w:r>
+      <w:proofErr w:type="spellEnd"/>
+    </w:p>
+    <w:p>
+      <w:pPr>
+        <w:pStyle w:val="Liststycke"/>
+        <w:numPr>
+          <w:ilvl w:val="0"/>
+          <w:numId w:val="1"/>
+        </w:numPr>
+      </w:pPr>
+      <w:proofErr w:type="spellStart"/>
+      <w:r>
+        <w:lastRenderedPageBreak/>
+        <w:t>TaskFactoryTest</w:t>
+      </w:r>
+      <w:proofErr w:type="spellEnd"/>
+    </w:p>
+    <w:p>
+      <w:pPr>
+        <w:pStyle w:val="Liststycke"/>
+        <w:numPr>
+          <w:ilvl w:val="0"/>
+          <w:numId w:val="1"/>
+        </w:numPr>
+      </w:pPr>
+      <w:proofErr w:type="spellStart"/>
+      <w:r>
+        <w:t>TaskSorterTest</w:t>
+      </w:r>
+      <w:proofErr w:type="spellEnd"/>
+    </w:p>
+    <w:p>
+      <w:pPr>
+        <w:pStyle w:val="Liststycke"/>
+        <w:numPr>
+          <w:ilvl w:val="0"/>
+          <w:numId w:val="1"/>
+        </w:numPr>
+      </w:pPr>
+      <w:proofErr w:type="spellStart"/>
+      <w:r>
+        <w:t>ToDoDataModuleTest</w:t>
+      </w:r>
+      <w:proofErr w:type="spellEnd"/>
+    </w:p>
+    <w:p>
+      <w:pPr>
+        <w:pStyle w:val="Liststycke"/>
+        <w:numPr>
+          <w:ilvl w:val="0"/>
+          <w:numId w:val="1"/>
+        </w:numPr>
+      </w:pPr>
+      <w:proofErr w:type="spellStart"/>
+      <w:r>
+        <w:t>UCCreateAndCheckTaskTest</w:t>
+      </w:r>
+      <w:proofErr w:type="spellEnd"/>
+    </w:p>
+    <w:p>
+      <w:pPr>
+        <w:ind w:left="718"/>
+      </w:pPr>
     </w:p>
     <w:p>
       <w:pPr>
@@ -1771,7 +2117,6 @@
         <w:rPr>
           <w:lang w:val="en-GB"/>
         </w:rPr>
-        <w:lastRenderedPageBreak/>
         <w:t xml:space="preserve">4. Persistent data management </w:t>
       </w:r>
     </w:p>
@@ -1898,7 +2243,7 @@
   <w:abstractNum w:abstractNumId="0" w15:restartNumberingAfterBreak="0">
     <w:nsid w:val="30752B62"/>
     <w:multiLevelType w:val="hybridMultilevel"/>
-    <w:tmpl w:val="152EDD24"/>
+    <w:tmpl w:val="83A82694"/>
     <w:lvl w:ilvl="0" w:tplc="45A67038">
       <w:start w:val="1"/>
       <w:numFmt w:val="bullet"/>
@@ -3480,7 +3825,7 @@
 </file>
 
 <file path=customXml/itemProps1.xml><?xml version="1.0" encoding="utf-8"?>
-<ds:datastoreItem xmlns:ds="http://schemas.openxmlformats.org/officeDocument/2006/customXml" ds:itemID="{B363A409-6CFC-4061-B254-936BD71811B6}">
+<ds:datastoreItem xmlns:ds="http://schemas.openxmlformats.org/officeDocument/2006/customXml" ds:itemID="{B97CDBB8-8F55-4CEC-95F2-AC3E75E2E23A}">
   <ds:schemaRefs>
     <ds:schemaRef ds:uri="http://schemas.openxmlformats.org/officeDocument/2006/bibliography"/>
   </ds:schemaRefs>

</xml_diff>

<commit_message>
Add sequencediagram to SDD
</commit_message>
<xml_diff>
--- a/Documentation/SDD.docx
+++ b/Documentation/SDD.docx
@@ -1,10 +1,10 @@
 
 <file path=word/document.xml><?xml version="1.0" encoding="utf-8"?>
-<w:document xmlns:wpc="http://schemas.microsoft.com/office/word/2010/wordprocessingCanvas" xmlns:cx="http://schemas.microsoft.com/office/drawing/2014/chartex" xmlns:cx1="http://schemas.microsoft.com/office/drawing/2015/9/8/chartex" xmlns:cx2="http://schemas.microsoft.com/office/drawing/2015/10/21/chartex" xmlns:cx3="http://schemas.microsoft.com/office/drawing/2016/5/9/chartex" xmlns:cx4="http://schemas.microsoft.com/office/drawing/2016/5/10/chartex" xmlns:cx5="http://schemas.microsoft.com/office/drawing/2016/5/11/chartex" xmlns:cx6="http://schemas.microsoft.com/office/drawing/2016/5/12/chartex" xmlns:cx7="http://schemas.microsoft.com/office/drawing/2016/5/13/chartex" xmlns:cx8="http://schemas.microsoft.com/office/drawing/2016/5/14/chartex" xmlns:mc="http://schemas.openxmlformats.org/markup-compatibility/2006" xmlns:o="urn:schemas-microsoft-com:office:office" xmlns:r="http://schemas.openxmlformats.org/officeDocument/2006/relationships" xmlns:m="http://schemas.openxmlformats.org/officeDocument/2006/math" xmlns:v="urn:schemas-microsoft-com:vml" xmlns:wp14="http://schemas.microsoft.com/office/word/2010/wordprocessingDrawing" xmlns:wp="http://schemas.openxmlformats.org/drawingml/2006/wordprocessingDrawing" xmlns:w10="urn:schemas-microsoft-com:office:word" xmlns:w="http://schemas.openxmlformats.org/wordprocessingml/2006/main" xmlns:w14="http://schemas.microsoft.com/office/word/2010/wordml" xmlns:w15="http://schemas.microsoft.com/office/word/2012/wordml" xmlns:w16se="http://schemas.microsoft.com/office/word/2015/wordml/symex" xmlns:wpg="http://schemas.microsoft.com/office/word/2010/wordprocessingGroup" xmlns:wpi="http://schemas.microsoft.com/office/word/2010/wordprocessingInk" xmlns:wne="http://schemas.microsoft.com/office/word/2006/wordml" xmlns:wps="http://schemas.microsoft.com/office/word/2010/wordprocessingShape" mc:Ignorable="w14 w15 w16se wp14">
+<w:document xmlns:wpc="http://schemas.microsoft.com/office/word/2010/wordprocessingCanvas" xmlns:mc="http://schemas.openxmlformats.org/markup-compatibility/2006" xmlns:o="urn:schemas-microsoft-com:office:office" xmlns:r="http://schemas.openxmlformats.org/officeDocument/2006/relationships" xmlns:m="http://schemas.openxmlformats.org/officeDocument/2006/math" xmlns:v="urn:schemas-microsoft-com:vml" xmlns:wp14="http://schemas.microsoft.com/office/word/2010/wordprocessingDrawing" xmlns:wp="http://schemas.openxmlformats.org/drawingml/2006/wordprocessingDrawing" xmlns:w10="urn:schemas-microsoft-com:office:word" xmlns:w="http://schemas.openxmlformats.org/wordprocessingml/2006/main" xmlns:w14="http://schemas.microsoft.com/office/word/2010/wordml" xmlns:wpg="http://schemas.microsoft.com/office/word/2010/wordprocessingGroup" xmlns:wpi="http://schemas.microsoft.com/office/word/2010/wordprocessingInk" xmlns:wne="http://schemas.microsoft.com/office/word/2006/wordml" xmlns:wps="http://schemas.microsoft.com/office/word/2010/wordprocessingShape" mc:Ignorable="w14 wp14">
   <w:body>
     <w:p>
       <w:pPr>
-        <w:pStyle w:val="Rubrik"/>
+        <w:pStyle w:val="Title"/>
         <w:rPr>
           <w:lang w:val="en-GB"/>
         </w:rPr>
@@ -34,7 +34,7 @@
     </w:p>
     <w:p>
       <w:pPr>
-        <w:pStyle w:val="Underrubrik"/>
+        <w:pStyle w:val="Subtitle"/>
       </w:pPr>
       <w:r>
         <w:t xml:space="preserve">Version:  </w:t>
@@ -45,7 +45,7 @@
     </w:p>
     <w:p>
       <w:pPr>
-        <w:pStyle w:val="Underrubrik"/>
+        <w:pStyle w:val="Subtitle"/>
       </w:pPr>
       <w:r>
         <w:t xml:space="preserve">Date: </w:t>
@@ -63,7 +63,7 @@
         <w:rPr>
           <w:noProof/>
         </w:rPr>
-        <w:t>onsdag den 3 maj 2017</w:t>
+        <w:t>måndag den 8 maj 2017</w:t>
       </w:r>
       <w:r>
         <w:fldChar w:fldCharType="end"/>
@@ -71,7 +71,7 @@
     </w:p>
     <w:p>
       <w:pPr>
-        <w:pStyle w:val="Underrubrik"/>
+        <w:pStyle w:val="Subtitle"/>
         <w:rPr>
           <w:lang w:val="en-GB"/>
         </w:rPr>
@@ -106,7 +106,7 @@
     </w:p>
     <w:p>
       <w:pPr>
-        <w:pStyle w:val="Rubrik1"/>
+        <w:pStyle w:val="Heading1"/>
         <w:ind w:left="-5"/>
         <w:rPr>
           <w:lang w:val="en-GB"/>
@@ -136,7 +136,7 @@
     </w:p>
     <w:p>
       <w:pPr>
-        <w:pStyle w:val="Rubrik2"/>
+        <w:pStyle w:val="Heading2"/>
         <w:rPr>
           <w:lang w:val="en-GB"/>
         </w:rPr>
@@ -284,10 +284,10 @@
         </w:rPr>
         <w:t xml:space="preserve">Before any new code is written for the application, a test for the specified component will be make using the different specifications for the component as guidelines. This will lessen the number of bugs in the end product. The procedure can be read in depth at </w:t>
       </w:r>
-      <w:hyperlink r:id="rId6" w:history="1">
+      <w:hyperlink r:id="rId7" w:history="1">
         <w:r>
           <w:rPr>
-            <w:rStyle w:val="Hyperlnk"/>
+            <w:rStyle w:val="Hyperlink"/>
             <w:lang w:val="en-GB"/>
           </w:rPr>
           <w:t>https://blog.jetbrains.com/idea/2016/12/live-webinar-the-three-laws-of-tdd/</w:t>
@@ -351,7 +351,7 @@
     </w:p>
     <w:p>
       <w:pPr>
-        <w:pStyle w:val="Rubrik1"/>
+        <w:pStyle w:val="Heading1"/>
         <w:ind w:left="-5"/>
         <w:rPr>
           <w:lang w:val="en-GB"/>
@@ -562,7 +562,7 @@
     </w:p>
     <w:p>
       <w:pPr>
-        <w:pStyle w:val="Rubrik1"/>
+        <w:pStyle w:val="Heading1"/>
         <w:ind w:left="-5"/>
         <w:rPr>
           <w:lang w:val="en-GB"/>
@@ -592,7 +592,7 @@
     </w:p>
     <w:p>
       <w:pPr>
-        <w:pStyle w:val="Rubrik2"/>
+        <w:pStyle w:val="Heading2"/>
         <w:rPr>
           <w:lang w:val="en-GB"/>
         </w:rPr>
@@ -778,15 +778,15 @@
             <o:lock v:ext="edit" aspectratio="t"/>
           </v:shapetype>
           <v:shape id="_x0000_i1025" type="#_x0000_t75" style="width:351.75pt;height:483pt" o:ole="">
-            <v:imagedata r:id="rId7" o:title=""/>
+            <v:imagedata r:id="rId8" o:title=""/>
           </v:shape>
-          <o:OLEObject Type="Embed" ProgID="Visio.Drawing.15" ShapeID="_x0000_i1025" DrawAspect="Content" ObjectID="_1555353243" r:id="rId8"/>
+          <o:OLEObject Type="Embed" ProgID="Visio.Drawing.15" ShapeID="_x0000_i1025" DrawAspect="Content" ObjectID="_1555764820" r:id="rId9"/>
         </w:object>
       </w:r>
     </w:p>
     <w:p>
       <w:pPr>
-        <w:pStyle w:val="Beskrivning"/>
+        <w:pStyle w:val="Caption"/>
         <w:rPr>
           <w:lang w:val="en-GB"/>
         </w:rPr>
@@ -834,7 +834,7 @@
     </w:p>
     <w:p>
       <w:pPr>
-        <w:pStyle w:val="Rubrik3"/>
+        <w:pStyle w:val="Heading3"/>
         <w:rPr>
           <w:lang w:val="en-GB"/>
         </w:rPr>
@@ -1239,7 +1239,7 @@
     </w:p>
     <w:p>
       <w:pPr>
-        <w:pStyle w:val="Rubrik4"/>
+        <w:pStyle w:val="Heading4"/>
         <w:rPr>
           <w:lang w:val="en-GB"/>
         </w:rPr>
@@ -1535,7 +1535,7 @@
     </w:p>
     <w:p>
       <w:pPr>
-        <w:pStyle w:val="Rubrik3"/>
+        <w:pStyle w:val="Heading3"/>
         <w:rPr>
           <w:lang w:val="en-GB"/>
         </w:rPr>
@@ -1563,7 +1563,14 @@
         <w:rPr>
           <w:lang w:val="en-GB"/>
         </w:rPr>
-        <w:t>Dependencies (</w:t>
+        <w:t xml:space="preserve">Dependencies </w:t>
+      </w:r>
+      <w:proofErr w:type="gramStart"/>
+      <w:r>
+        <w:rPr>
+          <w:lang w:val="en-GB"/>
+        </w:rPr>
+        <w:t>(</w:t>
       </w:r>
       <w:r>
         <w:rPr>
@@ -1581,6 +1588,7 @@
         </w:rPr>
         <w:t>STAN</w:t>
       </w:r>
+      <w:proofErr w:type="gramEnd"/>
       <w:r>
         <w:rPr>
           <w:rFonts w:ascii="Calibri" w:eastAsia="Calibri" w:hAnsi="Calibri" w:cs="Calibri"/>
@@ -1606,6 +1614,68 @@
     </w:p>
     <w:p>
       <w:pPr>
+        <w:spacing w:after="0" w:line="410" w:lineRule="auto"/>
+        <w:rPr>
+          <w:lang w:val="en-GB"/>
+        </w:rPr>
+      </w:pPr>
+    </w:p>
+    <w:p>
+      <w:pPr>
+        <w:spacing w:after="0" w:line="410" w:lineRule="auto"/>
+        <w:rPr>
+          <w:lang w:val="en-GB"/>
+        </w:rPr>
+      </w:pPr>
+      <w:r>
+        <w:rPr>
+          <w:noProof/>
+        </w:rPr>
+        <w:drawing>
+          <wp:inline distT="0" distB="0" distL="0" distR="0" wp14:anchorId="29F65A42" wp14:editId="6AF16A7E">
+            <wp:extent cx="5712460" cy="1589405"/>
+            <wp:effectExtent l="0" t="0" r="2540" b="0"/>
+            <wp:docPr id="1" name="Picture 1"/>
+            <wp:cNvGraphicFramePr>
+              <a:graphicFrameLocks xmlns:a="http://schemas.openxmlformats.org/drawingml/2006/main" noChangeAspect="1"/>
+            </wp:cNvGraphicFramePr>
+            <a:graphic xmlns:a="http://schemas.openxmlformats.org/drawingml/2006/main">
+              <a:graphicData uri="http://schemas.openxmlformats.org/drawingml/2006/picture">
+                <pic:pic xmlns:pic="http://schemas.openxmlformats.org/drawingml/2006/picture">
+                  <pic:nvPicPr>
+                    <pic:cNvPr id="0" name="CreateTask.PNG"/>
+                    <pic:cNvPicPr/>
+                  </pic:nvPicPr>
+                  <pic:blipFill>
+                    <a:blip r:embed="rId10">
+                      <a:extLst>
+                        <a:ext uri="{28A0092B-C50C-407E-A947-70E740481C1C}">
+                          <a14:useLocalDpi xmlns:a14="http://schemas.microsoft.com/office/drawing/2010/main" val="0"/>
+                        </a:ext>
+                      </a:extLst>
+                    </a:blip>
+                    <a:stretch>
+                      <a:fillRect/>
+                    </a:stretch>
+                  </pic:blipFill>
+                  <pic:spPr>
+                    <a:xfrm>
+                      <a:off x="0" y="0"/>
+                      <a:ext cx="5712460" cy="1589405"/>
+                    </a:xfrm>
+                    <a:prstGeom prst="rect">
+                      <a:avLst/>
+                    </a:prstGeom>
+                  </pic:spPr>
+                </pic:pic>
+              </a:graphicData>
+            </a:graphic>
+          </wp:inline>
+        </w:drawing>
+      </w:r>
+    </w:p>
+    <w:p>
+      <w:pPr>
         <w:spacing w:after="27"/>
         <w:rPr>
           <w:lang w:val="en-GB"/>
@@ -1615,382 +1685,288 @@
         <w:rPr>
           <w:lang w:val="en-GB"/>
         </w:rPr>
+        <w:lastRenderedPageBreak/>
         <w:t xml:space="preserve"> </w:t>
       </w:r>
-    </w:p>
-    <w:p>
-      <w:pPr>
-        <w:pStyle w:val="Rubrik3"/>
-      </w:pPr>
-      <w:proofErr w:type="spellStart"/>
-      <w:r>
-        <w:t>Quality</w:t>
-      </w:r>
-      <w:proofErr w:type="spellEnd"/>
-      <w:r>
+      <w:bookmarkStart w:id="0" w:name="_GoBack"/>
+      <w:r>
+        <w:rPr>
+          <w:noProof/>
+        </w:rPr>
+        <w:drawing>
+          <wp:inline distT="0" distB="0" distL="0" distR="0">
+            <wp:extent cx="5712460" cy="1758315"/>
+            <wp:effectExtent l="0" t="0" r="2540" b="0"/>
+            <wp:docPr id="3" name="Picture 3"/>
+            <wp:cNvGraphicFramePr>
+              <a:graphicFrameLocks xmlns:a="http://schemas.openxmlformats.org/drawingml/2006/main" noChangeAspect="1"/>
+            </wp:cNvGraphicFramePr>
+            <a:graphic xmlns:a="http://schemas.openxmlformats.org/drawingml/2006/main">
+              <a:graphicData uri="http://schemas.openxmlformats.org/drawingml/2006/picture">
+                <pic:pic xmlns:pic="http://schemas.openxmlformats.org/drawingml/2006/picture">
+                  <pic:nvPicPr>
+                    <pic:cNvPr id="0" name="CheckTask.PNG"/>
+                    <pic:cNvPicPr/>
+                  </pic:nvPicPr>
+                  <pic:blipFill>
+                    <a:blip r:embed="rId11">
+                      <a:extLst>
+                        <a:ext uri="{28A0092B-C50C-407E-A947-70E740481C1C}">
+                          <a14:useLocalDpi xmlns:a14="http://schemas.microsoft.com/office/drawing/2010/main" val="0"/>
+                        </a:ext>
+                      </a:extLst>
+                    </a:blip>
+                    <a:stretch>
+                      <a:fillRect/>
+                    </a:stretch>
+                  </pic:blipFill>
+                  <pic:spPr>
+                    <a:xfrm>
+                      <a:off x="0" y="0"/>
+                      <a:ext cx="5712460" cy="1758315"/>
+                    </a:xfrm>
+                    <a:prstGeom prst="rect">
+                      <a:avLst/>
+                    </a:prstGeom>
+                  </pic:spPr>
+                </pic:pic>
+              </a:graphicData>
+            </a:graphic>
+          </wp:inline>
+        </w:drawing>
+      </w:r>
+      <w:bookmarkEnd w:id="0"/>
+    </w:p>
+    <w:p>
+      <w:pPr>
+        <w:pStyle w:val="Heading3"/>
+        <w:rPr>
+          <w:lang w:val="en-US"/>
+        </w:rPr>
+      </w:pPr>
+      <w:r>
+        <w:rPr>
+          <w:lang w:val="en-US"/>
+        </w:rPr>
+        <w:t xml:space="preserve">Quality </w:t>
+      </w:r>
+    </w:p>
+    <w:p>
+      <w:pPr>
+        <w:rPr>
+          <w:lang w:val="en-US"/>
+        </w:rPr>
+      </w:pPr>
+      <w:r>
+        <w:rPr>
+          <w:lang w:val="en-US"/>
+        </w:rPr>
+        <w:t xml:space="preserve">All tests are found in </w:t>
+      </w:r>
+      <w:r>
+        <w:rPr>
+          <w:i/>
+          <w:lang w:val="en-US"/>
+        </w:rPr>
+        <w:t>Application/CoffeeBreak/app/src/test/java/cbstudios/coffeebreak/</w:t>
+      </w:r>
+      <w:r>
+        <w:rPr>
+          <w:lang w:val="en-US"/>
+        </w:rPr>
+        <w:t>.  The name</w:t>
+      </w:r>
+      <w:r>
+        <w:rPr>
+          <w:lang w:val="en-US"/>
+        </w:rPr>
+        <w:t xml:space="preserve"> of</w:t>
+      </w:r>
+      <w:r>
+        <w:rPr>
+          <w:lang w:val="en-US"/>
+        </w:rPr>
+        <w:t xml:space="preserve"> each test is a</w:t>
+      </w:r>
+      <w:r>
+        <w:rPr>
+          <w:lang w:val="en-US"/>
+        </w:rPr>
+        <w:t xml:space="preserve"> description</w:t>
+      </w:r>
+      <w:r>
+        <w:rPr>
+          <w:lang w:val="en-US"/>
+        </w:rPr>
+        <w:t xml:space="preserve"> of what the test tests.</w:t>
+      </w:r>
+      <w:r>
+        <w:rPr>
+          <w:lang w:val="en-US"/>
+        </w:rPr>
         <w:t xml:space="preserve"> </w:t>
       </w:r>
     </w:p>
     <w:p>
-      <w:r>
-        <w:t xml:space="preserve">All tests </w:t>
-      </w:r>
-      <w:proofErr w:type="spellStart"/>
-      <w:r>
-        <w:t>are</w:t>
-      </w:r>
-      <w:proofErr w:type="spellEnd"/>
-      <w:r>
-        <w:t xml:space="preserve"> </w:t>
-      </w:r>
-      <w:proofErr w:type="spellStart"/>
-      <w:r>
-        <w:t>found</w:t>
-      </w:r>
-      <w:proofErr w:type="spellEnd"/>
-      <w:r>
-        <w:t xml:space="preserve"> in </w:t>
-      </w:r>
-      <w:r>
-        <w:rPr>
-          <w:i/>
-        </w:rPr>
-        <w:t>Application/CoffeeBreak/app/src/test/java/cbstudios/coffeebreak/</w:t>
-      </w:r>
-      <w:r>
-        <w:t xml:space="preserve">.  The </w:t>
-      </w:r>
-      <w:proofErr w:type="spellStart"/>
-      <w:r>
-        <w:t>name</w:t>
-      </w:r>
-      <w:proofErr w:type="spellEnd"/>
-      <w:r>
+      <w:pPr>
         <w:rPr>
           <w:lang w:val="en-US"/>
         </w:rPr>
-        <w:t xml:space="preserve"> of</w:t>
-      </w:r>
-      <w:r>
-        <w:t xml:space="preserve"> </w:t>
-      </w:r>
-      <w:proofErr w:type="spellStart"/>
-      <w:r>
-        <w:t>each</w:t>
-      </w:r>
-      <w:proofErr w:type="spellEnd"/>
-      <w:r>
-        <w:t xml:space="preserve"> test is a</w:t>
-      </w:r>
+      </w:pPr>
       <w:r>
         <w:rPr>
           <w:lang w:val="en-US"/>
         </w:rPr>
-        <w:t xml:space="preserve"> description</w:t>
-      </w:r>
-      <w:r>
-        <w:t xml:space="preserve"> </w:t>
-      </w:r>
-      <w:proofErr w:type="spellStart"/>
-      <w:r>
-        <w:t>of</w:t>
-      </w:r>
-      <w:proofErr w:type="spellEnd"/>
-      <w:r>
-        <w:t xml:space="preserve"> </w:t>
-      </w:r>
-      <w:proofErr w:type="spellStart"/>
-      <w:r>
-        <w:t>what</w:t>
-      </w:r>
-      <w:proofErr w:type="spellEnd"/>
-      <w:r>
-        <w:t xml:space="preserve"> the test tests.</w:t>
-      </w:r>
-      <w:r>
-        <w:t xml:space="preserve"> </w:t>
-      </w:r>
-    </w:p>
-    <w:p>
-      <w:proofErr w:type="spellStart"/>
-      <w:r>
-        <w:t>Some</w:t>
-      </w:r>
-      <w:proofErr w:type="spellEnd"/>
-      <w:r>
-        <w:t xml:space="preserve"> </w:t>
-      </w:r>
-      <w:proofErr w:type="spellStart"/>
-      <w:r>
-        <w:t>of</w:t>
-      </w:r>
-      <w:proofErr w:type="spellEnd"/>
-      <w:r>
-        <w:t xml:space="preserve"> the tests </w:t>
-      </w:r>
-      <w:proofErr w:type="spellStart"/>
-      <w:r>
-        <w:t>are</w:t>
-      </w:r>
-      <w:proofErr w:type="spellEnd"/>
-      <w:r>
-        <w:t xml:space="preserve"> tests for </w:t>
-      </w:r>
-      <w:proofErr w:type="spellStart"/>
-      <w:r>
-        <w:t>use-cases</w:t>
-      </w:r>
-      <w:proofErr w:type="spellEnd"/>
-      <w:r>
-        <w:t xml:space="preserve">. </w:t>
-      </w:r>
-      <w:proofErr w:type="spellStart"/>
-      <w:r>
-        <w:t>These</w:t>
-      </w:r>
-      <w:proofErr w:type="spellEnd"/>
-      <w:r>
-        <w:t xml:space="preserve"> tests test the </w:t>
-      </w:r>
-      <w:proofErr w:type="spellStart"/>
-      <w:r>
-        <w:t>functionality</w:t>
-      </w:r>
-      <w:proofErr w:type="spellEnd"/>
-      <w:r>
-        <w:t xml:space="preserve"> </w:t>
-      </w:r>
-      <w:proofErr w:type="spellStart"/>
-      <w:r>
-        <w:t>of</w:t>
-      </w:r>
-      <w:proofErr w:type="spellEnd"/>
-      <w:r>
-        <w:t xml:space="preserve"> the software on a </w:t>
-      </w:r>
-      <w:proofErr w:type="spellStart"/>
-      <w:r>
-        <w:t>higher</w:t>
-      </w:r>
-      <w:proofErr w:type="spellEnd"/>
-      <w:r>
-        <w:t xml:space="preserve"> </w:t>
-      </w:r>
-      <w:proofErr w:type="spellStart"/>
-      <w:r>
-        <w:t>level</w:t>
-      </w:r>
-      <w:proofErr w:type="spellEnd"/>
-      <w:r>
-        <w:t xml:space="preserve"> </w:t>
-      </w:r>
-      <w:proofErr w:type="spellStart"/>
-      <w:r>
-        <w:t>compared</w:t>
-      </w:r>
-      <w:proofErr w:type="spellEnd"/>
-      <w:r>
-        <w:t xml:space="preserve"> to the </w:t>
-      </w:r>
-      <w:proofErr w:type="spellStart"/>
-      <w:r>
-        <w:t xml:space="preserve">other tests. </w:t>
-      </w:r>
-      <w:proofErr w:type="spellEnd"/>
-      <w:r>
-        <w:t xml:space="preserve">The </w:t>
-      </w:r>
-      <w:proofErr w:type="spellStart"/>
-      <w:r>
-        <w:t>name</w:t>
-      </w:r>
-      <w:proofErr w:type="spellEnd"/>
-      <w:r>
-        <w:t xml:space="preserve"> </w:t>
-      </w:r>
-      <w:proofErr w:type="spellStart"/>
-      <w:r>
-        <w:t>of</w:t>
-      </w:r>
-      <w:proofErr w:type="spellEnd"/>
-      <w:r>
-        <w:t xml:space="preserve"> </w:t>
-      </w:r>
-      <w:proofErr w:type="spellStart"/>
-      <w:r>
-        <w:t>such</w:t>
-      </w:r>
-      <w:proofErr w:type="spellEnd"/>
-      <w:r>
-        <w:t xml:space="preserve"> a test is </w:t>
-      </w:r>
-      <w:proofErr w:type="spellStart"/>
-      <w:r>
-        <w:t>marked</w:t>
-      </w:r>
-      <w:proofErr w:type="spellEnd"/>
-      <w:r>
-        <w:t xml:space="preserve"> </w:t>
-      </w:r>
-      <w:proofErr w:type="spellStart"/>
-      <w:r>
-        <w:t>with</w:t>
-      </w:r>
-      <w:proofErr w:type="spellEnd"/>
-      <w:r>
-        <w:t xml:space="preserve"> ”UC”.</w:t>
-      </w:r>
-    </w:p>
-    <w:p>
-      <w:pPr>
-        <w:pStyle w:val="Rubrik4"/>
+        <w:t>Some of the tests are tests for use-cases. These tests test the functionality of the software on a higher level compared to the other tests. The name</w:t>
+      </w:r>
+      <w:r>
+        <w:rPr>
+          <w:lang w:val="en-US"/>
+        </w:rPr>
+        <w:t xml:space="preserve"> of such a test is marked </w:t>
+      </w:r>
+      <w:proofErr w:type="gramStart"/>
+      <w:r>
+        <w:rPr>
+          <w:lang w:val="en-US"/>
+        </w:rPr>
+        <w:t>with ”</w:t>
+      </w:r>
+      <w:proofErr w:type="gramEnd"/>
+      <w:r>
+        <w:rPr>
+          <w:lang w:val="en-US"/>
+        </w:rPr>
+        <w:t>UC”.</w:t>
+      </w:r>
+    </w:p>
+    <w:p>
+      <w:pPr>
+        <w:pStyle w:val="Heading4"/>
       </w:pPr>
       <w:r>
         <w:t>List of tests</w:t>
       </w:r>
-      <w:bookmarkStart w:id="0" w:name="_GoBack"/>
-      <w:bookmarkEnd w:id="0"/>
-    </w:p>
-    <w:p>
-      <w:pPr>
-        <w:pStyle w:val="Liststycke"/>
+    </w:p>
+    <w:p>
+      <w:pPr>
+        <w:pStyle w:val="ListParagraph"/>
         <w:numPr>
           <w:ilvl w:val="0"/>
           <w:numId w:val="1"/>
         </w:numPr>
       </w:pPr>
-      <w:proofErr w:type="spellStart"/>
       <w:r>
         <w:t>CategoryListTest</w:t>
       </w:r>
-      <w:proofErr w:type="spellEnd"/>
-    </w:p>
-    <w:p>
-      <w:pPr>
-        <w:pStyle w:val="Liststycke"/>
+    </w:p>
+    <w:p>
+      <w:pPr>
+        <w:pStyle w:val="ListParagraph"/>
         <w:numPr>
           <w:ilvl w:val="0"/>
           <w:numId w:val="1"/>
         </w:numPr>
       </w:pPr>
-      <w:proofErr w:type="spellStart"/>
       <w:r>
         <w:t>ModelTest</w:t>
       </w:r>
-      <w:proofErr w:type="spellEnd"/>
-    </w:p>
-    <w:p>
-      <w:pPr>
-        <w:pStyle w:val="Liststycke"/>
+    </w:p>
+    <w:p>
+      <w:pPr>
+        <w:pStyle w:val="ListParagraph"/>
         <w:numPr>
           <w:ilvl w:val="0"/>
           <w:numId w:val="1"/>
         </w:numPr>
       </w:pPr>
-      <w:proofErr w:type="spellStart"/>
       <w:r>
         <w:t>MultipleDayTimeCategoryTest</w:t>
       </w:r>
-      <w:proofErr w:type="spellEnd"/>
-    </w:p>
-    <w:p>
-      <w:pPr>
-        <w:pStyle w:val="Liststycke"/>
+    </w:p>
+    <w:p>
+      <w:pPr>
+        <w:pStyle w:val="ListParagraph"/>
         <w:numPr>
           <w:ilvl w:val="0"/>
           <w:numId w:val="1"/>
         </w:numPr>
       </w:pPr>
-      <w:proofErr w:type="spellStart"/>
       <w:r>
         <w:t>SaveAndLoadTest</w:t>
       </w:r>
-      <w:proofErr w:type="spellEnd"/>
-    </w:p>
-    <w:p>
-      <w:pPr>
-        <w:pStyle w:val="Liststycke"/>
+    </w:p>
+    <w:p>
+      <w:pPr>
+        <w:pStyle w:val="ListParagraph"/>
         <w:numPr>
           <w:ilvl w:val="0"/>
           <w:numId w:val="1"/>
         </w:numPr>
       </w:pPr>
-      <w:proofErr w:type="spellStart"/>
       <w:r>
         <w:t>SingleDayTimeCategoryTest</w:t>
       </w:r>
-      <w:proofErr w:type="spellEnd"/>
-    </w:p>
-    <w:p>
-      <w:pPr>
-        <w:pStyle w:val="Liststycke"/>
+    </w:p>
+    <w:p>
+      <w:pPr>
+        <w:pStyle w:val="ListParagraph"/>
         <w:numPr>
           <w:ilvl w:val="0"/>
           <w:numId w:val="1"/>
         </w:numPr>
       </w:pPr>
-      <w:proofErr w:type="spellStart"/>
       <w:r>
         <w:t>TaskEqualsAndHashcodeTest</w:t>
       </w:r>
-      <w:proofErr w:type="spellEnd"/>
-    </w:p>
-    <w:p>
-      <w:pPr>
-        <w:pStyle w:val="Liststycke"/>
+    </w:p>
+    <w:p>
+      <w:pPr>
+        <w:pStyle w:val="ListParagraph"/>
         <w:numPr>
           <w:ilvl w:val="0"/>
           <w:numId w:val="1"/>
         </w:numPr>
       </w:pPr>
-      <w:proofErr w:type="spellStart"/>
-      <w:r>
-        <w:lastRenderedPageBreak/>
+      <w:r>
         <w:t>TaskFactoryTest</w:t>
       </w:r>
-      <w:proofErr w:type="spellEnd"/>
-    </w:p>
-    <w:p>
-      <w:pPr>
-        <w:pStyle w:val="Liststycke"/>
+    </w:p>
+    <w:p>
+      <w:pPr>
+        <w:pStyle w:val="ListParagraph"/>
         <w:numPr>
           <w:ilvl w:val="0"/>
           <w:numId w:val="1"/>
         </w:numPr>
       </w:pPr>
-      <w:proofErr w:type="spellStart"/>
       <w:r>
         <w:t>TaskSorterTest</w:t>
       </w:r>
-      <w:proofErr w:type="spellEnd"/>
-    </w:p>
-    <w:p>
-      <w:pPr>
-        <w:pStyle w:val="Liststycke"/>
+    </w:p>
+    <w:p>
+      <w:pPr>
+        <w:pStyle w:val="ListParagraph"/>
         <w:numPr>
           <w:ilvl w:val="0"/>
           <w:numId w:val="1"/>
         </w:numPr>
       </w:pPr>
-      <w:proofErr w:type="spellStart"/>
       <w:r>
         <w:t>ToDoDataModuleTest</w:t>
       </w:r>
-      <w:proofErr w:type="spellEnd"/>
-    </w:p>
-    <w:p>
-      <w:pPr>
-        <w:pStyle w:val="Liststycke"/>
+    </w:p>
+    <w:p>
+      <w:pPr>
+        <w:pStyle w:val="ListParagraph"/>
         <w:numPr>
           <w:ilvl w:val="0"/>
           <w:numId w:val="1"/>
         </w:numPr>
       </w:pPr>
-      <w:proofErr w:type="spellStart"/>
       <w:r>
         <w:t>UCCreateAndCheckTaskTest</w:t>
       </w:r>
-      <w:proofErr w:type="spellEnd"/>
     </w:p>
     <w:p>
       <w:pPr>
@@ -2078,7 +2054,7 @@
     </w:p>
     <w:p>
       <w:pPr>
-        <w:pStyle w:val="Rubrik2"/>
+        <w:pStyle w:val="Heading2"/>
         <w:rPr>
           <w:lang w:val="en-GB"/>
         </w:rPr>
@@ -2107,7 +2083,7 @@
     </w:p>
     <w:p>
       <w:pPr>
-        <w:pStyle w:val="Rubrik1"/>
+        <w:pStyle w:val="Heading1"/>
         <w:ind w:left="-5"/>
         <w:rPr>
           <w:lang w:val="en-GB"/>
@@ -2151,7 +2127,7 @@
     </w:p>
     <w:p>
       <w:pPr>
-        <w:pStyle w:val="Rubrik1"/>
+        <w:pStyle w:val="Heading1"/>
         <w:rPr>
           <w:lang w:val="en-GB"/>
         </w:rPr>
@@ -2186,7 +2162,7 @@
     </w:p>
     <w:p>
       <w:pPr>
-        <w:pStyle w:val="Rubrik1"/>
+        <w:pStyle w:val="Heading1"/>
         <w:spacing w:after="58"/>
         <w:ind w:left="-5"/>
         <w:rPr>
@@ -2197,6 +2173,7 @@
         <w:rPr>
           <w:lang w:val="en-GB"/>
         </w:rPr>
+        <w:lastRenderedPageBreak/>
         <w:t xml:space="preserve">6. References </w:t>
       </w:r>
     </w:p>
@@ -2213,10 +2190,10 @@
         </w:rPr>
         <w:t xml:space="preserve">The three laws of Test Driven Development - </w:t>
       </w:r>
-      <w:hyperlink r:id="rId9" w:history="1">
+      <w:hyperlink r:id="rId12" w:history="1">
         <w:r>
           <w:rPr>
-            <w:rStyle w:val="Hyperlnk"/>
+            <w:rStyle w:val="Hyperlink"/>
             <w:lang w:val="en-GB"/>
           </w:rPr>
           <w:t>https://blog.jetbrains.com/idea/2016/12/live-webinar-the-three-laws-of-tdd/</w:t>
@@ -2239,8 +2216,8 @@
 </file>
 
 <file path=word/numbering.xml><?xml version="1.0" encoding="utf-8"?>
-<w:numbering xmlns:wpc="http://schemas.microsoft.com/office/word/2010/wordprocessingCanvas" xmlns:cx="http://schemas.microsoft.com/office/drawing/2014/chartex" xmlns:cx1="http://schemas.microsoft.com/office/drawing/2015/9/8/chartex" xmlns:cx2="http://schemas.microsoft.com/office/drawing/2015/10/21/chartex" xmlns:cx3="http://schemas.microsoft.com/office/drawing/2016/5/9/chartex" xmlns:cx4="http://schemas.microsoft.com/office/drawing/2016/5/10/chartex" xmlns:cx5="http://schemas.microsoft.com/office/drawing/2016/5/11/chartex" xmlns:cx6="http://schemas.microsoft.com/office/drawing/2016/5/12/chartex" xmlns:cx7="http://schemas.microsoft.com/office/drawing/2016/5/13/chartex" xmlns:cx8="http://schemas.microsoft.com/office/drawing/2016/5/14/chartex" xmlns:mc="http://schemas.openxmlformats.org/markup-compatibility/2006" xmlns:o="urn:schemas-microsoft-com:office:office" xmlns:r="http://schemas.openxmlformats.org/officeDocument/2006/relationships" xmlns:m="http://schemas.openxmlformats.org/officeDocument/2006/math" xmlns:v="urn:schemas-microsoft-com:vml" xmlns:wp14="http://schemas.microsoft.com/office/word/2010/wordprocessingDrawing" xmlns:wp="http://schemas.openxmlformats.org/drawingml/2006/wordprocessingDrawing" xmlns:w10="urn:schemas-microsoft-com:office:word" xmlns:w="http://schemas.openxmlformats.org/wordprocessingml/2006/main" xmlns:w14="http://schemas.microsoft.com/office/word/2010/wordml" xmlns:w15="http://schemas.microsoft.com/office/word/2012/wordml" xmlns:w16se="http://schemas.microsoft.com/office/word/2015/wordml/symex" xmlns:wpg="http://schemas.microsoft.com/office/word/2010/wordprocessingGroup" xmlns:wpi="http://schemas.microsoft.com/office/word/2010/wordprocessingInk" xmlns:wne="http://schemas.microsoft.com/office/word/2006/wordml" xmlns:wps="http://schemas.microsoft.com/office/word/2010/wordprocessingShape" mc:Ignorable="w14 w15 w16se wp14">
-  <w:abstractNum w:abstractNumId="0" w15:restartNumberingAfterBreak="0">
+<w:numbering xmlns:wpc="http://schemas.microsoft.com/office/word/2010/wordprocessingCanvas" xmlns:mc="http://schemas.openxmlformats.org/markup-compatibility/2006" xmlns:o="urn:schemas-microsoft-com:office:office" xmlns:r="http://schemas.openxmlformats.org/officeDocument/2006/relationships" xmlns:m="http://schemas.openxmlformats.org/officeDocument/2006/math" xmlns:v="urn:schemas-microsoft-com:vml" xmlns:wp14="http://schemas.microsoft.com/office/word/2010/wordprocessingDrawing" xmlns:wp="http://schemas.openxmlformats.org/drawingml/2006/wordprocessingDrawing" xmlns:w10="urn:schemas-microsoft-com:office:word" xmlns:w="http://schemas.openxmlformats.org/wordprocessingml/2006/main" xmlns:w14="http://schemas.microsoft.com/office/word/2010/wordml" xmlns:wpg="http://schemas.microsoft.com/office/word/2010/wordprocessingGroup" xmlns:wpi="http://schemas.microsoft.com/office/word/2010/wordprocessingInk" xmlns:wne="http://schemas.microsoft.com/office/word/2006/wordml" xmlns:wps="http://schemas.microsoft.com/office/word/2010/wordprocessingShape" mc:Ignorable="w14 wp14">
+  <w:abstractNum w:abstractNumId="0">
     <w:nsid w:val="30752B62"/>
     <w:multiLevelType w:val="hybridMultilevel"/>
     <w:tmpl w:val="83A82694"/>
@@ -2459,7 +2436,7 @@
 </file>
 
 <file path=word/styles.xml><?xml version="1.0" encoding="utf-8"?>
-<w:styles xmlns:mc="http://schemas.openxmlformats.org/markup-compatibility/2006" xmlns:r="http://schemas.openxmlformats.org/officeDocument/2006/relationships" xmlns:w="http://schemas.openxmlformats.org/wordprocessingml/2006/main" xmlns:w14="http://schemas.microsoft.com/office/word/2010/wordml" xmlns:w15="http://schemas.microsoft.com/office/word/2012/wordml" xmlns:w16se="http://schemas.microsoft.com/office/word/2015/wordml/symex" mc:Ignorable="w14 w15 w16se">
+<w:styles xmlns:mc="http://schemas.openxmlformats.org/markup-compatibility/2006" xmlns:r="http://schemas.openxmlformats.org/officeDocument/2006/relationships" xmlns:w="http://schemas.openxmlformats.org/wordprocessingml/2006/main" xmlns:w14="http://schemas.microsoft.com/office/word/2010/wordml" mc:Ignorable="w14">
   <w:docDefaults>
     <w:rPrDefault>
       <w:rPr>
@@ -2475,381 +2452,144 @@
       </w:pPr>
     </w:pPrDefault>
   </w:docDefaults>
-  <w:latentStyles w:defLockedState="0" w:defUIPriority="99" w:defSemiHidden="0" w:defUnhideWhenUsed="0" w:defQFormat="0" w:count="374">
-    <w:lsdException w:name="Normal" w:uiPriority="0" w:qFormat="1"/>
-    <w:lsdException w:name="heading 1" w:uiPriority="9" w:qFormat="1"/>
-    <w:lsdException w:name="heading 2" w:semiHidden="1" w:uiPriority="9" w:unhideWhenUsed="1" w:qFormat="1"/>
-    <w:lsdException w:name="heading 3" w:semiHidden="1" w:uiPriority="9" w:unhideWhenUsed="1" w:qFormat="1"/>
-    <w:lsdException w:name="heading 4" w:semiHidden="1" w:uiPriority="9" w:unhideWhenUsed="1" w:qFormat="1"/>
-    <w:lsdException w:name="heading 5" w:semiHidden="1" w:uiPriority="9" w:unhideWhenUsed="1" w:qFormat="1"/>
-    <w:lsdException w:name="heading 6" w:semiHidden="1" w:uiPriority="9" w:unhideWhenUsed="1" w:qFormat="1"/>
-    <w:lsdException w:name="heading 7" w:semiHidden="1" w:uiPriority="9" w:unhideWhenUsed="1" w:qFormat="1"/>
-    <w:lsdException w:name="heading 8" w:semiHidden="1" w:uiPriority="9" w:unhideWhenUsed="1" w:qFormat="1"/>
-    <w:lsdException w:name="heading 9" w:semiHidden="1" w:uiPriority="9" w:unhideWhenUsed="1" w:qFormat="1"/>
-    <w:lsdException w:name="index 1" w:semiHidden="1" w:unhideWhenUsed="1"/>
-    <w:lsdException w:name="index 2" w:semiHidden="1" w:unhideWhenUsed="1"/>
-    <w:lsdException w:name="index 3" w:semiHidden="1" w:unhideWhenUsed="1"/>
-    <w:lsdException w:name="index 4" w:semiHidden="1" w:unhideWhenUsed="1"/>
-    <w:lsdException w:name="index 5" w:semiHidden="1" w:unhideWhenUsed="1"/>
-    <w:lsdException w:name="index 6" w:semiHidden="1" w:unhideWhenUsed="1"/>
-    <w:lsdException w:name="index 7" w:semiHidden="1" w:unhideWhenUsed="1"/>
-    <w:lsdException w:name="index 8" w:semiHidden="1" w:unhideWhenUsed="1"/>
-    <w:lsdException w:name="index 9" w:semiHidden="1" w:unhideWhenUsed="1"/>
-    <w:lsdException w:name="toc 1" w:semiHidden="1" w:uiPriority="39" w:unhideWhenUsed="1"/>
-    <w:lsdException w:name="toc 2" w:semiHidden="1" w:uiPriority="39" w:unhideWhenUsed="1"/>
-    <w:lsdException w:name="toc 3" w:semiHidden="1" w:uiPriority="39" w:unhideWhenUsed="1"/>
-    <w:lsdException w:name="toc 4" w:semiHidden="1" w:uiPriority="39" w:unhideWhenUsed="1"/>
-    <w:lsdException w:name="toc 5" w:semiHidden="1" w:uiPriority="39" w:unhideWhenUsed="1"/>
-    <w:lsdException w:name="toc 6" w:semiHidden="1" w:uiPriority="39" w:unhideWhenUsed="1"/>
-    <w:lsdException w:name="toc 7" w:semiHidden="1" w:uiPriority="39" w:unhideWhenUsed="1"/>
-    <w:lsdException w:name="toc 8" w:semiHidden="1" w:uiPriority="39" w:unhideWhenUsed="1"/>
-    <w:lsdException w:name="toc 9" w:semiHidden="1" w:uiPriority="39" w:unhideWhenUsed="1"/>
-    <w:lsdException w:name="Normal Indent" w:semiHidden="1" w:unhideWhenUsed="1"/>
-    <w:lsdException w:name="footnote text" w:semiHidden="1" w:unhideWhenUsed="1"/>
-    <w:lsdException w:name="annotation text" w:semiHidden="1" w:unhideWhenUsed="1"/>
-    <w:lsdException w:name="header" w:semiHidden="1" w:unhideWhenUsed="1"/>
-    <w:lsdException w:name="footer" w:semiHidden="1" w:unhideWhenUsed="1"/>
-    <w:lsdException w:name="index heading" w:semiHidden="1" w:unhideWhenUsed="1"/>
-    <w:lsdException w:name="caption" w:semiHidden="1" w:uiPriority="35" w:unhideWhenUsed="1" w:qFormat="1"/>
-    <w:lsdException w:name="table of figures" w:semiHidden="1" w:unhideWhenUsed="1"/>
-    <w:lsdException w:name="envelope address" w:semiHidden="1" w:unhideWhenUsed="1"/>
-    <w:lsdException w:name="envelope return" w:semiHidden="1" w:unhideWhenUsed="1"/>
-    <w:lsdException w:name="footnote reference" w:semiHidden="1" w:unhideWhenUsed="1"/>
-    <w:lsdException w:name="annotation reference" w:semiHidden="1" w:unhideWhenUsed="1"/>
-    <w:lsdException w:name="line number" w:semiHidden="1" w:unhideWhenUsed="1"/>
-    <w:lsdException w:name="page number" w:semiHidden="1" w:unhideWhenUsed="1"/>
-    <w:lsdException w:name="endnote reference" w:semiHidden="1" w:unhideWhenUsed="1"/>
-    <w:lsdException w:name="endnote text" w:semiHidden="1" w:unhideWhenUsed="1"/>
-    <w:lsdException w:name="table of authorities" w:semiHidden="1" w:unhideWhenUsed="1"/>
-    <w:lsdException w:name="macro" w:semiHidden="1" w:unhideWhenUsed="1"/>
-    <w:lsdException w:name="toa heading" w:semiHidden="1" w:unhideWhenUsed="1"/>
-    <w:lsdException w:name="List" w:semiHidden="1" w:unhideWhenUsed="1"/>
-    <w:lsdException w:name="List Bullet" w:semiHidden="1" w:unhideWhenUsed="1"/>
-    <w:lsdException w:name="List Number" w:semiHidden="1" w:unhideWhenUsed="1"/>
-    <w:lsdException w:name="List 2" w:semiHidden="1" w:unhideWhenUsed="1"/>
-    <w:lsdException w:name="List 3" w:semiHidden="1" w:unhideWhenUsed="1"/>
-    <w:lsdException w:name="List 4" w:semiHidden="1" w:unhideWhenUsed="1"/>
-    <w:lsdException w:name="List 5" w:semiHidden="1" w:unhideWhenUsed="1"/>
-    <w:lsdException w:name="List Bullet 2" w:semiHidden="1" w:unhideWhenUsed="1"/>
-    <w:lsdException w:name="List Bullet 3" w:semiHidden="1" w:unhideWhenUsed="1"/>
-    <w:lsdException w:name="List Bullet 4" w:semiHidden="1" w:unhideWhenUsed="1"/>
-    <w:lsdException w:name="List Bullet 5" w:semiHidden="1" w:unhideWhenUsed="1"/>
-    <w:lsdException w:name="List Number 2" w:semiHidden="1" w:unhideWhenUsed="1"/>
-    <w:lsdException w:name="List Number 3" w:semiHidden="1" w:unhideWhenUsed="1"/>
-    <w:lsdException w:name="List Number 4" w:semiHidden="1" w:unhideWhenUsed="1"/>
-    <w:lsdException w:name="List Number 5" w:semiHidden="1" w:unhideWhenUsed="1"/>
-    <w:lsdException w:name="Title" w:uiPriority="10" w:qFormat="1"/>
-    <w:lsdException w:name="Closing" w:semiHidden="1" w:unhideWhenUsed="1"/>
-    <w:lsdException w:name="Signature" w:semiHidden="1" w:unhideWhenUsed="1"/>
-    <w:lsdException w:name="Default Paragraph Font" w:semiHidden="1" w:uiPriority="1" w:unhideWhenUsed="1"/>
-    <w:lsdException w:name="Body Text" w:semiHidden="1" w:unhideWhenUsed="1"/>
-    <w:lsdException w:name="Body Text Indent" w:semiHidden="1" w:unhideWhenUsed="1"/>
-    <w:lsdException w:name="List Continue" w:semiHidden="1" w:unhideWhenUsed="1"/>
-    <w:lsdException w:name="List Continue 2" w:semiHidden="1" w:unhideWhenUsed="1"/>
-    <w:lsdException w:name="List Continue 3" w:semiHidden="1" w:unhideWhenUsed="1"/>
-    <w:lsdException w:name="List Continue 4" w:semiHidden="1" w:unhideWhenUsed="1"/>
-    <w:lsdException w:name="List Continue 5" w:semiHidden="1" w:unhideWhenUsed="1"/>
-    <w:lsdException w:name="Message Header" w:semiHidden="1" w:unhideWhenUsed="1"/>
-    <w:lsdException w:name="Subtitle" w:uiPriority="11" w:qFormat="1"/>
-    <w:lsdException w:name="Salutation" w:semiHidden="1" w:unhideWhenUsed="1"/>
-    <w:lsdException w:name="Date" w:semiHidden="1" w:unhideWhenUsed="1"/>
-    <w:lsdException w:name="Body Text First Indent" w:semiHidden="1" w:unhideWhenUsed="1"/>
-    <w:lsdException w:name="Body Text First Indent 2" w:semiHidden="1" w:unhideWhenUsed="1"/>
-    <w:lsdException w:name="Note Heading" w:semiHidden="1" w:unhideWhenUsed="1"/>
-    <w:lsdException w:name="Body Text 2" w:semiHidden="1" w:unhideWhenUsed="1"/>
-    <w:lsdException w:name="Body Text 3" w:semiHidden="1" w:unhideWhenUsed="1"/>
-    <w:lsdException w:name="Body Text Indent 2" w:semiHidden="1" w:unhideWhenUsed="1"/>
-    <w:lsdException w:name="Body Text Indent 3" w:semiHidden="1" w:unhideWhenUsed="1"/>
-    <w:lsdException w:name="Block Text" w:semiHidden="1" w:unhideWhenUsed="1"/>
-    <w:lsdException w:name="Hyperlink" w:semiHidden="1" w:unhideWhenUsed="1"/>
-    <w:lsdException w:name="FollowedHyperlink" w:semiHidden="1" w:unhideWhenUsed="1"/>
-    <w:lsdException w:name="Strong" w:uiPriority="22" w:qFormat="1"/>
-    <w:lsdException w:name="Emphasis" w:uiPriority="20" w:qFormat="1"/>
-    <w:lsdException w:name="Document Map" w:semiHidden="1" w:unhideWhenUsed="1"/>
-    <w:lsdException w:name="Plain Text" w:semiHidden="1" w:unhideWhenUsed="1"/>
-    <w:lsdException w:name="E-mail Signature" w:semiHidden="1" w:unhideWhenUsed="1"/>
-    <w:lsdException w:name="HTML Top of Form" w:semiHidden="1" w:unhideWhenUsed="1"/>
-    <w:lsdException w:name="HTML Bottom of Form" w:semiHidden="1" w:unhideWhenUsed="1"/>
-    <w:lsdException w:name="Normal (Web)" w:semiHidden="1" w:unhideWhenUsed="1"/>
-    <w:lsdException w:name="HTML Acronym" w:semiHidden="1" w:unhideWhenUsed="1"/>
-    <w:lsdException w:name="HTML Address" w:semiHidden="1" w:unhideWhenUsed="1"/>
-    <w:lsdException w:name="HTML Cite" w:semiHidden="1" w:unhideWhenUsed="1"/>
-    <w:lsdException w:name="HTML Code" w:semiHidden="1" w:unhideWhenUsed="1"/>
-    <w:lsdException w:name="HTML Definition" w:semiHidden="1" w:unhideWhenUsed="1"/>
-    <w:lsdException w:name="HTML Keyboard" w:semiHidden="1" w:unhideWhenUsed="1"/>
-    <w:lsdException w:name="HTML Preformatted" w:semiHidden="1" w:unhideWhenUsed="1"/>
-    <w:lsdException w:name="HTML Sample" w:semiHidden="1" w:unhideWhenUsed="1"/>
-    <w:lsdException w:name="HTML Typewriter" w:semiHidden="1" w:unhideWhenUsed="1"/>
-    <w:lsdException w:name="HTML Variable" w:semiHidden="1" w:unhideWhenUsed="1"/>
-    <w:lsdException w:name="Normal Table" w:semiHidden="1" w:unhideWhenUsed="1"/>
-    <w:lsdException w:name="annotation subject" w:semiHidden="1" w:unhideWhenUsed="1"/>
-    <w:lsdException w:name="No List" w:semiHidden="1" w:unhideWhenUsed="1"/>
-    <w:lsdException w:name="Outline List 1" w:semiHidden="1" w:unhideWhenUsed="1"/>
-    <w:lsdException w:name="Outline List 2" w:semiHidden="1" w:unhideWhenUsed="1"/>
-    <w:lsdException w:name="Outline List 3" w:semiHidden="1" w:unhideWhenUsed="1"/>
-    <w:lsdException w:name="Table Simple 1" w:semiHidden="1" w:unhideWhenUsed="1"/>
-    <w:lsdException w:name="Table Simple 2" w:semiHidden="1" w:unhideWhenUsed="1"/>
-    <w:lsdException w:name="Table Simple 3" w:semiHidden="1" w:unhideWhenUsed="1"/>
-    <w:lsdException w:name="Table Classic 1" w:semiHidden="1" w:unhideWhenUsed="1"/>
-    <w:lsdException w:name="Table Classic 2" w:semiHidden="1" w:unhideWhenUsed="1"/>
-    <w:lsdException w:name="Table Classic 3" w:semiHidden="1" w:unhideWhenUsed="1"/>
-    <w:lsdException w:name="Table Classic 4" w:semiHidden="1" w:unhideWhenUsed="1"/>
-    <w:lsdException w:name="Table Colorful 1" w:semiHidden="1" w:unhideWhenUsed="1"/>
-    <w:lsdException w:name="Table Colorful 2" w:semiHidden="1" w:unhideWhenUsed="1"/>
-    <w:lsdException w:name="Table Colorful 3" w:semiHidden="1" w:unhideWhenUsed="1"/>
-    <w:lsdException w:name="Table Columns 1" w:semiHidden="1" w:unhideWhenUsed="1"/>
-    <w:lsdException w:name="Table Columns 2" w:semiHidden="1" w:unhideWhenUsed="1"/>
-    <w:lsdException w:name="Table Columns 3" w:semiHidden="1" w:unhideWhenUsed="1"/>
-    <w:lsdException w:name="Table Columns 4" w:semiHidden="1" w:unhideWhenUsed="1"/>
-    <w:lsdException w:name="Table Columns 5" w:semiHidden="1" w:unhideWhenUsed="1"/>
-    <w:lsdException w:name="Table Grid 1" w:semiHidden="1" w:unhideWhenUsed="1"/>
-    <w:lsdException w:name="Table Grid 2" w:semiHidden="1" w:unhideWhenUsed="1"/>
-    <w:lsdException w:name="Table Grid 3" w:semiHidden="1" w:unhideWhenUsed="1"/>
-    <w:lsdException w:name="Table Grid 4" w:semiHidden="1" w:unhideWhenUsed="1"/>
-    <w:lsdException w:name="Table Grid 5" w:semiHidden="1" w:unhideWhenUsed="1"/>
-    <w:lsdException w:name="Table Grid 6" w:semiHidden="1" w:unhideWhenUsed="1"/>
-    <w:lsdException w:name="Table Grid 7" w:semiHidden="1" w:unhideWhenUsed="1"/>
-    <w:lsdException w:name="Table Grid 8" w:semiHidden="1" w:unhideWhenUsed="1"/>
-    <w:lsdException w:name="Table List 1" w:semiHidden="1" w:unhideWhenUsed="1"/>
-    <w:lsdException w:name="Table List 2" w:semiHidden="1" w:unhideWhenUsed="1"/>
-    <w:lsdException w:name="Table List 3" w:semiHidden="1" w:unhideWhenUsed="1"/>
-    <w:lsdException w:name="Table List 4" w:semiHidden="1" w:unhideWhenUsed="1"/>
-    <w:lsdException w:name="Table List 5" w:semiHidden="1" w:unhideWhenUsed="1"/>
-    <w:lsdException w:name="Table List 6" w:semiHidden="1" w:unhideWhenUsed="1"/>
-    <w:lsdException w:name="Table List 7" w:semiHidden="1" w:unhideWhenUsed="1"/>
-    <w:lsdException w:name="Table List 8" w:semiHidden="1" w:unhideWhenUsed="1"/>
-    <w:lsdException w:name="Table 3D effects 1" w:semiHidden="1" w:unhideWhenUsed="1"/>
-    <w:lsdException w:name="Table 3D effects 2" w:semiHidden="1" w:unhideWhenUsed="1"/>
-    <w:lsdException w:name="Table 3D effects 3" w:semiHidden="1" w:unhideWhenUsed="1"/>
-    <w:lsdException w:name="Table Contemporary" w:semiHidden="1" w:unhideWhenUsed="1"/>
-    <w:lsdException w:name="Table Elegant" w:semiHidden="1" w:unhideWhenUsed="1"/>
-    <w:lsdException w:name="Table Professional" w:semiHidden="1" w:unhideWhenUsed="1"/>
-    <w:lsdException w:name="Table Subtle 1" w:semiHidden="1" w:unhideWhenUsed="1"/>
-    <w:lsdException w:name="Table Subtle 2" w:semiHidden="1" w:unhideWhenUsed="1"/>
-    <w:lsdException w:name="Table Web 1" w:semiHidden="1" w:unhideWhenUsed="1"/>
-    <w:lsdException w:name="Table Web 2" w:semiHidden="1" w:unhideWhenUsed="1"/>
-    <w:lsdException w:name="Table Web 3" w:semiHidden="1" w:unhideWhenUsed="1"/>
-    <w:lsdException w:name="Balloon Text" w:semiHidden="1" w:unhideWhenUsed="1"/>
-    <w:lsdException w:name="Table Grid" w:uiPriority="39"/>
-    <w:lsdException w:name="Table Theme" w:semiHidden="1" w:unhideWhenUsed="1"/>
-    <w:lsdException w:name="Placeholder Text" w:semiHidden="1"/>
-    <w:lsdException w:name="No Spacing" w:uiPriority="1" w:qFormat="1"/>
-    <w:lsdException w:name="Light Shading" w:uiPriority="60"/>
-    <w:lsdException w:name="Light List" w:uiPriority="61"/>
-    <w:lsdException w:name="Light Grid" w:uiPriority="62"/>
-    <w:lsdException w:name="Medium Shading 1" w:uiPriority="63"/>
-    <w:lsdException w:name="Medium Shading 2" w:uiPriority="64"/>
-    <w:lsdException w:name="Medium List 1" w:uiPriority="65"/>
-    <w:lsdException w:name="Medium List 2" w:uiPriority="66"/>
-    <w:lsdException w:name="Medium Grid 1" w:uiPriority="67"/>
-    <w:lsdException w:name="Medium Grid 2" w:uiPriority="68"/>
-    <w:lsdException w:name="Medium Grid 3" w:uiPriority="69"/>
-    <w:lsdException w:name="Dark List" w:uiPriority="70"/>
-    <w:lsdException w:name="Colorful Shading" w:uiPriority="71"/>
-    <w:lsdException w:name="Colorful List" w:uiPriority="72"/>
-    <w:lsdException w:name="Colorful Grid" w:uiPriority="73"/>
-    <w:lsdException w:name="Light Shading Accent 1" w:uiPriority="60"/>
-    <w:lsdException w:name="Light List Accent 1" w:uiPriority="61"/>
-    <w:lsdException w:name="Light Grid Accent 1" w:uiPriority="62"/>
-    <w:lsdException w:name="Medium Shading 1 Accent 1" w:uiPriority="63"/>
-    <w:lsdException w:name="Medium Shading 2 Accent 1" w:uiPriority="64"/>
-    <w:lsdException w:name="Medium List 1 Accent 1" w:uiPriority="65"/>
-    <w:lsdException w:name="Revision" w:semiHidden="1"/>
-    <w:lsdException w:name="List Paragraph" w:uiPriority="34" w:qFormat="1"/>
-    <w:lsdException w:name="Quote" w:uiPriority="29" w:qFormat="1"/>
-    <w:lsdException w:name="Intense Quote" w:uiPriority="30" w:qFormat="1"/>
-    <w:lsdException w:name="Medium List 2 Accent 1" w:uiPriority="66"/>
-    <w:lsdException w:name="Medium Grid 1 Accent 1" w:uiPriority="67"/>
-    <w:lsdException w:name="Medium Grid 2 Accent 1" w:uiPriority="68"/>
-    <w:lsdException w:name="Medium Grid 3 Accent 1" w:uiPriority="69"/>
-    <w:lsdException w:name="Dark List Accent 1" w:uiPriority="70"/>
-    <w:lsdException w:name="Colorful Shading Accent 1" w:uiPriority="71"/>
-    <w:lsdException w:name="Colorful List Accent 1" w:uiPriority="72"/>
-    <w:lsdException w:name="Colorful Grid Accent 1" w:uiPriority="73"/>
-    <w:lsdException w:name="Light Shading Accent 2" w:uiPriority="60"/>
-    <w:lsdException w:name="Light List Accent 2" w:uiPriority="61"/>
-    <w:lsdException w:name="Light Grid Accent 2" w:uiPriority="62"/>
-    <w:lsdException w:name="Medium Shading 1 Accent 2" w:uiPriority="63"/>
-    <w:lsdException w:name="Medium Shading 2 Accent 2" w:uiPriority="64"/>
-    <w:lsdException w:name="Medium List 1 Accent 2" w:uiPriority="65"/>
-    <w:lsdException w:name="Medium List 2 Accent 2" w:uiPriority="66"/>
-    <w:lsdException w:name="Medium Grid 1 Accent 2" w:uiPriority="67"/>
-    <w:lsdException w:name="Medium Grid 2 Accent 2" w:uiPriority="68"/>
-    <w:lsdException w:name="Medium Grid 3 Accent 2" w:uiPriority="69"/>
-    <w:lsdException w:name="Dark List Accent 2" w:uiPriority="70"/>
-    <w:lsdException w:name="Colorful Shading Accent 2" w:uiPriority="71"/>
-    <w:lsdException w:name="Colorful List Accent 2" w:uiPriority="72"/>
-    <w:lsdException w:name="Colorful Grid Accent 2" w:uiPriority="73"/>
-    <w:lsdException w:name="Light Shading Accent 3" w:uiPriority="60"/>
-    <w:lsdException w:name="Light List Accent 3" w:uiPriority="61"/>
-    <w:lsdException w:name="Light Grid Accent 3" w:uiPriority="62"/>
-    <w:lsdException w:name="Medium Shading 1 Accent 3" w:uiPriority="63"/>
-    <w:lsdException w:name="Medium Shading 2 Accent 3" w:uiPriority="64"/>
-    <w:lsdException w:name="Medium List 1 Accent 3" w:uiPriority="65"/>
-    <w:lsdException w:name="Medium List 2 Accent 3" w:uiPriority="66"/>
-    <w:lsdException w:name="Medium Grid 1 Accent 3" w:uiPriority="67"/>
-    <w:lsdException w:name="Medium Grid 2 Accent 3" w:uiPriority="68"/>
-    <w:lsdException w:name="Medium Grid 3 Accent 3" w:uiPriority="69"/>
-    <w:lsdException w:name="Dark List Accent 3" w:uiPriority="70"/>
-    <w:lsdException w:name="Colorful Shading Accent 3" w:uiPriority="71"/>
-    <w:lsdException w:name="Colorful List Accent 3" w:uiPriority="72"/>
-    <w:lsdException w:name="Colorful Grid Accent 3" w:uiPriority="73"/>
-    <w:lsdException w:name="Light Shading Accent 4" w:uiPriority="60"/>
-    <w:lsdException w:name="Light List Accent 4" w:uiPriority="61"/>
-    <w:lsdException w:name="Light Grid Accent 4" w:uiPriority="62"/>
-    <w:lsdException w:name="Medium Shading 1 Accent 4" w:uiPriority="63"/>
-    <w:lsdException w:name="Medium Shading 2 Accent 4" w:uiPriority="64"/>
-    <w:lsdException w:name="Medium List 1 Accent 4" w:uiPriority="65"/>
-    <w:lsdException w:name="Medium List 2 Accent 4" w:uiPriority="66"/>
-    <w:lsdException w:name="Medium Grid 1 Accent 4" w:uiPriority="67"/>
-    <w:lsdException w:name="Medium Grid 2 Accent 4" w:uiPriority="68"/>
-    <w:lsdException w:name="Medium Grid 3 Accent 4" w:uiPriority="69"/>
-    <w:lsdException w:name="Dark List Accent 4" w:uiPriority="70"/>
-    <w:lsdException w:name="Colorful Shading Accent 4" w:uiPriority="71"/>
-    <w:lsdException w:name="Colorful List Accent 4" w:uiPriority="72"/>
-    <w:lsdException w:name="Colorful Grid Accent 4" w:uiPriority="73"/>
-    <w:lsdException w:name="Light Shading Accent 5" w:uiPriority="60"/>
-    <w:lsdException w:name="Light List Accent 5" w:uiPriority="61"/>
-    <w:lsdException w:name="Light Grid Accent 5" w:uiPriority="62"/>
-    <w:lsdException w:name="Medium Shading 1 Accent 5" w:uiPriority="63"/>
-    <w:lsdException w:name="Medium Shading 2 Accent 5" w:uiPriority="64"/>
-    <w:lsdException w:name="Medium List 1 Accent 5" w:uiPriority="65"/>
-    <w:lsdException w:name="Medium List 2 Accent 5" w:uiPriority="66"/>
-    <w:lsdException w:name="Medium Grid 1 Accent 5" w:uiPriority="67"/>
-    <w:lsdException w:name="Medium Grid 2 Accent 5" w:uiPriority="68"/>
-    <w:lsdException w:name="Medium Grid 3 Accent 5" w:uiPriority="69"/>
-    <w:lsdException w:name="Dark List Accent 5" w:uiPriority="70"/>
-    <w:lsdException w:name="Colorful Shading Accent 5" w:uiPriority="71"/>
-    <w:lsdException w:name="Colorful List Accent 5" w:uiPriority="72"/>
-    <w:lsdException w:name="Colorful Grid Accent 5" w:uiPriority="73"/>
-    <w:lsdException w:name="Light Shading Accent 6" w:uiPriority="60"/>
-    <w:lsdException w:name="Light List Accent 6" w:uiPriority="61"/>
-    <w:lsdException w:name="Light Grid Accent 6" w:uiPriority="62"/>
-    <w:lsdException w:name="Medium Shading 1 Accent 6" w:uiPriority="63"/>
-    <w:lsdException w:name="Medium Shading 2 Accent 6" w:uiPriority="64"/>
-    <w:lsdException w:name="Medium List 1 Accent 6" w:uiPriority="65"/>
-    <w:lsdException w:name="Medium List 2 Accent 6" w:uiPriority="66"/>
-    <w:lsdException w:name="Medium Grid 1 Accent 6" w:uiPriority="67"/>
-    <w:lsdException w:name="Medium Grid 2 Accent 6" w:uiPriority="68"/>
-    <w:lsdException w:name="Medium Grid 3 Accent 6" w:uiPriority="69"/>
-    <w:lsdException w:name="Dark List Accent 6" w:uiPriority="70"/>
-    <w:lsdException w:name="Colorful Shading Accent 6" w:uiPriority="71"/>
-    <w:lsdException w:name="Colorful List Accent 6" w:uiPriority="72"/>
-    <w:lsdException w:name="Colorful Grid Accent 6" w:uiPriority="73"/>
-    <w:lsdException w:name="Subtle Emphasis" w:uiPriority="19" w:qFormat="1"/>
-    <w:lsdException w:name="Intense Emphasis" w:uiPriority="21" w:qFormat="1"/>
-    <w:lsdException w:name="Subtle Reference" w:uiPriority="31" w:qFormat="1"/>
-    <w:lsdException w:name="Intense Reference" w:uiPriority="32" w:qFormat="1"/>
-    <w:lsdException w:name="Book Title" w:uiPriority="33" w:qFormat="1"/>
-    <w:lsdException w:name="Bibliography" w:semiHidden="1" w:uiPriority="37" w:unhideWhenUsed="1"/>
-    <w:lsdException w:name="TOC Heading" w:semiHidden="1" w:uiPriority="39" w:unhideWhenUsed="1" w:qFormat="1"/>
-    <w:lsdException w:name="Plain Table 1" w:uiPriority="41"/>
-    <w:lsdException w:name="Plain Table 2" w:uiPriority="42"/>
-    <w:lsdException w:name="Plain Table 3" w:uiPriority="43"/>
-    <w:lsdException w:name="Plain Table 4" w:uiPriority="44"/>
-    <w:lsdException w:name="Plain Table 5" w:uiPriority="45"/>
-    <w:lsdException w:name="Grid Table Light" w:uiPriority="40"/>
-    <w:lsdException w:name="Grid Table 1 Light" w:uiPriority="46"/>
-    <w:lsdException w:name="Grid Table 2" w:uiPriority="47"/>
-    <w:lsdException w:name="Grid Table 3" w:uiPriority="48"/>
-    <w:lsdException w:name="Grid Table 4" w:uiPriority="49"/>
-    <w:lsdException w:name="Grid Table 5 Dark" w:uiPriority="50"/>
-    <w:lsdException w:name="Grid Table 6 Colorful" w:uiPriority="51"/>
-    <w:lsdException w:name="Grid Table 7 Colorful" w:uiPriority="52"/>
-    <w:lsdException w:name="Grid Table 1 Light Accent 1" w:uiPriority="46"/>
-    <w:lsdException w:name="Grid Table 2 Accent 1" w:uiPriority="47"/>
-    <w:lsdException w:name="Grid Table 3 Accent 1" w:uiPriority="48"/>
-    <w:lsdException w:name="Grid Table 4 Accent 1" w:uiPriority="49"/>
-    <w:lsdException w:name="Grid Table 5 Dark Accent 1" w:uiPriority="50"/>
-    <w:lsdException w:name="Grid Table 6 Colorful Accent 1" w:uiPriority="51"/>
-    <w:lsdException w:name="Grid Table 7 Colorful Accent 1" w:uiPriority="52"/>
-    <w:lsdException w:name="Grid Table 1 Light Accent 2" w:uiPriority="46"/>
-    <w:lsdException w:name="Grid Table 2 Accent 2" w:uiPriority="47"/>
-    <w:lsdException w:name="Grid Table 3 Accent 2" w:uiPriority="48"/>
-    <w:lsdException w:name="Grid Table 4 Accent 2" w:uiPriority="49"/>
-    <w:lsdException w:name="Grid Table 5 Dark Accent 2" w:uiPriority="50"/>
-    <w:lsdException w:name="Grid Table 6 Colorful Accent 2" w:uiPriority="51"/>
-    <w:lsdException w:name="Grid Table 7 Colorful Accent 2" w:uiPriority="52"/>
-    <w:lsdException w:name="Grid Table 1 Light Accent 3" w:uiPriority="46"/>
-    <w:lsdException w:name="Grid Table 2 Accent 3" w:uiPriority="47"/>
-    <w:lsdException w:name="Grid Table 3 Accent 3" w:uiPriority="48"/>
-    <w:lsdException w:name="Grid Table 4 Accent 3" w:uiPriority="49"/>
-    <w:lsdException w:name="Grid Table 5 Dark Accent 3" w:uiPriority="50"/>
-    <w:lsdException w:name="Grid Table 6 Colorful Accent 3" w:uiPriority="51"/>
-    <w:lsdException w:name="Grid Table 7 Colorful Accent 3" w:uiPriority="52"/>
-    <w:lsdException w:name="Grid Table 1 Light Accent 4" w:uiPriority="46"/>
-    <w:lsdException w:name="Grid Table 2 Accent 4" w:uiPriority="47"/>
-    <w:lsdException w:name="Grid Table 3 Accent 4" w:uiPriority="48"/>
-    <w:lsdException w:name="Grid Table 4 Accent 4" w:uiPriority="49"/>
-    <w:lsdException w:name="Grid Table 5 Dark Accent 4" w:uiPriority="50"/>
-    <w:lsdException w:name="Grid Table 6 Colorful Accent 4" w:uiPriority="51"/>
-    <w:lsdException w:name="Grid Table 7 Colorful Accent 4" w:uiPriority="52"/>
-    <w:lsdException w:name="Grid Table 1 Light Accent 5" w:uiPriority="46"/>
-    <w:lsdException w:name="Grid Table 2 Accent 5" w:uiPriority="47"/>
-    <w:lsdException w:name="Grid Table 3 Accent 5" w:uiPriority="48"/>
-    <w:lsdException w:name="Grid Table 4 Accent 5" w:uiPriority="49"/>
-    <w:lsdException w:name="Grid Table 5 Dark Accent 5" w:uiPriority="50"/>
-    <w:lsdException w:name="Grid Table 6 Colorful Accent 5" w:uiPriority="51"/>
-    <w:lsdException w:name="Grid Table 7 Colorful Accent 5" w:uiPriority="52"/>
-    <w:lsdException w:name="Grid Table 1 Light Accent 6" w:uiPriority="46"/>
-    <w:lsdException w:name="Grid Table 2 Accent 6" w:uiPriority="47"/>
-    <w:lsdException w:name="Grid Table 3 Accent 6" w:uiPriority="48"/>
-    <w:lsdException w:name="Grid Table 4 Accent 6" w:uiPriority="49"/>
-    <w:lsdException w:name="Grid Table 5 Dark Accent 6" w:uiPriority="50"/>
-    <w:lsdException w:name="Grid Table 6 Colorful Accent 6" w:uiPriority="51"/>
-    <w:lsdException w:name="Grid Table 7 Colorful Accent 6" w:uiPriority="52"/>
-    <w:lsdException w:name="List Table 1 Light" w:uiPriority="46"/>
-    <w:lsdException w:name="List Table 2" w:uiPriority="47"/>
-    <w:lsdException w:name="List Table 3" w:uiPriority="48"/>
-    <w:lsdException w:name="List Table 4" w:uiPriority="49"/>
-    <w:lsdException w:name="List Table 5 Dark" w:uiPriority="50"/>
-    <w:lsdException w:name="List Table 6 Colorful" w:uiPriority="51"/>
-    <w:lsdException w:name="List Table 7 Colorful" w:uiPriority="52"/>
-    <w:lsdException w:name="List Table 1 Light Accent 1" w:uiPriority="46"/>
-    <w:lsdException w:name="List Table 2 Accent 1" w:uiPriority="47"/>
-    <w:lsdException w:name="List Table 3 Accent 1" w:uiPriority="48"/>
-    <w:lsdException w:name="List Table 4 Accent 1" w:uiPriority="49"/>
-    <w:lsdException w:name="List Table 5 Dark Accent 1" w:uiPriority="50"/>
-    <w:lsdException w:name="List Table 6 Colorful Accent 1" w:uiPriority="51"/>
-    <w:lsdException w:name="List Table 7 Colorful Accent 1" w:uiPriority="52"/>
-    <w:lsdException w:name="List Table 1 Light Accent 2" w:uiPriority="46"/>
-    <w:lsdException w:name="List Table 2 Accent 2" w:uiPriority="47"/>
-    <w:lsdException w:name="List Table 3 Accent 2" w:uiPriority="48"/>
-    <w:lsdException w:name="List Table 4 Accent 2" w:uiPriority="49"/>
-    <w:lsdException w:name="List Table 5 Dark Accent 2" w:uiPriority="50"/>
-    <w:lsdException w:name="List Table 6 Colorful Accent 2" w:uiPriority="51"/>
-    <w:lsdException w:name="List Table 7 Colorful Accent 2" w:uiPriority="52"/>
-    <w:lsdException w:name="List Table 1 Light Accent 3" w:uiPriority="46"/>
-    <w:lsdException w:name="List Table 2 Accent 3" w:uiPriority="47"/>
-    <w:lsdException w:name="List Table 3 Accent 3" w:uiPriority="48"/>
-    <w:lsdException w:name="List Table 4 Accent 3" w:uiPriority="49"/>
-    <w:lsdException w:name="List Table 5 Dark Accent 3" w:uiPriority="50"/>
-    <w:lsdException w:name="List Table 6 Colorful Accent 3" w:uiPriority="51"/>
-    <w:lsdException w:name="List Table 7 Colorful Accent 3" w:uiPriority="52"/>
-    <w:lsdException w:name="List Table 1 Light Accent 4" w:uiPriority="46"/>
-    <w:lsdException w:name="List Table 2 Accent 4" w:uiPriority="47"/>
-    <w:lsdException w:name="List Table 3 Accent 4" w:uiPriority="48"/>
-    <w:lsdException w:name="List Table 4 Accent 4" w:uiPriority="49"/>
-    <w:lsdException w:name="List Table 5 Dark Accent 4" w:uiPriority="50"/>
-    <w:lsdException w:name="List Table 6 Colorful Accent 4" w:uiPriority="51"/>
-    <w:lsdException w:name="List Table 7 Colorful Accent 4" w:uiPriority="52"/>
-    <w:lsdException w:name="List Table 1 Light Accent 5" w:uiPriority="46"/>
-    <w:lsdException w:name="List Table 2 Accent 5" w:uiPriority="47"/>
-    <w:lsdException w:name="List Table 3 Accent 5" w:uiPriority="48"/>
-    <w:lsdException w:name="List Table 4 Accent 5" w:uiPriority="49"/>
-    <w:lsdException w:name="List Table 5 Dark Accent 5" w:uiPriority="50"/>
-    <w:lsdException w:name="List Table 6 Colorful Accent 5" w:uiPriority="51"/>
-    <w:lsdException w:name="List Table 7 Colorful Accent 5" w:uiPriority="52"/>
-    <w:lsdException w:name="List Table 1 Light Accent 6" w:uiPriority="46"/>
-    <w:lsdException w:name="List Table 2 Accent 6" w:uiPriority="47"/>
-    <w:lsdException w:name="List Table 3 Accent 6" w:uiPriority="48"/>
-    <w:lsdException w:name="List Table 4 Accent 6" w:uiPriority="49"/>
-    <w:lsdException w:name="List Table 5 Dark Accent 6" w:uiPriority="50"/>
-    <w:lsdException w:name="List Table 6 Colorful Accent 6" w:uiPriority="51"/>
-    <w:lsdException w:name="List Table 7 Colorful Accent 6" w:uiPriority="52"/>
-    <w:lsdException w:name="Mention" w:semiHidden="1" w:unhideWhenUsed="1"/>
-    <w:lsdException w:name="Smart Hyperlink" w:semiHidden="1" w:unhideWhenUsed="1"/>
-    <w:lsdException w:name="Hashtag" w:semiHidden="1" w:unhideWhenUsed="1"/>
+  <w:latentStyles w:defLockedState="0" w:defUIPriority="99" w:defSemiHidden="1" w:defUnhideWhenUsed="1" w:defQFormat="0" w:count="267">
+    <w:lsdException w:name="Normal" w:semiHidden="0" w:uiPriority="0" w:unhideWhenUsed="0" w:qFormat="1"/>
+    <w:lsdException w:name="heading 1" w:semiHidden="0" w:uiPriority="9" w:unhideWhenUsed="0" w:qFormat="1"/>
+    <w:lsdException w:name="heading 2" w:uiPriority="9" w:qFormat="1"/>
+    <w:lsdException w:name="heading 3" w:uiPriority="9" w:qFormat="1"/>
+    <w:lsdException w:name="heading 4" w:uiPriority="9" w:qFormat="1"/>
+    <w:lsdException w:name="heading 5" w:uiPriority="9" w:qFormat="1"/>
+    <w:lsdException w:name="heading 6" w:uiPriority="9" w:qFormat="1"/>
+    <w:lsdException w:name="heading 7" w:uiPriority="9" w:qFormat="1"/>
+    <w:lsdException w:name="heading 8" w:uiPriority="9" w:qFormat="1"/>
+    <w:lsdException w:name="heading 9" w:uiPriority="9" w:qFormat="1"/>
+    <w:lsdException w:name="toc 1" w:uiPriority="39"/>
+    <w:lsdException w:name="toc 2" w:uiPriority="39"/>
+    <w:lsdException w:name="toc 3" w:uiPriority="39"/>
+    <w:lsdException w:name="toc 4" w:uiPriority="39"/>
+    <w:lsdException w:name="toc 5" w:uiPriority="39"/>
+    <w:lsdException w:name="toc 6" w:uiPriority="39"/>
+    <w:lsdException w:name="toc 7" w:uiPriority="39"/>
+    <w:lsdException w:name="toc 8" w:uiPriority="39"/>
+    <w:lsdException w:name="toc 9" w:uiPriority="39"/>
+    <w:lsdException w:name="caption" w:uiPriority="35" w:qFormat="1"/>
+    <w:lsdException w:name="Title" w:semiHidden="0" w:uiPriority="10" w:unhideWhenUsed="0" w:qFormat="1"/>
+    <w:lsdException w:name="Default Paragraph Font" w:uiPriority="1"/>
+    <w:lsdException w:name="Subtitle" w:semiHidden="0" w:uiPriority="11" w:unhideWhenUsed="0" w:qFormat="1"/>
+    <w:lsdException w:name="Strong" w:semiHidden="0" w:uiPriority="22" w:unhideWhenUsed="0" w:qFormat="1"/>
+    <w:lsdException w:name="Emphasis" w:semiHidden="0" w:uiPriority="20" w:unhideWhenUsed="0" w:qFormat="1"/>
+    <w:lsdException w:name="Table Grid" w:semiHidden="0" w:uiPriority="39" w:unhideWhenUsed="0"/>
+    <w:lsdException w:name="Placeholder Text" w:unhideWhenUsed="0"/>
+    <w:lsdException w:name="No Spacing" w:semiHidden="0" w:uiPriority="1" w:unhideWhenUsed="0" w:qFormat="1"/>
+    <w:lsdException w:name="Light Shading" w:semiHidden="0" w:uiPriority="60" w:unhideWhenUsed="0"/>
+    <w:lsdException w:name="Light List" w:semiHidden="0" w:uiPriority="61" w:unhideWhenUsed="0"/>
+    <w:lsdException w:name="Light Grid" w:semiHidden="0" w:uiPriority="62" w:unhideWhenUsed="0"/>
+    <w:lsdException w:name="Medium Shading 1" w:semiHidden="0" w:uiPriority="63" w:unhideWhenUsed="0"/>
+    <w:lsdException w:name="Medium Shading 2" w:semiHidden="0" w:uiPriority="64" w:unhideWhenUsed="0"/>
+    <w:lsdException w:name="Medium List 1" w:semiHidden="0" w:uiPriority="65" w:unhideWhenUsed="0"/>
+    <w:lsdException w:name="Medium List 2" w:semiHidden="0" w:uiPriority="66" w:unhideWhenUsed="0"/>
+    <w:lsdException w:name="Medium Grid 1" w:semiHidden="0" w:uiPriority="67" w:unhideWhenUsed="0"/>
+    <w:lsdException w:name="Medium Grid 2" w:semiHidden="0" w:uiPriority="68" w:unhideWhenUsed="0"/>
+    <w:lsdException w:name="Medium Grid 3" w:semiHidden="0" w:uiPriority="69" w:unhideWhenUsed="0"/>
+    <w:lsdException w:name="Dark List" w:semiHidden="0" w:uiPriority="70" w:unhideWhenUsed="0"/>
+    <w:lsdException w:name="Colorful Shading" w:semiHidden="0" w:uiPriority="71" w:unhideWhenUsed="0"/>
+    <w:lsdException w:name="Colorful List" w:semiHidden="0" w:uiPriority="72" w:unhideWhenUsed="0"/>
+    <w:lsdException w:name="Colorful Grid" w:semiHidden="0" w:uiPriority="73" w:unhideWhenUsed="0"/>
+    <w:lsdException w:name="Light Shading Accent 1" w:semiHidden="0" w:uiPriority="60" w:unhideWhenUsed="0"/>
+    <w:lsdException w:name="Light List Accent 1" w:semiHidden="0" w:uiPriority="61" w:unhideWhenUsed="0"/>
+    <w:lsdException w:name="Light Grid Accent 1" w:semiHidden="0" w:uiPriority="62" w:unhideWhenUsed="0"/>
+    <w:lsdException w:name="Medium Shading 1 Accent 1" w:semiHidden="0" w:uiPriority="63" w:unhideWhenUsed="0"/>
+    <w:lsdException w:name="Medium Shading 2 Accent 1" w:semiHidden="0" w:uiPriority="64" w:unhideWhenUsed="0"/>
+    <w:lsdException w:name="Medium List 1 Accent 1" w:semiHidden="0" w:uiPriority="65" w:unhideWhenUsed="0"/>
+    <w:lsdException w:name="Revision" w:unhideWhenUsed="0"/>
+    <w:lsdException w:name="List Paragraph" w:semiHidden="0" w:uiPriority="34" w:unhideWhenUsed="0" w:qFormat="1"/>
+    <w:lsdException w:name="Quote" w:semiHidden="0" w:uiPriority="29" w:unhideWhenUsed="0" w:qFormat="1"/>
+    <w:lsdException w:name="Intense Quote" w:semiHidden="0" w:uiPriority="30" w:unhideWhenUsed="0" w:qFormat="1"/>
+    <w:lsdException w:name="Medium List 2 Accent 1" w:semiHidden="0" w:uiPriority="66" w:unhideWhenUsed="0"/>
+    <w:lsdException w:name="Medium Grid 1 Accent 1" w:semiHidden="0" w:uiPriority="67" w:unhideWhenUsed="0"/>
+    <w:lsdException w:name="Medium Grid 2 Accent 1" w:semiHidden="0" w:uiPriority="68" w:unhideWhenUsed="0"/>
+    <w:lsdException w:name="Medium Grid 3 Accent 1" w:semiHidden="0" w:uiPriority="69" w:unhideWhenUsed="0"/>
+    <w:lsdException w:name="Dark List Accent 1" w:semiHidden="0" w:uiPriority="70" w:unhideWhenUsed="0"/>
+    <w:lsdException w:name="Colorful Shading Accent 1" w:semiHidden="0" w:uiPriority="71" w:unhideWhenUsed="0"/>
+    <w:lsdException w:name="Colorful List Accent 1" w:semiHidden="0" w:uiPriority="72" w:unhideWhenUsed="0"/>
+    <w:lsdException w:name="Colorful Grid Accent 1" w:semiHidden="0" w:uiPriority="73" w:unhideWhenUsed="0"/>
+    <w:lsdException w:name="Light Shading Accent 2" w:semiHidden="0" w:uiPriority="60" w:unhideWhenUsed="0"/>
+    <w:lsdException w:name="Light List Accent 2" w:semiHidden="0" w:uiPriority="61" w:unhideWhenUsed="0"/>
+    <w:lsdException w:name="Light Grid Accent 2" w:semiHidden="0" w:uiPriority="62" w:unhideWhenUsed="0"/>
+    <w:lsdException w:name="Medium Shading 1 Accent 2" w:semiHidden="0" w:uiPriority="63" w:unhideWhenUsed="0"/>
+    <w:lsdException w:name="Medium Shading 2 Accent 2" w:semiHidden="0" w:uiPriority="64" w:unhideWhenUsed="0"/>
+    <w:lsdException w:name="Medium List 1 Accent 2" w:semiHidden="0" w:uiPriority="65" w:unhideWhenUsed="0"/>
+    <w:lsdException w:name="Medium List 2 Accent 2" w:semiHidden="0" w:uiPriority="66" w:unhideWhenUsed="0"/>
+    <w:lsdException w:name="Medium Grid 1 Accent 2" w:semiHidden="0" w:uiPriority="67" w:unhideWhenUsed="0"/>
+    <w:lsdException w:name="Medium Grid 2 Accent 2" w:semiHidden="0" w:uiPriority="68" w:unhideWhenUsed="0"/>
+    <w:lsdException w:name="Medium Grid 3 Accent 2" w:semiHidden="0" w:uiPriority="69" w:unhideWhenUsed="0"/>
+    <w:lsdException w:name="Dark List Accent 2" w:semiHidden="0" w:uiPriority="70" w:unhideWhenUsed="0"/>
+    <w:lsdException w:name="Colorful Shading Accent 2" w:semiHidden="0" w:uiPriority="71" w:unhideWhenUsed="0"/>
+    <w:lsdException w:name="Colorful List Accent 2" w:semiHidden="0" w:uiPriority="72" w:unhideWhenUsed="0"/>
+    <w:lsdException w:name="Colorful Grid Accent 2" w:semiHidden="0" w:uiPriority="73" w:unhideWhenUsed="0"/>
+    <w:lsdException w:name="Light Shading Accent 3" w:semiHidden="0" w:uiPriority="60" w:unhideWhenUsed="0"/>
+    <w:lsdException w:name="Light List Accent 3" w:semiHidden="0" w:uiPriority="61" w:unhideWhenUsed="0"/>
+    <w:lsdException w:name="Light Grid Accent 3" w:semiHidden="0" w:uiPriority="62" w:unhideWhenUsed="0"/>
+    <w:lsdException w:name="Medium Shading 1 Accent 3" w:semiHidden="0" w:uiPriority="63" w:unhideWhenUsed="0"/>
+    <w:lsdException w:name="Medium Shading 2 Accent 3" w:semiHidden="0" w:uiPriority="64" w:unhideWhenUsed="0"/>
+    <w:lsdException w:name="Medium List 1 Accent 3" w:semiHidden="0" w:uiPriority="65" w:unhideWhenUsed="0"/>
+    <w:lsdException w:name="Medium List 2 Accent 3" w:semiHidden="0" w:uiPriority="66" w:unhideWhenUsed="0"/>
+    <w:lsdException w:name="Medium Grid 1 Accent 3" w:semiHidden="0" w:uiPriority="67" w:unhideWhenUsed="0"/>
+    <w:lsdException w:name="Medium Grid 2 Accent 3" w:semiHidden="0" w:uiPriority="68" w:unhideWhenUsed="0"/>
+    <w:lsdException w:name="Medium Grid 3 Accent 3" w:semiHidden="0" w:uiPriority="69" w:unhideWhenUsed="0"/>
+    <w:lsdException w:name="Dark List Accent 3" w:semiHidden="0" w:uiPriority="70" w:unhideWhenUsed="0"/>
+    <w:lsdException w:name="Colorful Shading Accent 3" w:semiHidden="0" w:uiPriority="71" w:unhideWhenUsed="0"/>
+    <w:lsdException w:name="Colorful List Accent 3" w:semiHidden="0" w:uiPriority="72" w:unhideWhenUsed="0"/>
+    <w:lsdException w:name="Colorful Grid Accent 3" w:semiHidden="0" w:uiPriority="73" w:unhideWhenUsed="0"/>
+    <w:lsdException w:name="Light Shading Accent 4" w:semiHidden="0" w:uiPriority="60" w:unhideWhenUsed="0"/>
+    <w:lsdException w:name="Light List Accent 4" w:semiHidden="0" w:uiPriority="61" w:unhideWhenUsed="0"/>
+    <w:lsdException w:name="Light Grid Accent 4" w:semiHidden="0" w:uiPriority="62" w:unhideWhenUsed="0"/>
+    <w:lsdException w:name="Medium Shading 1 Accent 4" w:semiHidden="0" w:uiPriority="63" w:unhideWhenUsed="0"/>
+    <w:lsdException w:name="Medium Shading 2 Accent 4" w:semiHidden="0" w:uiPriority="64" w:unhideWhenUsed="0"/>
+    <w:lsdException w:name="Medium List 1 Accent 4" w:semiHidden="0" w:uiPriority="65" w:unhideWhenUsed="0"/>
+    <w:lsdException w:name="Medium List 2 Accent 4" w:semiHidden="0" w:uiPriority="66" w:unhideWhenUsed="0"/>
+    <w:lsdException w:name="Medium Grid 1 Accent 4" w:semiHidden="0" w:uiPriority="67" w:unhideWhenUsed="0"/>
+    <w:lsdException w:name="Medium Grid 2 Accent 4" w:semiHidden="0" w:uiPriority="68" w:unhideWhenUsed="0"/>
+    <w:lsdException w:name="Medium Grid 3 Accent 4" w:semiHidden="0" w:uiPriority="69" w:unhideWhenUsed="0"/>
+    <w:lsdException w:name="Dark List Accent 4" w:semiHidden="0" w:uiPriority="70" w:unhideWhenUsed="0"/>
+    <w:lsdException w:name="Colorful Shading Accent 4" w:semiHidden="0" w:uiPriority="71" w:unhideWhenUsed="0"/>
+    <w:lsdException w:name="Colorful List Accent 4" w:semiHidden="0" w:uiPriority="72" w:unhideWhenUsed="0"/>
+    <w:lsdException w:name="Colorful Grid Accent 4" w:semiHidden="0" w:uiPriority="73" w:unhideWhenUsed="0"/>
+    <w:lsdException w:name="Light Shading Accent 5" w:semiHidden="0" w:uiPriority="60" w:unhideWhenUsed="0"/>
+    <w:lsdException w:name="Light List Accent 5" w:semiHidden="0" w:uiPriority="61" w:unhideWhenUsed="0"/>
+    <w:lsdException w:name="Light Grid Accent 5" w:semiHidden="0" w:uiPriority="62" w:unhideWhenUsed="0"/>
+    <w:lsdException w:name="Medium Shading 1 Accent 5" w:semiHidden="0" w:uiPriority="63" w:unhideWhenUsed="0"/>
+    <w:lsdException w:name="Medium Shading 2 Accent 5" w:semiHidden="0" w:uiPriority="64" w:unhideWhenUsed="0"/>
+    <w:lsdException w:name="Medium List 1 Accent 5" w:semiHidden="0" w:uiPriority="65" w:unhideWhenUsed="0"/>
+    <w:lsdException w:name="Medium List 2 Accent 5" w:semiHidden="0" w:uiPriority="66" w:unhideWhenUsed="0"/>
+    <w:lsdException w:name="Medium Grid 1 Accent 5" w:semiHidden="0" w:uiPriority="67" w:unhideWhenUsed="0"/>
+    <w:lsdException w:name="Medium Grid 2 Accent 5" w:semiHidden="0" w:uiPriority="68" w:unhideWhenUsed="0"/>
+    <w:lsdException w:name="Medium Grid 3 Accent 5" w:semiHidden="0" w:uiPriority="69" w:unhideWhenUsed="0"/>
+    <w:lsdException w:name="Dark List Accent 5" w:semiHidden="0" w:uiPriority="70" w:unhideWhenUsed="0"/>
+    <w:lsdException w:name="Colorful Shading Accent 5" w:semiHidden="0" w:uiPriority="71" w:unhideWhenUsed="0"/>
+    <w:lsdException w:name="Colorful List Accent 5" w:semiHidden="0" w:uiPriority="72" w:unhideWhenUsed="0"/>
+    <w:lsdException w:name="Colorful Grid Accent 5" w:semiHidden="0" w:uiPriority="73" w:unhideWhenUsed="0"/>
+    <w:lsdException w:name="Light Shading Accent 6" w:semiHidden="0" w:uiPriority="60" w:unhideWhenUsed="0"/>
+    <w:lsdException w:name="Light List Accent 6" w:semiHidden="0" w:uiPriority="61" w:unhideWhenUsed="0"/>
+    <w:lsdException w:name="Light Grid Accent 6" w:semiHidden="0" w:uiPriority="62" w:unhideWhenUsed="0"/>
+    <w:lsdException w:name="Medium Shading 1 Accent 6" w:semiHidden="0" w:uiPriority="63" w:unhideWhenUsed="0"/>
+    <w:lsdException w:name="Medium Shading 2 Accent 6" w:semiHidden="0" w:uiPriority="64" w:unhideWhenUsed="0"/>
+    <w:lsdException w:name="Medium List 1 Accent 6" w:semiHidden="0" w:uiPriority="65" w:unhideWhenUsed="0"/>
+    <w:lsdException w:name="Medium List 2 Accent 6" w:semiHidden="0" w:uiPriority="66" w:unhideWhenUsed="0"/>
+    <w:lsdException w:name="Medium Grid 1 Accent 6" w:semiHidden="0" w:uiPriority="67" w:unhideWhenUsed="0"/>
+    <w:lsdException w:name="Medium Grid 2 Accent 6" w:semiHidden="0" w:uiPriority="68" w:unhideWhenUsed="0"/>
+    <w:lsdException w:name="Medium Grid 3 Accent 6" w:semiHidden="0" w:uiPriority="69" w:unhideWhenUsed="0"/>
+    <w:lsdException w:name="Dark List Accent 6" w:semiHidden="0" w:uiPriority="70" w:unhideWhenUsed="0"/>
+    <w:lsdException w:name="Colorful Shading Accent 6" w:semiHidden="0" w:uiPriority="71" w:unhideWhenUsed="0"/>
+    <w:lsdException w:name="Colorful List Accent 6" w:semiHidden="0" w:uiPriority="72" w:unhideWhenUsed="0"/>
+    <w:lsdException w:name="Colorful Grid Accent 6" w:semiHidden="0" w:uiPriority="73" w:unhideWhenUsed="0"/>
+    <w:lsdException w:name="Subtle Emphasis" w:semiHidden="0" w:uiPriority="19" w:unhideWhenUsed="0" w:qFormat="1"/>
+    <w:lsdException w:name="Intense Emphasis" w:semiHidden="0" w:uiPriority="21" w:unhideWhenUsed="0" w:qFormat="1"/>
+    <w:lsdException w:name="Subtle Reference" w:semiHidden="0" w:uiPriority="31" w:unhideWhenUsed="0" w:qFormat="1"/>
+    <w:lsdException w:name="Intense Reference" w:semiHidden="0" w:uiPriority="32" w:unhideWhenUsed="0" w:qFormat="1"/>
+    <w:lsdException w:name="Book Title" w:semiHidden="0" w:uiPriority="33" w:unhideWhenUsed="0" w:qFormat="1"/>
+    <w:lsdException w:name="Bibliography" w:uiPriority="37"/>
+    <w:lsdException w:name="TOC Heading" w:uiPriority="39" w:qFormat="1"/>
   </w:latentStyles>
   <w:style w:type="paragraph" w:default="1" w:styleId="Normal">
     <w:name w:val="Normal"/>
@@ -2859,11 +2599,11 @@
       <w:rFonts w:ascii="Berlin Sans FB" w:hAnsi="Berlin Sans FB"/>
     </w:rPr>
   </w:style>
-  <w:style w:type="paragraph" w:styleId="Rubrik1">
+  <w:style w:type="paragraph" w:styleId="Heading1">
     <w:name w:val="heading 1"/>
     <w:basedOn w:val="Normal"/>
     <w:next w:val="Normal"/>
-    <w:link w:val="Rubrik1Char"/>
+    <w:link w:val="Heading1Char"/>
     <w:uiPriority w:val="9"/>
     <w:qFormat/>
     <w:rsid w:val="00915A8B"/>
@@ -2880,11 +2620,11 @@
       <w:szCs w:val="36"/>
     </w:rPr>
   </w:style>
-  <w:style w:type="paragraph" w:styleId="Rubrik2">
+  <w:style w:type="paragraph" w:styleId="Heading2">
     <w:name w:val="heading 2"/>
     <w:basedOn w:val="Normal"/>
     <w:next w:val="Normal"/>
-    <w:link w:val="Rubrik2Char"/>
+    <w:link w:val="Heading2Char"/>
     <w:uiPriority w:val="9"/>
     <w:unhideWhenUsed/>
     <w:qFormat/>
@@ -2902,11 +2642,11 @@
       <w:szCs w:val="28"/>
     </w:rPr>
   </w:style>
-  <w:style w:type="paragraph" w:styleId="Rubrik3">
+  <w:style w:type="paragraph" w:styleId="Heading3">
     <w:name w:val="heading 3"/>
     <w:basedOn w:val="Normal"/>
     <w:next w:val="Normal"/>
-    <w:link w:val="Rubrik3Char"/>
+    <w:link w:val="Heading3Char"/>
     <w:uiPriority w:val="9"/>
     <w:unhideWhenUsed/>
     <w:qFormat/>
@@ -2924,11 +2664,11 @@
       <w:szCs w:val="28"/>
     </w:rPr>
   </w:style>
-  <w:style w:type="paragraph" w:styleId="Rubrik4">
+  <w:style w:type="paragraph" w:styleId="Heading4">
     <w:name w:val="heading 4"/>
     <w:basedOn w:val="Normal"/>
     <w:next w:val="Normal"/>
-    <w:link w:val="Rubrik4Char"/>
+    <w:link w:val="Heading4Char"/>
     <w:uiPriority w:val="9"/>
     <w:unhideWhenUsed/>
     <w:qFormat/>
@@ -2944,11 +2684,11 @@
       <w:caps/>
     </w:rPr>
   </w:style>
-  <w:style w:type="paragraph" w:styleId="Rubrik5">
+  <w:style w:type="paragraph" w:styleId="Heading5">
     <w:name w:val="heading 5"/>
     <w:basedOn w:val="Normal"/>
     <w:next w:val="Normal"/>
-    <w:link w:val="Rubrik5Char"/>
+    <w:link w:val="Heading5Char"/>
     <w:uiPriority w:val="9"/>
     <w:semiHidden/>
     <w:unhideWhenUsed/>
@@ -2967,11 +2707,11 @@
       <w:caps/>
     </w:rPr>
   </w:style>
-  <w:style w:type="paragraph" w:styleId="Rubrik6">
+  <w:style w:type="paragraph" w:styleId="Heading6">
     <w:name w:val="heading 6"/>
     <w:basedOn w:val="Normal"/>
     <w:next w:val="Normal"/>
-    <w:link w:val="Rubrik6Char"/>
+    <w:link w:val="Heading6Char"/>
     <w:uiPriority w:val="9"/>
     <w:semiHidden/>
     <w:unhideWhenUsed/>
@@ -2993,11 +2733,11 @@
       <w:szCs w:val="20"/>
     </w:rPr>
   </w:style>
-  <w:style w:type="paragraph" w:styleId="Rubrik7">
+  <w:style w:type="paragraph" w:styleId="Heading7">
     <w:name w:val="heading 7"/>
     <w:basedOn w:val="Normal"/>
     <w:next w:val="Normal"/>
-    <w:link w:val="Rubrik7Char"/>
+    <w:link w:val="Heading7Char"/>
     <w:uiPriority w:val="9"/>
     <w:semiHidden/>
     <w:unhideWhenUsed/>
@@ -3021,11 +2761,11 @@
       <w:szCs w:val="20"/>
     </w:rPr>
   </w:style>
-  <w:style w:type="paragraph" w:styleId="Rubrik8">
+  <w:style w:type="paragraph" w:styleId="Heading8">
     <w:name w:val="heading 8"/>
     <w:basedOn w:val="Normal"/>
     <w:next w:val="Normal"/>
-    <w:link w:val="Rubrik8Char"/>
+    <w:link w:val="Heading8Char"/>
     <w:uiPriority w:val="9"/>
     <w:semiHidden/>
     <w:unhideWhenUsed/>
@@ -3047,11 +2787,11 @@
       <w:szCs w:val="20"/>
     </w:rPr>
   </w:style>
-  <w:style w:type="paragraph" w:styleId="Rubrik9">
+  <w:style w:type="paragraph" w:styleId="Heading9">
     <w:name w:val="heading 9"/>
     <w:basedOn w:val="Normal"/>
     <w:next w:val="Normal"/>
-    <w:link w:val="Rubrik9Char"/>
+    <w:link w:val="Heading9Char"/>
     <w:uiPriority w:val="9"/>
     <w:semiHidden/>
     <w:unhideWhenUsed/>
@@ -3075,13 +2815,13 @@
       <w:szCs w:val="20"/>
     </w:rPr>
   </w:style>
-  <w:style w:type="character" w:default="1" w:styleId="Standardstycketeckensnitt">
+  <w:style w:type="character" w:default="1" w:styleId="DefaultParagraphFont">
     <w:name w:val="Default Paragraph Font"/>
     <w:uiPriority w:val="1"/>
     <w:semiHidden/>
     <w:unhideWhenUsed/>
   </w:style>
-  <w:style w:type="table" w:default="1" w:styleId="Normaltabell">
+  <w:style w:type="table" w:default="1" w:styleId="TableNormal">
     <w:name w:val="Normal Table"/>
     <w:uiPriority w:val="99"/>
     <w:semiHidden/>
@@ -3096,16 +2836,16 @@
       </w:tblCellMar>
     </w:tblPr>
   </w:style>
-  <w:style w:type="numbering" w:default="1" w:styleId="Ingenlista">
+  <w:style w:type="numbering" w:default="1" w:styleId="NoList">
     <w:name w:val="No List"/>
     <w:uiPriority w:val="99"/>
     <w:semiHidden/>
     <w:unhideWhenUsed/>
   </w:style>
-  <w:style w:type="character" w:customStyle="1" w:styleId="Rubrik1Char">
-    <w:name w:val="Rubrik 1 Char"/>
-    <w:basedOn w:val="Standardstycketeckensnitt"/>
-    <w:link w:val="Rubrik1"/>
+  <w:style w:type="character" w:customStyle="1" w:styleId="Heading1Char">
+    <w:name w:val="Heading 1 Char"/>
+    <w:basedOn w:val="DefaultParagraphFont"/>
+    <w:link w:val="Heading1"/>
     <w:uiPriority w:val="9"/>
     <w:rsid w:val="00915A8B"/>
     <w:rPr>
@@ -3115,10 +2855,10 @@
       <w:szCs w:val="36"/>
     </w:rPr>
   </w:style>
-  <w:style w:type="character" w:customStyle="1" w:styleId="Rubrik2Char">
-    <w:name w:val="Rubrik 2 Char"/>
-    <w:basedOn w:val="Standardstycketeckensnitt"/>
-    <w:link w:val="Rubrik2"/>
+  <w:style w:type="character" w:customStyle="1" w:styleId="Heading2Char">
+    <w:name w:val="Heading 2 Char"/>
+    <w:basedOn w:val="DefaultParagraphFont"/>
+    <w:link w:val="Heading2"/>
     <w:uiPriority w:val="9"/>
     <w:rsid w:val="00915A8B"/>
     <w:rPr>
@@ -3128,10 +2868,10 @@
       <w:szCs w:val="28"/>
     </w:rPr>
   </w:style>
-  <w:style w:type="character" w:customStyle="1" w:styleId="Rubrik3Char">
-    <w:name w:val="Rubrik 3 Char"/>
-    <w:basedOn w:val="Standardstycketeckensnitt"/>
-    <w:link w:val="Rubrik3"/>
+  <w:style w:type="character" w:customStyle="1" w:styleId="Heading3Char">
+    <w:name w:val="Heading 3 Char"/>
+    <w:basedOn w:val="DefaultParagraphFont"/>
+    <w:link w:val="Heading3"/>
     <w:uiPriority w:val="9"/>
     <w:rsid w:val="00915A8B"/>
     <w:rPr>
@@ -3141,10 +2881,10 @@
       <w:szCs w:val="28"/>
     </w:rPr>
   </w:style>
-  <w:style w:type="character" w:customStyle="1" w:styleId="Rubrik4Char">
-    <w:name w:val="Rubrik 4 Char"/>
-    <w:basedOn w:val="Standardstycketeckensnitt"/>
-    <w:link w:val="Rubrik4"/>
+  <w:style w:type="character" w:customStyle="1" w:styleId="Heading4Char">
+    <w:name w:val="Heading 4 Char"/>
+    <w:basedOn w:val="DefaultParagraphFont"/>
+    <w:link w:val="Heading4"/>
     <w:uiPriority w:val="9"/>
     <w:rsid w:val="00915A8B"/>
     <w:rPr>
@@ -3152,10 +2892,10 @@
       <w:caps/>
     </w:rPr>
   </w:style>
-  <w:style w:type="character" w:customStyle="1" w:styleId="Rubrik5Char">
-    <w:name w:val="Rubrik 5 Char"/>
-    <w:basedOn w:val="Standardstycketeckensnitt"/>
-    <w:link w:val="Rubrik5"/>
+  <w:style w:type="character" w:customStyle="1" w:styleId="Heading5Char">
+    <w:name w:val="Heading 5 Char"/>
+    <w:basedOn w:val="DefaultParagraphFont"/>
+    <w:link w:val="Heading5"/>
     <w:uiPriority w:val="9"/>
     <w:semiHidden/>
     <w:rsid w:val="00915A8B"/>
@@ -3166,10 +2906,10 @@
       <w:caps/>
     </w:rPr>
   </w:style>
-  <w:style w:type="character" w:customStyle="1" w:styleId="Rubrik6Char">
-    <w:name w:val="Rubrik 6 Char"/>
-    <w:basedOn w:val="Standardstycketeckensnitt"/>
-    <w:link w:val="Rubrik6"/>
+  <w:style w:type="character" w:customStyle="1" w:styleId="Heading6Char">
+    <w:name w:val="Heading 6 Char"/>
+    <w:basedOn w:val="DefaultParagraphFont"/>
+    <w:link w:val="Heading6"/>
     <w:uiPriority w:val="9"/>
     <w:semiHidden/>
     <w:rsid w:val="00915A8B"/>
@@ -3183,10 +2923,10 @@
       <w:szCs w:val="20"/>
     </w:rPr>
   </w:style>
-  <w:style w:type="character" w:customStyle="1" w:styleId="Rubrik7Char">
-    <w:name w:val="Rubrik 7 Char"/>
-    <w:basedOn w:val="Standardstycketeckensnitt"/>
-    <w:link w:val="Rubrik7"/>
+  <w:style w:type="character" w:customStyle="1" w:styleId="Heading7Char">
+    <w:name w:val="Heading 7 Char"/>
+    <w:basedOn w:val="DefaultParagraphFont"/>
+    <w:link w:val="Heading7"/>
     <w:uiPriority w:val="9"/>
     <w:semiHidden/>
     <w:rsid w:val="00915A8B"/>
@@ -3202,10 +2942,10 @@
       <w:szCs w:val="20"/>
     </w:rPr>
   </w:style>
-  <w:style w:type="character" w:customStyle="1" w:styleId="Rubrik8Char">
-    <w:name w:val="Rubrik 8 Char"/>
-    <w:basedOn w:val="Standardstycketeckensnitt"/>
-    <w:link w:val="Rubrik8"/>
+  <w:style w:type="character" w:customStyle="1" w:styleId="Heading8Char">
+    <w:name w:val="Heading 8 Char"/>
+    <w:basedOn w:val="DefaultParagraphFont"/>
+    <w:link w:val="Heading8"/>
     <w:uiPriority w:val="9"/>
     <w:semiHidden/>
     <w:rsid w:val="00915A8B"/>
@@ -3219,10 +2959,10 @@
       <w:szCs w:val="20"/>
     </w:rPr>
   </w:style>
-  <w:style w:type="character" w:customStyle="1" w:styleId="Rubrik9Char">
-    <w:name w:val="Rubrik 9 Char"/>
-    <w:basedOn w:val="Standardstycketeckensnitt"/>
-    <w:link w:val="Rubrik9"/>
+  <w:style w:type="character" w:customStyle="1" w:styleId="Heading9Char">
+    <w:name w:val="Heading 9 Char"/>
+    <w:basedOn w:val="DefaultParagraphFont"/>
+    <w:link w:val="Heading9"/>
     <w:uiPriority w:val="9"/>
     <w:semiHidden/>
     <w:rsid w:val="00915A8B"/>
@@ -3238,7 +2978,7 @@
       <w:szCs w:val="20"/>
     </w:rPr>
   </w:style>
-  <w:style w:type="paragraph" w:styleId="Beskrivning">
+  <w:style w:type="paragraph" w:styleId="Caption">
     <w:name w:val="caption"/>
     <w:basedOn w:val="Normal"/>
     <w:next w:val="Normal"/>
@@ -3257,11 +2997,11 @@
       <w:sz w:val="20"/>
     </w:rPr>
   </w:style>
-  <w:style w:type="paragraph" w:styleId="Rubrik">
+  <w:style w:type="paragraph" w:styleId="Title">
     <w:name w:val="Title"/>
     <w:basedOn w:val="Normal"/>
     <w:next w:val="Normal"/>
-    <w:link w:val="RubrikChar"/>
+    <w:link w:val="TitleChar"/>
     <w:uiPriority w:val="10"/>
     <w:qFormat/>
     <w:rsid w:val="00915A8B"/>
@@ -3278,10 +3018,10 @@
       <w:szCs w:val="72"/>
     </w:rPr>
   </w:style>
-  <w:style w:type="character" w:customStyle="1" w:styleId="RubrikChar">
-    <w:name w:val="Rubrik Char"/>
-    <w:basedOn w:val="Standardstycketeckensnitt"/>
-    <w:link w:val="Rubrik"/>
+  <w:style w:type="character" w:customStyle="1" w:styleId="TitleChar">
+    <w:name w:val="Title Char"/>
+    <w:basedOn w:val="DefaultParagraphFont"/>
+    <w:link w:val="Title"/>
     <w:uiPriority w:val="10"/>
     <w:rsid w:val="00915A8B"/>
     <w:rPr>
@@ -3293,11 +3033,11 @@
       <w:szCs w:val="72"/>
     </w:rPr>
   </w:style>
-  <w:style w:type="paragraph" w:styleId="Underrubrik">
+  <w:style w:type="paragraph" w:styleId="Subtitle">
     <w:name w:val="Subtitle"/>
     <w:basedOn w:val="Normal"/>
     <w:next w:val="Normal"/>
-    <w:link w:val="UnderrubrikChar"/>
+    <w:link w:val="SubtitleChar"/>
     <w:uiPriority w:val="11"/>
     <w:qFormat/>
     <w:rsid w:val="00915A8B"/>
@@ -3314,10 +3054,10 @@
       <w:szCs w:val="28"/>
     </w:rPr>
   </w:style>
-  <w:style w:type="character" w:customStyle="1" w:styleId="UnderrubrikChar">
-    <w:name w:val="Underrubrik Char"/>
-    <w:basedOn w:val="Standardstycketeckensnitt"/>
-    <w:link w:val="Underrubrik"/>
+  <w:style w:type="character" w:customStyle="1" w:styleId="SubtitleChar">
+    <w:name w:val="Subtitle Char"/>
+    <w:basedOn w:val="DefaultParagraphFont"/>
+    <w:link w:val="Subtitle"/>
     <w:uiPriority w:val="11"/>
     <w:rsid w:val="00915A8B"/>
     <w:rPr>
@@ -3328,9 +3068,9 @@
       <w:szCs w:val="28"/>
     </w:rPr>
   </w:style>
-  <w:style w:type="character" w:styleId="Stark">
+  <w:style w:type="character" w:styleId="Strong">
     <w:name w:val="Strong"/>
-    <w:basedOn w:val="Standardstycketeckensnitt"/>
+    <w:basedOn w:val="DefaultParagraphFont"/>
     <w:uiPriority w:val="22"/>
     <w:qFormat/>
     <w:rsid w:val="00915A8B"/>
@@ -3339,9 +3079,9 @@
       <w:bCs/>
     </w:rPr>
   </w:style>
-  <w:style w:type="character" w:styleId="Betoning">
+  <w:style w:type="character" w:styleId="Emphasis">
     <w:name w:val="Emphasis"/>
-    <w:basedOn w:val="Standardstycketeckensnitt"/>
+    <w:basedOn w:val="DefaultParagraphFont"/>
     <w:uiPriority w:val="20"/>
     <w:qFormat/>
     <w:rsid w:val="00915A8B"/>
@@ -3350,7 +3090,7 @@
       <w:iCs/>
     </w:rPr>
   </w:style>
-  <w:style w:type="paragraph" w:styleId="Ingetavstnd">
+  <w:style w:type="paragraph" w:styleId="NoSpacing">
     <w:name w:val="No Spacing"/>
     <w:uiPriority w:val="1"/>
     <w:qFormat/>
@@ -3359,7 +3099,7 @@
       <w:spacing w:after="0" w:line="240" w:lineRule="auto"/>
     </w:pPr>
   </w:style>
-  <w:style w:type="paragraph" w:styleId="Liststycke">
+  <w:style w:type="paragraph" w:styleId="ListParagraph">
     <w:name w:val="List Paragraph"/>
     <w:basedOn w:val="Normal"/>
     <w:uiPriority w:val="34"/>
@@ -3370,11 +3110,11 @@
       <w:contextualSpacing/>
     </w:pPr>
   </w:style>
-  <w:style w:type="paragraph" w:styleId="Citat">
+  <w:style w:type="paragraph" w:styleId="Quote">
     <w:name w:val="Quote"/>
     <w:basedOn w:val="Normal"/>
     <w:next w:val="Normal"/>
-    <w:link w:val="CitatChar"/>
+    <w:link w:val="QuoteChar"/>
     <w:uiPriority w:val="29"/>
     <w:qFormat/>
     <w:rsid w:val="00915A8B"/>
@@ -3388,10 +3128,10 @@
       <w:szCs w:val="25"/>
     </w:rPr>
   </w:style>
-  <w:style w:type="character" w:customStyle="1" w:styleId="CitatChar">
-    <w:name w:val="Citat Char"/>
-    <w:basedOn w:val="Standardstycketeckensnitt"/>
-    <w:link w:val="Citat"/>
+  <w:style w:type="character" w:customStyle="1" w:styleId="QuoteChar">
+    <w:name w:val="Quote Char"/>
+    <w:basedOn w:val="DefaultParagraphFont"/>
+    <w:link w:val="Quote"/>
     <w:uiPriority w:val="29"/>
     <w:rsid w:val="00915A8B"/>
     <w:rPr>
@@ -3400,11 +3140,11 @@
       <w:szCs w:val="25"/>
     </w:rPr>
   </w:style>
-  <w:style w:type="paragraph" w:styleId="Starktcitat">
+  <w:style w:type="paragraph" w:styleId="IntenseQuote">
     <w:name w:val="Intense Quote"/>
     <w:basedOn w:val="Normal"/>
     <w:next w:val="Normal"/>
-    <w:link w:val="StarktcitatChar"/>
+    <w:link w:val="IntenseQuoteChar"/>
     <w:uiPriority w:val="30"/>
     <w:qFormat/>
     <w:rsid w:val="00915A8B"/>
@@ -3420,10 +3160,10 @@
       <w:szCs w:val="32"/>
     </w:rPr>
   </w:style>
-  <w:style w:type="character" w:customStyle="1" w:styleId="StarktcitatChar">
-    <w:name w:val="Starkt citat Char"/>
-    <w:basedOn w:val="Standardstycketeckensnitt"/>
-    <w:link w:val="Starktcitat"/>
+  <w:style w:type="character" w:customStyle="1" w:styleId="IntenseQuoteChar">
+    <w:name w:val="Intense Quote Char"/>
+    <w:basedOn w:val="DefaultParagraphFont"/>
+    <w:link w:val="IntenseQuote"/>
     <w:uiPriority w:val="30"/>
     <w:rsid w:val="00915A8B"/>
     <w:rPr>
@@ -3432,9 +3172,9 @@
       <w:szCs w:val="32"/>
     </w:rPr>
   </w:style>
-  <w:style w:type="character" w:styleId="Diskretbetoning">
+  <w:style w:type="character" w:styleId="SubtleEmphasis">
     <w:name w:val="Subtle Emphasis"/>
-    <w:basedOn w:val="Standardstycketeckensnitt"/>
+    <w:basedOn w:val="DefaultParagraphFont"/>
     <w:uiPriority w:val="19"/>
     <w:qFormat/>
     <w:rsid w:val="00915A8B"/>
@@ -3444,9 +3184,9 @@
       <w:color w:val="595959" w:themeColor="text1" w:themeTint="A6"/>
     </w:rPr>
   </w:style>
-  <w:style w:type="character" w:styleId="Starkbetoning">
+  <w:style w:type="character" w:styleId="IntenseEmphasis">
     <w:name w:val="Intense Emphasis"/>
-    <w:basedOn w:val="Standardstycketeckensnitt"/>
+    <w:basedOn w:val="DefaultParagraphFont"/>
     <w:uiPriority w:val="21"/>
     <w:qFormat/>
     <w:rsid w:val="00915A8B"/>
@@ -3457,9 +3197,9 @@
       <w:iCs/>
     </w:rPr>
   </w:style>
-  <w:style w:type="character" w:styleId="Diskretreferens">
+  <w:style w:type="character" w:styleId="SubtleReference">
     <w:name w:val="Subtle Reference"/>
-    <w:basedOn w:val="Standardstycketeckensnitt"/>
+    <w:basedOn w:val="DefaultParagraphFont"/>
     <w:uiPriority w:val="31"/>
     <w:qFormat/>
     <w:rsid w:val="00915A8B"/>
@@ -3469,9 +3209,9 @@
       <w:u w:val="single" w:color="7F7F7F" w:themeColor="text1" w:themeTint="80"/>
     </w:rPr>
   </w:style>
-  <w:style w:type="character" w:styleId="Starkreferens">
+  <w:style w:type="character" w:styleId="IntenseReference">
     <w:name w:val="Intense Reference"/>
-    <w:basedOn w:val="Standardstycketeckensnitt"/>
+    <w:basedOn w:val="DefaultParagraphFont"/>
     <w:uiPriority w:val="32"/>
     <w:qFormat/>
     <w:rsid w:val="00915A8B"/>
@@ -3485,9 +3225,9 @@
       <w:u w:val="single"/>
     </w:rPr>
   </w:style>
-  <w:style w:type="character" w:styleId="Bokenstitel">
+  <w:style w:type="character" w:styleId="BookTitle">
     <w:name w:val="Book Title"/>
-    <w:basedOn w:val="Standardstycketeckensnitt"/>
+    <w:basedOn w:val="DefaultParagraphFont"/>
     <w:uiPriority w:val="33"/>
     <w:qFormat/>
     <w:rsid w:val="00915A8B"/>
@@ -3498,9 +3238,9 @@
       <w:spacing w:val="7"/>
     </w:rPr>
   </w:style>
-  <w:style w:type="paragraph" w:styleId="Innehllsfrteckningsrubrik">
+  <w:style w:type="paragraph" w:styleId="TOCHeading">
     <w:name w:val="TOC Heading"/>
-    <w:basedOn w:val="Rubrik1"/>
+    <w:basedOn w:val="Heading1"/>
     <w:next w:val="Normal"/>
     <w:uiPriority w:val="39"/>
     <w:semiHidden/>
@@ -3511,15 +3251,905 @@
       <w:outlineLvl w:val="9"/>
     </w:pPr>
   </w:style>
-  <w:style w:type="character" w:styleId="Hyperlnk">
+  <w:style w:type="character" w:styleId="Hyperlink">
     <w:name w:val="Hyperlink"/>
-    <w:basedOn w:val="Standardstycketeckensnitt"/>
+    <w:basedOn w:val="DefaultParagraphFont"/>
     <w:uiPriority w:val="99"/>
     <w:unhideWhenUsed/>
     <w:rsid w:val="004E3788"/>
     <w:rPr>
       <w:color w:val="0563C1" w:themeColor="hyperlink"/>
       <w:u w:val="single"/>
+    </w:rPr>
+  </w:style>
+  <w:style w:type="paragraph" w:styleId="BalloonText">
+    <w:name w:val="Balloon Text"/>
+    <w:basedOn w:val="Normal"/>
+    <w:link w:val="BalloonTextChar"/>
+    <w:uiPriority w:val="99"/>
+    <w:semiHidden/>
+    <w:unhideWhenUsed/>
+    <w:rsid w:val="00495ADB"/>
+    <w:pPr>
+      <w:spacing w:after="0" w:line="240" w:lineRule="auto"/>
+    </w:pPr>
+    <w:rPr>
+      <w:rFonts w:ascii="Tahoma" w:hAnsi="Tahoma" w:cs="Tahoma"/>
+      <w:sz w:val="16"/>
+      <w:szCs w:val="16"/>
+    </w:rPr>
+  </w:style>
+  <w:style w:type="character" w:customStyle="1" w:styleId="BalloonTextChar">
+    <w:name w:val="Balloon Text Char"/>
+    <w:basedOn w:val="DefaultParagraphFont"/>
+    <w:link w:val="BalloonText"/>
+    <w:uiPriority w:val="99"/>
+    <w:semiHidden/>
+    <w:rsid w:val="00495ADB"/>
+    <w:rPr>
+      <w:rFonts w:ascii="Tahoma" w:hAnsi="Tahoma" w:cs="Tahoma"/>
+      <w:sz w:val="16"/>
+      <w:szCs w:val="16"/>
+    </w:rPr>
+  </w:style>
+</w:styles>
+</file>
+
+<file path=word/stylesWithEffects.xml><?xml version="1.0" encoding="utf-8"?>
+<w:styles xmlns:wpc="http://schemas.microsoft.com/office/word/2010/wordprocessingCanvas" xmlns:mc="http://schemas.openxmlformats.org/markup-compatibility/2006" xmlns:o="urn:schemas-microsoft-com:office:office" xmlns:r="http://schemas.openxmlformats.org/officeDocument/2006/relationships" xmlns:m="http://schemas.openxmlformats.org/officeDocument/2006/math" xmlns:v="urn:schemas-microsoft-com:vml" xmlns:wp14="http://schemas.microsoft.com/office/word/2010/wordprocessingDrawing" xmlns:wp="http://schemas.openxmlformats.org/drawingml/2006/wordprocessingDrawing" xmlns:w10="urn:schemas-microsoft-com:office:word" xmlns:w="http://schemas.openxmlformats.org/wordprocessingml/2006/main" xmlns:w14="http://schemas.microsoft.com/office/word/2010/wordml" xmlns:wpg="http://schemas.microsoft.com/office/word/2010/wordprocessingGroup" xmlns:wpi="http://schemas.microsoft.com/office/word/2010/wordprocessingInk" xmlns:wne="http://schemas.microsoft.com/office/word/2006/wordml" xmlns:wps="http://schemas.microsoft.com/office/word/2010/wordprocessingShape" mc:Ignorable="w14 wp14">
+  <w:docDefaults>
+    <w:rPrDefault>
+      <w:rPr>
+        <w:rFonts w:asciiTheme="minorHAnsi" w:eastAsiaTheme="minorEastAsia" w:hAnsiTheme="minorHAnsi" w:cstheme="minorBidi"/>
+        <w:sz w:val="22"/>
+        <w:szCs w:val="22"/>
+        <w:lang w:val="sv-SE" w:eastAsia="sv-SE" w:bidi="ar-SA"/>
+      </w:rPr>
+    </w:rPrDefault>
+    <w:pPrDefault>
+      <w:pPr>
+        <w:spacing w:after="160" w:line="259" w:lineRule="auto"/>
+      </w:pPr>
+    </w:pPrDefault>
+  </w:docDefaults>
+  <w:latentStyles w:defLockedState="0" w:defUIPriority="99" w:defSemiHidden="1" w:defUnhideWhenUsed="1" w:defQFormat="0" w:count="267">
+    <w:lsdException w:name="Normal" w:semiHidden="0" w:uiPriority="0" w:unhideWhenUsed="0" w:qFormat="1"/>
+    <w:lsdException w:name="heading 1" w:semiHidden="0" w:uiPriority="9" w:unhideWhenUsed="0" w:qFormat="1"/>
+    <w:lsdException w:name="heading 2" w:uiPriority="9" w:qFormat="1"/>
+    <w:lsdException w:name="heading 3" w:uiPriority="9" w:qFormat="1"/>
+    <w:lsdException w:name="heading 4" w:uiPriority="9" w:qFormat="1"/>
+    <w:lsdException w:name="heading 5" w:uiPriority="9" w:qFormat="1"/>
+    <w:lsdException w:name="heading 6" w:uiPriority="9" w:qFormat="1"/>
+    <w:lsdException w:name="heading 7" w:uiPriority="9" w:qFormat="1"/>
+    <w:lsdException w:name="heading 8" w:uiPriority="9" w:qFormat="1"/>
+    <w:lsdException w:name="heading 9" w:uiPriority="9" w:qFormat="1"/>
+    <w:lsdException w:name="toc 1" w:uiPriority="39"/>
+    <w:lsdException w:name="toc 2" w:uiPriority="39"/>
+    <w:lsdException w:name="toc 3" w:uiPriority="39"/>
+    <w:lsdException w:name="toc 4" w:uiPriority="39"/>
+    <w:lsdException w:name="toc 5" w:uiPriority="39"/>
+    <w:lsdException w:name="toc 6" w:uiPriority="39"/>
+    <w:lsdException w:name="toc 7" w:uiPriority="39"/>
+    <w:lsdException w:name="toc 8" w:uiPriority="39"/>
+    <w:lsdException w:name="toc 9" w:uiPriority="39"/>
+    <w:lsdException w:name="caption" w:uiPriority="35" w:qFormat="1"/>
+    <w:lsdException w:name="Title" w:semiHidden="0" w:uiPriority="10" w:unhideWhenUsed="0" w:qFormat="1"/>
+    <w:lsdException w:name="Default Paragraph Font" w:uiPriority="1"/>
+    <w:lsdException w:name="Subtitle" w:semiHidden="0" w:uiPriority="11" w:unhideWhenUsed="0" w:qFormat="1"/>
+    <w:lsdException w:name="Strong" w:semiHidden="0" w:uiPriority="22" w:unhideWhenUsed="0" w:qFormat="1"/>
+    <w:lsdException w:name="Emphasis" w:semiHidden="0" w:uiPriority="20" w:unhideWhenUsed="0" w:qFormat="1"/>
+    <w:lsdException w:name="Table Grid" w:semiHidden="0" w:uiPriority="39" w:unhideWhenUsed="0"/>
+    <w:lsdException w:name="Placeholder Text" w:unhideWhenUsed="0"/>
+    <w:lsdException w:name="No Spacing" w:semiHidden="0" w:uiPriority="1" w:unhideWhenUsed="0" w:qFormat="1"/>
+    <w:lsdException w:name="Light Shading" w:semiHidden="0" w:uiPriority="60" w:unhideWhenUsed="0"/>
+    <w:lsdException w:name="Light List" w:semiHidden="0" w:uiPriority="61" w:unhideWhenUsed="0"/>
+    <w:lsdException w:name="Light Grid" w:semiHidden="0" w:uiPriority="62" w:unhideWhenUsed="0"/>
+    <w:lsdException w:name="Medium Shading 1" w:semiHidden="0" w:uiPriority="63" w:unhideWhenUsed="0"/>
+    <w:lsdException w:name="Medium Shading 2" w:semiHidden="0" w:uiPriority="64" w:unhideWhenUsed="0"/>
+    <w:lsdException w:name="Medium List 1" w:semiHidden="0" w:uiPriority="65" w:unhideWhenUsed="0"/>
+    <w:lsdException w:name="Medium List 2" w:semiHidden="0" w:uiPriority="66" w:unhideWhenUsed="0"/>
+    <w:lsdException w:name="Medium Grid 1" w:semiHidden="0" w:uiPriority="67" w:unhideWhenUsed="0"/>
+    <w:lsdException w:name="Medium Grid 2" w:semiHidden="0" w:uiPriority="68" w:unhideWhenUsed="0"/>
+    <w:lsdException w:name="Medium Grid 3" w:semiHidden="0" w:uiPriority="69" w:unhideWhenUsed="0"/>
+    <w:lsdException w:name="Dark List" w:semiHidden="0" w:uiPriority="70" w:unhideWhenUsed="0"/>
+    <w:lsdException w:name="Colorful Shading" w:semiHidden="0" w:uiPriority="71" w:unhideWhenUsed="0"/>
+    <w:lsdException w:name="Colorful List" w:semiHidden="0" w:uiPriority="72" w:unhideWhenUsed="0"/>
+    <w:lsdException w:name="Colorful Grid" w:semiHidden="0" w:uiPriority="73" w:unhideWhenUsed="0"/>
+    <w:lsdException w:name="Light Shading Accent 1" w:semiHidden="0" w:uiPriority="60" w:unhideWhenUsed="0"/>
+    <w:lsdException w:name="Light List Accent 1" w:semiHidden="0" w:uiPriority="61" w:unhideWhenUsed="0"/>
+    <w:lsdException w:name="Light Grid Accent 1" w:semiHidden="0" w:uiPriority="62" w:unhideWhenUsed="0"/>
+    <w:lsdException w:name="Medium Shading 1 Accent 1" w:semiHidden="0" w:uiPriority="63" w:unhideWhenUsed="0"/>
+    <w:lsdException w:name="Medium Shading 2 Accent 1" w:semiHidden="0" w:uiPriority="64" w:unhideWhenUsed="0"/>
+    <w:lsdException w:name="Medium List 1 Accent 1" w:semiHidden="0" w:uiPriority="65" w:unhideWhenUsed="0"/>
+    <w:lsdException w:name="Revision" w:unhideWhenUsed="0"/>
+    <w:lsdException w:name="List Paragraph" w:semiHidden="0" w:uiPriority="34" w:unhideWhenUsed="0" w:qFormat="1"/>
+    <w:lsdException w:name="Quote" w:semiHidden="0" w:uiPriority="29" w:unhideWhenUsed="0" w:qFormat="1"/>
+    <w:lsdException w:name="Intense Quote" w:semiHidden="0" w:uiPriority="30" w:unhideWhenUsed="0" w:qFormat="1"/>
+    <w:lsdException w:name="Medium List 2 Accent 1" w:semiHidden="0" w:uiPriority="66" w:unhideWhenUsed="0"/>
+    <w:lsdException w:name="Medium Grid 1 Accent 1" w:semiHidden="0" w:uiPriority="67" w:unhideWhenUsed="0"/>
+    <w:lsdException w:name="Medium Grid 2 Accent 1" w:semiHidden="0" w:uiPriority="68" w:unhideWhenUsed="0"/>
+    <w:lsdException w:name="Medium Grid 3 Accent 1" w:semiHidden="0" w:uiPriority="69" w:unhideWhenUsed="0"/>
+    <w:lsdException w:name="Dark List Accent 1" w:semiHidden="0" w:uiPriority="70" w:unhideWhenUsed="0"/>
+    <w:lsdException w:name="Colorful Shading Accent 1" w:semiHidden="0" w:uiPriority="71" w:unhideWhenUsed="0"/>
+    <w:lsdException w:name="Colorful List Accent 1" w:semiHidden="0" w:uiPriority="72" w:unhideWhenUsed="0"/>
+    <w:lsdException w:name="Colorful Grid Accent 1" w:semiHidden="0" w:uiPriority="73" w:unhideWhenUsed="0"/>
+    <w:lsdException w:name="Light Shading Accent 2" w:semiHidden="0" w:uiPriority="60" w:unhideWhenUsed="0"/>
+    <w:lsdException w:name="Light List Accent 2" w:semiHidden="0" w:uiPriority="61" w:unhideWhenUsed="0"/>
+    <w:lsdException w:name="Light Grid Accent 2" w:semiHidden="0" w:uiPriority="62" w:unhideWhenUsed="0"/>
+    <w:lsdException w:name="Medium Shading 1 Accent 2" w:semiHidden="0" w:uiPriority="63" w:unhideWhenUsed="0"/>
+    <w:lsdException w:name="Medium Shading 2 Accent 2" w:semiHidden="0" w:uiPriority="64" w:unhideWhenUsed="0"/>
+    <w:lsdException w:name="Medium List 1 Accent 2" w:semiHidden="0" w:uiPriority="65" w:unhideWhenUsed="0"/>
+    <w:lsdException w:name="Medium List 2 Accent 2" w:semiHidden="0" w:uiPriority="66" w:unhideWhenUsed="0"/>
+    <w:lsdException w:name="Medium Grid 1 Accent 2" w:semiHidden="0" w:uiPriority="67" w:unhideWhenUsed="0"/>
+    <w:lsdException w:name="Medium Grid 2 Accent 2" w:semiHidden="0" w:uiPriority="68" w:unhideWhenUsed="0"/>
+    <w:lsdException w:name="Medium Grid 3 Accent 2" w:semiHidden="0" w:uiPriority="69" w:unhideWhenUsed="0"/>
+    <w:lsdException w:name="Dark List Accent 2" w:semiHidden="0" w:uiPriority="70" w:unhideWhenUsed="0"/>
+    <w:lsdException w:name="Colorful Shading Accent 2" w:semiHidden="0" w:uiPriority="71" w:unhideWhenUsed="0"/>
+    <w:lsdException w:name="Colorful List Accent 2" w:semiHidden="0" w:uiPriority="72" w:unhideWhenUsed="0"/>
+    <w:lsdException w:name="Colorful Grid Accent 2" w:semiHidden="0" w:uiPriority="73" w:unhideWhenUsed="0"/>
+    <w:lsdException w:name="Light Shading Accent 3" w:semiHidden="0" w:uiPriority="60" w:unhideWhenUsed="0"/>
+    <w:lsdException w:name="Light List Accent 3" w:semiHidden="0" w:uiPriority="61" w:unhideWhenUsed="0"/>
+    <w:lsdException w:name="Light Grid Accent 3" w:semiHidden="0" w:uiPriority="62" w:unhideWhenUsed="0"/>
+    <w:lsdException w:name="Medium Shading 1 Accent 3" w:semiHidden="0" w:uiPriority="63" w:unhideWhenUsed="0"/>
+    <w:lsdException w:name="Medium Shading 2 Accent 3" w:semiHidden="0" w:uiPriority="64" w:unhideWhenUsed="0"/>
+    <w:lsdException w:name="Medium List 1 Accent 3" w:semiHidden="0" w:uiPriority="65" w:unhideWhenUsed="0"/>
+    <w:lsdException w:name="Medium List 2 Accent 3" w:semiHidden="0" w:uiPriority="66" w:unhideWhenUsed="0"/>
+    <w:lsdException w:name="Medium Grid 1 Accent 3" w:semiHidden="0" w:uiPriority="67" w:unhideWhenUsed="0"/>
+    <w:lsdException w:name="Medium Grid 2 Accent 3" w:semiHidden="0" w:uiPriority="68" w:unhideWhenUsed="0"/>
+    <w:lsdException w:name="Medium Grid 3 Accent 3" w:semiHidden="0" w:uiPriority="69" w:unhideWhenUsed="0"/>
+    <w:lsdException w:name="Dark List Accent 3" w:semiHidden="0" w:uiPriority="70" w:unhideWhenUsed="0"/>
+    <w:lsdException w:name="Colorful Shading Accent 3" w:semiHidden="0" w:uiPriority="71" w:unhideWhenUsed="0"/>
+    <w:lsdException w:name="Colorful List Accent 3" w:semiHidden="0" w:uiPriority="72" w:unhideWhenUsed="0"/>
+    <w:lsdException w:name="Colorful Grid Accent 3" w:semiHidden="0" w:uiPriority="73" w:unhideWhenUsed="0"/>
+    <w:lsdException w:name="Light Shading Accent 4" w:semiHidden="0" w:uiPriority="60" w:unhideWhenUsed="0"/>
+    <w:lsdException w:name="Light List Accent 4" w:semiHidden="0" w:uiPriority="61" w:unhideWhenUsed="0"/>
+    <w:lsdException w:name="Light Grid Accent 4" w:semiHidden="0" w:uiPriority="62" w:unhideWhenUsed="0"/>
+    <w:lsdException w:name="Medium Shading 1 Accent 4" w:semiHidden="0" w:uiPriority="63" w:unhideWhenUsed="0"/>
+    <w:lsdException w:name="Medium Shading 2 Accent 4" w:semiHidden="0" w:uiPriority="64" w:unhideWhenUsed="0"/>
+    <w:lsdException w:name="Medium List 1 Accent 4" w:semiHidden="0" w:uiPriority="65" w:unhideWhenUsed="0"/>
+    <w:lsdException w:name="Medium List 2 Accent 4" w:semiHidden="0" w:uiPriority="66" w:unhideWhenUsed="0"/>
+    <w:lsdException w:name="Medium Grid 1 Accent 4" w:semiHidden="0" w:uiPriority="67" w:unhideWhenUsed="0"/>
+    <w:lsdException w:name="Medium Grid 2 Accent 4" w:semiHidden="0" w:uiPriority="68" w:unhideWhenUsed="0"/>
+    <w:lsdException w:name="Medium Grid 3 Accent 4" w:semiHidden="0" w:uiPriority="69" w:unhideWhenUsed="0"/>
+    <w:lsdException w:name="Dark List Accent 4" w:semiHidden="0" w:uiPriority="70" w:unhideWhenUsed="0"/>
+    <w:lsdException w:name="Colorful Shading Accent 4" w:semiHidden="0" w:uiPriority="71" w:unhideWhenUsed="0"/>
+    <w:lsdException w:name="Colorful List Accent 4" w:semiHidden="0" w:uiPriority="72" w:unhideWhenUsed="0"/>
+    <w:lsdException w:name="Colorful Grid Accent 4" w:semiHidden="0" w:uiPriority="73" w:unhideWhenUsed="0"/>
+    <w:lsdException w:name="Light Shading Accent 5" w:semiHidden="0" w:uiPriority="60" w:unhideWhenUsed="0"/>
+    <w:lsdException w:name="Light List Accent 5" w:semiHidden="0" w:uiPriority="61" w:unhideWhenUsed="0"/>
+    <w:lsdException w:name="Light Grid Accent 5" w:semiHidden="0" w:uiPriority="62" w:unhideWhenUsed="0"/>
+    <w:lsdException w:name="Medium Shading 1 Accent 5" w:semiHidden="0" w:uiPriority="63" w:unhideWhenUsed="0"/>
+    <w:lsdException w:name="Medium Shading 2 Accent 5" w:semiHidden="0" w:uiPriority="64" w:unhideWhenUsed="0"/>
+    <w:lsdException w:name="Medium List 1 Accent 5" w:semiHidden="0" w:uiPriority="65" w:unhideWhenUsed="0"/>
+    <w:lsdException w:name="Medium List 2 Accent 5" w:semiHidden="0" w:uiPriority="66" w:unhideWhenUsed="0"/>
+    <w:lsdException w:name="Medium Grid 1 Accent 5" w:semiHidden="0" w:uiPriority="67" w:unhideWhenUsed="0"/>
+    <w:lsdException w:name="Medium Grid 2 Accent 5" w:semiHidden="0" w:uiPriority="68" w:unhideWhenUsed="0"/>
+    <w:lsdException w:name="Medium Grid 3 Accent 5" w:semiHidden="0" w:uiPriority="69" w:unhideWhenUsed="0"/>
+    <w:lsdException w:name="Dark List Accent 5" w:semiHidden="0" w:uiPriority="70" w:unhideWhenUsed="0"/>
+    <w:lsdException w:name="Colorful Shading Accent 5" w:semiHidden="0" w:uiPriority="71" w:unhideWhenUsed="0"/>
+    <w:lsdException w:name="Colorful List Accent 5" w:semiHidden="0" w:uiPriority="72" w:unhideWhenUsed="0"/>
+    <w:lsdException w:name="Colorful Grid Accent 5" w:semiHidden="0" w:uiPriority="73" w:unhideWhenUsed="0"/>
+    <w:lsdException w:name="Light Shading Accent 6" w:semiHidden="0" w:uiPriority="60" w:unhideWhenUsed="0"/>
+    <w:lsdException w:name="Light List Accent 6" w:semiHidden="0" w:uiPriority="61" w:unhideWhenUsed="0"/>
+    <w:lsdException w:name="Light Grid Accent 6" w:semiHidden="0" w:uiPriority="62" w:unhideWhenUsed="0"/>
+    <w:lsdException w:name="Medium Shading 1 Accent 6" w:semiHidden="0" w:uiPriority="63" w:unhideWhenUsed="0"/>
+    <w:lsdException w:name="Medium Shading 2 Accent 6" w:semiHidden="0" w:uiPriority="64" w:unhideWhenUsed="0"/>
+    <w:lsdException w:name="Medium List 1 Accent 6" w:semiHidden="0" w:uiPriority="65" w:unhideWhenUsed="0"/>
+    <w:lsdException w:name="Medium List 2 Accent 6" w:semiHidden="0" w:uiPriority="66" w:unhideWhenUsed="0"/>
+    <w:lsdException w:name="Medium Grid 1 Accent 6" w:semiHidden="0" w:uiPriority="67" w:unhideWhenUsed="0"/>
+    <w:lsdException w:name="Medium Grid 2 Accent 6" w:semiHidden="0" w:uiPriority="68" w:unhideWhenUsed="0"/>
+    <w:lsdException w:name="Medium Grid 3 Accent 6" w:semiHidden="0" w:uiPriority="69" w:unhideWhenUsed="0"/>
+    <w:lsdException w:name="Dark List Accent 6" w:semiHidden="0" w:uiPriority="70" w:unhideWhenUsed="0"/>
+    <w:lsdException w:name="Colorful Shading Accent 6" w:semiHidden="0" w:uiPriority="71" w:unhideWhenUsed="0"/>
+    <w:lsdException w:name="Colorful List Accent 6" w:semiHidden="0" w:uiPriority="72" w:unhideWhenUsed="0"/>
+    <w:lsdException w:name="Colorful Grid Accent 6" w:semiHidden="0" w:uiPriority="73" w:unhideWhenUsed="0"/>
+    <w:lsdException w:name="Subtle Emphasis" w:semiHidden="0" w:uiPriority="19" w:unhideWhenUsed="0" w:qFormat="1"/>
+    <w:lsdException w:name="Intense Emphasis" w:semiHidden="0" w:uiPriority="21" w:unhideWhenUsed="0" w:qFormat="1"/>
+    <w:lsdException w:name="Subtle Reference" w:semiHidden="0" w:uiPriority="31" w:unhideWhenUsed="0" w:qFormat="1"/>
+    <w:lsdException w:name="Intense Reference" w:semiHidden="0" w:uiPriority="32" w:unhideWhenUsed="0" w:qFormat="1"/>
+    <w:lsdException w:name="Book Title" w:semiHidden="0" w:uiPriority="33" w:unhideWhenUsed="0" w:qFormat="1"/>
+    <w:lsdException w:name="Bibliography" w:uiPriority="37"/>
+    <w:lsdException w:name="TOC Heading" w:uiPriority="39" w:qFormat="1"/>
+  </w:latentStyles>
+  <w:style w:type="paragraph" w:default="1" w:styleId="Normal">
+    <w:name w:val="Normal"/>
+    <w:qFormat/>
+    <w:rsid w:val="00915A8B"/>
+    <w:rPr>
+      <w:rFonts w:ascii="Berlin Sans FB" w:hAnsi="Berlin Sans FB"/>
+    </w:rPr>
+  </w:style>
+  <w:style w:type="paragraph" w:styleId="Heading1">
+    <w:name w:val="heading 1"/>
+    <w:basedOn w:val="Normal"/>
+    <w:next w:val="Normal"/>
+    <w:link w:val="Heading1Char"/>
+    <w:uiPriority w:val="9"/>
+    <w:qFormat/>
+    <w:rsid w:val="00915A8B"/>
+    <w:pPr>
+      <w:keepNext/>
+      <w:keepLines/>
+      <w:spacing w:before="400" w:after="40" w:line="240" w:lineRule="auto"/>
+      <w:outlineLvl w:val="0"/>
+    </w:pPr>
+    <w:rPr>
+      <w:rFonts w:asciiTheme="majorHAnsi" w:eastAsiaTheme="majorEastAsia" w:hAnsiTheme="majorHAnsi" w:cstheme="majorBidi"/>
+      <w:caps/>
+      <w:sz w:val="36"/>
+      <w:szCs w:val="36"/>
+    </w:rPr>
+  </w:style>
+  <w:style w:type="paragraph" w:styleId="Heading2">
+    <w:name w:val="heading 2"/>
+    <w:basedOn w:val="Normal"/>
+    <w:next w:val="Normal"/>
+    <w:link w:val="Heading2Char"/>
+    <w:uiPriority w:val="9"/>
+    <w:unhideWhenUsed/>
+    <w:qFormat/>
+    <w:rsid w:val="00915A8B"/>
+    <w:pPr>
+      <w:keepNext/>
+      <w:keepLines/>
+      <w:spacing w:before="120" w:after="0" w:line="240" w:lineRule="auto"/>
+      <w:outlineLvl w:val="1"/>
+    </w:pPr>
+    <w:rPr>
+      <w:rFonts w:asciiTheme="majorHAnsi" w:eastAsiaTheme="majorEastAsia" w:hAnsiTheme="majorHAnsi" w:cstheme="majorBidi"/>
+      <w:caps/>
+      <w:sz w:val="28"/>
+      <w:szCs w:val="28"/>
+    </w:rPr>
+  </w:style>
+  <w:style w:type="paragraph" w:styleId="Heading3">
+    <w:name w:val="heading 3"/>
+    <w:basedOn w:val="Normal"/>
+    <w:next w:val="Normal"/>
+    <w:link w:val="Heading3Char"/>
+    <w:uiPriority w:val="9"/>
+    <w:unhideWhenUsed/>
+    <w:qFormat/>
+    <w:rsid w:val="00915A8B"/>
+    <w:pPr>
+      <w:keepNext/>
+      <w:keepLines/>
+      <w:spacing w:before="120" w:after="0" w:line="240" w:lineRule="auto"/>
+      <w:outlineLvl w:val="2"/>
+    </w:pPr>
+    <w:rPr>
+      <w:rFonts w:asciiTheme="majorHAnsi" w:eastAsiaTheme="majorEastAsia" w:hAnsiTheme="majorHAnsi" w:cstheme="majorBidi"/>
+      <w:smallCaps/>
+      <w:sz w:val="28"/>
+      <w:szCs w:val="28"/>
+    </w:rPr>
+  </w:style>
+  <w:style w:type="paragraph" w:styleId="Heading4">
+    <w:name w:val="heading 4"/>
+    <w:basedOn w:val="Normal"/>
+    <w:next w:val="Normal"/>
+    <w:link w:val="Heading4Char"/>
+    <w:uiPriority w:val="9"/>
+    <w:unhideWhenUsed/>
+    <w:qFormat/>
+    <w:rsid w:val="00915A8B"/>
+    <w:pPr>
+      <w:keepNext/>
+      <w:keepLines/>
+      <w:spacing w:before="120" w:after="0"/>
+      <w:outlineLvl w:val="3"/>
+    </w:pPr>
+    <w:rPr>
+      <w:rFonts w:asciiTheme="majorHAnsi" w:eastAsiaTheme="majorEastAsia" w:hAnsiTheme="majorHAnsi" w:cstheme="majorBidi"/>
+      <w:caps/>
+    </w:rPr>
+  </w:style>
+  <w:style w:type="paragraph" w:styleId="Heading5">
+    <w:name w:val="heading 5"/>
+    <w:basedOn w:val="Normal"/>
+    <w:next w:val="Normal"/>
+    <w:link w:val="Heading5Char"/>
+    <w:uiPriority w:val="9"/>
+    <w:semiHidden/>
+    <w:unhideWhenUsed/>
+    <w:qFormat/>
+    <w:rsid w:val="00915A8B"/>
+    <w:pPr>
+      <w:keepNext/>
+      <w:keepLines/>
+      <w:spacing w:before="120" w:after="0"/>
+      <w:outlineLvl w:val="4"/>
+    </w:pPr>
+    <w:rPr>
+      <w:rFonts w:asciiTheme="majorHAnsi" w:eastAsiaTheme="majorEastAsia" w:hAnsiTheme="majorHAnsi" w:cstheme="majorBidi"/>
+      <w:i/>
+      <w:iCs/>
+      <w:caps/>
+    </w:rPr>
+  </w:style>
+  <w:style w:type="paragraph" w:styleId="Heading6">
+    <w:name w:val="heading 6"/>
+    <w:basedOn w:val="Normal"/>
+    <w:next w:val="Normal"/>
+    <w:link w:val="Heading6Char"/>
+    <w:uiPriority w:val="9"/>
+    <w:semiHidden/>
+    <w:unhideWhenUsed/>
+    <w:qFormat/>
+    <w:rsid w:val="00915A8B"/>
+    <w:pPr>
+      <w:keepNext/>
+      <w:keepLines/>
+      <w:spacing w:before="120" w:after="0"/>
+      <w:outlineLvl w:val="5"/>
+    </w:pPr>
+    <w:rPr>
+      <w:rFonts w:asciiTheme="majorHAnsi" w:eastAsiaTheme="majorEastAsia" w:hAnsiTheme="majorHAnsi" w:cstheme="majorBidi"/>
+      <w:b/>
+      <w:bCs/>
+      <w:caps/>
+      <w:color w:val="262626" w:themeColor="text1" w:themeTint="D9"/>
+      <w:sz w:val="20"/>
+      <w:szCs w:val="20"/>
+    </w:rPr>
+  </w:style>
+  <w:style w:type="paragraph" w:styleId="Heading7">
+    <w:name w:val="heading 7"/>
+    <w:basedOn w:val="Normal"/>
+    <w:next w:val="Normal"/>
+    <w:link w:val="Heading7Char"/>
+    <w:uiPriority w:val="9"/>
+    <w:semiHidden/>
+    <w:unhideWhenUsed/>
+    <w:qFormat/>
+    <w:rsid w:val="00915A8B"/>
+    <w:pPr>
+      <w:keepNext/>
+      <w:keepLines/>
+      <w:spacing w:before="120" w:after="0"/>
+      <w:outlineLvl w:val="6"/>
+    </w:pPr>
+    <w:rPr>
+      <w:rFonts w:asciiTheme="majorHAnsi" w:eastAsiaTheme="majorEastAsia" w:hAnsiTheme="majorHAnsi" w:cstheme="majorBidi"/>
+      <w:b/>
+      <w:bCs/>
+      <w:i/>
+      <w:iCs/>
+      <w:caps/>
+      <w:color w:val="262626" w:themeColor="text1" w:themeTint="D9"/>
+      <w:sz w:val="20"/>
+      <w:szCs w:val="20"/>
+    </w:rPr>
+  </w:style>
+  <w:style w:type="paragraph" w:styleId="Heading8">
+    <w:name w:val="heading 8"/>
+    <w:basedOn w:val="Normal"/>
+    <w:next w:val="Normal"/>
+    <w:link w:val="Heading8Char"/>
+    <w:uiPriority w:val="9"/>
+    <w:semiHidden/>
+    <w:unhideWhenUsed/>
+    <w:qFormat/>
+    <w:rsid w:val="00915A8B"/>
+    <w:pPr>
+      <w:keepNext/>
+      <w:keepLines/>
+      <w:spacing w:before="120" w:after="0"/>
+      <w:outlineLvl w:val="7"/>
+    </w:pPr>
+    <w:rPr>
+      <w:rFonts w:asciiTheme="majorHAnsi" w:eastAsiaTheme="majorEastAsia" w:hAnsiTheme="majorHAnsi" w:cstheme="majorBidi"/>
+      <w:b/>
+      <w:bCs/>
+      <w:caps/>
+      <w:color w:val="7F7F7F" w:themeColor="text1" w:themeTint="80"/>
+      <w:sz w:val="20"/>
+      <w:szCs w:val="20"/>
+    </w:rPr>
+  </w:style>
+  <w:style w:type="paragraph" w:styleId="Heading9">
+    <w:name w:val="heading 9"/>
+    <w:basedOn w:val="Normal"/>
+    <w:next w:val="Normal"/>
+    <w:link w:val="Heading9Char"/>
+    <w:uiPriority w:val="9"/>
+    <w:semiHidden/>
+    <w:unhideWhenUsed/>
+    <w:qFormat/>
+    <w:rsid w:val="00915A8B"/>
+    <w:pPr>
+      <w:keepNext/>
+      <w:keepLines/>
+      <w:spacing w:before="120" w:after="0"/>
+      <w:outlineLvl w:val="8"/>
+    </w:pPr>
+    <w:rPr>
+      <w:rFonts w:asciiTheme="majorHAnsi" w:eastAsiaTheme="majorEastAsia" w:hAnsiTheme="majorHAnsi" w:cstheme="majorBidi"/>
+      <w:b/>
+      <w:bCs/>
+      <w:i/>
+      <w:iCs/>
+      <w:caps/>
+      <w:color w:val="7F7F7F" w:themeColor="text1" w:themeTint="80"/>
+      <w:sz w:val="20"/>
+      <w:szCs w:val="20"/>
+    </w:rPr>
+  </w:style>
+  <w:style w:type="character" w:default="1" w:styleId="DefaultParagraphFont">
+    <w:name w:val="Default Paragraph Font"/>
+    <w:uiPriority w:val="1"/>
+    <w:semiHidden/>
+    <w:unhideWhenUsed/>
+  </w:style>
+  <w:style w:type="table" w:default="1" w:styleId="TableNormal">
+    <w:name w:val="Normal Table"/>
+    <w:uiPriority w:val="99"/>
+    <w:semiHidden/>
+    <w:unhideWhenUsed/>
+    <w:tblPr>
+      <w:tblInd w:w="0" w:type="dxa"/>
+      <w:tblCellMar>
+        <w:top w:w="0" w:type="dxa"/>
+        <w:left w:w="108" w:type="dxa"/>
+        <w:bottom w:w="0" w:type="dxa"/>
+        <w:right w:w="108" w:type="dxa"/>
+      </w:tblCellMar>
+    </w:tblPr>
+  </w:style>
+  <w:style w:type="numbering" w:default="1" w:styleId="NoList">
+    <w:name w:val="No List"/>
+    <w:uiPriority w:val="99"/>
+    <w:semiHidden/>
+    <w:unhideWhenUsed/>
+  </w:style>
+  <w:style w:type="character" w:customStyle="1" w:styleId="Heading1Char">
+    <w:name w:val="Heading 1 Char"/>
+    <w:basedOn w:val="DefaultParagraphFont"/>
+    <w:link w:val="Heading1"/>
+    <w:uiPriority w:val="9"/>
+    <w:rsid w:val="00915A8B"/>
+    <w:rPr>
+      <w:rFonts w:asciiTheme="majorHAnsi" w:eastAsiaTheme="majorEastAsia" w:hAnsiTheme="majorHAnsi" w:cstheme="majorBidi"/>
+      <w:caps/>
+      <w:sz w:val="36"/>
+      <w:szCs w:val="36"/>
+    </w:rPr>
+  </w:style>
+  <w:style w:type="character" w:customStyle="1" w:styleId="Heading2Char">
+    <w:name w:val="Heading 2 Char"/>
+    <w:basedOn w:val="DefaultParagraphFont"/>
+    <w:link w:val="Heading2"/>
+    <w:uiPriority w:val="9"/>
+    <w:rsid w:val="00915A8B"/>
+    <w:rPr>
+      <w:rFonts w:asciiTheme="majorHAnsi" w:eastAsiaTheme="majorEastAsia" w:hAnsiTheme="majorHAnsi" w:cstheme="majorBidi"/>
+      <w:caps/>
+      <w:sz w:val="28"/>
+      <w:szCs w:val="28"/>
+    </w:rPr>
+  </w:style>
+  <w:style w:type="character" w:customStyle="1" w:styleId="Heading3Char">
+    <w:name w:val="Heading 3 Char"/>
+    <w:basedOn w:val="DefaultParagraphFont"/>
+    <w:link w:val="Heading3"/>
+    <w:uiPriority w:val="9"/>
+    <w:rsid w:val="00915A8B"/>
+    <w:rPr>
+      <w:rFonts w:asciiTheme="majorHAnsi" w:eastAsiaTheme="majorEastAsia" w:hAnsiTheme="majorHAnsi" w:cstheme="majorBidi"/>
+      <w:smallCaps/>
+      <w:sz w:val="28"/>
+      <w:szCs w:val="28"/>
+    </w:rPr>
+  </w:style>
+  <w:style w:type="character" w:customStyle="1" w:styleId="Heading4Char">
+    <w:name w:val="Heading 4 Char"/>
+    <w:basedOn w:val="DefaultParagraphFont"/>
+    <w:link w:val="Heading4"/>
+    <w:uiPriority w:val="9"/>
+    <w:rsid w:val="00915A8B"/>
+    <w:rPr>
+      <w:rFonts w:asciiTheme="majorHAnsi" w:eastAsiaTheme="majorEastAsia" w:hAnsiTheme="majorHAnsi" w:cstheme="majorBidi"/>
+      <w:caps/>
+    </w:rPr>
+  </w:style>
+  <w:style w:type="character" w:customStyle="1" w:styleId="Heading5Char">
+    <w:name w:val="Heading 5 Char"/>
+    <w:basedOn w:val="DefaultParagraphFont"/>
+    <w:link w:val="Heading5"/>
+    <w:uiPriority w:val="9"/>
+    <w:semiHidden/>
+    <w:rsid w:val="00915A8B"/>
+    <w:rPr>
+      <w:rFonts w:asciiTheme="majorHAnsi" w:eastAsiaTheme="majorEastAsia" w:hAnsiTheme="majorHAnsi" w:cstheme="majorBidi"/>
+      <w:i/>
+      <w:iCs/>
+      <w:caps/>
+    </w:rPr>
+  </w:style>
+  <w:style w:type="character" w:customStyle="1" w:styleId="Heading6Char">
+    <w:name w:val="Heading 6 Char"/>
+    <w:basedOn w:val="DefaultParagraphFont"/>
+    <w:link w:val="Heading6"/>
+    <w:uiPriority w:val="9"/>
+    <w:semiHidden/>
+    <w:rsid w:val="00915A8B"/>
+    <w:rPr>
+      <w:rFonts w:asciiTheme="majorHAnsi" w:eastAsiaTheme="majorEastAsia" w:hAnsiTheme="majorHAnsi" w:cstheme="majorBidi"/>
+      <w:b/>
+      <w:bCs/>
+      <w:caps/>
+      <w:color w:val="262626" w:themeColor="text1" w:themeTint="D9"/>
+      <w:sz w:val="20"/>
+      <w:szCs w:val="20"/>
+    </w:rPr>
+  </w:style>
+  <w:style w:type="character" w:customStyle="1" w:styleId="Heading7Char">
+    <w:name w:val="Heading 7 Char"/>
+    <w:basedOn w:val="DefaultParagraphFont"/>
+    <w:link w:val="Heading7"/>
+    <w:uiPriority w:val="9"/>
+    <w:semiHidden/>
+    <w:rsid w:val="00915A8B"/>
+    <w:rPr>
+      <w:rFonts w:asciiTheme="majorHAnsi" w:eastAsiaTheme="majorEastAsia" w:hAnsiTheme="majorHAnsi" w:cstheme="majorBidi"/>
+      <w:b/>
+      <w:bCs/>
+      <w:i/>
+      <w:iCs/>
+      <w:caps/>
+      <w:color w:val="262626" w:themeColor="text1" w:themeTint="D9"/>
+      <w:sz w:val="20"/>
+      <w:szCs w:val="20"/>
+    </w:rPr>
+  </w:style>
+  <w:style w:type="character" w:customStyle="1" w:styleId="Heading8Char">
+    <w:name w:val="Heading 8 Char"/>
+    <w:basedOn w:val="DefaultParagraphFont"/>
+    <w:link w:val="Heading8"/>
+    <w:uiPriority w:val="9"/>
+    <w:semiHidden/>
+    <w:rsid w:val="00915A8B"/>
+    <w:rPr>
+      <w:rFonts w:asciiTheme="majorHAnsi" w:eastAsiaTheme="majorEastAsia" w:hAnsiTheme="majorHAnsi" w:cstheme="majorBidi"/>
+      <w:b/>
+      <w:bCs/>
+      <w:caps/>
+      <w:color w:val="7F7F7F" w:themeColor="text1" w:themeTint="80"/>
+      <w:sz w:val="20"/>
+      <w:szCs w:val="20"/>
+    </w:rPr>
+  </w:style>
+  <w:style w:type="character" w:customStyle="1" w:styleId="Heading9Char">
+    <w:name w:val="Heading 9 Char"/>
+    <w:basedOn w:val="DefaultParagraphFont"/>
+    <w:link w:val="Heading9"/>
+    <w:uiPriority w:val="9"/>
+    <w:semiHidden/>
+    <w:rsid w:val="00915A8B"/>
+    <w:rPr>
+      <w:rFonts w:asciiTheme="majorHAnsi" w:eastAsiaTheme="majorEastAsia" w:hAnsiTheme="majorHAnsi" w:cstheme="majorBidi"/>
+      <w:b/>
+      <w:bCs/>
+      <w:i/>
+      <w:iCs/>
+      <w:caps/>
+      <w:color w:val="7F7F7F" w:themeColor="text1" w:themeTint="80"/>
+      <w:sz w:val="20"/>
+      <w:szCs w:val="20"/>
+    </w:rPr>
+  </w:style>
+  <w:style w:type="paragraph" w:styleId="Caption">
+    <w:name w:val="caption"/>
+    <w:basedOn w:val="Normal"/>
+    <w:next w:val="Normal"/>
+    <w:uiPriority w:val="35"/>
+    <w:unhideWhenUsed/>
+    <w:qFormat/>
+    <w:rsid w:val="00915A8B"/>
+    <w:pPr>
+      <w:spacing w:line="240" w:lineRule="auto"/>
+    </w:pPr>
+    <w:rPr>
+      <w:bCs/>
+      <w:i/>
+      <w:smallCaps/>
+      <w:color w:val="595959" w:themeColor="text1" w:themeTint="A6"/>
+      <w:sz w:val="20"/>
+    </w:rPr>
+  </w:style>
+  <w:style w:type="paragraph" w:styleId="Title">
+    <w:name w:val="Title"/>
+    <w:basedOn w:val="Normal"/>
+    <w:next w:val="Normal"/>
+    <w:link w:val="TitleChar"/>
+    <w:uiPriority w:val="10"/>
+    <w:qFormat/>
+    <w:rsid w:val="00915A8B"/>
+    <w:pPr>
+      <w:spacing w:after="0" w:line="240" w:lineRule="auto"/>
+      <w:contextualSpacing/>
+    </w:pPr>
+    <w:rPr>
+      <w:rFonts w:asciiTheme="majorHAnsi" w:eastAsiaTheme="majorEastAsia" w:hAnsiTheme="majorHAnsi" w:cstheme="majorBidi"/>
+      <w:caps/>
+      <w:color w:val="404040" w:themeColor="text1" w:themeTint="BF"/>
+      <w:spacing w:val="-10"/>
+      <w:sz w:val="72"/>
+      <w:szCs w:val="72"/>
+    </w:rPr>
+  </w:style>
+  <w:style w:type="character" w:customStyle="1" w:styleId="TitleChar">
+    <w:name w:val="Title Char"/>
+    <w:basedOn w:val="DefaultParagraphFont"/>
+    <w:link w:val="Title"/>
+    <w:uiPriority w:val="10"/>
+    <w:rsid w:val="00915A8B"/>
+    <w:rPr>
+      <w:rFonts w:asciiTheme="majorHAnsi" w:eastAsiaTheme="majorEastAsia" w:hAnsiTheme="majorHAnsi" w:cstheme="majorBidi"/>
+      <w:caps/>
+      <w:color w:val="404040" w:themeColor="text1" w:themeTint="BF"/>
+      <w:spacing w:val="-10"/>
+      <w:sz w:val="72"/>
+      <w:szCs w:val="72"/>
+    </w:rPr>
+  </w:style>
+  <w:style w:type="paragraph" w:styleId="Subtitle">
+    <w:name w:val="Subtitle"/>
+    <w:basedOn w:val="Normal"/>
+    <w:next w:val="Normal"/>
+    <w:link w:val="SubtitleChar"/>
+    <w:uiPriority w:val="11"/>
+    <w:qFormat/>
+    <w:rsid w:val="00915A8B"/>
+    <w:pPr>
+      <w:numPr>
+        <w:ilvl w:val="1"/>
+      </w:numPr>
+    </w:pPr>
+    <w:rPr>
+      <w:rFonts w:asciiTheme="majorHAnsi" w:eastAsiaTheme="majorEastAsia" w:hAnsiTheme="majorHAnsi" w:cstheme="majorBidi"/>
+      <w:smallCaps/>
+      <w:color w:val="595959" w:themeColor="text1" w:themeTint="A6"/>
+      <w:sz w:val="28"/>
+      <w:szCs w:val="28"/>
+    </w:rPr>
+  </w:style>
+  <w:style w:type="character" w:customStyle="1" w:styleId="SubtitleChar">
+    <w:name w:val="Subtitle Char"/>
+    <w:basedOn w:val="DefaultParagraphFont"/>
+    <w:link w:val="Subtitle"/>
+    <w:uiPriority w:val="11"/>
+    <w:rsid w:val="00915A8B"/>
+    <w:rPr>
+      <w:rFonts w:asciiTheme="majorHAnsi" w:eastAsiaTheme="majorEastAsia" w:hAnsiTheme="majorHAnsi" w:cstheme="majorBidi"/>
+      <w:smallCaps/>
+      <w:color w:val="595959" w:themeColor="text1" w:themeTint="A6"/>
+      <w:sz w:val="28"/>
+      <w:szCs w:val="28"/>
+    </w:rPr>
+  </w:style>
+  <w:style w:type="character" w:styleId="Strong">
+    <w:name w:val="Strong"/>
+    <w:basedOn w:val="DefaultParagraphFont"/>
+    <w:uiPriority w:val="22"/>
+    <w:qFormat/>
+    <w:rsid w:val="00915A8B"/>
+    <w:rPr>
+      <w:b/>
+      <w:bCs/>
+    </w:rPr>
+  </w:style>
+  <w:style w:type="character" w:styleId="Emphasis">
+    <w:name w:val="Emphasis"/>
+    <w:basedOn w:val="DefaultParagraphFont"/>
+    <w:uiPriority w:val="20"/>
+    <w:qFormat/>
+    <w:rsid w:val="00915A8B"/>
+    <w:rPr>
+      <w:i/>
+      <w:iCs/>
+    </w:rPr>
+  </w:style>
+  <w:style w:type="paragraph" w:styleId="NoSpacing">
+    <w:name w:val="No Spacing"/>
+    <w:uiPriority w:val="1"/>
+    <w:qFormat/>
+    <w:rsid w:val="00915A8B"/>
+    <w:pPr>
+      <w:spacing w:after="0" w:line="240" w:lineRule="auto"/>
+    </w:pPr>
+  </w:style>
+  <w:style w:type="paragraph" w:styleId="ListParagraph">
+    <w:name w:val="List Paragraph"/>
+    <w:basedOn w:val="Normal"/>
+    <w:uiPriority w:val="34"/>
+    <w:qFormat/>
+    <w:rsid w:val="00915A8B"/>
+    <w:pPr>
+      <w:ind w:left="720"/>
+      <w:contextualSpacing/>
+    </w:pPr>
+  </w:style>
+  <w:style w:type="paragraph" w:styleId="Quote">
+    <w:name w:val="Quote"/>
+    <w:basedOn w:val="Normal"/>
+    <w:next w:val="Normal"/>
+    <w:link w:val="QuoteChar"/>
+    <w:uiPriority w:val="29"/>
+    <w:qFormat/>
+    <w:rsid w:val="00915A8B"/>
+    <w:pPr>
+      <w:spacing w:before="160" w:line="240" w:lineRule="auto"/>
+      <w:ind w:left="720" w:right="720"/>
+    </w:pPr>
+    <w:rPr>
+      <w:rFonts w:asciiTheme="majorHAnsi" w:eastAsiaTheme="majorEastAsia" w:hAnsiTheme="majorHAnsi" w:cstheme="majorBidi"/>
+      <w:sz w:val="25"/>
+      <w:szCs w:val="25"/>
+    </w:rPr>
+  </w:style>
+  <w:style w:type="character" w:customStyle="1" w:styleId="QuoteChar">
+    <w:name w:val="Quote Char"/>
+    <w:basedOn w:val="DefaultParagraphFont"/>
+    <w:link w:val="Quote"/>
+    <w:uiPriority w:val="29"/>
+    <w:rsid w:val="00915A8B"/>
+    <w:rPr>
+      <w:rFonts w:asciiTheme="majorHAnsi" w:eastAsiaTheme="majorEastAsia" w:hAnsiTheme="majorHAnsi" w:cstheme="majorBidi"/>
+      <w:sz w:val="25"/>
+      <w:szCs w:val="25"/>
+    </w:rPr>
+  </w:style>
+  <w:style w:type="paragraph" w:styleId="IntenseQuote">
+    <w:name w:val="Intense Quote"/>
+    <w:basedOn w:val="Normal"/>
+    <w:next w:val="Normal"/>
+    <w:link w:val="IntenseQuoteChar"/>
+    <w:uiPriority w:val="30"/>
+    <w:qFormat/>
+    <w:rsid w:val="00915A8B"/>
+    <w:pPr>
+      <w:spacing w:before="280" w:after="280" w:line="240" w:lineRule="auto"/>
+      <w:ind w:left="1080" w:right="1080"/>
+      <w:jc w:val="center"/>
+    </w:pPr>
+    <w:rPr>
+      <w:rFonts w:asciiTheme="minorHAnsi" w:hAnsiTheme="minorHAnsi"/>
+      <w:color w:val="404040" w:themeColor="text1" w:themeTint="BF"/>
+      <w:sz w:val="32"/>
+      <w:szCs w:val="32"/>
+    </w:rPr>
+  </w:style>
+  <w:style w:type="character" w:customStyle="1" w:styleId="IntenseQuoteChar">
+    <w:name w:val="Intense Quote Char"/>
+    <w:basedOn w:val="DefaultParagraphFont"/>
+    <w:link w:val="IntenseQuote"/>
+    <w:uiPriority w:val="30"/>
+    <w:rsid w:val="00915A8B"/>
+    <w:rPr>
+      <w:color w:val="404040" w:themeColor="text1" w:themeTint="BF"/>
+      <w:sz w:val="32"/>
+      <w:szCs w:val="32"/>
+    </w:rPr>
+  </w:style>
+  <w:style w:type="character" w:styleId="SubtleEmphasis">
+    <w:name w:val="Subtle Emphasis"/>
+    <w:basedOn w:val="DefaultParagraphFont"/>
+    <w:uiPriority w:val="19"/>
+    <w:qFormat/>
+    <w:rsid w:val="00915A8B"/>
+    <w:rPr>
+      <w:i/>
+      <w:iCs/>
+      <w:color w:val="595959" w:themeColor="text1" w:themeTint="A6"/>
+    </w:rPr>
+  </w:style>
+  <w:style w:type="character" w:styleId="IntenseEmphasis">
+    <w:name w:val="Intense Emphasis"/>
+    <w:basedOn w:val="DefaultParagraphFont"/>
+    <w:uiPriority w:val="21"/>
+    <w:qFormat/>
+    <w:rsid w:val="00915A8B"/>
+    <w:rPr>
+      <w:b/>
+      <w:bCs/>
+      <w:i/>
+      <w:iCs/>
+    </w:rPr>
+  </w:style>
+  <w:style w:type="character" w:styleId="SubtleReference">
+    <w:name w:val="Subtle Reference"/>
+    <w:basedOn w:val="DefaultParagraphFont"/>
+    <w:uiPriority w:val="31"/>
+    <w:qFormat/>
+    <w:rsid w:val="00915A8B"/>
+    <w:rPr>
+      <w:smallCaps/>
+      <w:color w:val="404040" w:themeColor="text1" w:themeTint="BF"/>
+      <w:u w:val="single" w:color="7F7F7F" w:themeColor="text1" w:themeTint="80"/>
+    </w:rPr>
+  </w:style>
+  <w:style w:type="character" w:styleId="IntenseReference">
+    <w:name w:val="Intense Reference"/>
+    <w:basedOn w:val="DefaultParagraphFont"/>
+    <w:uiPriority w:val="32"/>
+    <w:qFormat/>
+    <w:rsid w:val="00915A8B"/>
+    <w:rPr>
+      <w:b/>
+      <w:bCs/>
+      <w:caps w:val="0"/>
+      <w:smallCaps/>
+      <w:color w:val="auto"/>
+      <w:spacing w:val="3"/>
+      <w:u w:val="single"/>
+    </w:rPr>
+  </w:style>
+  <w:style w:type="character" w:styleId="BookTitle">
+    <w:name w:val="Book Title"/>
+    <w:basedOn w:val="DefaultParagraphFont"/>
+    <w:uiPriority w:val="33"/>
+    <w:qFormat/>
+    <w:rsid w:val="00915A8B"/>
+    <w:rPr>
+      <w:b/>
+      <w:bCs/>
+      <w:smallCaps/>
+      <w:spacing w:val="7"/>
+    </w:rPr>
+  </w:style>
+  <w:style w:type="paragraph" w:styleId="TOCHeading">
+    <w:name w:val="TOC Heading"/>
+    <w:basedOn w:val="Heading1"/>
+    <w:next w:val="Normal"/>
+    <w:uiPriority w:val="39"/>
+    <w:semiHidden/>
+    <w:unhideWhenUsed/>
+    <w:qFormat/>
+    <w:rsid w:val="00915A8B"/>
+    <w:pPr>
+      <w:outlineLvl w:val="9"/>
+    </w:pPr>
+  </w:style>
+  <w:style w:type="character" w:styleId="Hyperlink">
+    <w:name w:val="Hyperlink"/>
+    <w:basedOn w:val="DefaultParagraphFont"/>
+    <w:uiPriority w:val="99"/>
+    <w:unhideWhenUsed/>
+    <w:rsid w:val="004E3788"/>
+    <w:rPr>
+      <w:color w:val="0563C1" w:themeColor="hyperlink"/>
+      <w:u w:val="single"/>
+    </w:rPr>
+  </w:style>
+  <w:style w:type="paragraph" w:styleId="BalloonText">
+    <w:name w:val="Balloon Text"/>
+    <w:basedOn w:val="Normal"/>
+    <w:link w:val="BalloonTextChar"/>
+    <w:uiPriority w:val="99"/>
+    <w:semiHidden/>
+    <w:unhideWhenUsed/>
+    <w:rsid w:val="00495ADB"/>
+    <w:pPr>
+      <w:spacing w:after="0" w:line="240" w:lineRule="auto"/>
+    </w:pPr>
+    <w:rPr>
+      <w:rFonts w:ascii="Tahoma" w:hAnsi="Tahoma" w:cs="Tahoma"/>
+      <w:sz w:val="16"/>
+      <w:szCs w:val="16"/>
+    </w:rPr>
+  </w:style>
+  <w:style w:type="character" w:customStyle="1" w:styleId="BalloonTextChar">
+    <w:name w:val="Balloon Text Char"/>
+    <w:basedOn w:val="DefaultParagraphFont"/>
+    <w:link w:val="BalloonText"/>
+    <w:uiPriority w:val="99"/>
+    <w:semiHidden/>
+    <w:rsid w:val="00495ADB"/>
+    <w:rPr>
+      <w:rFonts w:ascii="Tahoma" w:hAnsi="Tahoma" w:cs="Tahoma"/>
+      <w:sz w:val="16"/>
+      <w:szCs w:val="16"/>
     </w:rPr>
   </w:style>
 </w:styles>
@@ -3568,7 +4198,7 @@
     </a:clrScheme>
     <a:fontScheme name="Office">
       <a:majorFont>
-        <a:latin typeface="Calibri Light" panose="020F0302020204030204"/>
+        <a:latin typeface="Calibri Light"/>
         <a:ea typeface=""/>
         <a:cs typeface=""/>
         <a:font script="Jpan" typeface="游ゴシック Light"/>
@@ -3620,7 +4250,7 @@
         <a:font script="Tfng" typeface="Ebrima"/>
       </a:majorFont>
       <a:minorFont>
-        <a:latin typeface="Calibri" panose="020F0502020204030204"/>
+        <a:latin typeface="Calibri"/>
         <a:ea typeface=""/>
         <a:cs typeface=""/>
         <a:font script="Jpan" typeface="游明朝"/>
@@ -3814,7 +4444,7 @@
   <a:extraClrSchemeLst/>
   <a:extLst>
     <a:ext uri="{05A4C25C-085E-4340-85A3-A5531E510DB2}">
-      <thm15:themeFamily xmlns:thm15="http://schemas.microsoft.com/office/thememl/2012/main" name="Office Theme" id="{62F939B6-93AF-4DB8-9C6B-D6C7DFDC589F}" vid="{4A3C46E8-61CC-4603-A589-7422A47A8E4A}"/>
+      <thm15:themeFamily xmlns:thm15="http://schemas.microsoft.com/office/thememl/2012/main" xmlns="" name="Office Theme" id="{62F939B6-93AF-4DB8-9C6B-D6C7DFDC589F}" vid="{4A3C46E8-61CC-4603-A589-7422A47A8E4A}"/>
     </a:ext>
   </a:extLst>
 </a:theme>
@@ -3825,7 +4455,7 @@
 </file>
 
 <file path=customXml/itemProps1.xml><?xml version="1.0" encoding="utf-8"?>
-<ds:datastoreItem xmlns:ds="http://schemas.openxmlformats.org/officeDocument/2006/customXml" ds:itemID="{B97CDBB8-8F55-4CEC-95F2-AC3E75E2E23A}">
+<ds:datastoreItem xmlns:ds="http://schemas.openxmlformats.org/officeDocument/2006/customXml" ds:itemID="{589857FD-AB04-4258-B31E-52D17E8EDE08}">
   <ds:schemaRefs>
     <ds:schemaRef ds:uri="http://schemas.openxmlformats.org/officeDocument/2006/bibliography"/>
   </ds:schemaRefs>

</xml_diff>

<commit_message>
Added tasks for each group member into the SDD
</commit_message>
<xml_diff>
--- a/Documentation/SDD.docx
+++ b/Documentation/SDD.docx
@@ -1,10 +1,10 @@
 
 <file path=word/document.xml><?xml version="1.0" encoding="utf-8"?>
-<w:document xmlns:wpc="http://schemas.microsoft.com/office/word/2010/wordprocessingCanvas" xmlns:mc="http://schemas.openxmlformats.org/markup-compatibility/2006" xmlns:o="urn:schemas-microsoft-com:office:office" xmlns:r="http://schemas.openxmlformats.org/officeDocument/2006/relationships" xmlns:m="http://schemas.openxmlformats.org/officeDocument/2006/math" xmlns:v="urn:schemas-microsoft-com:vml" xmlns:wp14="http://schemas.microsoft.com/office/word/2010/wordprocessingDrawing" xmlns:wp="http://schemas.openxmlformats.org/drawingml/2006/wordprocessingDrawing" xmlns:w10="urn:schemas-microsoft-com:office:word" xmlns:w="http://schemas.openxmlformats.org/wordprocessingml/2006/main" xmlns:w14="http://schemas.microsoft.com/office/word/2010/wordml" xmlns:wpg="http://schemas.microsoft.com/office/word/2010/wordprocessingGroup" xmlns:wpi="http://schemas.microsoft.com/office/word/2010/wordprocessingInk" xmlns:wne="http://schemas.microsoft.com/office/word/2006/wordml" xmlns:wps="http://schemas.microsoft.com/office/word/2010/wordprocessingShape" mc:Ignorable="w14 wp14">
+<w:document xmlns:wpc="http://schemas.microsoft.com/office/word/2010/wordprocessingCanvas" xmlns:cx="http://schemas.microsoft.com/office/drawing/2014/chartex" xmlns:cx1="http://schemas.microsoft.com/office/drawing/2015/9/8/chartex" xmlns:cx2="http://schemas.microsoft.com/office/drawing/2015/10/21/chartex" xmlns:cx3="http://schemas.microsoft.com/office/drawing/2016/5/9/chartex" xmlns:cx4="http://schemas.microsoft.com/office/drawing/2016/5/10/chartex" xmlns:cx5="http://schemas.microsoft.com/office/drawing/2016/5/11/chartex" xmlns:cx6="http://schemas.microsoft.com/office/drawing/2016/5/12/chartex" xmlns:cx7="http://schemas.microsoft.com/office/drawing/2016/5/13/chartex" xmlns:cx8="http://schemas.microsoft.com/office/drawing/2016/5/14/chartex" xmlns:mc="http://schemas.openxmlformats.org/markup-compatibility/2006" xmlns:o="urn:schemas-microsoft-com:office:office" xmlns:r="http://schemas.openxmlformats.org/officeDocument/2006/relationships" xmlns:m="http://schemas.openxmlformats.org/officeDocument/2006/math" xmlns:v="urn:schemas-microsoft-com:vml" xmlns:wp14="http://schemas.microsoft.com/office/word/2010/wordprocessingDrawing" xmlns:wp="http://schemas.openxmlformats.org/drawingml/2006/wordprocessingDrawing" xmlns:w10="urn:schemas-microsoft-com:office:word" xmlns:w="http://schemas.openxmlformats.org/wordprocessingml/2006/main" xmlns:w14="http://schemas.microsoft.com/office/word/2010/wordml" xmlns:w15="http://schemas.microsoft.com/office/word/2012/wordml" xmlns:w16se="http://schemas.microsoft.com/office/word/2015/wordml/symex" xmlns:wpg="http://schemas.microsoft.com/office/word/2010/wordprocessingGroup" xmlns:wpi="http://schemas.microsoft.com/office/word/2010/wordprocessingInk" xmlns:wne="http://schemas.microsoft.com/office/word/2006/wordml" xmlns:wps="http://schemas.microsoft.com/office/word/2010/wordprocessingShape" mc:Ignorable="w14 w15 w16se wp14">
   <w:body>
     <w:p>
       <w:pPr>
-        <w:pStyle w:val="Title"/>
+        <w:pStyle w:val="Rubrik"/>
         <w:rPr>
           <w:lang w:val="en-GB"/>
         </w:rPr>
@@ -34,7 +34,7 @@
     </w:p>
     <w:p>
       <w:pPr>
-        <w:pStyle w:val="Subtitle"/>
+        <w:pStyle w:val="Underrubrik"/>
       </w:pPr>
       <w:r>
         <w:t xml:space="preserve">Version:  </w:t>
@@ -45,7 +45,7 @@
     </w:p>
     <w:p>
       <w:pPr>
-        <w:pStyle w:val="Subtitle"/>
+        <w:pStyle w:val="Underrubrik"/>
       </w:pPr>
       <w:r>
         <w:t xml:space="preserve">Date: </w:t>
@@ -63,7 +63,7 @@
         <w:rPr>
           <w:noProof/>
         </w:rPr>
-        <w:t>måndag den 8 maj 2017</w:t>
+        <w:t>torsdag den 11 maj 2017</w:t>
       </w:r>
       <w:r>
         <w:fldChar w:fldCharType="end"/>
@@ -71,7 +71,7 @@
     </w:p>
     <w:p>
       <w:pPr>
-        <w:pStyle w:val="Subtitle"/>
+        <w:pStyle w:val="Underrubrik"/>
         <w:rPr>
           <w:lang w:val="en-GB"/>
         </w:rPr>
@@ -106,7 +106,7 @@
     </w:p>
     <w:p>
       <w:pPr>
-        <w:pStyle w:val="Heading1"/>
+        <w:pStyle w:val="Rubrik1"/>
         <w:ind w:left="-5"/>
         <w:rPr>
           <w:lang w:val="en-GB"/>
@@ -136,7 +136,7 @@
     </w:p>
     <w:p>
       <w:pPr>
-        <w:pStyle w:val="Heading2"/>
+        <w:pStyle w:val="Rubrik2"/>
         <w:rPr>
           <w:lang w:val="en-GB"/>
         </w:rPr>
@@ -284,10 +284,10 @@
         </w:rPr>
         <w:t xml:space="preserve">Before any new code is written for the application, a test for the specified component will be make using the different specifications for the component as guidelines. This will lessen the number of bugs in the end product. The procedure can be read in depth at </w:t>
       </w:r>
-      <w:hyperlink r:id="rId7" w:history="1">
+      <w:hyperlink r:id="rId6" w:history="1">
         <w:r>
           <w:rPr>
-            <w:rStyle w:val="Hyperlink"/>
+            <w:rStyle w:val="Hyperlnk"/>
             <w:lang w:val="en-GB"/>
           </w:rPr>
           <w:t>https://blog.jetbrains.com/idea/2016/12/live-webinar-the-three-laws-of-tdd/</w:t>
@@ -351,7 +351,7 @@
     </w:p>
     <w:p>
       <w:pPr>
-        <w:pStyle w:val="Heading1"/>
+        <w:pStyle w:val="Rubrik1"/>
         <w:ind w:left="-5"/>
         <w:rPr>
           <w:lang w:val="en-GB"/>
@@ -562,7 +562,7 @@
     </w:p>
     <w:p>
       <w:pPr>
-        <w:pStyle w:val="Heading1"/>
+        <w:pStyle w:val="Rubrik1"/>
         <w:ind w:left="-5"/>
         <w:rPr>
           <w:lang w:val="en-GB"/>
@@ -592,7 +592,7 @@
     </w:p>
     <w:p>
       <w:pPr>
-        <w:pStyle w:val="Heading2"/>
+        <w:pStyle w:val="Rubrik2"/>
         <w:rPr>
           <w:lang w:val="en-GB"/>
         </w:rPr>
@@ -726,6 +726,7 @@
           <w:lang w:val="en-GB"/>
         </w:rPr>
       </w:pPr>
+      <w:commentRangeStart w:id="0"/>
       <w:r>
         <w:rPr>
           <w:lang w:val="en-GB"/>
@@ -750,6 +751,15 @@
         </w:rPr>
         <w:t xml:space="preserve">A class diagram for the design model. </w:t>
       </w:r>
+      <w:bookmarkStart w:id="1" w:name="_GoBack"/>
+      <w:bookmarkEnd w:id="1"/>
+      <w:commentRangeEnd w:id="0"/>
+      <w:r>
+        <w:rPr>
+          <w:rStyle w:val="Kommentarsreferens"/>
+        </w:rPr>
+        <w:commentReference w:id="0"/>
+      </w:r>
     </w:p>
     <w:p>
       <w:pPr>
@@ -757,7 +767,7 @@
         <w:spacing w:after="27"/>
       </w:pPr>
       <w:r>
-        <w:object w:dxaOrig="7035" w:dyaOrig="9660">
+        <w:object w:dxaOrig="7035" w:dyaOrig="9660" w14:anchorId="0DE1555D">
           <v:shapetype id="_x0000_t75" coordsize="21600,21600" o:spt="75" o:preferrelative="t" path="m@4@5l@4@11@9@11@9@5xe" filled="f" stroked="f">
             <v:stroke joinstyle="miter"/>
             <v:formulas>
@@ -777,16 +787,16 @@
             <v:path o:extrusionok="f" gradientshapeok="t" o:connecttype="rect"/>
             <o:lock v:ext="edit" aspectratio="t"/>
           </v:shapetype>
-          <v:shape id="_x0000_i1025" type="#_x0000_t75" style="width:351.75pt;height:483pt" o:ole="">
-            <v:imagedata r:id="rId8" o:title=""/>
+          <v:shape id="_x0000_i1025" type="#_x0000_t75" style="width:351.85pt;height:482.7pt" o:ole="">
+            <v:imagedata r:id="rId9" o:title=""/>
           </v:shape>
-          <o:OLEObject Type="Embed" ProgID="Visio.Drawing.15" ShapeID="_x0000_i1025" DrawAspect="Content" ObjectID="_1555764820" r:id="rId9"/>
+          <o:OLEObject Type="Embed" ProgID="Visio.Drawing.15" ShapeID="_x0000_i1025" DrawAspect="Content" ObjectID="_1556007548" r:id="rId10"/>
         </w:object>
       </w:r>
     </w:p>
     <w:p>
       <w:pPr>
-        <w:pStyle w:val="Caption"/>
+        <w:pStyle w:val="Beskrivning"/>
         <w:rPr>
           <w:lang w:val="en-GB"/>
         </w:rPr>
@@ -834,7 +844,7 @@
     </w:p>
     <w:p>
       <w:pPr>
-        <w:pStyle w:val="Heading3"/>
+        <w:pStyle w:val="Rubrik3"/>
         <w:rPr>
           <w:lang w:val="en-GB"/>
         </w:rPr>
@@ -1239,7 +1249,7 @@
     </w:p>
     <w:p>
       <w:pPr>
-        <w:pStyle w:val="Heading4"/>
+        <w:pStyle w:val="Rubrik4"/>
         <w:rPr>
           <w:lang w:val="en-GB"/>
         </w:rPr>
@@ -1535,11 +1545,12 @@
     </w:p>
     <w:p>
       <w:pPr>
-        <w:pStyle w:val="Heading3"/>
-        <w:rPr>
-          <w:lang w:val="en-GB"/>
-        </w:rPr>
-      </w:pPr>
+        <w:pStyle w:val="Rubrik3"/>
+        <w:rPr>
+          <w:lang w:val="en-GB"/>
+        </w:rPr>
+      </w:pPr>
+      <w:commentRangeStart w:id="2"/>
       <w:r>
         <w:rPr>
           <w:lang w:val="en-GB"/>
@@ -1563,14 +1574,7 @@
         <w:rPr>
           <w:lang w:val="en-GB"/>
         </w:rPr>
-        <w:t xml:space="preserve">Dependencies </w:t>
-      </w:r>
-      <w:proofErr w:type="gramStart"/>
-      <w:r>
-        <w:rPr>
-          <w:lang w:val="en-GB"/>
-        </w:rPr>
-        <w:t>(</w:t>
+        <w:t>Dependencies (</w:t>
       </w:r>
       <w:r>
         <w:rPr>
@@ -1588,7 +1592,6 @@
         </w:rPr>
         <w:t>STAN</w:t>
       </w:r>
-      <w:proofErr w:type="gramEnd"/>
       <w:r>
         <w:rPr>
           <w:rFonts w:ascii="Calibri" w:eastAsia="Calibri" w:hAnsi="Calibri" w:cs="Calibri"/>
@@ -1611,6 +1614,13 @@
         <w:tab/>
         <w:t xml:space="preserve">UML sequence diagrams for flow. </w:t>
       </w:r>
+      <w:commentRangeEnd w:id="2"/>
+      <w:r>
+        <w:rPr>
+          <w:rStyle w:val="Kommentarsreferens"/>
+        </w:rPr>
+        <w:commentReference w:id="2"/>
+      </w:r>
     </w:p>
     <w:p>
       <w:pPr>
@@ -1632,7 +1642,7 @@
           <w:noProof/>
         </w:rPr>
         <w:drawing>
-          <wp:inline distT="0" distB="0" distL="0" distR="0" wp14:anchorId="29F65A42" wp14:editId="6AF16A7E">
+          <wp:inline distT="0" distB="0" distL="0" distR="0" wp14:anchorId="18947EF2" wp14:editId="13D6B932">
             <wp:extent cx="5712460" cy="1589405"/>
             <wp:effectExtent l="0" t="0" r="2540" b="0"/>
             <wp:docPr id="1" name="Picture 1"/>
@@ -1647,7 +1657,7 @@
                     <pic:cNvPicPr/>
                   </pic:nvPicPr>
                   <pic:blipFill>
-                    <a:blip r:embed="rId10">
+                    <a:blip r:embed="rId11">
                       <a:extLst>
                         <a:ext uri="{28A0092B-C50C-407E-A947-70E740481C1C}">
                           <a14:useLocalDpi xmlns:a14="http://schemas.microsoft.com/office/drawing/2010/main" val="0"/>
@@ -1688,13 +1698,12 @@
         <w:lastRenderedPageBreak/>
         <w:t xml:space="preserve"> </w:t>
       </w:r>
-      <w:bookmarkStart w:id="0" w:name="_GoBack"/>
       <w:r>
         <w:rPr>
           <w:noProof/>
         </w:rPr>
         <w:drawing>
-          <wp:inline distT="0" distB="0" distL="0" distR="0">
+          <wp:inline distT="0" distB="0" distL="0" distR="0" wp14:anchorId="2F8B7E3E" wp14:editId="1576EA84">
             <wp:extent cx="5712460" cy="1758315"/>
             <wp:effectExtent l="0" t="0" r="2540" b="0"/>
             <wp:docPr id="3" name="Picture 3"/>
@@ -1709,7 +1718,7 @@
                     <pic:cNvPicPr/>
                   </pic:nvPicPr>
                   <pic:blipFill>
-                    <a:blip r:embed="rId11">
+                    <a:blip r:embed="rId12">
                       <a:extLst>
                         <a:ext uri="{28A0092B-C50C-407E-A947-70E740481C1C}">
                           <a14:useLocalDpi xmlns:a14="http://schemas.microsoft.com/office/drawing/2010/main" val="0"/>
@@ -1735,11 +1744,10 @@
           </wp:inline>
         </w:drawing>
       </w:r>
-      <w:bookmarkEnd w:id="0"/>
-    </w:p>
-    <w:p>
-      <w:pPr>
-        <w:pStyle w:val="Heading3"/>
+    </w:p>
+    <w:p>
+      <w:pPr>
+        <w:pStyle w:val="Rubrik3"/>
         <w:rPr>
           <w:lang w:val="en-US"/>
         </w:rPr>
@@ -1823,26 +1831,12 @@
         <w:rPr>
           <w:lang w:val="en-US"/>
         </w:rPr>
-        <w:t xml:space="preserve"> of such a test is marked </w:t>
-      </w:r>
-      <w:proofErr w:type="gramStart"/>
-      <w:r>
-        <w:rPr>
-          <w:lang w:val="en-US"/>
-        </w:rPr>
-        <w:t>with ”</w:t>
-      </w:r>
-      <w:proofErr w:type="gramEnd"/>
-      <w:r>
-        <w:rPr>
-          <w:lang w:val="en-US"/>
-        </w:rPr>
-        <w:t>UC”.</w:t>
-      </w:r>
-    </w:p>
-    <w:p>
-      <w:pPr>
-        <w:pStyle w:val="Heading4"/>
+        <w:t xml:space="preserve"> of such a test is marked with ”UC”.</w:t>
+      </w:r>
+    </w:p>
+    <w:p>
+      <w:pPr>
+        <w:pStyle w:val="Rubrik4"/>
       </w:pPr>
       <w:r>
         <w:t>List of tests</w:t>
@@ -1850,7 +1844,7 @@
     </w:p>
     <w:p>
       <w:pPr>
-        <w:pStyle w:val="ListParagraph"/>
+        <w:pStyle w:val="Liststycke"/>
         <w:numPr>
           <w:ilvl w:val="0"/>
           <w:numId w:val="1"/>
@@ -1862,7 +1856,7 @@
     </w:p>
     <w:p>
       <w:pPr>
-        <w:pStyle w:val="ListParagraph"/>
+        <w:pStyle w:val="Liststycke"/>
         <w:numPr>
           <w:ilvl w:val="0"/>
           <w:numId w:val="1"/>
@@ -1874,7 +1868,7 @@
     </w:p>
     <w:p>
       <w:pPr>
-        <w:pStyle w:val="ListParagraph"/>
+        <w:pStyle w:val="Liststycke"/>
         <w:numPr>
           <w:ilvl w:val="0"/>
           <w:numId w:val="1"/>
@@ -1886,7 +1880,7 @@
     </w:p>
     <w:p>
       <w:pPr>
-        <w:pStyle w:val="ListParagraph"/>
+        <w:pStyle w:val="Liststycke"/>
         <w:numPr>
           <w:ilvl w:val="0"/>
           <w:numId w:val="1"/>
@@ -1898,7 +1892,7 @@
     </w:p>
     <w:p>
       <w:pPr>
-        <w:pStyle w:val="ListParagraph"/>
+        <w:pStyle w:val="Liststycke"/>
         <w:numPr>
           <w:ilvl w:val="0"/>
           <w:numId w:val="1"/>
@@ -1910,7 +1904,7 @@
     </w:p>
     <w:p>
       <w:pPr>
-        <w:pStyle w:val="ListParagraph"/>
+        <w:pStyle w:val="Liststycke"/>
         <w:numPr>
           <w:ilvl w:val="0"/>
           <w:numId w:val="1"/>
@@ -1922,7 +1916,7 @@
     </w:p>
     <w:p>
       <w:pPr>
-        <w:pStyle w:val="ListParagraph"/>
+        <w:pStyle w:val="Liststycke"/>
         <w:numPr>
           <w:ilvl w:val="0"/>
           <w:numId w:val="1"/>
@@ -1934,7 +1928,7 @@
     </w:p>
     <w:p>
       <w:pPr>
-        <w:pStyle w:val="ListParagraph"/>
+        <w:pStyle w:val="Liststycke"/>
         <w:numPr>
           <w:ilvl w:val="0"/>
           <w:numId w:val="1"/>
@@ -1946,7 +1940,7 @@
     </w:p>
     <w:p>
       <w:pPr>
-        <w:pStyle w:val="ListParagraph"/>
+        <w:pStyle w:val="Liststycke"/>
         <w:numPr>
           <w:ilvl w:val="0"/>
           <w:numId w:val="1"/>
@@ -1958,7 +1952,7 @@
     </w:p>
     <w:p>
       <w:pPr>
-        <w:pStyle w:val="ListParagraph"/>
+        <w:pStyle w:val="Liststycke"/>
         <w:numPr>
           <w:ilvl w:val="0"/>
           <w:numId w:val="1"/>
@@ -2054,7 +2048,7 @@
     </w:p>
     <w:p>
       <w:pPr>
-        <w:pStyle w:val="Heading2"/>
+        <w:pStyle w:val="Rubrik2"/>
         <w:rPr>
           <w:lang w:val="en-GB"/>
         </w:rPr>
@@ -2083,12 +2077,13 @@
     </w:p>
     <w:p>
       <w:pPr>
-        <w:pStyle w:val="Heading1"/>
+        <w:pStyle w:val="Rubrik1"/>
         <w:ind w:left="-5"/>
         <w:rPr>
           <w:lang w:val="en-GB"/>
         </w:rPr>
       </w:pPr>
+      <w:commentRangeStart w:id="3"/>
       <w:r>
         <w:rPr>
           <w:lang w:val="en-GB"/>
@@ -2124,10 +2119,17 @@
         </w:rPr>
         <w:t xml:space="preserve">, … data formats… naming.. </w:t>
       </w:r>
-    </w:p>
-    <w:p>
-      <w:pPr>
-        <w:pStyle w:val="Heading1"/>
+      <w:commentRangeEnd w:id="3"/>
+      <w:r>
+        <w:rPr>
+          <w:rStyle w:val="Kommentarsreferens"/>
+        </w:rPr>
+        <w:commentReference w:id="3"/>
+      </w:r>
+    </w:p>
+    <w:p>
+      <w:pPr>
+        <w:pStyle w:val="Rubrik1"/>
         <w:rPr>
           <w:lang w:val="en-GB"/>
         </w:rPr>
@@ -2162,7 +2164,7 @@
     </w:p>
     <w:p>
       <w:pPr>
-        <w:pStyle w:val="Heading1"/>
+        <w:pStyle w:val="Rubrik1"/>
         <w:spacing w:after="58"/>
         <w:ind w:left="-5"/>
         <w:rPr>
@@ -2190,10 +2192,10 @@
         </w:rPr>
         <w:t xml:space="preserve">The three laws of Test Driven Development - </w:t>
       </w:r>
-      <w:hyperlink r:id="rId12" w:history="1">
+      <w:hyperlink r:id="rId13" w:history="1">
         <w:r>
           <w:rPr>
-            <w:rStyle w:val="Hyperlink"/>
+            <w:rStyle w:val="Hyperlnk"/>
             <w:lang w:val="en-GB"/>
           </w:rPr>
           <w:t>https://blog.jetbrains.com/idea/2016/12/live-webinar-the-three-laws-of-tdd/</w:t>
@@ -2215,9 +2217,72 @@
 </w:document>
 </file>
 
+<file path=word/comments.xml><?xml version="1.0" encoding="utf-8"?>
+<w:comments xmlns:wpc="http://schemas.microsoft.com/office/word/2010/wordprocessingCanvas" xmlns:cx="http://schemas.microsoft.com/office/drawing/2014/chartex" xmlns:cx1="http://schemas.microsoft.com/office/drawing/2015/9/8/chartex" xmlns:cx2="http://schemas.microsoft.com/office/drawing/2015/10/21/chartex" xmlns:cx3="http://schemas.microsoft.com/office/drawing/2016/5/9/chartex" xmlns:cx4="http://schemas.microsoft.com/office/drawing/2016/5/10/chartex" xmlns:cx5="http://schemas.microsoft.com/office/drawing/2016/5/11/chartex" xmlns:cx6="http://schemas.microsoft.com/office/drawing/2016/5/12/chartex" xmlns:cx7="http://schemas.microsoft.com/office/drawing/2016/5/13/chartex" xmlns:cx8="http://schemas.microsoft.com/office/drawing/2016/5/14/chartex" xmlns:mc="http://schemas.openxmlformats.org/markup-compatibility/2006" xmlns:o="urn:schemas-microsoft-com:office:office" xmlns:r="http://schemas.openxmlformats.org/officeDocument/2006/relationships" xmlns:m="http://schemas.openxmlformats.org/officeDocument/2006/math" xmlns:v="urn:schemas-microsoft-com:vml" xmlns:wp14="http://schemas.microsoft.com/office/word/2010/wordprocessingDrawing" xmlns:wp="http://schemas.openxmlformats.org/drawingml/2006/wordprocessingDrawing" xmlns:w10="urn:schemas-microsoft-com:office:word" xmlns:w="http://schemas.openxmlformats.org/wordprocessingml/2006/main" xmlns:w14="http://schemas.microsoft.com/office/word/2010/wordml" xmlns:w15="http://schemas.microsoft.com/office/word/2012/wordml" xmlns:w16se="http://schemas.microsoft.com/office/word/2015/wordml/symex" xmlns:wpg="http://schemas.microsoft.com/office/word/2010/wordprocessingGroup" xmlns:wpi="http://schemas.microsoft.com/office/word/2010/wordprocessingInk" xmlns:wne="http://schemas.microsoft.com/office/word/2006/wordml" xmlns:wps="http://schemas.microsoft.com/office/word/2010/wordprocessingShape" mc:Ignorable="w14 w15 w16se wp14">
+  <w:comment w:id="0" w:author="Felix Nordén Johansson" w:date="2017-05-11T10:53:00Z" w:initials="FNJ">
+    <w:p>
+      <w:pPr>
+        <w:pStyle w:val="Kommentarer"/>
+      </w:pPr>
+      <w:r>
+        <w:rPr>
+          <w:rStyle w:val="Kommentarsreferens"/>
+        </w:rPr>
+        <w:annotationRef/>
+      </w:r>
+      <w:r>
+        <w:t>Elias</w:t>
+      </w:r>
+    </w:p>
+  </w:comment>
+  <w:comment w:id="2" w:author="Felix Nordén Johansson" w:date="2017-05-11T10:53:00Z" w:initials="FNJ">
+    <w:p>
+      <w:pPr>
+        <w:pStyle w:val="Kommentarer"/>
+      </w:pPr>
+      <w:r>
+        <w:rPr>
+          <w:rStyle w:val="Kommentarsreferens"/>
+        </w:rPr>
+        <w:annotationRef/>
+      </w:r>
+      <w:r>
+        <w:t>Felix och Johan</w:t>
+      </w:r>
+    </w:p>
+  </w:comment>
+  <w:comment w:id="3" w:author="Felix Nordén Johansson" w:date="2017-05-11T10:49:00Z" w:initials="FNJ">
+    <w:p>
+      <w:pPr>
+        <w:pStyle w:val="Kommentarer"/>
+      </w:pPr>
+      <w:r>
+        <w:rPr>
+          <w:rStyle w:val="Kommentarsreferens"/>
+        </w:rPr>
+        <w:annotationRef/>
+      </w:r>
+      <w:proofErr w:type="spellStart"/>
+      <w:r>
+        <w:t>Zack</w:t>
+      </w:r>
+      <w:proofErr w:type="spellEnd"/>
+    </w:p>
+  </w:comment>
+</w:comments>
+</file>
+
+<file path=word/commentsExtended.xml><?xml version="1.0" encoding="utf-8"?>
+<w15:commentsEx xmlns:wpc="http://schemas.microsoft.com/office/word/2010/wordprocessingCanvas" xmlns:cx="http://schemas.microsoft.com/office/drawing/2014/chartex" xmlns:cx1="http://schemas.microsoft.com/office/drawing/2015/9/8/chartex" xmlns:cx2="http://schemas.microsoft.com/office/drawing/2015/10/21/chartex" xmlns:cx3="http://schemas.microsoft.com/office/drawing/2016/5/9/chartex" xmlns:cx4="http://schemas.microsoft.com/office/drawing/2016/5/10/chartex" xmlns:cx5="http://schemas.microsoft.com/office/drawing/2016/5/11/chartex" xmlns:cx6="http://schemas.microsoft.com/office/drawing/2016/5/12/chartex" xmlns:cx7="http://schemas.microsoft.com/office/drawing/2016/5/13/chartex" xmlns:cx8="http://schemas.microsoft.com/office/drawing/2016/5/14/chartex" xmlns:mc="http://schemas.openxmlformats.org/markup-compatibility/2006" xmlns:o="urn:schemas-microsoft-com:office:office" xmlns:r="http://schemas.openxmlformats.org/officeDocument/2006/relationships" xmlns:m="http://schemas.openxmlformats.org/officeDocument/2006/math" xmlns:v="urn:schemas-microsoft-com:vml" xmlns:wp14="http://schemas.microsoft.com/office/word/2010/wordprocessingDrawing" xmlns:wp="http://schemas.openxmlformats.org/drawingml/2006/wordprocessingDrawing" xmlns:w10="urn:schemas-microsoft-com:office:word" xmlns:w="http://schemas.openxmlformats.org/wordprocessingml/2006/main" xmlns:w14="http://schemas.microsoft.com/office/word/2010/wordml" xmlns:w15="http://schemas.microsoft.com/office/word/2012/wordml" xmlns:w16se="http://schemas.microsoft.com/office/word/2015/wordml/symex" xmlns:wpg="http://schemas.microsoft.com/office/word/2010/wordprocessingGroup" xmlns:wpi="http://schemas.microsoft.com/office/word/2010/wordprocessingInk" xmlns:wne="http://schemas.microsoft.com/office/word/2006/wordml" xmlns:wps="http://schemas.microsoft.com/office/word/2010/wordprocessingShape" mc:Ignorable="w14 w15 w16se wp14">
+  <w15:commentEx w15:paraId="0991BEEB" w15:done="0"/>
+  <w15:commentEx w15:paraId="3755FBA3" w15:done="0"/>
+  <w15:commentEx w15:paraId="78A373E1" w15:done="0"/>
+</w15:commentsEx>
+</file>
+
 <file path=word/numbering.xml><?xml version="1.0" encoding="utf-8"?>
-<w:numbering xmlns:wpc="http://schemas.microsoft.com/office/word/2010/wordprocessingCanvas" xmlns:mc="http://schemas.openxmlformats.org/markup-compatibility/2006" xmlns:o="urn:schemas-microsoft-com:office:office" xmlns:r="http://schemas.openxmlformats.org/officeDocument/2006/relationships" xmlns:m="http://schemas.openxmlformats.org/officeDocument/2006/math" xmlns:v="urn:schemas-microsoft-com:vml" xmlns:wp14="http://schemas.microsoft.com/office/word/2010/wordprocessingDrawing" xmlns:wp="http://schemas.openxmlformats.org/drawingml/2006/wordprocessingDrawing" xmlns:w10="urn:schemas-microsoft-com:office:word" xmlns:w="http://schemas.openxmlformats.org/wordprocessingml/2006/main" xmlns:w14="http://schemas.microsoft.com/office/word/2010/wordml" xmlns:wpg="http://schemas.microsoft.com/office/word/2010/wordprocessingGroup" xmlns:wpi="http://schemas.microsoft.com/office/word/2010/wordprocessingInk" xmlns:wne="http://schemas.microsoft.com/office/word/2006/wordml" xmlns:wps="http://schemas.microsoft.com/office/word/2010/wordprocessingShape" mc:Ignorable="w14 wp14">
-  <w:abstractNum w:abstractNumId="0">
+<w:numbering xmlns:wpc="http://schemas.microsoft.com/office/word/2010/wordprocessingCanvas" xmlns:cx="http://schemas.microsoft.com/office/drawing/2014/chartex" xmlns:cx1="http://schemas.microsoft.com/office/drawing/2015/9/8/chartex" xmlns:cx2="http://schemas.microsoft.com/office/drawing/2015/10/21/chartex" xmlns:cx3="http://schemas.microsoft.com/office/drawing/2016/5/9/chartex" xmlns:cx4="http://schemas.microsoft.com/office/drawing/2016/5/10/chartex" xmlns:cx5="http://schemas.microsoft.com/office/drawing/2016/5/11/chartex" xmlns:cx6="http://schemas.microsoft.com/office/drawing/2016/5/12/chartex" xmlns:cx7="http://schemas.microsoft.com/office/drawing/2016/5/13/chartex" xmlns:cx8="http://schemas.microsoft.com/office/drawing/2016/5/14/chartex" xmlns:mc="http://schemas.openxmlformats.org/markup-compatibility/2006" xmlns:o="urn:schemas-microsoft-com:office:office" xmlns:r="http://schemas.openxmlformats.org/officeDocument/2006/relationships" xmlns:m="http://schemas.openxmlformats.org/officeDocument/2006/math" xmlns:v="urn:schemas-microsoft-com:vml" xmlns:wp14="http://schemas.microsoft.com/office/word/2010/wordprocessingDrawing" xmlns:wp="http://schemas.openxmlformats.org/drawingml/2006/wordprocessingDrawing" xmlns:w10="urn:schemas-microsoft-com:office:word" xmlns:w="http://schemas.openxmlformats.org/wordprocessingml/2006/main" xmlns:w14="http://schemas.microsoft.com/office/word/2010/wordml" xmlns:w15="http://schemas.microsoft.com/office/word/2012/wordml" xmlns:w16se="http://schemas.microsoft.com/office/word/2015/wordml/symex" xmlns:wpg="http://schemas.microsoft.com/office/word/2010/wordprocessingGroup" xmlns:wpi="http://schemas.microsoft.com/office/word/2010/wordprocessingInk" xmlns:wne="http://schemas.microsoft.com/office/word/2006/wordml" xmlns:wps="http://schemas.microsoft.com/office/word/2010/wordprocessingShape" mc:Ignorable="w14 w15 w16se wp14">
+  <w:abstractNum w:abstractNumId="0" w15:restartNumberingAfterBreak="0">
     <w:nsid w:val="30752B62"/>
     <w:multiLevelType w:val="hybridMultilevel"/>
     <w:tmpl w:val="83A82694"/>
@@ -2435,8 +2500,16 @@
 </w:numbering>
 </file>
 
+<file path=word/people.xml><?xml version="1.0" encoding="utf-8"?>
+<w15:people xmlns:wpc="http://schemas.microsoft.com/office/word/2010/wordprocessingCanvas" xmlns:cx="http://schemas.microsoft.com/office/drawing/2014/chartex" xmlns:cx1="http://schemas.microsoft.com/office/drawing/2015/9/8/chartex" xmlns:cx2="http://schemas.microsoft.com/office/drawing/2015/10/21/chartex" xmlns:cx3="http://schemas.microsoft.com/office/drawing/2016/5/9/chartex" xmlns:cx4="http://schemas.microsoft.com/office/drawing/2016/5/10/chartex" xmlns:cx5="http://schemas.microsoft.com/office/drawing/2016/5/11/chartex" xmlns:cx6="http://schemas.microsoft.com/office/drawing/2016/5/12/chartex" xmlns:cx7="http://schemas.microsoft.com/office/drawing/2016/5/13/chartex" xmlns:cx8="http://schemas.microsoft.com/office/drawing/2016/5/14/chartex" xmlns:mc="http://schemas.openxmlformats.org/markup-compatibility/2006" xmlns:o="urn:schemas-microsoft-com:office:office" xmlns:r="http://schemas.openxmlformats.org/officeDocument/2006/relationships" xmlns:m="http://schemas.openxmlformats.org/officeDocument/2006/math" xmlns:v="urn:schemas-microsoft-com:vml" xmlns:wp14="http://schemas.microsoft.com/office/word/2010/wordprocessingDrawing" xmlns:wp="http://schemas.openxmlformats.org/drawingml/2006/wordprocessingDrawing" xmlns:w10="urn:schemas-microsoft-com:office:word" xmlns:w="http://schemas.openxmlformats.org/wordprocessingml/2006/main" xmlns:w14="http://schemas.microsoft.com/office/word/2010/wordml" xmlns:w15="http://schemas.microsoft.com/office/word/2012/wordml" xmlns:w16se="http://schemas.microsoft.com/office/word/2015/wordml/symex" xmlns:wpg="http://schemas.microsoft.com/office/word/2010/wordprocessingGroup" xmlns:wpi="http://schemas.microsoft.com/office/word/2010/wordprocessingInk" xmlns:wne="http://schemas.microsoft.com/office/word/2006/wordml" xmlns:wps="http://schemas.microsoft.com/office/word/2010/wordprocessingShape" mc:Ignorable="w14 w15 w16se wp14">
+  <w15:person w15:author="Felix Nordén Johansson">
+    <w15:presenceInfo w15:providerId="None" w15:userId="Felix Nordén Johansson"/>
+  </w15:person>
+</w15:people>
+</file>
+
 <file path=word/styles.xml><?xml version="1.0" encoding="utf-8"?>
-<w:styles xmlns:mc="http://schemas.openxmlformats.org/markup-compatibility/2006" xmlns:r="http://schemas.openxmlformats.org/officeDocument/2006/relationships" xmlns:w="http://schemas.openxmlformats.org/wordprocessingml/2006/main" xmlns:w14="http://schemas.microsoft.com/office/word/2010/wordml" mc:Ignorable="w14">
+<w:styles xmlns:mc="http://schemas.openxmlformats.org/markup-compatibility/2006" xmlns:r="http://schemas.openxmlformats.org/officeDocument/2006/relationships" xmlns:w="http://schemas.openxmlformats.org/wordprocessingml/2006/main" xmlns:w14="http://schemas.microsoft.com/office/word/2010/wordml" xmlns:w15="http://schemas.microsoft.com/office/word/2012/wordml" xmlns:w16se="http://schemas.microsoft.com/office/word/2015/wordml/symex" mc:Ignorable="w14 w15 w16se">
   <w:docDefaults>
     <w:rPrDefault>
       <w:rPr>
@@ -2452,144 +2525,381 @@
       </w:pPr>
     </w:pPrDefault>
   </w:docDefaults>
-  <w:latentStyles w:defLockedState="0" w:defUIPriority="99" w:defSemiHidden="1" w:defUnhideWhenUsed="1" w:defQFormat="0" w:count="267">
-    <w:lsdException w:name="Normal" w:semiHidden="0" w:uiPriority="0" w:unhideWhenUsed="0" w:qFormat="1"/>
-    <w:lsdException w:name="heading 1" w:semiHidden="0" w:uiPriority="9" w:unhideWhenUsed="0" w:qFormat="1"/>
-    <w:lsdException w:name="heading 2" w:uiPriority="9" w:qFormat="1"/>
-    <w:lsdException w:name="heading 3" w:uiPriority="9" w:qFormat="1"/>
-    <w:lsdException w:name="heading 4" w:uiPriority="9" w:qFormat="1"/>
-    <w:lsdException w:name="heading 5" w:uiPriority="9" w:qFormat="1"/>
-    <w:lsdException w:name="heading 6" w:uiPriority="9" w:qFormat="1"/>
-    <w:lsdException w:name="heading 7" w:uiPriority="9" w:qFormat="1"/>
-    <w:lsdException w:name="heading 8" w:uiPriority="9" w:qFormat="1"/>
-    <w:lsdException w:name="heading 9" w:uiPriority="9" w:qFormat="1"/>
-    <w:lsdException w:name="toc 1" w:uiPriority="39"/>
-    <w:lsdException w:name="toc 2" w:uiPriority="39"/>
-    <w:lsdException w:name="toc 3" w:uiPriority="39"/>
-    <w:lsdException w:name="toc 4" w:uiPriority="39"/>
-    <w:lsdException w:name="toc 5" w:uiPriority="39"/>
-    <w:lsdException w:name="toc 6" w:uiPriority="39"/>
-    <w:lsdException w:name="toc 7" w:uiPriority="39"/>
-    <w:lsdException w:name="toc 8" w:uiPriority="39"/>
-    <w:lsdException w:name="toc 9" w:uiPriority="39"/>
-    <w:lsdException w:name="caption" w:uiPriority="35" w:qFormat="1"/>
-    <w:lsdException w:name="Title" w:semiHidden="0" w:uiPriority="10" w:unhideWhenUsed="0" w:qFormat="1"/>
-    <w:lsdException w:name="Default Paragraph Font" w:uiPriority="1"/>
-    <w:lsdException w:name="Subtitle" w:semiHidden="0" w:uiPriority="11" w:unhideWhenUsed="0" w:qFormat="1"/>
-    <w:lsdException w:name="Strong" w:semiHidden="0" w:uiPriority="22" w:unhideWhenUsed="0" w:qFormat="1"/>
-    <w:lsdException w:name="Emphasis" w:semiHidden="0" w:uiPriority="20" w:unhideWhenUsed="0" w:qFormat="1"/>
-    <w:lsdException w:name="Table Grid" w:semiHidden="0" w:uiPriority="39" w:unhideWhenUsed="0"/>
-    <w:lsdException w:name="Placeholder Text" w:unhideWhenUsed="0"/>
-    <w:lsdException w:name="No Spacing" w:semiHidden="0" w:uiPriority="1" w:unhideWhenUsed="0" w:qFormat="1"/>
-    <w:lsdException w:name="Light Shading" w:semiHidden="0" w:uiPriority="60" w:unhideWhenUsed="0"/>
-    <w:lsdException w:name="Light List" w:semiHidden="0" w:uiPriority="61" w:unhideWhenUsed="0"/>
-    <w:lsdException w:name="Light Grid" w:semiHidden="0" w:uiPriority="62" w:unhideWhenUsed="0"/>
-    <w:lsdException w:name="Medium Shading 1" w:semiHidden="0" w:uiPriority="63" w:unhideWhenUsed="0"/>
-    <w:lsdException w:name="Medium Shading 2" w:semiHidden="0" w:uiPriority="64" w:unhideWhenUsed="0"/>
-    <w:lsdException w:name="Medium List 1" w:semiHidden="0" w:uiPriority="65" w:unhideWhenUsed="0"/>
-    <w:lsdException w:name="Medium List 2" w:semiHidden="0" w:uiPriority="66" w:unhideWhenUsed="0"/>
-    <w:lsdException w:name="Medium Grid 1" w:semiHidden="0" w:uiPriority="67" w:unhideWhenUsed="0"/>
-    <w:lsdException w:name="Medium Grid 2" w:semiHidden="0" w:uiPriority="68" w:unhideWhenUsed="0"/>
-    <w:lsdException w:name="Medium Grid 3" w:semiHidden="0" w:uiPriority="69" w:unhideWhenUsed="0"/>
-    <w:lsdException w:name="Dark List" w:semiHidden="0" w:uiPriority="70" w:unhideWhenUsed="0"/>
-    <w:lsdException w:name="Colorful Shading" w:semiHidden="0" w:uiPriority="71" w:unhideWhenUsed="0"/>
-    <w:lsdException w:name="Colorful List" w:semiHidden="0" w:uiPriority="72" w:unhideWhenUsed="0"/>
-    <w:lsdException w:name="Colorful Grid" w:semiHidden="0" w:uiPriority="73" w:unhideWhenUsed="0"/>
-    <w:lsdException w:name="Light Shading Accent 1" w:semiHidden="0" w:uiPriority="60" w:unhideWhenUsed="0"/>
-    <w:lsdException w:name="Light List Accent 1" w:semiHidden="0" w:uiPriority="61" w:unhideWhenUsed="0"/>
-    <w:lsdException w:name="Light Grid Accent 1" w:semiHidden="0" w:uiPriority="62" w:unhideWhenUsed="0"/>
-    <w:lsdException w:name="Medium Shading 1 Accent 1" w:semiHidden="0" w:uiPriority="63" w:unhideWhenUsed="0"/>
-    <w:lsdException w:name="Medium Shading 2 Accent 1" w:semiHidden="0" w:uiPriority="64" w:unhideWhenUsed="0"/>
-    <w:lsdException w:name="Medium List 1 Accent 1" w:semiHidden="0" w:uiPriority="65" w:unhideWhenUsed="0"/>
-    <w:lsdException w:name="Revision" w:unhideWhenUsed="0"/>
-    <w:lsdException w:name="List Paragraph" w:semiHidden="0" w:uiPriority="34" w:unhideWhenUsed="0" w:qFormat="1"/>
-    <w:lsdException w:name="Quote" w:semiHidden="0" w:uiPriority="29" w:unhideWhenUsed="0" w:qFormat="1"/>
-    <w:lsdException w:name="Intense Quote" w:semiHidden="0" w:uiPriority="30" w:unhideWhenUsed="0" w:qFormat="1"/>
-    <w:lsdException w:name="Medium List 2 Accent 1" w:semiHidden="0" w:uiPriority="66" w:unhideWhenUsed="0"/>
-    <w:lsdException w:name="Medium Grid 1 Accent 1" w:semiHidden="0" w:uiPriority="67" w:unhideWhenUsed="0"/>
-    <w:lsdException w:name="Medium Grid 2 Accent 1" w:semiHidden="0" w:uiPriority="68" w:unhideWhenUsed="0"/>
-    <w:lsdException w:name="Medium Grid 3 Accent 1" w:semiHidden="0" w:uiPriority="69" w:unhideWhenUsed="0"/>
-    <w:lsdException w:name="Dark List Accent 1" w:semiHidden="0" w:uiPriority="70" w:unhideWhenUsed="0"/>
-    <w:lsdException w:name="Colorful Shading Accent 1" w:semiHidden="0" w:uiPriority="71" w:unhideWhenUsed="0"/>
-    <w:lsdException w:name="Colorful List Accent 1" w:semiHidden="0" w:uiPriority="72" w:unhideWhenUsed="0"/>
-    <w:lsdException w:name="Colorful Grid Accent 1" w:semiHidden="0" w:uiPriority="73" w:unhideWhenUsed="0"/>
-    <w:lsdException w:name="Light Shading Accent 2" w:semiHidden="0" w:uiPriority="60" w:unhideWhenUsed="0"/>
-    <w:lsdException w:name="Light List Accent 2" w:semiHidden="0" w:uiPriority="61" w:unhideWhenUsed="0"/>
-    <w:lsdException w:name="Light Grid Accent 2" w:semiHidden="0" w:uiPriority="62" w:unhideWhenUsed="0"/>
-    <w:lsdException w:name="Medium Shading 1 Accent 2" w:semiHidden="0" w:uiPriority="63" w:unhideWhenUsed="0"/>
-    <w:lsdException w:name="Medium Shading 2 Accent 2" w:semiHidden="0" w:uiPriority="64" w:unhideWhenUsed="0"/>
-    <w:lsdException w:name="Medium List 1 Accent 2" w:semiHidden="0" w:uiPriority="65" w:unhideWhenUsed="0"/>
-    <w:lsdException w:name="Medium List 2 Accent 2" w:semiHidden="0" w:uiPriority="66" w:unhideWhenUsed="0"/>
-    <w:lsdException w:name="Medium Grid 1 Accent 2" w:semiHidden="0" w:uiPriority="67" w:unhideWhenUsed="0"/>
-    <w:lsdException w:name="Medium Grid 2 Accent 2" w:semiHidden="0" w:uiPriority="68" w:unhideWhenUsed="0"/>
-    <w:lsdException w:name="Medium Grid 3 Accent 2" w:semiHidden="0" w:uiPriority="69" w:unhideWhenUsed="0"/>
-    <w:lsdException w:name="Dark List Accent 2" w:semiHidden="0" w:uiPriority="70" w:unhideWhenUsed="0"/>
-    <w:lsdException w:name="Colorful Shading Accent 2" w:semiHidden="0" w:uiPriority="71" w:unhideWhenUsed="0"/>
-    <w:lsdException w:name="Colorful List Accent 2" w:semiHidden="0" w:uiPriority="72" w:unhideWhenUsed="0"/>
-    <w:lsdException w:name="Colorful Grid Accent 2" w:semiHidden="0" w:uiPriority="73" w:unhideWhenUsed="0"/>
-    <w:lsdException w:name="Light Shading Accent 3" w:semiHidden="0" w:uiPriority="60" w:unhideWhenUsed="0"/>
-    <w:lsdException w:name="Light List Accent 3" w:semiHidden="0" w:uiPriority="61" w:unhideWhenUsed="0"/>
-    <w:lsdException w:name="Light Grid Accent 3" w:semiHidden="0" w:uiPriority="62" w:unhideWhenUsed="0"/>
-    <w:lsdException w:name="Medium Shading 1 Accent 3" w:semiHidden="0" w:uiPriority="63" w:unhideWhenUsed="0"/>
-    <w:lsdException w:name="Medium Shading 2 Accent 3" w:semiHidden="0" w:uiPriority="64" w:unhideWhenUsed="0"/>
-    <w:lsdException w:name="Medium List 1 Accent 3" w:semiHidden="0" w:uiPriority="65" w:unhideWhenUsed="0"/>
-    <w:lsdException w:name="Medium List 2 Accent 3" w:semiHidden="0" w:uiPriority="66" w:unhideWhenUsed="0"/>
-    <w:lsdException w:name="Medium Grid 1 Accent 3" w:semiHidden="0" w:uiPriority="67" w:unhideWhenUsed="0"/>
-    <w:lsdException w:name="Medium Grid 2 Accent 3" w:semiHidden="0" w:uiPriority="68" w:unhideWhenUsed="0"/>
-    <w:lsdException w:name="Medium Grid 3 Accent 3" w:semiHidden="0" w:uiPriority="69" w:unhideWhenUsed="0"/>
-    <w:lsdException w:name="Dark List Accent 3" w:semiHidden="0" w:uiPriority="70" w:unhideWhenUsed="0"/>
-    <w:lsdException w:name="Colorful Shading Accent 3" w:semiHidden="0" w:uiPriority="71" w:unhideWhenUsed="0"/>
-    <w:lsdException w:name="Colorful List Accent 3" w:semiHidden="0" w:uiPriority="72" w:unhideWhenUsed="0"/>
-    <w:lsdException w:name="Colorful Grid Accent 3" w:semiHidden="0" w:uiPriority="73" w:unhideWhenUsed="0"/>
-    <w:lsdException w:name="Light Shading Accent 4" w:semiHidden="0" w:uiPriority="60" w:unhideWhenUsed="0"/>
-    <w:lsdException w:name="Light List Accent 4" w:semiHidden="0" w:uiPriority="61" w:unhideWhenUsed="0"/>
-    <w:lsdException w:name="Light Grid Accent 4" w:semiHidden="0" w:uiPriority="62" w:unhideWhenUsed="0"/>
-    <w:lsdException w:name="Medium Shading 1 Accent 4" w:semiHidden="0" w:uiPriority="63" w:unhideWhenUsed="0"/>
-    <w:lsdException w:name="Medium Shading 2 Accent 4" w:semiHidden="0" w:uiPriority="64" w:unhideWhenUsed="0"/>
-    <w:lsdException w:name="Medium List 1 Accent 4" w:semiHidden="0" w:uiPriority="65" w:unhideWhenUsed="0"/>
-    <w:lsdException w:name="Medium List 2 Accent 4" w:semiHidden="0" w:uiPriority="66" w:unhideWhenUsed="0"/>
-    <w:lsdException w:name="Medium Grid 1 Accent 4" w:semiHidden="0" w:uiPriority="67" w:unhideWhenUsed="0"/>
-    <w:lsdException w:name="Medium Grid 2 Accent 4" w:semiHidden="0" w:uiPriority="68" w:unhideWhenUsed="0"/>
-    <w:lsdException w:name="Medium Grid 3 Accent 4" w:semiHidden="0" w:uiPriority="69" w:unhideWhenUsed="0"/>
-    <w:lsdException w:name="Dark List Accent 4" w:semiHidden="0" w:uiPriority="70" w:unhideWhenUsed="0"/>
-    <w:lsdException w:name="Colorful Shading Accent 4" w:semiHidden="0" w:uiPriority="71" w:unhideWhenUsed="0"/>
-    <w:lsdException w:name="Colorful List Accent 4" w:semiHidden="0" w:uiPriority="72" w:unhideWhenUsed="0"/>
-    <w:lsdException w:name="Colorful Grid Accent 4" w:semiHidden="0" w:uiPriority="73" w:unhideWhenUsed="0"/>
-    <w:lsdException w:name="Light Shading Accent 5" w:semiHidden="0" w:uiPriority="60" w:unhideWhenUsed="0"/>
-    <w:lsdException w:name="Light List Accent 5" w:semiHidden="0" w:uiPriority="61" w:unhideWhenUsed="0"/>
-    <w:lsdException w:name="Light Grid Accent 5" w:semiHidden="0" w:uiPriority="62" w:unhideWhenUsed="0"/>
-    <w:lsdException w:name="Medium Shading 1 Accent 5" w:semiHidden="0" w:uiPriority="63" w:unhideWhenUsed="0"/>
-    <w:lsdException w:name="Medium Shading 2 Accent 5" w:semiHidden="0" w:uiPriority="64" w:unhideWhenUsed="0"/>
-    <w:lsdException w:name="Medium List 1 Accent 5" w:semiHidden="0" w:uiPriority="65" w:unhideWhenUsed="0"/>
-    <w:lsdException w:name="Medium List 2 Accent 5" w:semiHidden="0" w:uiPriority="66" w:unhideWhenUsed="0"/>
-    <w:lsdException w:name="Medium Grid 1 Accent 5" w:semiHidden="0" w:uiPriority="67" w:unhideWhenUsed="0"/>
-    <w:lsdException w:name="Medium Grid 2 Accent 5" w:semiHidden="0" w:uiPriority="68" w:unhideWhenUsed="0"/>
-    <w:lsdException w:name="Medium Grid 3 Accent 5" w:semiHidden="0" w:uiPriority="69" w:unhideWhenUsed="0"/>
-    <w:lsdException w:name="Dark List Accent 5" w:semiHidden="0" w:uiPriority="70" w:unhideWhenUsed="0"/>
-    <w:lsdException w:name="Colorful Shading Accent 5" w:semiHidden="0" w:uiPriority="71" w:unhideWhenUsed="0"/>
-    <w:lsdException w:name="Colorful List Accent 5" w:semiHidden="0" w:uiPriority="72" w:unhideWhenUsed="0"/>
-    <w:lsdException w:name="Colorful Grid Accent 5" w:semiHidden="0" w:uiPriority="73" w:unhideWhenUsed="0"/>
-    <w:lsdException w:name="Light Shading Accent 6" w:semiHidden="0" w:uiPriority="60" w:unhideWhenUsed="0"/>
-    <w:lsdException w:name="Light List Accent 6" w:semiHidden="0" w:uiPriority="61" w:unhideWhenUsed="0"/>
-    <w:lsdException w:name="Light Grid Accent 6" w:semiHidden="0" w:uiPriority="62" w:unhideWhenUsed="0"/>
-    <w:lsdException w:name="Medium Shading 1 Accent 6" w:semiHidden="0" w:uiPriority="63" w:unhideWhenUsed="0"/>
-    <w:lsdException w:name="Medium Shading 2 Accent 6" w:semiHidden="0" w:uiPriority="64" w:unhideWhenUsed="0"/>
-    <w:lsdException w:name="Medium List 1 Accent 6" w:semiHidden="0" w:uiPriority="65" w:unhideWhenUsed="0"/>
-    <w:lsdException w:name="Medium List 2 Accent 6" w:semiHidden="0" w:uiPriority="66" w:unhideWhenUsed="0"/>
-    <w:lsdException w:name="Medium Grid 1 Accent 6" w:semiHidden="0" w:uiPriority="67" w:unhideWhenUsed="0"/>
-    <w:lsdException w:name="Medium Grid 2 Accent 6" w:semiHidden="0" w:uiPriority="68" w:unhideWhenUsed="0"/>
-    <w:lsdException w:name="Medium Grid 3 Accent 6" w:semiHidden="0" w:uiPriority="69" w:unhideWhenUsed="0"/>
-    <w:lsdException w:name="Dark List Accent 6" w:semiHidden="0" w:uiPriority="70" w:unhideWhenUsed="0"/>
-    <w:lsdException w:name="Colorful Shading Accent 6" w:semiHidden="0" w:uiPriority="71" w:unhideWhenUsed="0"/>
-    <w:lsdException w:name="Colorful List Accent 6" w:semiHidden="0" w:uiPriority="72" w:unhideWhenUsed="0"/>
-    <w:lsdException w:name="Colorful Grid Accent 6" w:semiHidden="0" w:uiPriority="73" w:unhideWhenUsed="0"/>
-    <w:lsdException w:name="Subtle Emphasis" w:semiHidden="0" w:uiPriority="19" w:unhideWhenUsed="0" w:qFormat="1"/>
-    <w:lsdException w:name="Intense Emphasis" w:semiHidden="0" w:uiPriority="21" w:unhideWhenUsed="0" w:qFormat="1"/>
-    <w:lsdException w:name="Subtle Reference" w:semiHidden="0" w:uiPriority="31" w:unhideWhenUsed="0" w:qFormat="1"/>
-    <w:lsdException w:name="Intense Reference" w:semiHidden="0" w:uiPriority="32" w:unhideWhenUsed="0" w:qFormat="1"/>
-    <w:lsdException w:name="Book Title" w:semiHidden="0" w:uiPriority="33" w:unhideWhenUsed="0" w:qFormat="1"/>
-    <w:lsdException w:name="Bibliography" w:uiPriority="37"/>
-    <w:lsdException w:name="TOC Heading" w:uiPriority="39" w:qFormat="1"/>
+  <w:latentStyles w:defLockedState="0" w:defUIPriority="99" w:defSemiHidden="0" w:defUnhideWhenUsed="0" w:defQFormat="0" w:count="374">
+    <w:lsdException w:name="Normal" w:uiPriority="0" w:qFormat="1"/>
+    <w:lsdException w:name="heading 1" w:uiPriority="9" w:qFormat="1"/>
+    <w:lsdException w:name="heading 2" w:semiHidden="1" w:uiPriority="9" w:unhideWhenUsed="1" w:qFormat="1"/>
+    <w:lsdException w:name="heading 3" w:semiHidden="1" w:uiPriority="9" w:unhideWhenUsed="1" w:qFormat="1"/>
+    <w:lsdException w:name="heading 4" w:semiHidden="1" w:uiPriority="9" w:unhideWhenUsed="1" w:qFormat="1"/>
+    <w:lsdException w:name="heading 5" w:semiHidden="1" w:uiPriority="9" w:unhideWhenUsed="1" w:qFormat="1"/>
+    <w:lsdException w:name="heading 6" w:semiHidden="1" w:uiPriority="9" w:unhideWhenUsed="1" w:qFormat="1"/>
+    <w:lsdException w:name="heading 7" w:semiHidden="1" w:uiPriority="9" w:unhideWhenUsed="1" w:qFormat="1"/>
+    <w:lsdException w:name="heading 8" w:semiHidden="1" w:uiPriority="9" w:unhideWhenUsed="1" w:qFormat="1"/>
+    <w:lsdException w:name="heading 9" w:semiHidden="1" w:uiPriority="9" w:unhideWhenUsed="1" w:qFormat="1"/>
+    <w:lsdException w:name="index 1" w:semiHidden="1" w:unhideWhenUsed="1"/>
+    <w:lsdException w:name="index 2" w:semiHidden="1" w:unhideWhenUsed="1"/>
+    <w:lsdException w:name="index 3" w:semiHidden="1" w:unhideWhenUsed="1"/>
+    <w:lsdException w:name="index 4" w:semiHidden="1" w:unhideWhenUsed="1"/>
+    <w:lsdException w:name="index 5" w:semiHidden="1" w:unhideWhenUsed="1"/>
+    <w:lsdException w:name="index 6" w:semiHidden="1" w:unhideWhenUsed="1"/>
+    <w:lsdException w:name="index 7" w:semiHidden="1" w:unhideWhenUsed="1"/>
+    <w:lsdException w:name="index 8" w:semiHidden="1" w:unhideWhenUsed="1"/>
+    <w:lsdException w:name="index 9" w:semiHidden="1" w:unhideWhenUsed="1"/>
+    <w:lsdException w:name="toc 1" w:semiHidden="1" w:uiPriority="39" w:unhideWhenUsed="1"/>
+    <w:lsdException w:name="toc 2" w:semiHidden="1" w:uiPriority="39" w:unhideWhenUsed="1"/>
+    <w:lsdException w:name="toc 3" w:semiHidden="1" w:uiPriority="39" w:unhideWhenUsed="1"/>
+    <w:lsdException w:name="toc 4" w:semiHidden="1" w:uiPriority="39" w:unhideWhenUsed="1"/>
+    <w:lsdException w:name="toc 5" w:semiHidden="1" w:uiPriority="39" w:unhideWhenUsed="1"/>
+    <w:lsdException w:name="toc 6" w:semiHidden="1" w:uiPriority="39" w:unhideWhenUsed="1"/>
+    <w:lsdException w:name="toc 7" w:semiHidden="1" w:uiPriority="39" w:unhideWhenUsed="1"/>
+    <w:lsdException w:name="toc 8" w:semiHidden="1" w:uiPriority="39" w:unhideWhenUsed="1"/>
+    <w:lsdException w:name="toc 9" w:semiHidden="1" w:uiPriority="39" w:unhideWhenUsed="1"/>
+    <w:lsdException w:name="Normal Indent" w:semiHidden="1" w:unhideWhenUsed="1"/>
+    <w:lsdException w:name="footnote text" w:semiHidden="1" w:unhideWhenUsed="1"/>
+    <w:lsdException w:name="annotation text" w:semiHidden="1" w:unhideWhenUsed="1"/>
+    <w:lsdException w:name="header" w:semiHidden="1" w:unhideWhenUsed="1"/>
+    <w:lsdException w:name="footer" w:semiHidden="1" w:unhideWhenUsed="1"/>
+    <w:lsdException w:name="index heading" w:semiHidden="1" w:unhideWhenUsed="1"/>
+    <w:lsdException w:name="caption" w:semiHidden="1" w:uiPriority="35" w:unhideWhenUsed="1" w:qFormat="1"/>
+    <w:lsdException w:name="table of figures" w:semiHidden="1" w:unhideWhenUsed="1"/>
+    <w:lsdException w:name="envelope address" w:semiHidden="1" w:unhideWhenUsed="1"/>
+    <w:lsdException w:name="envelope return" w:semiHidden="1" w:unhideWhenUsed="1"/>
+    <w:lsdException w:name="footnote reference" w:semiHidden="1" w:unhideWhenUsed="1"/>
+    <w:lsdException w:name="annotation reference" w:semiHidden="1" w:unhideWhenUsed="1"/>
+    <w:lsdException w:name="line number" w:semiHidden="1" w:unhideWhenUsed="1"/>
+    <w:lsdException w:name="page number" w:semiHidden="1" w:unhideWhenUsed="1"/>
+    <w:lsdException w:name="endnote reference" w:semiHidden="1" w:unhideWhenUsed="1"/>
+    <w:lsdException w:name="endnote text" w:semiHidden="1" w:unhideWhenUsed="1"/>
+    <w:lsdException w:name="table of authorities" w:semiHidden="1" w:unhideWhenUsed="1"/>
+    <w:lsdException w:name="macro" w:semiHidden="1" w:unhideWhenUsed="1"/>
+    <w:lsdException w:name="toa heading" w:semiHidden="1" w:unhideWhenUsed="1"/>
+    <w:lsdException w:name="List" w:semiHidden="1" w:unhideWhenUsed="1"/>
+    <w:lsdException w:name="List Bullet" w:semiHidden="1" w:unhideWhenUsed="1"/>
+    <w:lsdException w:name="List Number" w:semiHidden="1" w:unhideWhenUsed="1"/>
+    <w:lsdException w:name="List 2" w:semiHidden="1" w:unhideWhenUsed="1"/>
+    <w:lsdException w:name="List 3" w:semiHidden="1" w:unhideWhenUsed="1"/>
+    <w:lsdException w:name="List 4" w:semiHidden="1" w:unhideWhenUsed="1"/>
+    <w:lsdException w:name="List 5" w:semiHidden="1" w:unhideWhenUsed="1"/>
+    <w:lsdException w:name="List Bullet 2" w:semiHidden="1" w:unhideWhenUsed="1"/>
+    <w:lsdException w:name="List Bullet 3" w:semiHidden="1" w:unhideWhenUsed="1"/>
+    <w:lsdException w:name="List Bullet 4" w:semiHidden="1" w:unhideWhenUsed="1"/>
+    <w:lsdException w:name="List Bullet 5" w:semiHidden="1" w:unhideWhenUsed="1"/>
+    <w:lsdException w:name="List Number 2" w:semiHidden="1" w:unhideWhenUsed="1"/>
+    <w:lsdException w:name="List Number 3" w:semiHidden="1" w:unhideWhenUsed="1"/>
+    <w:lsdException w:name="List Number 4" w:semiHidden="1" w:unhideWhenUsed="1"/>
+    <w:lsdException w:name="List Number 5" w:semiHidden="1" w:unhideWhenUsed="1"/>
+    <w:lsdException w:name="Title" w:uiPriority="10" w:qFormat="1"/>
+    <w:lsdException w:name="Closing" w:semiHidden="1" w:unhideWhenUsed="1"/>
+    <w:lsdException w:name="Signature" w:semiHidden="1" w:unhideWhenUsed="1"/>
+    <w:lsdException w:name="Default Paragraph Font" w:semiHidden="1" w:uiPriority="1" w:unhideWhenUsed="1"/>
+    <w:lsdException w:name="Body Text" w:semiHidden="1" w:unhideWhenUsed="1"/>
+    <w:lsdException w:name="Body Text Indent" w:semiHidden="1" w:unhideWhenUsed="1"/>
+    <w:lsdException w:name="List Continue" w:semiHidden="1" w:unhideWhenUsed="1"/>
+    <w:lsdException w:name="List Continue 2" w:semiHidden="1" w:unhideWhenUsed="1"/>
+    <w:lsdException w:name="List Continue 3" w:semiHidden="1" w:unhideWhenUsed="1"/>
+    <w:lsdException w:name="List Continue 4" w:semiHidden="1" w:unhideWhenUsed="1"/>
+    <w:lsdException w:name="List Continue 5" w:semiHidden="1" w:unhideWhenUsed="1"/>
+    <w:lsdException w:name="Message Header" w:semiHidden="1" w:unhideWhenUsed="1"/>
+    <w:lsdException w:name="Subtitle" w:uiPriority="11" w:qFormat="1"/>
+    <w:lsdException w:name="Salutation" w:semiHidden="1" w:unhideWhenUsed="1"/>
+    <w:lsdException w:name="Date" w:semiHidden="1" w:unhideWhenUsed="1"/>
+    <w:lsdException w:name="Body Text First Indent" w:semiHidden="1" w:unhideWhenUsed="1"/>
+    <w:lsdException w:name="Body Text First Indent 2" w:semiHidden="1" w:unhideWhenUsed="1"/>
+    <w:lsdException w:name="Note Heading" w:semiHidden="1" w:unhideWhenUsed="1"/>
+    <w:lsdException w:name="Body Text 2" w:semiHidden="1" w:unhideWhenUsed="1"/>
+    <w:lsdException w:name="Body Text 3" w:semiHidden="1" w:unhideWhenUsed="1"/>
+    <w:lsdException w:name="Body Text Indent 2" w:semiHidden="1" w:unhideWhenUsed="1"/>
+    <w:lsdException w:name="Body Text Indent 3" w:semiHidden="1" w:unhideWhenUsed="1"/>
+    <w:lsdException w:name="Block Text" w:semiHidden="1" w:unhideWhenUsed="1"/>
+    <w:lsdException w:name="Hyperlink" w:semiHidden="1" w:unhideWhenUsed="1"/>
+    <w:lsdException w:name="FollowedHyperlink" w:semiHidden="1" w:unhideWhenUsed="1"/>
+    <w:lsdException w:name="Strong" w:uiPriority="22" w:qFormat="1"/>
+    <w:lsdException w:name="Emphasis" w:uiPriority="20" w:qFormat="1"/>
+    <w:lsdException w:name="Document Map" w:semiHidden="1" w:unhideWhenUsed="1"/>
+    <w:lsdException w:name="Plain Text" w:semiHidden="1" w:unhideWhenUsed="1"/>
+    <w:lsdException w:name="E-mail Signature" w:semiHidden="1" w:unhideWhenUsed="1"/>
+    <w:lsdException w:name="HTML Top of Form" w:semiHidden="1" w:unhideWhenUsed="1"/>
+    <w:lsdException w:name="HTML Bottom of Form" w:semiHidden="1" w:unhideWhenUsed="1"/>
+    <w:lsdException w:name="Normal (Web)" w:semiHidden="1" w:unhideWhenUsed="1"/>
+    <w:lsdException w:name="HTML Acronym" w:semiHidden="1" w:unhideWhenUsed="1"/>
+    <w:lsdException w:name="HTML Address" w:semiHidden="1" w:unhideWhenUsed="1"/>
+    <w:lsdException w:name="HTML Cite" w:semiHidden="1" w:unhideWhenUsed="1"/>
+    <w:lsdException w:name="HTML Code" w:semiHidden="1" w:unhideWhenUsed="1"/>
+    <w:lsdException w:name="HTML Definition" w:semiHidden="1" w:unhideWhenUsed="1"/>
+    <w:lsdException w:name="HTML Keyboard" w:semiHidden="1" w:unhideWhenUsed="1"/>
+    <w:lsdException w:name="HTML Preformatted" w:semiHidden="1" w:unhideWhenUsed="1"/>
+    <w:lsdException w:name="HTML Sample" w:semiHidden="1" w:unhideWhenUsed="1"/>
+    <w:lsdException w:name="HTML Typewriter" w:semiHidden="1" w:unhideWhenUsed="1"/>
+    <w:lsdException w:name="HTML Variable" w:semiHidden="1" w:unhideWhenUsed="1"/>
+    <w:lsdException w:name="Normal Table" w:semiHidden="1" w:unhideWhenUsed="1"/>
+    <w:lsdException w:name="annotation subject" w:semiHidden="1" w:unhideWhenUsed="1"/>
+    <w:lsdException w:name="No List" w:semiHidden="1" w:unhideWhenUsed="1"/>
+    <w:lsdException w:name="Outline List 1" w:semiHidden="1" w:unhideWhenUsed="1"/>
+    <w:lsdException w:name="Outline List 2" w:semiHidden="1" w:unhideWhenUsed="1"/>
+    <w:lsdException w:name="Outline List 3" w:semiHidden="1" w:unhideWhenUsed="1"/>
+    <w:lsdException w:name="Table Simple 1" w:semiHidden="1" w:unhideWhenUsed="1"/>
+    <w:lsdException w:name="Table Simple 2" w:semiHidden="1" w:unhideWhenUsed="1"/>
+    <w:lsdException w:name="Table Simple 3" w:semiHidden="1" w:unhideWhenUsed="1"/>
+    <w:lsdException w:name="Table Classic 1" w:semiHidden="1" w:unhideWhenUsed="1"/>
+    <w:lsdException w:name="Table Classic 2" w:semiHidden="1" w:unhideWhenUsed="1"/>
+    <w:lsdException w:name="Table Classic 3" w:semiHidden="1" w:unhideWhenUsed="1"/>
+    <w:lsdException w:name="Table Classic 4" w:semiHidden="1" w:unhideWhenUsed="1"/>
+    <w:lsdException w:name="Table Colorful 1" w:semiHidden="1" w:unhideWhenUsed="1"/>
+    <w:lsdException w:name="Table Colorful 2" w:semiHidden="1" w:unhideWhenUsed="1"/>
+    <w:lsdException w:name="Table Colorful 3" w:semiHidden="1" w:unhideWhenUsed="1"/>
+    <w:lsdException w:name="Table Columns 1" w:semiHidden="1" w:unhideWhenUsed="1"/>
+    <w:lsdException w:name="Table Columns 2" w:semiHidden="1" w:unhideWhenUsed="1"/>
+    <w:lsdException w:name="Table Columns 3" w:semiHidden="1" w:unhideWhenUsed="1"/>
+    <w:lsdException w:name="Table Columns 4" w:semiHidden="1" w:unhideWhenUsed="1"/>
+    <w:lsdException w:name="Table Columns 5" w:semiHidden="1" w:unhideWhenUsed="1"/>
+    <w:lsdException w:name="Table Grid 1" w:semiHidden="1" w:unhideWhenUsed="1"/>
+    <w:lsdException w:name="Table Grid 2" w:semiHidden="1" w:unhideWhenUsed="1"/>
+    <w:lsdException w:name="Table Grid 3" w:semiHidden="1" w:unhideWhenUsed="1"/>
+    <w:lsdException w:name="Table Grid 4" w:semiHidden="1" w:unhideWhenUsed="1"/>
+    <w:lsdException w:name="Table Grid 5" w:semiHidden="1" w:unhideWhenUsed="1"/>
+    <w:lsdException w:name="Table Grid 6" w:semiHidden="1" w:unhideWhenUsed="1"/>
+    <w:lsdException w:name="Table Grid 7" w:semiHidden="1" w:unhideWhenUsed="1"/>
+    <w:lsdException w:name="Table Grid 8" w:semiHidden="1" w:unhideWhenUsed="1"/>
+    <w:lsdException w:name="Table List 1" w:semiHidden="1" w:unhideWhenUsed="1"/>
+    <w:lsdException w:name="Table List 2" w:semiHidden="1" w:unhideWhenUsed="1"/>
+    <w:lsdException w:name="Table List 3" w:semiHidden="1" w:unhideWhenUsed="1"/>
+    <w:lsdException w:name="Table List 4" w:semiHidden="1" w:unhideWhenUsed="1"/>
+    <w:lsdException w:name="Table List 5" w:semiHidden="1" w:unhideWhenUsed="1"/>
+    <w:lsdException w:name="Table List 6" w:semiHidden="1" w:unhideWhenUsed="1"/>
+    <w:lsdException w:name="Table List 7" w:semiHidden="1" w:unhideWhenUsed="1"/>
+    <w:lsdException w:name="Table List 8" w:semiHidden="1" w:unhideWhenUsed="1"/>
+    <w:lsdException w:name="Table 3D effects 1" w:semiHidden="1" w:unhideWhenUsed="1"/>
+    <w:lsdException w:name="Table 3D effects 2" w:semiHidden="1" w:unhideWhenUsed="1"/>
+    <w:lsdException w:name="Table 3D effects 3" w:semiHidden="1" w:unhideWhenUsed="1"/>
+    <w:lsdException w:name="Table Contemporary" w:semiHidden="1" w:unhideWhenUsed="1"/>
+    <w:lsdException w:name="Table Elegant" w:semiHidden="1" w:unhideWhenUsed="1"/>
+    <w:lsdException w:name="Table Professional" w:semiHidden="1" w:unhideWhenUsed="1"/>
+    <w:lsdException w:name="Table Subtle 1" w:semiHidden="1" w:unhideWhenUsed="1"/>
+    <w:lsdException w:name="Table Subtle 2" w:semiHidden="1" w:unhideWhenUsed="1"/>
+    <w:lsdException w:name="Table Web 1" w:semiHidden="1" w:unhideWhenUsed="1"/>
+    <w:lsdException w:name="Table Web 2" w:semiHidden="1" w:unhideWhenUsed="1"/>
+    <w:lsdException w:name="Table Web 3" w:semiHidden="1" w:unhideWhenUsed="1"/>
+    <w:lsdException w:name="Balloon Text" w:semiHidden="1" w:unhideWhenUsed="1"/>
+    <w:lsdException w:name="Table Grid" w:semiHidden="1" w:uiPriority="39" w:unhideWhenUsed="1"/>
+    <w:lsdException w:name="Table Theme" w:semiHidden="1" w:unhideWhenUsed="1"/>
+    <w:lsdException w:name="Placeholder Text" w:semiHidden="1"/>
+    <w:lsdException w:name="No Spacing" w:uiPriority="1" w:qFormat="1"/>
+    <w:lsdException w:name="Light Shading" w:uiPriority="60"/>
+    <w:lsdException w:name="Light List" w:uiPriority="61"/>
+    <w:lsdException w:name="Light Grid" w:uiPriority="62"/>
+    <w:lsdException w:name="Medium Shading 1" w:uiPriority="63"/>
+    <w:lsdException w:name="Medium Shading 2" w:uiPriority="64"/>
+    <w:lsdException w:name="Medium List 1" w:uiPriority="65"/>
+    <w:lsdException w:name="Medium List 2" w:uiPriority="66"/>
+    <w:lsdException w:name="Medium Grid 1" w:uiPriority="67"/>
+    <w:lsdException w:name="Medium Grid 2" w:uiPriority="68"/>
+    <w:lsdException w:name="Medium Grid 3" w:uiPriority="69"/>
+    <w:lsdException w:name="Dark List" w:uiPriority="70"/>
+    <w:lsdException w:name="Colorful Shading" w:uiPriority="71"/>
+    <w:lsdException w:name="Colorful List" w:uiPriority="72"/>
+    <w:lsdException w:name="Colorful Grid" w:uiPriority="73"/>
+    <w:lsdException w:name="Light Shading Accent 1" w:uiPriority="60"/>
+    <w:lsdException w:name="Light List Accent 1" w:uiPriority="61"/>
+    <w:lsdException w:name="Light Grid Accent 1" w:uiPriority="62"/>
+    <w:lsdException w:name="Medium Shading 1 Accent 1" w:uiPriority="63"/>
+    <w:lsdException w:name="Medium Shading 2 Accent 1" w:uiPriority="64"/>
+    <w:lsdException w:name="Medium List 1 Accent 1" w:uiPriority="65"/>
+    <w:lsdException w:name="Revision" w:semiHidden="1"/>
+    <w:lsdException w:name="List Paragraph" w:uiPriority="34" w:qFormat="1"/>
+    <w:lsdException w:name="Quote" w:uiPriority="29" w:qFormat="1"/>
+    <w:lsdException w:name="Intense Quote" w:uiPriority="30" w:qFormat="1"/>
+    <w:lsdException w:name="Medium List 2 Accent 1" w:uiPriority="66"/>
+    <w:lsdException w:name="Medium Grid 1 Accent 1" w:uiPriority="67"/>
+    <w:lsdException w:name="Medium Grid 2 Accent 1" w:uiPriority="68"/>
+    <w:lsdException w:name="Medium Grid 3 Accent 1" w:uiPriority="69"/>
+    <w:lsdException w:name="Dark List Accent 1" w:uiPriority="70"/>
+    <w:lsdException w:name="Colorful Shading Accent 1" w:uiPriority="71"/>
+    <w:lsdException w:name="Colorful List Accent 1" w:uiPriority="72"/>
+    <w:lsdException w:name="Colorful Grid Accent 1" w:uiPriority="73"/>
+    <w:lsdException w:name="Light Shading Accent 2" w:uiPriority="60"/>
+    <w:lsdException w:name="Light List Accent 2" w:uiPriority="61"/>
+    <w:lsdException w:name="Light Grid Accent 2" w:uiPriority="62"/>
+    <w:lsdException w:name="Medium Shading 1 Accent 2" w:uiPriority="63"/>
+    <w:lsdException w:name="Medium Shading 2 Accent 2" w:uiPriority="64"/>
+    <w:lsdException w:name="Medium List 1 Accent 2" w:uiPriority="65"/>
+    <w:lsdException w:name="Medium List 2 Accent 2" w:uiPriority="66"/>
+    <w:lsdException w:name="Medium Grid 1 Accent 2" w:uiPriority="67"/>
+    <w:lsdException w:name="Medium Grid 2 Accent 2" w:uiPriority="68"/>
+    <w:lsdException w:name="Medium Grid 3 Accent 2" w:uiPriority="69"/>
+    <w:lsdException w:name="Dark List Accent 2" w:uiPriority="70"/>
+    <w:lsdException w:name="Colorful Shading Accent 2" w:uiPriority="71"/>
+    <w:lsdException w:name="Colorful List Accent 2" w:uiPriority="72"/>
+    <w:lsdException w:name="Colorful Grid Accent 2" w:uiPriority="73"/>
+    <w:lsdException w:name="Light Shading Accent 3" w:uiPriority="60"/>
+    <w:lsdException w:name="Light List Accent 3" w:uiPriority="61"/>
+    <w:lsdException w:name="Light Grid Accent 3" w:uiPriority="62"/>
+    <w:lsdException w:name="Medium Shading 1 Accent 3" w:uiPriority="63"/>
+    <w:lsdException w:name="Medium Shading 2 Accent 3" w:uiPriority="64"/>
+    <w:lsdException w:name="Medium List 1 Accent 3" w:uiPriority="65"/>
+    <w:lsdException w:name="Medium List 2 Accent 3" w:uiPriority="66"/>
+    <w:lsdException w:name="Medium Grid 1 Accent 3" w:uiPriority="67"/>
+    <w:lsdException w:name="Medium Grid 2 Accent 3" w:uiPriority="68"/>
+    <w:lsdException w:name="Medium Grid 3 Accent 3" w:uiPriority="69"/>
+    <w:lsdException w:name="Dark List Accent 3" w:uiPriority="70"/>
+    <w:lsdException w:name="Colorful Shading Accent 3" w:uiPriority="71"/>
+    <w:lsdException w:name="Colorful List Accent 3" w:uiPriority="72"/>
+    <w:lsdException w:name="Colorful Grid Accent 3" w:uiPriority="73"/>
+    <w:lsdException w:name="Light Shading Accent 4" w:uiPriority="60"/>
+    <w:lsdException w:name="Light List Accent 4" w:uiPriority="61"/>
+    <w:lsdException w:name="Light Grid Accent 4" w:uiPriority="62"/>
+    <w:lsdException w:name="Medium Shading 1 Accent 4" w:uiPriority="63"/>
+    <w:lsdException w:name="Medium Shading 2 Accent 4" w:uiPriority="64"/>
+    <w:lsdException w:name="Medium List 1 Accent 4" w:uiPriority="65"/>
+    <w:lsdException w:name="Medium List 2 Accent 4" w:uiPriority="66"/>
+    <w:lsdException w:name="Medium Grid 1 Accent 4" w:uiPriority="67"/>
+    <w:lsdException w:name="Medium Grid 2 Accent 4" w:uiPriority="68"/>
+    <w:lsdException w:name="Medium Grid 3 Accent 4" w:uiPriority="69"/>
+    <w:lsdException w:name="Dark List Accent 4" w:uiPriority="70"/>
+    <w:lsdException w:name="Colorful Shading Accent 4" w:uiPriority="71"/>
+    <w:lsdException w:name="Colorful List Accent 4" w:uiPriority="72"/>
+    <w:lsdException w:name="Colorful Grid Accent 4" w:uiPriority="73"/>
+    <w:lsdException w:name="Light Shading Accent 5" w:uiPriority="60"/>
+    <w:lsdException w:name="Light List Accent 5" w:uiPriority="61"/>
+    <w:lsdException w:name="Light Grid Accent 5" w:uiPriority="62"/>
+    <w:lsdException w:name="Medium Shading 1 Accent 5" w:uiPriority="63"/>
+    <w:lsdException w:name="Medium Shading 2 Accent 5" w:uiPriority="64"/>
+    <w:lsdException w:name="Medium List 1 Accent 5" w:uiPriority="65"/>
+    <w:lsdException w:name="Medium List 2 Accent 5" w:uiPriority="66"/>
+    <w:lsdException w:name="Medium Grid 1 Accent 5" w:uiPriority="67"/>
+    <w:lsdException w:name="Medium Grid 2 Accent 5" w:uiPriority="68"/>
+    <w:lsdException w:name="Medium Grid 3 Accent 5" w:uiPriority="69"/>
+    <w:lsdException w:name="Dark List Accent 5" w:uiPriority="70"/>
+    <w:lsdException w:name="Colorful Shading Accent 5" w:uiPriority="71"/>
+    <w:lsdException w:name="Colorful List Accent 5" w:uiPriority="72"/>
+    <w:lsdException w:name="Colorful Grid Accent 5" w:uiPriority="73"/>
+    <w:lsdException w:name="Light Shading Accent 6" w:uiPriority="60"/>
+    <w:lsdException w:name="Light List Accent 6" w:uiPriority="61"/>
+    <w:lsdException w:name="Light Grid Accent 6" w:uiPriority="62"/>
+    <w:lsdException w:name="Medium Shading 1 Accent 6" w:uiPriority="63"/>
+    <w:lsdException w:name="Medium Shading 2 Accent 6" w:uiPriority="64"/>
+    <w:lsdException w:name="Medium List 1 Accent 6" w:uiPriority="65"/>
+    <w:lsdException w:name="Medium List 2 Accent 6" w:uiPriority="66"/>
+    <w:lsdException w:name="Medium Grid 1 Accent 6" w:uiPriority="67"/>
+    <w:lsdException w:name="Medium Grid 2 Accent 6" w:uiPriority="68"/>
+    <w:lsdException w:name="Medium Grid 3 Accent 6" w:uiPriority="69"/>
+    <w:lsdException w:name="Dark List Accent 6" w:uiPriority="70"/>
+    <w:lsdException w:name="Colorful Shading Accent 6" w:uiPriority="71"/>
+    <w:lsdException w:name="Colorful List Accent 6" w:uiPriority="72"/>
+    <w:lsdException w:name="Colorful Grid Accent 6" w:uiPriority="73"/>
+    <w:lsdException w:name="Subtle Emphasis" w:uiPriority="19" w:qFormat="1"/>
+    <w:lsdException w:name="Intense Emphasis" w:uiPriority="21" w:qFormat="1"/>
+    <w:lsdException w:name="Subtle Reference" w:uiPriority="31" w:qFormat="1"/>
+    <w:lsdException w:name="Intense Reference" w:uiPriority="32" w:qFormat="1"/>
+    <w:lsdException w:name="Book Title" w:uiPriority="33" w:qFormat="1"/>
+    <w:lsdException w:name="Bibliography" w:semiHidden="1" w:uiPriority="37" w:unhideWhenUsed="1"/>
+    <w:lsdException w:name="TOC Heading" w:semiHidden="1" w:uiPriority="39" w:unhideWhenUsed="1" w:qFormat="1"/>
+    <w:lsdException w:name="Plain Table 1" w:uiPriority="41"/>
+    <w:lsdException w:name="Plain Table 2" w:uiPriority="42"/>
+    <w:lsdException w:name="Plain Table 3" w:uiPriority="43"/>
+    <w:lsdException w:name="Plain Table 4" w:uiPriority="44"/>
+    <w:lsdException w:name="Plain Table 5" w:uiPriority="45"/>
+    <w:lsdException w:name="Grid Table Light" w:uiPriority="40"/>
+    <w:lsdException w:name="Grid Table 1 Light" w:uiPriority="46"/>
+    <w:lsdException w:name="Grid Table 2" w:uiPriority="47"/>
+    <w:lsdException w:name="Grid Table 3" w:uiPriority="48"/>
+    <w:lsdException w:name="Grid Table 4" w:uiPriority="49"/>
+    <w:lsdException w:name="Grid Table 5 Dark" w:uiPriority="50"/>
+    <w:lsdException w:name="Grid Table 6 Colorful" w:uiPriority="51"/>
+    <w:lsdException w:name="Grid Table 7 Colorful" w:uiPriority="52"/>
+    <w:lsdException w:name="Grid Table 1 Light Accent 1" w:uiPriority="46"/>
+    <w:lsdException w:name="Grid Table 2 Accent 1" w:uiPriority="47"/>
+    <w:lsdException w:name="Grid Table 3 Accent 1" w:uiPriority="48"/>
+    <w:lsdException w:name="Grid Table 4 Accent 1" w:uiPriority="49"/>
+    <w:lsdException w:name="Grid Table 5 Dark Accent 1" w:uiPriority="50"/>
+    <w:lsdException w:name="Grid Table 6 Colorful Accent 1" w:uiPriority="51"/>
+    <w:lsdException w:name="Grid Table 7 Colorful Accent 1" w:uiPriority="52"/>
+    <w:lsdException w:name="Grid Table 1 Light Accent 2" w:uiPriority="46"/>
+    <w:lsdException w:name="Grid Table 2 Accent 2" w:uiPriority="47"/>
+    <w:lsdException w:name="Grid Table 3 Accent 2" w:uiPriority="48"/>
+    <w:lsdException w:name="Grid Table 4 Accent 2" w:uiPriority="49"/>
+    <w:lsdException w:name="Grid Table 5 Dark Accent 2" w:uiPriority="50"/>
+    <w:lsdException w:name="Grid Table 6 Colorful Accent 2" w:uiPriority="51"/>
+    <w:lsdException w:name="Grid Table 7 Colorful Accent 2" w:uiPriority="52"/>
+    <w:lsdException w:name="Grid Table 1 Light Accent 3" w:uiPriority="46"/>
+    <w:lsdException w:name="Grid Table 2 Accent 3" w:uiPriority="47"/>
+    <w:lsdException w:name="Grid Table 3 Accent 3" w:uiPriority="48"/>
+    <w:lsdException w:name="Grid Table 4 Accent 3" w:uiPriority="49"/>
+    <w:lsdException w:name="Grid Table 5 Dark Accent 3" w:uiPriority="50"/>
+    <w:lsdException w:name="Grid Table 6 Colorful Accent 3" w:uiPriority="51"/>
+    <w:lsdException w:name="Grid Table 7 Colorful Accent 3" w:uiPriority="52"/>
+    <w:lsdException w:name="Grid Table 1 Light Accent 4" w:uiPriority="46"/>
+    <w:lsdException w:name="Grid Table 2 Accent 4" w:uiPriority="47"/>
+    <w:lsdException w:name="Grid Table 3 Accent 4" w:uiPriority="48"/>
+    <w:lsdException w:name="Grid Table 4 Accent 4" w:uiPriority="49"/>
+    <w:lsdException w:name="Grid Table 5 Dark Accent 4" w:uiPriority="50"/>
+    <w:lsdException w:name="Grid Table 6 Colorful Accent 4" w:uiPriority="51"/>
+    <w:lsdException w:name="Grid Table 7 Colorful Accent 4" w:uiPriority="52"/>
+    <w:lsdException w:name="Grid Table 1 Light Accent 5" w:uiPriority="46"/>
+    <w:lsdException w:name="Grid Table 2 Accent 5" w:uiPriority="47"/>
+    <w:lsdException w:name="Grid Table 3 Accent 5" w:uiPriority="48"/>
+    <w:lsdException w:name="Grid Table 4 Accent 5" w:uiPriority="49"/>
+    <w:lsdException w:name="Grid Table 5 Dark Accent 5" w:uiPriority="50"/>
+    <w:lsdException w:name="Grid Table 6 Colorful Accent 5" w:uiPriority="51"/>
+    <w:lsdException w:name="Grid Table 7 Colorful Accent 5" w:uiPriority="52"/>
+    <w:lsdException w:name="Grid Table 1 Light Accent 6" w:uiPriority="46"/>
+    <w:lsdException w:name="Grid Table 2 Accent 6" w:uiPriority="47"/>
+    <w:lsdException w:name="Grid Table 3 Accent 6" w:uiPriority="48"/>
+    <w:lsdException w:name="Grid Table 4 Accent 6" w:uiPriority="49"/>
+    <w:lsdException w:name="Grid Table 5 Dark Accent 6" w:uiPriority="50"/>
+    <w:lsdException w:name="Grid Table 6 Colorful Accent 6" w:uiPriority="51"/>
+    <w:lsdException w:name="Grid Table 7 Colorful Accent 6" w:uiPriority="52"/>
+    <w:lsdException w:name="List Table 1 Light" w:uiPriority="46"/>
+    <w:lsdException w:name="List Table 2" w:uiPriority="47"/>
+    <w:lsdException w:name="List Table 3" w:uiPriority="48"/>
+    <w:lsdException w:name="List Table 4" w:uiPriority="49"/>
+    <w:lsdException w:name="List Table 5 Dark" w:uiPriority="50"/>
+    <w:lsdException w:name="List Table 6 Colorful" w:uiPriority="51"/>
+    <w:lsdException w:name="List Table 7 Colorful" w:uiPriority="52"/>
+    <w:lsdException w:name="List Table 1 Light Accent 1" w:uiPriority="46"/>
+    <w:lsdException w:name="List Table 2 Accent 1" w:uiPriority="47"/>
+    <w:lsdException w:name="List Table 3 Accent 1" w:uiPriority="48"/>
+    <w:lsdException w:name="List Table 4 Accent 1" w:uiPriority="49"/>
+    <w:lsdException w:name="List Table 5 Dark Accent 1" w:uiPriority="50"/>
+    <w:lsdException w:name="List Table 6 Colorful Accent 1" w:uiPriority="51"/>
+    <w:lsdException w:name="List Table 7 Colorful Accent 1" w:uiPriority="52"/>
+    <w:lsdException w:name="List Table 1 Light Accent 2" w:uiPriority="46"/>
+    <w:lsdException w:name="List Table 2 Accent 2" w:uiPriority="47"/>
+    <w:lsdException w:name="List Table 3 Accent 2" w:uiPriority="48"/>
+    <w:lsdException w:name="List Table 4 Accent 2" w:uiPriority="49"/>
+    <w:lsdException w:name="List Table 5 Dark Accent 2" w:uiPriority="50"/>
+    <w:lsdException w:name="List Table 6 Colorful Accent 2" w:uiPriority="51"/>
+    <w:lsdException w:name="List Table 7 Colorful Accent 2" w:uiPriority="52"/>
+    <w:lsdException w:name="List Table 1 Light Accent 3" w:uiPriority="46"/>
+    <w:lsdException w:name="List Table 2 Accent 3" w:uiPriority="47"/>
+    <w:lsdException w:name="List Table 3 Accent 3" w:uiPriority="48"/>
+    <w:lsdException w:name="List Table 4 Accent 3" w:uiPriority="49"/>
+    <w:lsdException w:name="List Table 5 Dark Accent 3" w:uiPriority="50"/>
+    <w:lsdException w:name="List Table 6 Colorful Accent 3" w:uiPriority="51"/>
+    <w:lsdException w:name="List Table 7 Colorful Accent 3" w:uiPriority="52"/>
+    <w:lsdException w:name="List Table 1 Light Accent 4" w:uiPriority="46"/>
+    <w:lsdException w:name="List Table 2 Accent 4" w:uiPriority="47"/>
+    <w:lsdException w:name="List Table 3 Accent 4" w:uiPriority="48"/>
+    <w:lsdException w:name="List Table 4 Accent 4" w:uiPriority="49"/>
+    <w:lsdException w:name="List Table 5 Dark Accent 4" w:uiPriority="50"/>
+    <w:lsdException w:name="List Table 6 Colorful Accent 4" w:uiPriority="51"/>
+    <w:lsdException w:name="List Table 7 Colorful Accent 4" w:uiPriority="52"/>
+    <w:lsdException w:name="List Table 1 Light Accent 5" w:uiPriority="46"/>
+    <w:lsdException w:name="List Table 2 Accent 5" w:uiPriority="47"/>
+    <w:lsdException w:name="List Table 3 Accent 5" w:uiPriority="48"/>
+    <w:lsdException w:name="List Table 4 Accent 5" w:uiPriority="49"/>
+    <w:lsdException w:name="List Table 5 Dark Accent 5" w:uiPriority="50"/>
+    <w:lsdException w:name="List Table 6 Colorful Accent 5" w:uiPriority="51"/>
+    <w:lsdException w:name="List Table 7 Colorful Accent 5" w:uiPriority="52"/>
+    <w:lsdException w:name="List Table 1 Light Accent 6" w:uiPriority="46"/>
+    <w:lsdException w:name="List Table 2 Accent 6" w:uiPriority="47"/>
+    <w:lsdException w:name="List Table 3 Accent 6" w:uiPriority="48"/>
+    <w:lsdException w:name="List Table 4 Accent 6" w:uiPriority="49"/>
+    <w:lsdException w:name="List Table 5 Dark Accent 6" w:uiPriority="50"/>
+    <w:lsdException w:name="List Table 6 Colorful Accent 6" w:uiPriority="51"/>
+    <w:lsdException w:name="List Table 7 Colorful Accent 6" w:uiPriority="52"/>
+    <w:lsdException w:name="Mention" w:semiHidden="1" w:unhideWhenUsed="1"/>
+    <w:lsdException w:name="Smart Hyperlink" w:semiHidden="1" w:unhideWhenUsed="1"/>
+    <w:lsdException w:name="Hashtag" w:semiHidden="1" w:unhideWhenUsed="1"/>
   </w:latentStyles>
   <w:style w:type="paragraph" w:default="1" w:styleId="Normal">
     <w:name w:val="Normal"/>
@@ -2599,11 +2909,11 @@
       <w:rFonts w:ascii="Berlin Sans FB" w:hAnsi="Berlin Sans FB"/>
     </w:rPr>
   </w:style>
-  <w:style w:type="paragraph" w:styleId="Heading1">
+  <w:style w:type="paragraph" w:styleId="Rubrik1">
     <w:name w:val="heading 1"/>
     <w:basedOn w:val="Normal"/>
     <w:next w:val="Normal"/>
-    <w:link w:val="Heading1Char"/>
+    <w:link w:val="Rubrik1Char"/>
     <w:uiPriority w:val="9"/>
     <w:qFormat/>
     <w:rsid w:val="00915A8B"/>
@@ -2620,11 +2930,11 @@
       <w:szCs w:val="36"/>
     </w:rPr>
   </w:style>
-  <w:style w:type="paragraph" w:styleId="Heading2">
+  <w:style w:type="paragraph" w:styleId="Rubrik2">
     <w:name w:val="heading 2"/>
     <w:basedOn w:val="Normal"/>
     <w:next w:val="Normal"/>
-    <w:link w:val="Heading2Char"/>
+    <w:link w:val="Rubrik2Char"/>
     <w:uiPriority w:val="9"/>
     <w:unhideWhenUsed/>
     <w:qFormat/>
@@ -2642,11 +2952,11 @@
       <w:szCs w:val="28"/>
     </w:rPr>
   </w:style>
-  <w:style w:type="paragraph" w:styleId="Heading3">
+  <w:style w:type="paragraph" w:styleId="Rubrik3">
     <w:name w:val="heading 3"/>
     <w:basedOn w:val="Normal"/>
     <w:next w:val="Normal"/>
-    <w:link w:val="Heading3Char"/>
+    <w:link w:val="Rubrik3Char"/>
     <w:uiPriority w:val="9"/>
     <w:unhideWhenUsed/>
     <w:qFormat/>
@@ -2664,11 +2974,11 @@
       <w:szCs w:val="28"/>
     </w:rPr>
   </w:style>
-  <w:style w:type="paragraph" w:styleId="Heading4">
+  <w:style w:type="paragraph" w:styleId="Rubrik4">
     <w:name w:val="heading 4"/>
     <w:basedOn w:val="Normal"/>
     <w:next w:val="Normal"/>
-    <w:link w:val="Heading4Char"/>
+    <w:link w:val="Rubrik4Char"/>
     <w:uiPriority w:val="9"/>
     <w:unhideWhenUsed/>
     <w:qFormat/>
@@ -2684,11 +2994,11 @@
       <w:caps/>
     </w:rPr>
   </w:style>
-  <w:style w:type="paragraph" w:styleId="Heading5">
+  <w:style w:type="paragraph" w:styleId="Rubrik5">
     <w:name w:val="heading 5"/>
     <w:basedOn w:val="Normal"/>
     <w:next w:val="Normal"/>
-    <w:link w:val="Heading5Char"/>
+    <w:link w:val="Rubrik5Char"/>
     <w:uiPriority w:val="9"/>
     <w:semiHidden/>
     <w:unhideWhenUsed/>
@@ -2707,11 +3017,11 @@
       <w:caps/>
     </w:rPr>
   </w:style>
-  <w:style w:type="paragraph" w:styleId="Heading6">
+  <w:style w:type="paragraph" w:styleId="Rubrik6">
     <w:name w:val="heading 6"/>
     <w:basedOn w:val="Normal"/>
     <w:next w:val="Normal"/>
-    <w:link w:val="Heading6Char"/>
+    <w:link w:val="Rubrik6Char"/>
     <w:uiPriority w:val="9"/>
     <w:semiHidden/>
     <w:unhideWhenUsed/>
@@ -2733,11 +3043,11 @@
       <w:szCs w:val="20"/>
     </w:rPr>
   </w:style>
-  <w:style w:type="paragraph" w:styleId="Heading7">
+  <w:style w:type="paragraph" w:styleId="Rubrik7">
     <w:name w:val="heading 7"/>
     <w:basedOn w:val="Normal"/>
     <w:next w:val="Normal"/>
-    <w:link w:val="Heading7Char"/>
+    <w:link w:val="Rubrik7Char"/>
     <w:uiPriority w:val="9"/>
     <w:semiHidden/>
     <w:unhideWhenUsed/>
@@ -2761,11 +3071,11 @@
       <w:szCs w:val="20"/>
     </w:rPr>
   </w:style>
-  <w:style w:type="paragraph" w:styleId="Heading8">
+  <w:style w:type="paragraph" w:styleId="Rubrik8">
     <w:name w:val="heading 8"/>
     <w:basedOn w:val="Normal"/>
     <w:next w:val="Normal"/>
-    <w:link w:val="Heading8Char"/>
+    <w:link w:val="Rubrik8Char"/>
     <w:uiPriority w:val="9"/>
     <w:semiHidden/>
     <w:unhideWhenUsed/>
@@ -2787,11 +3097,11 @@
       <w:szCs w:val="20"/>
     </w:rPr>
   </w:style>
-  <w:style w:type="paragraph" w:styleId="Heading9">
+  <w:style w:type="paragraph" w:styleId="Rubrik9">
     <w:name w:val="heading 9"/>
     <w:basedOn w:val="Normal"/>
     <w:next w:val="Normal"/>
-    <w:link w:val="Heading9Char"/>
+    <w:link w:val="Rubrik9Char"/>
     <w:uiPriority w:val="9"/>
     <w:semiHidden/>
     <w:unhideWhenUsed/>
@@ -2815,13 +3125,13 @@
       <w:szCs w:val="20"/>
     </w:rPr>
   </w:style>
-  <w:style w:type="character" w:default="1" w:styleId="DefaultParagraphFont">
+  <w:style w:type="character" w:default="1" w:styleId="Standardstycketeckensnitt">
     <w:name w:val="Default Paragraph Font"/>
     <w:uiPriority w:val="1"/>
     <w:semiHidden/>
     <w:unhideWhenUsed/>
   </w:style>
-  <w:style w:type="table" w:default="1" w:styleId="TableNormal">
+  <w:style w:type="table" w:default="1" w:styleId="Normaltabell">
     <w:name w:val="Normal Table"/>
     <w:uiPriority w:val="99"/>
     <w:semiHidden/>
@@ -2836,16 +3146,16 @@
       </w:tblCellMar>
     </w:tblPr>
   </w:style>
-  <w:style w:type="numbering" w:default="1" w:styleId="NoList">
+  <w:style w:type="numbering" w:default="1" w:styleId="Ingenlista">
     <w:name w:val="No List"/>
     <w:uiPriority w:val="99"/>
     <w:semiHidden/>
     <w:unhideWhenUsed/>
   </w:style>
-  <w:style w:type="character" w:customStyle="1" w:styleId="Heading1Char">
-    <w:name w:val="Heading 1 Char"/>
-    <w:basedOn w:val="DefaultParagraphFont"/>
-    <w:link w:val="Heading1"/>
+  <w:style w:type="character" w:customStyle="1" w:styleId="Rubrik1Char">
+    <w:name w:val="Rubrik 1 Char"/>
+    <w:basedOn w:val="Standardstycketeckensnitt"/>
+    <w:link w:val="Rubrik1"/>
     <w:uiPriority w:val="9"/>
     <w:rsid w:val="00915A8B"/>
     <w:rPr>
@@ -2855,10 +3165,10 @@
       <w:szCs w:val="36"/>
     </w:rPr>
   </w:style>
-  <w:style w:type="character" w:customStyle="1" w:styleId="Heading2Char">
-    <w:name w:val="Heading 2 Char"/>
-    <w:basedOn w:val="DefaultParagraphFont"/>
-    <w:link w:val="Heading2"/>
+  <w:style w:type="character" w:customStyle="1" w:styleId="Rubrik2Char">
+    <w:name w:val="Rubrik 2 Char"/>
+    <w:basedOn w:val="Standardstycketeckensnitt"/>
+    <w:link w:val="Rubrik2"/>
     <w:uiPriority w:val="9"/>
     <w:rsid w:val="00915A8B"/>
     <w:rPr>
@@ -2868,10 +3178,10 @@
       <w:szCs w:val="28"/>
     </w:rPr>
   </w:style>
-  <w:style w:type="character" w:customStyle="1" w:styleId="Heading3Char">
-    <w:name w:val="Heading 3 Char"/>
-    <w:basedOn w:val="DefaultParagraphFont"/>
-    <w:link w:val="Heading3"/>
+  <w:style w:type="character" w:customStyle="1" w:styleId="Rubrik3Char">
+    <w:name w:val="Rubrik 3 Char"/>
+    <w:basedOn w:val="Standardstycketeckensnitt"/>
+    <w:link w:val="Rubrik3"/>
     <w:uiPriority w:val="9"/>
     <w:rsid w:val="00915A8B"/>
     <w:rPr>
@@ -2881,10 +3191,10 @@
       <w:szCs w:val="28"/>
     </w:rPr>
   </w:style>
-  <w:style w:type="character" w:customStyle="1" w:styleId="Heading4Char">
-    <w:name w:val="Heading 4 Char"/>
-    <w:basedOn w:val="DefaultParagraphFont"/>
-    <w:link w:val="Heading4"/>
+  <w:style w:type="character" w:customStyle="1" w:styleId="Rubrik4Char">
+    <w:name w:val="Rubrik 4 Char"/>
+    <w:basedOn w:val="Standardstycketeckensnitt"/>
+    <w:link w:val="Rubrik4"/>
     <w:uiPriority w:val="9"/>
     <w:rsid w:val="00915A8B"/>
     <w:rPr>
@@ -2892,10 +3202,10 @@
       <w:caps/>
     </w:rPr>
   </w:style>
-  <w:style w:type="character" w:customStyle="1" w:styleId="Heading5Char">
-    <w:name w:val="Heading 5 Char"/>
-    <w:basedOn w:val="DefaultParagraphFont"/>
-    <w:link w:val="Heading5"/>
+  <w:style w:type="character" w:customStyle="1" w:styleId="Rubrik5Char">
+    <w:name w:val="Rubrik 5 Char"/>
+    <w:basedOn w:val="Standardstycketeckensnitt"/>
+    <w:link w:val="Rubrik5"/>
     <w:uiPriority w:val="9"/>
     <w:semiHidden/>
     <w:rsid w:val="00915A8B"/>
@@ -2906,10 +3216,10 @@
       <w:caps/>
     </w:rPr>
   </w:style>
-  <w:style w:type="character" w:customStyle="1" w:styleId="Heading6Char">
-    <w:name w:val="Heading 6 Char"/>
-    <w:basedOn w:val="DefaultParagraphFont"/>
-    <w:link w:val="Heading6"/>
+  <w:style w:type="character" w:customStyle="1" w:styleId="Rubrik6Char">
+    <w:name w:val="Rubrik 6 Char"/>
+    <w:basedOn w:val="Standardstycketeckensnitt"/>
+    <w:link w:val="Rubrik6"/>
     <w:uiPriority w:val="9"/>
     <w:semiHidden/>
     <w:rsid w:val="00915A8B"/>
@@ -2923,10 +3233,10 @@
       <w:szCs w:val="20"/>
     </w:rPr>
   </w:style>
-  <w:style w:type="character" w:customStyle="1" w:styleId="Heading7Char">
-    <w:name w:val="Heading 7 Char"/>
-    <w:basedOn w:val="DefaultParagraphFont"/>
-    <w:link w:val="Heading7"/>
+  <w:style w:type="character" w:customStyle="1" w:styleId="Rubrik7Char">
+    <w:name w:val="Rubrik 7 Char"/>
+    <w:basedOn w:val="Standardstycketeckensnitt"/>
+    <w:link w:val="Rubrik7"/>
     <w:uiPriority w:val="9"/>
     <w:semiHidden/>
     <w:rsid w:val="00915A8B"/>
@@ -2942,10 +3252,10 @@
       <w:szCs w:val="20"/>
     </w:rPr>
   </w:style>
-  <w:style w:type="character" w:customStyle="1" w:styleId="Heading8Char">
-    <w:name w:val="Heading 8 Char"/>
-    <w:basedOn w:val="DefaultParagraphFont"/>
-    <w:link w:val="Heading8"/>
+  <w:style w:type="character" w:customStyle="1" w:styleId="Rubrik8Char">
+    <w:name w:val="Rubrik 8 Char"/>
+    <w:basedOn w:val="Standardstycketeckensnitt"/>
+    <w:link w:val="Rubrik8"/>
     <w:uiPriority w:val="9"/>
     <w:semiHidden/>
     <w:rsid w:val="00915A8B"/>
@@ -2959,10 +3269,10 @@
       <w:szCs w:val="20"/>
     </w:rPr>
   </w:style>
-  <w:style w:type="character" w:customStyle="1" w:styleId="Heading9Char">
-    <w:name w:val="Heading 9 Char"/>
-    <w:basedOn w:val="DefaultParagraphFont"/>
-    <w:link w:val="Heading9"/>
+  <w:style w:type="character" w:customStyle="1" w:styleId="Rubrik9Char">
+    <w:name w:val="Rubrik 9 Char"/>
+    <w:basedOn w:val="Standardstycketeckensnitt"/>
+    <w:link w:val="Rubrik9"/>
     <w:uiPriority w:val="9"/>
     <w:semiHidden/>
     <w:rsid w:val="00915A8B"/>
@@ -2978,7 +3288,7 @@
       <w:szCs w:val="20"/>
     </w:rPr>
   </w:style>
-  <w:style w:type="paragraph" w:styleId="Caption">
+  <w:style w:type="paragraph" w:styleId="Beskrivning">
     <w:name w:val="caption"/>
     <w:basedOn w:val="Normal"/>
     <w:next w:val="Normal"/>
@@ -2997,11 +3307,11 @@
       <w:sz w:val="20"/>
     </w:rPr>
   </w:style>
-  <w:style w:type="paragraph" w:styleId="Title">
+  <w:style w:type="paragraph" w:styleId="Rubrik">
     <w:name w:val="Title"/>
     <w:basedOn w:val="Normal"/>
     <w:next w:val="Normal"/>
-    <w:link w:val="TitleChar"/>
+    <w:link w:val="RubrikChar"/>
     <w:uiPriority w:val="10"/>
     <w:qFormat/>
     <w:rsid w:val="00915A8B"/>
@@ -3018,10 +3328,10 @@
       <w:szCs w:val="72"/>
     </w:rPr>
   </w:style>
-  <w:style w:type="character" w:customStyle="1" w:styleId="TitleChar">
-    <w:name w:val="Title Char"/>
-    <w:basedOn w:val="DefaultParagraphFont"/>
-    <w:link w:val="Title"/>
+  <w:style w:type="character" w:customStyle="1" w:styleId="RubrikChar">
+    <w:name w:val="Rubrik Char"/>
+    <w:basedOn w:val="Standardstycketeckensnitt"/>
+    <w:link w:val="Rubrik"/>
     <w:uiPriority w:val="10"/>
     <w:rsid w:val="00915A8B"/>
     <w:rPr>
@@ -3033,11 +3343,11 @@
       <w:szCs w:val="72"/>
     </w:rPr>
   </w:style>
-  <w:style w:type="paragraph" w:styleId="Subtitle">
+  <w:style w:type="paragraph" w:styleId="Underrubrik">
     <w:name w:val="Subtitle"/>
     <w:basedOn w:val="Normal"/>
     <w:next w:val="Normal"/>
-    <w:link w:val="SubtitleChar"/>
+    <w:link w:val="UnderrubrikChar"/>
     <w:uiPriority w:val="11"/>
     <w:qFormat/>
     <w:rsid w:val="00915A8B"/>
@@ -3054,10 +3364,10 @@
       <w:szCs w:val="28"/>
     </w:rPr>
   </w:style>
-  <w:style w:type="character" w:customStyle="1" w:styleId="SubtitleChar">
-    <w:name w:val="Subtitle Char"/>
-    <w:basedOn w:val="DefaultParagraphFont"/>
-    <w:link w:val="Subtitle"/>
+  <w:style w:type="character" w:customStyle="1" w:styleId="UnderrubrikChar">
+    <w:name w:val="Underrubrik Char"/>
+    <w:basedOn w:val="Standardstycketeckensnitt"/>
+    <w:link w:val="Underrubrik"/>
     <w:uiPriority w:val="11"/>
     <w:rsid w:val="00915A8B"/>
     <w:rPr>
@@ -3068,9 +3378,9 @@
       <w:szCs w:val="28"/>
     </w:rPr>
   </w:style>
-  <w:style w:type="character" w:styleId="Strong">
+  <w:style w:type="character" w:styleId="Stark">
     <w:name w:val="Strong"/>
-    <w:basedOn w:val="DefaultParagraphFont"/>
+    <w:basedOn w:val="Standardstycketeckensnitt"/>
     <w:uiPriority w:val="22"/>
     <w:qFormat/>
     <w:rsid w:val="00915A8B"/>
@@ -3079,9 +3389,9 @@
       <w:bCs/>
     </w:rPr>
   </w:style>
-  <w:style w:type="character" w:styleId="Emphasis">
+  <w:style w:type="character" w:styleId="Betoning">
     <w:name w:val="Emphasis"/>
-    <w:basedOn w:val="DefaultParagraphFont"/>
+    <w:basedOn w:val="Standardstycketeckensnitt"/>
     <w:uiPriority w:val="20"/>
     <w:qFormat/>
     <w:rsid w:val="00915A8B"/>
@@ -3090,7 +3400,7 @@
       <w:iCs/>
     </w:rPr>
   </w:style>
-  <w:style w:type="paragraph" w:styleId="NoSpacing">
+  <w:style w:type="paragraph" w:styleId="Ingetavstnd">
     <w:name w:val="No Spacing"/>
     <w:uiPriority w:val="1"/>
     <w:qFormat/>
@@ -3099,7 +3409,7 @@
       <w:spacing w:after="0" w:line="240" w:lineRule="auto"/>
     </w:pPr>
   </w:style>
-  <w:style w:type="paragraph" w:styleId="ListParagraph">
+  <w:style w:type="paragraph" w:styleId="Liststycke">
     <w:name w:val="List Paragraph"/>
     <w:basedOn w:val="Normal"/>
     <w:uiPriority w:val="34"/>
@@ -3110,11 +3420,11 @@
       <w:contextualSpacing/>
     </w:pPr>
   </w:style>
-  <w:style w:type="paragraph" w:styleId="Quote">
+  <w:style w:type="paragraph" w:styleId="Citat">
     <w:name w:val="Quote"/>
     <w:basedOn w:val="Normal"/>
     <w:next w:val="Normal"/>
-    <w:link w:val="QuoteChar"/>
+    <w:link w:val="CitatChar"/>
     <w:uiPriority w:val="29"/>
     <w:qFormat/>
     <w:rsid w:val="00915A8B"/>
@@ -3128,10 +3438,10 @@
       <w:szCs w:val="25"/>
     </w:rPr>
   </w:style>
-  <w:style w:type="character" w:customStyle="1" w:styleId="QuoteChar">
-    <w:name w:val="Quote Char"/>
-    <w:basedOn w:val="DefaultParagraphFont"/>
-    <w:link w:val="Quote"/>
+  <w:style w:type="character" w:customStyle="1" w:styleId="CitatChar">
+    <w:name w:val="Citat Char"/>
+    <w:basedOn w:val="Standardstycketeckensnitt"/>
+    <w:link w:val="Citat"/>
     <w:uiPriority w:val="29"/>
     <w:rsid w:val="00915A8B"/>
     <w:rPr>
@@ -3140,11 +3450,11 @@
       <w:szCs w:val="25"/>
     </w:rPr>
   </w:style>
-  <w:style w:type="paragraph" w:styleId="IntenseQuote">
+  <w:style w:type="paragraph" w:styleId="Starktcitat">
     <w:name w:val="Intense Quote"/>
     <w:basedOn w:val="Normal"/>
     <w:next w:val="Normal"/>
-    <w:link w:val="IntenseQuoteChar"/>
+    <w:link w:val="StarktcitatChar"/>
     <w:uiPriority w:val="30"/>
     <w:qFormat/>
     <w:rsid w:val="00915A8B"/>
@@ -3160,10 +3470,10 @@
       <w:szCs w:val="32"/>
     </w:rPr>
   </w:style>
-  <w:style w:type="character" w:customStyle="1" w:styleId="IntenseQuoteChar">
-    <w:name w:val="Intense Quote Char"/>
-    <w:basedOn w:val="DefaultParagraphFont"/>
-    <w:link w:val="IntenseQuote"/>
+  <w:style w:type="character" w:customStyle="1" w:styleId="StarktcitatChar">
+    <w:name w:val="Starkt citat Char"/>
+    <w:basedOn w:val="Standardstycketeckensnitt"/>
+    <w:link w:val="Starktcitat"/>
     <w:uiPriority w:val="30"/>
     <w:rsid w:val="00915A8B"/>
     <w:rPr>
@@ -3172,9 +3482,9 @@
       <w:szCs w:val="32"/>
     </w:rPr>
   </w:style>
-  <w:style w:type="character" w:styleId="SubtleEmphasis">
+  <w:style w:type="character" w:styleId="Diskretbetoning">
     <w:name w:val="Subtle Emphasis"/>
-    <w:basedOn w:val="DefaultParagraphFont"/>
+    <w:basedOn w:val="Standardstycketeckensnitt"/>
     <w:uiPriority w:val="19"/>
     <w:qFormat/>
     <w:rsid w:val="00915A8B"/>
@@ -3184,9 +3494,9 @@
       <w:color w:val="595959" w:themeColor="text1" w:themeTint="A6"/>
     </w:rPr>
   </w:style>
-  <w:style w:type="character" w:styleId="IntenseEmphasis">
+  <w:style w:type="character" w:styleId="Starkbetoning">
     <w:name w:val="Intense Emphasis"/>
-    <w:basedOn w:val="DefaultParagraphFont"/>
+    <w:basedOn w:val="Standardstycketeckensnitt"/>
     <w:uiPriority w:val="21"/>
     <w:qFormat/>
     <w:rsid w:val="00915A8B"/>
@@ -3197,9 +3507,9 @@
       <w:iCs/>
     </w:rPr>
   </w:style>
-  <w:style w:type="character" w:styleId="SubtleReference">
+  <w:style w:type="character" w:styleId="Diskretreferens">
     <w:name w:val="Subtle Reference"/>
-    <w:basedOn w:val="DefaultParagraphFont"/>
+    <w:basedOn w:val="Standardstycketeckensnitt"/>
     <w:uiPriority w:val="31"/>
     <w:qFormat/>
     <w:rsid w:val="00915A8B"/>
@@ -3209,9 +3519,9 @@
       <w:u w:val="single" w:color="7F7F7F" w:themeColor="text1" w:themeTint="80"/>
     </w:rPr>
   </w:style>
-  <w:style w:type="character" w:styleId="IntenseReference">
+  <w:style w:type="character" w:styleId="Starkreferens">
     <w:name w:val="Intense Reference"/>
-    <w:basedOn w:val="DefaultParagraphFont"/>
+    <w:basedOn w:val="Standardstycketeckensnitt"/>
     <w:uiPriority w:val="32"/>
     <w:qFormat/>
     <w:rsid w:val="00915A8B"/>
@@ -3225,9 +3535,9 @@
       <w:u w:val="single"/>
     </w:rPr>
   </w:style>
-  <w:style w:type="character" w:styleId="BookTitle">
+  <w:style w:type="character" w:styleId="Bokenstitel">
     <w:name w:val="Book Title"/>
-    <w:basedOn w:val="DefaultParagraphFont"/>
+    <w:basedOn w:val="Standardstycketeckensnitt"/>
     <w:uiPriority w:val="33"/>
     <w:qFormat/>
     <w:rsid w:val="00915A8B"/>
@@ -3238,9 +3548,9 @@
       <w:spacing w:val="7"/>
     </w:rPr>
   </w:style>
-  <w:style w:type="paragraph" w:styleId="TOCHeading">
+  <w:style w:type="paragraph" w:styleId="Innehllsfrteckningsrubrik">
     <w:name w:val="TOC Heading"/>
-    <w:basedOn w:val="Heading1"/>
+    <w:basedOn w:val="Rubrik1"/>
     <w:next w:val="Normal"/>
     <w:uiPriority w:val="39"/>
     <w:semiHidden/>
@@ -3251,9 +3561,9 @@
       <w:outlineLvl w:val="9"/>
     </w:pPr>
   </w:style>
-  <w:style w:type="character" w:styleId="Hyperlink">
+  <w:style w:type="character" w:styleId="Hyperlnk">
     <w:name w:val="Hyperlink"/>
-    <w:basedOn w:val="DefaultParagraphFont"/>
+    <w:basedOn w:val="Standardstycketeckensnitt"/>
     <w:uiPriority w:val="99"/>
     <w:unhideWhenUsed/>
     <w:rsid w:val="004E3788"/>
@@ -3262,10 +3572,10 @@
       <w:u w:val="single"/>
     </w:rPr>
   </w:style>
-  <w:style w:type="paragraph" w:styleId="BalloonText">
+  <w:style w:type="paragraph" w:styleId="Ballongtext">
     <w:name w:val="Balloon Text"/>
     <w:basedOn w:val="Normal"/>
-    <w:link w:val="BalloonTextChar"/>
+    <w:link w:val="BallongtextChar"/>
     <w:uiPriority w:val="99"/>
     <w:semiHidden/>
     <w:unhideWhenUsed/>
@@ -3279,10 +3589,10 @@
       <w:szCs w:val="16"/>
     </w:rPr>
   </w:style>
-  <w:style w:type="character" w:customStyle="1" w:styleId="BalloonTextChar">
-    <w:name w:val="Balloon Text Char"/>
-    <w:basedOn w:val="DefaultParagraphFont"/>
-    <w:link w:val="BalloonText"/>
+  <w:style w:type="character" w:customStyle="1" w:styleId="BallongtextChar">
+    <w:name w:val="Ballongtext Char"/>
+    <w:basedOn w:val="Standardstycketeckensnitt"/>
+    <w:link w:val="Ballongtext"/>
     <w:uiPriority w:val="99"/>
     <w:semiHidden/>
     <w:rsid w:val="00495ADB"/>
@@ -3292,864 +3602,74 @@
       <w:szCs w:val="16"/>
     </w:rPr>
   </w:style>
-</w:styles>
-</file>
-
-<file path=word/stylesWithEffects.xml><?xml version="1.0" encoding="utf-8"?>
-<w:styles xmlns:wpc="http://schemas.microsoft.com/office/word/2010/wordprocessingCanvas" xmlns:mc="http://schemas.openxmlformats.org/markup-compatibility/2006" xmlns:o="urn:schemas-microsoft-com:office:office" xmlns:r="http://schemas.openxmlformats.org/officeDocument/2006/relationships" xmlns:m="http://schemas.openxmlformats.org/officeDocument/2006/math" xmlns:v="urn:schemas-microsoft-com:vml" xmlns:wp14="http://schemas.microsoft.com/office/word/2010/wordprocessingDrawing" xmlns:wp="http://schemas.openxmlformats.org/drawingml/2006/wordprocessingDrawing" xmlns:w10="urn:schemas-microsoft-com:office:word" xmlns:w="http://schemas.openxmlformats.org/wordprocessingml/2006/main" xmlns:w14="http://schemas.microsoft.com/office/word/2010/wordml" xmlns:wpg="http://schemas.microsoft.com/office/word/2010/wordprocessingGroup" xmlns:wpi="http://schemas.microsoft.com/office/word/2010/wordprocessingInk" xmlns:wne="http://schemas.microsoft.com/office/word/2006/wordml" xmlns:wps="http://schemas.microsoft.com/office/word/2010/wordprocessingShape" mc:Ignorable="w14 wp14">
-  <w:docDefaults>
-    <w:rPrDefault>
-      <w:rPr>
-        <w:rFonts w:asciiTheme="minorHAnsi" w:eastAsiaTheme="minorEastAsia" w:hAnsiTheme="minorHAnsi" w:cstheme="minorBidi"/>
-        <w:sz w:val="22"/>
-        <w:szCs w:val="22"/>
-        <w:lang w:val="sv-SE" w:eastAsia="sv-SE" w:bidi="ar-SA"/>
-      </w:rPr>
-    </w:rPrDefault>
-    <w:pPrDefault>
-      <w:pPr>
-        <w:spacing w:after="160" w:line="259" w:lineRule="auto"/>
-      </w:pPr>
-    </w:pPrDefault>
-  </w:docDefaults>
-  <w:latentStyles w:defLockedState="0" w:defUIPriority="99" w:defSemiHidden="1" w:defUnhideWhenUsed="1" w:defQFormat="0" w:count="267">
-    <w:lsdException w:name="Normal" w:semiHidden="0" w:uiPriority="0" w:unhideWhenUsed="0" w:qFormat="1"/>
-    <w:lsdException w:name="heading 1" w:semiHidden="0" w:uiPriority="9" w:unhideWhenUsed="0" w:qFormat="1"/>
-    <w:lsdException w:name="heading 2" w:uiPriority="9" w:qFormat="1"/>
-    <w:lsdException w:name="heading 3" w:uiPriority="9" w:qFormat="1"/>
-    <w:lsdException w:name="heading 4" w:uiPriority="9" w:qFormat="1"/>
-    <w:lsdException w:name="heading 5" w:uiPriority="9" w:qFormat="1"/>
-    <w:lsdException w:name="heading 6" w:uiPriority="9" w:qFormat="1"/>
-    <w:lsdException w:name="heading 7" w:uiPriority="9" w:qFormat="1"/>
-    <w:lsdException w:name="heading 8" w:uiPriority="9" w:qFormat="1"/>
-    <w:lsdException w:name="heading 9" w:uiPriority="9" w:qFormat="1"/>
-    <w:lsdException w:name="toc 1" w:uiPriority="39"/>
-    <w:lsdException w:name="toc 2" w:uiPriority="39"/>
-    <w:lsdException w:name="toc 3" w:uiPriority="39"/>
-    <w:lsdException w:name="toc 4" w:uiPriority="39"/>
-    <w:lsdException w:name="toc 5" w:uiPriority="39"/>
-    <w:lsdException w:name="toc 6" w:uiPriority="39"/>
-    <w:lsdException w:name="toc 7" w:uiPriority="39"/>
-    <w:lsdException w:name="toc 8" w:uiPriority="39"/>
-    <w:lsdException w:name="toc 9" w:uiPriority="39"/>
-    <w:lsdException w:name="caption" w:uiPriority="35" w:qFormat="1"/>
-    <w:lsdException w:name="Title" w:semiHidden="0" w:uiPriority="10" w:unhideWhenUsed="0" w:qFormat="1"/>
-    <w:lsdException w:name="Default Paragraph Font" w:uiPriority="1"/>
-    <w:lsdException w:name="Subtitle" w:semiHidden="0" w:uiPriority="11" w:unhideWhenUsed="0" w:qFormat="1"/>
-    <w:lsdException w:name="Strong" w:semiHidden="0" w:uiPriority="22" w:unhideWhenUsed="0" w:qFormat="1"/>
-    <w:lsdException w:name="Emphasis" w:semiHidden="0" w:uiPriority="20" w:unhideWhenUsed="0" w:qFormat="1"/>
-    <w:lsdException w:name="Table Grid" w:semiHidden="0" w:uiPriority="39" w:unhideWhenUsed="0"/>
-    <w:lsdException w:name="Placeholder Text" w:unhideWhenUsed="0"/>
-    <w:lsdException w:name="No Spacing" w:semiHidden="0" w:uiPriority="1" w:unhideWhenUsed="0" w:qFormat="1"/>
-    <w:lsdException w:name="Light Shading" w:semiHidden="0" w:uiPriority="60" w:unhideWhenUsed="0"/>
-    <w:lsdException w:name="Light List" w:semiHidden="0" w:uiPriority="61" w:unhideWhenUsed="0"/>
-    <w:lsdException w:name="Light Grid" w:semiHidden="0" w:uiPriority="62" w:unhideWhenUsed="0"/>
-    <w:lsdException w:name="Medium Shading 1" w:semiHidden="0" w:uiPriority="63" w:unhideWhenUsed="0"/>
-    <w:lsdException w:name="Medium Shading 2" w:semiHidden="0" w:uiPriority="64" w:unhideWhenUsed="0"/>
-    <w:lsdException w:name="Medium List 1" w:semiHidden="0" w:uiPriority="65" w:unhideWhenUsed="0"/>
-    <w:lsdException w:name="Medium List 2" w:semiHidden="0" w:uiPriority="66" w:unhideWhenUsed="0"/>
-    <w:lsdException w:name="Medium Grid 1" w:semiHidden="0" w:uiPriority="67" w:unhideWhenUsed="0"/>
-    <w:lsdException w:name="Medium Grid 2" w:semiHidden="0" w:uiPriority="68" w:unhideWhenUsed="0"/>
-    <w:lsdException w:name="Medium Grid 3" w:semiHidden="0" w:uiPriority="69" w:unhideWhenUsed="0"/>
-    <w:lsdException w:name="Dark List" w:semiHidden="0" w:uiPriority="70" w:unhideWhenUsed="0"/>
-    <w:lsdException w:name="Colorful Shading" w:semiHidden="0" w:uiPriority="71" w:unhideWhenUsed="0"/>
-    <w:lsdException w:name="Colorful List" w:semiHidden="0" w:uiPriority="72" w:unhideWhenUsed="0"/>
-    <w:lsdException w:name="Colorful Grid" w:semiHidden="0" w:uiPriority="73" w:unhideWhenUsed="0"/>
-    <w:lsdException w:name="Light Shading Accent 1" w:semiHidden="0" w:uiPriority="60" w:unhideWhenUsed="0"/>
-    <w:lsdException w:name="Light List Accent 1" w:semiHidden="0" w:uiPriority="61" w:unhideWhenUsed="0"/>
-    <w:lsdException w:name="Light Grid Accent 1" w:semiHidden="0" w:uiPriority="62" w:unhideWhenUsed="0"/>
-    <w:lsdException w:name="Medium Shading 1 Accent 1" w:semiHidden="0" w:uiPriority="63" w:unhideWhenUsed="0"/>
-    <w:lsdException w:name="Medium Shading 2 Accent 1" w:semiHidden="0" w:uiPriority="64" w:unhideWhenUsed="0"/>
-    <w:lsdException w:name="Medium List 1 Accent 1" w:semiHidden="0" w:uiPriority="65" w:unhideWhenUsed="0"/>
-    <w:lsdException w:name="Revision" w:unhideWhenUsed="0"/>
-    <w:lsdException w:name="List Paragraph" w:semiHidden="0" w:uiPriority="34" w:unhideWhenUsed="0" w:qFormat="1"/>
-    <w:lsdException w:name="Quote" w:semiHidden="0" w:uiPriority="29" w:unhideWhenUsed="0" w:qFormat="1"/>
-    <w:lsdException w:name="Intense Quote" w:semiHidden="0" w:uiPriority="30" w:unhideWhenUsed="0" w:qFormat="1"/>
-    <w:lsdException w:name="Medium List 2 Accent 1" w:semiHidden="0" w:uiPriority="66" w:unhideWhenUsed="0"/>
-    <w:lsdException w:name="Medium Grid 1 Accent 1" w:semiHidden="0" w:uiPriority="67" w:unhideWhenUsed="0"/>
-    <w:lsdException w:name="Medium Grid 2 Accent 1" w:semiHidden="0" w:uiPriority="68" w:unhideWhenUsed="0"/>
-    <w:lsdException w:name="Medium Grid 3 Accent 1" w:semiHidden="0" w:uiPriority="69" w:unhideWhenUsed="0"/>
-    <w:lsdException w:name="Dark List Accent 1" w:semiHidden="0" w:uiPriority="70" w:unhideWhenUsed="0"/>
-    <w:lsdException w:name="Colorful Shading Accent 1" w:semiHidden="0" w:uiPriority="71" w:unhideWhenUsed="0"/>
-    <w:lsdException w:name="Colorful List Accent 1" w:semiHidden="0" w:uiPriority="72" w:unhideWhenUsed="0"/>
-    <w:lsdException w:name="Colorful Grid Accent 1" w:semiHidden="0" w:uiPriority="73" w:unhideWhenUsed="0"/>
-    <w:lsdException w:name="Light Shading Accent 2" w:semiHidden="0" w:uiPriority="60" w:unhideWhenUsed="0"/>
-    <w:lsdException w:name="Light List Accent 2" w:semiHidden="0" w:uiPriority="61" w:unhideWhenUsed="0"/>
-    <w:lsdException w:name="Light Grid Accent 2" w:semiHidden="0" w:uiPriority="62" w:unhideWhenUsed="0"/>
-    <w:lsdException w:name="Medium Shading 1 Accent 2" w:semiHidden="0" w:uiPriority="63" w:unhideWhenUsed="0"/>
-    <w:lsdException w:name="Medium Shading 2 Accent 2" w:semiHidden="0" w:uiPriority="64" w:unhideWhenUsed="0"/>
-    <w:lsdException w:name="Medium List 1 Accent 2" w:semiHidden="0" w:uiPriority="65" w:unhideWhenUsed="0"/>
-    <w:lsdException w:name="Medium List 2 Accent 2" w:semiHidden="0" w:uiPriority="66" w:unhideWhenUsed="0"/>
-    <w:lsdException w:name="Medium Grid 1 Accent 2" w:semiHidden="0" w:uiPriority="67" w:unhideWhenUsed="0"/>
-    <w:lsdException w:name="Medium Grid 2 Accent 2" w:semiHidden="0" w:uiPriority="68" w:unhideWhenUsed="0"/>
-    <w:lsdException w:name="Medium Grid 3 Accent 2" w:semiHidden="0" w:uiPriority="69" w:unhideWhenUsed="0"/>
-    <w:lsdException w:name="Dark List Accent 2" w:semiHidden="0" w:uiPriority="70" w:unhideWhenUsed="0"/>
-    <w:lsdException w:name="Colorful Shading Accent 2" w:semiHidden="0" w:uiPriority="71" w:unhideWhenUsed="0"/>
-    <w:lsdException w:name="Colorful List Accent 2" w:semiHidden="0" w:uiPriority="72" w:unhideWhenUsed="0"/>
-    <w:lsdException w:name="Colorful Grid Accent 2" w:semiHidden="0" w:uiPriority="73" w:unhideWhenUsed="0"/>
-    <w:lsdException w:name="Light Shading Accent 3" w:semiHidden="0" w:uiPriority="60" w:unhideWhenUsed="0"/>
-    <w:lsdException w:name="Light List Accent 3" w:semiHidden="0" w:uiPriority="61" w:unhideWhenUsed="0"/>
-    <w:lsdException w:name="Light Grid Accent 3" w:semiHidden="0" w:uiPriority="62" w:unhideWhenUsed="0"/>
-    <w:lsdException w:name="Medium Shading 1 Accent 3" w:semiHidden="0" w:uiPriority="63" w:unhideWhenUsed="0"/>
-    <w:lsdException w:name="Medium Shading 2 Accent 3" w:semiHidden="0" w:uiPriority="64" w:unhideWhenUsed="0"/>
-    <w:lsdException w:name="Medium List 1 Accent 3" w:semiHidden="0" w:uiPriority="65" w:unhideWhenUsed="0"/>
-    <w:lsdException w:name="Medium List 2 Accent 3" w:semiHidden="0" w:uiPriority="66" w:unhideWhenUsed="0"/>
-    <w:lsdException w:name="Medium Grid 1 Accent 3" w:semiHidden="0" w:uiPriority="67" w:unhideWhenUsed="0"/>
-    <w:lsdException w:name="Medium Grid 2 Accent 3" w:semiHidden="0" w:uiPriority="68" w:unhideWhenUsed="0"/>
-    <w:lsdException w:name="Medium Grid 3 Accent 3" w:semiHidden="0" w:uiPriority="69" w:unhideWhenUsed="0"/>
-    <w:lsdException w:name="Dark List Accent 3" w:semiHidden="0" w:uiPriority="70" w:unhideWhenUsed="0"/>
-    <w:lsdException w:name="Colorful Shading Accent 3" w:semiHidden="0" w:uiPriority="71" w:unhideWhenUsed="0"/>
-    <w:lsdException w:name="Colorful List Accent 3" w:semiHidden="0" w:uiPriority="72" w:unhideWhenUsed="0"/>
-    <w:lsdException w:name="Colorful Grid Accent 3" w:semiHidden="0" w:uiPriority="73" w:unhideWhenUsed="0"/>
-    <w:lsdException w:name="Light Shading Accent 4" w:semiHidden="0" w:uiPriority="60" w:unhideWhenUsed="0"/>
-    <w:lsdException w:name="Light List Accent 4" w:semiHidden="0" w:uiPriority="61" w:unhideWhenUsed="0"/>
-    <w:lsdException w:name="Light Grid Accent 4" w:semiHidden="0" w:uiPriority="62" w:unhideWhenUsed="0"/>
-    <w:lsdException w:name="Medium Shading 1 Accent 4" w:semiHidden="0" w:uiPriority="63" w:unhideWhenUsed="0"/>
-    <w:lsdException w:name="Medium Shading 2 Accent 4" w:semiHidden="0" w:uiPriority="64" w:unhideWhenUsed="0"/>
-    <w:lsdException w:name="Medium List 1 Accent 4" w:semiHidden="0" w:uiPriority="65" w:unhideWhenUsed="0"/>
-    <w:lsdException w:name="Medium List 2 Accent 4" w:semiHidden="0" w:uiPriority="66" w:unhideWhenUsed="0"/>
-    <w:lsdException w:name="Medium Grid 1 Accent 4" w:semiHidden="0" w:uiPriority="67" w:unhideWhenUsed="0"/>
-    <w:lsdException w:name="Medium Grid 2 Accent 4" w:semiHidden="0" w:uiPriority="68" w:unhideWhenUsed="0"/>
-    <w:lsdException w:name="Medium Grid 3 Accent 4" w:semiHidden="0" w:uiPriority="69" w:unhideWhenUsed="0"/>
-    <w:lsdException w:name="Dark List Accent 4" w:semiHidden="0" w:uiPriority="70" w:unhideWhenUsed="0"/>
-    <w:lsdException w:name="Colorful Shading Accent 4" w:semiHidden="0" w:uiPriority="71" w:unhideWhenUsed="0"/>
-    <w:lsdException w:name="Colorful List Accent 4" w:semiHidden="0" w:uiPriority="72" w:unhideWhenUsed="0"/>
-    <w:lsdException w:name="Colorful Grid Accent 4" w:semiHidden="0" w:uiPriority="73" w:unhideWhenUsed="0"/>
-    <w:lsdException w:name="Light Shading Accent 5" w:semiHidden="0" w:uiPriority="60" w:unhideWhenUsed="0"/>
-    <w:lsdException w:name="Light List Accent 5" w:semiHidden="0" w:uiPriority="61" w:unhideWhenUsed="0"/>
-    <w:lsdException w:name="Light Grid Accent 5" w:semiHidden="0" w:uiPriority="62" w:unhideWhenUsed="0"/>
-    <w:lsdException w:name="Medium Shading 1 Accent 5" w:semiHidden="0" w:uiPriority="63" w:unhideWhenUsed="0"/>
-    <w:lsdException w:name="Medium Shading 2 Accent 5" w:semiHidden="0" w:uiPriority="64" w:unhideWhenUsed="0"/>
-    <w:lsdException w:name="Medium List 1 Accent 5" w:semiHidden="0" w:uiPriority="65" w:unhideWhenUsed="0"/>
-    <w:lsdException w:name="Medium List 2 Accent 5" w:semiHidden="0" w:uiPriority="66" w:unhideWhenUsed="0"/>
-    <w:lsdException w:name="Medium Grid 1 Accent 5" w:semiHidden="0" w:uiPriority="67" w:unhideWhenUsed="0"/>
-    <w:lsdException w:name="Medium Grid 2 Accent 5" w:semiHidden="0" w:uiPriority="68" w:unhideWhenUsed="0"/>
-    <w:lsdException w:name="Medium Grid 3 Accent 5" w:semiHidden="0" w:uiPriority="69" w:unhideWhenUsed="0"/>
-    <w:lsdException w:name="Dark List Accent 5" w:semiHidden="0" w:uiPriority="70" w:unhideWhenUsed="0"/>
-    <w:lsdException w:name="Colorful Shading Accent 5" w:semiHidden="0" w:uiPriority="71" w:unhideWhenUsed="0"/>
-    <w:lsdException w:name="Colorful List Accent 5" w:semiHidden="0" w:uiPriority="72" w:unhideWhenUsed="0"/>
-    <w:lsdException w:name="Colorful Grid Accent 5" w:semiHidden="0" w:uiPriority="73" w:unhideWhenUsed="0"/>
-    <w:lsdException w:name="Light Shading Accent 6" w:semiHidden="0" w:uiPriority="60" w:unhideWhenUsed="0"/>
-    <w:lsdException w:name="Light List Accent 6" w:semiHidden="0" w:uiPriority="61" w:unhideWhenUsed="0"/>
-    <w:lsdException w:name="Light Grid Accent 6" w:semiHidden="0" w:uiPriority="62" w:unhideWhenUsed="0"/>
-    <w:lsdException w:name="Medium Shading 1 Accent 6" w:semiHidden="0" w:uiPriority="63" w:unhideWhenUsed="0"/>
-    <w:lsdException w:name="Medium Shading 2 Accent 6" w:semiHidden="0" w:uiPriority="64" w:unhideWhenUsed="0"/>
-    <w:lsdException w:name="Medium List 1 Accent 6" w:semiHidden="0" w:uiPriority="65" w:unhideWhenUsed="0"/>
-    <w:lsdException w:name="Medium List 2 Accent 6" w:semiHidden="0" w:uiPriority="66" w:unhideWhenUsed="0"/>
-    <w:lsdException w:name="Medium Grid 1 Accent 6" w:semiHidden="0" w:uiPriority="67" w:unhideWhenUsed="0"/>
-    <w:lsdException w:name="Medium Grid 2 Accent 6" w:semiHidden="0" w:uiPriority="68" w:unhideWhenUsed="0"/>
-    <w:lsdException w:name="Medium Grid 3 Accent 6" w:semiHidden="0" w:uiPriority="69" w:unhideWhenUsed="0"/>
-    <w:lsdException w:name="Dark List Accent 6" w:semiHidden="0" w:uiPriority="70" w:unhideWhenUsed="0"/>
-    <w:lsdException w:name="Colorful Shading Accent 6" w:semiHidden="0" w:uiPriority="71" w:unhideWhenUsed="0"/>
-    <w:lsdException w:name="Colorful List Accent 6" w:semiHidden="0" w:uiPriority="72" w:unhideWhenUsed="0"/>
-    <w:lsdException w:name="Colorful Grid Accent 6" w:semiHidden="0" w:uiPriority="73" w:unhideWhenUsed="0"/>
-    <w:lsdException w:name="Subtle Emphasis" w:semiHidden="0" w:uiPriority="19" w:unhideWhenUsed="0" w:qFormat="1"/>
-    <w:lsdException w:name="Intense Emphasis" w:semiHidden="0" w:uiPriority="21" w:unhideWhenUsed="0" w:qFormat="1"/>
-    <w:lsdException w:name="Subtle Reference" w:semiHidden="0" w:uiPriority="31" w:unhideWhenUsed="0" w:qFormat="1"/>
-    <w:lsdException w:name="Intense Reference" w:semiHidden="0" w:uiPriority="32" w:unhideWhenUsed="0" w:qFormat="1"/>
-    <w:lsdException w:name="Book Title" w:semiHidden="0" w:uiPriority="33" w:unhideWhenUsed="0" w:qFormat="1"/>
-    <w:lsdException w:name="Bibliography" w:uiPriority="37"/>
-    <w:lsdException w:name="TOC Heading" w:uiPriority="39" w:qFormat="1"/>
-  </w:latentStyles>
-  <w:style w:type="paragraph" w:default="1" w:styleId="Normal">
-    <w:name w:val="Normal"/>
-    <w:qFormat/>
-    <w:rsid w:val="00915A8B"/>
-    <w:rPr>
-      <w:rFonts w:ascii="Berlin Sans FB" w:hAnsi="Berlin Sans FB"/>
-    </w:rPr>
-  </w:style>
-  <w:style w:type="paragraph" w:styleId="Heading1">
-    <w:name w:val="heading 1"/>
-    <w:basedOn w:val="Normal"/>
-    <w:next w:val="Normal"/>
-    <w:link w:val="Heading1Char"/>
-    <w:uiPriority w:val="9"/>
-    <w:qFormat/>
-    <w:rsid w:val="00915A8B"/>
-    <w:pPr>
-      <w:keepNext/>
-      <w:keepLines/>
-      <w:spacing w:before="400" w:after="40" w:line="240" w:lineRule="auto"/>
-      <w:outlineLvl w:val="0"/>
-    </w:pPr>
-    <w:rPr>
-      <w:rFonts w:asciiTheme="majorHAnsi" w:eastAsiaTheme="majorEastAsia" w:hAnsiTheme="majorHAnsi" w:cstheme="majorBidi"/>
-      <w:caps/>
-      <w:sz w:val="36"/>
-      <w:szCs w:val="36"/>
-    </w:rPr>
-  </w:style>
-  <w:style w:type="paragraph" w:styleId="Heading2">
-    <w:name w:val="heading 2"/>
-    <w:basedOn w:val="Normal"/>
-    <w:next w:val="Normal"/>
-    <w:link w:val="Heading2Char"/>
-    <w:uiPriority w:val="9"/>
-    <w:unhideWhenUsed/>
-    <w:qFormat/>
-    <w:rsid w:val="00915A8B"/>
-    <w:pPr>
-      <w:keepNext/>
-      <w:keepLines/>
-      <w:spacing w:before="120" w:after="0" w:line="240" w:lineRule="auto"/>
-      <w:outlineLvl w:val="1"/>
-    </w:pPr>
-    <w:rPr>
-      <w:rFonts w:asciiTheme="majorHAnsi" w:eastAsiaTheme="majorEastAsia" w:hAnsiTheme="majorHAnsi" w:cstheme="majorBidi"/>
-      <w:caps/>
-      <w:sz w:val="28"/>
-      <w:szCs w:val="28"/>
-    </w:rPr>
-  </w:style>
-  <w:style w:type="paragraph" w:styleId="Heading3">
-    <w:name w:val="heading 3"/>
-    <w:basedOn w:val="Normal"/>
-    <w:next w:val="Normal"/>
-    <w:link w:val="Heading3Char"/>
-    <w:uiPriority w:val="9"/>
-    <w:unhideWhenUsed/>
-    <w:qFormat/>
-    <w:rsid w:val="00915A8B"/>
-    <w:pPr>
-      <w:keepNext/>
-      <w:keepLines/>
-      <w:spacing w:before="120" w:after="0" w:line="240" w:lineRule="auto"/>
-      <w:outlineLvl w:val="2"/>
-    </w:pPr>
-    <w:rPr>
-      <w:rFonts w:asciiTheme="majorHAnsi" w:eastAsiaTheme="majorEastAsia" w:hAnsiTheme="majorHAnsi" w:cstheme="majorBidi"/>
-      <w:smallCaps/>
-      <w:sz w:val="28"/>
-      <w:szCs w:val="28"/>
-    </w:rPr>
-  </w:style>
-  <w:style w:type="paragraph" w:styleId="Heading4">
-    <w:name w:val="heading 4"/>
-    <w:basedOn w:val="Normal"/>
-    <w:next w:val="Normal"/>
-    <w:link w:val="Heading4Char"/>
-    <w:uiPriority w:val="9"/>
-    <w:unhideWhenUsed/>
-    <w:qFormat/>
-    <w:rsid w:val="00915A8B"/>
-    <w:pPr>
-      <w:keepNext/>
-      <w:keepLines/>
-      <w:spacing w:before="120" w:after="0"/>
-      <w:outlineLvl w:val="3"/>
-    </w:pPr>
-    <w:rPr>
-      <w:rFonts w:asciiTheme="majorHAnsi" w:eastAsiaTheme="majorEastAsia" w:hAnsiTheme="majorHAnsi" w:cstheme="majorBidi"/>
-      <w:caps/>
-    </w:rPr>
-  </w:style>
-  <w:style w:type="paragraph" w:styleId="Heading5">
-    <w:name w:val="heading 5"/>
-    <w:basedOn w:val="Normal"/>
-    <w:next w:val="Normal"/>
-    <w:link w:val="Heading5Char"/>
-    <w:uiPriority w:val="9"/>
-    <w:semiHidden/>
-    <w:unhideWhenUsed/>
-    <w:qFormat/>
-    <w:rsid w:val="00915A8B"/>
-    <w:pPr>
-      <w:keepNext/>
-      <w:keepLines/>
-      <w:spacing w:before="120" w:after="0"/>
-      <w:outlineLvl w:val="4"/>
-    </w:pPr>
-    <w:rPr>
-      <w:rFonts w:asciiTheme="majorHAnsi" w:eastAsiaTheme="majorEastAsia" w:hAnsiTheme="majorHAnsi" w:cstheme="majorBidi"/>
-      <w:i/>
-      <w:iCs/>
-      <w:caps/>
-    </w:rPr>
-  </w:style>
-  <w:style w:type="paragraph" w:styleId="Heading6">
-    <w:name w:val="heading 6"/>
-    <w:basedOn w:val="Normal"/>
-    <w:next w:val="Normal"/>
-    <w:link w:val="Heading6Char"/>
-    <w:uiPriority w:val="9"/>
-    <w:semiHidden/>
-    <w:unhideWhenUsed/>
-    <w:qFormat/>
-    <w:rsid w:val="00915A8B"/>
-    <w:pPr>
-      <w:keepNext/>
-      <w:keepLines/>
-      <w:spacing w:before="120" w:after="0"/>
-      <w:outlineLvl w:val="5"/>
-    </w:pPr>
-    <w:rPr>
-      <w:rFonts w:asciiTheme="majorHAnsi" w:eastAsiaTheme="majorEastAsia" w:hAnsiTheme="majorHAnsi" w:cstheme="majorBidi"/>
-      <w:b/>
-      <w:bCs/>
-      <w:caps/>
-      <w:color w:val="262626" w:themeColor="text1" w:themeTint="D9"/>
-      <w:sz w:val="20"/>
-      <w:szCs w:val="20"/>
-    </w:rPr>
-  </w:style>
-  <w:style w:type="paragraph" w:styleId="Heading7">
-    <w:name w:val="heading 7"/>
-    <w:basedOn w:val="Normal"/>
-    <w:next w:val="Normal"/>
-    <w:link w:val="Heading7Char"/>
-    <w:uiPriority w:val="9"/>
-    <w:semiHidden/>
-    <w:unhideWhenUsed/>
-    <w:qFormat/>
-    <w:rsid w:val="00915A8B"/>
-    <w:pPr>
-      <w:keepNext/>
-      <w:keepLines/>
-      <w:spacing w:before="120" w:after="0"/>
-      <w:outlineLvl w:val="6"/>
-    </w:pPr>
-    <w:rPr>
-      <w:rFonts w:asciiTheme="majorHAnsi" w:eastAsiaTheme="majorEastAsia" w:hAnsiTheme="majorHAnsi" w:cstheme="majorBidi"/>
-      <w:b/>
-      <w:bCs/>
-      <w:i/>
-      <w:iCs/>
-      <w:caps/>
-      <w:color w:val="262626" w:themeColor="text1" w:themeTint="D9"/>
-      <w:sz w:val="20"/>
-      <w:szCs w:val="20"/>
-    </w:rPr>
-  </w:style>
-  <w:style w:type="paragraph" w:styleId="Heading8">
-    <w:name w:val="heading 8"/>
-    <w:basedOn w:val="Normal"/>
-    <w:next w:val="Normal"/>
-    <w:link w:val="Heading8Char"/>
-    <w:uiPriority w:val="9"/>
-    <w:semiHidden/>
-    <w:unhideWhenUsed/>
-    <w:qFormat/>
-    <w:rsid w:val="00915A8B"/>
-    <w:pPr>
-      <w:keepNext/>
-      <w:keepLines/>
-      <w:spacing w:before="120" w:after="0"/>
-      <w:outlineLvl w:val="7"/>
-    </w:pPr>
-    <w:rPr>
-      <w:rFonts w:asciiTheme="majorHAnsi" w:eastAsiaTheme="majorEastAsia" w:hAnsiTheme="majorHAnsi" w:cstheme="majorBidi"/>
-      <w:b/>
-      <w:bCs/>
-      <w:caps/>
-      <w:color w:val="7F7F7F" w:themeColor="text1" w:themeTint="80"/>
-      <w:sz w:val="20"/>
-      <w:szCs w:val="20"/>
-    </w:rPr>
-  </w:style>
-  <w:style w:type="paragraph" w:styleId="Heading9">
-    <w:name w:val="heading 9"/>
-    <w:basedOn w:val="Normal"/>
-    <w:next w:val="Normal"/>
-    <w:link w:val="Heading9Char"/>
-    <w:uiPriority w:val="9"/>
-    <w:semiHidden/>
-    <w:unhideWhenUsed/>
-    <w:qFormat/>
-    <w:rsid w:val="00915A8B"/>
-    <w:pPr>
-      <w:keepNext/>
-      <w:keepLines/>
-      <w:spacing w:before="120" w:after="0"/>
-      <w:outlineLvl w:val="8"/>
-    </w:pPr>
-    <w:rPr>
-      <w:rFonts w:asciiTheme="majorHAnsi" w:eastAsiaTheme="majorEastAsia" w:hAnsiTheme="majorHAnsi" w:cstheme="majorBidi"/>
-      <w:b/>
-      <w:bCs/>
-      <w:i/>
-      <w:iCs/>
-      <w:caps/>
-      <w:color w:val="7F7F7F" w:themeColor="text1" w:themeTint="80"/>
-      <w:sz w:val="20"/>
-      <w:szCs w:val="20"/>
-    </w:rPr>
-  </w:style>
-  <w:style w:type="character" w:default="1" w:styleId="DefaultParagraphFont">
-    <w:name w:val="Default Paragraph Font"/>
-    <w:uiPriority w:val="1"/>
-    <w:semiHidden/>
-    <w:unhideWhenUsed/>
-  </w:style>
-  <w:style w:type="table" w:default="1" w:styleId="TableNormal">
-    <w:name w:val="Normal Table"/>
+  <w:style w:type="character" w:styleId="Kommentarsreferens">
+    <w:name w:val="annotation reference"/>
+    <w:basedOn w:val="Standardstycketeckensnitt"/>
     <w:uiPriority w:val="99"/>
     <w:semiHidden/>
     <w:unhideWhenUsed/>
-    <w:tblPr>
-      <w:tblInd w:w="0" w:type="dxa"/>
-      <w:tblCellMar>
-        <w:top w:w="0" w:type="dxa"/>
-        <w:left w:w="108" w:type="dxa"/>
-        <w:bottom w:w="0" w:type="dxa"/>
-        <w:right w:w="108" w:type="dxa"/>
-      </w:tblCellMar>
-    </w:tblPr>
-  </w:style>
-  <w:style w:type="numbering" w:default="1" w:styleId="NoList">
-    <w:name w:val="No List"/>
+    <w:rsid w:val="00867653"/>
+    <w:rPr>
+      <w:sz w:val="16"/>
+      <w:szCs w:val="16"/>
+    </w:rPr>
+  </w:style>
+  <w:style w:type="paragraph" w:styleId="Kommentarer">
+    <w:name w:val="annotation text"/>
+    <w:basedOn w:val="Normal"/>
+    <w:link w:val="KommentarerChar"/>
     <w:uiPriority w:val="99"/>
     <w:semiHidden/>
     <w:unhideWhenUsed/>
-  </w:style>
-  <w:style w:type="character" w:customStyle="1" w:styleId="Heading1Char">
-    <w:name w:val="Heading 1 Char"/>
-    <w:basedOn w:val="DefaultParagraphFont"/>
-    <w:link w:val="Heading1"/>
-    <w:uiPriority w:val="9"/>
-    <w:rsid w:val="00915A8B"/>
-    <w:rPr>
-      <w:rFonts w:asciiTheme="majorHAnsi" w:eastAsiaTheme="majorEastAsia" w:hAnsiTheme="majorHAnsi" w:cstheme="majorBidi"/>
-      <w:caps/>
-      <w:sz w:val="36"/>
-      <w:szCs w:val="36"/>
-    </w:rPr>
-  </w:style>
-  <w:style w:type="character" w:customStyle="1" w:styleId="Heading2Char">
-    <w:name w:val="Heading 2 Char"/>
-    <w:basedOn w:val="DefaultParagraphFont"/>
-    <w:link w:val="Heading2"/>
-    <w:uiPriority w:val="9"/>
-    <w:rsid w:val="00915A8B"/>
-    <w:rPr>
-      <w:rFonts w:asciiTheme="majorHAnsi" w:eastAsiaTheme="majorEastAsia" w:hAnsiTheme="majorHAnsi" w:cstheme="majorBidi"/>
-      <w:caps/>
-      <w:sz w:val="28"/>
-      <w:szCs w:val="28"/>
-    </w:rPr>
-  </w:style>
-  <w:style w:type="character" w:customStyle="1" w:styleId="Heading3Char">
-    <w:name w:val="Heading 3 Char"/>
-    <w:basedOn w:val="DefaultParagraphFont"/>
-    <w:link w:val="Heading3"/>
-    <w:uiPriority w:val="9"/>
-    <w:rsid w:val="00915A8B"/>
-    <w:rPr>
-      <w:rFonts w:asciiTheme="majorHAnsi" w:eastAsiaTheme="majorEastAsia" w:hAnsiTheme="majorHAnsi" w:cstheme="majorBidi"/>
-      <w:smallCaps/>
-      <w:sz w:val="28"/>
-      <w:szCs w:val="28"/>
-    </w:rPr>
-  </w:style>
-  <w:style w:type="character" w:customStyle="1" w:styleId="Heading4Char">
-    <w:name w:val="Heading 4 Char"/>
-    <w:basedOn w:val="DefaultParagraphFont"/>
-    <w:link w:val="Heading4"/>
-    <w:uiPriority w:val="9"/>
-    <w:rsid w:val="00915A8B"/>
-    <w:rPr>
-      <w:rFonts w:asciiTheme="majorHAnsi" w:eastAsiaTheme="majorEastAsia" w:hAnsiTheme="majorHAnsi" w:cstheme="majorBidi"/>
-      <w:caps/>
-    </w:rPr>
-  </w:style>
-  <w:style w:type="character" w:customStyle="1" w:styleId="Heading5Char">
-    <w:name w:val="Heading 5 Char"/>
-    <w:basedOn w:val="DefaultParagraphFont"/>
-    <w:link w:val="Heading5"/>
-    <w:uiPriority w:val="9"/>
-    <w:semiHidden/>
-    <w:rsid w:val="00915A8B"/>
-    <w:rPr>
-      <w:rFonts w:asciiTheme="majorHAnsi" w:eastAsiaTheme="majorEastAsia" w:hAnsiTheme="majorHAnsi" w:cstheme="majorBidi"/>
-      <w:i/>
-      <w:iCs/>
-      <w:caps/>
-    </w:rPr>
-  </w:style>
-  <w:style w:type="character" w:customStyle="1" w:styleId="Heading6Char">
-    <w:name w:val="Heading 6 Char"/>
-    <w:basedOn w:val="DefaultParagraphFont"/>
-    <w:link w:val="Heading6"/>
-    <w:uiPriority w:val="9"/>
-    <w:semiHidden/>
-    <w:rsid w:val="00915A8B"/>
-    <w:rPr>
-      <w:rFonts w:asciiTheme="majorHAnsi" w:eastAsiaTheme="majorEastAsia" w:hAnsiTheme="majorHAnsi" w:cstheme="majorBidi"/>
-      <w:b/>
-      <w:bCs/>
-      <w:caps/>
-      <w:color w:val="262626" w:themeColor="text1" w:themeTint="D9"/>
-      <w:sz w:val="20"/>
-      <w:szCs w:val="20"/>
-    </w:rPr>
-  </w:style>
-  <w:style w:type="character" w:customStyle="1" w:styleId="Heading7Char">
-    <w:name w:val="Heading 7 Char"/>
-    <w:basedOn w:val="DefaultParagraphFont"/>
-    <w:link w:val="Heading7"/>
-    <w:uiPriority w:val="9"/>
-    <w:semiHidden/>
-    <w:rsid w:val="00915A8B"/>
-    <w:rPr>
-      <w:rFonts w:asciiTheme="majorHAnsi" w:eastAsiaTheme="majorEastAsia" w:hAnsiTheme="majorHAnsi" w:cstheme="majorBidi"/>
-      <w:b/>
-      <w:bCs/>
-      <w:i/>
-      <w:iCs/>
-      <w:caps/>
-      <w:color w:val="262626" w:themeColor="text1" w:themeTint="D9"/>
-      <w:sz w:val="20"/>
-      <w:szCs w:val="20"/>
-    </w:rPr>
-  </w:style>
-  <w:style w:type="character" w:customStyle="1" w:styleId="Heading8Char">
-    <w:name w:val="Heading 8 Char"/>
-    <w:basedOn w:val="DefaultParagraphFont"/>
-    <w:link w:val="Heading8"/>
-    <w:uiPriority w:val="9"/>
-    <w:semiHidden/>
-    <w:rsid w:val="00915A8B"/>
-    <w:rPr>
-      <w:rFonts w:asciiTheme="majorHAnsi" w:eastAsiaTheme="majorEastAsia" w:hAnsiTheme="majorHAnsi" w:cstheme="majorBidi"/>
-      <w:b/>
-      <w:bCs/>
-      <w:caps/>
-      <w:color w:val="7F7F7F" w:themeColor="text1" w:themeTint="80"/>
-      <w:sz w:val="20"/>
-      <w:szCs w:val="20"/>
-    </w:rPr>
-  </w:style>
-  <w:style w:type="character" w:customStyle="1" w:styleId="Heading9Char">
-    <w:name w:val="Heading 9 Char"/>
-    <w:basedOn w:val="DefaultParagraphFont"/>
-    <w:link w:val="Heading9"/>
-    <w:uiPriority w:val="9"/>
-    <w:semiHidden/>
-    <w:rsid w:val="00915A8B"/>
-    <w:rPr>
-      <w:rFonts w:asciiTheme="majorHAnsi" w:eastAsiaTheme="majorEastAsia" w:hAnsiTheme="majorHAnsi" w:cstheme="majorBidi"/>
-      <w:b/>
-      <w:bCs/>
-      <w:i/>
-      <w:iCs/>
-      <w:caps/>
-      <w:color w:val="7F7F7F" w:themeColor="text1" w:themeTint="80"/>
-      <w:sz w:val="20"/>
-      <w:szCs w:val="20"/>
-    </w:rPr>
-  </w:style>
-  <w:style w:type="paragraph" w:styleId="Caption">
-    <w:name w:val="caption"/>
-    <w:basedOn w:val="Normal"/>
-    <w:next w:val="Normal"/>
-    <w:uiPriority w:val="35"/>
-    <w:unhideWhenUsed/>
-    <w:qFormat/>
-    <w:rsid w:val="00915A8B"/>
+    <w:rsid w:val="00867653"/>
     <w:pPr>
       <w:spacing w:line="240" w:lineRule="auto"/>
     </w:pPr>
     <w:rPr>
-      <w:bCs/>
-      <w:i/>
-      <w:smallCaps/>
-      <w:color w:val="595959" w:themeColor="text1" w:themeTint="A6"/>
       <w:sz w:val="20"/>
-    </w:rPr>
-  </w:style>
-  <w:style w:type="paragraph" w:styleId="Title">
-    <w:name w:val="Title"/>
-    <w:basedOn w:val="Normal"/>
-    <w:next w:val="Normal"/>
-    <w:link w:val="TitleChar"/>
-    <w:uiPriority w:val="10"/>
-    <w:qFormat/>
-    <w:rsid w:val="00915A8B"/>
-    <w:pPr>
-      <w:spacing w:after="0" w:line="240" w:lineRule="auto"/>
-      <w:contextualSpacing/>
-    </w:pPr>
-    <w:rPr>
-      <w:rFonts w:asciiTheme="majorHAnsi" w:eastAsiaTheme="majorEastAsia" w:hAnsiTheme="majorHAnsi" w:cstheme="majorBidi"/>
-      <w:caps/>
-      <w:color w:val="404040" w:themeColor="text1" w:themeTint="BF"/>
-      <w:spacing w:val="-10"/>
-      <w:sz w:val="72"/>
-      <w:szCs w:val="72"/>
-    </w:rPr>
-  </w:style>
-  <w:style w:type="character" w:customStyle="1" w:styleId="TitleChar">
-    <w:name w:val="Title Char"/>
-    <w:basedOn w:val="DefaultParagraphFont"/>
-    <w:link w:val="Title"/>
-    <w:uiPriority w:val="10"/>
-    <w:rsid w:val="00915A8B"/>
-    <w:rPr>
-      <w:rFonts w:asciiTheme="majorHAnsi" w:eastAsiaTheme="majorEastAsia" w:hAnsiTheme="majorHAnsi" w:cstheme="majorBidi"/>
-      <w:caps/>
-      <w:color w:val="404040" w:themeColor="text1" w:themeTint="BF"/>
-      <w:spacing w:val="-10"/>
-      <w:sz w:val="72"/>
-      <w:szCs w:val="72"/>
-    </w:rPr>
-  </w:style>
-  <w:style w:type="paragraph" w:styleId="Subtitle">
-    <w:name w:val="Subtitle"/>
-    <w:basedOn w:val="Normal"/>
-    <w:next w:val="Normal"/>
-    <w:link w:val="SubtitleChar"/>
-    <w:uiPriority w:val="11"/>
-    <w:qFormat/>
-    <w:rsid w:val="00915A8B"/>
-    <w:pPr>
-      <w:numPr>
-        <w:ilvl w:val="1"/>
-      </w:numPr>
-    </w:pPr>
-    <w:rPr>
-      <w:rFonts w:asciiTheme="majorHAnsi" w:eastAsiaTheme="majorEastAsia" w:hAnsiTheme="majorHAnsi" w:cstheme="majorBidi"/>
-      <w:smallCaps/>
-      <w:color w:val="595959" w:themeColor="text1" w:themeTint="A6"/>
-      <w:sz w:val="28"/>
-      <w:szCs w:val="28"/>
-    </w:rPr>
-  </w:style>
-  <w:style w:type="character" w:customStyle="1" w:styleId="SubtitleChar">
-    <w:name w:val="Subtitle Char"/>
-    <w:basedOn w:val="DefaultParagraphFont"/>
-    <w:link w:val="Subtitle"/>
-    <w:uiPriority w:val="11"/>
-    <w:rsid w:val="00915A8B"/>
-    <w:rPr>
-      <w:rFonts w:asciiTheme="majorHAnsi" w:eastAsiaTheme="majorEastAsia" w:hAnsiTheme="majorHAnsi" w:cstheme="majorBidi"/>
-      <w:smallCaps/>
-      <w:color w:val="595959" w:themeColor="text1" w:themeTint="A6"/>
-      <w:sz w:val="28"/>
-      <w:szCs w:val="28"/>
-    </w:rPr>
-  </w:style>
-  <w:style w:type="character" w:styleId="Strong">
-    <w:name w:val="Strong"/>
-    <w:basedOn w:val="DefaultParagraphFont"/>
-    <w:uiPriority w:val="22"/>
-    <w:qFormat/>
-    <w:rsid w:val="00915A8B"/>
-    <w:rPr>
-      <w:b/>
-      <w:bCs/>
-    </w:rPr>
-  </w:style>
-  <w:style w:type="character" w:styleId="Emphasis">
-    <w:name w:val="Emphasis"/>
-    <w:basedOn w:val="DefaultParagraphFont"/>
-    <w:uiPriority w:val="20"/>
-    <w:qFormat/>
-    <w:rsid w:val="00915A8B"/>
-    <w:rPr>
-      <w:i/>
-      <w:iCs/>
-    </w:rPr>
-  </w:style>
-  <w:style w:type="paragraph" w:styleId="NoSpacing">
-    <w:name w:val="No Spacing"/>
-    <w:uiPriority w:val="1"/>
-    <w:qFormat/>
-    <w:rsid w:val="00915A8B"/>
-    <w:pPr>
-      <w:spacing w:after="0" w:line="240" w:lineRule="auto"/>
-    </w:pPr>
-  </w:style>
-  <w:style w:type="paragraph" w:styleId="ListParagraph">
-    <w:name w:val="List Paragraph"/>
-    <w:basedOn w:val="Normal"/>
-    <w:uiPriority w:val="34"/>
-    <w:qFormat/>
-    <w:rsid w:val="00915A8B"/>
-    <w:pPr>
-      <w:ind w:left="720"/>
-      <w:contextualSpacing/>
-    </w:pPr>
-  </w:style>
-  <w:style w:type="paragraph" w:styleId="Quote">
-    <w:name w:val="Quote"/>
-    <w:basedOn w:val="Normal"/>
-    <w:next w:val="Normal"/>
-    <w:link w:val="QuoteChar"/>
-    <w:uiPriority w:val="29"/>
-    <w:qFormat/>
-    <w:rsid w:val="00915A8B"/>
-    <w:pPr>
-      <w:spacing w:before="160" w:line="240" w:lineRule="auto"/>
-      <w:ind w:left="720" w:right="720"/>
-    </w:pPr>
-    <w:rPr>
-      <w:rFonts w:asciiTheme="majorHAnsi" w:eastAsiaTheme="majorEastAsia" w:hAnsiTheme="majorHAnsi" w:cstheme="majorBidi"/>
-      <w:sz w:val="25"/>
-      <w:szCs w:val="25"/>
-    </w:rPr>
-  </w:style>
-  <w:style w:type="character" w:customStyle="1" w:styleId="QuoteChar">
-    <w:name w:val="Quote Char"/>
-    <w:basedOn w:val="DefaultParagraphFont"/>
-    <w:link w:val="Quote"/>
-    <w:uiPriority w:val="29"/>
-    <w:rsid w:val="00915A8B"/>
-    <w:rPr>
-      <w:rFonts w:asciiTheme="majorHAnsi" w:eastAsiaTheme="majorEastAsia" w:hAnsiTheme="majorHAnsi" w:cstheme="majorBidi"/>
-      <w:sz w:val="25"/>
-      <w:szCs w:val="25"/>
-    </w:rPr>
-  </w:style>
-  <w:style w:type="paragraph" w:styleId="IntenseQuote">
-    <w:name w:val="Intense Quote"/>
-    <w:basedOn w:val="Normal"/>
-    <w:next w:val="Normal"/>
-    <w:link w:val="IntenseQuoteChar"/>
-    <w:uiPriority w:val="30"/>
-    <w:qFormat/>
-    <w:rsid w:val="00915A8B"/>
-    <w:pPr>
-      <w:spacing w:before="280" w:after="280" w:line="240" w:lineRule="auto"/>
-      <w:ind w:left="1080" w:right="1080"/>
-      <w:jc w:val="center"/>
-    </w:pPr>
-    <w:rPr>
-      <w:rFonts w:asciiTheme="minorHAnsi" w:hAnsiTheme="minorHAnsi"/>
-      <w:color w:val="404040" w:themeColor="text1" w:themeTint="BF"/>
-      <w:sz w:val="32"/>
-      <w:szCs w:val="32"/>
-    </w:rPr>
-  </w:style>
-  <w:style w:type="character" w:customStyle="1" w:styleId="IntenseQuoteChar">
-    <w:name w:val="Intense Quote Char"/>
-    <w:basedOn w:val="DefaultParagraphFont"/>
-    <w:link w:val="IntenseQuote"/>
-    <w:uiPriority w:val="30"/>
-    <w:rsid w:val="00915A8B"/>
-    <w:rPr>
-      <w:color w:val="404040" w:themeColor="text1" w:themeTint="BF"/>
-      <w:sz w:val="32"/>
-      <w:szCs w:val="32"/>
-    </w:rPr>
-  </w:style>
-  <w:style w:type="character" w:styleId="SubtleEmphasis">
-    <w:name w:val="Subtle Emphasis"/>
-    <w:basedOn w:val="DefaultParagraphFont"/>
-    <w:uiPriority w:val="19"/>
-    <w:qFormat/>
-    <w:rsid w:val="00915A8B"/>
-    <w:rPr>
-      <w:i/>
-      <w:iCs/>
-      <w:color w:val="595959" w:themeColor="text1" w:themeTint="A6"/>
-    </w:rPr>
-  </w:style>
-  <w:style w:type="character" w:styleId="IntenseEmphasis">
-    <w:name w:val="Intense Emphasis"/>
-    <w:basedOn w:val="DefaultParagraphFont"/>
-    <w:uiPriority w:val="21"/>
-    <w:qFormat/>
-    <w:rsid w:val="00915A8B"/>
-    <w:rPr>
-      <w:b/>
-      <w:bCs/>
-      <w:i/>
-      <w:iCs/>
-    </w:rPr>
-  </w:style>
-  <w:style w:type="character" w:styleId="SubtleReference">
-    <w:name w:val="Subtle Reference"/>
-    <w:basedOn w:val="DefaultParagraphFont"/>
-    <w:uiPriority w:val="31"/>
-    <w:qFormat/>
-    <w:rsid w:val="00915A8B"/>
-    <w:rPr>
-      <w:smallCaps/>
-      <w:color w:val="404040" w:themeColor="text1" w:themeTint="BF"/>
-      <w:u w:val="single" w:color="7F7F7F" w:themeColor="text1" w:themeTint="80"/>
-    </w:rPr>
-  </w:style>
-  <w:style w:type="character" w:styleId="IntenseReference">
-    <w:name w:val="Intense Reference"/>
-    <w:basedOn w:val="DefaultParagraphFont"/>
-    <w:uiPriority w:val="32"/>
-    <w:qFormat/>
-    <w:rsid w:val="00915A8B"/>
-    <w:rPr>
-      <w:b/>
-      <w:bCs/>
-      <w:caps w:val="0"/>
-      <w:smallCaps/>
-      <w:color w:val="auto"/>
-      <w:spacing w:val="3"/>
-      <w:u w:val="single"/>
-    </w:rPr>
-  </w:style>
-  <w:style w:type="character" w:styleId="BookTitle">
-    <w:name w:val="Book Title"/>
-    <w:basedOn w:val="DefaultParagraphFont"/>
-    <w:uiPriority w:val="33"/>
-    <w:qFormat/>
-    <w:rsid w:val="00915A8B"/>
-    <w:rPr>
-      <w:b/>
-      <w:bCs/>
-      <w:smallCaps/>
-      <w:spacing w:val="7"/>
-    </w:rPr>
-  </w:style>
-  <w:style w:type="paragraph" w:styleId="TOCHeading">
-    <w:name w:val="TOC Heading"/>
-    <w:basedOn w:val="Heading1"/>
-    <w:next w:val="Normal"/>
-    <w:uiPriority w:val="39"/>
+      <w:szCs w:val="20"/>
+    </w:rPr>
+  </w:style>
+  <w:style w:type="character" w:customStyle="1" w:styleId="KommentarerChar">
+    <w:name w:val="Kommentarer Char"/>
+    <w:basedOn w:val="Standardstycketeckensnitt"/>
+    <w:link w:val="Kommentarer"/>
+    <w:uiPriority w:val="99"/>
     <w:semiHidden/>
-    <w:unhideWhenUsed/>
-    <w:qFormat/>
-    <w:rsid w:val="00915A8B"/>
-    <w:pPr>
-      <w:outlineLvl w:val="9"/>
-    </w:pPr>
-  </w:style>
-  <w:style w:type="character" w:styleId="Hyperlink">
-    <w:name w:val="Hyperlink"/>
-    <w:basedOn w:val="DefaultParagraphFont"/>
-    <w:uiPriority w:val="99"/>
-    <w:unhideWhenUsed/>
-    <w:rsid w:val="004E3788"/>
-    <w:rPr>
-      <w:color w:val="0563C1" w:themeColor="hyperlink"/>
-      <w:u w:val="single"/>
-    </w:rPr>
-  </w:style>
-  <w:style w:type="paragraph" w:styleId="BalloonText">
-    <w:name w:val="Balloon Text"/>
-    <w:basedOn w:val="Normal"/>
-    <w:link w:val="BalloonTextChar"/>
+    <w:rsid w:val="00867653"/>
+    <w:rPr>
+      <w:rFonts w:ascii="Berlin Sans FB" w:hAnsi="Berlin Sans FB"/>
+      <w:sz w:val="20"/>
+      <w:szCs w:val="20"/>
+    </w:rPr>
+  </w:style>
+  <w:style w:type="paragraph" w:styleId="Kommentarsmne">
+    <w:name w:val="annotation subject"/>
+    <w:basedOn w:val="Kommentarer"/>
+    <w:next w:val="Kommentarer"/>
+    <w:link w:val="KommentarsmneChar"/>
     <w:uiPriority w:val="99"/>
     <w:semiHidden/>
     <w:unhideWhenUsed/>
-    <w:rsid w:val="00495ADB"/>
-    <w:pPr>
-      <w:spacing w:after="0" w:line="240" w:lineRule="auto"/>
-    </w:pPr>
-    <w:rPr>
-      <w:rFonts w:ascii="Tahoma" w:hAnsi="Tahoma" w:cs="Tahoma"/>
-      <w:sz w:val="16"/>
-      <w:szCs w:val="16"/>
-    </w:rPr>
-  </w:style>
-  <w:style w:type="character" w:customStyle="1" w:styleId="BalloonTextChar">
-    <w:name w:val="Balloon Text Char"/>
-    <w:basedOn w:val="DefaultParagraphFont"/>
-    <w:link w:val="BalloonText"/>
+    <w:rsid w:val="00867653"/>
+    <w:rPr>
+      <w:b/>
+      <w:bCs/>
+    </w:rPr>
+  </w:style>
+  <w:style w:type="character" w:customStyle="1" w:styleId="KommentarsmneChar">
+    <w:name w:val="Kommentarsämne Char"/>
+    <w:basedOn w:val="KommentarerChar"/>
+    <w:link w:val="Kommentarsmne"/>
     <w:uiPriority w:val="99"/>
     <w:semiHidden/>
-    <w:rsid w:val="00495ADB"/>
-    <w:rPr>
-      <w:rFonts w:ascii="Tahoma" w:hAnsi="Tahoma" w:cs="Tahoma"/>
-      <w:sz w:val="16"/>
-      <w:szCs w:val="16"/>
+    <w:rsid w:val="00867653"/>
+    <w:rPr>
+      <w:rFonts w:ascii="Berlin Sans FB" w:hAnsi="Berlin Sans FB"/>
+      <w:b/>
+      <w:bCs/>
+      <w:sz w:val="20"/>
+      <w:szCs w:val="20"/>
     </w:rPr>
   </w:style>
 </w:styles>
@@ -4444,7 +3964,7 @@
   <a:extraClrSchemeLst/>
   <a:extLst>
     <a:ext uri="{05A4C25C-085E-4340-85A3-A5531E510DB2}">
-      <thm15:themeFamily xmlns:thm15="http://schemas.microsoft.com/office/thememl/2012/main" xmlns="" name="Office Theme" id="{62F939B6-93AF-4DB8-9C6B-D6C7DFDC589F}" vid="{4A3C46E8-61CC-4603-A589-7422A47A8E4A}"/>
+      <thm15:themeFamily xmlns:thm15="http://schemas.microsoft.com/office/thememl/2012/main" name="Office Theme" id="{62F939B6-93AF-4DB8-9C6B-D6C7DFDC589F}" vid="{4A3C46E8-61CC-4603-A589-7422A47A8E4A}"/>
     </a:ext>
   </a:extLst>
 </a:theme>
@@ -4455,7 +3975,7 @@
 </file>
 
 <file path=customXml/itemProps1.xml><?xml version="1.0" encoding="utf-8"?>
-<ds:datastoreItem xmlns:ds="http://schemas.openxmlformats.org/officeDocument/2006/customXml" ds:itemID="{589857FD-AB04-4258-B31E-52D17E8EDE08}">
+<ds:datastoreItem xmlns:ds="http://schemas.openxmlformats.org/officeDocument/2006/customXml" ds:itemID="{CC22B610-A28B-4594-A654-E266E5811028}">
   <ds:schemaRefs>
     <ds:schemaRef ds:uri="http://schemas.openxmlformats.org/officeDocument/2006/bibliography"/>
   </ds:schemaRefs>

</xml_diff>

<commit_message>
Added STAN diagram of MVP architecture and added a descpription into the SDD
</commit_message>
<xml_diff>
--- a/Documentation/SDD.docx
+++ b/Documentation/SDD.docx
@@ -282,7 +282,14 @@
         <w:rPr>
           <w:lang w:val="en-GB"/>
         </w:rPr>
-        <w:t xml:space="preserve">Before any new code is written for the application, a test for the specified component will be make using the different specifications for the component as guidelines. This will lessen the number of bugs in the end product. The procedure can be read in depth at </w:t>
+        <w:t xml:space="preserve">Before any new code is written for the application, a test for the specified component will be make using the different specifications for the component as guidelines. This will lessen the number of bugs in the end product. The procedure </w:t>
+      </w:r>
+      <w:r>
+        <w:rPr>
+          <w:lang w:val="en-GB"/>
+        </w:rPr>
+        <w:lastRenderedPageBreak/>
+        <w:t xml:space="preserve">can be read in depth at </w:t>
       </w:r>
       <w:hyperlink r:id="rId6" w:history="1">
         <w:r>
@@ -299,6 +306,13 @@
         </w:rPr>
         <w:t xml:space="preserve"> .</w:t>
       </w:r>
+      <w:r>
+        <w:rPr>
+          <w:noProof/>
+          <w:lang w:val="en-GB"/>
+        </w:rPr>
+        <w:t xml:space="preserve"> </w:t>
+      </w:r>
     </w:p>
     <w:p>
       <w:pPr>
@@ -751,8 +765,6 @@
         </w:rPr>
         <w:t xml:space="preserve">A class diagram for the design model. </w:t>
       </w:r>
-      <w:bookmarkStart w:id="1" w:name="_GoBack"/>
-      <w:bookmarkEnd w:id="1"/>
       <w:commentRangeEnd w:id="0"/>
       <w:r>
         <w:rPr>
@@ -765,6 +777,7 @@
       <w:pPr>
         <w:keepNext/>
         <w:spacing w:after="27"/>
+        <w:jc w:val="center"/>
       </w:pPr>
       <w:r>
         <w:object w:dxaOrig="7035" w:dyaOrig="9660" w14:anchorId="0DE1555D">
@@ -787,16 +800,17 @@
             <v:path o:extrusionok="f" gradientshapeok="t" o:connecttype="rect"/>
             <o:lock v:ext="edit" aspectratio="t"/>
           </v:shapetype>
-          <v:shape id="_x0000_i1025" type="#_x0000_t75" style="width:351.85pt;height:482.7pt" o:ole="">
+          <v:shape id="_x0000_i1025" type="#_x0000_t75" style="width:351.75pt;height:482.25pt" o:ole="">
             <v:imagedata r:id="rId9" o:title=""/>
           </v:shape>
-          <o:OLEObject Type="Embed" ProgID="Visio.Drawing.15" ShapeID="_x0000_i1025" DrawAspect="Content" ObjectID="_1556007548" r:id="rId10"/>
+          <o:OLEObject Type="Embed" ProgID="Visio.Drawing.15" ShapeID="_x0000_i1025" DrawAspect="Content" ObjectID="_1556034928" r:id="rId10"/>
         </w:object>
       </w:r>
     </w:p>
     <w:p>
       <w:pPr>
         <w:pStyle w:val="Beskrivning"/>
+        <w:ind w:firstLine="1304"/>
         <w:rPr>
           <w:lang w:val="en-GB"/>
         </w:rPr>
@@ -849,6 +863,8 @@
           <w:lang w:val="en-GB"/>
         </w:rPr>
       </w:pPr>
+      <w:bookmarkStart w:id="1" w:name="_MVC,_MVP_and"/>
+      <w:bookmarkEnd w:id="1"/>
       <w:r>
         <w:rPr>
           <w:lang w:val="en-GB"/>
@@ -1629,6 +1645,346 @@
           <w:lang w:val="en-GB"/>
         </w:rPr>
       </w:pPr>
+      <w:r>
+        <w:rPr>
+          <w:noProof/>
+        </w:rPr>
+        <w:lastRenderedPageBreak/>
+        <mc:AlternateContent>
+          <mc:Choice Requires="wps">
+            <w:drawing>
+              <wp:anchor distT="0" distB="0" distL="114300" distR="114300" simplePos="0" relativeHeight="251660288" behindDoc="0" locked="0" layoutInCell="1" allowOverlap="1" wp14:anchorId="3AE8B8F0" wp14:editId="09127BE0">
+                <wp:simplePos x="0" y="0"/>
+                <wp:positionH relativeFrom="column">
+                  <wp:posOffset>1364615</wp:posOffset>
+                </wp:positionH>
+                <wp:positionV relativeFrom="paragraph">
+                  <wp:posOffset>3291205</wp:posOffset>
+                </wp:positionV>
+                <wp:extent cx="3619500" cy="635"/>
+                <wp:effectExtent l="0" t="0" r="0" b="0"/>
+                <wp:wrapTopAndBottom/>
+                <wp:docPr id="4" name="Textruta 4"/>
+                <wp:cNvGraphicFramePr/>
+                <a:graphic xmlns:a="http://schemas.openxmlformats.org/drawingml/2006/main">
+                  <a:graphicData uri="http://schemas.microsoft.com/office/word/2010/wordprocessingShape">
+                    <wps:wsp>
+                      <wps:cNvSpPr txBox="1"/>
+                      <wps:spPr>
+                        <a:xfrm>
+                          <a:off x="0" y="0"/>
+                          <a:ext cx="3619500" cy="635"/>
+                        </a:xfrm>
+                        <a:prstGeom prst="rect">
+                          <a:avLst/>
+                        </a:prstGeom>
+                        <a:solidFill>
+                          <a:prstClr val="white"/>
+                        </a:solidFill>
+                        <a:ln>
+                          <a:noFill/>
+                        </a:ln>
+                      </wps:spPr>
+                      <wps:txbx>
+                        <w:txbxContent>
+                          <w:p>
+                            <w:pPr>
+                              <w:pStyle w:val="Beskrivning"/>
+                              <w:rPr>
+                                <w:noProof/>
+                                <w:lang w:val="en-GB"/>
+                              </w:rPr>
+                            </w:pPr>
+                            <w:r>
+                              <w:rPr>
+                                <w:lang w:val="en-GB"/>
+                              </w:rPr>
+                              <w:t xml:space="preserve">Figure </w:t>
+                            </w:r>
+                            <w:r>
+                              <w:fldChar w:fldCharType="begin"/>
+                            </w:r>
+                            <w:r>
+                              <w:rPr>
+                                <w:lang w:val="en-GB"/>
+                              </w:rPr>
+                              <w:instrText xml:space="preserve"> SEQ Figure \* ARABIC </w:instrText>
+                            </w:r>
+                            <w:r>
+                              <w:fldChar w:fldCharType="separate"/>
+                            </w:r>
+                            <w:r>
+                              <w:rPr>
+                                <w:noProof/>
+                                <w:lang w:val="en-GB"/>
+                              </w:rPr>
+                              <w:t>2</w:t>
+                            </w:r>
+                            <w:r>
+                              <w:fldChar w:fldCharType="end"/>
+                            </w:r>
+                            <w:r>
+                              <w:rPr>
+                                <w:lang w:val="en-GB"/>
+                              </w:rPr>
+                              <w:t xml:space="preserve"> STAN Diagram of the MVP structure</w:t>
+                            </w:r>
+                          </w:p>
+                        </w:txbxContent>
+                      </wps:txbx>
+                      <wps:bodyPr rot="0" spcFirstLastPara="0" vertOverflow="overflow" horzOverflow="overflow" vert="horz" wrap="square" lIns="0" tIns="0" rIns="0" bIns="0" numCol="1" spcCol="0" rtlCol="0" fromWordArt="0" anchor="t" anchorCtr="0" forceAA="0" compatLnSpc="1">
+                        <a:prstTxWarp prst="textNoShape">
+                          <a:avLst/>
+                        </a:prstTxWarp>
+                        <a:spAutoFit/>
+                      </wps:bodyPr>
+                    </wps:wsp>
+                  </a:graphicData>
+                </a:graphic>
+              </wp:anchor>
+            </w:drawing>
+          </mc:Choice>
+          <mc:Fallback>
+            <w:pict>
+              <v:shapetype w14:anchorId="3AE8B8F0" id="_x0000_t202" coordsize="21600,21600" o:spt="202" path="m,l,21600r21600,l21600,xe">
+                <v:stroke joinstyle="miter"/>
+                <v:path gradientshapeok="t" o:connecttype="rect"/>
+              </v:shapetype>
+              <v:shape id="Textruta 4" o:spid="_x0000_s1026" type="#_x0000_t202" style="position:absolute;margin-left:107.45pt;margin-top:259.15pt;width:285pt;height:.05pt;z-index:251660288;visibility:visible;mso-wrap-style:square;mso-wrap-distance-left:9pt;mso-wrap-distance-top:0;mso-wrap-distance-right:9pt;mso-wrap-distance-bottom:0;mso-position-horizontal:absolute;mso-position-horizontal-relative:text;mso-position-vertical:absolute;mso-position-vertical-relative:text;v-text-anchor:top" o:gfxdata="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" stroked="f">
+                <v:textbox style="mso-fit-shape-to-text:t" inset="0,0,0,0">
+                  <w:txbxContent>
+                    <w:p>
+                      <w:pPr>
+                        <w:pStyle w:val="Beskrivning"/>
+                        <w:rPr>
+                          <w:noProof/>
+                          <w:lang w:val="en-GB"/>
+                        </w:rPr>
+                      </w:pPr>
+                      <w:r>
+                        <w:rPr>
+                          <w:lang w:val="en-GB"/>
+                        </w:rPr>
+                        <w:t xml:space="preserve">Figure </w:t>
+                      </w:r>
+                      <w:r>
+                        <w:fldChar w:fldCharType="begin"/>
+                      </w:r>
+                      <w:r>
+                        <w:rPr>
+                          <w:lang w:val="en-GB"/>
+                        </w:rPr>
+                        <w:instrText xml:space="preserve"> SEQ Figure \* ARABIC </w:instrText>
+                      </w:r>
+                      <w:r>
+                        <w:fldChar w:fldCharType="separate"/>
+                      </w:r>
+                      <w:r>
+                        <w:rPr>
+                          <w:noProof/>
+                          <w:lang w:val="en-GB"/>
+                        </w:rPr>
+                        <w:t>2</w:t>
+                      </w:r>
+                      <w:r>
+                        <w:fldChar w:fldCharType="end"/>
+                      </w:r>
+                      <w:r>
+                        <w:rPr>
+                          <w:lang w:val="en-GB"/>
+                        </w:rPr>
+                        <w:t xml:space="preserve"> STAN Diagram of the MVP structure</w:t>
+                      </w:r>
+                    </w:p>
+                  </w:txbxContent>
+                </v:textbox>
+                <w10:wrap type="topAndBottom"/>
+              </v:shape>
+            </w:pict>
+          </mc:Fallback>
+        </mc:AlternateContent>
+      </w:r>
+      <w:r>
+        <w:rPr>
+          <w:noProof/>
+        </w:rPr>
+        <w:drawing>
+          <wp:anchor distT="0" distB="0" distL="114300" distR="114300" simplePos="0" relativeHeight="251658240" behindDoc="0" locked="0" layoutInCell="1" allowOverlap="1" wp14:anchorId="70439290" wp14:editId="69F25F05">
+            <wp:simplePos x="0" y="0"/>
+            <wp:positionH relativeFrom="column">
+              <wp:posOffset>1364615</wp:posOffset>
+            </wp:positionH>
+            <wp:positionV relativeFrom="paragraph">
+              <wp:posOffset>-4445</wp:posOffset>
+            </wp:positionV>
+            <wp:extent cx="3619500" cy="3238500"/>
+            <wp:effectExtent l="0" t="0" r="0" b="0"/>
+            <wp:wrapTopAndBottom/>
+            <wp:docPr id="2" name="Bildobjekt 2"/>
+            <wp:cNvGraphicFramePr>
+              <a:graphicFrameLocks xmlns:a="http://schemas.openxmlformats.org/drawingml/2006/main" noChangeAspect="1"/>
+            </wp:cNvGraphicFramePr>
+            <a:graphic xmlns:a="http://schemas.openxmlformats.org/drawingml/2006/main">
+              <a:graphicData uri="http://schemas.openxmlformats.org/drawingml/2006/picture">
+                <pic:pic xmlns:pic="http://schemas.openxmlformats.org/drawingml/2006/picture">
+                  <pic:nvPicPr>
+                    <pic:cNvPr id="2" name="MVP STAN 1.0.png"/>
+                    <pic:cNvPicPr/>
+                  </pic:nvPicPr>
+                  <pic:blipFill>
+                    <a:blip r:embed="rId11">
+                      <a:extLst>
+                        <a:ext uri="{28A0092B-C50C-407E-A947-70E740481C1C}">
+                          <a14:useLocalDpi xmlns:a14="http://schemas.microsoft.com/office/drawing/2010/main" val="0"/>
+                        </a:ext>
+                      </a:extLst>
+                    </a:blip>
+                    <a:stretch>
+                      <a:fillRect/>
+                    </a:stretch>
+                  </pic:blipFill>
+                  <pic:spPr>
+                    <a:xfrm>
+                      <a:off x="0" y="0"/>
+                      <a:ext cx="3619500" cy="3238500"/>
+                    </a:xfrm>
+                    <a:prstGeom prst="rect">
+                      <a:avLst/>
+                    </a:prstGeom>
+                  </pic:spPr>
+                </pic:pic>
+              </a:graphicData>
+            </a:graphic>
+            <wp14:sizeRelH relativeFrom="page">
+              <wp14:pctWidth>0</wp14:pctWidth>
+            </wp14:sizeRelH>
+            <wp14:sizeRelV relativeFrom="page">
+              <wp14:pctHeight>0</wp14:pctHeight>
+            </wp14:sizeRelV>
+          </wp:anchor>
+        </w:drawing>
+      </w:r>
+      <w:r>
+        <w:rPr>
+          <w:lang w:val="en-GB"/>
+        </w:rPr>
+        <w:t>The STAN diagram above shows the dependencies between the four different main packages: Model, View, Controller and Storage/</w:t>
+      </w:r>
+      <w:proofErr w:type="spellStart"/>
+      <w:r>
+        <w:rPr>
+          <w:lang w:val="en-GB"/>
+        </w:rPr>
+        <w:t>Util</w:t>
+      </w:r>
+      <w:proofErr w:type="spellEnd"/>
+      <w:r>
+        <w:rPr>
+          <w:lang w:val="en-GB"/>
+        </w:rPr>
+        <w:t xml:space="preserve">, plus the used Android Event Bus library. </w:t>
+      </w:r>
+    </w:p>
+    <w:p>
+      <w:pPr>
+        <w:spacing w:after="0" w:line="410" w:lineRule="auto"/>
+        <w:rPr>
+          <w:lang w:val="en-GB"/>
+        </w:rPr>
+      </w:pPr>
+      <w:r>
+        <w:rPr>
+          <w:lang w:val="en-GB"/>
+        </w:rPr>
+        <w:t xml:space="preserve">So far, there aren’t any circular dependencies, except for those between the Controllers and Views. However, this circular dependency is necessary due to the Presenter in the Controller package acts as the mediator between the View and Model. Therefore, it gets called by the Activity in the View when the User interacts with the application. The dependency in the reverse direction is due to the Presenter returning information from the Model when the View is to be updated in a major way. </w:t>
+      </w:r>
+      <w:r>
+        <w:rPr>
+          <w:lang w:val="en-GB"/>
+        </w:rPr>
+        <w:t xml:space="preserve">This is one of the trade-offs for choosing to go with MVP, because the “Controller” of MVC is split into two, the mediating Presenter and the structuring Activity. (See </w:t>
+      </w:r>
+      <w:hyperlink w:anchor="_MVC,_MVP_and" w:history="1">
+        <w:r>
+          <w:rPr>
+            <w:rStyle w:val="Hyperlnk"/>
+            <w:lang w:val="en-GB"/>
+          </w:rPr>
+          <w:t>MVC, MVP and MVVM</w:t>
+        </w:r>
+      </w:hyperlink>
+      <w:r>
+        <w:rPr>
+          <w:lang w:val="en-GB"/>
+        </w:rPr>
+        <w:t xml:space="preserve"> for more information.)</w:t>
+      </w:r>
+    </w:p>
+    <w:p>
+      <w:pPr>
+        <w:spacing w:after="0" w:line="410" w:lineRule="auto"/>
+        <w:rPr>
+          <w:lang w:val="en-GB"/>
+        </w:rPr>
+      </w:pPr>
+      <w:r>
+        <w:rPr>
+          <w:lang w:val="en-GB"/>
+        </w:rPr>
+        <w:t>The direct dependencies between t</w:t>
+      </w:r>
+      <w:bookmarkStart w:id="3" w:name="_GoBack"/>
+      <w:bookmarkEnd w:id="3"/>
+      <w:r>
+        <w:rPr>
+          <w:lang w:val="en-GB"/>
+        </w:rPr>
+        <w:t xml:space="preserve">he Model and the View packages is due to the Adapter </w:t>
+      </w:r>
+      <w:r>
+        <w:rPr>
+          <w:lang w:val="en-GB"/>
+        </w:rPr>
+        <w:t xml:space="preserve">class </w:t>
+      </w:r>
+      <w:r>
+        <w:rPr>
+          <w:lang w:val="en-GB"/>
+        </w:rPr>
+        <w:t>and</w:t>
+      </w:r>
+      <w:r>
+        <w:rPr>
+          <w:lang w:val="en-GB"/>
+        </w:rPr>
+        <w:t xml:space="preserve"> its inherent </w:t>
+      </w:r>
+      <w:proofErr w:type="spellStart"/>
+      <w:r>
+        <w:rPr>
+          <w:lang w:val="en-GB"/>
+        </w:rPr>
+        <w:t>ViewHolder</w:t>
+      </w:r>
+      <w:proofErr w:type="spellEnd"/>
+      <w:r>
+        <w:rPr>
+          <w:lang w:val="en-GB"/>
+        </w:rPr>
+        <w:t xml:space="preserve"> class</w:t>
+      </w:r>
+      <w:r>
+        <w:rPr>
+          <w:lang w:val="en-GB"/>
+        </w:rPr>
+        <w:t xml:space="preserve">, which represent each </w:t>
+      </w:r>
+      <w:r>
+        <w:rPr>
+          <w:lang w:val="en-GB"/>
+        </w:rPr>
+        <w:t xml:space="preserve">existing task in the categorized list and updating their respective Task directly when its state is changed. </w:t>
+      </w:r>
     </w:p>
     <w:p>
       <w:pPr>
@@ -1657,7 +2013,7 @@
                     <pic:cNvPicPr/>
                   </pic:nvPicPr>
                   <pic:blipFill>
-                    <a:blip r:embed="rId11">
+                    <a:blip r:embed="rId12">
                       <a:extLst>
                         <a:ext uri="{28A0092B-C50C-407E-A947-70E740481C1C}">
                           <a14:useLocalDpi xmlns:a14="http://schemas.microsoft.com/office/drawing/2010/main" val="0"/>
@@ -1718,7 +2074,7 @@
                     <pic:cNvPicPr/>
                   </pic:nvPicPr>
                   <pic:blipFill>
-                    <a:blip r:embed="rId12">
+                    <a:blip r:embed="rId13">
                       <a:extLst>
                         <a:ext uri="{28A0092B-C50C-407E-A947-70E740481C1C}">
                           <a14:useLocalDpi xmlns:a14="http://schemas.microsoft.com/office/drawing/2010/main" val="0"/>
@@ -2083,7 +2439,7 @@
           <w:lang w:val="en-GB"/>
         </w:rPr>
       </w:pPr>
-      <w:commentRangeStart w:id="3"/>
+      <w:commentRangeStart w:id="4"/>
       <w:r>
         <w:rPr>
           <w:lang w:val="en-GB"/>
@@ -2119,12 +2475,12 @@
         </w:rPr>
         <w:t xml:space="preserve">, … data formats… naming.. </w:t>
       </w:r>
-      <w:commentRangeEnd w:id="3"/>
+      <w:commentRangeEnd w:id="4"/>
       <w:r>
         <w:rPr>
           <w:rStyle w:val="Kommentarsreferens"/>
         </w:rPr>
-        <w:commentReference w:id="3"/>
+        <w:commentReference w:id="4"/>
       </w:r>
     </w:p>
     <w:p>
@@ -2192,7 +2548,7 @@
         </w:rPr>
         <w:t xml:space="preserve">The three laws of Test Driven Development - </w:t>
       </w:r>
-      <w:hyperlink r:id="rId13" w:history="1">
+      <w:hyperlink r:id="rId14" w:history="1">
         <w:r>
           <w:rPr>
             <w:rStyle w:val="Hyperlnk"/>
@@ -2251,7 +2607,7 @@
       </w:r>
     </w:p>
   </w:comment>
-  <w:comment w:id="3" w:author="Felix Nordén Johansson" w:date="2017-05-11T10:49:00Z" w:initials="FNJ">
+  <w:comment w:id="4" w:author="Felix Nordén Johansson" w:date="2017-05-11T10:49:00Z" w:initials="FNJ">
     <w:p>
       <w:pPr>
         <w:pStyle w:val="Kommentarer"/>
@@ -2680,7 +3036,7 @@
     <w:lsdException w:name="Table Web 2" w:semiHidden="1" w:unhideWhenUsed="1"/>
     <w:lsdException w:name="Table Web 3" w:semiHidden="1" w:unhideWhenUsed="1"/>
     <w:lsdException w:name="Balloon Text" w:semiHidden="1" w:unhideWhenUsed="1"/>
-    <w:lsdException w:name="Table Grid" w:semiHidden="1" w:uiPriority="39" w:unhideWhenUsed="1"/>
+    <w:lsdException w:name="Table Grid" w:uiPriority="39"/>
     <w:lsdException w:name="Table Theme" w:semiHidden="1" w:unhideWhenUsed="1"/>
     <w:lsdException w:name="Placeholder Text" w:semiHidden="1"/>
     <w:lsdException w:name="No Spacing" w:uiPriority="1" w:qFormat="1"/>
@@ -3670,6 +4026,18 @@
       <w:bCs/>
       <w:sz w:val="20"/>
       <w:szCs w:val="20"/>
+    </w:rPr>
+  </w:style>
+  <w:style w:type="character" w:styleId="Nmn">
+    <w:name w:val="Mention"/>
+    <w:basedOn w:val="Standardstycketeckensnitt"/>
+    <w:uiPriority w:val="99"/>
+    <w:semiHidden/>
+    <w:unhideWhenUsed/>
+    <w:rsid w:val="0004155B"/>
+    <w:rPr>
+      <w:color w:val="2B579A"/>
+      <w:shd w:val="clear" w:color="auto" w:fill="E6E6E6"/>
     </w:rPr>
   </w:style>
 </w:styles>
@@ -3975,7 +4343,7 @@
 </file>
 
 <file path=customXml/itemProps1.xml><?xml version="1.0" encoding="utf-8"?>
-<ds:datastoreItem xmlns:ds="http://schemas.openxmlformats.org/officeDocument/2006/customXml" ds:itemID="{CC22B610-A28B-4594-A654-E266E5811028}">
+<ds:datastoreItem xmlns:ds="http://schemas.openxmlformats.org/officeDocument/2006/customXml" ds:itemID="{237BBE03-76FA-416C-A87C-B153F9CDE53E}">
   <ds:schemaRefs>
     <ds:schemaRef ds:uri="http://schemas.openxmlformats.org/officeDocument/2006/bibliography"/>
   </ds:schemaRefs>

</xml_diff>

<commit_message>
Updated the SDD with description of the EventBus-library, renamed eventBus package to eventbus.
</commit_message>
<xml_diff>
--- a/Documentation/SDD.docx
+++ b/Documentation/SDD.docx
@@ -63,7 +63,7 @@
         <w:rPr>
           <w:noProof/>
         </w:rPr>
-        <w:t>torsdag den 11 maj 2017</w:t>
+        <w:t>fredag den 12 maj 2017</w:t>
       </w:r>
       <w:r>
         <w:fldChar w:fldCharType="end"/>
@@ -282,14 +282,7 @@
         <w:rPr>
           <w:lang w:val="en-GB"/>
         </w:rPr>
-        <w:t xml:space="preserve">Before any new code is written for the application, a test for the specified component will be make using the different specifications for the component as guidelines. This will lessen the number of bugs in the end product. The procedure </w:t>
-      </w:r>
-      <w:r>
-        <w:rPr>
-          <w:lang w:val="en-GB"/>
-        </w:rPr>
-        <w:lastRenderedPageBreak/>
-        <w:t xml:space="preserve">can be read in depth at </w:t>
+        <w:t xml:space="preserve">Before any new code is written for the application, a test for the specified component will be make using the different specifications for the component as guidelines. This will lessen the number of bugs in the end product. The procedure can be read in depth at </w:t>
       </w:r>
       <w:hyperlink r:id="rId6" w:history="1">
         <w:r>
@@ -349,6 +342,32 @@
     <w:p>
       <w:pPr>
         <w:rPr>
+          <w:lang w:val="en-GB"/>
+        </w:rPr>
+      </w:pPr>
+      <w:r>
+        <w:rPr>
+          <w:lang w:val="en-GB"/>
+        </w:rPr>
+        <w:t xml:space="preserve">POJO – An abbreviation for </w:t>
+      </w:r>
+      <w:r>
+        <w:rPr>
+          <w:i/>
+          <w:lang w:val="en-GB"/>
+        </w:rPr>
+        <w:t>“Plain old Java object”</w:t>
+      </w:r>
+      <w:r>
+        <w:rPr>
+          <w:lang w:val="en-GB"/>
+        </w:rPr>
+        <w:t xml:space="preserve">, which is often used to quickly tell the readers that there are no real external dependencies and the implementation of the specific class/object is simply just Java-code. </w:t>
+      </w:r>
+    </w:p>
+    <w:p>
+      <w:pPr>
+        <w:rPr>
           <w:rFonts w:asciiTheme="majorHAnsi" w:eastAsiaTheme="majorEastAsia" w:hAnsiTheme="majorHAnsi" w:cstheme="majorBidi"/>
           <w:caps/>
           <w:sz w:val="36"/>
@@ -360,6 +379,7 @@
         <w:rPr>
           <w:lang w:val="en-US"/>
         </w:rPr>
+        <w:lastRenderedPageBreak/>
         <w:br w:type="page"/>
       </w:r>
     </w:p>
@@ -800,10 +820,10 @@
             <v:path o:extrusionok="f" gradientshapeok="t" o:connecttype="rect"/>
             <o:lock v:ext="edit" aspectratio="t"/>
           </v:shapetype>
-          <v:shape id="_x0000_i1025" type="#_x0000_t75" style="width:351.75pt;height:482.25pt" o:ole="">
+          <v:shape id="_x0000_i1025" type="#_x0000_t75" style="width:351.75pt;height:482.05pt" o:ole="">
             <v:imagedata r:id="rId9" o:title=""/>
           </v:shape>
-          <o:OLEObject Type="Embed" ProgID="Visio.Drawing.15" ShapeID="_x0000_i1025" DrawAspect="Content" ObjectID="_1556034928" r:id="rId10"/>
+          <o:OLEObject Type="Embed" ProgID="Visio.Drawing.15" ShapeID="_x0000_i1025" DrawAspect="Content" ObjectID="_1556119910" r:id="rId10"/>
         </w:object>
       </w:r>
     </w:p>
@@ -1640,7 +1660,6 @@
     </w:p>
     <w:p>
       <w:pPr>
-        <w:spacing w:after="0" w:line="410" w:lineRule="auto"/>
         <w:rPr>
           <w:lang w:val="en-GB"/>
         </w:rPr>
@@ -1887,7 +1906,6 @@
     </w:p>
     <w:p>
       <w:pPr>
-        <w:spacing w:after="0" w:line="410" w:lineRule="auto"/>
         <w:rPr>
           <w:lang w:val="en-GB"/>
         </w:rPr>
@@ -1922,16 +1940,326 @@
     </w:p>
     <w:p>
       <w:pPr>
-        <w:spacing w:after="0" w:line="410" w:lineRule="auto"/>
-        <w:rPr>
-          <w:lang w:val="en-GB"/>
-        </w:rPr>
-      </w:pPr>
-      <w:r>
-        <w:rPr>
-          <w:lang w:val="en-GB"/>
-        </w:rPr>
-        <w:t>The direct dependencies between t</w:t>
+        <w:rPr>
+          <w:lang w:val="en-GB"/>
+        </w:rPr>
+      </w:pPr>
+      <w:r>
+        <w:rPr>
+          <w:lang w:val="en-GB"/>
+        </w:rPr>
+        <w:t xml:space="preserve">The direct dependencies between the Model and the View packages is due to the Adapter </w:t>
+      </w:r>
+      <w:r>
+        <w:rPr>
+          <w:lang w:val="en-GB"/>
+        </w:rPr>
+        <w:t xml:space="preserve">class </w:t>
+      </w:r>
+      <w:r>
+        <w:rPr>
+          <w:lang w:val="en-GB"/>
+        </w:rPr>
+        <w:t>and</w:t>
+      </w:r>
+      <w:r>
+        <w:rPr>
+          <w:lang w:val="en-GB"/>
+        </w:rPr>
+        <w:t xml:space="preserve"> its inherent </w:t>
+      </w:r>
+      <w:proofErr w:type="spellStart"/>
+      <w:r>
+        <w:rPr>
+          <w:lang w:val="en-GB"/>
+        </w:rPr>
+        <w:t>ViewHolder</w:t>
+      </w:r>
+      <w:proofErr w:type="spellEnd"/>
+      <w:r>
+        <w:rPr>
+          <w:lang w:val="en-GB"/>
+        </w:rPr>
+        <w:t xml:space="preserve"> class</w:t>
+      </w:r>
+      <w:r>
+        <w:rPr>
+          <w:lang w:val="en-GB"/>
+        </w:rPr>
+        <w:t xml:space="preserve">, which represent each </w:t>
+      </w:r>
+      <w:r>
+        <w:rPr>
+          <w:lang w:val="en-GB"/>
+        </w:rPr>
+        <w:t xml:space="preserve">existing task in the categorized list and updating their respective Task directly when its state is changed. </w:t>
+      </w:r>
+    </w:p>
+    <w:p>
+      <w:pPr>
+        <w:pStyle w:val="Rubrik4"/>
+        <w:rPr>
+          <w:lang w:val="en-GB"/>
+        </w:rPr>
+      </w:pPr>
+      <w:r>
+        <w:rPr>
+          <w:lang w:val="en-GB"/>
+        </w:rPr>
+        <w:t>EventBus implementation</w:t>
+      </w:r>
+    </w:p>
+    <w:p>
+      <w:pPr>
+        <w:rPr>
+          <w:lang w:val="en-GB"/>
+        </w:rPr>
+      </w:pPr>
+      <w:r>
+        <w:rPr>
+          <w:lang w:val="en-GB"/>
+        </w:rPr>
+        <w:t xml:space="preserve">Event handling and communication between components is handled through the external library </w:t>
+      </w:r>
+      <w:r>
+        <w:rPr>
+          <w:i/>
+          <w:lang w:val="en-GB"/>
+        </w:rPr>
+        <w:t>“</w:t>
+      </w:r>
+      <w:proofErr w:type="spellStart"/>
+      <w:r>
+        <w:rPr>
+          <w:i/>
+          <w:lang w:val="en-GB"/>
+        </w:rPr>
+        <w:t>EventBus</w:t>
+      </w:r>
+      <w:proofErr w:type="spellEnd"/>
+      <w:r>
+        <w:rPr>
+          <w:i/>
+          <w:lang w:val="en-GB"/>
+        </w:rPr>
+        <w:t xml:space="preserve">” </w:t>
+      </w:r>
+      <w:r>
+        <w:rPr>
+          <w:lang w:val="en-GB"/>
+        </w:rPr>
+        <w:t xml:space="preserve">by </w:t>
+      </w:r>
+      <w:proofErr w:type="spellStart"/>
+      <w:r>
+        <w:rPr>
+          <w:lang w:val="en-GB"/>
+        </w:rPr>
+        <w:t>Greenrobot</w:t>
+      </w:r>
+      <w:proofErr w:type="spellEnd"/>
+      <w:r>
+        <w:rPr>
+          <w:lang w:val="en-GB"/>
+        </w:rPr>
+        <w:t xml:space="preserve">. This library implements the publisher/subscriber pattern to achieve loose coupling, and does so in a very simple and efficient fashion. </w:t>
+      </w:r>
+      <w:r>
+        <w:rPr>
+          <w:lang w:val="en-GB"/>
+        </w:rPr>
+        <w:t xml:space="preserve">All the different pros and features can be found on </w:t>
+      </w:r>
+      <w:hyperlink r:id="rId12" w:history="1">
+        <w:r>
+          <w:rPr>
+            <w:rStyle w:val="Hyperlnk"/>
+            <w:lang w:val="en-GB"/>
+          </w:rPr>
+          <w:t>http://greenrobot.org/eventbus/</w:t>
+        </w:r>
+      </w:hyperlink>
+      <w:r>
+        <w:rPr>
+          <w:lang w:val="en-GB"/>
+        </w:rPr>
+        <w:t xml:space="preserve">, but the reason this library was chosen is the fact that only three steps are needed to implement a functioning event with Subscribers and Publishers. </w:t>
+      </w:r>
+    </w:p>
+    <w:p>
+      <w:pPr>
+        <w:rPr>
+          <w:lang w:val="en-GB"/>
+        </w:rPr>
+      </w:pPr>
+      <w:r>
+        <w:rPr>
+          <w:lang w:val="en-GB"/>
+        </w:rPr>
+        <w:t xml:space="preserve">Firstly, each specific event is implemented through POJO, without any specific requirements. </w:t>
+      </w:r>
+    </w:p>
+    <w:p>
+      <w:pPr>
+        <w:rPr>
+          <w:lang w:val="en-GB"/>
+        </w:rPr>
+      </w:pPr>
+      <w:r>
+        <w:rPr>
+          <w:lang w:val="en-GB"/>
+        </w:rPr>
+        <w:t xml:space="preserve">When it’s then time to prepare Subscribers, they implement </w:t>
+      </w:r>
+      <w:r>
+        <w:rPr>
+          <w:i/>
+          <w:lang w:val="en-GB"/>
+        </w:rPr>
+        <w:t>“event handling methods”</w:t>
+      </w:r>
+      <w:r>
+        <w:rPr>
+          <w:lang w:val="en-GB"/>
+        </w:rPr>
+        <w:t xml:space="preserve"> (</w:t>
+      </w:r>
+      <w:hyperlink r:id="rId13" w:history="1">
+        <w:r>
+          <w:rPr>
+            <w:rStyle w:val="Hyperlnk"/>
+            <w:lang w:val="en-GB"/>
+          </w:rPr>
+          <w:t>http://greenrobot.org/eventbus/documentation/how-to-get-started/</w:t>
+        </w:r>
+      </w:hyperlink>
+      <w:r>
+        <w:rPr>
+          <w:lang w:val="en-GB"/>
+        </w:rPr>
+        <w:t>) and are then annotated with the @Subscribe annotation. These methods have no naming conventions as of the latest</w:t>
+      </w:r>
+      <w:r>
+        <w:rPr>
+          <w:lang w:val="en-GB"/>
+        </w:rPr>
+        <w:t xml:space="preserve"> major release of </w:t>
+      </w:r>
+      <w:proofErr w:type="spellStart"/>
+      <w:r>
+        <w:rPr>
+          <w:lang w:val="en-GB"/>
+        </w:rPr>
+        <w:t>EventBus</w:t>
+      </w:r>
+      <w:proofErr w:type="spellEnd"/>
+      <w:r>
+        <w:rPr>
+          <w:lang w:val="en-GB"/>
+        </w:rPr>
+        <w:t xml:space="preserve"> 3. </w:t>
+      </w:r>
+    </w:p>
+    <w:p>
+      <w:pPr>
+        <w:rPr>
+          <w:lang w:val="en-GB"/>
+        </w:rPr>
+      </w:pPr>
+      <w:r>
+        <w:rPr>
+          <w:lang w:val="en-GB"/>
+        </w:rPr>
+        <w:t>For the actual subscriptions, the Subscribing classes have to register and unregister themselves from the bus, as to control when the events will be acted upon.</w:t>
+      </w:r>
+    </w:p>
+    <w:p>
+      <w:pPr>
+        <w:rPr>
+          <w:lang w:val="en-GB"/>
+        </w:rPr>
+      </w:pPr>
+      <w:r>
+        <w:rPr>
+          <w:lang w:val="en-GB"/>
+        </w:rPr>
+        <w:lastRenderedPageBreak/>
+        <w:t xml:space="preserve">Finally, for posting the actual events you only need to call the </w:t>
+      </w:r>
+      <w:proofErr w:type="spellStart"/>
+      <w:r>
+        <w:rPr>
+          <w:lang w:val="en-GB"/>
+        </w:rPr>
+        <w:t>EventBus</w:t>
+      </w:r>
+      <w:proofErr w:type="spellEnd"/>
+      <w:r>
+        <w:rPr>
+          <w:lang w:val="en-GB"/>
+        </w:rPr>
+        <w:t xml:space="preserve"> and post a specific event-object on the bus. Each subscribing class will then act on the posted event.</w:t>
+      </w:r>
+    </w:p>
+    <w:p>
+      <w:pPr>
+        <w:rPr>
+          <w:lang w:val="en-GB"/>
+        </w:rPr>
+      </w:pPr>
+      <w:r>
+        <w:rPr>
+          <w:lang w:val="en-GB"/>
+        </w:rPr>
+        <w:t>This simple way of handling events is ve</w:t>
+      </w:r>
+      <w:r>
+        <w:rPr>
+          <w:lang w:val="en-GB"/>
+        </w:rPr>
+        <w:t xml:space="preserve">ry useful in many aspects. E.g. </w:t>
+      </w:r>
+      <w:r>
+        <w:rPr>
+          <w:lang w:val="en-GB"/>
+        </w:rPr>
+        <w:t>when it com</w:t>
+      </w:r>
+      <w:r>
+        <w:rPr>
+          <w:lang w:val="en-GB"/>
+        </w:rPr>
+        <w:t>es to passing data between Activities. It isn’t possible to pass specific objects between Activities directly because they can’t be created and run through direct constructors in the Android OS. The more complex way of handling this issue would be to pass</w:t>
+      </w:r>
+      <w:r>
+        <w:rPr>
+          <w:lang w:val="en-GB"/>
+        </w:rPr>
+        <w:t xml:space="preserve"> the necessary</w:t>
+      </w:r>
+      <w:r>
+        <w:rPr>
+          <w:lang w:val="en-GB"/>
+        </w:rPr>
+        <w:t xml:space="preserve"> data in String-format in the </w:t>
+      </w:r>
+      <w:r>
+        <w:rPr>
+          <w:lang w:val="en-GB"/>
+        </w:rPr>
+        <w:t xml:space="preserve">Activity’s </w:t>
+      </w:r>
+      <w:r>
+        <w:rPr>
+          <w:lang w:val="en-GB"/>
+        </w:rPr>
+        <w:t>Intent-object and then have the new Activity fetch the corresponding data from the Model.</w:t>
+      </w:r>
+      <w:r>
+        <w:rPr>
+          <w:lang w:val="en-GB"/>
+        </w:rPr>
+        <w:t xml:space="preserve"> This would theoretically lead to the same result, but take considerably more </w:t>
       </w:r>
       <w:bookmarkStart w:id="3" w:name="_GoBack"/>
       <w:bookmarkEnd w:id="3"/>
@@ -1939,51 +2267,7 @@
         <w:rPr>
           <w:lang w:val="en-GB"/>
         </w:rPr>
-        <w:t xml:space="preserve">he Model and the View packages is due to the Adapter </w:t>
-      </w:r>
-      <w:r>
-        <w:rPr>
-          <w:lang w:val="en-GB"/>
-        </w:rPr>
-        <w:t xml:space="preserve">class </w:t>
-      </w:r>
-      <w:r>
-        <w:rPr>
-          <w:lang w:val="en-GB"/>
-        </w:rPr>
-        <w:t>and</w:t>
-      </w:r>
-      <w:r>
-        <w:rPr>
-          <w:lang w:val="en-GB"/>
-        </w:rPr>
-        <w:t xml:space="preserve"> its inherent </w:t>
-      </w:r>
-      <w:proofErr w:type="spellStart"/>
-      <w:r>
-        <w:rPr>
-          <w:lang w:val="en-GB"/>
-        </w:rPr>
-        <w:t>ViewHolder</w:t>
-      </w:r>
-      <w:proofErr w:type="spellEnd"/>
-      <w:r>
-        <w:rPr>
-          <w:lang w:val="en-GB"/>
-        </w:rPr>
-        <w:t xml:space="preserve"> class</w:t>
-      </w:r>
-      <w:r>
-        <w:rPr>
-          <w:lang w:val="en-GB"/>
-        </w:rPr>
-        <w:t xml:space="preserve">, which represent each </w:t>
-      </w:r>
-      <w:r>
-        <w:rPr>
-          <w:lang w:val="en-GB"/>
-        </w:rPr>
-        <w:t xml:space="preserve">existing task in the categorized list and updating their respective Task directly when its state is changed. </w:t>
+        <w:t>time to implement and more resources during Runtime.</w:t>
       </w:r>
     </w:p>
     <w:p>
@@ -2013,7 +2297,7 @@
                     <pic:cNvPicPr/>
                   </pic:nvPicPr>
                   <pic:blipFill>
-                    <a:blip r:embed="rId12">
+                    <a:blip r:embed="rId14">
                       <a:extLst>
                         <a:ext uri="{28A0092B-C50C-407E-A947-70E740481C1C}">
                           <a14:useLocalDpi xmlns:a14="http://schemas.microsoft.com/office/drawing/2010/main" val="0"/>
@@ -2051,7 +2335,6 @@
         <w:rPr>
           <w:lang w:val="en-GB"/>
         </w:rPr>
-        <w:lastRenderedPageBreak/>
         <w:t xml:space="preserve"> </w:t>
       </w:r>
       <w:r>
@@ -2074,7 +2357,7 @@
                     <pic:cNvPicPr/>
                   </pic:nvPicPr>
                   <pic:blipFill>
-                    <a:blip r:embed="rId13">
+                    <a:blip r:embed="rId15">
                       <a:extLst>
                         <a:ext uri="{28A0092B-C50C-407E-A947-70E740481C1C}">
                           <a14:useLocalDpi xmlns:a14="http://schemas.microsoft.com/office/drawing/2010/main" val="0"/>
@@ -2339,6 +2622,7 @@
         <w:rPr>
           <w:lang w:val="en-GB"/>
         </w:rPr>
+        <w:lastRenderedPageBreak/>
         <w:t xml:space="preserve">Quality tool reports, like </w:t>
       </w:r>
       <w:r>
@@ -2531,7 +2815,6 @@
         <w:rPr>
           <w:lang w:val="en-GB"/>
         </w:rPr>
-        <w:lastRenderedPageBreak/>
         <w:t xml:space="preserve">6. References </w:t>
       </w:r>
     </w:p>
@@ -2548,13 +2831,115 @@
         </w:rPr>
         <w:t xml:space="preserve">The three laws of Test Driven Development - </w:t>
       </w:r>
-      <w:hyperlink r:id="rId14" w:history="1">
+      <w:hyperlink r:id="rId16" w:history="1">
         <w:r>
           <w:rPr>
             <w:rStyle w:val="Hyperlnk"/>
             <w:lang w:val="en-GB"/>
           </w:rPr>
           <w:t>https://blog.jetbrains.com/idea/2016/12/live-webinar-the-three-laws-of-tdd/</w:t>
+        </w:r>
+      </w:hyperlink>
+      <w:r>
+        <w:rPr>
+          <w:lang w:val="en-GB"/>
+        </w:rPr>
+        <w:t xml:space="preserve"> </w:t>
+      </w:r>
+    </w:p>
+    <w:p>
+      <w:pPr>
+        <w:spacing w:after="0"/>
+        <w:rPr>
+          <w:lang w:val="en-GB"/>
+        </w:rPr>
+      </w:pPr>
+      <w:proofErr w:type="spellStart"/>
+      <w:r>
+        <w:rPr>
+          <w:lang w:val="en-GB"/>
+        </w:rPr>
+        <w:t>Greenrobot</w:t>
+      </w:r>
+      <w:proofErr w:type="spellEnd"/>
+      <w:r>
+        <w:rPr>
+          <w:lang w:val="en-GB"/>
+        </w:rPr>
+        <w:t xml:space="preserve"> </w:t>
+      </w:r>
+      <w:proofErr w:type="spellStart"/>
+      <w:r>
+        <w:rPr>
+          <w:lang w:val="en-GB"/>
+        </w:rPr>
+        <w:t>EventBus</w:t>
+      </w:r>
+      <w:proofErr w:type="spellEnd"/>
+      <w:r>
+        <w:rPr>
+          <w:lang w:val="en-GB"/>
+        </w:rPr>
+        <w:t xml:space="preserve">-library for Android - </w:t>
+      </w:r>
+      <w:hyperlink r:id="rId17" w:history="1">
+        <w:r>
+          <w:rPr>
+            <w:rStyle w:val="Hyperlnk"/>
+            <w:lang w:val="en-GB"/>
+          </w:rPr>
+          <w:t>http://greenrobot.org/eventbus/</w:t>
+        </w:r>
+      </w:hyperlink>
+      <w:r>
+        <w:rPr>
+          <w:lang w:val="en-GB"/>
+        </w:rPr>
+        <w:t xml:space="preserve"> </w:t>
+      </w:r>
+    </w:p>
+    <w:p>
+      <w:pPr>
+        <w:spacing w:after="0"/>
+        <w:rPr>
+          <w:lang w:val="en-GB"/>
+        </w:rPr>
+      </w:pPr>
+      <w:proofErr w:type="spellStart"/>
+      <w:r>
+        <w:rPr>
+          <w:lang w:val="en-GB"/>
+        </w:rPr>
+        <w:t>Greenrobot</w:t>
+      </w:r>
+      <w:proofErr w:type="spellEnd"/>
+      <w:r>
+        <w:rPr>
+          <w:lang w:val="en-GB"/>
+        </w:rPr>
+        <w:t xml:space="preserve"> </w:t>
+      </w:r>
+      <w:proofErr w:type="spellStart"/>
+      <w:r>
+        <w:rPr>
+          <w:lang w:val="en-GB"/>
+        </w:rPr>
+        <w:t>EventBus</w:t>
+      </w:r>
+      <w:proofErr w:type="spellEnd"/>
+      <w:r>
+        <w:rPr>
+          <w:lang w:val="en-GB"/>
+        </w:rPr>
+        <w:t xml:space="preserve">, how to get started - </w:t>
+      </w:r>
+      <w:hyperlink r:id="rId18" w:history="1">
+        <w:r>
+          <w:rPr>
+            <w:rStyle w:val="Hyperlnk"/>
+            <w:lang w:val="en-GB"/>
+          </w:rPr>
+          <w:t>http://greenrobot.org/eventbus/documentation/how-to-get-started/</w:t>
         </w:r>
       </w:hyperlink>
       <w:r>
@@ -3484,7 +3869,6 @@
   <w:style w:type="character" w:default="1" w:styleId="Standardstycketeckensnitt">
     <w:name w:val="Default Paragraph Font"/>
     <w:uiPriority w:val="1"/>
-    <w:semiHidden/>
     <w:unhideWhenUsed/>
   </w:style>
   <w:style w:type="table" w:default="1" w:styleId="Normaltabell">
@@ -4343,7 +4727,7 @@
 </file>
 
 <file path=customXml/itemProps1.xml><?xml version="1.0" encoding="utf-8"?>
-<ds:datastoreItem xmlns:ds="http://schemas.openxmlformats.org/officeDocument/2006/customXml" ds:itemID="{237BBE03-76FA-416C-A87C-B153F9CDE53E}">
+<ds:datastoreItem xmlns:ds="http://schemas.openxmlformats.org/officeDocument/2006/customXml" ds:itemID="{FD2088B9-6412-4713-AD70-9244A6C0B833}">
   <ds:schemaRefs>
     <ds:schemaRef ds:uri="http://schemas.openxmlformats.org/officeDocument/2006/bibliography"/>
   </ds:schemaRefs>

</xml_diff>

<commit_message>
Write about sequence diagrams
</commit_message>
<xml_diff>
--- a/Documentation/SDD.docx
+++ b/Documentation/SDD.docx
@@ -1,10 +1,10 @@
 
 <file path=word/document.xml><?xml version="1.0" encoding="utf-8"?>
-<w:document xmlns:wpc="http://schemas.microsoft.com/office/word/2010/wordprocessingCanvas" xmlns:cx="http://schemas.microsoft.com/office/drawing/2014/chartex" xmlns:cx1="http://schemas.microsoft.com/office/drawing/2015/9/8/chartex" xmlns:cx2="http://schemas.microsoft.com/office/drawing/2015/10/21/chartex" xmlns:cx3="http://schemas.microsoft.com/office/drawing/2016/5/9/chartex" xmlns:cx4="http://schemas.microsoft.com/office/drawing/2016/5/10/chartex" xmlns:cx5="http://schemas.microsoft.com/office/drawing/2016/5/11/chartex" xmlns:cx6="http://schemas.microsoft.com/office/drawing/2016/5/12/chartex" xmlns:cx7="http://schemas.microsoft.com/office/drawing/2016/5/13/chartex" xmlns:cx8="http://schemas.microsoft.com/office/drawing/2016/5/14/chartex" xmlns:mc="http://schemas.openxmlformats.org/markup-compatibility/2006" xmlns:o="urn:schemas-microsoft-com:office:office" xmlns:r="http://schemas.openxmlformats.org/officeDocument/2006/relationships" xmlns:m="http://schemas.openxmlformats.org/officeDocument/2006/math" xmlns:v="urn:schemas-microsoft-com:vml" xmlns:wp14="http://schemas.microsoft.com/office/word/2010/wordprocessingDrawing" xmlns:wp="http://schemas.openxmlformats.org/drawingml/2006/wordprocessingDrawing" xmlns:w10="urn:schemas-microsoft-com:office:word" xmlns:w="http://schemas.openxmlformats.org/wordprocessingml/2006/main" xmlns:w14="http://schemas.microsoft.com/office/word/2010/wordml" xmlns:w15="http://schemas.microsoft.com/office/word/2012/wordml" xmlns:w16se="http://schemas.microsoft.com/office/word/2015/wordml/symex" xmlns:wpg="http://schemas.microsoft.com/office/word/2010/wordprocessingGroup" xmlns:wpi="http://schemas.microsoft.com/office/word/2010/wordprocessingInk" xmlns:wne="http://schemas.microsoft.com/office/word/2006/wordml" xmlns:wps="http://schemas.microsoft.com/office/word/2010/wordprocessingShape" mc:Ignorable="w14 w15 w16se wp14">
+<w:document xmlns:wpc="http://schemas.microsoft.com/office/word/2010/wordprocessingCanvas" xmlns:mc="http://schemas.openxmlformats.org/markup-compatibility/2006" xmlns:o="urn:schemas-microsoft-com:office:office" xmlns:r="http://schemas.openxmlformats.org/officeDocument/2006/relationships" xmlns:m="http://schemas.openxmlformats.org/officeDocument/2006/math" xmlns:v="urn:schemas-microsoft-com:vml" xmlns:wp14="http://schemas.microsoft.com/office/word/2010/wordprocessingDrawing" xmlns:wp="http://schemas.openxmlformats.org/drawingml/2006/wordprocessingDrawing" xmlns:w10="urn:schemas-microsoft-com:office:word" xmlns:w="http://schemas.openxmlformats.org/wordprocessingml/2006/main" xmlns:w14="http://schemas.microsoft.com/office/word/2010/wordml" xmlns:wpg="http://schemas.microsoft.com/office/word/2010/wordprocessingGroup" xmlns:wpi="http://schemas.microsoft.com/office/word/2010/wordprocessingInk" xmlns:wne="http://schemas.microsoft.com/office/word/2006/wordml" xmlns:wps="http://schemas.microsoft.com/office/word/2010/wordprocessingShape" mc:Ignorable="w14 wp14">
   <w:body>
     <w:p>
       <w:pPr>
-        <w:pStyle w:val="Rubrik"/>
+        <w:pStyle w:val="Title"/>
         <w:rPr>
           <w:lang w:val="en-GB"/>
         </w:rPr>
@@ -34,7 +34,7 @@
     </w:p>
     <w:p>
       <w:pPr>
-        <w:pStyle w:val="Underrubrik"/>
+        <w:pStyle w:val="Subtitle"/>
       </w:pPr>
       <w:r>
         <w:t xml:space="preserve">Version:  </w:t>
@@ -45,7 +45,7 @@
     </w:p>
     <w:p>
       <w:pPr>
-        <w:pStyle w:val="Underrubrik"/>
+        <w:pStyle w:val="Subtitle"/>
       </w:pPr>
       <w:r>
         <w:t xml:space="preserve">Date: </w:t>
@@ -63,7 +63,7 @@
         <w:rPr>
           <w:noProof/>
         </w:rPr>
-        <w:t>fredag den 12 maj 2017</w:t>
+        <w:t>måndag den 15 maj 2017</w:t>
       </w:r>
       <w:r>
         <w:fldChar w:fldCharType="end"/>
@@ -71,7 +71,7 @@
     </w:p>
     <w:p>
       <w:pPr>
-        <w:pStyle w:val="Underrubrik"/>
+        <w:pStyle w:val="Subtitle"/>
         <w:rPr>
           <w:lang w:val="en-GB"/>
         </w:rPr>
@@ -106,7 +106,7 @@
     </w:p>
     <w:p>
       <w:pPr>
-        <w:pStyle w:val="Rubrik1"/>
+        <w:pStyle w:val="Heading1"/>
         <w:ind w:left="-5"/>
         <w:rPr>
           <w:lang w:val="en-GB"/>
@@ -136,7 +136,7 @@
     </w:p>
     <w:p>
       <w:pPr>
-        <w:pStyle w:val="Rubrik2"/>
+        <w:pStyle w:val="Heading2"/>
         <w:rPr>
           <w:lang w:val="en-GB"/>
         </w:rPr>
@@ -284,10 +284,10 @@
         </w:rPr>
         <w:t xml:space="preserve">Before any new code is written for the application, a test for the specified component will be make using the different specifications for the component as guidelines. This will lessen the number of bugs in the end product. The procedure can be read in depth at </w:t>
       </w:r>
-      <w:hyperlink r:id="rId6" w:history="1">
+      <w:hyperlink r:id="rId7" w:history="1">
         <w:r>
           <w:rPr>
-            <w:rStyle w:val="Hyperlnk"/>
+            <w:rStyle w:val="Hyperlink"/>
             <w:lang w:val="en-GB"/>
           </w:rPr>
           <w:t>https://blog.jetbrains.com/idea/2016/12/live-webinar-the-three-laws-of-tdd/</w:t>
@@ -385,7 +385,7 @@
     </w:p>
     <w:p>
       <w:pPr>
-        <w:pStyle w:val="Rubrik1"/>
+        <w:pStyle w:val="Heading1"/>
         <w:ind w:left="-5"/>
         <w:rPr>
           <w:lang w:val="en-GB"/>
@@ -596,7 +596,7 @@
     </w:p>
     <w:p>
       <w:pPr>
-        <w:pStyle w:val="Rubrik1"/>
+        <w:pStyle w:val="Heading1"/>
         <w:ind w:left="-5"/>
         <w:rPr>
           <w:lang w:val="en-GB"/>
@@ -626,7 +626,7 @@
     </w:p>
     <w:p>
       <w:pPr>
-        <w:pStyle w:val="Rubrik2"/>
+        <w:pStyle w:val="Heading2"/>
         <w:rPr>
           <w:lang w:val="en-GB"/>
         </w:rPr>
@@ -788,7 +788,7 @@
       <w:commentRangeEnd w:id="0"/>
       <w:r>
         <w:rPr>
-          <w:rStyle w:val="Kommentarsreferens"/>
+          <w:rStyle w:val="CommentReference"/>
         </w:rPr>
         <w:commentReference w:id="0"/>
       </w:r>
@@ -823,13 +823,13 @@
           <v:shape id="_x0000_i1025" type="#_x0000_t75" style="width:351.75pt;height:482.05pt" o:ole="">
             <v:imagedata r:id="rId9" o:title=""/>
           </v:shape>
-          <o:OLEObject Type="Embed" ProgID="Visio.Drawing.15" ShapeID="_x0000_i1025" DrawAspect="Content" ObjectID="_1556119910" r:id="rId10"/>
+          <o:OLEObject Type="Embed" ProgID="Visio.Drawing.15" ShapeID="_x0000_i1025" DrawAspect="Content" ObjectID="_1556353413" r:id="rId10"/>
         </w:object>
       </w:r>
     </w:p>
     <w:p>
       <w:pPr>
-        <w:pStyle w:val="Beskrivning"/>
+        <w:pStyle w:val="Caption"/>
         <w:ind w:firstLine="1304"/>
         <w:rPr>
           <w:lang w:val="en-GB"/>
@@ -878,7 +878,7 @@
     </w:p>
     <w:p>
       <w:pPr>
-        <w:pStyle w:val="Rubrik3"/>
+        <w:pStyle w:val="Heading3"/>
         <w:rPr>
           <w:lang w:val="en-GB"/>
         </w:rPr>
@@ -1285,7 +1285,7 @@
     </w:p>
     <w:p>
       <w:pPr>
-        <w:pStyle w:val="Rubrik4"/>
+        <w:pStyle w:val="Heading4"/>
         <w:rPr>
           <w:lang w:val="en-GB"/>
         </w:rPr>
@@ -1581,7 +1581,7 @@
     </w:p>
     <w:p>
       <w:pPr>
-        <w:pStyle w:val="Rubrik3"/>
+        <w:pStyle w:val="Heading3"/>
         <w:rPr>
           <w:lang w:val="en-GB"/>
         </w:rPr>
@@ -1653,7 +1653,7 @@
       <w:commentRangeEnd w:id="2"/>
       <w:r>
         <w:rPr>
-          <w:rStyle w:val="Kommentarsreferens"/>
+          <w:rStyle w:val="CommentReference"/>
         </w:rPr>
         <w:commentReference w:id="2"/>
       </w:r>
@@ -1708,7 +1708,7 @@
                         <w:txbxContent>
                           <w:p>
                             <w:pPr>
-                              <w:pStyle w:val="Beskrivning"/>
+                              <w:pStyle w:val="Caption"/>
                               <w:rPr>
                                 <w:noProof/>
                                 <w:lang w:val="en-GB"/>
@@ -1763,7 +1763,7 @@
               </wp:anchor>
             </w:drawing>
           </mc:Choice>
-          <mc:Fallback>
+          <mc:Fallback xmlns:w16se="http://schemas.microsoft.com/office/word/2015/wordml/symex" xmlns:w15="http://schemas.microsoft.com/office/word/2012/wordml" xmlns:cx8="http://schemas.microsoft.com/office/drawing/2016/5/14/chartex" xmlns:cx7="http://schemas.microsoft.com/office/drawing/2016/5/13/chartex" xmlns:cx6="http://schemas.microsoft.com/office/drawing/2016/5/12/chartex" xmlns:cx5="http://schemas.microsoft.com/office/drawing/2016/5/11/chartex" xmlns:cx4="http://schemas.microsoft.com/office/drawing/2016/5/10/chartex" xmlns:cx3="http://schemas.microsoft.com/office/drawing/2016/5/9/chartex" xmlns:cx2="http://schemas.microsoft.com/office/drawing/2015/10/21/chartex" xmlns:cx1="http://schemas.microsoft.com/office/drawing/2015/9/8/chartex" xmlns:cx="http://schemas.microsoft.com/office/drawing/2014/chartex">
             <w:pict>
               <v:shapetype w14:anchorId="3AE8B8F0" id="_x0000_t202" coordsize="21600,21600" o:spt="202" path="m,l,21600r21600,l21600,xe">
                 <v:stroke joinstyle="miter"/>
@@ -1925,7 +1925,7 @@
       <w:hyperlink w:anchor="_MVC,_MVP_and" w:history="1">
         <w:r>
           <w:rPr>
-            <w:rStyle w:val="Hyperlnk"/>
+            <w:rStyle w:val="Hyperlink"/>
             <w:lang w:val="en-GB"/>
           </w:rPr>
           <w:t>MVC, MVP and MVVM</w:t>
@@ -1997,7 +1997,7 @@
     </w:p>
     <w:p>
       <w:pPr>
-        <w:pStyle w:val="Rubrik4"/>
+        <w:pStyle w:val="Heading4"/>
         <w:rPr>
           <w:lang w:val="en-GB"/>
         </w:rPr>
@@ -2073,7 +2073,7 @@
       <w:hyperlink r:id="rId12" w:history="1">
         <w:r>
           <w:rPr>
-            <w:rStyle w:val="Hyperlnk"/>
+            <w:rStyle w:val="Hyperlink"/>
             <w:lang w:val="en-GB"/>
           </w:rPr>
           <w:t>http://greenrobot.org/eventbus/</w:t>
@@ -2127,7 +2127,7 @@
       <w:hyperlink r:id="rId13" w:history="1">
         <w:r>
           <w:rPr>
-            <w:rStyle w:val="Hyperlnk"/>
+            <w:rStyle w:val="Hyperlink"/>
             <w:lang w:val="en-GB"/>
           </w:rPr>
           <w:t>http://greenrobot.org/eventbus/documentation/how-to-get-started/</w:t>
@@ -2259,16 +2259,218 @@
         <w:rPr>
           <w:lang w:val="en-GB"/>
         </w:rPr>
-        <w:t xml:space="preserve"> This would theoretically lead to the same result, but take considerably more </w:t>
-      </w:r>
-      <w:bookmarkStart w:id="3" w:name="_GoBack"/>
-      <w:bookmarkEnd w:id="3"/>
-      <w:r>
-        <w:rPr>
-          <w:lang w:val="en-GB"/>
-        </w:rPr>
-        <w:t>time to implement and more resources during Runtime.</w:t>
-      </w:r>
+        <w:t xml:space="preserve"> This would theoretically lead to the same result, but take considerably more time to implement and more resources during Runtime.</w:t>
+      </w:r>
+    </w:p>
+    <w:p>
+      <w:pPr>
+        <w:pStyle w:val="Heading4"/>
+        <w:rPr>
+          <w:lang w:val="en-GB"/>
+        </w:rPr>
+      </w:pPr>
+      <w:r>
+        <w:rPr>
+          <w:lang w:val="en-GB"/>
+        </w:rPr>
+        <w:t>Sequence Diagrams for use cases</w:t>
+      </w:r>
+    </w:p>
+    <w:p>
+      <w:pPr>
+        <w:rPr>
+          <w:lang w:val="en-GB"/>
+        </w:rPr>
+      </w:pPr>
+      <w:r>
+        <w:rPr>
+          <w:lang w:val="en-GB"/>
+        </w:rPr>
+        <w:t xml:space="preserve">The first and most important use case is to create a new task. As shown in figure 3 below it starts with the user </w:t>
+      </w:r>
+      <w:r>
+        <w:rPr>
+          <w:lang w:val="en-GB"/>
+        </w:rPr>
+        <w:t xml:space="preserve">taps on the floating action button and chooses “Advanced Task”. The method </w:t>
+      </w:r>
+      <w:proofErr w:type="spellStart"/>
+      <w:r>
+        <w:rPr>
+          <w:lang w:val="en-GB"/>
+        </w:rPr>
+        <w:t>addAdvTask</w:t>
+      </w:r>
+      <w:proofErr w:type="spellEnd"/>
+      <w:r>
+        <w:rPr>
+          <w:lang w:val="en-GB"/>
+        </w:rPr>
+        <w:t xml:space="preserve"> in </w:t>
+      </w:r>
+      <w:proofErr w:type="spellStart"/>
+      <w:r>
+        <w:rPr>
+          <w:lang w:val="en-GB"/>
+        </w:rPr>
+        <w:t>MainActivity</w:t>
+      </w:r>
+      <w:proofErr w:type="spellEnd"/>
+      <w:r>
+        <w:rPr>
+          <w:lang w:val="en-GB"/>
+        </w:rPr>
+        <w:t xml:space="preserve"> will be called and get access to the </w:t>
+      </w:r>
+      <w:proofErr w:type="spellStart"/>
+      <w:r>
+        <w:rPr>
+          <w:lang w:val="en-GB"/>
+        </w:rPr>
+        <w:t>ToD</w:t>
+      </w:r>
+      <w:r>
+        <w:rPr>
+          <w:lang w:val="en-GB"/>
+        </w:rPr>
+        <w:t>oDataModue</w:t>
+      </w:r>
+      <w:proofErr w:type="spellEnd"/>
+      <w:r>
+        <w:rPr>
+          <w:lang w:val="en-GB"/>
+        </w:rPr>
+        <w:t xml:space="preserve"> via the Model. T</w:t>
+      </w:r>
+      <w:r>
+        <w:rPr>
+          <w:lang w:val="en-GB"/>
+        </w:rPr>
+        <w:t xml:space="preserve">he </w:t>
+      </w:r>
+      <w:proofErr w:type="spellStart"/>
+      <w:r>
+        <w:rPr>
+          <w:lang w:val="en-GB"/>
+        </w:rPr>
+        <w:t>cre</w:t>
+      </w:r>
+      <w:r>
+        <w:rPr>
+          <w:lang w:val="en-GB"/>
+        </w:rPr>
+        <w:t>ateTask</w:t>
+      </w:r>
+      <w:proofErr w:type="spellEnd"/>
+      <w:r>
+        <w:rPr>
+          <w:lang w:val="en-GB"/>
+        </w:rPr>
+        <w:t xml:space="preserve"> method in the </w:t>
+      </w:r>
+      <w:proofErr w:type="spellStart"/>
+      <w:r>
+        <w:rPr>
+          <w:lang w:val="en-GB"/>
+        </w:rPr>
+        <w:t>ToDoDataM</w:t>
+      </w:r>
+      <w:r>
+        <w:rPr>
+          <w:lang w:val="en-GB"/>
+        </w:rPr>
+        <w:t>odule</w:t>
+      </w:r>
+      <w:proofErr w:type="spellEnd"/>
+      <w:r>
+        <w:rPr>
+          <w:lang w:val="en-GB"/>
+        </w:rPr>
+        <w:t xml:space="preserve"> will be called </w:t>
+      </w:r>
+      <w:r>
+        <w:rPr>
+          <w:lang w:val="en-GB"/>
+        </w:rPr>
+        <w:t xml:space="preserve">and go through the </w:t>
+      </w:r>
+      <w:proofErr w:type="spellStart"/>
+      <w:r>
+        <w:rPr>
+          <w:lang w:val="en-GB"/>
+        </w:rPr>
+        <w:t>ToDoList</w:t>
+      </w:r>
+      <w:proofErr w:type="spellEnd"/>
+      <w:r>
+        <w:rPr>
+          <w:lang w:val="en-GB"/>
+        </w:rPr>
+        <w:t xml:space="preserve"> and on to the </w:t>
+      </w:r>
+      <w:proofErr w:type="spellStart"/>
+      <w:r>
+        <w:rPr>
+          <w:lang w:val="en-GB"/>
+        </w:rPr>
+        <w:t>TaskFactory</w:t>
+      </w:r>
+      <w:proofErr w:type="spellEnd"/>
+      <w:r>
+        <w:rPr>
+          <w:lang w:val="en-GB"/>
+        </w:rPr>
+        <w:t xml:space="preserve"> and create a new </w:t>
+      </w:r>
+      <w:proofErr w:type="spellStart"/>
+      <w:r>
+        <w:rPr>
+          <w:lang w:val="en-GB"/>
+        </w:rPr>
+        <w:t>AdvancedTask</w:t>
+      </w:r>
+      <w:proofErr w:type="spellEnd"/>
+      <w:r>
+        <w:rPr>
+          <w:lang w:val="en-GB"/>
+        </w:rPr>
+        <w:t xml:space="preserve">. The new </w:t>
+      </w:r>
+      <w:proofErr w:type="spellStart"/>
+      <w:r>
+        <w:rPr>
+          <w:lang w:val="en-GB"/>
+        </w:rPr>
+        <w:t>AdvancedTask</w:t>
+      </w:r>
+      <w:proofErr w:type="spellEnd"/>
+      <w:r>
+        <w:rPr>
+          <w:lang w:val="en-GB"/>
+        </w:rPr>
+        <w:t xml:space="preserve"> will be placed in a list in the </w:t>
+      </w:r>
+      <w:proofErr w:type="spellStart"/>
+      <w:r>
+        <w:rPr>
+          <w:lang w:val="en-GB"/>
+        </w:rPr>
+        <w:t>ToDoList</w:t>
+      </w:r>
+      <w:proofErr w:type="spellEnd"/>
+      <w:r>
+        <w:rPr>
+          <w:lang w:val="en-GB"/>
+        </w:rPr>
+        <w:t xml:space="preserve"> class. </w:t>
+      </w:r>
+    </w:p>
+    <w:p>
+      <w:pPr>
+        <w:rPr>
+          <w:lang w:val="en-GB"/>
+        </w:rPr>
+      </w:pPr>
     </w:p>
     <w:p>
       <w:pPr>
@@ -2326,6 +2528,38 @@
     </w:p>
     <w:p>
       <w:pPr>
+        <w:pStyle w:val="Caption"/>
+        <w:rPr>
+          <w:lang w:val="en-US"/>
+        </w:rPr>
+      </w:pPr>
+      <w:r>
+        <w:rPr>
+          <w:lang w:val="en-GB"/>
+        </w:rPr>
+        <w:t xml:space="preserve">Figure </w:t>
+      </w:r>
+      <w:r>
+        <w:rPr>
+          <w:lang w:val="en-US"/>
+        </w:rPr>
+        <w:t>3 Sequence diagram of the use case</w:t>
+      </w:r>
+      <w:r>
+        <w:rPr>
+          <w:lang w:val="en-US"/>
+        </w:rPr>
+        <w:t xml:space="preserve"> -</w:t>
+      </w:r>
+      <w:r>
+        <w:rPr>
+          <w:lang w:val="en-US"/>
+        </w:rPr>
+        <w:t>Create Task</w:t>
+      </w:r>
+    </w:p>
+    <w:p>
+      <w:pPr>
         <w:spacing w:after="27"/>
         <w:rPr>
           <w:lang w:val="en-GB"/>
@@ -2337,6 +2571,116 @@
         </w:rPr>
         <w:t xml:space="preserve"> </w:t>
       </w:r>
+      <w:r>
+        <w:rPr>
+          <w:lang w:val="en-GB"/>
+        </w:rPr>
+        <w:t xml:space="preserve">The </w:t>
+      </w:r>
+      <w:r>
+        <w:rPr>
+          <w:lang w:val="en-GB"/>
+        </w:rPr>
+        <w:t>second use case is to check off a task. It is done by the user taps the check off box on the scr</w:t>
+      </w:r>
+      <w:r>
+        <w:rPr>
+          <w:lang w:val="en-GB"/>
+        </w:rPr>
+        <w:t xml:space="preserve">een. The </w:t>
+      </w:r>
+      <w:proofErr w:type="spellStart"/>
+      <w:r>
+        <w:rPr>
+          <w:lang w:val="en-GB"/>
+        </w:rPr>
+        <w:t>TasksAdapter</w:t>
+      </w:r>
+      <w:proofErr w:type="spellEnd"/>
+      <w:r>
+        <w:rPr>
+          <w:lang w:val="en-GB"/>
+        </w:rPr>
+        <w:t xml:space="preserve"> receives the tap and calls the </w:t>
+      </w:r>
+      <w:proofErr w:type="spellStart"/>
+      <w:r>
+        <w:rPr>
+          <w:lang w:val="en-GB"/>
+        </w:rPr>
+        <w:t>setChecked</w:t>
+      </w:r>
+      <w:proofErr w:type="spellEnd"/>
+      <w:r>
+        <w:rPr>
+          <w:lang w:val="en-GB"/>
+        </w:rPr>
+        <w:t xml:space="preserve"> method in the </w:t>
+      </w:r>
+      <w:proofErr w:type="spellStart"/>
+      <w:r>
+        <w:rPr>
+          <w:lang w:val="en-GB"/>
+        </w:rPr>
+        <w:t>AdvancedTask</w:t>
+      </w:r>
+      <w:proofErr w:type="spellEnd"/>
+      <w:r>
+        <w:rPr>
+          <w:lang w:val="en-GB"/>
+        </w:rPr>
+        <w:t xml:space="preserve"> class which then calls </w:t>
+      </w:r>
+      <w:proofErr w:type="spellStart"/>
+      <w:r>
+        <w:rPr>
+          <w:lang w:val="en-GB"/>
+        </w:rPr>
+        <w:t>setChecked</w:t>
+      </w:r>
+      <w:proofErr w:type="spellEnd"/>
+      <w:r>
+        <w:rPr>
+          <w:lang w:val="en-GB"/>
+        </w:rPr>
+        <w:t xml:space="preserve"> in the Task class as seen in figure 4 below.  The </w:t>
+      </w:r>
+      <w:proofErr w:type="spellStart"/>
+      <w:r>
+        <w:rPr>
+          <w:lang w:val="en-GB"/>
+        </w:rPr>
+        <w:t>setChecked</w:t>
+      </w:r>
+      <w:proofErr w:type="spellEnd"/>
+      <w:r>
+        <w:rPr>
+          <w:lang w:val="en-GB"/>
+        </w:rPr>
+        <w:t xml:space="preserve"> method in Task will change the Task Boolean to true</w:t>
+      </w:r>
+      <w:r>
+        <w:rPr>
+          <w:lang w:val="en-GB"/>
+        </w:rPr>
+        <w:t xml:space="preserve"> if the task was in fact checked off. It will do the opposite if the user clicks on the check off box when it is already checked</w:t>
+      </w:r>
+      <w:bookmarkStart w:id="3" w:name="_GoBack"/>
+      <w:bookmarkEnd w:id="3"/>
+      <w:r>
+        <w:rPr>
+          <w:lang w:val="en-GB"/>
+        </w:rPr>
+        <w:t xml:space="preserve">. </w:t>
+      </w:r>
+    </w:p>
+    <w:p>
+      <w:pPr>
+        <w:spacing w:after="27"/>
+        <w:rPr>
+          <w:lang w:val="en-GB"/>
+        </w:rPr>
+      </w:pPr>
       <w:r>
         <w:rPr>
           <w:noProof/>
@@ -2386,15 +2730,56 @@
     </w:p>
     <w:p>
       <w:pPr>
-        <w:pStyle w:val="Rubrik3"/>
+        <w:pStyle w:val="Caption"/>
         <w:rPr>
           <w:lang w:val="en-US"/>
         </w:rPr>
       </w:pPr>
       <w:r>
         <w:rPr>
+          <w:lang w:val="en-GB"/>
+        </w:rPr>
+        <w:t xml:space="preserve">Figure </w:t>
+      </w:r>
+      <w:r>
+        <w:rPr>
           <w:lang w:val="en-US"/>
         </w:rPr>
+        <w:t>4</w:t>
+      </w:r>
+      <w:r>
+        <w:rPr>
+          <w:lang w:val="en-US"/>
+        </w:rPr>
+        <w:t xml:space="preserve"> S</w:t>
+      </w:r>
+      <w:r>
+        <w:rPr>
+          <w:lang w:val="en-US"/>
+        </w:rPr>
+        <w:t>equence diagram of the use case -Check off task</w:t>
+      </w:r>
+    </w:p>
+    <w:p>
+      <w:pPr>
+        <w:spacing w:after="27"/>
+        <w:rPr>
+          <w:lang w:val="en-US"/>
+        </w:rPr>
+      </w:pPr>
+    </w:p>
+    <w:p>
+      <w:pPr>
+        <w:pStyle w:val="Heading3"/>
+        <w:rPr>
+          <w:lang w:val="en-US"/>
+        </w:rPr>
+      </w:pPr>
+      <w:r>
+        <w:rPr>
+          <w:lang w:val="en-US"/>
+        </w:rPr>
+        <w:lastRenderedPageBreak/>
         <w:t xml:space="preserve">Quality </w:t>
       </w:r>
     </w:p>
@@ -2475,7 +2860,7 @@
     </w:p>
     <w:p>
       <w:pPr>
-        <w:pStyle w:val="Rubrik4"/>
+        <w:pStyle w:val="Heading4"/>
       </w:pPr>
       <w:r>
         <w:t>List of tests</w:t>
@@ -2483,7 +2868,7 @@
     </w:p>
     <w:p>
       <w:pPr>
-        <w:pStyle w:val="Liststycke"/>
+        <w:pStyle w:val="ListParagraph"/>
         <w:numPr>
           <w:ilvl w:val="0"/>
           <w:numId w:val="1"/>
@@ -2495,7 +2880,7 @@
     </w:p>
     <w:p>
       <w:pPr>
-        <w:pStyle w:val="Liststycke"/>
+        <w:pStyle w:val="ListParagraph"/>
         <w:numPr>
           <w:ilvl w:val="0"/>
           <w:numId w:val="1"/>
@@ -2507,7 +2892,7 @@
     </w:p>
     <w:p>
       <w:pPr>
-        <w:pStyle w:val="Liststycke"/>
+        <w:pStyle w:val="ListParagraph"/>
         <w:numPr>
           <w:ilvl w:val="0"/>
           <w:numId w:val="1"/>
@@ -2519,7 +2904,7 @@
     </w:p>
     <w:p>
       <w:pPr>
-        <w:pStyle w:val="Liststycke"/>
+        <w:pStyle w:val="ListParagraph"/>
         <w:numPr>
           <w:ilvl w:val="0"/>
           <w:numId w:val="1"/>
@@ -2531,7 +2916,7 @@
     </w:p>
     <w:p>
       <w:pPr>
-        <w:pStyle w:val="Liststycke"/>
+        <w:pStyle w:val="ListParagraph"/>
         <w:numPr>
           <w:ilvl w:val="0"/>
           <w:numId w:val="1"/>
@@ -2543,7 +2928,7 @@
     </w:p>
     <w:p>
       <w:pPr>
-        <w:pStyle w:val="Liststycke"/>
+        <w:pStyle w:val="ListParagraph"/>
         <w:numPr>
           <w:ilvl w:val="0"/>
           <w:numId w:val="1"/>
@@ -2555,7 +2940,7 @@
     </w:p>
     <w:p>
       <w:pPr>
-        <w:pStyle w:val="Liststycke"/>
+        <w:pStyle w:val="ListParagraph"/>
         <w:numPr>
           <w:ilvl w:val="0"/>
           <w:numId w:val="1"/>
@@ -2567,7 +2952,7 @@
     </w:p>
     <w:p>
       <w:pPr>
-        <w:pStyle w:val="Liststycke"/>
+        <w:pStyle w:val="ListParagraph"/>
         <w:numPr>
           <w:ilvl w:val="0"/>
           <w:numId w:val="1"/>
@@ -2579,7 +2964,7 @@
     </w:p>
     <w:p>
       <w:pPr>
-        <w:pStyle w:val="Liststycke"/>
+        <w:pStyle w:val="ListParagraph"/>
         <w:numPr>
           <w:ilvl w:val="0"/>
           <w:numId w:val="1"/>
@@ -2591,7 +2976,7 @@
     </w:p>
     <w:p>
       <w:pPr>
-        <w:pStyle w:val="Liststycke"/>
+        <w:pStyle w:val="ListParagraph"/>
         <w:numPr>
           <w:ilvl w:val="0"/>
           <w:numId w:val="1"/>
@@ -2622,7 +3007,6 @@
         <w:rPr>
           <w:lang w:val="en-GB"/>
         </w:rPr>
-        <w:lastRenderedPageBreak/>
         <w:t xml:space="preserve">Quality tool reports, like </w:t>
       </w:r>
       <w:r>
@@ -2688,7 +3072,7 @@
     </w:p>
     <w:p>
       <w:pPr>
-        <w:pStyle w:val="Rubrik2"/>
+        <w:pStyle w:val="Heading2"/>
         <w:rPr>
           <w:lang w:val="en-GB"/>
         </w:rPr>
@@ -2717,7 +3101,7 @@
     </w:p>
     <w:p>
       <w:pPr>
-        <w:pStyle w:val="Rubrik1"/>
+        <w:pStyle w:val="Heading1"/>
         <w:ind w:left="-5"/>
         <w:rPr>
           <w:lang w:val="en-GB"/>
@@ -2762,14 +3146,14 @@
       <w:commentRangeEnd w:id="4"/>
       <w:r>
         <w:rPr>
-          <w:rStyle w:val="Kommentarsreferens"/>
+          <w:rStyle w:val="CommentReference"/>
         </w:rPr>
         <w:commentReference w:id="4"/>
       </w:r>
     </w:p>
     <w:p>
       <w:pPr>
-        <w:pStyle w:val="Rubrik1"/>
+        <w:pStyle w:val="Heading1"/>
         <w:rPr>
           <w:lang w:val="en-GB"/>
         </w:rPr>
@@ -2804,7 +3188,7 @@
     </w:p>
     <w:p>
       <w:pPr>
-        <w:pStyle w:val="Rubrik1"/>
+        <w:pStyle w:val="Heading1"/>
         <w:spacing w:after="58"/>
         <w:ind w:left="-5"/>
         <w:rPr>
@@ -2834,7 +3218,7 @@
       <w:hyperlink r:id="rId16" w:history="1">
         <w:r>
           <w:rPr>
-            <w:rStyle w:val="Hyperlnk"/>
+            <w:rStyle w:val="Hyperlink"/>
             <w:lang w:val="en-GB"/>
           </w:rPr>
           <w:t>https://blog.jetbrains.com/idea/2016/12/live-webinar-the-three-laws-of-tdd/</w:t>
@@ -2885,7 +3269,7 @@
       <w:hyperlink r:id="rId17" w:history="1">
         <w:r>
           <w:rPr>
-            <w:rStyle w:val="Hyperlnk"/>
+            <w:rStyle w:val="Hyperlink"/>
             <w:lang w:val="en-GB"/>
           </w:rPr>
           <w:t>http://greenrobot.org/eventbus/</w:t>
@@ -2936,7 +3320,7 @@
       <w:hyperlink r:id="rId18" w:history="1">
         <w:r>
           <w:rPr>
-            <w:rStyle w:val="Hyperlnk"/>
+            <w:rStyle w:val="Hyperlink"/>
             <w:lang w:val="en-GB"/>
           </w:rPr>
           <w:t>http://greenrobot.org/eventbus/documentation/how-to-get-started/</w:t>
@@ -2959,15 +3343,15 @@
 </file>
 
 <file path=word/comments.xml><?xml version="1.0" encoding="utf-8"?>
-<w:comments xmlns:wpc="http://schemas.microsoft.com/office/word/2010/wordprocessingCanvas" xmlns:cx="http://schemas.microsoft.com/office/drawing/2014/chartex" xmlns:cx1="http://schemas.microsoft.com/office/drawing/2015/9/8/chartex" xmlns:cx2="http://schemas.microsoft.com/office/drawing/2015/10/21/chartex" xmlns:cx3="http://schemas.microsoft.com/office/drawing/2016/5/9/chartex" xmlns:cx4="http://schemas.microsoft.com/office/drawing/2016/5/10/chartex" xmlns:cx5="http://schemas.microsoft.com/office/drawing/2016/5/11/chartex" xmlns:cx6="http://schemas.microsoft.com/office/drawing/2016/5/12/chartex" xmlns:cx7="http://schemas.microsoft.com/office/drawing/2016/5/13/chartex" xmlns:cx8="http://schemas.microsoft.com/office/drawing/2016/5/14/chartex" xmlns:mc="http://schemas.openxmlformats.org/markup-compatibility/2006" xmlns:o="urn:schemas-microsoft-com:office:office" xmlns:r="http://schemas.openxmlformats.org/officeDocument/2006/relationships" xmlns:m="http://schemas.openxmlformats.org/officeDocument/2006/math" xmlns:v="urn:schemas-microsoft-com:vml" xmlns:wp14="http://schemas.microsoft.com/office/word/2010/wordprocessingDrawing" xmlns:wp="http://schemas.openxmlformats.org/drawingml/2006/wordprocessingDrawing" xmlns:w10="urn:schemas-microsoft-com:office:word" xmlns:w="http://schemas.openxmlformats.org/wordprocessingml/2006/main" xmlns:w14="http://schemas.microsoft.com/office/word/2010/wordml" xmlns:w15="http://schemas.microsoft.com/office/word/2012/wordml" xmlns:w16se="http://schemas.microsoft.com/office/word/2015/wordml/symex" xmlns:wpg="http://schemas.microsoft.com/office/word/2010/wordprocessingGroup" xmlns:wpi="http://schemas.microsoft.com/office/word/2010/wordprocessingInk" xmlns:wne="http://schemas.microsoft.com/office/word/2006/wordml" xmlns:wps="http://schemas.microsoft.com/office/word/2010/wordprocessingShape" mc:Ignorable="w14 w15 w16se wp14">
+<w:comments xmlns:wpc="http://schemas.microsoft.com/office/word/2010/wordprocessingCanvas" xmlns:mc="http://schemas.openxmlformats.org/markup-compatibility/2006" xmlns:o="urn:schemas-microsoft-com:office:office" xmlns:r="http://schemas.openxmlformats.org/officeDocument/2006/relationships" xmlns:m="http://schemas.openxmlformats.org/officeDocument/2006/math" xmlns:v="urn:schemas-microsoft-com:vml" xmlns:wp14="http://schemas.microsoft.com/office/word/2010/wordprocessingDrawing" xmlns:wp="http://schemas.openxmlformats.org/drawingml/2006/wordprocessingDrawing" xmlns:w10="urn:schemas-microsoft-com:office:word" xmlns:w="http://schemas.openxmlformats.org/wordprocessingml/2006/main" xmlns:w14="http://schemas.microsoft.com/office/word/2010/wordml" xmlns:wpg="http://schemas.microsoft.com/office/word/2010/wordprocessingGroup" xmlns:wpi="http://schemas.microsoft.com/office/word/2010/wordprocessingInk" xmlns:wne="http://schemas.microsoft.com/office/word/2006/wordml" xmlns:wps="http://schemas.microsoft.com/office/word/2010/wordprocessingShape" mc:Ignorable="w14 wp14">
   <w:comment w:id="0" w:author="Felix Nordén Johansson" w:date="2017-05-11T10:53:00Z" w:initials="FNJ">
     <w:p>
       <w:pPr>
-        <w:pStyle w:val="Kommentarer"/>
-      </w:pPr>
-      <w:r>
-        <w:rPr>
-          <w:rStyle w:val="Kommentarsreferens"/>
+        <w:pStyle w:val="CommentText"/>
+      </w:pPr>
+      <w:r>
+        <w:rPr>
+          <w:rStyle w:val="CommentReference"/>
         </w:rPr>
         <w:annotationRef/>
       </w:r>
@@ -2979,11 +3363,11 @@
   <w:comment w:id="2" w:author="Felix Nordén Johansson" w:date="2017-05-11T10:53:00Z" w:initials="FNJ">
     <w:p>
       <w:pPr>
-        <w:pStyle w:val="Kommentarer"/>
-      </w:pPr>
-      <w:r>
-        <w:rPr>
-          <w:rStyle w:val="Kommentarsreferens"/>
+        <w:pStyle w:val="CommentText"/>
+      </w:pPr>
+      <w:r>
+        <w:rPr>
+          <w:rStyle w:val="CommentReference"/>
         </w:rPr>
         <w:annotationRef/>
       </w:r>
@@ -2995,19 +3379,17 @@
   <w:comment w:id="4" w:author="Felix Nordén Johansson" w:date="2017-05-11T10:49:00Z" w:initials="FNJ">
     <w:p>
       <w:pPr>
-        <w:pStyle w:val="Kommentarer"/>
-      </w:pPr>
-      <w:r>
-        <w:rPr>
-          <w:rStyle w:val="Kommentarsreferens"/>
+        <w:pStyle w:val="CommentText"/>
+      </w:pPr>
+      <w:r>
+        <w:rPr>
+          <w:rStyle w:val="CommentReference"/>
         </w:rPr>
         <w:annotationRef/>
       </w:r>
-      <w:proofErr w:type="spellStart"/>
       <w:r>
         <w:t>Zack</w:t>
       </w:r>
-      <w:proofErr w:type="spellEnd"/>
     </w:p>
   </w:comment>
 </w:comments>
@@ -3022,8 +3404,8 @@
 </file>
 
 <file path=word/numbering.xml><?xml version="1.0" encoding="utf-8"?>
-<w:numbering xmlns:wpc="http://schemas.microsoft.com/office/word/2010/wordprocessingCanvas" xmlns:cx="http://schemas.microsoft.com/office/drawing/2014/chartex" xmlns:cx1="http://schemas.microsoft.com/office/drawing/2015/9/8/chartex" xmlns:cx2="http://schemas.microsoft.com/office/drawing/2015/10/21/chartex" xmlns:cx3="http://schemas.microsoft.com/office/drawing/2016/5/9/chartex" xmlns:cx4="http://schemas.microsoft.com/office/drawing/2016/5/10/chartex" xmlns:cx5="http://schemas.microsoft.com/office/drawing/2016/5/11/chartex" xmlns:cx6="http://schemas.microsoft.com/office/drawing/2016/5/12/chartex" xmlns:cx7="http://schemas.microsoft.com/office/drawing/2016/5/13/chartex" xmlns:cx8="http://schemas.microsoft.com/office/drawing/2016/5/14/chartex" xmlns:mc="http://schemas.openxmlformats.org/markup-compatibility/2006" xmlns:o="urn:schemas-microsoft-com:office:office" xmlns:r="http://schemas.openxmlformats.org/officeDocument/2006/relationships" xmlns:m="http://schemas.openxmlformats.org/officeDocument/2006/math" xmlns:v="urn:schemas-microsoft-com:vml" xmlns:wp14="http://schemas.microsoft.com/office/word/2010/wordprocessingDrawing" xmlns:wp="http://schemas.openxmlformats.org/drawingml/2006/wordprocessingDrawing" xmlns:w10="urn:schemas-microsoft-com:office:word" xmlns:w="http://schemas.openxmlformats.org/wordprocessingml/2006/main" xmlns:w14="http://schemas.microsoft.com/office/word/2010/wordml" xmlns:w15="http://schemas.microsoft.com/office/word/2012/wordml" xmlns:w16se="http://schemas.microsoft.com/office/word/2015/wordml/symex" xmlns:wpg="http://schemas.microsoft.com/office/word/2010/wordprocessingGroup" xmlns:wpi="http://schemas.microsoft.com/office/word/2010/wordprocessingInk" xmlns:wne="http://schemas.microsoft.com/office/word/2006/wordml" xmlns:wps="http://schemas.microsoft.com/office/word/2010/wordprocessingShape" mc:Ignorable="w14 w15 w16se wp14">
-  <w:abstractNum w:abstractNumId="0" w15:restartNumberingAfterBreak="0">
+<w:numbering xmlns:wpc="http://schemas.microsoft.com/office/word/2010/wordprocessingCanvas" xmlns:mc="http://schemas.openxmlformats.org/markup-compatibility/2006" xmlns:o="urn:schemas-microsoft-com:office:office" xmlns:r="http://schemas.openxmlformats.org/officeDocument/2006/relationships" xmlns:m="http://schemas.openxmlformats.org/officeDocument/2006/math" xmlns:v="urn:schemas-microsoft-com:vml" xmlns:wp14="http://schemas.microsoft.com/office/word/2010/wordprocessingDrawing" xmlns:wp="http://schemas.openxmlformats.org/drawingml/2006/wordprocessingDrawing" xmlns:w10="urn:schemas-microsoft-com:office:word" xmlns:w="http://schemas.openxmlformats.org/wordprocessingml/2006/main" xmlns:w14="http://schemas.microsoft.com/office/word/2010/wordml" xmlns:wpg="http://schemas.microsoft.com/office/word/2010/wordprocessingGroup" xmlns:wpi="http://schemas.microsoft.com/office/word/2010/wordprocessingInk" xmlns:wne="http://schemas.microsoft.com/office/word/2006/wordml" xmlns:wps="http://schemas.microsoft.com/office/word/2010/wordprocessingShape" mc:Ignorable="w14 wp14">
+  <w:abstractNum w:abstractNumId="0">
     <w:nsid w:val="30752B62"/>
     <w:multiLevelType w:val="hybridMultilevel"/>
     <w:tmpl w:val="83A82694"/>
@@ -3250,7 +3632,7 @@
 </file>
 
 <file path=word/styles.xml><?xml version="1.0" encoding="utf-8"?>
-<w:styles xmlns:mc="http://schemas.openxmlformats.org/markup-compatibility/2006" xmlns:r="http://schemas.openxmlformats.org/officeDocument/2006/relationships" xmlns:w="http://schemas.openxmlformats.org/wordprocessingml/2006/main" xmlns:w14="http://schemas.microsoft.com/office/word/2010/wordml" xmlns:w15="http://schemas.microsoft.com/office/word/2012/wordml" xmlns:w16se="http://schemas.microsoft.com/office/word/2015/wordml/symex" mc:Ignorable="w14 w15 w16se">
+<w:styles xmlns:mc="http://schemas.openxmlformats.org/markup-compatibility/2006" xmlns:r="http://schemas.openxmlformats.org/officeDocument/2006/relationships" xmlns:w="http://schemas.openxmlformats.org/wordprocessingml/2006/main" xmlns:w14="http://schemas.microsoft.com/office/word/2010/wordml" mc:Ignorable="w14">
   <w:docDefaults>
     <w:rPrDefault>
       <w:rPr>
@@ -3266,381 +3648,144 @@
       </w:pPr>
     </w:pPrDefault>
   </w:docDefaults>
-  <w:latentStyles w:defLockedState="0" w:defUIPriority="99" w:defSemiHidden="0" w:defUnhideWhenUsed="0" w:defQFormat="0" w:count="374">
-    <w:lsdException w:name="Normal" w:uiPriority="0" w:qFormat="1"/>
-    <w:lsdException w:name="heading 1" w:uiPriority="9" w:qFormat="1"/>
-    <w:lsdException w:name="heading 2" w:semiHidden="1" w:uiPriority="9" w:unhideWhenUsed="1" w:qFormat="1"/>
-    <w:lsdException w:name="heading 3" w:semiHidden="1" w:uiPriority="9" w:unhideWhenUsed="1" w:qFormat="1"/>
-    <w:lsdException w:name="heading 4" w:semiHidden="1" w:uiPriority="9" w:unhideWhenUsed="1" w:qFormat="1"/>
-    <w:lsdException w:name="heading 5" w:semiHidden="1" w:uiPriority="9" w:unhideWhenUsed="1" w:qFormat="1"/>
-    <w:lsdException w:name="heading 6" w:semiHidden="1" w:uiPriority="9" w:unhideWhenUsed="1" w:qFormat="1"/>
-    <w:lsdException w:name="heading 7" w:semiHidden="1" w:uiPriority="9" w:unhideWhenUsed="1" w:qFormat="1"/>
-    <w:lsdException w:name="heading 8" w:semiHidden="1" w:uiPriority="9" w:unhideWhenUsed="1" w:qFormat="1"/>
-    <w:lsdException w:name="heading 9" w:semiHidden="1" w:uiPriority="9" w:unhideWhenUsed="1" w:qFormat="1"/>
-    <w:lsdException w:name="index 1" w:semiHidden="1" w:unhideWhenUsed="1"/>
-    <w:lsdException w:name="index 2" w:semiHidden="1" w:unhideWhenUsed="1"/>
-    <w:lsdException w:name="index 3" w:semiHidden="1" w:unhideWhenUsed="1"/>
-    <w:lsdException w:name="index 4" w:semiHidden="1" w:unhideWhenUsed="1"/>
-    <w:lsdException w:name="index 5" w:semiHidden="1" w:unhideWhenUsed="1"/>
-    <w:lsdException w:name="index 6" w:semiHidden="1" w:unhideWhenUsed="1"/>
-    <w:lsdException w:name="index 7" w:semiHidden="1" w:unhideWhenUsed="1"/>
-    <w:lsdException w:name="index 8" w:semiHidden="1" w:unhideWhenUsed="1"/>
-    <w:lsdException w:name="index 9" w:semiHidden="1" w:unhideWhenUsed="1"/>
-    <w:lsdException w:name="toc 1" w:semiHidden="1" w:uiPriority="39" w:unhideWhenUsed="1"/>
-    <w:lsdException w:name="toc 2" w:semiHidden="1" w:uiPriority="39" w:unhideWhenUsed="1"/>
-    <w:lsdException w:name="toc 3" w:semiHidden="1" w:uiPriority="39" w:unhideWhenUsed="1"/>
-    <w:lsdException w:name="toc 4" w:semiHidden="1" w:uiPriority="39" w:unhideWhenUsed="1"/>
-    <w:lsdException w:name="toc 5" w:semiHidden="1" w:uiPriority="39" w:unhideWhenUsed="1"/>
-    <w:lsdException w:name="toc 6" w:semiHidden="1" w:uiPriority="39" w:unhideWhenUsed="1"/>
-    <w:lsdException w:name="toc 7" w:semiHidden="1" w:uiPriority="39" w:unhideWhenUsed="1"/>
-    <w:lsdException w:name="toc 8" w:semiHidden="1" w:uiPriority="39" w:unhideWhenUsed="1"/>
-    <w:lsdException w:name="toc 9" w:semiHidden="1" w:uiPriority="39" w:unhideWhenUsed="1"/>
-    <w:lsdException w:name="Normal Indent" w:semiHidden="1" w:unhideWhenUsed="1"/>
-    <w:lsdException w:name="footnote text" w:semiHidden="1" w:unhideWhenUsed="1"/>
-    <w:lsdException w:name="annotation text" w:semiHidden="1" w:unhideWhenUsed="1"/>
-    <w:lsdException w:name="header" w:semiHidden="1" w:unhideWhenUsed="1"/>
-    <w:lsdException w:name="footer" w:semiHidden="1" w:unhideWhenUsed="1"/>
-    <w:lsdException w:name="index heading" w:semiHidden="1" w:unhideWhenUsed="1"/>
-    <w:lsdException w:name="caption" w:semiHidden="1" w:uiPriority="35" w:unhideWhenUsed="1" w:qFormat="1"/>
-    <w:lsdException w:name="table of figures" w:semiHidden="1" w:unhideWhenUsed="1"/>
-    <w:lsdException w:name="envelope address" w:semiHidden="1" w:unhideWhenUsed="1"/>
-    <w:lsdException w:name="envelope return" w:semiHidden="1" w:unhideWhenUsed="1"/>
-    <w:lsdException w:name="footnote reference" w:semiHidden="1" w:unhideWhenUsed="1"/>
-    <w:lsdException w:name="annotation reference" w:semiHidden="1" w:unhideWhenUsed="1"/>
-    <w:lsdException w:name="line number" w:semiHidden="1" w:unhideWhenUsed="1"/>
-    <w:lsdException w:name="page number" w:semiHidden="1" w:unhideWhenUsed="1"/>
-    <w:lsdException w:name="endnote reference" w:semiHidden="1" w:unhideWhenUsed="1"/>
-    <w:lsdException w:name="endnote text" w:semiHidden="1" w:unhideWhenUsed="1"/>
-    <w:lsdException w:name="table of authorities" w:semiHidden="1" w:unhideWhenUsed="1"/>
-    <w:lsdException w:name="macro" w:semiHidden="1" w:unhideWhenUsed="1"/>
-    <w:lsdException w:name="toa heading" w:semiHidden="1" w:unhideWhenUsed="1"/>
-    <w:lsdException w:name="List" w:semiHidden="1" w:unhideWhenUsed="1"/>
-    <w:lsdException w:name="List Bullet" w:semiHidden="1" w:unhideWhenUsed="1"/>
-    <w:lsdException w:name="List Number" w:semiHidden="1" w:unhideWhenUsed="1"/>
-    <w:lsdException w:name="List 2" w:semiHidden="1" w:unhideWhenUsed="1"/>
-    <w:lsdException w:name="List 3" w:semiHidden="1" w:unhideWhenUsed="1"/>
-    <w:lsdException w:name="List 4" w:semiHidden="1" w:unhideWhenUsed="1"/>
-    <w:lsdException w:name="List 5" w:semiHidden="1" w:unhideWhenUsed="1"/>
-    <w:lsdException w:name="List Bullet 2" w:semiHidden="1" w:unhideWhenUsed="1"/>
-    <w:lsdException w:name="List Bullet 3" w:semiHidden="1" w:unhideWhenUsed="1"/>
-    <w:lsdException w:name="List Bullet 4" w:semiHidden="1" w:unhideWhenUsed="1"/>
-    <w:lsdException w:name="List Bullet 5" w:semiHidden="1" w:unhideWhenUsed="1"/>
-    <w:lsdException w:name="List Number 2" w:semiHidden="1" w:unhideWhenUsed="1"/>
-    <w:lsdException w:name="List Number 3" w:semiHidden="1" w:unhideWhenUsed="1"/>
-    <w:lsdException w:name="List Number 4" w:semiHidden="1" w:unhideWhenUsed="1"/>
-    <w:lsdException w:name="List Number 5" w:semiHidden="1" w:unhideWhenUsed="1"/>
-    <w:lsdException w:name="Title" w:uiPriority="10" w:qFormat="1"/>
-    <w:lsdException w:name="Closing" w:semiHidden="1" w:unhideWhenUsed="1"/>
-    <w:lsdException w:name="Signature" w:semiHidden="1" w:unhideWhenUsed="1"/>
-    <w:lsdException w:name="Default Paragraph Font" w:semiHidden="1" w:uiPriority="1" w:unhideWhenUsed="1"/>
-    <w:lsdException w:name="Body Text" w:semiHidden="1" w:unhideWhenUsed="1"/>
-    <w:lsdException w:name="Body Text Indent" w:semiHidden="1" w:unhideWhenUsed="1"/>
-    <w:lsdException w:name="List Continue" w:semiHidden="1" w:unhideWhenUsed="1"/>
-    <w:lsdException w:name="List Continue 2" w:semiHidden="1" w:unhideWhenUsed="1"/>
-    <w:lsdException w:name="List Continue 3" w:semiHidden="1" w:unhideWhenUsed="1"/>
-    <w:lsdException w:name="List Continue 4" w:semiHidden="1" w:unhideWhenUsed="1"/>
-    <w:lsdException w:name="List Continue 5" w:semiHidden="1" w:unhideWhenUsed="1"/>
-    <w:lsdException w:name="Message Header" w:semiHidden="1" w:unhideWhenUsed="1"/>
-    <w:lsdException w:name="Subtitle" w:uiPriority="11" w:qFormat="1"/>
-    <w:lsdException w:name="Salutation" w:semiHidden="1" w:unhideWhenUsed="1"/>
-    <w:lsdException w:name="Date" w:semiHidden="1" w:unhideWhenUsed="1"/>
-    <w:lsdException w:name="Body Text First Indent" w:semiHidden="1" w:unhideWhenUsed="1"/>
-    <w:lsdException w:name="Body Text First Indent 2" w:semiHidden="1" w:unhideWhenUsed="1"/>
-    <w:lsdException w:name="Note Heading" w:semiHidden="1" w:unhideWhenUsed="1"/>
-    <w:lsdException w:name="Body Text 2" w:semiHidden="1" w:unhideWhenUsed="1"/>
-    <w:lsdException w:name="Body Text 3" w:semiHidden="1" w:unhideWhenUsed="1"/>
-    <w:lsdException w:name="Body Text Indent 2" w:semiHidden="1" w:unhideWhenUsed="1"/>
-    <w:lsdException w:name="Body Text Indent 3" w:semiHidden="1" w:unhideWhenUsed="1"/>
-    <w:lsdException w:name="Block Text" w:semiHidden="1" w:unhideWhenUsed="1"/>
-    <w:lsdException w:name="Hyperlink" w:semiHidden="1" w:unhideWhenUsed="1"/>
-    <w:lsdException w:name="FollowedHyperlink" w:semiHidden="1" w:unhideWhenUsed="1"/>
-    <w:lsdException w:name="Strong" w:uiPriority="22" w:qFormat="1"/>
-    <w:lsdException w:name="Emphasis" w:uiPriority="20" w:qFormat="1"/>
-    <w:lsdException w:name="Document Map" w:semiHidden="1" w:unhideWhenUsed="1"/>
-    <w:lsdException w:name="Plain Text" w:semiHidden="1" w:unhideWhenUsed="1"/>
-    <w:lsdException w:name="E-mail Signature" w:semiHidden="1" w:unhideWhenUsed="1"/>
-    <w:lsdException w:name="HTML Top of Form" w:semiHidden="1" w:unhideWhenUsed="1"/>
-    <w:lsdException w:name="HTML Bottom of Form" w:semiHidden="1" w:unhideWhenUsed="1"/>
-    <w:lsdException w:name="Normal (Web)" w:semiHidden="1" w:unhideWhenUsed="1"/>
-    <w:lsdException w:name="HTML Acronym" w:semiHidden="1" w:unhideWhenUsed="1"/>
-    <w:lsdException w:name="HTML Address" w:semiHidden="1" w:unhideWhenUsed="1"/>
-    <w:lsdException w:name="HTML Cite" w:semiHidden="1" w:unhideWhenUsed="1"/>
-    <w:lsdException w:name="HTML Code" w:semiHidden="1" w:unhideWhenUsed="1"/>
-    <w:lsdException w:name="HTML Definition" w:semiHidden="1" w:unhideWhenUsed="1"/>
-    <w:lsdException w:name="HTML Keyboard" w:semiHidden="1" w:unhideWhenUsed="1"/>
-    <w:lsdException w:name="HTML Preformatted" w:semiHidden="1" w:unhideWhenUsed="1"/>
-    <w:lsdException w:name="HTML Sample" w:semiHidden="1" w:unhideWhenUsed="1"/>
-    <w:lsdException w:name="HTML Typewriter" w:semiHidden="1" w:unhideWhenUsed="1"/>
-    <w:lsdException w:name="HTML Variable" w:semiHidden="1" w:unhideWhenUsed="1"/>
-    <w:lsdException w:name="Normal Table" w:semiHidden="1" w:unhideWhenUsed="1"/>
-    <w:lsdException w:name="annotation subject" w:semiHidden="1" w:unhideWhenUsed="1"/>
-    <w:lsdException w:name="No List" w:semiHidden="1" w:unhideWhenUsed="1"/>
-    <w:lsdException w:name="Outline List 1" w:semiHidden="1" w:unhideWhenUsed="1"/>
-    <w:lsdException w:name="Outline List 2" w:semiHidden="1" w:unhideWhenUsed="1"/>
-    <w:lsdException w:name="Outline List 3" w:semiHidden="1" w:unhideWhenUsed="1"/>
-    <w:lsdException w:name="Table Simple 1" w:semiHidden="1" w:unhideWhenUsed="1"/>
-    <w:lsdException w:name="Table Simple 2" w:semiHidden="1" w:unhideWhenUsed="1"/>
-    <w:lsdException w:name="Table Simple 3" w:semiHidden="1" w:unhideWhenUsed="1"/>
-    <w:lsdException w:name="Table Classic 1" w:semiHidden="1" w:unhideWhenUsed="1"/>
-    <w:lsdException w:name="Table Classic 2" w:semiHidden="1" w:unhideWhenUsed="1"/>
-    <w:lsdException w:name="Table Classic 3" w:semiHidden="1" w:unhideWhenUsed="1"/>
-    <w:lsdException w:name="Table Classic 4" w:semiHidden="1" w:unhideWhenUsed="1"/>
-    <w:lsdException w:name="Table Colorful 1" w:semiHidden="1" w:unhideWhenUsed="1"/>
-    <w:lsdException w:name="Table Colorful 2" w:semiHidden="1" w:unhideWhenUsed="1"/>
-    <w:lsdException w:name="Table Colorful 3" w:semiHidden="1" w:unhideWhenUsed="1"/>
-    <w:lsdException w:name="Table Columns 1" w:semiHidden="1" w:unhideWhenUsed="1"/>
-    <w:lsdException w:name="Table Columns 2" w:semiHidden="1" w:unhideWhenUsed="1"/>
-    <w:lsdException w:name="Table Columns 3" w:semiHidden="1" w:unhideWhenUsed="1"/>
-    <w:lsdException w:name="Table Columns 4" w:semiHidden="1" w:unhideWhenUsed="1"/>
-    <w:lsdException w:name="Table Columns 5" w:semiHidden="1" w:unhideWhenUsed="1"/>
-    <w:lsdException w:name="Table Grid 1" w:semiHidden="1" w:unhideWhenUsed="1"/>
-    <w:lsdException w:name="Table Grid 2" w:semiHidden="1" w:unhideWhenUsed="1"/>
-    <w:lsdException w:name="Table Grid 3" w:semiHidden="1" w:unhideWhenUsed="1"/>
-    <w:lsdException w:name="Table Grid 4" w:semiHidden="1" w:unhideWhenUsed="1"/>
-    <w:lsdException w:name="Table Grid 5" w:semiHidden="1" w:unhideWhenUsed="1"/>
-    <w:lsdException w:name="Table Grid 6" w:semiHidden="1" w:unhideWhenUsed="1"/>
-    <w:lsdException w:name="Table Grid 7" w:semiHidden="1" w:unhideWhenUsed="1"/>
-    <w:lsdException w:name="Table Grid 8" w:semiHidden="1" w:unhideWhenUsed="1"/>
-    <w:lsdException w:name="Table List 1" w:semiHidden="1" w:unhideWhenUsed="1"/>
-    <w:lsdException w:name="Table List 2" w:semiHidden="1" w:unhideWhenUsed="1"/>
-    <w:lsdException w:name="Table List 3" w:semiHidden="1" w:unhideWhenUsed="1"/>
-    <w:lsdException w:name="Table List 4" w:semiHidden="1" w:unhideWhenUsed="1"/>
-    <w:lsdException w:name="Table List 5" w:semiHidden="1" w:unhideWhenUsed="1"/>
-    <w:lsdException w:name="Table List 6" w:semiHidden="1" w:unhideWhenUsed="1"/>
-    <w:lsdException w:name="Table List 7" w:semiHidden="1" w:unhideWhenUsed="1"/>
-    <w:lsdException w:name="Table List 8" w:semiHidden="1" w:unhideWhenUsed="1"/>
-    <w:lsdException w:name="Table 3D effects 1" w:semiHidden="1" w:unhideWhenUsed="1"/>
-    <w:lsdException w:name="Table 3D effects 2" w:semiHidden="1" w:unhideWhenUsed="1"/>
-    <w:lsdException w:name="Table 3D effects 3" w:semiHidden="1" w:unhideWhenUsed="1"/>
-    <w:lsdException w:name="Table Contemporary" w:semiHidden="1" w:unhideWhenUsed="1"/>
-    <w:lsdException w:name="Table Elegant" w:semiHidden="1" w:unhideWhenUsed="1"/>
-    <w:lsdException w:name="Table Professional" w:semiHidden="1" w:unhideWhenUsed="1"/>
-    <w:lsdException w:name="Table Subtle 1" w:semiHidden="1" w:unhideWhenUsed="1"/>
-    <w:lsdException w:name="Table Subtle 2" w:semiHidden="1" w:unhideWhenUsed="1"/>
-    <w:lsdException w:name="Table Web 1" w:semiHidden="1" w:unhideWhenUsed="1"/>
-    <w:lsdException w:name="Table Web 2" w:semiHidden="1" w:unhideWhenUsed="1"/>
-    <w:lsdException w:name="Table Web 3" w:semiHidden="1" w:unhideWhenUsed="1"/>
-    <w:lsdException w:name="Balloon Text" w:semiHidden="1" w:unhideWhenUsed="1"/>
-    <w:lsdException w:name="Table Grid" w:uiPriority="39"/>
-    <w:lsdException w:name="Table Theme" w:semiHidden="1" w:unhideWhenUsed="1"/>
-    <w:lsdException w:name="Placeholder Text" w:semiHidden="1"/>
-    <w:lsdException w:name="No Spacing" w:uiPriority="1" w:qFormat="1"/>
-    <w:lsdException w:name="Light Shading" w:uiPriority="60"/>
-    <w:lsdException w:name="Light List" w:uiPriority="61"/>
-    <w:lsdException w:name="Light Grid" w:uiPriority="62"/>
-    <w:lsdException w:name="Medium Shading 1" w:uiPriority="63"/>
-    <w:lsdException w:name="Medium Shading 2" w:uiPriority="64"/>
-    <w:lsdException w:name="Medium List 1" w:uiPriority="65"/>
-    <w:lsdException w:name="Medium List 2" w:uiPriority="66"/>
-    <w:lsdException w:name="Medium Grid 1" w:uiPriority="67"/>
-    <w:lsdException w:name="Medium Grid 2" w:uiPriority="68"/>
-    <w:lsdException w:name="Medium Grid 3" w:uiPriority="69"/>
-    <w:lsdException w:name="Dark List" w:uiPriority="70"/>
-    <w:lsdException w:name="Colorful Shading" w:uiPriority="71"/>
-    <w:lsdException w:name="Colorful List" w:uiPriority="72"/>
-    <w:lsdException w:name="Colorful Grid" w:uiPriority="73"/>
-    <w:lsdException w:name="Light Shading Accent 1" w:uiPriority="60"/>
-    <w:lsdException w:name="Light List Accent 1" w:uiPriority="61"/>
-    <w:lsdException w:name="Light Grid Accent 1" w:uiPriority="62"/>
-    <w:lsdException w:name="Medium Shading 1 Accent 1" w:uiPriority="63"/>
-    <w:lsdException w:name="Medium Shading 2 Accent 1" w:uiPriority="64"/>
-    <w:lsdException w:name="Medium List 1 Accent 1" w:uiPriority="65"/>
-    <w:lsdException w:name="Revision" w:semiHidden="1"/>
-    <w:lsdException w:name="List Paragraph" w:uiPriority="34" w:qFormat="1"/>
-    <w:lsdException w:name="Quote" w:uiPriority="29" w:qFormat="1"/>
-    <w:lsdException w:name="Intense Quote" w:uiPriority="30" w:qFormat="1"/>
-    <w:lsdException w:name="Medium List 2 Accent 1" w:uiPriority="66"/>
-    <w:lsdException w:name="Medium Grid 1 Accent 1" w:uiPriority="67"/>
-    <w:lsdException w:name="Medium Grid 2 Accent 1" w:uiPriority="68"/>
-    <w:lsdException w:name="Medium Grid 3 Accent 1" w:uiPriority="69"/>
-    <w:lsdException w:name="Dark List Accent 1" w:uiPriority="70"/>
-    <w:lsdException w:name="Colorful Shading Accent 1" w:uiPriority="71"/>
-    <w:lsdException w:name="Colorful List Accent 1" w:uiPriority="72"/>
-    <w:lsdException w:name="Colorful Grid Accent 1" w:uiPriority="73"/>
-    <w:lsdException w:name="Light Shading Accent 2" w:uiPriority="60"/>
-    <w:lsdException w:name="Light List Accent 2" w:uiPriority="61"/>
-    <w:lsdException w:name="Light Grid Accent 2" w:uiPriority="62"/>
-    <w:lsdException w:name="Medium Shading 1 Accent 2" w:uiPriority="63"/>
-    <w:lsdException w:name="Medium Shading 2 Accent 2" w:uiPriority="64"/>
-    <w:lsdException w:name="Medium List 1 Accent 2" w:uiPriority="65"/>
-    <w:lsdException w:name="Medium List 2 Accent 2" w:uiPriority="66"/>
-    <w:lsdException w:name="Medium Grid 1 Accent 2" w:uiPriority="67"/>
-    <w:lsdException w:name="Medium Grid 2 Accent 2" w:uiPriority="68"/>
-    <w:lsdException w:name="Medium Grid 3 Accent 2" w:uiPriority="69"/>
-    <w:lsdException w:name="Dark List Accent 2" w:uiPriority="70"/>
-    <w:lsdException w:name="Colorful Shading Accent 2" w:uiPriority="71"/>
-    <w:lsdException w:name="Colorful List Accent 2" w:uiPriority="72"/>
-    <w:lsdException w:name="Colorful Grid Accent 2" w:uiPriority="73"/>
-    <w:lsdException w:name="Light Shading Accent 3" w:uiPriority="60"/>
-    <w:lsdException w:name="Light List Accent 3" w:uiPriority="61"/>
-    <w:lsdException w:name="Light Grid Accent 3" w:uiPriority="62"/>
-    <w:lsdException w:name="Medium Shading 1 Accent 3" w:uiPriority="63"/>
-    <w:lsdException w:name="Medium Shading 2 Accent 3" w:uiPriority="64"/>
-    <w:lsdException w:name="Medium List 1 Accent 3" w:uiPriority="65"/>
-    <w:lsdException w:name="Medium List 2 Accent 3" w:uiPriority="66"/>
-    <w:lsdException w:name="Medium Grid 1 Accent 3" w:uiPriority="67"/>
-    <w:lsdException w:name="Medium Grid 2 Accent 3" w:uiPriority="68"/>
-    <w:lsdException w:name="Medium Grid 3 Accent 3" w:uiPriority="69"/>
-    <w:lsdException w:name="Dark List Accent 3" w:uiPriority="70"/>
-    <w:lsdException w:name="Colorful Shading Accent 3" w:uiPriority="71"/>
-    <w:lsdException w:name="Colorful List Accent 3" w:uiPriority="72"/>
-    <w:lsdException w:name="Colorful Grid Accent 3" w:uiPriority="73"/>
-    <w:lsdException w:name="Light Shading Accent 4" w:uiPriority="60"/>
-    <w:lsdException w:name="Light List Accent 4" w:uiPriority="61"/>
-    <w:lsdException w:name="Light Grid Accent 4" w:uiPriority="62"/>
-    <w:lsdException w:name="Medium Shading 1 Accent 4" w:uiPriority="63"/>
-    <w:lsdException w:name="Medium Shading 2 Accent 4" w:uiPriority="64"/>
-    <w:lsdException w:name="Medium List 1 Accent 4" w:uiPriority="65"/>
-    <w:lsdException w:name="Medium List 2 Accent 4" w:uiPriority="66"/>
-    <w:lsdException w:name="Medium Grid 1 Accent 4" w:uiPriority="67"/>
-    <w:lsdException w:name="Medium Grid 2 Accent 4" w:uiPriority="68"/>
-    <w:lsdException w:name="Medium Grid 3 Accent 4" w:uiPriority="69"/>
-    <w:lsdException w:name="Dark List Accent 4" w:uiPriority="70"/>
-    <w:lsdException w:name="Colorful Shading Accent 4" w:uiPriority="71"/>
-    <w:lsdException w:name="Colorful List Accent 4" w:uiPriority="72"/>
-    <w:lsdException w:name="Colorful Grid Accent 4" w:uiPriority="73"/>
-    <w:lsdException w:name="Light Shading Accent 5" w:uiPriority="60"/>
-    <w:lsdException w:name="Light List Accent 5" w:uiPriority="61"/>
-    <w:lsdException w:name="Light Grid Accent 5" w:uiPriority="62"/>
-    <w:lsdException w:name="Medium Shading 1 Accent 5" w:uiPriority="63"/>
-    <w:lsdException w:name="Medium Shading 2 Accent 5" w:uiPriority="64"/>
-    <w:lsdException w:name="Medium List 1 Accent 5" w:uiPriority="65"/>
-    <w:lsdException w:name="Medium List 2 Accent 5" w:uiPriority="66"/>
-    <w:lsdException w:name="Medium Grid 1 Accent 5" w:uiPriority="67"/>
-    <w:lsdException w:name="Medium Grid 2 Accent 5" w:uiPriority="68"/>
-    <w:lsdException w:name="Medium Grid 3 Accent 5" w:uiPriority="69"/>
-    <w:lsdException w:name="Dark List Accent 5" w:uiPriority="70"/>
-    <w:lsdException w:name="Colorful Shading Accent 5" w:uiPriority="71"/>
-    <w:lsdException w:name="Colorful List Accent 5" w:uiPriority="72"/>
-    <w:lsdException w:name="Colorful Grid Accent 5" w:uiPriority="73"/>
-    <w:lsdException w:name="Light Shading Accent 6" w:uiPriority="60"/>
-    <w:lsdException w:name="Light List Accent 6" w:uiPriority="61"/>
-    <w:lsdException w:name="Light Grid Accent 6" w:uiPriority="62"/>
-    <w:lsdException w:name="Medium Shading 1 Accent 6" w:uiPriority="63"/>
-    <w:lsdException w:name="Medium Shading 2 Accent 6" w:uiPriority="64"/>
-    <w:lsdException w:name="Medium List 1 Accent 6" w:uiPriority="65"/>
-    <w:lsdException w:name="Medium List 2 Accent 6" w:uiPriority="66"/>
-    <w:lsdException w:name="Medium Grid 1 Accent 6" w:uiPriority="67"/>
-    <w:lsdException w:name="Medium Grid 2 Accent 6" w:uiPriority="68"/>
-    <w:lsdException w:name="Medium Grid 3 Accent 6" w:uiPriority="69"/>
-    <w:lsdException w:name="Dark List Accent 6" w:uiPriority="70"/>
-    <w:lsdException w:name="Colorful Shading Accent 6" w:uiPriority="71"/>
-    <w:lsdException w:name="Colorful List Accent 6" w:uiPriority="72"/>
-    <w:lsdException w:name="Colorful Grid Accent 6" w:uiPriority="73"/>
-    <w:lsdException w:name="Subtle Emphasis" w:uiPriority="19" w:qFormat="1"/>
-    <w:lsdException w:name="Intense Emphasis" w:uiPriority="21" w:qFormat="1"/>
-    <w:lsdException w:name="Subtle Reference" w:uiPriority="31" w:qFormat="1"/>
-    <w:lsdException w:name="Intense Reference" w:uiPriority="32" w:qFormat="1"/>
-    <w:lsdException w:name="Book Title" w:uiPriority="33" w:qFormat="1"/>
-    <w:lsdException w:name="Bibliography" w:semiHidden="1" w:uiPriority="37" w:unhideWhenUsed="1"/>
-    <w:lsdException w:name="TOC Heading" w:semiHidden="1" w:uiPriority="39" w:unhideWhenUsed="1" w:qFormat="1"/>
-    <w:lsdException w:name="Plain Table 1" w:uiPriority="41"/>
-    <w:lsdException w:name="Plain Table 2" w:uiPriority="42"/>
-    <w:lsdException w:name="Plain Table 3" w:uiPriority="43"/>
-    <w:lsdException w:name="Plain Table 4" w:uiPriority="44"/>
-    <w:lsdException w:name="Plain Table 5" w:uiPriority="45"/>
-    <w:lsdException w:name="Grid Table Light" w:uiPriority="40"/>
-    <w:lsdException w:name="Grid Table 1 Light" w:uiPriority="46"/>
-    <w:lsdException w:name="Grid Table 2" w:uiPriority="47"/>
-    <w:lsdException w:name="Grid Table 3" w:uiPriority="48"/>
-    <w:lsdException w:name="Grid Table 4" w:uiPriority="49"/>
-    <w:lsdException w:name="Grid Table 5 Dark" w:uiPriority="50"/>
-    <w:lsdException w:name="Grid Table 6 Colorful" w:uiPriority="51"/>
-    <w:lsdException w:name="Grid Table 7 Colorful" w:uiPriority="52"/>
-    <w:lsdException w:name="Grid Table 1 Light Accent 1" w:uiPriority="46"/>
-    <w:lsdException w:name="Grid Table 2 Accent 1" w:uiPriority="47"/>
-    <w:lsdException w:name="Grid Table 3 Accent 1" w:uiPriority="48"/>
-    <w:lsdException w:name="Grid Table 4 Accent 1" w:uiPriority="49"/>
-    <w:lsdException w:name="Grid Table 5 Dark Accent 1" w:uiPriority="50"/>
-    <w:lsdException w:name="Grid Table 6 Colorful Accent 1" w:uiPriority="51"/>
-    <w:lsdException w:name="Grid Table 7 Colorful Accent 1" w:uiPriority="52"/>
-    <w:lsdException w:name="Grid Table 1 Light Accent 2" w:uiPriority="46"/>
-    <w:lsdException w:name="Grid Table 2 Accent 2" w:uiPriority="47"/>
-    <w:lsdException w:name="Grid Table 3 Accent 2" w:uiPriority="48"/>
-    <w:lsdException w:name="Grid Table 4 Accent 2" w:uiPriority="49"/>
-    <w:lsdException w:name="Grid Table 5 Dark Accent 2" w:uiPriority="50"/>
-    <w:lsdException w:name="Grid Table 6 Colorful Accent 2" w:uiPriority="51"/>
-    <w:lsdException w:name="Grid Table 7 Colorful Accent 2" w:uiPriority="52"/>
-    <w:lsdException w:name="Grid Table 1 Light Accent 3" w:uiPriority="46"/>
-    <w:lsdException w:name="Grid Table 2 Accent 3" w:uiPriority="47"/>
-    <w:lsdException w:name="Grid Table 3 Accent 3" w:uiPriority="48"/>
-    <w:lsdException w:name="Grid Table 4 Accent 3" w:uiPriority="49"/>
-    <w:lsdException w:name="Grid Table 5 Dark Accent 3" w:uiPriority="50"/>
-    <w:lsdException w:name="Grid Table 6 Colorful Accent 3" w:uiPriority="51"/>
-    <w:lsdException w:name="Grid Table 7 Colorful Accent 3" w:uiPriority="52"/>
-    <w:lsdException w:name="Grid Table 1 Light Accent 4" w:uiPriority="46"/>
-    <w:lsdException w:name="Grid Table 2 Accent 4" w:uiPriority="47"/>
-    <w:lsdException w:name="Grid Table 3 Accent 4" w:uiPriority="48"/>
-    <w:lsdException w:name="Grid Table 4 Accent 4" w:uiPriority="49"/>
-    <w:lsdException w:name="Grid Table 5 Dark Accent 4" w:uiPriority="50"/>
-    <w:lsdException w:name="Grid Table 6 Colorful Accent 4" w:uiPriority="51"/>
-    <w:lsdException w:name="Grid Table 7 Colorful Accent 4" w:uiPriority="52"/>
-    <w:lsdException w:name="Grid Table 1 Light Accent 5" w:uiPriority="46"/>
-    <w:lsdException w:name="Grid Table 2 Accent 5" w:uiPriority="47"/>
-    <w:lsdException w:name="Grid Table 3 Accent 5" w:uiPriority="48"/>
-    <w:lsdException w:name="Grid Table 4 Accent 5" w:uiPriority="49"/>
-    <w:lsdException w:name="Grid Table 5 Dark Accent 5" w:uiPriority="50"/>
-    <w:lsdException w:name="Grid Table 6 Colorful Accent 5" w:uiPriority="51"/>
-    <w:lsdException w:name="Grid Table 7 Colorful Accent 5" w:uiPriority="52"/>
-    <w:lsdException w:name="Grid Table 1 Light Accent 6" w:uiPriority="46"/>
-    <w:lsdException w:name="Grid Table 2 Accent 6" w:uiPriority="47"/>
-    <w:lsdException w:name="Grid Table 3 Accent 6" w:uiPriority="48"/>
-    <w:lsdException w:name="Grid Table 4 Accent 6" w:uiPriority="49"/>
-    <w:lsdException w:name="Grid Table 5 Dark Accent 6" w:uiPriority="50"/>
-    <w:lsdException w:name="Grid Table 6 Colorful Accent 6" w:uiPriority="51"/>
-    <w:lsdException w:name="Grid Table 7 Colorful Accent 6" w:uiPriority="52"/>
-    <w:lsdException w:name="List Table 1 Light" w:uiPriority="46"/>
-    <w:lsdException w:name="List Table 2" w:uiPriority="47"/>
-    <w:lsdException w:name="List Table 3" w:uiPriority="48"/>
-    <w:lsdException w:name="List Table 4" w:uiPriority="49"/>
-    <w:lsdException w:name="List Table 5 Dark" w:uiPriority="50"/>
-    <w:lsdException w:name="List Table 6 Colorful" w:uiPriority="51"/>
-    <w:lsdException w:name="List Table 7 Colorful" w:uiPriority="52"/>
-    <w:lsdException w:name="List Table 1 Light Accent 1" w:uiPriority="46"/>
-    <w:lsdException w:name="List Table 2 Accent 1" w:uiPriority="47"/>
-    <w:lsdException w:name="List Table 3 Accent 1" w:uiPriority="48"/>
-    <w:lsdException w:name="List Table 4 Accent 1" w:uiPriority="49"/>
-    <w:lsdException w:name="List Table 5 Dark Accent 1" w:uiPriority="50"/>
-    <w:lsdException w:name="List Table 6 Colorful Accent 1" w:uiPriority="51"/>
-    <w:lsdException w:name="List Table 7 Colorful Accent 1" w:uiPriority="52"/>
-    <w:lsdException w:name="List Table 1 Light Accent 2" w:uiPriority="46"/>
-    <w:lsdException w:name="List Table 2 Accent 2" w:uiPriority="47"/>
-    <w:lsdException w:name="List Table 3 Accent 2" w:uiPriority="48"/>
-    <w:lsdException w:name="List Table 4 Accent 2" w:uiPriority="49"/>
-    <w:lsdException w:name="List Table 5 Dark Accent 2" w:uiPriority="50"/>
-    <w:lsdException w:name="List Table 6 Colorful Accent 2" w:uiPriority="51"/>
-    <w:lsdException w:name="List Table 7 Colorful Accent 2" w:uiPriority="52"/>
-    <w:lsdException w:name="List Table 1 Light Accent 3" w:uiPriority="46"/>
-    <w:lsdException w:name="List Table 2 Accent 3" w:uiPriority="47"/>
-    <w:lsdException w:name="List Table 3 Accent 3" w:uiPriority="48"/>
-    <w:lsdException w:name="List Table 4 Accent 3" w:uiPriority="49"/>
-    <w:lsdException w:name="List Table 5 Dark Accent 3" w:uiPriority="50"/>
-    <w:lsdException w:name="List Table 6 Colorful Accent 3" w:uiPriority="51"/>
-    <w:lsdException w:name="List Table 7 Colorful Accent 3" w:uiPriority="52"/>
-    <w:lsdException w:name="List Table 1 Light Accent 4" w:uiPriority="46"/>
-    <w:lsdException w:name="List Table 2 Accent 4" w:uiPriority="47"/>
-    <w:lsdException w:name="List Table 3 Accent 4" w:uiPriority="48"/>
-    <w:lsdException w:name="List Table 4 Accent 4" w:uiPriority="49"/>
-    <w:lsdException w:name="List Table 5 Dark Accent 4" w:uiPriority="50"/>
-    <w:lsdException w:name="List Table 6 Colorful Accent 4" w:uiPriority="51"/>
-    <w:lsdException w:name="List Table 7 Colorful Accent 4" w:uiPriority="52"/>
-    <w:lsdException w:name="List Table 1 Light Accent 5" w:uiPriority="46"/>
-    <w:lsdException w:name="List Table 2 Accent 5" w:uiPriority="47"/>
-    <w:lsdException w:name="List Table 3 Accent 5" w:uiPriority="48"/>
-    <w:lsdException w:name="List Table 4 Accent 5" w:uiPriority="49"/>
-    <w:lsdException w:name="List Table 5 Dark Accent 5" w:uiPriority="50"/>
-    <w:lsdException w:name="List Table 6 Colorful Accent 5" w:uiPriority="51"/>
-    <w:lsdException w:name="List Table 7 Colorful Accent 5" w:uiPriority="52"/>
-    <w:lsdException w:name="List Table 1 Light Accent 6" w:uiPriority="46"/>
-    <w:lsdException w:name="List Table 2 Accent 6" w:uiPriority="47"/>
-    <w:lsdException w:name="List Table 3 Accent 6" w:uiPriority="48"/>
-    <w:lsdException w:name="List Table 4 Accent 6" w:uiPriority="49"/>
-    <w:lsdException w:name="List Table 5 Dark Accent 6" w:uiPriority="50"/>
-    <w:lsdException w:name="List Table 6 Colorful Accent 6" w:uiPriority="51"/>
-    <w:lsdException w:name="List Table 7 Colorful Accent 6" w:uiPriority="52"/>
-    <w:lsdException w:name="Mention" w:semiHidden="1" w:unhideWhenUsed="1"/>
-    <w:lsdException w:name="Smart Hyperlink" w:semiHidden="1" w:unhideWhenUsed="1"/>
-    <w:lsdException w:name="Hashtag" w:semiHidden="1" w:unhideWhenUsed="1"/>
+  <w:latentStyles w:defLockedState="0" w:defUIPriority="99" w:defSemiHidden="1" w:defUnhideWhenUsed="1" w:defQFormat="0" w:count="267">
+    <w:lsdException w:name="Normal" w:semiHidden="0" w:uiPriority="0" w:unhideWhenUsed="0" w:qFormat="1"/>
+    <w:lsdException w:name="heading 1" w:semiHidden="0" w:uiPriority="9" w:unhideWhenUsed="0" w:qFormat="1"/>
+    <w:lsdException w:name="heading 2" w:uiPriority="9" w:qFormat="1"/>
+    <w:lsdException w:name="heading 3" w:uiPriority="9" w:qFormat="1"/>
+    <w:lsdException w:name="heading 4" w:uiPriority="9" w:qFormat="1"/>
+    <w:lsdException w:name="heading 5" w:uiPriority="9" w:qFormat="1"/>
+    <w:lsdException w:name="heading 6" w:uiPriority="9" w:qFormat="1"/>
+    <w:lsdException w:name="heading 7" w:uiPriority="9" w:qFormat="1"/>
+    <w:lsdException w:name="heading 8" w:uiPriority="9" w:qFormat="1"/>
+    <w:lsdException w:name="heading 9" w:uiPriority="9" w:qFormat="1"/>
+    <w:lsdException w:name="toc 1" w:uiPriority="39"/>
+    <w:lsdException w:name="toc 2" w:uiPriority="39"/>
+    <w:lsdException w:name="toc 3" w:uiPriority="39"/>
+    <w:lsdException w:name="toc 4" w:uiPriority="39"/>
+    <w:lsdException w:name="toc 5" w:uiPriority="39"/>
+    <w:lsdException w:name="toc 6" w:uiPriority="39"/>
+    <w:lsdException w:name="toc 7" w:uiPriority="39"/>
+    <w:lsdException w:name="toc 8" w:uiPriority="39"/>
+    <w:lsdException w:name="toc 9" w:uiPriority="39"/>
+    <w:lsdException w:name="caption" w:uiPriority="35" w:qFormat="1"/>
+    <w:lsdException w:name="Title" w:semiHidden="0" w:uiPriority="10" w:unhideWhenUsed="0" w:qFormat="1"/>
+    <w:lsdException w:name="Default Paragraph Font" w:uiPriority="1"/>
+    <w:lsdException w:name="Subtitle" w:semiHidden="0" w:uiPriority="11" w:unhideWhenUsed="0" w:qFormat="1"/>
+    <w:lsdException w:name="Strong" w:semiHidden="0" w:uiPriority="22" w:unhideWhenUsed="0" w:qFormat="1"/>
+    <w:lsdException w:name="Emphasis" w:semiHidden="0" w:uiPriority="20" w:unhideWhenUsed="0" w:qFormat="1"/>
+    <w:lsdException w:name="Table Grid" w:semiHidden="0" w:uiPriority="39" w:unhideWhenUsed="0"/>
+    <w:lsdException w:name="Placeholder Text" w:unhideWhenUsed="0"/>
+    <w:lsdException w:name="No Spacing" w:semiHidden="0" w:uiPriority="1" w:unhideWhenUsed="0" w:qFormat="1"/>
+    <w:lsdException w:name="Light Shading" w:semiHidden="0" w:uiPriority="60" w:unhideWhenUsed="0"/>
+    <w:lsdException w:name="Light List" w:semiHidden="0" w:uiPriority="61" w:unhideWhenUsed="0"/>
+    <w:lsdException w:name="Light Grid" w:semiHidden="0" w:uiPriority="62" w:unhideWhenUsed="0"/>
+    <w:lsdException w:name="Medium Shading 1" w:semiHidden="0" w:uiPriority="63" w:unhideWhenUsed="0"/>
+    <w:lsdException w:name="Medium Shading 2" w:semiHidden="0" w:uiPriority="64" w:unhideWhenUsed="0"/>
+    <w:lsdException w:name="Medium List 1" w:semiHidden="0" w:uiPriority="65" w:unhideWhenUsed="0"/>
+    <w:lsdException w:name="Medium List 2" w:semiHidden="0" w:uiPriority="66" w:unhideWhenUsed="0"/>
+    <w:lsdException w:name="Medium Grid 1" w:semiHidden="0" w:uiPriority="67" w:unhideWhenUsed="0"/>
+    <w:lsdException w:name="Medium Grid 2" w:semiHidden="0" w:uiPriority="68" w:unhideWhenUsed="0"/>
+    <w:lsdException w:name="Medium Grid 3" w:semiHidden="0" w:uiPriority="69" w:unhideWhenUsed="0"/>
+    <w:lsdException w:name="Dark List" w:semiHidden="0" w:uiPriority="70" w:unhideWhenUsed="0"/>
+    <w:lsdException w:name="Colorful Shading" w:semiHidden="0" w:uiPriority="71" w:unhideWhenUsed="0"/>
+    <w:lsdException w:name="Colorful List" w:semiHidden="0" w:uiPriority="72" w:unhideWhenUsed="0"/>
+    <w:lsdException w:name="Colorful Grid" w:semiHidden="0" w:uiPriority="73" w:unhideWhenUsed="0"/>
+    <w:lsdException w:name="Light Shading Accent 1" w:semiHidden="0" w:uiPriority="60" w:unhideWhenUsed="0"/>
+    <w:lsdException w:name="Light List Accent 1" w:semiHidden="0" w:uiPriority="61" w:unhideWhenUsed="0"/>
+    <w:lsdException w:name="Light Grid Accent 1" w:semiHidden="0" w:uiPriority="62" w:unhideWhenUsed="0"/>
+    <w:lsdException w:name="Medium Shading 1 Accent 1" w:semiHidden="0" w:uiPriority="63" w:unhideWhenUsed="0"/>
+    <w:lsdException w:name="Medium Shading 2 Accent 1" w:semiHidden="0" w:uiPriority="64" w:unhideWhenUsed="0"/>
+    <w:lsdException w:name="Medium List 1 Accent 1" w:semiHidden="0" w:uiPriority="65" w:unhideWhenUsed="0"/>
+    <w:lsdException w:name="Revision" w:unhideWhenUsed="0"/>
+    <w:lsdException w:name="List Paragraph" w:semiHidden="0" w:uiPriority="34" w:unhideWhenUsed="0" w:qFormat="1"/>
+    <w:lsdException w:name="Quote" w:semiHidden="0" w:uiPriority="29" w:unhideWhenUsed="0" w:qFormat="1"/>
+    <w:lsdException w:name="Intense Quote" w:semiHidden="0" w:uiPriority="30" w:unhideWhenUsed="0" w:qFormat="1"/>
+    <w:lsdException w:name="Medium List 2 Accent 1" w:semiHidden="0" w:uiPriority="66" w:unhideWhenUsed="0"/>
+    <w:lsdException w:name="Medium Grid 1 Accent 1" w:semiHidden="0" w:uiPriority="67" w:unhideWhenUsed="0"/>
+    <w:lsdException w:name="Medium Grid 2 Accent 1" w:semiHidden="0" w:uiPriority="68" w:unhideWhenUsed="0"/>
+    <w:lsdException w:name="Medium Grid 3 Accent 1" w:semiHidden="0" w:uiPriority="69" w:unhideWhenUsed="0"/>
+    <w:lsdException w:name="Dark List Accent 1" w:semiHidden="0" w:uiPriority="70" w:unhideWhenUsed="0"/>
+    <w:lsdException w:name="Colorful Shading Accent 1" w:semiHidden="0" w:uiPriority="71" w:unhideWhenUsed="0"/>
+    <w:lsdException w:name="Colorful List Accent 1" w:semiHidden="0" w:uiPriority="72" w:unhideWhenUsed="0"/>
+    <w:lsdException w:name="Colorful Grid Accent 1" w:semiHidden="0" w:uiPriority="73" w:unhideWhenUsed="0"/>
+    <w:lsdException w:name="Light Shading Accent 2" w:semiHidden="0" w:uiPriority="60" w:unhideWhenUsed="0"/>
+    <w:lsdException w:name="Light List Accent 2" w:semiHidden="0" w:uiPriority="61" w:unhideWhenUsed="0"/>
+    <w:lsdException w:name="Light Grid Accent 2" w:semiHidden="0" w:uiPriority="62" w:unhideWhenUsed="0"/>
+    <w:lsdException w:name="Medium Shading 1 Accent 2" w:semiHidden="0" w:uiPriority="63" w:unhideWhenUsed="0"/>
+    <w:lsdException w:name="Medium Shading 2 Accent 2" w:semiHidden="0" w:uiPriority="64" w:unhideWhenUsed="0"/>
+    <w:lsdException w:name="Medium List 1 Accent 2" w:semiHidden="0" w:uiPriority="65" w:unhideWhenUsed="0"/>
+    <w:lsdException w:name="Medium List 2 Accent 2" w:semiHidden="0" w:uiPriority="66" w:unhideWhenUsed="0"/>
+    <w:lsdException w:name="Medium Grid 1 Accent 2" w:semiHidden="0" w:uiPriority="67" w:unhideWhenUsed="0"/>
+    <w:lsdException w:name="Medium Grid 2 Accent 2" w:semiHidden="0" w:uiPriority="68" w:unhideWhenUsed="0"/>
+    <w:lsdException w:name="Medium Grid 3 Accent 2" w:semiHidden="0" w:uiPriority="69" w:unhideWhenUsed="0"/>
+    <w:lsdException w:name="Dark List Accent 2" w:semiHidden="0" w:uiPriority="70" w:unhideWhenUsed="0"/>
+    <w:lsdException w:name="Colorful Shading Accent 2" w:semiHidden="0" w:uiPriority="71" w:unhideWhenUsed="0"/>
+    <w:lsdException w:name="Colorful List Accent 2" w:semiHidden="0" w:uiPriority="72" w:unhideWhenUsed="0"/>
+    <w:lsdException w:name="Colorful Grid Accent 2" w:semiHidden="0" w:uiPriority="73" w:unhideWhenUsed="0"/>
+    <w:lsdException w:name="Light Shading Accent 3" w:semiHidden="0" w:uiPriority="60" w:unhideWhenUsed="0"/>
+    <w:lsdException w:name="Light List Accent 3" w:semiHidden="0" w:uiPriority="61" w:unhideWhenUsed="0"/>
+    <w:lsdException w:name="Light Grid Accent 3" w:semiHidden="0" w:uiPriority="62" w:unhideWhenUsed="0"/>
+    <w:lsdException w:name="Medium Shading 1 Accent 3" w:semiHidden="0" w:uiPriority="63" w:unhideWhenUsed="0"/>
+    <w:lsdException w:name="Medium Shading 2 Accent 3" w:semiHidden="0" w:uiPriority="64" w:unhideWhenUsed="0"/>
+    <w:lsdException w:name="Medium List 1 Accent 3" w:semiHidden="0" w:uiPriority="65" w:unhideWhenUsed="0"/>
+    <w:lsdException w:name="Medium List 2 Accent 3" w:semiHidden="0" w:uiPriority="66" w:unhideWhenUsed="0"/>
+    <w:lsdException w:name="Medium Grid 1 Accent 3" w:semiHidden="0" w:uiPriority="67" w:unhideWhenUsed="0"/>
+    <w:lsdException w:name="Medium Grid 2 Accent 3" w:semiHidden="0" w:uiPriority="68" w:unhideWhenUsed="0"/>
+    <w:lsdException w:name="Medium Grid 3 Accent 3" w:semiHidden="0" w:uiPriority="69" w:unhideWhenUsed="0"/>
+    <w:lsdException w:name="Dark List Accent 3" w:semiHidden="0" w:uiPriority="70" w:unhideWhenUsed="0"/>
+    <w:lsdException w:name="Colorful Shading Accent 3" w:semiHidden="0" w:uiPriority="71" w:unhideWhenUsed="0"/>
+    <w:lsdException w:name="Colorful List Accent 3" w:semiHidden="0" w:uiPriority="72" w:unhideWhenUsed="0"/>
+    <w:lsdException w:name="Colorful Grid Accent 3" w:semiHidden="0" w:uiPriority="73" w:unhideWhenUsed="0"/>
+    <w:lsdException w:name="Light Shading Accent 4" w:semiHidden="0" w:uiPriority="60" w:unhideWhenUsed="0"/>
+    <w:lsdException w:name="Light List Accent 4" w:semiHidden="0" w:uiPriority="61" w:unhideWhenUsed="0"/>
+    <w:lsdException w:name="Light Grid Accent 4" w:semiHidden="0" w:uiPriority="62" w:unhideWhenUsed="0"/>
+    <w:lsdException w:name="Medium Shading 1 Accent 4" w:semiHidden="0" w:uiPriority="63" w:unhideWhenUsed="0"/>
+    <w:lsdException w:name="Medium Shading 2 Accent 4" w:semiHidden="0" w:uiPriority="64" w:unhideWhenUsed="0"/>
+    <w:lsdException w:name="Medium List 1 Accent 4" w:semiHidden="0" w:uiPriority="65" w:unhideWhenUsed="0"/>
+    <w:lsdException w:name="Medium List 2 Accent 4" w:semiHidden="0" w:uiPriority="66" w:unhideWhenUsed="0"/>
+    <w:lsdException w:name="Medium Grid 1 Accent 4" w:semiHidden="0" w:uiPriority="67" w:unhideWhenUsed="0"/>
+    <w:lsdException w:name="Medium Grid 2 Accent 4" w:semiHidden="0" w:uiPriority="68" w:unhideWhenUsed="0"/>
+    <w:lsdException w:name="Medium Grid 3 Accent 4" w:semiHidden="0" w:uiPriority="69" w:unhideWhenUsed="0"/>
+    <w:lsdException w:name="Dark List Accent 4" w:semiHidden="0" w:uiPriority="70" w:unhideWhenUsed="0"/>
+    <w:lsdException w:name="Colorful Shading Accent 4" w:semiHidden="0" w:uiPriority="71" w:unhideWhenUsed="0"/>
+    <w:lsdException w:name="Colorful List Accent 4" w:semiHidden="0" w:uiPriority="72" w:unhideWhenUsed="0"/>
+    <w:lsdException w:name="Colorful Grid Accent 4" w:semiHidden="0" w:uiPriority="73" w:unhideWhenUsed="0"/>
+    <w:lsdException w:name="Light Shading Accent 5" w:semiHidden="0" w:uiPriority="60" w:unhideWhenUsed="0"/>
+    <w:lsdException w:name="Light List Accent 5" w:semiHidden="0" w:uiPriority="61" w:unhideWhenUsed="0"/>
+    <w:lsdException w:name="Light Grid Accent 5" w:semiHidden="0" w:uiPriority="62" w:unhideWhenUsed="0"/>
+    <w:lsdException w:name="Medium Shading 1 Accent 5" w:semiHidden="0" w:uiPriority="63" w:unhideWhenUsed="0"/>
+    <w:lsdException w:name="Medium Shading 2 Accent 5" w:semiHidden="0" w:uiPriority="64" w:unhideWhenUsed="0"/>
+    <w:lsdException w:name="Medium List 1 Accent 5" w:semiHidden="0" w:uiPriority="65" w:unhideWhenUsed="0"/>
+    <w:lsdException w:name="Medium List 2 Accent 5" w:semiHidden="0" w:uiPriority="66" w:unhideWhenUsed="0"/>
+    <w:lsdException w:name="Medium Grid 1 Accent 5" w:semiHidden="0" w:uiPriority="67" w:unhideWhenUsed="0"/>
+    <w:lsdException w:name="Medium Grid 2 Accent 5" w:semiHidden="0" w:uiPriority="68" w:unhideWhenUsed="0"/>
+    <w:lsdException w:name="Medium Grid 3 Accent 5" w:semiHidden="0" w:uiPriority="69" w:unhideWhenUsed="0"/>
+    <w:lsdException w:name="Dark List Accent 5" w:semiHidden="0" w:uiPriority="70" w:unhideWhenUsed="0"/>
+    <w:lsdException w:name="Colorful Shading Accent 5" w:semiHidden="0" w:uiPriority="71" w:unhideWhenUsed="0"/>
+    <w:lsdException w:name="Colorful List Accent 5" w:semiHidden="0" w:uiPriority="72" w:unhideWhenUsed="0"/>
+    <w:lsdException w:name="Colorful Grid Accent 5" w:semiHidden="0" w:uiPriority="73" w:unhideWhenUsed="0"/>
+    <w:lsdException w:name="Light Shading Accent 6" w:semiHidden="0" w:uiPriority="60" w:unhideWhenUsed="0"/>
+    <w:lsdException w:name="Light List Accent 6" w:semiHidden="0" w:uiPriority="61" w:unhideWhenUsed="0"/>
+    <w:lsdException w:name="Light Grid Accent 6" w:semiHidden="0" w:uiPriority="62" w:unhideWhenUsed="0"/>
+    <w:lsdException w:name="Medium Shading 1 Accent 6" w:semiHidden="0" w:uiPriority="63" w:unhideWhenUsed="0"/>
+    <w:lsdException w:name="Medium Shading 2 Accent 6" w:semiHidden="0" w:uiPriority="64" w:unhideWhenUsed="0"/>
+    <w:lsdException w:name="Medium List 1 Accent 6" w:semiHidden="0" w:uiPriority="65" w:unhideWhenUsed="0"/>
+    <w:lsdException w:name="Medium List 2 Accent 6" w:semiHidden="0" w:uiPriority="66" w:unhideWhenUsed="0"/>
+    <w:lsdException w:name="Medium Grid 1 Accent 6" w:semiHidden="0" w:uiPriority="67" w:unhideWhenUsed="0"/>
+    <w:lsdException w:name="Medium Grid 2 Accent 6" w:semiHidden="0" w:uiPriority="68" w:unhideWhenUsed="0"/>
+    <w:lsdException w:name="Medium Grid 3 Accent 6" w:semiHidden="0" w:uiPriority="69" w:unhideWhenUsed="0"/>
+    <w:lsdException w:name="Dark List Accent 6" w:semiHidden="0" w:uiPriority="70" w:unhideWhenUsed="0"/>
+    <w:lsdException w:name="Colorful Shading Accent 6" w:semiHidden="0" w:uiPriority="71" w:unhideWhenUsed="0"/>
+    <w:lsdException w:name="Colorful List Accent 6" w:semiHidden="0" w:uiPriority="72" w:unhideWhenUsed="0"/>
+    <w:lsdException w:name="Colorful Grid Accent 6" w:semiHidden="0" w:uiPriority="73" w:unhideWhenUsed="0"/>
+    <w:lsdException w:name="Subtle Emphasis" w:semiHidden="0" w:uiPriority="19" w:unhideWhenUsed="0" w:qFormat="1"/>
+    <w:lsdException w:name="Intense Emphasis" w:semiHidden="0" w:uiPriority="21" w:unhideWhenUsed="0" w:qFormat="1"/>
+    <w:lsdException w:name="Subtle Reference" w:semiHidden="0" w:uiPriority="31" w:unhideWhenUsed="0" w:qFormat="1"/>
+    <w:lsdException w:name="Intense Reference" w:semiHidden="0" w:uiPriority="32" w:unhideWhenUsed="0" w:qFormat="1"/>
+    <w:lsdException w:name="Book Title" w:semiHidden="0" w:uiPriority="33" w:unhideWhenUsed="0" w:qFormat="1"/>
+    <w:lsdException w:name="Bibliography" w:uiPriority="37"/>
+    <w:lsdException w:name="TOC Heading" w:uiPriority="39" w:qFormat="1"/>
   </w:latentStyles>
   <w:style w:type="paragraph" w:default="1" w:styleId="Normal">
     <w:name w:val="Normal"/>
@@ -3650,11 +3795,11 @@
       <w:rFonts w:ascii="Berlin Sans FB" w:hAnsi="Berlin Sans FB"/>
     </w:rPr>
   </w:style>
-  <w:style w:type="paragraph" w:styleId="Rubrik1">
+  <w:style w:type="paragraph" w:styleId="Heading1">
     <w:name w:val="heading 1"/>
     <w:basedOn w:val="Normal"/>
     <w:next w:val="Normal"/>
-    <w:link w:val="Rubrik1Char"/>
+    <w:link w:val="Heading1Char"/>
     <w:uiPriority w:val="9"/>
     <w:qFormat/>
     <w:rsid w:val="00915A8B"/>
@@ -3671,11 +3816,11 @@
       <w:szCs w:val="36"/>
     </w:rPr>
   </w:style>
-  <w:style w:type="paragraph" w:styleId="Rubrik2">
+  <w:style w:type="paragraph" w:styleId="Heading2">
     <w:name w:val="heading 2"/>
     <w:basedOn w:val="Normal"/>
     <w:next w:val="Normal"/>
-    <w:link w:val="Rubrik2Char"/>
+    <w:link w:val="Heading2Char"/>
     <w:uiPriority w:val="9"/>
     <w:unhideWhenUsed/>
     <w:qFormat/>
@@ -3693,11 +3838,11 @@
       <w:szCs w:val="28"/>
     </w:rPr>
   </w:style>
-  <w:style w:type="paragraph" w:styleId="Rubrik3">
+  <w:style w:type="paragraph" w:styleId="Heading3">
     <w:name w:val="heading 3"/>
     <w:basedOn w:val="Normal"/>
     <w:next w:val="Normal"/>
-    <w:link w:val="Rubrik3Char"/>
+    <w:link w:val="Heading3Char"/>
     <w:uiPriority w:val="9"/>
     <w:unhideWhenUsed/>
     <w:qFormat/>
@@ -3715,11 +3860,11 @@
       <w:szCs w:val="28"/>
     </w:rPr>
   </w:style>
-  <w:style w:type="paragraph" w:styleId="Rubrik4">
+  <w:style w:type="paragraph" w:styleId="Heading4">
     <w:name w:val="heading 4"/>
     <w:basedOn w:val="Normal"/>
     <w:next w:val="Normal"/>
-    <w:link w:val="Rubrik4Char"/>
+    <w:link w:val="Heading4Char"/>
     <w:uiPriority w:val="9"/>
     <w:unhideWhenUsed/>
     <w:qFormat/>
@@ -3735,11 +3880,11 @@
       <w:caps/>
     </w:rPr>
   </w:style>
-  <w:style w:type="paragraph" w:styleId="Rubrik5">
+  <w:style w:type="paragraph" w:styleId="Heading5">
     <w:name w:val="heading 5"/>
     <w:basedOn w:val="Normal"/>
     <w:next w:val="Normal"/>
-    <w:link w:val="Rubrik5Char"/>
+    <w:link w:val="Heading5Char"/>
     <w:uiPriority w:val="9"/>
     <w:semiHidden/>
     <w:unhideWhenUsed/>
@@ -3758,11 +3903,11 @@
       <w:caps/>
     </w:rPr>
   </w:style>
-  <w:style w:type="paragraph" w:styleId="Rubrik6">
+  <w:style w:type="paragraph" w:styleId="Heading6">
     <w:name w:val="heading 6"/>
     <w:basedOn w:val="Normal"/>
     <w:next w:val="Normal"/>
-    <w:link w:val="Rubrik6Char"/>
+    <w:link w:val="Heading6Char"/>
     <w:uiPriority w:val="9"/>
     <w:semiHidden/>
     <w:unhideWhenUsed/>
@@ -3784,11 +3929,11 @@
       <w:szCs w:val="20"/>
     </w:rPr>
   </w:style>
-  <w:style w:type="paragraph" w:styleId="Rubrik7">
+  <w:style w:type="paragraph" w:styleId="Heading7">
     <w:name w:val="heading 7"/>
     <w:basedOn w:val="Normal"/>
     <w:next w:val="Normal"/>
-    <w:link w:val="Rubrik7Char"/>
+    <w:link w:val="Heading7Char"/>
     <w:uiPriority w:val="9"/>
     <w:semiHidden/>
     <w:unhideWhenUsed/>
@@ -3812,11 +3957,11 @@
       <w:szCs w:val="20"/>
     </w:rPr>
   </w:style>
-  <w:style w:type="paragraph" w:styleId="Rubrik8">
+  <w:style w:type="paragraph" w:styleId="Heading8">
     <w:name w:val="heading 8"/>
     <w:basedOn w:val="Normal"/>
     <w:next w:val="Normal"/>
-    <w:link w:val="Rubrik8Char"/>
+    <w:link w:val="Heading8Char"/>
     <w:uiPriority w:val="9"/>
     <w:semiHidden/>
     <w:unhideWhenUsed/>
@@ -3838,11 +3983,11 @@
       <w:szCs w:val="20"/>
     </w:rPr>
   </w:style>
-  <w:style w:type="paragraph" w:styleId="Rubrik9">
+  <w:style w:type="paragraph" w:styleId="Heading9">
     <w:name w:val="heading 9"/>
     <w:basedOn w:val="Normal"/>
     <w:next w:val="Normal"/>
-    <w:link w:val="Rubrik9Char"/>
+    <w:link w:val="Heading9Char"/>
     <w:uiPriority w:val="9"/>
     <w:semiHidden/>
     <w:unhideWhenUsed/>
@@ -3866,12 +4011,13 @@
       <w:szCs w:val="20"/>
     </w:rPr>
   </w:style>
-  <w:style w:type="character" w:default="1" w:styleId="Standardstycketeckensnitt">
+  <w:style w:type="character" w:default="1" w:styleId="DefaultParagraphFont">
     <w:name w:val="Default Paragraph Font"/>
     <w:uiPriority w:val="1"/>
+    <w:semiHidden/>
     <w:unhideWhenUsed/>
   </w:style>
-  <w:style w:type="table" w:default="1" w:styleId="Normaltabell">
+  <w:style w:type="table" w:default="1" w:styleId="TableNormal">
     <w:name w:val="Normal Table"/>
     <w:uiPriority w:val="99"/>
     <w:semiHidden/>
@@ -3886,16 +4032,16 @@
       </w:tblCellMar>
     </w:tblPr>
   </w:style>
-  <w:style w:type="numbering" w:default="1" w:styleId="Ingenlista">
+  <w:style w:type="numbering" w:default="1" w:styleId="NoList">
     <w:name w:val="No List"/>
     <w:uiPriority w:val="99"/>
     <w:semiHidden/>
     <w:unhideWhenUsed/>
   </w:style>
-  <w:style w:type="character" w:customStyle="1" w:styleId="Rubrik1Char">
-    <w:name w:val="Rubrik 1 Char"/>
-    <w:basedOn w:val="Standardstycketeckensnitt"/>
-    <w:link w:val="Rubrik1"/>
+  <w:style w:type="character" w:customStyle="1" w:styleId="Heading1Char">
+    <w:name w:val="Heading 1 Char"/>
+    <w:basedOn w:val="DefaultParagraphFont"/>
+    <w:link w:val="Heading1"/>
     <w:uiPriority w:val="9"/>
     <w:rsid w:val="00915A8B"/>
     <w:rPr>
@@ -3905,10 +4051,10 @@
       <w:szCs w:val="36"/>
     </w:rPr>
   </w:style>
-  <w:style w:type="character" w:customStyle="1" w:styleId="Rubrik2Char">
-    <w:name w:val="Rubrik 2 Char"/>
-    <w:basedOn w:val="Standardstycketeckensnitt"/>
-    <w:link w:val="Rubrik2"/>
+  <w:style w:type="character" w:customStyle="1" w:styleId="Heading2Char">
+    <w:name w:val="Heading 2 Char"/>
+    <w:basedOn w:val="DefaultParagraphFont"/>
+    <w:link w:val="Heading2"/>
     <w:uiPriority w:val="9"/>
     <w:rsid w:val="00915A8B"/>
     <w:rPr>
@@ -3918,10 +4064,10 @@
       <w:szCs w:val="28"/>
     </w:rPr>
   </w:style>
-  <w:style w:type="character" w:customStyle="1" w:styleId="Rubrik3Char">
-    <w:name w:val="Rubrik 3 Char"/>
-    <w:basedOn w:val="Standardstycketeckensnitt"/>
-    <w:link w:val="Rubrik3"/>
+  <w:style w:type="character" w:customStyle="1" w:styleId="Heading3Char">
+    <w:name w:val="Heading 3 Char"/>
+    <w:basedOn w:val="DefaultParagraphFont"/>
+    <w:link w:val="Heading3"/>
     <w:uiPriority w:val="9"/>
     <w:rsid w:val="00915A8B"/>
     <w:rPr>
@@ -3931,10 +4077,10 @@
       <w:szCs w:val="28"/>
     </w:rPr>
   </w:style>
-  <w:style w:type="character" w:customStyle="1" w:styleId="Rubrik4Char">
-    <w:name w:val="Rubrik 4 Char"/>
-    <w:basedOn w:val="Standardstycketeckensnitt"/>
-    <w:link w:val="Rubrik4"/>
+  <w:style w:type="character" w:customStyle="1" w:styleId="Heading4Char">
+    <w:name w:val="Heading 4 Char"/>
+    <w:basedOn w:val="DefaultParagraphFont"/>
+    <w:link w:val="Heading4"/>
     <w:uiPriority w:val="9"/>
     <w:rsid w:val="00915A8B"/>
     <w:rPr>
@@ -3942,10 +4088,10 @@
       <w:caps/>
     </w:rPr>
   </w:style>
-  <w:style w:type="character" w:customStyle="1" w:styleId="Rubrik5Char">
-    <w:name w:val="Rubrik 5 Char"/>
-    <w:basedOn w:val="Standardstycketeckensnitt"/>
-    <w:link w:val="Rubrik5"/>
+  <w:style w:type="character" w:customStyle="1" w:styleId="Heading5Char">
+    <w:name w:val="Heading 5 Char"/>
+    <w:basedOn w:val="DefaultParagraphFont"/>
+    <w:link w:val="Heading5"/>
     <w:uiPriority w:val="9"/>
     <w:semiHidden/>
     <w:rsid w:val="00915A8B"/>
@@ -3956,10 +4102,10 @@
       <w:caps/>
     </w:rPr>
   </w:style>
-  <w:style w:type="character" w:customStyle="1" w:styleId="Rubrik6Char">
-    <w:name w:val="Rubrik 6 Char"/>
-    <w:basedOn w:val="Standardstycketeckensnitt"/>
-    <w:link w:val="Rubrik6"/>
+  <w:style w:type="character" w:customStyle="1" w:styleId="Heading6Char">
+    <w:name w:val="Heading 6 Char"/>
+    <w:basedOn w:val="DefaultParagraphFont"/>
+    <w:link w:val="Heading6"/>
     <w:uiPriority w:val="9"/>
     <w:semiHidden/>
     <w:rsid w:val="00915A8B"/>
@@ -3973,10 +4119,10 @@
       <w:szCs w:val="20"/>
     </w:rPr>
   </w:style>
-  <w:style w:type="character" w:customStyle="1" w:styleId="Rubrik7Char">
-    <w:name w:val="Rubrik 7 Char"/>
-    <w:basedOn w:val="Standardstycketeckensnitt"/>
-    <w:link w:val="Rubrik7"/>
+  <w:style w:type="character" w:customStyle="1" w:styleId="Heading7Char">
+    <w:name w:val="Heading 7 Char"/>
+    <w:basedOn w:val="DefaultParagraphFont"/>
+    <w:link w:val="Heading7"/>
     <w:uiPriority w:val="9"/>
     <w:semiHidden/>
     <w:rsid w:val="00915A8B"/>
@@ -3992,10 +4138,10 @@
       <w:szCs w:val="20"/>
     </w:rPr>
   </w:style>
-  <w:style w:type="character" w:customStyle="1" w:styleId="Rubrik8Char">
-    <w:name w:val="Rubrik 8 Char"/>
-    <w:basedOn w:val="Standardstycketeckensnitt"/>
-    <w:link w:val="Rubrik8"/>
+  <w:style w:type="character" w:customStyle="1" w:styleId="Heading8Char">
+    <w:name w:val="Heading 8 Char"/>
+    <w:basedOn w:val="DefaultParagraphFont"/>
+    <w:link w:val="Heading8"/>
     <w:uiPriority w:val="9"/>
     <w:semiHidden/>
     <w:rsid w:val="00915A8B"/>
@@ -4009,10 +4155,10 @@
       <w:szCs w:val="20"/>
     </w:rPr>
   </w:style>
-  <w:style w:type="character" w:customStyle="1" w:styleId="Rubrik9Char">
-    <w:name w:val="Rubrik 9 Char"/>
-    <w:basedOn w:val="Standardstycketeckensnitt"/>
-    <w:link w:val="Rubrik9"/>
+  <w:style w:type="character" w:customStyle="1" w:styleId="Heading9Char">
+    <w:name w:val="Heading 9 Char"/>
+    <w:basedOn w:val="DefaultParagraphFont"/>
+    <w:link w:val="Heading9"/>
     <w:uiPriority w:val="9"/>
     <w:semiHidden/>
     <w:rsid w:val="00915A8B"/>
@@ -4028,7 +4174,7 @@
       <w:szCs w:val="20"/>
     </w:rPr>
   </w:style>
-  <w:style w:type="paragraph" w:styleId="Beskrivning">
+  <w:style w:type="paragraph" w:styleId="Caption">
     <w:name w:val="caption"/>
     <w:basedOn w:val="Normal"/>
     <w:next w:val="Normal"/>
@@ -4047,11 +4193,11 @@
       <w:sz w:val="20"/>
     </w:rPr>
   </w:style>
-  <w:style w:type="paragraph" w:styleId="Rubrik">
+  <w:style w:type="paragraph" w:styleId="Title">
     <w:name w:val="Title"/>
     <w:basedOn w:val="Normal"/>
     <w:next w:val="Normal"/>
-    <w:link w:val="RubrikChar"/>
+    <w:link w:val="TitleChar"/>
     <w:uiPriority w:val="10"/>
     <w:qFormat/>
     <w:rsid w:val="00915A8B"/>
@@ -4068,10 +4214,10 @@
       <w:szCs w:val="72"/>
     </w:rPr>
   </w:style>
-  <w:style w:type="character" w:customStyle="1" w:styleId="RubrikChar">
-    <w:name w:val="Rubrik Char"/>
-    <w:basedOn w:val="Standardstycketeckensnitt"/>
-    <w:link w:val="Rubrik"/>
+  <w:style w:type="character" w:customStyle="1" w:styleId="TitleChar">
+    <w:name w:val="Title Char"/>
+    <w:basedOn w:val="DefaultParagraphFont"/>
+    <w:link w:val="Title"/>
     <w:uiPriority w:val="10"/>
     <w:rsid w:val="00915A8B"/>
     <w:rPr>
@@ -4083,11 +4229,11 @@
       <w:szCs w:val="72"/>
     </w:rPr>
   </w:style>
-  <w:style w:type="paragraph" w:styleId="Underrubrik">
+  <w:style w:type="paragraph" w:styleId="Subtitle">
     <w:name w:val="Subtitle"/>
     <w:basedOn w:val="Normal"/>
     <w:next w:val="Normal"/>
-    <w:link w:val="UnderrubrikChar"/>
+    <w:link w:val="SubtitleChar"/>
     <w:uiPriority w:val="11"/>
     <w:qFormat/>
     <w:rsid w:val="00915A8B"/>
@@ -4104,10 +4250,10 @@
       <w:szCs w:val="28"/>
     </w:rPr>
   </w:style>
-  <w:style w:type="character" w:customStyle="1" w:styleId="UnderrubrikChar">
-    <w:name w:val="Underrubrik Char"/>
-    <w:basedOn w:val="Standardstycketeckensnitt"/>
-    <w:link w:val="Underrubrik"/>
+  <w:style w:type="character" w:customStyle="1" w:styleId="SubtitleChar">
+    <w:name w:val="Subtitle Char"/>
+    <w:basedOn w:val="DefaultParagraphFont"/>
+    <w:link w:val="Subtitle"/>
     <w:uiPriority w:val="11"/>
     <w:rsid w:val="00915A8B"/>
     <w:rPr>
@@ -4118,9 +4264,9 @@
       <w:szCs w:val="28"/>
     </w:rPr>
   </w:style>
-  <w:style w:type="character" w:styleId="Stark">
+  <w:style w:type="character" w:styleId="Strong">
     <w:name w:val="Strong"/>
-    <w:basedOn w:val="Standardstycketeckensnitt"/>
+    <w:basedOn w:val="DefaultParagraphFont"/>
     <w:uiPriority w:val="22"/>
     <w:qFormat/>
     <w:rsid w:val="00915A8B"/>
@@ -4129,9 +4275,9 @@
       <w:bCs/>
     </w:rPr>
   </w:style>
-  <w:style w:type="character" w:styleId="Betoning">
+  <w:style w:type="character" w:styleId="Emphasis">
     <w:name w:val="Emphasis"/>
-    <w:basedOn w:val="Standardstycketeckensnitt"/>
+    <w:basedOn w:val="DefaultParagraphFont"/>
     <w:uiPriority w:val="20"/>
     <w:qFormat/>
     <w:rsid w:val="00915A8B"/>
@@ -4140,7 +4286,7 @@
       <w:iCs/>
     </w:rPr>
   </w:style>
-  <w:style w:type="paragraph" w:styleId="Ingetavstnd">
+  <w:style w:type="paragraph" w:styleId="NoSpacing">
     <w:name w:val="No Spacing"/>
     <w:uiPriority w:val="1"/>
     <w:qFormat/>
@@ -4149,7 +4295,7 @@
       <w:spacing w:after="0" w:line="240" w:lineRule="auto"/>
     </w:pPr>
   </w:style>
-  <w:style w:type="paragraph" w:styleId="Liststycke">
+  <w:style w:type="paragraph" w:styleId="ListParagraph">
     <w:name w:val="List Paragraph"/>
     <w:basedOn w:val="Normal"/>
     <w:uiPriority w:val="34"/>
@@ -4160,11 +4306,11 @@
       <w:contextualSpacing/>
     </w:pPr>
   </w:style>
-  <w:style w:type="paragraph" w:styleId="Citat">
+  <w:style w:type="paragraph" w:styleId="Quote">
     <w:name w:val="Quote"/>
     <w:basedOn w:val="Normal"/>
     <w:next w:val="Normal"/>
-    <w:link w:val="CitatChar"/>
+    <w:link w:val="QuoteChar"/>
     <w:uiPriority w:val="29"/>
     <w:qFormat/>
     <w:rsid w:val="00915A8B"/>
@@ -4178,10 +4324,10 @@
       <w:szCs w:val="25"/>
     </w:rPr>
   </w:style>
-  <w:style w:type="character" w:customStyle="1" w:styleId="CitatChar">
-    <w:name w:val="Citat Char"/>
-    <w:basedOn w:val="Standardstycketeckensnitt"/>
-    <w:link w:val="Citat"/>
+  <w:style w:type="character" w:customStyle="1" w:styleId="QuoteChar">
+    <w:name w:val="Quote Char"/>
+    <w:basedOn w:val="DefaultParagraphFont"/>
+    <w:link w:val="Quote"/>
     <w:uiPriority w:val="29"/>
     <w:rsid w:val="00915A8B"/>
     <w:rPr>
@@ -4190,11 +4336,11 @@
       <w:szCs w:val="25"/>
     </w:rPr>
   </w:style>
-  <w:style w:type="paragraph" w:styleId="Starktcitat">
+  <w:style w:type="paragraph" w:styleId="IntenseQuote">
     <w:name w:val="Intense Quote"/>
     <w:basedOn w:val="Normal"/>
     <w:next w:val="Normal"/>
-    <w:link w:val="StarktcitatChar"/>
+    <w:link w:val="IntenseQuoteChar"/>
     <w:uiPriority w:val="30"/>
     <w:qFormat/>
     <w:rsid w:val="00915A8B"/>
@@ -4210,10 +4356,10 @@
       <w:szCs w:val="32"/>
     </w:rPr>
   </w:style>
-  <w:style w:type="character" w:customStyle="1" w:styleId="StarktcitatChar">
-    <w:name w:val="Starkt citat Char"/>
-    <w:basedOn w:val="Standardstycketeckensnitt"/>
-    <w:link w:val="Starktcitat"/>
+  <w:style w:type="character" w:customStyle="1" w:styleId="IntenseQuoteChar">
+    <w:name w:val="Intense Quote Char"/>
+    <w:basedOn w:val="DefaultParagraphFont"/>
+    <w:link w:val="IntenseQuote"/>
     <w:uiPriority w:val="30"/>
     <w:rsid w:val="00915A8B"/>
     <w:rPr>
@@ -4222,9 +4368,9 @@
       <w:szCs w:val="32"/>
     </w:rPr>
   </w:style>
-  <w:style w:type="character" w:styleId="Diskretbetoning">
+  <w:style w:type="character" w:styleId="SubtleEmphasis">
     <w:name w:val="Subtle Emphasis"/>
-    <w:basedOn w:val="Standardstycketeckensnitt"/>
+    <w:basedOn w:val="DefaultParagraphFont"/>
     <w:uiPriority w:val="19"/>
     <w:qFormat/>
     <w:rsid w:val="00915A8B"/>
@@ -4234,9 +4380,9 @@
       <w:color w:val="595959" w:themeColor="text1" w:themeTint="A6"/>
     </w:rPr>
   </w:style>
-  <w:style w:type="character" w:styleId="Starkbetoning">
+  <w:style w:type="character" w:styleId="IntenseEmphasis">
     <w:name w:val="Intense Emphasis"/>
-    <w:basedOn w:val="Standardstycketeckensnitt"/>
+    <w:basedOn w:val="DefaultParagraphFont"/>
     <w:uiPriority w:val="21"/>
     <w:qFormat/>
     <w:rsid w:val="00915A8B"/>
@@ -4247,9 +4393,9 @@
       <w:iCs/>
     </w:rPr>
   </w:style>
-  <w:style w:type="character" w:styleId="Diskretreferens">
+  <w:style w:type="character" w:styleId="SubtleReference">
     <w:name w:val="Subtle Reference"/>
-    <w:basedOn w:val="Standardstycketeckensnitt"/>
+    <w:basedOn w:val="DefaultParagraphFont"/>
     <w:uiPriority w:val="31"/>
     <w:qFormat/>
     <w:rsid w:val="00915A8B"/>
@@ -4259,9 +4405,9 @@
       <w:u w:val="single" w:color="7F7F7F" w:themeColor="text1" w:themeTint="80"/>
     </w:rPr>
   </w:style>
-  <w:style w:type="character" w:styleId="Starkreferens">
+  <w:style w:type="character" w:styleId="IntenseReference">
     <w:name w:val="Intense Reference"/>
-    <w:basedOn w:val="Standardstycketeckensnitt"/>
+    <w:basedOn w:val="DefaultParagraphFont"/>
     <w:uiPriority w:val="32"/>
     <w:qFormat/>
     <w:rsid w:val="00915A8B"/>
@@ -4275,9 +4421,9 @@
       <w:u w:val="single"/>
     </w:rPr>
   </w:style>
-  <w:style w:type="character" w:styleId="Bokenstitel">
+  <w:style w:type="character" w:styleId="BookTitle">
     <w:name w:val="Book Title"/>
-    <w:basedOn w:val="Standardstycketeckensnitt"/>
+    <w:basedOn w:val="DefaultParagraphFont"/>
     <w:uiPriority w:val="33"/>
     <w:qFormat/>
     <w:rsid w:val="00915A8B"/>
@@ -4288,9 +4434,9 @@
       <w:spacing w:val="7"/>
     </w:rPr>
   </w:style>
-  <w:style w:type="paragraph" w:styleId="Innehllsfrteckningsrubrik">
+  <w:style w:type="paragraph" w:styleId="TOCHeading">
     <w:name w:val="TOC Heading"/>
-    <w:basedOn w:val="Rubrik1"/>
+    <w:basedOn w:val="Heading1"/>
     <w:next w:val="Normal"/>
     <w:uiPriority w:val="39"/>
     <w:semiHidden/>
@@ -4301,9 +4447,9 @@
       <w:outlineLvl w:val="9"/>
     </w:pPr>
   </w:style>
-  <w:style w:type="character" w:styleId="Hyperlnk">
+  <w:style w:type="character" w:styleId="Hyperlink">
     <w:name w:val="Hyperlink"/>
-    <w:basedOn w:val="Standardstycketeckensnitt"/>
+    <w:basedOn w:val="DefaultParagraphFont"/>
     <w:uiPriority w:val="99"/>
     <w:unhideWhenUsed/>
     <w:rsid w:val="004E3788"/>
@@ -4312,10 +4458,10 @@
       <w:u w:val="single"/>
     </w:rPr>
   </w:style>
-  <w:style w:type="paragraph" w:styleId="Ballongtext">
+  <w:style w:type="paragraph" w:styleId="BalloonText">
     <w:name w:val="Balloon Text"/>
     <w:basedOn w:val="Normal"/>
-    <w:link w:val="BallongtextChar"/>
+    <w:link w:val="BalloonTextChar"/>
     <w:uiPriority w:val="99"/>
     <w:semiHidden/>
     <w:unhideWhenUsed/>
@@ -4329,10 +4475,10 @@
       <w:szCs w:val="16"/>
     </w:rPr>
   </w:style>
-  <w:style w:type="character" w:customStyle="1" w:styleId="BallongtextChar">
-    <w:name w:val="Ballongtext Char"/>
-    <w:basedOn w:val="Standardstycketeckensnitt"/>
-    <w:link w:val="Ballongtext"/>
+  <w:style w:type="character" w:customStyle="1" w:styleId="BalloonTextChar">
+    <w:name w:val="Balloon Text Char"/>
+    <w:basedOn w:val="DefaultParagraphFont"/>
+    <w:link w:val="BalloonText"/>
     <w:uiPriority w:val="99"/>
     <w:semiHidden/>
     <w:rsid w:val="00495ADB"/>
@@ -4342,9 +4488,9 @@
       <w:szCs w:val="16"/>
     </w:rPr>
   </w:style>
-  <w:style w:type="character" w:styleId="Kommentarsreferens">
+  <w:style w:type="character" w:styleId="CommentReference">
     <w:name w:val="annotation reference"/>
-    <w:basedOn w:val="Standardstycketeckensnitt"/>
+    <w:basedOn w:val="DefaultParagraphFont"/>
     <w:uiPriority w:val="99"/>
     <w:semiHidden/>
     <w:unhideWhenUsed/>
@@ -4354,10 +4500,10 @@
       <w:szCs w:val="16"/>
     </w:rPr>
   </w:style>
-  <w:style w:type="paragraph" w:styleId="Kommentarer">
+  <w:style w:type="paragraph" w:styleId="CommentText">
     <w:name w:val="annotation text"/>
     <w:basedOn w:val="Normal"/>
-    <w:link w:val="KommentarerChar"/>
+    <w:link w:val="CommentTextChar"/>
     <w:uiPriority w:val="99"/>
     <w:semiHidden/>
     <w:unhideWhenUsed/>
@@ -4370,10 +4516,10 @@
       <w:szCs w:val="20"/>
     </w:rPr>
   </w:style>
-  <w:style w:type="character" w:customStyle="1" w:styleId="KommentarerChar">
-    <w:name w:val="Kommentarer Char"/>
-    <w:basedOn w:val="Standardstycketeckensnitt"/>
-    <w:link w:val="Kommentarer"/>
+  <w:style w:type="character" w:customStyle="1" w:styleId="CommentTextChar">
+    <w:name w:val="Comment Text Char"/>
+    <w:basedOn w:val="DefaultParagraphFont"/>
+    <w:link w:val="CommentText"/>
     <w:uiPriority w:val="99"/>
     <w:semiHidden/>
     <w:rsid w:val="00867653"/>
@@ -4383,11 +4529,11 @@
       <w:szCs w:val="20"/>
     </w:rPr>
   </w:style>
-  <w:style w:type="paragraph" w:styleId="Kommentarsmne">
+  <w:style w:type="paragraph" w:styleId="CommentSubject">
     <w:name w:val="annotation subject"/>
-    <w:basedOn w:val="Kommentarer"/>
-    <w:next w:val="Kommentarer"/>
-    <w:link w:val="KommentarsmneChar"/>
+    <w:basedOn w:val="CommentText"/>
+    <w:next w:val="CommentText"/>
+    <w:link w:val="CommentSubjectChar"/>
     <w:uiPriority w:val="99"/>
     <w:semiHidden/>
     <w:unhideWhenUsed/>
@@ -4397,10 +4543,10 @@
       <w:bCs/>
     </w:rPr>
   </w:style>
-  <w:style w:type="character" w:customStyle="1" w:styleId="KommentarsmneChar">
-    <w:name w:val="Kommentarsämne Char"/>
-    <w:basedOn w:val="KommentarerChar"/>
-    <w:link w:val="Kommentarsmne"/>
+  <w:style w:type="character" w:customStyle="1" w:styleId="CommentSubjectChar">
+    <w:name w:val="Comment Subject Char"/>
+    <w:basedOn w:val="CommentTextChar"/>
+    <w:link w:val="CommentSubject"/>
     <w:uiPriority w:val="99"/>
     <w:semiHidden/>
     <w:rsid w:val="00867653"/>
@@ -4412,9 +4558,951 @@
       <w:szCs w:val="20"/>
     </w:rPr>
   </w:style>
-  <w:style w:type="character" w:styleId="Nmn">
+  <w:style w:type="character" w:customStyle="1" w:styleId="Mention">
     <w:name w:val="Mention"/>
-    <w:basedOn w:val="Standardstycketeckensnitt"/>
+    <w:basedOn w:val="DefaultParagraphFont"/>
+    <w:uiPriority w:val="99"/>
+    <w:semiHidden/>
+    <w:unhideWhenUsed/>
+    <w:rsid w:val="0004155B"/>
+    <w:rPr>
+      <w:color w:val="2B579A"/>
+      <w:shd w:val="clear" w:color="auto" w:fill="E6E6E6"/>
+    </w:rPr>
+  </w:style>
+</w:styles>
+</file>
+
+<file path=word/stylesWithEffects.xml><?xml version="1.0" encoding="utf-8"?>
+<w:styles xmlns:wpc="http://schemas.microsoft.com/office/word/2010/wordprocessingCanvas" xmlns:mc="http://schemas.openxmlformats.org/markup-compatibility/2006" xmlns:o="urn:schemas-microsoft-com:office:office" xmlns:r="http://schemas.openxmlformats.org/officeDocument/2006/relationships" xmlns:m="http://schemas.openxmlformats.org/officeDocument/2006/math" xmlns:v="urn:schemas-microsoft-com:vml" xmlns:wp14="http://schemas.microsoft.com/office/word/2010/wordprocessingDrawing" xmlns:wp="http://schemas.openxmlformats.org/drawingml/2006/wordprocessingDrawing" xmlns:w10="urn:schemas-microsoft-com:office:word" xmlns:w="http://schemas.openxmlformats.org/wordprocessingml/2006/main" xmlns:w14="http://schemas.microsoft.com/office/word/2010/wordml" xmlns:wpg="http://schemas.microsoft.com/office/word/2010/wordprocessingGroup" xmlns:wpi="http://schemas.microsoft.com/office/word/2010/wordprocessingInk" xmlns:wne="http://schemas.microsoft.com/office/word/2006/wordml" xmlns:wps="http://schemas.microsoft.com/office/word/2010/wordprocessingShape" mc:Ignorable="w14 wp14">
+  <w:docDefaults>
+    <w:rPrDefault>
+      <w:rPr>
+        <w:rFonts w:asciiTheme="minorHAnsi" w:eastAsiaTheme="minorEastAsia" w:hAnsiTheme="minorHAnsi" w:cstheme="minorBidi"/>
+        <w:sz w:val="22"/>
+        <w:szCs w:val="22"/>
+        <w:lang w:val="sv-SE" w:eastAsia="sv-SE" w:bidi="ar-SA"/>
+      </w:rPr>
+    </w:rPrDefault>
+    <w:pPrDefault>
+      <w:pPr>
+        <w:spacing w:after="160" w:line="259" w:lineRule="auto"/>
+      </w:pPr>
+    </w:pPrDefault>
+  </w:docDefaults>
+  <w:latentStyles w:defLockedState="0" w:defUIPriority="99" w:defSemiHidden="1" w:defUnhideWhenUsed="1" w:defQFormat="0" w:count="267">
+    <w:lsdException w:name="Normal" w:semiHidden="0" w:uiPriority="0" w:unhideWhenUsed="0" w:qFormat="1"/>
+    <w:lsdException w:name="heading 1" w:semiHidden="0" w:uiPriority="9" w:unhideWhenUsed="0" w:qFormat="1"/>
+    <w:lsdException w:name="heading 2" w:uiPriority="9" w:qFormat="1"/>
+    <w:lsdException w:name="heading 3" w:uiPriority="9" w:qFormat="1"/>
+    <w:lsdException w:name="heading 4" w:uiPriority="9" w:qFormat="1"/>
+    <w:lsdException w:name="heading 5" w:uiPriority="9" w:qFormat="1"/>
+    <w:lsdException w:name="heading 6" w:uiPriority="9" w:qFormat="1"/>
+    <w:lsdException w:name="heading 7" w:uiPriority="9" w:qFormat="1"/>
+    <w:lsdException w:name="heading 8" w:uiPriority="9" w:qFormat="1"/>
+    <w:lsdException w:name="heading 9" w:uiPriority="9" w:qFormat="1"/>
+    <w:lsdException w:name="toc 1" w:uiPriority="39"/>
+    <w:lsdException w:name="toc 2" w:uiPriority="39"/>
+    <w:lsdException w:name="toc 3" w:uiPriority="39"/>
+    <w:lsdException w:name="toc 4" w:uiPriority="39"/>
+    <w:lsdException w:name="toc 5" w:uiPriority="39"/>
+    <w:lsdException w:name="toc 6" w:uiPriority="39"/>
+    <w:lsdException w:name="toc 7" w:uiPriority="39"/>
+    <w:lsdException w:name="toc 8" w:uiPriority="39"/>
+    <w:lsdException w:name="toc 9" w:uiPriority="39"/>
+    <w:lsdException w:name="caption" w:uiPriority="35" w:qFormat="1"/>
+    <w:lsdException w:name="Title" w:semiHidden="0" w:uiPriority="10" w:unhideWhenUsed="0" w:qFormat="1"/>
+    <w:lsdException w:name="Default Paragraph Font" w:uiPriority="1"/>
+    <w:lsdException w:name="Subtitle" w:semiHidden="0" w:uiPriority="11" w:unhideWhenUsed="0" w:qFormat="1"/>
+    <w:lsdException w:name="Strong" w:semiHidden="0" w:uiPriority="22" w:unhideWhenUsed="0" w:qFormat="1"/>
+    <w:lsdException w:name="Emphasis" w:semiHidden="0" w:uiPriority="20" w:unhideWhenUsed="0" w:qFormat="1"/>
+    <w:lsdException w:name="Table Grid" w:semiHidden="0" w:uiPriority="39" w:unhideWhenUsed="0"/>
+    <w:lsdException w:name="Placeholder Text" w:unhideWhenUsed="0"/>
+    <w:lsdException w:name="No Spacing" w:semiHidden="0" w:uiPriority="1" w:unhideWhenUsed="0" w:qFormat="1"/>
+    <w:lsdException w:name="Light Shading" w:semiHidden="0" w:uiPriority="60" w:unhideWhenUsed="0"/>
+    <w:lsdException w:name="Light List" w:semiHidden="0" w:uiPriority="61" w:unhideWhenUsed="0"/>
+    <w:lsdException w:name="Light Grid" w:semiHidden="0" w:uiPriority="62" w:unhideWhenUsed="0"/>
+    <w:lsdException w:name="Medium Shading 1" w:semiHidden="0" w:uiPriority="63" w:unhideWhenUsed="0"/>
+    <w:lsdException w:name="Medium Shading 2" w:semiHidden="0" w:uiPriority="64" w:unhideWhenUsed="0"/>
+    <w:lsdException w:name="Medium List 1" w:semiHidden="0" w:uiPriority="65" w:unhideWhenUsed="0"/>
+    <w:lsdException w:name="Medium List 2" w:semiHidden="0" w:uiPriority="66" w:unhideWhenUsed="0"/>
+    <w:lsdException w:name="Medium Grid 1" w:semiHidden="0" w:uiPriority="67" w:unhideWhenUsed="0"/>
+    <w:lsdException w:name="Medium Grid 2" w:semiHidden="0" w:uiPriority="68" w:unhideWhenUsed="0"/>
+    <w:lsdException w:name="Medium Grid 3" w:semiHidden="0" w:uiPriority="69" w:unhideWhenUsed="0"/>
+    <w:lsdException w:name="Dark List" w:semiHidden="0" w:uiPriority="70" w:unhideWhenUsed="0"/>
+    <w:lsdException w:name="Colorful Shading" w:semiHidden="0" w:uiPriority="71" w:unhideWhenUsed="0"/>
+    <w:lsdException w:name="Colorful List" w:semiHidden="0" w:uiPriority="72" w:unhideWhenUsed="0"/>
+    <w:lsdException w:name="Colorful Grid" w:semiHidden="0" w:uiPriority="73" w:unhideWhenUsed="0"/>
+    <w:lsdException w:name="Light Shading Accent 1" w:semiHidden="0" w:uiPriority="60" w:unhideWhenUsed="0"/>
+    <w:lsdException w:name="Light List Accent 1" w:semiHidden="0" w:uiPriority="61" w:unhideWhenUsed="0"/>
+    <w:lsdException w:name="Light Grid Accent 1" w:semiHidden="0" w:uiPriority="62" w:unhideWhenUsed="0"/>
+    <w:lsdException w:name="Medium Shading 1 Accent 1" w:semiHidden="0" w:uiPriority="63" w:unhideWhenUsed="0"/>
+    <w:lsdException w:name="Medium Shading 2 Accent 1" w:semiHidden="0" w:uiPriority="64" w:unhideWhenUsed="0"/>
+    <w:lsdException w:name="Medium List 1 Accent 1" w:semiHidden="0" w:uiPriority="65" w:unhideWhenUsed="0"/>
+    <w:lsdException w:name="Revision" w:unhideWhenUsed="0"/>
+    <w:lsdException w:name="List Paragraph" w:semiHidden="0" w:uiPriority="34" w:unhideWhenUsed="0" w:qFormat="1"/>
+    <w:lsdException w:name="Quote" w:semiHidden="0" w:uiPriority="29" w:unhideWhenUsed="0" w:qFormat="1"/>
+    <w:lsdException w:name="Intense Quote" w:semiHidden="0" w:uiPriority="30" w:unhideWhenUsed="0" w:qFormat="1"/>
+    <w:lsdException w:name="Medium List 2 Accent 1" w:semiHidden="0" w:uiPriority="66" w:unhideWhenUsed="0"/>
+    <w:lsdException w:name="Medium Grid 1 Accent 1" w:semiHidden="0" w:uiPriority="67" w:unhideWhenUsed="0"/>
+    <w:lsdException w:name="Medium Grid 2 Accent 1" w:semiHidden="0" w:uiPriority="68" w:unhideWhenUsed="0"/>
+    <w:lsdException w:name="Medium Grid 3 Accent 1" w:semiHidden="0" w:uiPriority="69" w:unhideWhenUsed="0"/>
+    <w:lsdException w:name="Dark List Accent 1" w:semiHidden="0" w:uiPriority="70" w:unhideWhenUsed="0"/>
+    <w:lsdException w:name="Colorful Shading Accent 1" w:semiHidden="0" w:uiPriority="71" w:unhideWhenUsed="0"/>
+    <w:lsdException w:name="Colorful List Accent 1" w:semiHidden="0" w:uiPriority="72" w:unhideWhenUsed="0"/>
+    <w:lsdException w:name="Colorful Grid Accent 1" w:semiHidden="0" w:uiPriority="73" w:unhideWhenUsed="0"/>
+    <w:lsdException w:name="Light Shading Accent 2" w:semiHidden="0" w:uiPriority="60" w:unhideWhenUsed="0"/>
+    <w:lsdException w:name="Light List Accent 2" w:semiHidden="0" w:uiPriority="61" w:unhideWhenUsed="0"/>
+    <w:lsdException w:name="Light Grid Accent 2" w:semiHidden="0" w:uiPriority="62" w:unhideWhenUsed="0"/>
+    <w:lsdException w:name="Medium Shading 1 Accent 2" w:semiHidden="0" w:uiPriority="63" w:unhideWhenUsed="0"/>
+    <w:lsdException w:name="Medium Shading 2 Accent 2" w:semiHidden="0" w:uiPriority="64" w:unhideWhenUsed="0"/>
+    <w:lsdException w:name="Medium List 1 Accent 2" w:semiHidden="0" w:uiPriority="65" w:unhideWhenUsed="0"/>
+    <w:lsdException w:name="Medium List 2 Accent 2" w:semiHidden="0" w:uiPriority="66" w:unhideWhenUsed="0"/>
+    <w:lsdException w:name="Medium Grid 1 Accent 2" w:semiHidden="0" w:uiPriority="67" w:unhideWhenUsed="0"/>
+    <w:lsdException w:name="Medium Grid 2 Accent 2" w:semiHidden="0" w:uiPriority="68" w:unhideWhenUsed="0"/>
+    <w:lsdException w:name="Medium Grid 3 Accent 2" w:semiHidden="0" w:uiPriority="69" w:unhideWhenUsed="0"/>
+    <w:lsdException w:name="Dark List Accent 2" w:semiHidden="0" w:uiPriority="70" w:unhideWhenUsed="0"/>
+    <w:lsdException w:name="Colorful Shading Accent 2" w:semiHidden="0" w:uiPriority="71" w:unhideWhenUsed="0"/>
+    <w:lsdException w:name="Colorful List Accent 2" w:semiHidden="0" w:uiPriority="72" w:unhideWhenUsed="0"/>
+    <w:lsdException w:name="Colorful Grid Accent 2" w:semiHidden="0" w:uiPriority="73" w:unhideWhenUsed="0"/>
+    <w:lsdException w:name="Light Shading Accent 3" w:semiHidden="0" w:uiPriority="60" w:unhideWhenUsed="0"/>
+    <w:lsdException w:name="Light List Accent 3" w:semiHidden="0" w:uiPriority="61" w:unhideWhenUsed="0"/>
+    <w:lsdException w:name="Light Grid Accent 3" w:semiHidden="0" w:uiPriority="62" w:unhideWhenUsed="0"/>
+    <w:lsdException w:name="Medium Shading 1 Accent 3" w:semiHidden="0" w:uiPriority="63" w:unhideWhenUsed="0"/>
+    <w:lsdException w:name="Medium Shading 2 Accent 3" w:semiHidden="0" w:uiPriority="64" w:unhideWhenUsed="0"/>
+    <w:lsdException w:name="Medium List 1 Accent 3" w:semiHidden="0" w:uiPriority="65" w:unhideWhenUsed="0"/>
+    <w:lsdException w:name="Medium List 2 Accent 3" w:semiHidden="0" w:uiPriority="66" w:unhideWhenUsed="0"/>
+    <w:lsdException w:name="Medium Grid 1 Accent 3" w:semiHidden="0" w:uiPriority="67" w:unhideWhenUsed="0"/>
+    <w:lsdException w:name="Medium Grid 2 Accent 3" w:semiHidden="0" w:uiPriority="68" w:unhideWhenUsed="0"/>
+    <w:lsdException w:name="Medium Grid 3 Accent 3" w:semiHidden="0" w:uiPriority="69" w:unhideWhenUsed="0"/>
+    <w:lsdException w:name="Dark List Accent 3" w:semiHidden="0" w:uiPriority="70" w:unhideWhenUsed="0"/>
+    <w:lsdException w:name="Colorful Shading Accent 3" w:semiHidden="0" w:uiPriority="71" w:unhideWhenUsed="0"/>
+    <w:lsdException w:name="Colorful List Accent 3" w:semiHidden="0" w:uiPriority="72" w:unhideWhenUsed="0"/>
+    <w:lsdException w:name="Colorful Grid Accent 3" w:semiHidden="0" w:uiPriority="73" w:unhideWhenUsed="0"/>
+    <w:lsdException w:name="Light Shading Accent 4" w:semiHidden="0" w:uiPriority="60" w:unhideWhenUsed="0"/>
+    <w:lsdException w:name="Light List Accent 4" w:semiHidden="0" w:uiPriority="61" w:unhideWhenUsed="0"/>
+    <w:lsdException w:name="Light Grid Accent 4" w:semiHidden="0" w:uiPriority="62" w:unhideWhenUsed="0"/>
+    <w:lsdException w:name="Medium Shading 1 Accent 4" w:semiHidden="0" w:uiPriority="63" w:unhideWhenUsed="0"/>
+    <w:lsdException w:name="Medium Shading 2 Accent 4" w:semiHidden="0" w:uiPriority="64" w:unhideWhenUsed="0"/>
+    <w:lsdException w:name="Medium List 1 Accent 4" w:semiHidden="0" w:uiPriority="65" w:unhideWhenUsed="0"/>
+    <w:lsdException w:name="Medium List 2 Accent 4" w:semiHidden="0" w:uiPriority="66" w:unhideWhenUsed="0"/>
+    <w:lsdException w:name="Medium Grid 1 Accent 4" w:semiHidden="0" w:uiPriority="67" w:unhideWhenUsed="0"/>
+    <w:lsdException w:name="Medium Grid 2 Accent 4" w:semiHidden="0" w:uiPriority="68" w:unhideWhenUsed="0"/>
+    <w:lsdException w:name="Medium Grid 3 Accent 4" w:semiHidden="0" w:uiPriority="69" w:unhideWhenUsed="0"/>
+    <w:lsdException w:name="Dark List Accent 4" w:semiHidden="0" w:uiPriority="70" w:unhideWhenUsed="0"/>
+    <w:lsdException w:name="Colorful Shading Accent 4" w:semiHidden="0" w:uiPriority="71" w:unhideWhenUsed="0"/>
+    <w:lsdException w:name="Colorful List Accent 4" w:semiHidden="0" w:uiPriority="72" w:unhideWhenUsed="0"/>
+    <w:lsdException w:name="Colorful Grid Accent 4" w:semiHidden="0" w:uiPriority="73" w:unhideWhenUsed="0"/>
+    <w:lsdException w:name="Light Shading Accent 5" w:semiHidden="0" w:uiPriority="60" w:unhideWhenUsed="0"/>
+    <w:lsdException w:name="Light List Accent 5" w:semiHidden="0" w:uiPriority="61" w:unhideWhenUsed="0"/>
+    <w:lsdException w:name="Light Grid Accent 5" w:semiHidden="0" w:uiPriority="62" w:unhideWhenUsed="0"/>
+    <w:lsdException w:name="Medium Shading 1 Accent 5" w:semiHidden="0" w:uiPriority="63" w:unhideWhenUsed="0"/>
+    <w:lsdException w:name="Medium Shading 2 Accent 5" w:semiHidden="0" w:uiPriority="64" w:unhideWhenUsed="0"/>
+    <w:lsdException w:name="Medium List 1 Accent 5" w:semiHidden="0" w:uiPriority="65" w:unhideWhenUsed="0"/>
+    <w:lsdException w:name="Medium List 2 Accent 5" w:semiHidden="0" w:uiPriority="66" w:unhideWhenUsed="0"/>
+    <w:lsdException w:name="Medium Grid 1 Accent 5" w:semiHidden="0" w:uiPriority="67" w:unhideWhenUsed="0"/>
+    <w:lsdException w:name="Medium Grid 2 Accent 5" w:semiHidden="0" w:uiPriority="68" w:unhideWhenUsed="0"/>
+    <w:lsdException w:name="Medium Grid 3 Accent 5" w:semiHidden="0" w:uiPriority="69" w:unhideWhenUsed="0"/>
+    <w:lsdException w:name="Dark List Accent 5" w:semiHidden="0" w:uiPriority="70" w:unhideWhenUsed="0"/>
+    <w:lsdException w:name="Colorful Shading Accent 5" w:semiHidden="0" w:uiPriority="71" w:unhideWhenUsed="0"/>
+    <w:lsdException w:name="Colorful List Accent 5" w:semiHidden="0" w:uiPriority="72" w:unhideWhenUsed="0"/>
+    <w:lsdException w:name="Colorful Grid Accent 5" w:semiHidden="0" w:uiPriority="73" w:unhideWhenUsed="0"/>
+    <w:lsdException w:name="Light Shading Accent 6" w:semiHidden="0" w:uiPriority="60" w:unhideWhenUsed="0"/>
+    <w:lsdException w:name="Light List Accent 6" w:semiHidden="0" w:uiPriority="61" w:unhideWhenUsed="0"/>
+    <w:lsdException w:name="Light Grid Accent 6" w:semiHidden="0" w:uiPriority="62" w:unhideWhenUsed="0"/>
+    <w:lsdException w:name="Medium Shading 1 Accent 6" w:semiHidden="0" w:uiPriority="63" w:unhideWhenUsed="0"/>
+    <w:lsdException w:name="Medium Shading 2 Accent 6" w:semiHidden="0" w:uiPriority="64" w:unhideWhenUsed="0"/>
+    <w:lsdException w:name="Medium List 1 Accent 6" w:semiHidden="0" w:uiPriority="65" w:unhideWhenUsed="0"/>
+    <w:lsdException w:name="Medium List 2 Accent 6" w:semiHidden="0" w:uiPriority="66" w:unhideWhenUsed="0"/>
+    <w:lsdException w:name="Medium Grid 1 Accent 6" w:semiHidden="0" w:uiPriority="67" w:unhideWhenUsed="0"/>
+    <w:lsdException w:name="Medium Grid 2 Accent 6" w:semiHidden="0" w:uiPriority="68" w:unhideWhenUsed="0"/>
+    <w:lsdException w:name="Medium Grid 3 Accent 6" w:semiHidden="0" w:uiPriority="69" w:unhideWhenUsed="0"/>
+    <w:lsdException w:name="Dark List Accent 6" w:semiHidden="0" w:uiPriority="70" w:unhideWhenUsed="0"/>
+    <w:lsdException w:name="Colorful Shading Accent 6" w:semiHidden="0" w:uiPriority="71" w:unhideWhenUsed="0"/>
+    <w:lsdException w:name="Colorful List Accent 6" w:semiHidden="0" w:uiPriority="72" w:unhideWhenUsed="0"/>
+    <w:lsdException w:name="Colorful Grid Accent 6" w:semiHidden="0" w:uiPriority="73" w:unhideWhenUsed="0"/>
+    <w:lsdException w:name="Subtle Emphasis" w:semiHidden="0" w:uiPriority="19" w:unhideWhenUsed="0" w:qFormat="1"/>
+    <w:lsdException w:name="Intense Emphasis" w:semiHidden="0" w:uiPriority="21" w:unhideWhenUsed="0" w:qFormat="1"/>
+    <w:lsdException w:name="Subtle Reference" w:semiHidden="0" w:uiPriority="31" w:unhideWhenUsed="0" w:qFormat="1"/>
+    <w:lsdException w:name="Intense Reference" w:semiHidden="0" w:uiPriority="32" w:unhideWhenUsed="0" w:qFormat="1"/>
+    <w:lsdException w:name="Book Title" w:semiHidden="0" w:uiPriority="33" w:unhideWhenUsed="0" w:qFormat="1"/>
+    <w:lsdException w:name="Bibliography" w:uiPriority="37"/>
+    <w:lsdException w:name="TOC Heading" w:uiPriority="39" w:qFormat="1"/>
+  </w:latentStyles>
+  <w:style w:type="paragraph" w:default="1" w:styleId="Normal">
+    <w:name w:val="Normal"/>
+    <w:qFormat/>
+    <w:rsid w:val="00915A8B"/>
+    <w:rPr>
+      <w:rFonts w:ascii="Berlin Sans FB" w:hAnsi="Berlin Sans FB"/>
+    </w:rPr>
+  </w:style>
+  <w:style w:type="paragraph" w:styleId="Heading1">
+    <w:name w:val="heading 1"/>
+    <w:basedOn w:val="Normal"/>
+    <w:next w:val="Normal"/>
+    <w:link w:val="Heading1Char"/>
+    <w:uiPriority w:val="9"/>
+    <w:qFormat/>
+    <w:rsid w:val="00915A8B"/>
+    <w:pPr>
+      <w:keepNext/>
+      <w:keepLines/>
+      <w:spacing w:before="400" w:after="40" w:line="240" w:lineRule="auto"/>
+      <w:outlineLvl w:val="0"/>
+    </w:pPr>
+    <w:rPr>
+      <w:rFonts w:asciiTheme="majorHAnsi" w:eastAsiaTheme="majorEastAsia" w:hAnsiTheme="majorHAnsi" w:cstheme="majorBidi"/>
+      <w:caps/>
+      <w:sz w:val="36"/>
+      <w:szCs w:val="36"/>
+    </w:rPr>
+  </w:style>
+  <w:style w:type="paragraph" w:styleId="Heading2">
+    <w:name w:val="heading 2"/>
+    <w:basedOn w:val="Normal"/>
+    <w:next w:val="Normal"/>
+    <w:link w:val="Heading2Char"/>
+    <w:uiPriority w:val="9"/>
+    <w:unhideWhenUsed/>
+    <w:qFormat/>
+    <w:rsid w:val="00915A8B"/>
+    <w:pPr>
+      <w:keepNext/>
+      <w:keepLines/>
+      <w:spacing w:before="120" w:after="0" w:line="240" w:lineRule="auto"/>
+      <w:outlineLvl w:val="1"/>
+    </w:pPr>
+    <w:rPr>
+      <w:rFonts w:asciiTheme="majorHAnsi" w:eastAsiaTheme="majorEastAsia" w:hAnsiTheme="majorHAnsi" w:cstheme="majorBidi"/>
+      <w:caps/>
+      <w:sz w:val="28"/>
+      <w:szCs w:val="28"/>
+    </w:rPr>
+  </w:style>
+  <w:style w:type="paragraph" w:styleId="Heading3">
+    <w:name w:val="heading 3"/>
+    <w:basedOn w:val="Normal"/>
+    <w:next w:val="Normal"/>
+    <w:link w:val="Heading3Char"/>
+    <w:uiPriority w:val="9"/>
+    <w:unhideWhenUsed/>
+    <w:qFormat/>
+    <w:rsid w:val="00915A8B"/>
+    <w:pPr>
+      <w:keepNext/>
+      <w:keepLines/>
+      <w:spacing w:before="120" w:after="0" w:line="240" w:lineRule="auto"/>
+      <w:outlineLvl w:val="2"/>
+    </w:pPr>
+    <w:rPr>
+      <w:rFonts w:asciiTheme="majorHAnsi" w:eastAsiaTheme="majorEastAsia" w:hAnsiTheme="majorHAnsi" w:cstheme="majorBidi"/>
+      <w:smallCaps/>
+      <w:sz w:val="28"/>
+      <w:szCs w:val="28"/>
+    </w:rPr>
+  </w:style>
+  <w:style w:type="paragraph" w:styleId="Heading4">
+    <w:name w:val="heading 4"/>
+    <w:basedOn w:val="Normal"/>
+    <w:next w:val="Normal"/>
+    <w:link w:val="Heading4Char"/>
+    <w:uiPriority w:val="9"/>
+    <w:unhideWhenUsed/>
+    <w:qFormat/>
+    <w:rsid w:val="00915A8B"/>
+    <w:pPr>
+      <w:keepNext/>
+      <w:keepLines/>
+      <w:spacing w:before="120" w:after="0"/>
+      <w:outlineLvl w:val="3"/>
+    </w:pPr>
+    <w:rPr>
+      <w:rFonts w:asciiTheme="majorHAnsi" w:eastAsiaTheme="majorEastAsia" w:hAnsiTheme="majorHAnsi" w:cstheme="majorBidi"/>
+      <w:caps/>
+    </w:rPr>
+  </w:style>
+  <w:style w:type="paragraph" w:styleId="Heading5">
+    <w:name w:val="heading 5"/>
+    <w:basedOn w:val="Normal"/>
+    <w:next w:val="Normal"/>
+    <w:link w:val="Heading5Char"/>
+    <w:uiPriority w:val="9"/>
+    <w:semiHidden/>
+    <w:unhideWhenUsed/>
+    <w:qFormat/>
+    <w:rsid w:val="00915A8B"/>
+    <w:pPr>
+      <w:keepNext/>
+      <w:keepLines/>
+      <w:spacing w:before="120" w:after="0"/>
+      <w:outlineLvl w:val="4"/>
+    </w:pPr>
+    <w:rPr>
+      <w:rFonts w:asciiTheme="majorHAnsi" w:eastAsiaTheme="majorEastAsia" w:hAnsiTheme="majorHAnsi" w:cstheme="majorBidi"/>
+      <w:i/>
+      <w:iCs/>
+      <w:caps/>
+    </w:rPr>
+  </w:style>
+  <w:style w:type="paragraph" w:styleId="Heading6">
+    <w:name w:val="heading 6"/>
+    <w:basedOn w:val="Normal"/>
+    <w:next w:val="Normal"/>
+    <w:link w:val="Heading6Char"/>
+    <w:uiPriority w:val="9"/>
+    <w:semiHidden/>
+    <w:unhideWhenUsed/>
+    <w:qFormat/>
+    <w:rsid w:val="00915A8B"/>
+    <w:pPr>
+      <w:keepNext/>
+      <w:keepLines/>
+      <w:spacing w:before="120" w:after="0"/>
+      <w:outlineLvl w:val="5"/>
+    </w:pPr>
+    <w:rPr>
+      <w:rFonts w:asciiTheme="majorHAnsi" w:eastAsiaTheme="majorEastAsia" w:hAnsiTheme="majorHAnsi" w:cstheme="majorBidi"/>
+      <w:b/>
+      <w:bCs/>
+      <w:caps/>
+      <w:color w:val="262626" w:themeColor="text1" w:themeTint="D9"/>
+      <w:sz w:val="20"/>
+      <w:szCs w:val="20"/>
+    </w:rPr>
+  </w:style>
+  <w:style w:type="paragraph" w:styleId="Heading7">
+    <w:name w:val="heading 7"/>
+    <w:basedOn w:val="Normal"/>
+    <w:next w:val="Normal"/>
+    <w:link w:val="Heading7Char"/>
+    <w:uiPriority w:val="9"/>
+    <w:semiHidden/>
+    <w:unhideWhenUsed/>
+    <w:qFormat/>
+    <w:rsid w:val="00915A8B"/>
+    <w:pPr>
+      <w:keepNext/>
+      <w:keepLines/>
+      <w:spacing w:before="120" w:after="0"/>
+      <w:outlineLvl w:val="6"/>
+    </w:pPr>
+    <w:rPr>
+      <w:rFonts w:asciiTheme="majorHAnsi" w:eastAsiaTheme="majorEastAsia" w:hAnsiTheme="majorHAnsi" w:cstheme="majorBidi"/>
+      <w:b/>
+      <w:bCs/>
+      <w:i/>
+      <w:iCs/>
+      <w:caps/>
+      <w:color w:val="262626" w:themeColor="text1" w:themeTint="D9"/>
+      <w:sz w:val="20"/>
+      <w:szCs w:val="20"/>
+    </w:rPr>
+  </w:style>
+  <w:style w:type="paragraph" w:styleId="Heading8">
+    <w:name w:val="heading 8"/>
+    <w:basedOn w:val="Normal"/>
+    <w:next w:val="Normal"/>
+    <w:link w:val="Heading8Char"/>
+    <w:uiPriority w:val="9"/>
+    <w:semiHidden/>
+    <w:unhideWhenUsed/>
+    <w:qFormat/>
+    <w:rsid w:val="00915A8B"/>
+    <w:pPr>
+      <w:keepNext/>
+      <w:keepLines/>
+      <w:spacing w:before="120" w:after="0"/>
+      <w:outlineLvl w:val="7"/>
+    </w:pPr>
+    <w:rPr>
+      <w:rFonts w:asciiTheme="majorHAnsi" w:eastAsiaTheme="majorEastAsia" w:hAnsiTheme="majorHAnsi" w:cstheme="majorBidi"/>
+      <w:b/>
+      <w:bCs/>
+      <w:caps/>
+      <w:color w:val="7F7F7F" w:themeColor="text1" w:themeTint="80"/>
+      <w:sz w:val="20"/>
+      <w:szCs w:val="20"/>
+    </w:rPr>
+  </w:style>
+  <w:style w:type="paragraph" w:styleId="Heading9">
+    <w:name w:val="heading 9"/>
+    <w:basedOn w:val="Normal"/>
+    <w:next w:val="Normal"/>
+    <w:link w:val="Heading9Char"/>
+    <w:uiPriority w:val="9"/>
+    <w:semiHidden/>
+    <w:unhideWhenUsed/>
+    <w:qFormat/>
+    <w:rsid w:val="00915A8B"/>
+    <w:pPr>
+      <w:keepNext/>
+      <w:keepLines/>
+      <w:spacing w:before="120" w:after="0"/>
+      <w:outlineLvl w:val="8"/>
+    </w:pPr>
+    <w:rPr>
+      <w:rFonts w:asciiTheme="majorHAnsi" w:eastAsiaTheme="majorEastAsia" w:hAnsiTheme="majorHAnsi" w:cstheme="majorBidi"/>
+      <w:b/>
+      <w:bCs/>
+      <w:i/>
+      <w:iCs/>
+      <w:caps/>
+      <w:color w:val="7F7F7F" w:themeColor="text1" w:themeTint="80"/>
+      <w:sz w:val="20"/>
+      <w:szCs w:val="20"/>
+    </w:rPr>
+  </w:style>
+  <w:style w:type="character" w:default="1" w:styleId="DefaultParagraphFont">
+    <w:name w:val="Default Paragraph Font"/>
+    <w:uiPriority w:val="1"/>
+    <w:semiHidden/>
+    <w:unhideWhenUsed/>
+  </w:style>
+  <w:style w:type="table" w:default="1" w:styleId="TableNormal">
+    <w:name w:val="Normal Table"/>
+    <w:uiPriority w:val="99"/>
+    <w:semiHidden/>
+    <w:unhideWhenUsed/>
+    <w:tblPr>
+      <w:tblInd w:w="0" w:type="dxa"/>
+      <w:tblCellMar>
+        <w:top w:w="0" w:type="dxa"/>
+        <w:left w:w="108" w:type="dxa"/>
+        <w:bottom w:w="0" w:type="dxa"/>
+        <w:right w:w="108" w:type="dxa"/>
+      </w:tblCellMar>
+    </w:tblPr>
+  </w:style>
+  <w:style w:type="numbering" w:default="1" w:styleId="NoList">
+    <w:name w:val="No List"/>
+    <w:uiPriority w:val="99"/>
+    <w:semiHidden/>
+    <w:unhideWhenUsed/>
+  </w:style>
+  <w:style w:type="character" w:customStyle="1" w:styleId="Heading1Char">
+    <w:name w:val="Heading 1 Char"/>
+    <w:basedOn w:val="DefaultParagraphFont"/>
+    <w:link w:val="Heading1"/>
+    <w:uiPriority w:val="9"/>
+    <w:rsid w:val="00915A8B"/>
+    <w:rPr>
+      <w:rFonts w:asciiTheme="majorHAnsi" w:eastAsiaTheme="majorEastAsia" w:hAnsiTheme="majorHAnsi" w:cstheme="majorBidi"/>
+      <w:caps/>
+      <w:sz w:val="36"/>
+      <w:szCs w:val="36"/>
+    </w:rPr>
+  </w:style>
+  <w:style w:type="character" w:customStyle="1" w:styleId="Heading2Char">
+    <w:name w:val="Heading 2 Char"/>
+    <w:basedOn w:val="DefaultParagraphFont"/>
+    <w:link w:val="Heading2"/>
+    <w:uiPriority w:val="9"/>
+    <w:rsid w:val="00915A8B"/>
+    <w:rPr>
+      <w:rFonts w:asciiTheme="majorHAnsi" w:eastAsiaTheme="majorEastAsia" w:hAnsiTheme="majorHAnsi" w:cstheme="majorBidi"/>
+      <w:caps/>
+      <w:sz w:val="28"/>
+      <w:szCs w:val="28"/>
+    </w:rPr>
+  </w:style>
+  <w:style w:type="character" w:customStyle="1" w:styleId="Heading3Char">
+    <w:name w:val="Heading 3 Char"/>
+    <w:basedOn w:val="DefaultParagraphFont"/>
+    <w:link w:val="Heading3"/>
+    <w:uiPriority w:val="9"/>
+    <w:rsid w:val="00915A8B"/>
+    <w:rPr>
+      <w:rFonts w:asciiTheme="majorHAnsi" w:eastAsiaTheme="majorEastAsia" w:hAnsiTheme="majorHAnsi" w:cstheme="majorBidi"/>
+      <w:smallCaps/>
+      <w:sz w:val="28"/>
+      <w:szCs w:val="28"/>
+    </w:rPr>
+  </w:style>
+  <w:style w:type="character" w:customStyle="1" w:styleId="Heading4Char">
+    <w:name w:val="Heading 4 Char"/>
+    <w:basedOn w:val="DefaultParagraphFont"/>
+    <w:link w:val="Heading4"/>
+    <w:uiPriority w:val="9"/>
+    <w:rsid w:val="00915A8B"/>
+    <w:rPr>
+      <w:rFonts w:asciiTheme="majorHAnsi" w:eastAsiaTheme="majorEastAsia" w:hAnsiTheme="majorHAnsi" w:cstheme="majorBidi"/>
+      <w:caps/>
+    </w:rPr>
+  </w:style>
+  <w:style w:type="character" w:customStyle="1" w:styleId="Heading5Char">
+    <w:name w:val="Heading 5 Char"/>
+    <w:basedOn w:val="DefaultParagraphFont"/>
+    <w:link w:val="Heading5"/>
+    <w:uiPriority w:val="9"/>
+    <w:semiHidden/>
+    <w:rsid w:val="00915A8B"/>
+    <w:rPr>
+      <w:rFonts w:asciiTheme="majorHAnsi" w:eastAsiaTheme="majorEastAsia" w:hAnsiTheme="majorHAnsi" w:cstheme="majorBidi"/>
+      <w:i/>
+      <w:iCs/>
+      <w:caps/>
+    </w:rPr>
+  </w:style>
+  <w:style w:type="character" w:customStyle="1" w:styleId="Heading6Char">
+    <w:name w:val="Heading 6 Char"/>
+    <w:basedOn w:val="DefaultParagraphFont"/>
+    <w:link w:val="Heading6"/>
+    <w:uiPriority w:val="9"/>
+    <w:semiHidden/>
+    <w:rsid w:val="00915A8B"/>
+    <w:rPr>
+      <w:rFonts w:asciiTheme="majorHAnsi" w:eastAsiaTheme="majorEastAsia" w:hAnsiTheme="majorHAnsi" w:cstheme="majorBidi"/>
+      <w:b/>
+      <w:bCs/>
+      <w:caps/>
+      <w:color w:val="262626" w:themeColor="text1" w:themeTint="D9"/>
+      <w:sz w:val="20"/>
+      <w:szCs w:val="20"/>
+    </w:rPr>
+  </w:style>
+  <w:style w:type="character" w:customStyle="1" w:styleId="Heading7Char">
+    <w:name w:val="Heading 7 Char"/>
+    <w:basedOn w:val="DefaultParagraphFont"/>
+    <w:link w:val="Heading7"/>
+    <w:uiPriority w:val="9"/>
+    <w:semiHidden/>
+    <w:rsid w:val="00915A8B"/>
+    <w:rPr>
+      <w:rFonts w:asciiTheme="majorHAnsi" w:eastAsiaTheme="majorEastAsia" w:hAnsiTheme="majorHAnsi" w:cstheme="majorBidi"/>
+      <w:b/>
+      <w:bCs/>
+      <w:i/>
+      <w:iCs/>
+      <w:caps/>
+      <w:color w:val="262626" w:themeColor="text1" w:themeTint="D9"/>
+      <w:sz w:val="20"/>
+      <w:szCs w:val="20"/>
+    </w:rPr>
+  </w:style>
+  <w:style w:type="character" w:customStyle="1" w:styleId="Heading8Char">
+    <w:name w:val="Heading 8 Char"/>
+    <w:basedOn w:val="DefaultParagraphFont"/>
+    <w:link w:val="Heading8"/>
+    <w:uiPriority w:val="9"/>
+    <w:semiHidden/>
+    <w:rsid w:val="00915A8B"/>
+    <w:rPr>
+      <w:rFonts w:asciiTheme="majorHAnsi" w:eastAsiaTheme="majorEastAsia" w:hAnsiTheme="majorHAnsi" w:cstheme="majorBidi"/>
+      <w:b/>
+      <w:bCs/>
+      <w:caps/>
+      <w:color w:val="7F7F7F" w:themeColor="text1" w:themeTint="80"/>
+      <w:sz w:val="20"/>
+      <w:szCs w:val="20"/>
+    </w:rPr>
+  </w:style>
+  <w:style w:type="character" w:customStyle="1" w:styleId="Heading9Char">
+    <w:name w:val="Heading 9 Char"/>
+    <w:basedOn w:val="DefaultParagraphFont"/>
+    <w:link w:val="Heading9"/>
+    <w:uiPriority w:val="9"/>
+    <w:semiHidden/>
+    <w:rsid w:val="00915A8B"/>
+    <w:rPr>
+      <w:rFonts w:asciiTheme="majorHAnsi" w:eastAsiaTheme="majorEastAsia" w:hAnsiTheme="majorHAnsi" w:cstheme="majorBidi"/>
+      <w:b/>
+      <w:bCs/>
+      <w:i/>
+      <w:iCs/>
+      <w:caps/>
+      <w:color w:val="7F7F7F" w:themeColor="text1" w:themeTint="80"/>
+      <w:sz w:val="20"/>
+      <w:szCs w:val="20"/>
+    </w:rPr>
+  </w:style>
+  <w:style w:type="paragraph" w:styleId="Caption">
+    <w:name w:val="caption"/>
+    <w:basedOn w:val="Normal"/>
+    <w:next w:val="Normal"/>
+    <w:uiPriority w:val="35"/>
+    <w:unhideWhenUsed/>
+    <w:qFormat/>
+    <w:rsid w:val="00915A8B"/>
+    <w:pPr>
+      <w:spacing w:line="240" w:lineRule="auto"/>
+    </w:pPr>
+    <w:rPr>
+      <w:bCs/>
+      <w:i/>
+      <w:smallCaps/>
+      <w:color w:val="595959" w:themeColor="text1" w:themeTint="A6"/>
+      <w:sz w:val="20"/>
+    </w:rPr>
+  </w:style>
+  <w:style w:type="paragraph" w:styleId="Title">
+    <w:name w:val="Title"/>
+    <w:basedOn w:val="Normal"/>
+    <w:next w:val="Normal"/>
+    <w:link w:val="TitleChar"/>
+    <w:uiPriority w:val="10"/>
+    <w:qFormat/>
+    <w:rsid w:val="00915A8B"/>
+    <w:pPr>
+      <w:spacing w:after="0" w:line="240" w:lineRule="auto"/>
+      <w:contextualSpacing/>
+    </w:pPr>
+    <w:rPr>
+      <w:rFonts w:asciiTheme="majorHAnsi" w:eastAsiaTheme="majorEastAsia" w:hAnsiTheme="majorHAnsi" w:cstheme="majorBidi"/>
+      <w:caps/>
+      <w:color w:val="404040" w:themeColor="text1" w:themeTint="BF"/>
+      <w:spacing w:val="-10"/>
+      <w:sz w:val="72"/>
+      <w:szCs w:val="72"/>
+    </w:rPr>
+  </w:style>
+  <w:style w:type="character" w:customStyle="1" w:styleId="TitleChar">
+    <w:name w:val="Title Char"/>
+    <w:basedOn w:val="DefaultParagraphFont"/>
+    <w:link w:val="Title"/>
+    <w:uiPriority w:val="10"/>
+    <w:rsid w:val="00915A8B"/>
+    <w:rPr>
+      <w:rFonts w:asciiTheme="majorHAnsi" w:eastAsiaTheme="majorEastAsia" w:hAnsiTheme="majorHAnsi" w:cstheme="majorBidi"/>
+      <w:caps/>
+      <w:color w:val="404040" w:themeColor="text1" w:themeTint="BF"/>
+      <w:spacing w:val="-10"/>
+      <w:sz w:val="72"/>
+      <w:szCs w:val="72"/>
+    </w:rPr>
+  </w:style>
+  <w:style w:type="paragraph" w:styleId="Subtitle">
+    <w:name w:val="Subtitle"/>
+    <w:basedOn w:val="Normal"/>
+    <w:next w:val="Normal"/>
+    <w:link w:val="SubtitleChar"/>
+    <w:uiPriority w:val="11"/>
+    <w:qFormat/>
+    <w:rsid w:val="00915A8B"/>
+    <w:pPr>
+      <w:numPr>
+        <w:ilvl w:val="1"/>
+      </w:numPr>
+    </w:pPr>
+    <w:rPr>
+      <w:rFonts w:asciiTheme="majorHAnsi" w:eastAsiaTheme="majorEastAsia" w:hAnsiTheme="majorHAnsi" w:cstheme="majorBidi"/>
+      <w:smallCaps/>
+      <w:color w:val="595959" w:themeColor="text1" w:themeTint="A6"/>
+      <w:sz w:val="28"/>
+      <w:szCs w:val="28"/>
+    </w:rPr>
+  </w:style>
+  <w:style w:type="character" w:customStyle="1" w:styleId="SubtitleChar">
+    <w:name w:val="Subtitle Char"/>
+    <w:basedOn w:val="DefaultParagraphFont"/>
+    <w:link w:val="Subtitle"/>
+    <w:uiPriority w:val="11"/>
+    <w:rsid w:val="00915A8B"/>
+    <w:rPr>
+      <w:rFonts w:asciiTheme="majorHAnsi" w:eastAsiaTheme="majorEastAsia" w:hAnsiTheme="majorHAnsi" w:cstheme="majorBidi"/>
+      <w:smallCaps/>
+      <w:color w:val="595959" w:themeColor="text1" w:themeTint="A6"/>
+      <w:sz w:val="28"/>
+      <w:szCs w:val="28"/>
+    </w:rPr>
+  </w:style>
+  <w:style w:type="character" w:styleId="Strong">
+    <w:name w:val="Strong"/>
+    <w:basedOn w:val="DefaultParagraphFont"/>
+    <w:uiPriority w:val="22"/>
+    <w:qFormat/>
+    <w:rsid w:val="00915A8B"/>
+    <w:rPr>
+      <w:b/>
+      <w:bCs/>
+    </w:rPr>
+  </w:style>
+  <w:style w:type="character" w:styleId="Emphasis">
+    <w:name w:val="Emphasis"/>
+    <w:basedOn w:val="DefaultParagraphFont"/>
+    <w:uiPriority w:val="20"/>
+    <w:qFormat/>
+    <w:rsid w:val="00915A8B"/>
+    <w:rPr>
+      <w:i/>
+      <w:iCs/>
+    </w:rPr>
+  </w:style>
+  <w:style w:type="paragraph" w:styleId="NoSpacing">
+    <w:name w:val="No Spacing"/>
+    <w:uiPriority w:val="1"/>
+    <w:qFormat/>
+    <w:rsid w:val="00915A8B"/>
+    <w:pPr>
+      <w:spacing w:after="0" w:line="240" w:lineRule="auto"/>
+    </w:pPr>
+  </w:style>
+  <w:style w:type="paragraph" w:styleId="ListParagraph">
+    <w:name w:val="List Paragraph"/>
+    <w:basedOn w:val="Normal"/>
+    <w:uiPriority w:val="34"/>
+    <w:qFormat/>
+    <w:rsid w:val="00915A8B"/>
+    <w:pPr>
+      <w:ind w:left="720"/>
+      <w:contextualSpacing/>
+    </w:pPr>
+  </w:style>
+  <w:style w:type="paragraph" w:styleId="Quote">
+    <w:name w:val="Quote"/>
+    <w:basedOn w:val="Normal"/>
+    <w:next w:val="Normal"/>
+    <w:link w:val="QuoteChar"/>
+    <w:uiPriority w:val="29"/>
+    <w:qFormat/>
+    <w:rsid w:val="00915A8B"/>
+    <w:pPr>
+      <w:spacing w:before="160" w:line="240" w:lineRule="auto"/>
+      <w:ind w:left="720" w:right="720"/>
+    </w:pPr>
+    <w:rPr>
+      <w:rFonts w:asciiTheme="majorHAnsi" w:eastAsiaTheme="majorEastAsia" w:hAnsiTheme="majorHAnsi" w:cstheme="majorBidi"/>
+      <w:sz w:val="25"/>
+      <w:szCs w:val="25"/>
+    </w:rPr>
+  </w:style>
+  <w:style w:type="character" w:customStyle="1" w:styleId="QuoteChar">
+    <w:name w:val="Quote Char"/>
+    <w:basedOn w:val="DefaultParagraphFont"/>
+    <w:link w:val="Quote"/>
+    <w:uiPriority w:val="29"/>
+    <w:rsid w:val="00915A8B"/>
+    <w:rPr>
+      <w:rFonts w:asciiTheme="majorHAnsi" w:eastAsiaTheme="majorEastAsia" w:hAnsiTheme="majorHAnsi" w:cstheme="majorBidi"/>
+      <w:sz w:val="25"/>
+      <w:szCs w:val="25"/>
+    </w:rPr>
+  </w:style>
+  <w:style w:type="paragraph" w:styleId="IntenseQuote">
+    <w:name w:val="Intense Quote"/>
+    <w:basedOn w:val="Normal"/>
+    <w:next w:val="Normal"/>
+    <w:link w:val="IntenseQuoteChar"/>
+    <w:uiPriority w:val="30"/>
+    <w:qFormat/>
+    <w:rsid w:val="00915A8B"/>
+    <w:pPr>
+      <w:spacing w:before="280" w:after="280" w:line="240" w:lineRule="auto"/>
+      <w:ind w:left="1080" w:right="1080"/>
+      <w:jc w:val="center"/>
+    </w:pPr>
+    <w:rPr>
+      <w:rFonts w:asciiTheme="minorHAnsi" w:hAnsiTheme="minorHAnsi"/>
+      <w:color w:val="404040" w:themeColor="text1" w:themeTint="BF"/>
+      <w:sz w:val="32"/>
+      <w:szCs w:val="32"/>
+    </w:rPr>
+  </w:style>
+  <w:style w:type="character" w:customStyle="1" w:styleId="IntenseQuoteChar">
+    <w:name w:val="Intense Quote Char"/>
+    <w:basedOn w:val="DefaultParagraphFont"/>
+    <w:link w:val="IntenseQuote"/>
+    <w:uiPriority w:val="30"/>
+    <w:rsid w:val="00915A8B"/>
+    <w:rPr>
+      <w:color w:val="404040" w:themeColor="text1" w:themeTint="BF"/>
+      <w:sz w:val="32"/>
+      <w:szCs w:val="32"/>
+    </w:rPr>
+  </w:style>
+  <w:style w:type="character" w:styleId="SubtleEmphasis">
+    <w:name w:val="Subtle Emphasis"/>
+    <w:basedOn w:val="DefaultParagraphFont"/>
+    <w:uiPriority w:val="19"/>
+    <w:qFormat/>
+    <w:rsid w:val="00915A8B"/>
+    <w:rPr>
+      <w:i/>
+      <w:iCs/>
+      <w:color w:val="595959" w:themeColor="text1" w:themeTint="A6"/>
+    </w:rPr>
+  </w:style>
+  <w:style w:type="character" w:styleId="IntenseEmphasis">
+    <w:name w:val="Intense Emphasis"/>
+    <w:basedOn w:val="DefaultParagraphFont"/>
+    <w:uiPriority w:val="21"/>
+    <w:qFormat/>
+    <w:rsid w:val="00915A8B"/>
+    <w:rPr>
+      <w:b/>
+      <w:bCs/>
+      <w:i/>
+      <w:iCs/>
+    </w:rPr>
+  </w:style>
+  <w:style w:type="character" w:styleId="SubtleReference">
+    <w:name w:val="Subtle Reference"/>
+    <w:basedOn w:val="DefaultParagraphFont"/>
+    <w:uiPriority w:val="31"/>
+    <w:qFormat/>
+    <w:rsid w:val="00915A8B"/>
+    <w:rPr>
+      <w:smallCaps/>
+      <w:color w:val="404040" w:themeColor="text1" w:themeTint="BF"/>
+      <w:u w:val="single" w:color="7F7F7F" w:themeColor="text1" w:themeTint="80"/>
+    </w:rPr>
+  </w:style>
+  <w:style w:type="character" w:styleId="IntenseReference">
+    <w:name w:val="Intense Reference"/>
+    <w:basedOn w:val="DefaultParagraphFont"/>
+    <w:uiPriority w:val="32"/>
+    <w:qFormat/>
+    <w:rsid w:val="00915A8B"/>
+    <w:rPr>
+      <w:b/>
+      <w:bCs/>
+      <w:caps w:val="0"/>
+      <w:smallCaps/>
+      <w:color w:val="auto"/>
+      <w:spacing w:val="3"/>
+      <w:u w:val="single"/>
+    </w:rPr>
+  </w:style>
+  <w:style w:type="character" w:styleId="BookTitle">
+    <w:name w:val="Book Title"/>
+    <w:basedOn w:val="DefaultParagraphFont"/>
+    <w:uiPriority w:val="33"/>
+    <w:qFormat/>
+    <w:rsid w:val="00915A8B"/>
+    <w:rPr>
+      <w:b/>
+      <w:bCs/>
+      <w:smallCaps/>
+      <w:spacing w:val="7"/>
+    </w:rPr>
+  </w:style>
+  <w:style w:type="paragraph" w:styleId="TOCHeading">
+    <w:name w:val="TOC Heading"/>
+    <w:basedOn w:val="Heading1"/>
+    <w:next w:val="Normal"/>
+    <w:uiPriority w:val="39"/>
+    <w:semiHidden/>
+    <w:unhideWhenUsed/>
+    <w:qFormat/>
+    <w:rsid w:val="00915A8B"/>
+    <w:pPr>
+      <w:outlineLvl w:val="9"/>
+    </w:pPr>
+  </w:style>
+  <w:style w:type="character" w:styleId="Hyperlink">
+    <w:name w:val="Hyperlink"/>
+    <w:basedOn w:val="DefaultParagraphFont"/>
+    <w:uiPriority w:val="99"/>
+    <w:unhideWhenUsed/>
+    <w:rsid w:val="004E3788"/>
+    <w:rPr>
+      <w:color w:val="0563C1" w:themeColor="hyperlink"/>
+      <w:u w:val="single"/>
+    </w:rPr>
+  </w:style>
+  <w:style w:type="paragraph" w:styleId="BalloonText">
+    <w:name w:val="Balloon Text"/>
+    <w:basedOn w:val="Normal"/>
+    <w:link w:val="BalloonTextChar"/>
+    <w:uiPriority w:val="99"/>
+    <w:semiHidden/>
+    <w:unhideWhenUsed/>
+    <w:rsid w:val="00495ADB"/>
+    <w:pPr>
+      <w:spacing w:after="0" w:line="240" w:lineRule="auto"/>
+    </w:pPr>
+    <w:rPr>
+      <w:rFonts w:ascii="Tahoma" w:hAnsi="Tahoma" w:cs="Tahoma"/>
+      <w:sz w:val="16"/>
+      <w:szCs w:val="16"/>
+    </w:rPr>
+  </w:style>
+  <w:style w:type="character" w:customStyle="1" w:styleId="BalloonTextChar">
+    <w:name w:val="Balloon Text Char"/>
+    <w:basedOn w:val="DefaultParagraphFont"/>
+    <w:link w:val="BalloonText"/>
+    <w:uiPriority w:val="99"/>
+    <w:semiHidden/>
+    <w:rsid w:val="00495ADB"/>
+    <w:rPr>
+      <w:rFonts w:ascii="Tahoma" w:hAnsi="Tahoma" w:cs="Tahoma"/>
+      <w:sz w:val="16"/>
+      <w:szCs w:val="16"/>
+    </w:rPr>
+  </w:style>
+  <w:style w:type="character" w:styleId="CommentReference">
+    <w:name w:val="annotation reference"/>
+    <w:basedOn w:val="DefaultParagraphFont"/>
+    <w:uiPriority w:val="99"/>
+    <w:semiHidden/>
+    <w:unhideWhenUsed/>
+    <w:rsid w:val="00867653"/>
+    <w:rPr>
+      <w:sz w:val="16"/>
+      <w:szCs w:val="16"/>
+    </w:rPr>
+  </w:style>
+  <w:style w:type="paragraph" w:styleId="CommentText">
+    <w:name w:val="annotation text"/>
+    <w:basedOn w:val="Normal"/>
+    <w:link w:val="CommentTextChar"/>
+    <w:uiPriority w:val="99"/>
+    <w:semiHidden/>
+    <w:unhideWhenUsed/>
+    <w:rsid w:val="00867653"/>
+    <w:pPr>
+      <w:spacing w:line="240" w:lineRule="auto"/>
+    </w:pPr>
+    <w:rPr>
+      <w:sz w:val="20"/>
+      <w:szCs w:val="20"/>
+    </w:rPr>
+  </w:style>
+  <w:style w:type="character" w:customStyle="1" w:styleId="CommentTextChar">
+    <w:name w:val="Comment Text Char"/>
+    <w:basedOn w:val="DefaultParagraphFont"/>
+    <w:link w:val="CommentText"/>
+    <w:uiPriority w:val="99"/>
+    <w:semiHidden/>
+    <w:rsid w:val="00867653"/>
+    <w:rPr>
+      <w:rFonts w:ascii="Berlin Sans FB" w:hAnsi="Berlin Sans FB"/>
+      <w:sz w:val="20"/>
+      <w:szCs w:val="20"/>
+    </w:rPr>
+  </w:style>
+  <w:style w:type="paragraph" w:styleId="CommentSubject">
+    <w:name w:val="annotation subject"/>
+    <w:basedOn w:val="CommentText"/>
+    <w:next w:val="CommentText"/>
+    <w:link w:val="CommentSubjectChar"/>
+    <w:uiPriority w:val="99"/>
+    <w:semiHidden/>
+    <w:unhideWhenUsed/>
+    <w:rsid w:val="00867653"/>
+    <w:rPr>
+      <w:b/>
+      <w:bCs/>
+    </w:rPr>
+  </w:style>
+  <w:style w:type="character" w:customStyle="1" w:styleId="CommentSubjectChar">
+    <w:name w:val="Comment Subject Char"/>
+    <w:basedOn w:val="CommentTextChar"/>
+    <w:link w:val="CommentSubject"/>
+    <w:uiPriority w:val="99"/>
+    <w:semiHidden/>
+    <w:rsid w:val="00867653"/>
+    <w:rPr>
+      <w:rFonts w:ascii="Berlin Sans FB" w:hAnsi="Berlin Sans FB"/>
+      <w:b/>
+      <w:bCs/>
+      <w:sz w:val="20"/>
+      <w:szCs w:val="20"/>
+    </w:rPr>
+  </w:style>
+  <w:style w:type="character" w:customStyle="1" w:styleId="Mention">
+    <w:name w:val="Mention"/>
+    <w:basedOn w:val="DefaultParagraphFont"/>
     <w:uiPriority w:val="99"/>
     <w:semiHidden/>
     <w:unhideWhenUsed/>
@@ -4716,7 +5804,7 @@
   <a:extraClrSchemeLst/>
   <a:extLst>
     <a:ext uri="{05A4C25C-085E-4340-85A3-A5531E510DB2}">
-      <thm15:themeFamily xmlns:thm15="http://schemas.microsoft.com/office/thememl/2012/main" name="Office Theme" id="{62F939B6-93AF-4DB8-9C6B-D6C7DFDC589F}" vid="{4A3C46E8-61CC-4603-A589-7422A47A8E4A}"/>
+      <thm15:themeFamily xmlns:thm15="http://schemas.microsoft.com/office/thememl/2012/main" xmlns="" name="Office Theme" id="{62F939B6-93AF-4DB8-9C6B-D6C7DFDC589F}" vid="{4A3C46E8-61CC-4603-A589-7422A47A8E4A}"/>
     </a:ext>
   </a:extLst>
 </a:theme>
@@ -4727,7 +5815,7 @@
 </file>
 
 <file path=customXml/itemProps1.xml><?xml version="1.0" encoding="utf-8"?>
-<ds:datastoreItem xmlns:ds="http://schemas.openxmlformats.org/officeDocument/2006/customXml" ds:itemID="{FD2088B9-6412-4713-AD70-9244A6C0B833}">
+<ds:datastoreItem xmlns:ds="http://schemas.openxmlformats.org/officeDocument/2006/customXml" ds:itemID="{817BE781-37C0-47BD-9E4F-01E701780FD8}">
   <ds:schemaRefs>
     <ds:schemaRef ds:uri="http://schemas.openxmlformats.org/officeDocument/2006/bibliography"/>
   </ds:schemaRefs>

</xml_diff>

<commit_message>
Persistent data management done
</commit_message>
<xml_diff>
--- a/Documentation/SDD.docx
+++ b/Documentation/SDD.docx
@@ -1,10 +1,10 @@
 
 <file path=word/document.xml><?xml version="1.0" encoding="utf-8"?>
-<w:document xmlns:wpc="http://schemas.microsoft.com/office/word/2010/wordprocessingCanvas" xmlns:mc="http://schemas.openxmlformats.org/markup-compatibility/2006" xmlns:o="urn:schemas-microsoft-com:office:office" xmlns:r="http://schemas.openxmlformats.org/officeDocument/2006/relationships" xmlns:m="http://schemas.openxmlformats.org/officeDocument/2006/math" xmlns:v="urn:schemas-microsoft-com:vml" xmlns:wp14="http://schemas.microsoft.com/office/word/2010/wordprocessingDrawing" xmlns:wp="http://schemas.openxmlformats.org/drawingml/2006/wordprocessingDrawing" xmlns:w10="urn:schemas-microsoft-com:office:word" xmlns:w="http://schemas.openxmlformats.org/wordprocessingml/2006/main" xmlns:w14="http://schemas.microsoft.com/office/word/2010/wordml" xmlns:wpg="http://schemas.microsoft.com/office/word/2010/wordprocessingGroup" xmlns:wpi="http://schemas.microsoft.com/office/word/2010/wordprocessingInk" xmlns:wne="http://schemas.microsoft.com/office/word/2006/wordml" xmlns:wps="http://schemas.microsoft.com/office/word/2010/wordprocessingShape" mc:Ignorable="w14 wp14">
+<w:document xmlns:wpc="http://schemas.microsoft.com/office/word/2010/wordprocessingCanvas" xmlns:cx="http://schemas.microsoft.com/office/drawing/2014/chartex" xmlns:cx1="http://schemas.microsoft.com/office/drawing/2015/9/8/chartex" xmlns:cx2="http://schemas.microsoft.com/office/drawing/2015/10/21/chartex" xmlns:cx3="http://schemas.microsoft.com/office/drawing/2016/5/9/chartex" xmlns:cx4="http://schemas.microsoft.com/office/drawing/2016/5/10/chartex" xmlns:cx5="http://schemas.microsoft.com/office/drawing/2016/5/11/chartex" xmlns:cx6="http://schemas.microsoft.com/office/drawing/2016/5/12/chartex" xmlns:cx7="http://schemas.microsoft.com/office/drawing/2016/5/13/chartex" xmlns:cx8="http://schemas.microsoft.com/office/drawing/2016/5/14/chartex" xmlns:mc="http://schemas.openxmlformats.org/markup-compatibility/2006" xmlns:o="urn:schemas-microsoft-com:office:office" xmlns:r="http://schemas.openxmlformats.org/officeDocument/2006/relationships" xmlns:m="http://schemas.openxmlformats.org/officeDocument/2006/math" xmlns:v="urn:schemas-microsoft-com:vml" xmlns:wp14="http://schemas.microsoft.com/office/word/2010/wordprocessingDrawing" xmlns:wp="http://schemas.openxmlformats.org/drawingml/2006/wordprocessingDrawing" xmlns:w10="urn:schemas-microsoft-com:office:word" xmlns:w="http://schemas.openxmlformats.org/wordprocessingml/2006/main" xmlns:w14="http://schemas.microsoft.com/office/word/2010/wordml" xmlns:w15="http://schemas.microsoft.com/office/word/2012/wordml" xmlns:w16se="http://schemas.microsoft.com/office/word/2015/wordml/symex" xmlns:wpg="http://schemas.microsoft.com/office/word/2010/wordprocessingGroup" xmlns:wpi="http://schemas.microsoft.com/office/word/2010/wordprocessingInk" xmlns:wne="http://schemas.microsoft.com/office/word/2006/wordml" xmlns:wps="http://schemas.microsoft.com/office/word/2010/wordprocessingShape" mc:Ignorable="w14 w15 w16se wp14">
   <w:body>
     <w:p>
       <w:pPr>
-        <w:pStyle w:val="Title"/>
+        <w:pStyle w:val="Rubrik"/>
         <w:rPr>
           <w:lang w:val="en-GB"/>
         </w:rPr>
@@ -34,7 +34,7 @@
     </w:p>
     <w:p>
       <w:pPr>
-        <w:pStyle w:val="Subtitle"/>
+        <w:pStyle w:val="Underrubrik"/>
       </w:pPr>
       <w:r>
         <w:t xml:space="preserve">Version:  </w:t>
@@ -45,7 +45,7 @@
     </w:p>
     <w:p>
       <w:pPr>
-        <w:pStyle w:val="Subtitle"/>
+        <w:pStyle w:val="Underrubrik"/>
       </w:pPr>
       <w:r>
         <w:t xml:space="preserve">Date: </w:t>
@@ -63,7 +63,7 @@
         <w:rPr>
           <w:noProof/>
         </w:rPr>
-        <w:t>måndag den 15 maj 2017</w:t>
+        <w:t>tisdag den 16 maj 2017</w:t>
       </w:r>
       <w:r>
         <w:fldChar w:fldCharType="end"/>
@@ -71,7 +71,7 @@
     </w:p>
     <w:p>
       <w:pPr>
-        <w:pStyle w:val="Subtitle"/>
+        <w:pStyle w:val="Underrubrik"/>
         <w:rPr>
           <w:lang w:val="en-GB"/>
         </w:rPr>
@@ -106,7 +106,7 @@
     </w:p>
     <w:p>
       <w:pPr>
-        <w:pStyle w:val="Heading1"/>
+        <w:pStyle w:val="Rubrik1"/>
         <w:ind w:left="-5"/>
         <w:rPr>
           <w:lang w:val="en-GB"/>
@@ -136,7 +136,7 @@
     </w:p>
     <w:p>
       <w:pPr>
-        <w:pStyle w:val="Heading2"/>
+        <w:pStyle w:val="Rubrik2"/>
         <w:rPr>
           <w:lang w:val="en-GB"/>
         </w:rPr>
@@ -284,10 +284,10 @@
         </w:rPr>
         <w:t xml:space="preserve">Before any new code is written for the application, a test for the specified component will be make using the different specifications for the component as guidelines. This will lessen the number of bugs in the end product. The procedure can be read in depth at </w:t>
       </w:r>
-      <w:hyperlink r:id="rId7" w:history="1">
+      <w:hyperlink r:id="rId6" w:history="1">
         <w:r>
           <w:rPr>
-            <w:rStyle w:val="Hyperlink"/>
+            <w:rStyle w:val="Hyperlnk"/>
             <w:lang w:val="en-GB"/>
           </w:rPr>
           <w:t>https://blog.jetbrains.com/idea/2016/12/live-webinar-the-three-laws-of-tdd/</w:t>
@@ -385,7 +385,7 @@
     </w:p>
     <w:p>
       <w:pPr>
-        <w:pStyle w:val="Heading1"/>
+        <w:pStyle w:val="Rubrik1"/>
         <w:ind w:left="-5"/>
         <w:rPr>
           <w:lang w:val="en-GB"/>
@@ -596,7 +596,7 @@
     </w:p>
     <w:p>
       <w:pPr>
-        <w:pStyle w:val="Heading1"/>
+        <w:pStyle w:val="Rubrik1"/>
         <w:ind w:left="-5"/>
         <w:rPr>
           <w:lang w:val="en-GB"/>
@@ -626,7 +626,7 @@
     </w:p>
     <w:p>
       <w:pPr>
-        <w:pStyle w:val="Heading2"/>
+        <w:pStyle w:val="Rubrik2"/>
         <w:rPr>
           <w:lang w:val="en-GB"/>
         </w:rPr>
@@ -788,7 +788,7 @@
       <w:commentRangeEnd w:id="0"/>
       <w:r>
         <w:rPr>
-          <w:rStyle w:val="CommentReference"/>
+          <w:rStyle w:val="Kommentarsreferens"/>
         </w:rPr>
         <w:commentReference w:id="0"/>
       </w:r>
@@ -823,13 +823,13 @@
           <v:shape id="_x0000_i1025" type="#_x0000_t75" style="width:351.75pt;height:482.05pt" o:ole="">
             <v:imagedata r:id="rId9" o:title=""/>
           </v:shape>
-          <o:OLEObject Type="Embed" ProgID="Visio.Drawing.15" ShapeID="_x0000_i1025" DrawAspect="Content" ObjectID="_1556353413" r:id="rId10"/>
+          <o:OLEObject Type="Embed" ProgID="Visio.Drawing.15" ShapeID="_x0000_i1025" DrawAspect="Content" ObjectID="_1556441906" r:id="rId10"/>
         </w:object>
       </w:r>
     </w:p>
     <w:p>
       <w:pPr>
-        <w:pStyle w:val="Caption"/>
+        <w:pStyle w:val="Beskrivning"/>
         <w:ind w:firstLine="1304"/>
         <w:rPr>
           <w:lang w:val="en-GB"/>
@@ -878,7 +878,7 @@
     </w:p>
     <w:p>
       <w:pPr>
-        <w:pStyle w:val="Heading3"/>
+        <w:pStyle w:val="Rubrik3"/>
         <w:rPr>
           <w:lang w:val="en-GB"/>
         </w:rPr>
@@ -1285,7 +1285,7 @@
     </w:p>
     <w:p>
       <w:pPr>
-        <w:pStyle w:val="Heading4"/>
+        <w:pStyle w:val="Rubrik4"/>
         <w:rPr>
           <w:lang w:val="en-GB"/>
         </w:rPr>
@@ -1581,7 +1581,7 @@
     </w:p>
     <w:p>
       <w:pPr>
-        <w:pStyle w:val="Heading3"/>
+        <w:pStyle w:val="Rubrik3"/>
         <w:rPr>
           <w:lang w:val="en-GB"/>
         </w:rPr>
@@ -1653,7 +1653,7 @@
       <w:commentRangeEnd w:id="2"/>
       <w:r>
         <w:rPr>
-          <w:rStyle w:val="CommentReference"/>
+          <w:rStyle w:val="Kommentarsreferens"/>
         </w:rPr>
         <w:commentReference w:id="2"/>
       </w:r>
@@ -1708,7 +1708,7 @@
                         <w:txbxContent>
                           <w:p>
                             <w:pPr>
-                              <w:pStyle w:val="Caption"/>
+                              <w:pStyle w:val="Beskrivning"/>
                               <w:rPr>
                                 <w:noProof/>
                                 <w:lang w:val="en-GB"/>
@@ -1763,7 +1763,7 @@
               </wp:anchor>
             </w:drawing>
           </mc:Choice>
-          <mc:Fallback xmlns:w16se="http://schemas.microsoft.com/office/word/2015/wordml/symex" xmlns:w15="http://schemas.microsoft.com/office/word/2012/wordml" xmlns:cx8="http://schemas.microsoft.com/office/drawing/2016/5/14/chartex" xmlns:cx7="http://schemas.microsoft.com/office/drawing/2016/5/13/chartex" xmlns:cx6="http://schemas.microsoft.com/office/drawing/2016/5/12/chartex" xmlns:cx5="http://schemas.microsoft.com/office/drawing/2016/5/11/chartex" xmlns:cx4="http://schemas.microsoft.com/office/drawing/2016/5/10/chartex" xmlns:cx3="http://schemas.microsoft.com/office/drawing/2016/5/9/chartex" xmlns:cx2="http://schemas.microsoft.com/office/drawing/2015/10/21/chartex" xmlns:cx1="http://schemas.microsoft.com/office/drawing/2015/9/8/chartex" xmlns:cx="http://schemas.microsoft.com/office/drawing/2014/chartex">
+          <mc:Fallback>
             <w:pict>
               <v:shapetype w14:anchorId="3AE8B8F0" id="_x0000_t202" coordsize="21600,21600" o:spt="202" path="m,l,21600r21600,l21600,xe">
                 <v:stroke joinstyle="miter"/>
@@ -1925,7 +1925,7 @@
       <w:hyperlink w:anchor="_MVC,_MVP_and" w:history="1">
         <w:r>
           <w:rPr>
-            <w:rStyle w:val="Hyperlink"/>
+            <w:rStyle w:val="Hyperlnk"/>
             <w:lang w:val="en-GB"/>
           </w:rPr>
           <w:t>MVC, MVP and MVVM</w:t>
@@ -1997,7 +1997,7 @@
     </w:p>
     <w:p>
       <w:pPr>
-        <w:pStyle w:val="Heading4"/>
+        <w:pStyle w:val="Rubrik4"/>
         <w:rPr>
           <w:lang w:val="en-GB"/>
         </w:rPr>
@@ -2073,7 +2073,7 @@
       <w:hyperlink r:id="rId12" w:history="1">
         <w:r>
           <w:rPr>
-            <w:rStyle w:val="Hyperlink"/>
+            <w:rStyle w:val="Hyperlnk"/>
             <w:lang w:val="en-GB"/>
           </w:rPr>
           <w:t>http://greenrobot.org/eventbus/</w:t>
@@ -2127,7 +2127,7 @@
       <w:hyperlink r:id="rId13" w:history="1">
         <w:r>
           <w:rPr>
-            <w:rStyle w:val="Hyperlink"/>
+            <w:rStyle w:val="Hyperlnk"/>
             <w:lang w:val="en-GB"/>
           </w:rPr>
           <w:t>http://greenrobot.org/eventbus/documentation/how-to-get-started/</w:t>
@@ -2264,7 +2264,7 @@
     </w:p>
     <w:p>
       <w:pPr>
-        <w:pStyle w:val="Heading4"/>
+        <w:pStyle w:val="Rubrik4"/>
         <w:rPr>
           <w:lang w:val="en-GB"/>
         </w:rPr>
@@ -2528,7 +2528,7 @@
     </w:p>
     <w:p>
       <w:pPr>
-        <w:pStyle w:val="Caption"/>
+        <w:pStyle w:val="Beskrivning"/>
         <w:rPr>
           <w:lang w:val="en-US"/>
         </w:rPr>
@@ -2663,15 +2663,7 @@
         <w:rPr>
           <w:lang w:val="en-GB"/>
         </w:rPr>
-        <w:t xml:space="preserve"> if the task was in fact checked off. It will do the opposite if the user clicks on the check off box when it is already checked</w:t>
-      </w:r>
-      <w:bookmarkStart w:id="3" w:name="_GoBack"/>
-      <w:bookmarkEnd w:id="3"/>
-      <w:r>
-        <w:rPr>
-          <w:lang w:val="en-GB"/>
-        </w:rPr>
-        <w:t xml:space="preserve">. </w:t>
+        <w:t xml:space="preserve"> if the task was in fact checked off. It will do the opposite if the user clicks on the check off box when it is already checked. </w:t>
       </w:r>
     </w:p>
     <w:p>
@@ -2730,7 +2722,7 @@
     </w:p>
     <w:p>
       <w:pPr>
-        <w:pStyle w:val="Caption"/>
+        <w:pStyle w:val="Beskrivning"/>
         <w:rPr>
           <w:lang w:val="en-US"/>
         </w:rPr>
@@ -2770,7 +2762,7 @@
     </w:p>
     <w:p>
       <w:pPr>
-        <w:pStyle w:val="Heading3"/>
+        <w:pStyle w:val="Rubrik3"/>
         <w:rPr>
           <w:lang w:val="en-US"/>
         </w:rPr>
@@ -2849,7 +2841,7 @@
         <w:rPr>
           <w:lang w:val="en-US"/>
         </w:rPr>
-        <w:t>Some of the tests are tests for use-cases. These tests test the functionality of the software on a higher level compared to the other tests. The name</w:t>
+        <w:t>Some of the tests are for use-cases. These test the functionality of the software on a higher level compared to the other tests. The name</w:t>
       </w:r>
       <w:r>
         <w:rPr>
@@ -2860,7 +2852,7 @@
     </w:p>
     <w:p>
       <w:pPr>
-        <w:pStyle w:val="Heading4"/>
+        <w:pStyle w:val="Rubrik4"/>
       </w:pPr>
       <w:r>
         <w:t>List of tests</w:t>
@@ -2868,123 +2860,143 @@
     </w:p>
     <w:p>
       <w:pPr>
-        <w:pStyle w:val="ListParagraph"/>
+        <w:pStyle w:val="Liststycke"/>
         <w:numPr>
           <w:ilvl w:val="0"/>
           <w:numId w:val="1"/>
         </w:numPr>
       </w:pPr>
+      <w:proofErr w:type="spellStart"/>
       <w:r>
         <w:t>CategoryListTest</w:t>
       </w:r>
-    </w:p>
-    <w:p>
-      <w:pPr>
-        <w:pStyle w:val="ListParagraph"/>
+      <w:proofErr w:type="spellEnd"/>
+    </w:p>
+    <w:p>
+      <w:pPr>
+        <w:pStyle w:val="Liststycke"/>
         <w:numPr>
           <w:ilvl w:val="0"/>
           <w:numId w:val="1"/>
         </w:numPr>
       </w:pPr>
+      <w:proofErr w:type="spellStart"/>
       <w:r>
         <w:t>ModelTest</w:t>
       </w:r>
-    </w:p>
-    <w:p>
-      <w:pPr>
-        <w:pStyle w:val="ListParagraph"/>
+      <w:proofErr w:type="spellEnd"/>
+    </w:p>
+    <w:p>
+      <w:pPr>
+        <w:pStyle w:val="Liststycke"/>
         <w:numPr>
           <w:ilvl w:val="0"/>
           <w:numId w:val="1"/>
         </w:numPr>
       </w:pPr>
+      <w:proofErr w:type="spellStart"/>
       <w:r>
         <w:t>MultipleDayTimeCategoryTest</w:t>
       </w:r>
-    </w:p>
-    <w:p>
-      <w:pPr>
-        <w:pStyle w:val="ListParagraph"/>
+      <w:proofErr w:type="spellEnd"/>
+    </w:p>
+    <w:p>
+      <w:pPr>
+        <w:pStyle w:val="Liststycke"/>
         <w:numPr>
           <w:ilvl w:val="0"/>
           <w:numId w:val="1"/>
         </w:numPr>
       </w:pPr>
+      <w:proofErr w:type="spellStart"/>
       <w:r>
         <w:t>SaveAndLoadTest</w:t>
       </w:r>
-    </w:p>
-    <w:p>
-      <w:pPr>
-        <w:pStyle w:val="ListParagraph"/>
+      <w:proofErr w:type="spellEnd"/>
+    </w:p>
+    <w:p>
+      <w:pPr>
+        <w:pStyle w:val="Liststycke"/>
         <w:numPr>
           <w:ilvl w:val="0"/>
           <w:numId w:val="1"/>
         </w:numPr>
       </w:pPr>
+      <w:proofErr w:type="spellStart"/>
       <w:r>
         <w:t>SingleDayTimeCategoryTest</w:t>
       </w:r>
-    </w:p>
-    <w:p>
-      <w:pPr>
-        <w:pStyle w:val="ListParagraph"/>
+      <w:proofErr w:type="spellEnd"/>
+    </w:p>
+    <w:p>
+      <w:pPr>
+        <w:pStyle w:val="Liststycke"/>
         <w:numPr>
           <w:ilvl w:val="0"/>
           <w:numId w:val="1"/>
         </w:numPr>
       </w:pPr>
+      <w:proofErr w:type="spellStart"/>
       <w:r>
         <w:t>TaskEqualsAndHashcodeTest</w:t>
       </w:r>
-    </w:p>
-    <w:p>
-      <w:pPr>
-        <w:pStyle w:val="ListParagraph"/>
+      <w:proofErr w:type="spellEnd"/>
+    </w:p>
+    <w:p>
+      <w:pPr>
+        <w:pStyle w:val="Liststycke"/>
         <w:numPr>
           <w:ilvl w:val="0"/>
           <w:numId w:val="1"/>
         </w:numPr>
       </w:pPr>
+      <w:proofErr w:type="spellStart"/>
       <w:r>
         <w:t>TaskFactoryTest</w:t>
       </w:r>
-    </w:p>
-    <w:p>
-      <w:pPr>
-        <w:pStyle w:val="ListParagraph"/>
+      <w:proofErr w:type="spellEnd"/>
+    </w:p>
+    <w:p>
+      <w:pPr>
+        <w:pStyle w:val="Liststycke"/>
         <w:numPr>
           <w:ilvl w:val="0"/>
           <w:numId w:val="1"/>
         </w:numPr>
       </w:pPr>
+      <w:proofErr w:type="spellStart"/>
       <w:r>
         <w:t>TaskSorterTest</w:t>
       </w:r>
-    </w:p>
-    <w:p>
-      <w:pPr>
-        <w:pStyle w:val="ListParagraph"/>
+      <w:proofErr w:type="spellEnd"/>
+    </w:p>
+    <w:p>
+      <w:pPr>
+        <w:pStyle w:val="Liststycke"/>
         <w:numPr>
           <w:ilvl w:val="0"/>
           <w:numId w:val="1"/>
         </w:numPr>
       </w:pPr>
+      <w:proofErr w:type="spellStart"/>
       <w:r>
         <w:t>ToDoDataModuleTest</w:t>
       </w:r>
-    </w:p>
-    <w:p>
-      <w:pPr>
-        <w:pStyle w:val="ListParagraph"/>
+      <w:proofErr w:type="spellEnd"/>
+    </w:p>
+    <w:p>
+      <w:pPr>
+        <w:pStyle w:val="Liststycke"/>
         <w:numPr>
           <w:ilvl w:val="0"/>
           <w:numId w:val="1"/>
         </w:numPr>
       </w:pPr>
+      <w:proofErr w:type="spellStart"/>
       <w:r>
         <w:t>UCCreateAndCheckTaskTest</w:t>
       </w:r>
+      <w:proofErr w:type="spellEnd"/>
     </w:p>
     <w:p>
       <w:pPr>
@@ -3072,7 +3084,7 @@
     </w:p>
     <w:p>
       <w:pPr>
-        <w:pStyle w:val="Heading2"/>
+        <w:pStyle w:val="Rubrik2"/>
         <w:rPr>
           <w:lang w:val="en-GB"/>
         </w:rPr>
@@ -3101,13 +3113,12 @@
     </w:p>
     <w:p>
       <w:pPr>
-        <w:pStyle w:val="Heading1"/>
+        <w:pStyle w:val="Rubrik1"/>
         <w:ind w:left="-5"/>
         <w:rPr>
           <w:lang w:val="en-GB"/>
         </w:rPr>
       </w:pPr>
-      <w:commentRangeStart w:id="4"/>
       <w:r>
         <w:rPr>
           <w:lang w:val="en-GB"/>
@@ -3127,33 +3138,256 @@
         <w:rPr>
           <w:lang w:val="en-GB"/>
         </w:rPr>
-        <w:t xml:space="preserve">How does the application store data (handle resources, icons, images, audio, …). When? How? URLs, </w:t>
+        <w:t>CoffeeBreak stores its data in JSON, or JavaScript Object Notation, format between application sessions.</w:t>
+      </w:r>
+      <w:r>
+        <w:rPr>
+          <w:lang w:val="en-GB"/>
+        </w:rPr>
+        <w:t xml:space="preserve"> JSON is a compact, </w:t>
+      </w:r>
+      <w:r>
+        <w:rPr>
+          <w:lang w:val="en-GB"/>
+        </w:rPr>
+        <w:t>text based</w:t>
+      </w:r>
+      <w:r>
+        <w:rPr>
+          <w:lang w:val="en-GB"/>
+        </w:rPr>
+        <w:t xml:space="preserve"> format </w:t>
+      </w:r>
+      <w:r>
+        <w:rPr>
+          <w:lang w:val="en-GB"/>
+        </w:rPr>
+        <w:t>which main purpose is to transmit data.</w:t>
+      </w:r>
+      <w:r>
+        <w:rPr>
+          <w:lang w:val="en-GB"/>
+        </w:rPr>
+        <w:t xml:space="preserve"> JSON is therefore not the most optimal way to store data. The most optimal way would be to use a proper database to store the data, i.e. </w:t>
+      </w:r>
+      <w:r>
+        <w:rPr>
+          <w:lang w:val="en-GB"/>
+        </w:rPr>
+        <w:t>MySQL. This was deemed inefficient for this project as implementing a proper database would cause unnecessary overhead work.</w:t>
+      </w:r>
+    </w:p>
+    <w:p>
+      <w:pPr>
+        <w:spacing w:after="571"/>
+        <w:ind w:left="-5"/>
+        <w:rPr>
+          <w:lang w:val="en-GB"/>
+        </w:rPr>
+      </w:pPr>
+      <w:r>
+        <w:rPr>
+          <w:lang w:val="en-GB"/>
+        </w:rPr>
+        <w:t xml:space="preserve">Data storage in CoffeeBreak consists of two main components, </w:t>
+      </w:r>
+      <w:r>
+        <w:rPr>
+          <w:lang w:val="en-GB"/>
+        </w:rPr>
+        <w:t>the class StorageUtil and</w:t>
+      </w:r>
+      <w:r>
+        <w:rPr>
+          <w:lang w:val="en-GB"/>
+        </w:rPr>
+        <w:t xml:space="preserve"> data converter</w:t>
+      </w:r>
+      <w:r>
+        <w:rPr>
+          <w:lang w:val="en-GB"/>
+        </w:rPr>
+        <w:t>s</w:t>
+      </w:r>
+      <w:r>
+        <w:rPr>
+          <w:lang w:val="en-GB"/>
+        </w:rPr>
+        <w:t>. StorageUtil is the class responsible</w:t>
+      </w:r>
+      <w:r>
+        <w:rPr>
+          <w:lang w:val="en-GB"/>
+        </w:rPr>
+        <w:t xml:space="preserve"> for</w:t>
+      </w:r>
+      <w:r>
+        <w:rPr>
+          <w:lang w:val="en-GB"/>
+        </w:rPr>
+        <w:t xml:space="preserve"> saving and loading the data to/from file. </w:t>
+      </w:r>
+      <w:r>
+        <w:rPr>
+          <w:lang w:val="en-GB"/>
+        </w:rPr>
+        <w:t xml:space="preserve">The data converters are responsible for converting </w:t>
+      </w:r>
+      <w:r>
+        <w:rPr>
+          <w:lang w:val="en-GB"/>
+        </w:rPr>
+        <w:t xml:space="preserve">data between JSON format and objects in memory. </w:t>
+      </w:r>
+    </w:p>
+    <w:p>
+      <w:pPr>
+        <w:spacing w:after="571"/>
+        <w:ind w:left="-5"/>
+        <w:rPr>
+          <w:lang w:val="en-GB"/>
+        </w:rPr>
+      </w:pPr>
+      <w:r>
+        <w:rPr>
+          <w:lang w:val="en-GB"/>
+        </w:rPr>
+        <w:t>StorageUtil</w:t>
+      </w:r>
+      <w:r>
+        <w:rPr>
+          <w:lang w:val="en-GB"/>
+        </w:rPr>
+        <w:t xml:space="preserve"> is designed to work in an Android-environment. The perform a save/load, the class needs an Android Context and a String identifier. T</w:t>
+      </w:r>
+      <w:r>
+        <w:rPr>
+          <w:lang w:val="en-GB"/>
+        </w:rPr>
+        <w:t>he context is used to determine where on the android device it should save the data and the identifier is used to be able to save/load different sets of data. It uses the identifier as the filename for the data when saving/loading it.</w:t>
+      </w:r>
+    </w:p>
+    <w:p>
+      <w:pPr>
+        <w:spacing w:after="571"/>
+        <w:ind w:left="-5"/>
+        <w:rPr>
+          <w:lang w:val="en-GB"/>
+        </w:rPr>
+      </w:pPr>
+      <w:r>
+        <w:rPr>
+          <w:lang w:val="en-GB"/>
+        </w:rPr>
+        <w:lastRenderedPageBreak/>
+        <w:t xml:space="preserve">The data converters are </w:t>
+      </w:r>
+      <w:r>
+        <w:rPr>
+          <w:lang w:val="en-GB"/>
+        </w:rPr>
+        <w:t>responsible</w:t>
+      </w:r>
+      <w:r>
+        <w:rPr>
+          <w:lang w:val="en-GB"/>
+        </w:rPr>
+        <w:t xml:space="preserve"> </w:t>
+      </w:r>
+      <w:r>
+        <w:rPr>
+          <w:lang w:val="en-GB"/>
+        </w:rPr>
+        <w:t>for converting data</w:t>
+      </w:r>
+      <w:r>
+        <w:rPr>
+          <w:lang w:val="en-GB"/>
+        </w:rPr>
+        <w:t xml:space="preserve">. They convert different types of objects into JSON and JSON back into these objects. Because of how different classes may be structured, there needs to be specific converters for each class. </w:t>
+      </w:r>
+    </w:p>
+    <w:p>
+      <w:pPr>
+        <w:spacing w:after="571"/>
+        <w:ind w:left="-5"/>
+        <w:rPr>
+          <w:lang w:val="en-GB"/>
+        </w:rPr>
+      </w:pPr>
+      <w:r>
+        <w:rPr>
+          <w:lang w:val="en-GB"/>
+        </w:rPr>
+        <w:t>To handle the conversion and parsing of JSON, Google’s JSON library Gson is used. The main reasoning for using Gson instead of the native implementation of JSON in Android is the fact that Android implementation requires an Android runtime environment</w:t>
+      </w:r>
+      <w:r>
+        <w:rPr>
+          <w:lang w:val="en-GB"/>
+        </w:rPr>
+        <w:t xml:space="preserve"> to function</w:t>
+      </w:r>
+      <w:r>
+        <w:rPr>
+          <w:lang w:val="en-GB"/>
+        </w:rPr>
+        <w:t>. This makes it impossible to do tests for the converters</w:t>
+      </w:r>
+      <w:r>
+        <w:rPr>
+          <w:lang w:val="en-GB"/>
+        </w:rPr>
+        <w:t>, whereas Gson doesn’t have this limitation.</w:t>
+      </w:r>
+    </w:p>
+    <w:p>
+      <w:pPr>
+        <w:spacing w:after="571"/>
+        <w:ind w:left="-5"/>
+        <w:rPr>
+          <w:lang w:val="en-GB"/>
+        </w:rPr>
+      </w:pPr>
+      <w:r>
+        <w:rPr>
+          <w:lang w:val="en-GB"/>
+        </w:rPr>
+        <w:t xml:space="preserve">Data is stored when the Android system calls the </w:t>
       </w:r>
       <w:proofErr w:type="spellStart"/>
       <w:r>
         <w:rPr>
-          <w:lang w:val="en-GB"/>
-        </w:rPr>
-        <w:t>pathe’s</w:t>
+          <w:i/>
+          <w:lang w:val="en-GB"/>
+        </w:rPr>
+        <w:t>onPause</w:t>
       </w:r>
       <w:proofErr w:type="spellEnd"/>
       <w:r>
         <w:rPr>
-          <w:lang w:val="en-GB"/>
-        </w:rPr>
-        <w:t xml:space="preserve">, … data formats… naming.. </w:t>
-      </w:r>
-      <w:commentRangeEnd w:id="4"/>
-      <w:r>
-        <w:rPr>
-          <w:rStyle w:val="CommentReference"/>
-        </w:rPr>
-        <w:commentReference w:id="4"/>
-      </w:r>
-    </w:p>
-    <w:p>
-      <w:pPr>
-        <w:pStyle w:val="Heading1"/>
+          <w:i/>
+          <w:lang w:val="en-GB"/>
+        </w:rPr>
+        <w:t>()</w:t>
+      </w:r>
+      <w:r>
+        <w:rPr>
+          <w:lang w:val="en-GB"/>
+        </w:rPr>
+        <w:t>-method in the application. This method is called wh</w:t>
+      </w:r>
+      <w:r>
+        <w:rPr>
+          <w:lang w:val="en-GB"/>
+        </w:rPr>
+        <w:t>en the application loses focus in any way. This makes it less possible for data to be lost.</w:t>
+      </w:r>
+      <w:bookmarkStart w:id="3" w:name="_GoBack"/>
+      <w:bookmarkEnd w:id="3"/>
+    </w:p>
+    <w:p>
+      <w:pPr>
+        <w:pStyle w:val="Rubrik1"/>
         <w:rPr>
           <w:lang w:val="en-GB"/>
         </w:rPr>
@@ -3188,7 +3422,7 @@
     </w:p>
     <w:p>
       <w:pPr>
-        <w:pStyle w:val="Heading1"/>
+        <w:pStyle w:val="Rubrik1"/>
         <w:spacing w:after="58"/>
         <w:ind w:left="-5"/>
         <w:rPr>
@@ -3218,7 +3452,7 @@
       <w:hyperlink r:id="rId16" w:history="1">
         <w:r>
           <w:rPr>
-            <w:rStyle w:val="Hyperlink"/>
+            <w:rStyle w:val="Hyperlnk"/>
             <w:lang w:val="en-GB"/>
           </w:rPr>
           <w:t>https://blog.jetbrains.com/idea/2016/12/live-webinar-the-three-laws-of-tdd/</w:t>
@@ -3269,7 +3503,7 @@
       <w:hyperlink r:id="rId17" w:history="1">
         <w:r>
           <w:rPr>
-            <w:rStyle w:val="Hyperlink"/>
+            <w:rStyle w:val="Hyperlnk"/>
             <w:lang w:val="en-GB"/>
           </w:rPr>
           <w:t>http://greenrobot.org/eventbus/</w:t>
@@ -3320,10 +3554,68 @@
       <w:hyperlink r:id="rId18" w:history="1">
         <w:r>
           <w:rPr>
-            <w:rStyle w:val="Hyperlink"/>
+            <w:rStyle w:val="Hyperlnk"/>
             <w:lang w:val="en-GB"/>
           </w:rPr>
           <w:t>http://greenrobot.org/eventbus/documentation/how-to-get-started/</w:t>
+        </w:r>
+      </w:hyperlink>
+      <w:r>
+        <w:rPr>
+          <w:lang w:val="en-GB"/>
+        </w:rPr>
+        <w:t xml:space="preserve"> </w:t>
+      </w:r>
+    </w:p>
+    <w:p>
+      <w:pPr>
+        <w:spacing w:after="0"/>
+        <w:rPr>
+          <w:lang w:val="en-GB"/>
+        </w:rPr>
+      </w:pPr>
+      <w:r>
+        <w:rPr>
+          <w:lang w:val="en-GB"/>
+        </w:rPr>
+        <w:t xml:space="preserve">JavaScript Object Notation - </w:t>
+      </w:r>
+      <w:hyperlink r:id="rId19" w:history="1">
+        <w:r>
+          <w:rPr>
+            <w:rStyle w:val="Hyperlnk"/>
+            <w:lang w:val="en-GB"/>
+          </w:rPr>
+          <w:t>https://en.wikipedia.org/wiki/JSON</w:t>
+        </w:r>
+      </w:hyperlink>
+      <w:r>
+        <w:rPr>
+          <w:lang w:val="en-GB"/>
+        </w:rPr>
+        <w:t xml:space="preserve"> </w:t>
+      </w:r>
+    </w:p>
+    <w:p>
+      <w:pPr>
+        <w:spacing w:after="0"/>
+        <w:rPr>
+          <w:lang w:val="en-GB"/>
+        </w:rPr>
+      </w:pPr>
+      <w:r>
+        <w:rPr>
+          <w:lang w:val="en-GB"/>
+        </w:rPr>
+        <w:t xml:space="preserve">Android Internal Storage - </w:t>
+      </w:r>
+      <w:hyperlink r:id="rId20" w:anchor="filesInternal" w:history="1">
+        <w:r>
+          <w:rPr>
+            <w:rStyle w:val="Hyperlnk"/>
+            <w:lang w:val="en-GB"/>
+          </w:rPr>
+          <w:t>https://developer.android.com/guide/topics/data/data-storage.html#filesInternal</w:t>
         </w:r>
       </w:hyperlink>
       <w:r>
@@ -3343,15 +3635,15 @@
 </file>
 
 <file path=word/comments.xml><?xml version="1.0" encoding="utf-8"?>
-<w:comments xmlns:wpc="http://schemas.microsoft.com/office/word/2010/wordprocessingCanvas" xmlns:mc="http://schemas.openxmlformats.org/markup-compatibility/2006" xmlns:o="urn:schemas-microsoft-com:office:office" xmlns:r="http://schemas.openxmlformats.org/officeDocument/2006/relationships" xmlns:m="http://schemas.openxmlformats.org/officeDocument/2006/math" xmlns:v="urn:schemas-microsoft-com:vml" xmlns:wp14="http://schemas.microsoft.com/office/word/2010/wordprocessingDrawing" xmlns:wp="http://schemas.openxmlformats.org/drawingml/2006/wordprocessingDrawing" xmlns:w10="urn:schemas-microsoft-com:office:word" xmlns:w="http://schemas.openxmlformats.org/wordprocessingml/2006/main" xmlns:w14="http://schemas.microsoft.com/office/word/2010/wordml" xmlns:wpg="http://schemas.microsoft.com/office/word/2010/wordprocessingGroup" xmlns:wpi="http://schemas.microsoft.com/office/word/2010/wordprocessingInk" xmlns:wne="http://schemas.microsoft.com/office/word/2006/wordml" xmlns:wps="http://schemas.microsoft.com/office/word/2010/wordprocessingShape" mc:Ignorable="w14 wp14">
+<w:comments xmlns:wpc="http://schemas.microsoft.com/office/word/2010/wordprocessingCanvas" xmlns:cx="http://schemas.microsoft.com/office/drawing/2014/chartex" xmlns:cx1="http://schemas.microsoft.com/office/drawing/2015/9/8/chartex" xmlns:cx2="http://schemas.microsoft.com/office/drawing/2015/10/21/chartex" xmlns:cx3="http://schemas.microsoft.com/office/drawing/2016/5/9/chartex" xmlns:cx4="http://schemas.microsoft.com/office/drawing/2016/5/10/chartex" xmlns:cx5="http://schemas.microsoft.com/office/drawing/2016/5/11/chartex" xmlns:cx6="http://schemas.microsoft.com/office/drawing/2016/5/12/chartex" xmlns:cx7="http://schemas.microsoft.com/office/drawing/2016/5/13/chartex" xmlns:cx8="http://schemas.microsoft.com/office/drawing/2016/5/14/chartex" xmlns:mc="http://schemas.openxmlformats.org/markup-compatibility/2006" xmlns:o="urn:schemas-microsoft-com:office:office" xmlns:r="http://schemas.openxmlformats.org/officeDocument/2006/relationships" xmlns:m="http://schemas.openxmlformats.org/officeDocument/2006/math" xmlns:v="urn:schemas-microsoft-com:vml" xmlns:wp14="http://schemas.microsoft.com/office/word/2010/wordprocessingDrawing" xmlns:wp="http://schemas.openxmlformats.org/drawingml/2006/wordprocessingDrawing" xmlns:w10="urn:schemas-microsoft-com:office:word" xmlns:w="http://schemas.openxmlformats.org/wordprocessingml/2006/main" xmlns:w14="http://schemas.microsoft.com/office/word/2010/wordml" xmlns:w15="http://schemas.microsoft.com/office/word/2012/wordml" xmlns:w16se="http://schemas.microsoft.com/office/word/2015/wordml/symex" xmlns:wpg="http://schemas.microsoft.com/office/word/2010/wordprocessingGroup" xmlns:wpi="http://schemas.microsoft.com/office/word/2010/wordprocessingInk" xmlns:wne="http://schemas.microsoft.com/office/word/2006/wordml" xmlns:wps="http://schemas.microsoft.com/office/word/2010/wordprocessingShape" mc:Ignorable="w14 w15 w16se wp14">
   <w:comment w:id="0" w:author="Felix Nordén Johansson" w:date="2017-05-11T10:53:00Z" w:initials="FNJ">
     <w:p>
       <w:pPr>
-        <w:pStyle w:val="CommentText"/>
-      </w:pPr>
-      <w:r>
-        <w:rPr>
-          <w:rStyle w:val="CommentReference"/>
+        <w:pStyle w:val="Kommentarer"/>
+      </w:pPr>
+      <w:r>
+        <w:rPr>
+          <w:rStyle w:val="Kommentarsreferens"/>
         </w:rPr>
         <w:annotationRef/>
       </w:r>
@@ -3363,32 +3655,16 @@
   <w:comment w:id="2" w:author="Felix Nordén Johansson" w:date="2017-05-11T10:53:00Z" w:initials="FNJ">
     <w:p>
       <w:pPr>
-        <w:pStyle w:val="CommentText"/>
-      </w:pPr>
-      <w:r>
-        <w:rPr>
-          <w:rStyle w:val="CommentReference"/>
+        <w:pStyle w:val="Kommentarer"/>
+      </w:pPr>
+      <w:r>
+        <w:rPr>
+          <w:rStyle w:val="Kommentarsreferens"/>
         </w:rPr>
         <w:annotationRef/>
       </w:r>
       <w:r>
         <w:t>Felix och Johan</w:t>
-      </w:r>
-    </w:p>
-  </w:comment>
-  <w:comment w:id="4" w:author="Felix Nordén Johansson" w:date="2017-05-11T10:49:00Z" w:initials="FNJ">
-    <w:p>
-      <w:pPr>
-        <w:pStyle w:val="CommentText"/>
-      </w:pPr>
-      <w:r>
-        <w:rPr>
-          <w:rStyle w:val="CommentReference"/>
-        </w:rPr>
-        <w:annotationRef/>
-      </w:r>
-      <w:r>
-        <w:t>Zack</w:t>
       </w:r>
     </w:p>
   </w:comment>
@@ -3399,13 +3675,12 @@
 <w15:commentsEx xmlns:wpc="http://schemas.microsoft.com/office/word/2010/wordprocessingCanvas" xmlns:cx="http://schemas.microsoft.com/office/drawing/2014/chartex" xmlns:cx1="http://schemas.microsoft.com/office/drawing/2015/9/8/chartex" xmlns:cx2="http://schemas.microsoft.com/office/drawing/2015/10/21/chartex" xmlns:cx3="http://schemas.microsoft.com/office/drawing/2016/5/9/chartex" xmlns:cx4="http://schemas.microsoft.com/office/drawing/2016/5/10/chartex" xmlns:cx5="http://schemas.microsoft.com/office/drawing/2016/5/11/chartex" xmlns:cx6="http://schemas.microsoft.com/office/drawing/2016/5/12/chartex" xmlns:cx7="http://schemas.microsoft.com/office/drawing/2016/5/13/chartex" xmlns:cx8="http://schemas.microsoft.com/office/drawing/2016/5/14/chartex" xmlns:mc="http://schemas.openxmlformats.org/markup-compatibility/2006" xmlns:o="urn:schemas-microsoft-com:office:office" xmlns:r="http://schemas.openxmlformats.org/officeDocument/2006/relationships" xmlns:m="http://schemas.openxmlformats.org/officeDocument/2006/math" xmlns:v="urn:schemas-microsoft-com:vml" xmlns:wp14="http://schemas.microsoft.com/office/word/2010/wordprocessingDrawing" xmlns:wp="http://schemas.openxmlformats.org/drawingml/2006/wordprocessingDrawing" xmlns:w10="urn:schemas-microsoft-com:office:word" xmlns:w="http://schemas.openxmlformats.org/wordprocessingml/2006/main" xmlns:w14="http://schemas.microsoft.com/office/word/2010/wordml" xmlns:w15="http://schemas.microsoft.com/office/word/2012/wordml" xmlns:w16se="http://schemas.microsoft.com/office/word/2015/wordml/symex" xmlns:wpg="http://schemas.microsoft.com/office/word/2010/wordprocessingGroup" xmlns:wpi="http://schemas.microsoft.com/office/word/2010/wordprocessingInk" xmlns:wne="http://schemas.microsoft.com/office/word/2006/wordml" xmlns:wps="http://schemas.microsoft.com/office/word/2010/wordprocessingShape" mc:Ignorable="w14 w15 w16se wp14">
   <w15:commentEx w15:paraId="0991BEEB" w15:done="0"/>
   <w15:commentEx w15:paraId="3755FBA3" w15:done="0"/>
-  <w15:commentEx w15:paraId="78A373E1" w15:done="0"/>
 </w15:commentsEx>
 </file>
 
 <file path=word/numbering.xml><?xml version="1.0" encoding="utf-8"?>
-<w:numbering xmlns:wpc="http://schemas.microsoft.com/office/word/2010/wordprocessingCanvas" xmlns:mc="http://schemas.openxmlformats.org/markup-compatibility/2006" xmlns:o="urn:schemas-microsoft-com:office:office" xmlns:r="http://schemas.openxmlformats.org/officeDocument/2006/relationships" xmlns:m="http://schemas.openxmlformats.org/officeDocument/2006/math" xmlns:v="urn:schemas-microsoft-com:vml" xmlns:wp14="http://schemas.microsoft.com/office/word/2010/wordprocessingDrawing" xmlns:wp="http://schemas.openxmlformats.org/drawingml/2006/wordprocessingDrawing" xmlns:w10="urn:schemas-microsoft-com:office:word" xmlns:w="http://schemas.openxmlformats.org/wordprocessingml/2006/main" xmlns:w14="http://schemas.microsoft.com/office/word/2010/wordml" xmlns:wpg="http://schemas.microsoft.com/office/word/2010/wordprocessingGroup" xmlns:wpi="http://schemas.microsoft.com/office/word/2010/wordprocessingInk" xmlns:wne="http://schemas.microsoft.com/office/word/2006/wordml" xmlns:wps="http://schemas.microsoft.com/office/word/2010/wordprocessingShape" mc:Ignorable="w14 wp14">
-  <w:abstractNum w:abstractNumId="0">
+<w:numbering xmlns:wpc="http://schemas.microsoft.com/office/word/2010/wordprocessingCanvas" xmlns:cx="http://schemas.microsoft.com/office/drawing/2014/chartex" xmlns:cx1="http://schemas.microsoft.com/office/drawing/2015/9/8/chartex" xmlns:cx2="http://schemas.microsoft.com/office/drawing/2015/10/21/chartex" xmlns:cx3="http://schemas.microsoft.com/office/drawing/2016/5/9/chartex" xmlns:cx4="http://schemas.microsoft.com/office/drawing/2016/5/10/chartex" xmlns:cx5="http://schemas.microsoft.com/office/drawing/2016/5/11/chartex" xmlns:cx6="http://schemas.microsoft.com/office/drawing/2016/5/12/chartex" xmlns:cx7="http://schemas.microsoft.com/office/drawing/2016/5/13/chartex" xmlns:cx8="http://schemas.microsoft.com/office/drawing/2016/5/14/chartex" xmlns:mc="http://schemas.openxmlformats.org/markup-compatibility/2006" xmlns:o="urn:schemas-microsoft-com:office:office" xmlns:r="http://schemas.openxmlformats.org/officeDocument/2006/relationships" xmlns:m="http://schemas.openxmlformats.org/officeDocument/2006/math" xmlns:v="urn:schemas-microsoft-com:vml" xmlns:wp14="http://schemas.microsoft.com/office/word/2010/wordprocessingDrawing" xmlns:wp="http://schemas.openxmlformats.org/drawingml/2006/wordprocessingDrawing" xmlns:w10="urn:schemas-microsoft-com:office:word" xmlns:w="http://schemas.openxmlformats.org/wordprocessingml/2006/main" xmlns:w14="http://schemas.microsoft.com/office/word/2010/wordml" xmlns:w15="http://schemas.microsoft.com/office/word/2012/wordml" xmlns:w16se="http://schemas.microsoft.com/office/word/2015/wordml/symex" xmlns:wpg="http://schemas.microsoft.com/office/word/2010/wordprocessingGroup" xmlns:wpi="http://schemas.microsoft.com/office/word/2010/wordprocessingInk" xmlns:wne="http://schemas.microsoft.com/office/word/2006/wordml" xmlns:wps="http://schemas.microsoft.com/office/word/2010/wordprocessingShape" mc:Ignorable="w14 w15 w16se wp14">
+  <w:abstractNum w:abstractNumId="0" w15:restartNumberingAfterBreak="0">
     <w:nsid w:val="30752B62"/>
     <w:multiLevelType w:val="hybridMultilevel"/>
     <w:tmpl w:val="83A82694"/>
@@ -3632,7 +3907,7 @@
 </file>
 
 <file path=word/styles.xml><?xml version="1.0" encoding="utf-8"?>
-<w:styles xmlns:mc="http://schemas.openxmlformats.org/markup-compatibility/2006" xmlns:r="http://schemas.openxmlformats.org/officeDocument/2006/relationships" xmlns:w="http://schemas.openxmlformats.org/wordprocessingml/2006/main" xmlns:w14="http://schemas.microsoft.com/office/word/2010/wordml" mc:Ignorable="w14">
+<w:styles xmlns:mc="http://schemas.openxmlformats.org/markup-compatibility/2006" xmlns:r="http://schemas.openxmlformats.org/officeDocument/2006/relationships" xmlns:w="http://schemas.openxmlformats.org/wordprocessingml/2006/main" xmlns:w14="http://schemas.microsoft.com/office/word/2010/wordml" xmlns:w15="http://schemas.microsoft.com/office/word/2012/wordml" xmlns:w16se="http://schemas.microsoft.com/office/word/2015/wordml/symex" mc:Ignorable="w14 w15 w16se">
   <w:docDefaults>
     <w:rPrDefault>
       <w:rPr>
@@ -3648,144 +3923,381 @@
       </w:pPr>
     </w:pPrDefault>
   </w:docDefaults>
-  <w:latentStyles w:defLockedState="0" w:defUIPriority="99" w:defSemiHidden="1" w:defUnhideWhenUsed="1" w:defQFormat="0" w:count="267">
-    <w:lsdException w:name="Normal" w:semiHidden="0" w:uiPriority="0" w:unhideWhenUsed="0" w:qFormat="1"/>
-    <w:lsdException w:name="heading 1" w:semiHidden="0" w:uiPriority="9" w:unhideWhenUsed="0" w:qFormat="1"/>
-    <w:lsdException w:name="heading 2" w:uiPriority="9" w:qFormat="1"/>
-    <w:lsdException w:name="heading 3" w:uiPriority="9" w:qFormat="1"/>
-    <w:lsdException w:name="heading 4" w:uiPriority="9" w:qFormat="1"/>
-    <w:lsdException w:name="heading 5" w:uiPriority="9" w:qFormat="1"/>
-    <w:lsdException w:name="heading 6" w:uiPriority="9" w:qFormat="1"/>
-    <w:lsdException w:name="heading 7" w:uiPriority="9" w:qFormat="1"/>
-    <w:lsdException w:name="heading 8" w:uiPriority="9" w:qFormat="1"/>
-    <w:lsdException w:name="heading 9" w:uiPriority="9" w:qFormat="1"/>
-    <w:lsdException w:name="toc 1" w:uiPriority="39"/>
-    <w:lsdException w:name="toc 2" w:uiPriority="39"/>
-    <w:lsdException w:name="toc 3" w:uiPriority="39"/>
-    <w:lsdException w:name="toc 4" w:uiPriority="39"/>
-    <w:lsdException w:name="toc 5" w:uiPriority="39"/>
-    <w:lsdException w:name="toc 6" w:uiPriority="39"/>
-    <w:lsdException w:name="toc 7" w:uiPriority="39"/>
-    <w:lsdException w:name="toc 8" w:uiPriority="39"/>
-    <w:lsdException w:name="toc 9" w:uiPriority="39"/>
-    <w:lsdException w:name="caption" w:uiPriority="35" w:qFormat="1"/>
-    <w:lsdException w:name="Title" w:semiHidden="0" w:uiPriority="10" w:unhideWhenUsed="0" w:qFormat="1"/>
-    <w:lsdException w:name="Default Paragraph Font" w:uiPriority="1"/>
-    <w:lsdException w:name="Subtitle" w:semiHidden="0" w:uiPriority="11" w:unhideWhenUsed="0" w:qFormat="1"/>
-    <w:lsdException w:name="Strong" w:semiHidden="0" w:uiPriority="22" w:unhideWhenUsed="0" w:qFormat="1"/>
-    <w:lsdException w:name="Emphasis" w:semiHidden="0" w:uiPriority="20" w:unhideWhenUsed="0" w:qFormat="1"/>
-    <w:lsdException w:name="Table Grid" w:semiHidden="0" w:uiPriority="39" w:unhideWhenUsed="0"/>
-    <w:lsdException w:name="Placeholder Text" w:unhideWhenUsed="0"/>
-    <w:lsdException w:name="No Spacing" w:semiHidden="0" w:uiPriority="1" w:unhideWhenUsed="0" w:qFormat="1"/>
-    <w:lsdException w:name="Light Shading" w:semiHidden="0" w:uiPriority="60" w:unhideWhenUsed="0"/>
-    <w:lsdException w:name="Light List" w:semiHidden="0" w:uiPriority="61" w:unhideWhenUsed="0"/>
-    <w:lsdException w:name="Light Grid" w:semiHidden="0" w:uiPriority="62" w:unhideWhenUsed="0"/>
-    <w:lsdException w:name="Medium Shading 1" w:semiHidden="0" w:uiPriority="63" w:unhideWhenUsed="0"/>
-    <w:lsdException w:name="Medium Shading 2" w:semiHidden="0" w:uiPriority="64" w:unhideWhenUsed="0"/>
-    <w:lsdException w:name="Medium List 1" w:semiHidden="0" w:uiPriority="65" w:unhideWhenUsed="0"/>
-    <w:lsdException w:name="Medium List 2" w:semiHidden="0" w:uiPriority="66" w:unhideWhenUsed="0"/>
-    <w:lsdException w:name="Medium Grid 1" w:semiHidden="0" w:uiPriority="67" w:unhideWhenUsed="0"/>
-    <w:lsdException w:name="Medium Grid 2" w:semiHidden="0" w:uiPriority="68" w:unhideWhenUsed="0"/>
-    <w:lsdException w:name="Medium Grid 3" w:semiHidden="0" w:uiPriority="69" w:unhideWhenUsed="0"/>
-    <w:lsdException w:name="Dark List" w:semiHidden="0" w:uiPriority="70" w:unhideWhenUsed="0"/>
-    <w:lsdException w:name="Colorful Shading" w:semiHidden="0" w:uiPriority="71" w:unhideWhenUsed="0"/>
-    <w:lsdException w:name="Colorful List" w:semiHidden="0" w:uiPriority="72" w:unhideWhenUsed="0"/>
-    <w:lsdException w:name="Colorful Grid" w:semiHidden="0" w:uiPriority="73" w:unhideWhenUsed="0"/>
-    <w:lsdException w:name="Light Shading Accent 1" w:semiHidden="0" w:uiPriority="60" w:unhideWhenUsed="0"/>
-    <w:lsdException w:name="Light List Accent 1" w:semiHidden="0" w:uiPriority="61" w:unhideWhenUsed="0"/>
-    <w:lsdException w:name="Light Grid Accent 1" w:semiHidden="0" w:uiPriority="62" w:unhideWhenUsed="0"/>
-    <w:lsdException w:name="Medium Shading 1 Accent 1" w:semiHidden="0" w:uiPriority="63" w:unhideWhenUsed="0"/>
-    <w:lsdException w:name="Medium Shading 2 Accent 1" w:semiHidden="0" w:uiPriority="64" w:unhideWhenUsed="0"/>
-    <w:lsdException w:name="Medium List 1 Accent 1" w:semiHidden="0" w:uiPriority="65" w:unhideWhenUsed="0"/>
-    <w:lsdException w:name="Revision" w:unhideWhenUsed="0"/>
-    <w:lsdException w:name="List Paragraph" w:semiHidden="0" w:uiPriority="34" w:unhideWhenUsed="0" w:qFormat="1"/>
-    <w:lsdException w:name="Quote" w:semiHidden="0" w:uiPriority="29" w:unhideWhenUsed="0" w:qFormat="1"/>
-    <w:lsdException w:name="Intense Quote" w:semiHidden="0" w:uiPriority="30" w:unhideWhenUsed="0" w:qFormat="1"/>
-    <w:lsdException w:name="Medium List 2 Accent 1" w:semiHidden="0" w:uiPriority="66" w:unhideWhenUsed="0"/>
-    <w:lsdException w:name="Medium Grid 1 Accent 1" w:semiHidden="0" w:uiPriority="67" w:unhideWhenUsed="0"/>
-    <w:lsdException w:name="Medium Grid 2 Accent 1" w:semiHidden="0" w:uiPriority="68" w:unhideWhenUsed="0"/>
-    <w:lsdException w:name="Medium Grid 3 Accent 1" w:semiHidden="0" w:uiPriority="69" w:unhideWhenUsed="0"/>
-    <w:lsdException w:name="Dark List Accent 1" w:semiHidden="0" w:uiPriority="70" w:unhideWhenUsed="0"/>
-    <w:lsdException w:name="Colorful Shading Accent 1" w:semiHidden="0" w:uiPriority="71" w:unhideWhenUsed="0"/>
-    <w:lsdException w:name="Colorful List Accent 1" w:semiHidden="0" w:uiPriority="72" w:unhideWhenUsed="0"/>
-    <w:lsdException w:name="Colorful Grid Accent 1" w:semiHidden="0" w:uiPriority="73" w:unhideWhenUsed="0"/>
-    <w:lsdException w:name="Light Shading Accent 2" w:semiHidden="0" w:uiPriority="60" w:unhideWhenUsed="0"/>
-    <w:lsdException w:name="Light List Accent 2" w:semiHidden="0" w:uiPriority="61" w:unhideWhenUsed="0"/>
-    <w:lsdException w:name="Light Grid Accent 2" w:semiHidden="0" w:uiPriority="62" w:unhideWhenUsed="0"/>
-    <w:lsdException w:name="Medium Shading 1 Accent 2" w:semiHidden="0" w:uiPriority="63" w:unhideWhenUsed="0"/>
-    <w:lsdException w:name="Medium Shading 2 Accent 2" w:semiHidden="0" w:uiPriority="64" w:unhideWhenUsed="0"/>
-    <w:lsdException w:name="Medium List 1 Accent 2" w:semiHidden="0" w:uiPriority="65" w:unhideWhenUsed="0"/>
-    <w:lsdException w:name="Medium List 2 Accent 2" w:semiHidden="0" w:uiPriority="66" w:unhideWhenUsed="0"/>
-    <w:lsdException w:name="Medium Grid 1 Accent 2" w:semiHidden="0" w:uiPriority="67" w:unhideWhenUsed="0"/>
-    <w:lsdException w:name="Medium Grid 2 Accent 2" w:semiHidden="0" w:uiPriority="68" w:unhideWhenUsed="0"/>
-    <w:lsdException w:name="Medium Grid 3 Accent 2" w:semiHidden="0" w:uiPriority="69" w:unhideWhenUsed="0"/>
-    <w:lsdException w:name="Dark List Accent 2" w:semiHidden="0" w:uiPriority="70" w:unhideWhenUsed="0"/>
-    <w:lsdException w:name="Colorful Shading Accent 2" w:semiHidden="0" w:uiPriority="71" w:unhideWhenUsed="0"/>
-    <w:lsdException w:name="Colorful List Accent 2" w:semiHidden="0" w:uiPriority="72" w:unhideWhenUsed="0"/>
-    <w:lsdException w:name="Colorful Grid Accent 2" w:semiHidden="0" w:uiPriority="73" w:unhideWhenUsed="0"/>
-    <w:lsdException w:name="Light Shading Accent 3" w:semiHidden="0" w:uiPriority="60" w:unhideWhenUsed="0"/>
-    <w:lsdException w:name="Light List Accent 3" w:semiHidden="0" w:uiPriority="61" w:unhideWhenUsed="0"/>
-    <w:lsdException w:name="Light Grid Accent 3" w:semiHidden="0" w:uiPriority="62" w:unhideWhenUsed="0"/>
-    <w:lsdException w:name="Medium Shading 1 Accent 3" w:semiHidden="0" w:uiPriority="63" w:unhideWhenUsed="0"/>
-    <w:lsdException w:name="Medium Shading 2 Accent 3" w:semiHidden="0" w:uiPriority="64" w:unhideWhenUsed="0"/>
-    <w:lsdException w:name="Medium List 1 Accent 3" w:semiHidden="0" w:uiPriority="65" w:unhideWhenUsed="0"/>
-    <w:lsdException w:name="Medium List 2 Accent 3" w:semiHidden="0" w:uiPriority="66" w:unhideWhenUsed="0"/>
-    <w:lsdException w:name="Medium Grid 1 Accent 3" w:semiHidden="0" w:uiPriority="67" w:unhideWhenUsed="0"/>
-    <w:lsdException w:name="Medium Grid 2 Accent 3" w:semiHidden="0" w:uiPriority="68" w:unhideWhenUsed="0"/>
-    <w:lsdException w:name="Medium Grid 3 Accent 3" w:semiHidden="0" w:uiPriority="69" w:unhideWhenUsed="0"/>
-    <w:lsdException w:name="Dark List Accent 3" w:semiHidden="0" w:uiPriority="70" w:unhideWhenUsed="0"/>
-    <w:lsdException w:name="Colorful Shading Accent 3" w:semiHidden="0" w:uiPriority="71" w:unhideWhenUsed="0"/>
-    <w:lsdException w:name="Colorful List Accent 3" w:semiHidden="0" w:uiPriority="72" w:unhideWhenUsed="0"/>
-    <w:lsdException w:name="Colorful Grid Accent 3" w:semiHidden="0" w:uiPriority="73" w:unhideWhenUsed="0"/>
-    <w:lsdException w:name="Light Shading Accent 4" w:semiHidden="0" w:uiPriority="60" w:unhideWhenUsed="0"/>
-    <w:lsdException w:name="Light List Accent 4" w:semiHidden="0" w:uiPriority="61" w:unhideWhenUsed="0"/>
-    <w:lsdException w:name="Light Grid Accent 4" w:semiHidden="0" w:uiPriority="62" w:unhideWhenUsed="0"/>
-    <w:lsdException w:name="Medium Shading 1 Accent 4" w:semiHidden="0" w:uiPriority="63" w:unhideWhenUsed="0"/>
-    <w:lsdException w:name="Medium Shading 2 Accent 4" w:semiHidden="0" w:uiPriority="64" w:unhideWhenUsed="0"/>
-    <w:lsdException w:name="Medium List 1 Accent 4" w:semiHidden="0" w:uiPriority="65" w:unhideWhenUsed="0"/>
-    <w:lsdException w:name="Medium List 2 Accent 4" w:semiHidden="0" w:uiPriority="66" w:unhideWhenUsed="0"/>
-    <w:lsdException w:name="Medium Grid 1 Accent 4" w:semiHidden="0" w:uiPriority="67" w:unhideWhenUsed="0"/>
-    <w:lsdException w:name="Medium Grid 2 Accent 4" w:semiHidden="0" w:uiPriority="68" w:unhideWhenUsed="0"/>
-    <w:lsdException w:name="Medium Grid 3 Accent 4" w:semiHidden="0" w:uiPriority="69" w:unhideWhenUsed="0"/>
-    <w:lsdException w:name="Dark List Accent 4" w:semiHidden="0" w:uiPriority="70" w:unhideWhenUsed="0"/>
-    <w:lsdException w:name="Colorful Shading Accent 4" w:semiHidden="0" w:uiPriority="71" w:unhideWhenUsed="0"/>
-    <w:lsdException w:name="Colorful List Accent 4" w:semiHidden="0" w:uiPriority="72" w:unhideWhenUsed="0"/>
-    <w:lsdException w:name="Colorful Grid Accent 4" w:semiHidden="0" w:uiPriority="73" w:unhideWhenUsed="0"/>
-    <w:lsdException w:name="Light Shading Accent 5" w:semiHidden="0" w:uiPriority="60" w:unhideWhenUsed="0"/>
-    <w:lsdException w:name="Light List Accent 5" w:semiHidden="0" w:uiPriority="61" w:unhideWhenUsed="0"/>
-    <w:lsdException w:name="Light Grid Accent 5" w:semiHidden="0" w:uiPriority="62" w:unhideWhenUsed="0"/>
-    <w:lsdException w:name="Medium Shading 1 Accent 5" w:semiHidden="0" w:uiPriority="63" w:unhideWhenUsed="0"/>
-    <w:lsdException w:name="Medium Shading 2 Accent 5" w:semiHidden="0" w:uiPriority="64" w:unhideWhenUsed="0"/>
-    <w:lsdException w:name="Medium List 1 Accent 5" w:semiHidden="0" w:uiPriority="65" w:unhideWhenUsed="0"/>
-    <w:lsdException w:name="Medium List 2 Accent 5" w:semiHidden="0" w:uiPriority="66" w:unhideWhenUsed="0"/>
-    <w:lsdException w:name="Medium Grid 1 Accent 5" w:semiHidden="0" w:uiPriority="67" w:unhideWhenUsed="0"/>
-    <w:lsdException w:name="Medium Grid 2 Accent 5" w:semiHidden="0" w:uiPriority="68" w:unhideWhenUsed="0"/>
-    <w:lsdException w:name="Medium Grid 3 Accent 5" w:semiHidden="0" w:uiPriority="69" w:unhideWhenUsed="0"/>
-    <w:lsdException w:name="Dark List Accent 5" w:semiHidden="0" w:uiPriority="70" w:unhideWhenUsed="0"/>
-    <w:lsdException w:name="Colorful Shading Accent 5" w:semiHidden="0" w:uiPriority="71" w:unhideWhenUsed="0"/>
-    <w:lsdException w:name="Colorful List Accent 5" w:semiHidden="0" w:uiPriority="72" w:unhideWhenUsed="0"/>
-    <w:lsdException w:name="Colorful Grid Accent 5" w:semiHidden="0" w:uiPriority="73" w:unhideWhenUsed="0"/>
-    <w:lsdException w:name="Light Shading Accent 6" w:semiHidden="0" w:uiPriority="60" w:unhideWhenUsed="0"/>
-    <w:lsdException w:name="Light List Accent 6" w:semiHidden="0" w:uiPriority="61" w:unhideWhenUsed="0"/>
-    <w:lsdException w:name="Light Grid Accent 6" w:semiHidden="0" w:uiPriority="62" w:unhideWhenUsed="0"/>
-    <w:lsdException w:name="Medium Shading 1 Accent 6" w:semiHidden="0" w:uiPriority="63" w:unhideWhenUsed="0"/>
-    <w:lsdException w:name="Medium Shading 2 Accent 6" w:semiHidden="0" w:uiPriority="64" w:unhideWhenUsed="0"/>
-    <w:lsdException w:name="Medium List 1 Accent 6" w:semiHidden="0" w:uiPriority="65" w:unhideWhenUsed="0"/>
-    <w:lsdException w:name="Medium List 2 Accent 6" w:semiHidden="0" w:uiPriority="66" w:unhideWhenUsed="0"/>
-    <w:lsdException w:name="Medium Grid 1 Accent 6" w:semiHidden="0" w:uiPriority="67" w:unhideWhenUsed="0"/>
-    <w:lsdException w:name="Medium Grid 2 Accent 6" w:semiHidden="0" w:uiPriority="68" w:unhideWhenUsed="0"/>
-    <w:lsdException w:name="Medium Grid 3 Accent 6" w:semiHidden="0" w:uiPriority="69" w:unhideWhenUsed="0"/>
-    <w:lsdException w:name="Dark List Accent 6" w:semiHidden="0" w:uiPriority="70" w:unhideWhenUsed="0"/>
-    <w:lsdException w:name="Colorful Shading Accent 6" w:semiHidden="0" w:uiPriority="71" w:unhideWhenUsed="0"/>
-    <w:lsdException w:name="Colorful List Accent 6" w:semiHidden="0" w:uiPriority="72" w:unhideWhenUsed="0"/>
-    <w:lsdException w:name="Colorful Grid Accent 6" w:semiHidden="0" w:uiPriority="73" w:unhideWhenUsed="0"/>
-    <w:lsdException w:name="Subtle Emphasis" w:semiHidden="0" w:uiPriority="19" w:unhideWhenUsed="0" w:qFormat="1"/>
-    <w:lsdException w:name="Intense Emphasis" w:semiHidden="0" w:uiPriority="21" w:unhideWhenUsed="0" w:qFormat="1"/>
-    <w:lsdException w:name="Subtle Reference" w:semiHidden="0" w:uiPriority="31" w:unhideWhenUsed="0" w:qFormat="1"/>
-    <w:lsdException w:name="Intense Reference" w:semiHidden="0" w:uiPriority="32" w:unhideWhenUsed="0" w:qFormat="1"/>
-    <w:lsdException w:name="Book Title" w:semiHidden="0" w:uiPriority="33" w:unhideWhenUsed="0" w:qFormat="1"/>
-    <w:lsdException w:name="Bibliography" w:uiPriority="37"/>
-    <w:lsdException w:name="TOC Heading" w:uiPriority="39" w:qFormat="1"/>
+  <w:latentStyles w:defLockedState="0" w:defUIPriority="99" w:defSemiHidden="0" w:defUnhideWhenUsed="0" w:defQFormat="0" w:count="374">
+    <w:lsdException w:name="Normal" w:uiPriority="0" w:qFormat="1"/>
+    <w:lsdException w:name="heading 1" w:uiPriority="9" w:qFormat="1"/>
+    <w:lsdException w:name="heading 2" w:semiHidden="1" w:uiPriority="9" w:unhideWhenUsed="1" w:qFormat="1"/>
+    <w:lsdException w:name="heading 3" w:semiHidden="1" w:uiPriority="9" w:unhideWhenUsed="1" w:qFormat="1"/>
+    <w:lsdException w:name="heading 4" w:semiHidden="1" w:uiPriority="9" w:unhideWhenUsed="1" w:qFormat="1"/>
+    <w:lsdException w:name="heading 5" w:semiHidden="1" w:uiPriority="9" w:unhideWhenUsed="1" w:qFormat="1"/>
+    <w:lsdException w:name="heading 6" w:semiHidden="1" w:uiPriority="9" w:unhideWhenUsed="1" w:qFormat="1"/>
+    <w:lsdException w:name="heading 7" w:semiHidden="1" w:uiPriority="9" w:unhideWhenUsed="1" w:qFormat="1"/>
+    <w:lsdException w:name="heading 8" w:semiHidden="1" w:uiPriority="9" w:unhideWhenUsed="1" w:qFormat="1"/>
+    <w:lsdException w:name="heading 9" w:semiHidden="1" w:uiPriority="9" w:unhideWhenUsed="1" w:qFormat="1"/>
+    <w:lsdException w:name="index 1" w:semiHidden="1" w:unhideWhenUsed="1"/>
+    <w:lsdException w:name="index 2" w:semiHidden="1" w:unhideWhenUsed="1"/>
+    <w:lsdException w:name="index 3" w:semiHidden="1" w:unhideWhenUsed="1"/>
+    <w:lsdException w:name="index 4" w:semiHidden="1" w:unhideWhenUsed="1"/>
+    <w:lsdException w:name="index 5" w:semiHidden="1" w:unhideWhenUsed="1"/>
+    <w:lsdException w:name="index 6" w:semiHidden="1" w:unhideWhenUsed="1"/>
+    <w:lsdException w:name="index 7" w:semiHidden="1" w:unhideWhenUsed="1"/>
+    <w:lsdException w:name="index 8" w:semiHidden="1" w:unhideWhenUsed="1"/>
+    <w:lsdException w:name="index 9" w:semiHidden="1" w:unhideWhenUsed="1"/>
+    <w:lsdException w:name="toc 1" w:semiHidden="1" w:uiPriority="39" w:unhideWhenUsed="1"/>
+    <w:lsdException w:name="toc 2" w:semiHidden="1" w:uiPriority="39" w:unhideWhenUsed="1"/>
+    <w:lsdException w:name="toc 3" w:semiHidden="1" w:uiPriority="39" w:unhideWhenUsed="1"/>
+    <w:lsdException w:name="toc 4" w:semiHidden="1" w:uiPriority="39" w:unhideWhenUsed="1"/>
+    <w:lsdException w:name="toc 5" w:semiHidden="1" w:uiPriority="39" w:unhideWhenUsed="1"/>
+    <w:lsdException w:name="toc 6" w:semiHidden="1" w:uiPriority="39" w:unhideWhenUsed="1"/>
+    <w:lsdException w:name="toc 7" w:semiHidden="1" w:uiPriority="39" w:unhideWhenUsed="1"/>
+    <w:lsdException w:name="toc 8" w:semiHidden="1" w:uiPriority="39" w:unhideWhenUsed="1"/>
+    <w:lsdException w:name="toc 9" w:semiHidden="1" w:uiPriority="39" w:unhideWhenUsed="1"/>
+    <w:lsdException w:name="Normal Indent" w:semiHidden="1" w:unhideWhenUsed="1"/>
+    <w:lsdException w:name="footnote text" w:semiHidden="1" w:unhideWhenUsed="1"/>
+    <w:lsdException w:name="annotation text" w:semiHidden="1" w:unhideWhenUsed="1"/>
+    <w:lsdException w:name="header" w:semiHidden="1" w:unhideWhenUsed="1"/>
+    <w:lsdException w:name="footer" w:semiHidden="1" w:unhideWhenUsed="1"/>
+    <w:lsdException w:name="index heading" w:semiHidden="1" w:unhideWhenUsed="1"/>
+    <w:lsdException w:name="caption" w:semiHidden="1" w:uiPriority="35" w:unhideWhenUsed="1" w:qFormat="1"/>
+    <w:lsdException w:name="table of figures" w:semiHidden="1" w:unhideWhenUsed="1"/>
+    <w:lsdException w:name="envelope address" w:semiHidden="1" w:unhideWhenUsed="1"/>
+    <w:lsdException w:name="envelope return" w:semiHidden="1" w:unhideWhenUsed="1"/>
+    <w:lsdException w:name="footnote reference" w:semiHidden="1" w:unhideWhenUsed="1"/>
+    <w:lsdException w:name="annotation reference" w:semiHidden="1" w:unhideWhenUsed="1"/>
+    <w:lsdException w:name="line number" w:semiHidden="1" w:unhideWhenUsed="1"/>
+    <w:lsdException w:name="page number" w:semiHidden="1" w:unhideWhenUsed="1"/>
+    <w:lsdException w:name="endnote reference" w:semiHidden="1" w:unhideWhenUsed="1"/>
+    <w:lsdException w:name="endnote text" w:semiHidden="1" w:unhideWhenUsed="1"/>
+    <w:lsdException w:name="table of authorities" w:semiHidden="1" w:unhideWhenUsed="1"/>
+    <w:lsdException w:name="macro" w:semiHidden="1" w:unhideWhenUsed="1"/>
+    <w:lsdException w:name="toa heading" w:semiHidden="1" w:unhideWhenUsed="1"/>
+    <w:lsdException w:name="List" w:semiHidden="1" w:unhideWhenUsed="1"/>
+    <w:lsdException w:name="List Bullet" w:semiHidden="1" w:unhideWhenUsed="1"/>
+    <w:lsdException w:name="List Number" w:semiHidden="1" w:unhideWhenUsed="1"/>
+    <w:lsdException w:name="List 2" w:semiHidden="1" w:unhideWhenUsed="1"/>
+    <w:lsdException w:name="List 3" w:semiHidden="1" w:unhideWhenUsed="1"/>
+    <w:lsdException w:name="List 4" w:semiHidden="1" w:unhideWhenUsed="1"/>
+    <w:lsdException w:name="List 5" w:semiHidden="1" w:unhideWhenUsed="1"/>
+    <w:lsdException w:name="List Bullet 2" w:semiHidden="1" w:unhideWhenUsed="1"/>
+    <w:lsdException w:name="List Bullet 3" w:semiHidden="1" w:unhideWhenUsed="1"/>
+    <w:lsdException w:name="List Bullet 4" w:semiHidden="1" w:unhideWhenUsed="1"/>
+    <w:lsdException w:name="List Bullet 5" w:semiHidden="1" w:unhideWhenUsed="1"/>
+    <w:lsdException w:name="List Number 2" w:semiHidden="1" w:unhideWhenUsed="1"/>
+    <w:lsdException w:name="List Number 3" w:semiHidden="1" w:unhideWhenUsed="1"/>
+    <w:lsdException w:name="List Number 4" w:semiHidden="1" w:unhideWhenUsed="1"/>
+    <w:lsdException w:name="List Number 5" w:semiHidden="1" w:unhideWhenUsed="1"/>
+    <w:lsdException w:name="Title" w:uiPriority="10" w:qFormat="1"/>
+    <w:lsdException w:name="Closing" w:semiHidden="1" w:unhideWhenUsed="1"/>
+    <w:lsdException w:name="Signature" w:semiHidden="1" w:unhideWhenUsed="1"/>
+    <w:lsdException w:name="Default Paragraph Font" w:semiHidden="1" w:uiPriority="1" w:unhideWhenUsed="1"/>
+    <w:lsdException w:name="Body Text" w:semiHidden="1" w:unhideWhenUsed="1"/>
+    <w:lsdException w:name="Body Text Indent" w:semiHidden="1" w:unhideWhenUsed="1"/>
+    <w:lsdException w:name="List Continue" w:semiHidden="1" w:unhideWhenUsed="1"/>
+    <w:lsdException w:name="List Continue 2" w:semiHidden="1" w:unhideWhenUsed="1"/>
+    <w:lsdException w:name="List Continue 3" w:semiHidden="1" w:unhideWhenUsed="1"/>
+    <w:lsdException w:name="List Continue 4" w:semiHidden="1" w:unhideWhenUsed="1"/>
+    <w:lsdException w:name="List Continue 5" w:semiHidden="1" w:unhideWhenUsed="1"/>
+    <w:lsdException w:name="Message Header" w:semiHidden="1" w:unhideWhenUsed="1"/>
+    <w:lsdException w:name="Subtitle" w:uiPriority="11" w:qFormat="1"/>
+    <w:lsdException w:name="Salutation" w:semiHidden="1" w:unhideWhenUsed="1"/>
+    <w:lsdException w:name="Date" w:semiHidden="1" w:unhideWhenUsed="1"/>
+    <w:lsdException w:name="Body Text First Indent" w:semiHidden="1" w:unhideWhenUsed="1"/>
+    <w:lsdException w:name="Body Text First Indent 2" w:semiHidden="1" w:unhideWhenUsed="1"/>
+    <w:lsdException w:name="Note Heading" w:semiHidden="1" w:unhideWhenUsed="1"/>
+    <w:lsdException w:name="Body Text 2" w:semiHidden="1" w:unhideWhenUsed="1"/>
+    <w:lsdException w:name="Body Text 3" w:semiHidden="1" w:unhideWhenUsed="1"/>
+    <w:lsdException w:name="Body Text Indent 2" w:semiHidden="1" w:unhideWhenUsed="1"/>
+    <w:lsdException w:name="Body Text Indent 3" w:semiHidden="1" w:unhideWhenUsed="1"/>
+    <w:lsdException w:name="Block Text" w:semiHidden="1" w:unhideWhenUsed="1"/>
+    <w:lsdException w:name="Hyperlink" w:semiHidden="1" w:unhideWhenUsed="1"/>
+    <w:lsdException w:name="FollowedHyperlink" w:semiHidden="1" w:unhideWhenUsed="1"/>
+    <w:lsdException w:name="Strong" w:uiPriority="22" w:qFormat="1"/>
+    <w:lsdException w:name="Emphasis" w:uiPriority="20" w:qFormat="1"/>
+    <w:lsdException w:name="Document Map" w:semiHidden="1" w:unhideWhenUsed="1"/>
+    <w:lsdException w:name="Plain Text" w:semiHidden="1" w:unhideWhenUsed="1"/>
+    <w:lsdException w:name="E-mail Signature" w:semiHidden="1" w:unhideWhenUsed="1"/>
+    <w:lsdException w:name="HTML Top of Form" w:semiHidden="1" w:unhideWhenUsed="1"/>
+    <w:lsdException w:name="HTML Bottom of Form" w:semiHidden="1" w:unhideWhenUsed="1"/>
+    <w:lsdException w:name="Normal (Web)" w:semiHidden="1" w:unhideWhenUsed="1"/>
+    <w:lsdException w:name="HTML Acronym" w:semiHidden="1" w:unhideWhenUsed="1"/>
+    <w:lsdException w:name="HTML Address" w:semiHidden="1" w:unhideWhenUsed="1"/>
+    <w:lsdException w:name="HTML Cite" w:semiHidden="1" w:unhideWhenUsed="1"/>
+    <w:lsdException w:name="HTML Code" w:semiHidden="1" w:unhideWhenUsed="1"/>
+    <w:lsdException w:name="HTML Definition" w:semiHidden="1" w:unhideWhenUsed="1"/>
+    <w:lsdException w:name="HTML Keyboard" w:semiHidden="1" w:unhideWhenUsed="1"/>
+    <w:lsdException w:name="HTML Preformatted" w:semiHidden="1" w:unhideWhenUsed="1"/>
+    <w:lsdException w:name="HTML Sample" w:semiHidden="1" w:unhideWhenUsed="1"/>
+    <w:lsdException w:name="HTML Typewriter" w:semiHidden="1" w:unhideWhenUsed="1"/>
+    <w:lsdException w:name="HTML Variable" w:semiHidden="1" w:unhideWhenUsed="1"/>
+    <w:lsdException w:name="Normal Table" w:semiHidden="1" w:unhideWhenUsed="1"/>
+    <w:lsdException w:name="annotation subject" w:semiHidden="1" w:unhideWhenUsed="1"/>
+    <w:lsdException w:name="No List" w:semiHidden="1" w:unhideWhenUsed="1"/>
+    <w:lsdException w:name="Outline List 1" w:semiHidden="1" w:unhideWhenUsed="1"/>
+    <w:lsdException w:name="Outline List 2" w:semiHidden="1" w:unhideWhenUsed="1"/>
+    <w:lsdException w:name="Outline List 3" w:semiHidden="1" w:unhideWhenUsed="1"/>
+    <w:lsdException w:name="Table Simple 1" w:semiHidden="1" w:unhideWhenUsed="1"/>
+    <w:lsdException w:name="Table Simple 2" w:semiHidden="1" w:unhideWhenUsed="1"/>
+    <w:lsdException w:name="Table Simple 3" w:semiHidden="1" w:unhideWhenUsed="1"/>
+    <w:lsdException w:name="Table Classic 1" w:semiHidden="1" w:unhideWhenUsed="1"/>
+    <w:lsdException w:name="Table Classic 2" w:semiHidden="1" w:unhideWhenUsed="1"/>
+    <w:lsdException w:name="Table Classic 3" w:semiHidden="1" w:unhideWhenUsed="1"/>
+    <w:lsdException w:name="Table Classic 4" w:semiHidden="1" w:unhideWhenUsed="1"/>
+    <w:lsdException w:name="Table Colorful 1" w:semiHidden="1" w:unhideWhenUsed="1"/>
+    <w:lsdException w:name="Table Colorful 2" w:semiHidden="1" w:unhideWhenUsed="1"/>
+    <w:lsdException w:name="Table Colorful 3" w:semiHidden="1" w:unhideWhenUsed="1"/>
+    <w:lsdException w:name="Table Columns 1" w:semiHidden="1" w:unhideWhenUsed="1"/>
+    <w:lsdException w:name="Table Columns 2" w:semiHidden="1" w:unhideWhenUsed="1"/>
+    <w:lsdException w:name="Table Columns 3" w:semiHidden="1" w:unhideWhenUsed="1"/>
+    <w:lsdException w:name="Table Columns 4" w:semiHidden="1" w:unhideWhenUsed="1"/>
+    <w:lsdException w:name="Table Columns 5" w:semiHidden="1" w:unhideWhenUsed="1"/>
+    <w:lsdException w:name="Table Grid 1" w:semiHidden="1" w:unhideWhenUsed="1"/>
+    <w:lsdException w:name="Table Grid 2" w:semiHidden="1" w:unhideWhenUsed="1"/>
+    <w:lsdException w:name="Table Grid 3" w:semiHidden="1" w:unhideWhenUsed="1"/>
+    <w:lsdException w:name="Table Grid 4" w:semiHidden="1" w:unhideWhenUsed="1"/>
+    <w:lsdException w:name="Table Grid 5" w:semiHidden="1" w:unhideWhenUsed="1"/>
+    <w:lsdException w:name="Table Grid 6" w:semiHidden="1" w:unhideWhenUsed="1"/>
+    <w:lsdException w:name="Table Grid 7" w:semiHidden="1" w:unhideWhenUsed="1"/>
+    <w:lsdException w:name="Table Grid 8" w:semiHidden="1" w:unhideWhenUsed="1"/>
+    <w:lsdException w:name="Table List 1" w:semiHidden="1" w:unhideWhenUsed="1"/>
+    <w:lsdException w:name="Table List 2" w:semiHidden="1" w:unhideWhenUsed="1"/>
+    <w:lsdException w:name="Table List 3" w:semiHidden="1" w:unhideWhenUsed="1"/>
+    <w:lsdException w:name="Table List 4" w:semiHidden="1" w:unhideWhenUsed="1"/>
+    <w:lsdException w:name="Table List 5" w:semiHidden="1" w:unhideWhenUsed="1"/>
+    <w:lsdException w:name="Table List 6" w:semiHidden="1" w:unhideWhenUsed="1"/>
+    <w:lsdException w:name="Table List 7" w:semiHidden="1" w:unhideWhenUsed="1"/>
+    <w:lsdException w:name="Table List 8" w:semiHidden="1" w:unhideWhenUsed="1"/>
+    <w:lsdException w:name="Table 3D effects 1" w:semiHidden="1" w:unhideWhenUsed="1"/>
+    <w:lsdException w:name="Table 3D effects 2" w:semiHidden="1" w:unhideWhenUsed="1"/>
+    <w:lsdException w:name="Table 3D effects 3" w:semiHidden="1" w:unhideWhenUsed="1"/>
+    <w:lsdException w:name="Table Contemporary" w:semiHidden="1" w:unhideWhenUsed="1"/>
+    <w:lsdException w:name="Table Elegant" w:semiHidden="1" w:unhideWhenUsed="1"/>
+    <w:lsdException w:name="Table Professional" w:semiHidden="1" w:unhideWhenUsed="1"/>
+    <w:lsdException w:name="Table Subtle 1" w:semiHidden="1" w:unhideWhenUsed="1"/>
+    <w:lsdException w:name="Table Subtle 2" w:semiHidden="1" w:unhideWhenUsed="1"/>
+    <w:lsdException w:name="Table Web 1" w:semiHidden="1" w:unhideWhenUsed="1"/>
+    <w:lsdException w:name="Table Web 2" w:semiHidden="1" w:unhideWhenUsed="1"/>
+    <w:lsdException w:name="Table Web 3" w:semiHidden="1" w:unhideWhenUsed="1"/>
+    <w:lsdException w:name="Balloon Text" w:semiHidden="1" w:unhideWhenUsed="1"/>
+    <w:lsdException w:name="Table Grid" w:uiPriority="39"/>
+    <w:lsdException w:name="Table Theme" w:semiHidden="1" w:unhideWhenUsed="1"/>
+    <w:lsdException w:name="Placeholder Text" w:semiHidden="1"/>
+    <w:lsdException w:name="No Spacing" w:uiPriority="1" w:qFormat="1"/>
+    <w:lsdException w:name="Light Shading" w:uiPriority="60"/>
+    <w:lsdException w:name="Light List" w:uiPriority="61"/>
+    <w:lsdException w:name="Light Grid" w:uiPriority="62"/>
+    <w:lsdException w:name="Medium Shading 1" w:uiPriority="63"/>
+    <w:lsdException w:name="Medium Shading 2" w:uiPriority="64"/>
+    <w:lsdException w:name="Medium List 1" w:uiPriority="65"/>
+    <w:lsdException w:name="Medium List 2" w:uiPriority="66"/>
+    <w:lsdException w:name="Medium Grid 1" w:uiPriority="67"/>
+    <w:lsdException w:name="Medium Grid 2" w:uiPriority="68"/>
+    <w:lsdException w:name="Medium Grid 3" w:uiPriority="69"/>
+    <w:lsdException w:name="Dark List" w:uiPriority="70"/>
+    <w:lsdException w:name="Colorful Shading" w:uiPriority="71"/>
+    <w:lsdException w:name="Colorful List" w:uiPriority="72"/>
+    <w:lsdException w:name="Colorful Grid" w:uiPriority="73"/>
+    <w:lsdException w:name="Light Shading Accent 1" w:uiPriority="60"/>
+    <w:lsdException w:name="Light List Accent 1" w:uiPriority="61"/>
+    <w:lsdException w:name="Light Grid Accent 1" w:uiPriority="62"/>
+    <w:lsdException w:name="Medium Shading 1 Accent 1" w:uiPriority="63"/>
+    <w:lsdException w:name="Medium Shading 2 Accent 1" w:uiPriority="64"/>
+    <w:lsdException w:name="Medium List 1 Accent 1" w:uiPriority="65"/>
+    <w:lsdException w:name="Revision" w:semiHidden="1"/>
+    <w:lsdException w:name="List Paragraph" w:uiPriority="34" w:qFormat="1"/>
+    <w:lsdException w:name="Quote" w:uiPriority="29" w:qFormat="1"/>
+    <w:lsdException w:name="Intense Quote" w:uiPriority="30" w:qFormat="1"/>
+    <w:lsdException w:name="Medium List 2 Accent 1" w:uiPriority="66"/>
+    <w:lsdException w:name="Medium Grid 1 Accent 1" w:uiPriority="67"/>
+    <w:lsdException w:name="Medium Grid 2 Accent 1" w:uiPriority="68"/>
+    <w:lsdException w:name="Medium Grid 3 Accent 1" w:uiPriority="69"/>
+    <w:lsdException w:name="Dark List Accent 1" w:uiPriority="70"/>
+    <w:lsdException w:name="Colorful Shading Accent 1" w:uiPriority="71"/>
+    <w:lsdException w:name="Colorful List Accent 1" w:uiPriority="72"/>
+    <w:lsdException w:name="Colorful Grid Accent 1" w:uiPriority="73"/>
+    <w:lsdException w:name="Light Shading Accent 2" w:uiPriority="60"/>
+    <w:lsdException w:name="Light List Accent 2" w:uiPriority="61"/>
+    <w:lsdException w:name="Light Grid Accent 2" w:uiPriority="62"/>
+    <w:lsdException w:name="Medium Shading 1 Accent 2" w:uiPriority="63"/>
+    <w:lsdException w:name="Medium Shading 2 Accent 2" w:uiPriority="64"/>
+    <w:lsdException w:name="Medium List 1 Accent 2" w:uiPriority="65"/>
+    <w:lsdException w:name="Medium List 2 Accent 2" w:uiPriority="66"/>
+    <w:lsdException w:name="Medium Grid 1 Accent 2" w:uiPriority="67"/>
+    <w:lsdException w:name="Medium Grid 2 Accent 2" w:uiPriority="68"/>
+    <w:lsdException w:name="Medium Grid 3 Accent 2" w:uiPriority="69"/>
+    <w:lsdException w:name="Dark List Accent 2" w:uiPriority="70"/>
+    <w:lsdException w:name="Colorful Shading Accent 2" w:uiPriority="71"/>
+    <w:lsdException w:name="Colorful List Accent 2" w:uiPriority="72"/>
+    <w:lsdException w:name="Colorful Grid Accent 2" w:uiPriority="73"/>
+    <w:lsdException w:name="Light Shading Accent 3" w:uiPriority="60"/>
+    <w:lsdException w:name="Light List Accent 3" w:uiPriority="61"/>
+    <w:lsdException w:name="Light Grid Accent 3" w:uiPriority="62"/>
+    <w:lsdException w:name="Medium Shading 1 Accent 3" w:uiPriority="63"/>
+    <w:lsdException w:name="Medium Shading 2 Accent 3" w:uiPriority="64"/>
+    <w:lsdException w:name="Medium List 1 Accent 3" w:uiPriority="65"/>
+    <w:lsdException w:name="Medium List 2 Accent 3" w:uiPriority="66"/>
+    <w:lsdException w:name="Medium Grid 1 Accent 3" w:uiPriority="67"/>
+    <w:lsdException w:name="Medium Grid 2 Accent 3" w:uiPriority="68"/>
+    <w:lsdException w:name="Medium Grid 3 Accent 3" w:uiPriority="69"/>
+    <w:lsdException w:name="Dark List Accent 3" w:uiPriority="70"/>
+    <w:lsdException w:name="Colorful Shading Accent 3" w:uiPriority="71"/>
+    <w:lsdException w:name="Colorful List Accent 3" w:uiPriority="72"/>
+    <w:lsdException w:name="Colorful Grid Accent 3" w:uiPriority="73"/>
+    <w:lsdException w:name="Light Shading Accent 4" w:uiPriority="60"/>
+    <w:lsdException w:name="Light List Accent 4" w:uiPriority="61"/>
+    <w:lsdException w:name="Light Grid Accent 4" w:uiPriority="62"/>
+    <w:lsdException w:name="Medium Shading 1 Accent 4" w:uiPriority="63"/>
+    <w:lsdException w:name="Medium Shading 2 Accent 4" w:uiPriority="64"/>
+    <w:lsdException w:name="Medium List 1 Accent 4" w:uiPriority="65"/>
+    <w:lsdException w:name="Medium List 2 Accent 4" w:uiPriority="66"/>
+    <w:lsdException w:name="Medium Grid 1 Accent 4" w:uiPriority="67"/>
+    <w:lsdException w:name="Medium Grid 2 Accent 4" w:uiPriority="68"/>
+    <w:lsdException w:name="Medium Grid 3 Accent 4" w:uiPriority="69"/>
+    <w:lsdException w:name="Dark List Accent 4" w:uiPriority="70"/>
+    <w:lsdException w:name="Colorful Shading Accent 4" w:uiPriority="71"/>
+    <w:lsdException w:name="Colorful List Accent 4" w:uiPriority="72"/>
+    <w:lsdException w:name="Colorful Grid Accent 4" w:uiPriority="73"/>
+    <w:lsdException w:name="Light Shading Accent 5" w:uiPriority="60"/>
+    <w:lsdException w:name="Light List Accent 5" w:uiPriority="61"/>
+    <w:lsdException w:name="Light Grid Accent 5" w:uiPriority="62"/>
+    <w:lsdException w:name="Medium Shading 1 Accent 5" w:uiPriority="63"/>
+    <w:lsdException w:name="Medium Shading 2 Accent 5" w:uiPriority="64"/>
+    <w:lsdException w:name="Medium List 1 Accent 5" w:uiPriority="65"/>
+    <w:lsdException w:name="Medium List 2 Accent 5" w:uiPriority="66"/>
+    <w:lsdException w:name="Medium Grid 1 Accent 5" w:uiPriority="67"/>
+    <w:lsdException w:name="Medium Grid 2 Accent 5" w:uiPriority="68"/>
+    <w:lsdException w:name="Medium Grid 3 Accent 5" w:uiPriority="69"/>
+    <w:lsdException w:name="Dark List Accent 5" w:uiPriority="70"/>
+    <w:lsdException w:name="Colorful Shading Accent 5" w:uiPriority="71"/>
+    <w:lsdException w:name="Colorful List Accent 5" w:uiPriority="72"/>
+    <w:lsdException w:name="Colorful Grid Accent 5" w:uiPriority="73"/>
+    <w:lsdException w:name="Light Shading Accent 6" w:uiPriority="60"/>
+    <w:lsdException w:name="Light List Accent 6" w:uiPriority="61"/>
+    <w:lsdException w:name="Light Grid Accent 6" w:uiPriority="62"/>
+    <w:lsdException w:name="Medium Shading 1 Accent 6" w:uiPriority="63"/>
+    <w:lsdException w:name="Medium Shading 2 Accent 6" w:uiPriority="64"/>
+    <w:lsdException w:name="Medium List 1 Accent 6" w:uiPriority="65"/>
+    <w:lsdException w:name="Medium List 2 Accent 6" w:uiPriority="66"/>
+    <w:lsdException w:name="Medium Grid 1 Accent 6" w:uiPriority="67"/>
+    <w:lsdException w:name="Medium Grid 2 Accent 6" w:uiPriority="68"/>
+    <w:lsdException w:name="Medium Grid 3 Accent 6" w:uiPriority="69"/>
+    <w:lsdException w:name="Dark List Accent 6" w:uiPriority="70"/>
+    <w:lsdException w:name="Colorful Shading Accent 6" w:uiPriority="71"/>
+    <w:lsdException w:name="Colorful List Accent 6" w:uiPriority="72"/>
+    <w:lsdException w:name="Colorful Grid Accent 6" w:uiPriority="73"/>
+    <w:lsdException w:name="Subtle Emphasis" w:uiPriority="19" w:qFormat="1"/>
+    <w:lsdException w:name="Intense Emphasis" w:uiPriority="21" w:qFormat="1"/>
+    <w:lsdException w:name="Subtle Reference" w:uiPriority="31" w:qFormat="1"/>
+    <w:lsdException w:name="Intense Reference" w:uiPriority="32" w:qFormat="1"/>
+    <w:lsdException w:name="Book Title" w:uiPriority="33" w:qFormat="1"/>
+    <w:lsdException w:name="Bibliography" w:semiHidden="1" w:uiPriority="37" w:unhideWhenUsed="1"/>
+    <w:lsdException w:name="TOC Heading" w:semiHidden="1" w:uiPriority="39" w:unhideWhenUsed="1" w:qFormat="1"/>
+    <w:lsdException w:name="Plain Table 1" w:uiPriority="41"/>
+    <w:lsdException w:name="Plain Table 2" w:uiPriority="42"/>
+    <w:lsdException w:name="Plain Table 3" w:uiPriority="43"/>
+    <w:lsdException w:name="Plain Table 4" w:uiPriority="44"/>
+    <w:lsdException w:name="Plain Table 5" w:uiPriority="45"/>
+    <w:lsdException w:name="Grid Table Light" w:uiPriority="40"/>
+    <w:lsdException w:name="Grid Table 1 Light" w:uiPriority="46"/>
+    <w:lsdException w:name="Grid Table 2" w:uiPriority="47"/>
+    <w:lsdException w:name="Grid Table 3" w:uiPriority="48"/>
+    <w:lsdException w:name="Grid Table 4" w:uiPriority="49"/>
+    <w:lsdException w:name="Grid Table 5 Dark" w:uiPriority="50"/>
+    <w:lsdException w:name="Grid Table 6 Colorful" w:uiPriority="51"/>
+    <w:lsdException w:name="Grid Table 7 Colorful" w:uiPriority="52"/>
+    <w:lsdException w:name="Grid Table 1 Light Accent 1" w:uiPriority="46"/>
+    <w:lsdException w:name="Grid Table 2 Accent 1" w:uiPriority="47"/>
+    <w:lsdException w:name="Grid Table 3 Accent 1" w:uiPriority="48"/>
+    <w:lsdException w:name="Grid Table 4 Accent 1" w:uiPriority="49"/>
+    <w:lsdException w:name="Grid Table 5 Dark Accent 1" w:uiPriority="50"/>
+    <w:lsdException w:name="Grid Table 6 Colorful Accent 1" w:uiPriority="51"/>
+    <w:lsdException w:name="Grid Table 7 Colorful Accent 1" w:uiPriority="52"/>
+    <w:lsdException w:name="Grid Table 1 Light Accent 2" w:uiPriority="46"/>
+    <w:lsdException w:name="Grid Table 2 Accent 2" w:uiPriority="47"/>
+    <w:lsdException w:name="Grid Table 3 Accent 2" w:uiPriority="48"/>
+    <w:lsdException w:name="Grid Table 4 Accent 2" w:uiPriority="49"/>
+    <w:lsdException w:name="Grid Table 5 Dark Accent 2" w:uiPriority="50"/>
+    <w:lsdException w:name="Grid Table 6 Colorful Accent 2" w:uiPriority="51"/>
+    <w:lsdException w:name="Grid Table 7 Colorful Accent 2" w:uiPriority="52"/>
+    <w:lsdException w:name="Grid Table 1 Light Accent 3" w:uiPriority="46"/>
+    <w:lsdException w:name="Grid Table 2 Accent 3" w:uiPriority="47"/>
+    <w:lsdException w:name="Grid Table 3 Accent 3" w:uiPriority="48"/>
+    <w:lsdException w:name="Grid Table 4 Accent 3" w:uiPriority="49"/>
+    <w:lsdException w:name="Grid Table 5 Dark Accent 3" w:uiPriority="50"/>
+    <w:lsdException w:name="Grid Table 6 Colorful Accent 3" w:uiPriority="51"/>
+    <w:lsdException w:name="Grid Table 7 Colorful Accent 3" w:uiPriority="52"/>
+    <w:lsdException w:name="Grid Table 1 Light Accent 4" w:uiPriority="46"/>
+    <w:lsdException w:name="Grid Table 2 Accent 4" w:uiPriority="47"/>
+    <w:lsdException w:name="Grid Table 3 Accent 4" w:uiPriority="48"/>
+    <w:lsdException w:name="Grid Table 4 Accent 4" w:uiPriority="49"/>
+    <w:lsdException w:name="Grid Table 5 Dark Accent 4" w:uiPriority="50"/>
+    <w:lsdException w:name="Grid Table 6 Colorful Accent 4" w:uiPriority="51"/>
+    <w:lsdException w:name="Grid Table 7 Colorful Accent 4" w:uiPriority="52"/>
+    <w:lsdException w:name="Grid Table 1 Light Accent 5" w:uiPriority="46"/>
+    <w:lsdException w:name="Grid Table 2 Accent 5" w:uiPriority="47"/>
+    <w:lsdException w:name="Grid Table 3 Accent 5" w:uiPriority="48"/>
+    <w:lsdException w:name="Grid Table 4 Accent 5" w:uiPriority="49"/>
+    <w:lsdException w:name="Grid Table 5 Dark Accent 5" w:uiPriority="50"/>
+    <w:lsdException w:name="Grid Table 6 Colorful Accent 5" w:uiPriority="51"/>
+    <w:lsdException w:name="Grid Table 7 Colorful Accent 5" w:uiPriority="52"/>
+    <w:lsdException w:name="Grid Table 1 Light Accent 6" w:uiPriority="46"/>
+    <w:lsdException w:name="Grid Table 2 Accent 6" w:uiPriority="47"/>
+    <w:lsdException w:name="Grid Table 3 Accent 6" w:uiPriority="48"/>
+    <w:lsdException w:name="Grid Table 4 Accent 6" w:uiPriority="49"/>
+    <w:lsdException w:name="Grid Table 5 Dark Accent 6" w:uiPriority="50"/>
+    <w:lsdException w:name="Grid Table 6 Colorful Accent 6" w:uiPriority="51"/>
+    <w:lsdException w:name="Grid Table 7 Colorful Accent 6" w:uiPriority="52"/>
+    <w:lsdException w:name="List Table 1 Light" w:uiPriority="46"/>
+    <w:lsdException w:name="List Table 2" w:uiPriority="47"/>
+    <w:lsdException w:name="List Table 3" w:uiPriority="48"/>
+    <w:lsdException w:name="List Table 4" w:uiPriority="49"/>
+    <w:lsdException w:name="List Table 5 Dark" w:uiPriority="50"/>
+    <w:lsdException w:name="List Table 6 Colorful" w:uiPriority="51"/>
+    <w:lsdException w:name="List Table 7 Colorful" w:uiPriority="52"/>
+    <w:lsdException w:name="List Table 1 Light Accent 1" w:uiPriority="46"/>
+    <w:lsdException w:name="List Table 2 Accent 1" w:uiPriority="47"/>
+    <w:lsdException w:name="List Table 3 Accent 1" w:uiPriority="48"/>
+    <w:lsdException w:name="List Table 4 Accent 1" w:uiPriority="49"/>
+    <w:lsdException w:name="List Table 5 Dark Accent 1" w:uiPriority="50"/>
+    <w:lsdException w:name="List Table 6 Colorful Accent 1" w:uiPriority="51"/>
+    <w:lsdException w:name="List Table 7 Colorful Accent 1" w:uiPriority="52"/>
+    <w:lsdException w:name="List Table 1 Light Accent 2" w:uiPriority="46"/>
+    <w:lsdException w:name="List Table 2 Accent 2" w:uiPriority="47"/>
+    <w:lsdException w:name="List Table 3 Accent 2" w:uiPriority="48"/>
+    <w:lsdException w:name="List Table 4 Accent 2" w:uiPriority="49"/>
+    <w:lsdException w:name="List Table 5 Dark Accent 2" w:uiPriority="50"/>
+    <w:lsdException w:name="List Table 6 Colorful Accent 2" w:uiPriority="51"/>
+    <w:lsdException w:name="List Table 7 Colorful Accent 2" w:uiPriority="52"/>
+    <w:lsdException w:name="List Table 1 Light Accent 3" w:uiPriority="46"/>
+    <w:lsdException w:name="List Table 2 Accent 3" w:uiPriority="47"/>
+    <w:lsdException w:name="List Table 3 Accent 3" w:uiPriority="48"/>
+    <w:lsdException w:name="List Table 4 Accent 3" w:uiPriority="49"/>
+    <w:lsdException w:name="List Table 5 Dark Accent 3" w:uiPriority="50"/>
+    <w:lsdException w:name="List Table 6 Colorful Accent 3" w:uiPriority="51"/>
+    <w:lsdException w:name="List Table 7 Colorful Accent 3" w:uiPriority="52"/>
+    <w:lsdException w:name="List Table 1 Light Accent 4" w:uiPriority="46"/>
+    <w:lsdException w:name="List Table 2 Accent 4" w:uiPriority="47"/>
+    <w:lsdException w:name="List Table 3 Accent 4" w:uiPriority="48"/>
+    <w:lsdException w:name="List Table 4 Accent 4" w:uiPriority="49"/>
+    <w:lsdException w:name="List Table 5 Dark Accent 4" w:uiPriority="50"/>
+    <w:lsdException w:name="List Table 6 Colorful Accent 4" w:uiPriority="51"/>
+    <w:lsdException w:name="List Table 7 Colorful Accent 4" w:uiPriority="52"/>
+    <w:lsdException w:name="List Table 1 Light Accent 5" w:uiPriority="46"/>
+    <w:lsdException w:name="List Table 2 Accent 5" w:uiPriority="47"/>
+    <w:lsdException w:name="List Table 3 Accent 5" w:uiPriority="48"/>
+    <w:lsdException w:name="List Table 4 Accent 5" w:uiPriority="49"/>
+    <w:lsdException w:name="List Table 5 Dark Accent 5" w:uiPriority="50"/>
+    <w:lsdException w:name="List Table 6 Colorful Accent 5" w:uiPriority="51"/>
+    <w:lsdException w:name="List Table 7 Colorful Accent 5" w:uiPriority="52"/>
+    <w:lsdException w:name="List Table 1 Light Accent 6" w:uiPriority="46"/>
+    <w:lsdException w:name="List Table 2 Accent 6" w:uiPriority="47"/>
+    <w:lsdException w:name="List Table 3 Accent 6" w:uiPriority="48"/>
+    <w:lsdException w:name="List Table 4 Accent 6" w:uiPriority="49"/>
+    <w:lsdException w:name="List Table 5 Dark Accent 6" w:uiPriority="50"/>
+    <w:lsdException w:name="List Table 6 Colorful Accent 6" w:uiPriority="51"/>
+    <w:lsdException w:name="List Table 7 Colorful Accent 6" w:uiPriority="52"/>
+    <w:lsdException w:name="Mention" w:semiHidden="1" w:unhideWhenUsed="1"/>
+    <w:lsdException w:name="Smart Hyperlink" w:semiHidden="1" w:unhideWhenUsed="1"/>
+    <w:lsdException w:name="Hashtag" w:semiHidden="1" w:unhideWhenUsed="1"/>
   </w:latentStyles>
   <w:style w:type="paragraph" w:default="1" w:styleId="Normal">
     <w:name w:val="Normal"/>
@@ -3795,11 +4307,11 @@
       <w:rFonts w:ascii="Berlin Sans FB" w:hAnsi="Berlin Sans FB"/>
     </w:rPr>
   </w:style>
-  <w:style w:type="paragraph" w:styleId="Heading1">
+  <w:style w:type="paragraph" w:styleId="Rubrik1">
     <w:name w:val="heading 1"/>
     <w:basedOn w:val="Normal"/>
     <w:next w:val="Normal"/>
-    <w:link w:val="Heading1Char"/>
+    <w:link w:val="Rubrik1Char"/>
     <w:uiPriority w:val="9"/>
     <w:qFormat/>
     <w:rsid w:val="00915A8B"/>
@@ -3816,11 +4328,11 @@
       <w:szCs w:val="36"/>
     </w:rPr>
   </w:style>
-  <w:style w:type="paragraph" w:styleId="Heading2">
+  <w:style w:type="paragraph" w:styleId="Rubrik2">
     <w:name w:val="heading 2"/>
     <w:basedOn w:val="Normal"/>
     <w:next w:val="Normal"/>
-    <w:link w:val="Heading2Char"/>
+    <w:link w:val="Rubrik2Char"/>
     <w:uiPriority w:val="9"/>
     <w:unhideWhenUsed/>
     <w:qFormat/>
@@ -3838,11 +4350,11 @@
       <w:szCs w:val="28"/>
     </w:rPr>
   </w:style>
-  <w:style w:type="paragraph" w:styleId="Heading3">
+  <w:style w:type="paragraph" w:styleId="Rubrik3">
     <w:name w:val="heading 3"/>
     <w:basedOn w:val="Normal"/>
     <w:next w:val="Normal"/>
-    <w:link w:val="Heading3Char"/>
+    <w:link w:val="Rubrik3Char"/>
     <w:uiPriority w:val="9"/>
     <w:unhideWhenUsed/>
     <w:qFormat/>
@@ -3860,11 +4372,11 @@
       <w:szCs w:val="28"/>
     </w:rPr>
   </w:style>
-  <w:style w:type="paragraph" w:styleId="Heading4">
+  <w:style w:type="paragraph" w:styleId="Rubrik4">
     <w:name w:val="heading 4"/>
     <w:basedOn w:val="Normal"/>
     <w:next w:val="Normal"/>
-    <w:link w:val="Heading4Char"/>
+    <w:link w:val="Rubrik4Char"/>
     <w:uiPriority w:val="9"/>
     <w:unhideWhenUsed/>
     <w:qFormat/>
@@ -3880,11 +4392,11 @@
       <w:caps/>
     </w:rPr>
   </w:style>
-  <w:style w:type="paragraph" w:styleId="Heading5">
+  <w:style w:type="paragraph" w:styleId="Rubrik5">
     <w:name w:val="heading 5"/>
     <w:basedOn w:val="Normal"/>
     <w:next w:val="Normal"/>
-    <w:link w:val="Heading5Char"/>
+    <w:link w:val="Rubrik5Char"/>
     <w:uiPriority w:val="9"/>
     <w:semiHidden/>
     <w:unhideWhenUsed/>
@@ -3903,11 +4415,11 @@
       <w:caps/>
     </w:rPr>
   </w:style>
-  <w:style w:type="paragraph" w:styleId="Heading6">
+  <w:style w:type="paragraph" w:styleId="Rubrik6">
     <w:name w:val="heading 6"/>
     <w:basedOn w:val="Normal"/>
     <w:next w:val="Normal"/>
-    <w:link w:val="Heading6Char"/>
+    <w:link w:val="Rubrik6Char"/>
     <w:uiPriority w:val="9"/>
     <w:semiHidden/>
     <w:unhideWhenUsed/>
@@ -3929,11 +4441,11 @@
       <w:szCs w:val="20"/>
     </w:rPr>
   </w:style>
-  <w:style w:type="paragraph" w:styleId="Heading7">
+  <w:style w:type="paragraph" w:styleId="Rubrik7">
     <w:name w:val="heading 7"/>
     <w:basedOn w:val="Normal"/>
     <w:next w:val="Normal"/>
-    <w:link w:val="Heading7Char"/>
+    <w:link w:val="Rubrik7Char"/>
     <w:uiPriority w:val="9"/>
     <w:semiHidden/>
     <w:unhideWhenUsed/>
@@ -3957,11 +4469,11 @@
       <w:szCs w:val="20"/>
     </w:rPr>
   </w:style>
-  <w:style w:type="paragraph" w:styleId="Heading8">
+  <w:style w:type="paragraph" w:styleId="Rubrik8">
     <w:name w:val="heading 8"/>
     <w:basedOn w:val="Normal"/>
     <w:next w:val="Normal"/>
-    <w:link w:val="Heading8Char"/>
+    <w:link w:val="Rubrik8Char"/>
     <w:uiPriority w:val="9"/>
     <w:semiHidden/>
     <w:unhideWhenUsed/>
@@ -3983,11 +4495,11 @@
       <w:szCs w:val="20"/>
     </w:rPr>
   </w:style>
-  <w:style w:type="paragraph" w:styleId="Heading9">
+  <w:style w:type="paragraph" w:styleId="Rubrik9">
     <w:name w:val="heading 9"/>
     <w:basedOn w:val="Normal"/>
     <w:next w:val="Normal"/>
-    <w:link w:val="Heading9Char"/>
+    <w:link w:val="Rubrik9Char"/>
     <w:uiPriority w:val="9"/>
     <w:semiHidden/>
     <w:unhideWhenUsed/>
@@ -4011,13 +4523,13 @@
       <w:szCs w:val="20"/>
     </w:rPr>
   </w:style>
-  <w:style w:type="character" w:default="1" w:styleId="DefaultParagraphFont">
+  <w:style w:type="character" w:default="1" w:styleId="Standardstycketeckensnitt">
     <w:name w:val="Default Paragraph Font"/>
     <w:uiPriority w:val="1"/>
     <w:semiHidden/>
     <w:unhideWhenUsed/>
   </w:style>
-  <w:style w:type="table" w:default="1" w:styleId="TableNormal">
+  <w:style w:type="table" w:default="1" w:styleId="Normaltabell">
     <w:name w:val="Normal Table"/>
     <w:uiPriority w:val="99"/>
     <w:semiHidden/>
@@ -4032,16 +4544,16 @@
       </w:tblCellMar>
     </w:tblPr>
   </w:style>
-  <w:style w:type="numbering" w:default="1" w:styleId="NoList">
+  <w:style w:type="numbering" w:default="1" w:styleId="Ingenlista">
     <w:name w:val="No List"/>
     <w:uiPriority w:val="99"/>
     <w:semiHidden/>
     <w:unhideWhenUsed/>
   </w:style>
-  <w:style w:type="character" w:customStyle="1" w:styleId="Heading1Char">
-    <w:name w:val="Heading 1 Char"/>
-    <w:basedOn w:val="DefaultParagraphFont"/>
-    <w:link w:val="Heading1"/>
+  <w:style w:type="character" w:customStyle="1" w:styleId="Rubrik1Char">
+    <w:name w:val="Rubrik 1 Char"/>
+    <w:basedOn w:val="Standardstycketeckensnitt"/>
+    <w:link w:val="Rubrik1"/>
     <w:uiPriority w:val="9"/>
     <w:rsid w:val="00915A8B"/>
     <w:rPr>
@@ -4051,10 +4563,10 @@
       <w:szCs w:val="36"/>
     </w:rPr>
   </w:style>
-  <w:style w:type="character" w:customStyle="1" w:styleId="Heading2Char">
-    <w:name w:val="Heading 2 Char"/>
-    <w:basedOn w:val="DefaultParagraphFont"/>
-    <w:link w:val="Heading2"/>
+  <w:style w:type="character" w:customStyle="1" w:styleId="Rubrik2Char">
+    <w:name w:val="Rubrik 2 Char"/>
+    <w:basedOn w:val="Standardstycketeckensnitt"/>
+    <w:link w:val="Rubrik2"/>
     <w:uiPriority w:val="9"/>
     <w:rsid w:val="00915A8B"/>
     <w:rPr>
@@ -4064,10 +4576,10 @@
       <w:szCs w:val="28"/>
     </w:rPr>
   </w:style>
-  <w:style w:type="character" w:customStyle="1" w:styleId="Heading3Char">
-    <w:name w:val="Heading 3 Char"/>
-    <w:basedOn w:val="DefaultParagraphFont"/>
-    <w:link w:val="Heading3"/>
+  <w:style w:type="character" w:customStyle="1" w:styleId="Rubrik3Char">
+    <w:name w:val="Rubrik 3 Char"/>
+    <w:basedOn w:val="Standardstycketeckensnitt"/>
+    <w:link w:val="Rubrik3"/>
     <w:uiPriority w:val="9"/>
     <w:rsid w:val="00915A8B"/>
     <w:rPr>
@@ -4077,10 +4589,10 @@
       <w:szCs w:val="28"/>
     </w:rPr>
   </w:style>
-  <w:style w:type="character" w:customStyle="1" w:styleId="Heading4Char">
-    <w:name w:val="Heading 4 Char"/>
-    <w:basedOn w:val="DefaultParagraphFont"/>
-    <w:link w:val="Heading4"/>
+  <w:style w:type="character" w:customStyle="1" w:styleId="Rubrik4Char">
+    <w:name w:val="Rubrik 4 Char"/>
+    <w:basedOn w:val="Standardstycketeckensnitt"/>
+    <w:link w:val="Rubrik4"/>
     <w:uiPriority w:val="9"/>
     <w:rsid w:val="00915A8B"/>
     <w:rPr>
@@ -4088,10 +4600,10 @@
       <w:caps/>
     </w:rPr>
   </w:style>
-  <w:style w:type="character" w:customStyle="1" w:styleId="Heading5Char">
-    <w:name w:val="Heading 5 Char"/>
-    <w:basedOn w:val="DefaultParagraphFont"/>
-    <w:link w:val="Heading5"/>
+  <w:style w:type="character" w:customStyle="1" w:styleId="Rubrik5Char">
+    <w:name w:val="Rubrik 5 Char"/>
+    <w:basedOn w:val="Standardstycketeckensnitt"/>
+    <w:link w:val="Rubrik5"/>
     <w:uiPriority w:val="9"/>
     <w:semiHidden/>
     <w:rsid w:val="00915A8B"/>
@@ -4102,10 +4614,10 @@
       <w:caps/>
     </w:rPr>
   </w:style>
-  <w:style w:type="character" w:customStyle="1" w:styleId="Heading6Char">
-    <w:name w:val="Heading 6 Char"/>
-    <w:basedOn w:val="DefaultParagraphFont"/>
-    <w:link w:val="Heading6"/>
+  <w:style w:type="character" w:customStyle="1" w:styleId="Rubrik6Char">
+    <w:name w:val="Rubrik 6 Char"/>
+    <w:basedOn w:val="Standardstycketeckensnitt"/>
+    <w:link w:val="Rubrik6"/>
     <w:uiPriority w:val="9"/>
     <w:semiHidden/>
     <w:rsid w:val="00915A8B"/>
@@ -4119,10 +4631,10 @@
       <w:szCs w:val="20"/>
     </w:rPr>
   </w:style>
-  <w:style w:type="character" w:customStyle="1" w:styleId="Heading7Char">
-    <w:name w:val="Heading 7 Char"/>
-    <w:basedOn w:val="DefaultParagraphFont"/>
-    <w:link w:val="Heading7"/>
+  <w:style w:type="character" w:customStyle="1" w:styleId="Rubrik7Char">
+    <w:name w:val="Rubrik 7 Char"/>
+    <w:basedOn w:val="Standardstycketeckensnitt"/>
+    <w:link w:val="Rubrik7"/>
     <w:uiPriority w:val="9"/>
     <w:semiHidden/>
     <w:rsid w:val="00915A8B"/>
@@ -4138,10 +4650,10 @@
       <w:szCs w:val="20"/>
     </w:rPr>
   </w:style>
-  <w:style w:type="character" w:customStyle="1" w:styleId="Heading8Char">
-    <w:name w:val="Heading 8 Char"/>
-    <w:basedOn w:val="DefaultParagraphFont"/>
-    <w:link w:val="Heading8"/>
+  <w:style w:type="character" w:customStyle="1" w:styleId="Rubrik8Char">
+    <w:name w:val="Rubrik 8 Char"/>
+    <w:basedOn w:val="Standardstycketeckensnitt"/>
+    <w:link w:val="Rubrik8"/>
     <w:uiPriority w:val="9"/>
     <w:semiHidden/>
     <w:rsid w:val="00915A8B"/>
@@ -4155,10 +4667,10 @@
       <w:szCs w:val="20"/>
     </w:rPr>
   </w:style>
-  <w:style w:type="character" w:customStyle="1" w:styleId="Heading9Char">
-    <w:name w:val="Heading 9 Char"/>
-    <w:basedOn w:val="DefaultParagraphFont"/>
-    <w:link w:val="Heading9"/>
+  <w:style w:type="character" w:customStyle="1" w:styleId="Rubrik9Char">
+    <w:name w:val="Rubrik 9 Char"/>
+    <w:basedOn w:val="Standardstycketeckensnitt"/>
+    <w:link w:val="Rubrik9"/>
     <w:uiPriority w:val="9"/>
     <w:semiHidden/>
     <w:rsid w:val="00915A8B"/>
@@ -4174,7 +4686,7 @@
       <w:szCs w:val="20"/>
     </w:rPr>
   </w:style>
-  <w:style w:type="paragraph" w:styleId="Caption">
+  <w:style w:type="paragraph" w:styleId="Beskrivning">
     <w:name w:val="caption"/>
     <w:basedOn w:val="Normal"/>
     <w:next w:val="Normal"/>
@@ -4193,11 +4705,11 @@
       <w:sz w:val="20"/>
     </w:rPr>
   </w:style>
-  <w:style w:type="paragraph" w:styleId="Title">
+  <w:style w:type="paragraph" w:styleId="Rubrik">
     <w:name w:val="Title"/>
     <w:basedOn w:val="Normal"/>
     <w:next w:val="Normal"/>
-    <w:link w:val="TitleChar"/>
+    <w:link w:val="RubrikChar"/>
     <w:uiPriority w:val="10"/>
     <w:qFormat/>
     <w:rsid w:val="00915A8B"/>
@@ -4214,10 +4726,10 @@
       <w:szCs w:val="72"/>
     </w:rPr>
   </w:style>
-  <w:style w:type="character" w:customStyle="1" w:styleId="TitleChar">
-    <w:name w:val="Title Char"/>
-    <w:basedOn w:val="DefaultParagraphFont"/>
-    <w:link w:val="Title"/>
+  <w:style w:type="character" w:customStyle="1" w:styleId="RubrikChar">
+    <w:name w:val="Rubrik Char"/>
+    <w:basedOn w:val="Standardstycketeckensnitt"/>
+    <w:link w:val="Rubrik"/>
     <w:uiPriority w:val="10"/>
     <w:rsid w:val="00915A8B"/>
     <w:rPr>
@@ -4229,11 +4741,11 @@
       <w:szCs w:val="72"/>
     </w:rPr>
   </w:style>
-  <w:style w:type="paragraph" w:styleId="Subtitle">
+  <w:style w:type="paragraph" w:styleId="Underrubrik">
     <w:name w:val="Subtitle"/>
     <w:basedOn w:val="Normal"/>
     <w:next w:val="Normal"/>
-    <w:link w:val="SubtitleChar"/>
+    <w:link w:val="UnderrubrikChar"/>
     <w:uiPriority w:val="11"/>
     <w:qFormat/>
     <w:rsid w:val="00915A8B"/>
@@ -4250,10 +4762,10 @@
       <w:szCs w:val="28"/>
     </w:rPr>
   </w:style>
-  <w:style w:type="character" w:customStyle="1" w:styleId="SubtitleChar">
-    <w:name w:val="Subtitle Char"/>
-    <w:basedOn w:val="DefaultParagraphFont"/>
-    <w:link w:val="Subtitle"/>
+  <w:style w:type="character" w:customStyle="1" w:styleId="UnderrubrikChar">
+    <w:name w:val="Underrubrik Char"/>
+    <w:basedOn w:val="Standardstycketeckensnitt"/>
+    <w:link w:val="Underrubrik"/>
     <w:uiPriority w:val="11"/>
     <w:rsid w:val="00915A8B"/>
     <w:rPr>
@@ -4264,9 +4776,9 @@
       <w:szCs w:val="28"/>
     </w:rPr>
   </w:style>
-  <w:style w:type="character" w:styleId="Strong">
+  <w:style w:type="character" w:styleId="Stark">
     <w:name w:val="Strong"/>
-    <w:basedOn w:val="DefaultParagraphFont"/>
+    <w:basedOn w:val="Standardstycketeckensnitt"/>
     <w:uiPriority w:val="22"/>
     <w:qFormat/>
     <w:rsid w:val="00915A8B"/>
@@ -4275,9 +4787,9 @@
       <w:bCs/>
     </w:rPr>
   </w:style>
-  <w:style w:type="character" w:styleId="Emphasis">
+  <w:style w:type="character" w:styleId="Betoning">
     <w:name w:val="Emphasis"/>
-    <w:basedOn w:val="DefaultParagraphFont"/>
+    <w:basedOn w:val="Standardstycketeckensnitt"/>
     <w:uiPriority w:val="20"/>
     <w:qFormat/>
     <w:rsid w:val="00915A8B"/>
@@ -4286,7 +4798,7 @@
       <w:iCs/>
     </w:rPr>
   </w:style>
-  <w:style w:type="paragraph" w:styleId="NoSpacing">
+  <w:style w:type="paragraph" w:styleId="Ingetavstnd">
     <w:name w:val="No Spacing"/>
     <w:uiPriority w:val="1"/>
     <w:qFormat/>
@@ -4295,7 +4807,7 @@
       <w:spacing w:after="0" w:line="240" w:lineRule="auto"/>
     </w:pPr>
   </w:style>
-  <w:style w:type="paragraph" w:styleId="ListParagraph">
+  <w:style w:type="paragraph" w:styleId="Liststycke">
     <w:name w:val="List Paragraph"/>
     <w:basedOn w:val="Normal"/>
     <w:uiPriority w:val="34"/>
@@ -4306,11 +4818,11 @@
       <w:contextualSpacing/>
     </w:pPr>
   </w:style>
-  <w:style w:type="paragraph" w:styleId="Quote">
+  <w:style w:type="paragraph" w:styleId="Citat">
     <w:name w:val="Quote"/>
     <w:basedOn w:val="Normal"/>
     <w:next w:val="Normal"/>
-    <w:link w:val="QuoteChar"/>
+    <w:link w:val="CitatChar"/>
     <w:uiPriority w:val="29"/>
     <w:qFormat/>
     <w:rsid w:val="00915A8B"/>
@@ -4324,10 +4836,10 @@
       <w:szCs w:val="25"/>
     </w:rPr>
   </w:style>
-  <w:style w:type="character" w:customStyle="1" w:styleId="QuoteChar">
-    <w:name w:val="Quote Char"/>
-    <w:basedOn w:val="DefaultParagraphFont"/>
-    <w:link w:val="Quote"/>
+  <w:style w:type="character" w:customStyle="1" w:styleId="CitatChar">
+    <w:name w:val="Citat Char"/>
+    <w:basedOn w:val="Standardstycketeckensnitt"/>
+    <w:link w:val="Citat"/>
     <w:uiPriority w:val="29"/>
     <w:rsid w:val="00915A8B"/>
     <w:rPr>
@@ -4336,11 +4848,11 @@
       <w:szCs w:val="25"/>
     </w:rPr>
   </w:style>
-  <w:style w:type="paragraph" w:styleId="IntenseQuote">
+  <w:style w:type="paragraph" w:styleId="Starktcitat">
     <w:name w:val="Intense Quote"/>
     <w:basedOn w:val="Normal"/>
     <w:next w:val="Normal"/>
-    <w:link w:val="IntenseQuoteChar"/>
+    <w:link w:val="StarktcitatChar"/>
     <w:uiPriority w:val="30"/>
     <w:qFormat/>
     <w:rsid w:val="00915A8B"/>
@@ -4356,10 +4868,10 @@
       <w:szCs w:val="32"/>
     </w:rPr>
   </w:style>
-  <w:style w:type="character" w:customStyle="1" w:styleId="IntenseQuoteChar">
-    <w:name w:val="Intense Quote Char"/>
-    <w:basedOn w:val="DefaultParagraphFont"/>
-    <w:link w:val="IntenseQuote"/>
+  <w:style w:type="character" w:customStyle="1" w:styleId="StarktcitatChar">
+    <w:name w:val="Starkt citat Char"/>
+    <w:basedOn w:val="Standardstycketeckensnitt"/>
+    <w:link w:val="Starktcitat"/>
     <w:uiPriority w:val="30"/>
     <w:rsid w:val="00915A8B"/>
     <w:rPr>
@@ -4368,9 +4880,9 @@
       <w:szCs w:val="32"/>
     </w:rPr>
   </w:style>
-  <w:style w:type="character" w:styleId="SubtleEmphasis">
+  <w:style w:type="character" w:styleId="Diskretbetoning">
     <w:name w:val="Subtle Emphasis"/>
-    <w:basedOn w:val="DefaultParagraphFont"/>
+    <w:basedOn w:val="Standardstycketeckensnitt"/>
     <w:uiPriority w:val="19"/>
     <w:qFormat/>
     <w:rsid w:val="00915A8B"/>
@@ -4380,9 +4892,9 @@
       <w:color w:val="595959" w:themeColor="text1" w:themeTint="A6"/>
     </w:rPr>
   </w:style>
-  <w:style w:type="character" w:styleId="IntenseEmphasis">
+  <w:style w:type="character" w:styleId="Starkbetoning">
     <w:name w:val="Intense Emphasis"/>
-    <w:basedOn w:val="DefaultParagraphFont"/>
+    <w:basedOn w:val="Standardstycketeckensnitt"/>
     <w:uiPriority w:val="21"/>
     <w:qFormat/>
     <w:rsid w:val="00915A8B"/>
@@ -4393,9 +4905,9 @@
       <w:iCs/>
     </w:rPr>
   </w:style>
-  <w:style w:type="character" w:styleId="SubtleReference">
+  <w:style w:type="character" w:styleId="Diskretreferens">
     <w:name w:val="Subtle Reference"/>
-    <w:basedOn w:val="DefaultParagraphFont"/>
+    <w:basedOn w:val="Standardstycketeckensnitt"/>
     <w:uiPriority w:val="31"/>
     <w:qFormat/>
     <w:rsid w:val="00915A8B"/>
@@ -4405,9 +4917,9 @@
       <w:u w:val="single" w:color="7F7F7F" w:themeColor="text1" w:themeTint="80"/>
     </w:rPr>
   </w:style>
-  <w:style w:type="character" w:styleId="IntenseReference">
+  <w:style w:type="character" w:styleId="Starkreferens">
     <w:name w:val="Intense Reference"/>
-    <w:basedOn w:val="DefaultParagraphFont"/>
+    <w:basedOn w:val="Standardstycketeckensnitt"/>
     <w:uiPriority w:val="32"/>
     <w:qFormat/>
     <w:rsid w:val="00915A8B"/>
@@ -4421,9 +4933,9 @@
       <w:u w:val="single"/>
     </w:rPr>
   </w:style>
-  <w:style w:type="character" w:styleId="BookTitle">
+  <w:style w:type="character" w:styleId="Bokenstitel">
     <w:name w:val="Book Title"/>
-    <w:basedOn w:val="DefaultParagraphFont"/>
+    <w:basedOn w:val="Standardstycketeckensnitt"/>
     <w:uiPriority w:val="33"/>
     <w:qFormat/>
     <w:rsid w:val="00915A8B"/>
@@ -4434,9 +4946,9 @@
       <w:spacing w:val="7"/>
     </w:rPr>
   </w:style>
-  <w:style w:type="paragraph" w:styleId="TOCHeading">
+  <w:style w:type="paragraph" w:styleId="Innehllsfrteckningsrubrik">
     <w:name w:val="TOC Heading"/>
-    <w:basedOn w:val="Heading1"/>
+    <w:basedOn w:val="Rubrik1"/>
     <w:next w:val="Normal"/>
     <w:uiPriority w:val="39"/>
     <w:semiHidden/>
@@ -4447,9 +4959,9 @@
       <w:outlineLvl w:val="9"/>
     </w:pPr>
   </w:style>
-  <w:style w:type="character" w:styleId="Hyperlink">
+  <w:style w:type="character" w:styleId="Hyperlnk">
     <w:name w:val="Hyperlink"/>
-    <w:basedOn w:val="DefaultParagraphFont"/>
+    <w:basedOn w:val="Standardstycketeckensnitt"/>
     <w:uiPriority w:val="99"/>
     <w:unhideWhenUsed/>
     <w:rsid w:val="004E3788"/>
@@ -4458,10 +4970,10 @@
       <w:u w:val="single"/>
     </w:rPr>
   </w:style>
-  <w:style w:type="paragraph" w:styleId="BalloonText">
+  <w:style w:type="paragraph" w:styleId="Ballongtext">
     <w:name w:val="Balloon Text"/>
     <w:basedOn w:val="Normal"/>
-    <w:link w:val="BalloonTextChar"/>
+    <w:link w:val="BallongtextChar"/>
     <w:uiPriority w:val="99"/>
     <w:semiHidden/>
     <w:unhideWhenUsed/>
@@ -4475,10 +4987,10 @@
       <w:szCs w:val="16"/>
     </w:rPr>
   </w:style>
-  <w:style w:type="character" w:customStyle="1" w:styleId="BalloonTextChar">
-    <w:name w:val="Balloon Text Char"/>
-    <w:basedOn w:val="DefaultParagraphFont"/>
-    <w:link w:val="BalloonText"/>
+  <w:style w:type="character" w:customStyle="1" w:styleId="BallongtextChar">
+    <w:name w:val="Ballongtext Char"/>
+    <w:basedOn w:val="Standardstycketeckensnitt"/>
+    <w:link w:val="Ballongtext"/>
     <w:uiPriority w:val="99"/>
     <w:semiHidden/>
     <w:rsid w:val="00495ADB"/>
@@ -4488,9 +5000,9 @@
       <w:szCs w:val="16"/>
     </w:rPr>
   </w:style>
-  <w:style w:type="character" w:styleId="CommentReference">
+  <w:style w:type="character" w:styleId="Kommentarsreferens">
     <w:name w:val="annotation reference"/>
-    <w:basedOn w:val="DefaultParagraphFont"/>
+    <w:basedOn w:val="Standardstycketeckensnitt"/>
     <w:uiPriority w:val="99"/>
     <w:semiHidden/>
     <w:unhideWhenUsed/>
@@ -4500,10 +5012,10 @@
       <w:szCs w:val="16"/>
     </w:rPr>
   </w:style>
-  <w:style w:type="paragraph" w:styleId="CommentText">
+  <w:style w:type="paragraph" w:styleId="Kommentarer">
     <w:name w:val="annotation text"/>
     <w:basedOn w:val="Normal"/>
-    <w:link w:val="CommentTextChar"/>
+    <w:link w:val="KommentarerChar"/>
     <w:uiPriority w:val="99"/>
     <w:semiHidden/>
     <w:unhideWhenUsed/>
@@ -4516,10 +5028,10 @@
       <w:szCs w:val="20"/>
     </w:rPr>
   </w:style>
-  <w:style w:type="character" w:customStyle="1" w:styleId="CommentTextChar">
-    <w:name w:val="Comment Text Char"/>
-    <w:basedOn w:val="DefaultParagraphFont"/>
-    <w:link w:val="CommentText"/>
+  <w:style w:type="character" w:customStyle="1" w:styleId="KommentarerChar">
+    <w:name w:val="Kommentarer Char"/>
+    <w:basedOn w:val="Standardstycketeckensnitt"/>
+    <w:link w:val="Kommentarer"/>
     <w:uiPriority w:val="99"/>
     <w:semiHidden/>
     <w:rsid w:val="00867653"/>
@@ -4529,11 +5041,11 @@
       <w:szCs w:val="20"/>
     </w:rPr>
   </w:style>
-  <w:style w:type="paragraph" w:styleId="CommentSubject">
+  <w:style w:type="paragraph" w:styleId="Kommentarsmne">
     <w:name w:val="annotation subject"/>
-    <w:basedOn w:val="CommentText"/>
-    <w:next w:val="CommentText"/>
-    <w:link w:val="CommentSubjectChar"/>
+    <w:basedOn w:val="Kommentarer"/>
+    <w:next w:val="Kommentarer"/>
+    <w:link w:val="KommentarsmneChar"/>
     <w:uiPriority w:val="99"/>
     <w:semiHidden/>
     <w:unhideWhenUsed/>
@@ -4543,10 +5055,10 @@
       <w:bCs/>
     </w:rPr>
   </w:style>
-  <w:style w:type="character" w:customStyle="1" w:styleId="CommentSubjectChar">
-    <w:name w:val="Comment Subject Char"/>
-    <w:basedOn w:val="CommentTextChar"/>
-    <w:link w:val="CommentSubject"/>
+  <w:style w:type="character" w:customStyle="1" w:styleId="KommentarsmneChar">
+    <w:name w:val="Kommentarsämne Char"/>
+    <w:basedOn w:val="KommentarerChar"/>
+    <w:link w:val="Kommentarsmne"/>
     <w:uiPriority w:val="99"/>
     <w:semiHidden/>
     <w:rsid w:val="00867653"/>
@@ -4558,9 +5070,9 @@
       <w:szCs w:val="20"/>
     </w:rPr>
   </w:style>
-  <w:style w:type="character" w:customStyle="1" w:styleId="Mention">
-    <w:name w:val="Mention"/>
-    <w:basedOn w:val="DefaultParagraphFont"/>
+  <w:style w:type="character" w:customStyle="1" w:styleId="Nmn1">
+    <w:name w:val="Nämn1"/>
+    <w:basedOn w:val="Standardstycketeckensnitt"/>
     <w:uiPriority w:val="99"/>
     <w:semiHidden/>
     <w:unhideWhenUsed/>
@@ -4570,943 +5082,13 @@
       <w:shd w:val="clear" w:color="auto" w:fill="E6E6E6"/>
     </w:rPr>
   </w:style>
-</w:styles>
-</file>
-
-<file path=word/stylesWithEffects.xml><?xml version="1.0" encoding="utf-8"?>
-<w:styles xmlns:wpc="http://schemas.microsoft.com/office/word/2010/wordprocessingCanvas" xmlns:mc="http://schemas.openxmlformats.org/markup-compatibility/2006" xmlns:o="urn:schemas-microsoft-com:office:office" xmlns:r="http://schemas.openxmlformats.org/officeDocument/2006/relationships" xmlns:m="http://schemas.openxmlformats.org/officeDocument/2006/math" xmlns:v="urn:schemas-microsoft-com:vml" xmlns:wp14="http://schemas.microsoft.com/office/word/2010/wordprocessingDrawing" xmlns:wp="http://schemas.openxmlformats.org/drawingml/2006/wordprocessingDrawing" xmlns:w10="urn:schemas-microsoft-com:office:word" xmlns:w="http://schemas.openxmlformats.org/wordprocessingml/2006/main" xmlns:w14="http://schemas.microsoft.com/office/word/2010/wordml" xmlns:wpg="http://schemas.microsoft.com/office/word/2010/wordprocessingGroup" xmlns:wpi="http://schemas.microsoft.com/office/word/2010/wordprocessingInk" xmlns:wne="http://schemas.microsoft.com/office/word/2006/wordml" xmlns:wps="http://schemas.microsoft.com/office/word/2010/wordprocessingShape" mc:Ignorable="w14 wp14">
-  <w:docDefaults>
-    <w:rPrDefault>
-      <w:rPr>
-        <w:rFonts w:asciiTheme="minorHAnsi" w:eastAsiaTheme="minorEastAsia" w:hAnsiTheme="minorHAnsi" w:cstheme="minorBidi"/>
-        <w:sz w:val="22"/>
-        <w:szCs w:val="22"/>
-        <w:lang w:val="sv-SE" w:eastAsia="sv-SE" w:bidi="ar-SA"/>
-      </w:rPr>
-    </w:rPrDefault>
-    <w:pPrDefault>
-      <w:pPr>
-        <w:spacing w:after="160" w:line="259" w:lineRule="auto"/>
-      </w:pPr>
-    </w:pPrDefault>
-  </w:docDefaults>
-  <w:latentStyles w:defLockedState="0" w:defUIPriority="99" w:defSemiHidden="1" w:defUnhideWhenUsed="1" w:defQFormat="0" w:count="267">
-    <w:lsdException w:name="Normal" w:semiHidden="0" w:uiPriority="0" w:unhideWhenUsed="0" w:qFormat="1"/>
-    <w:lsdException w:name="heading 1" w:semiHidden="0" w:uiPriority="9" w:unhideWhenUsed="0" w:qFormat="1"/>
-    <w:lsdException w:name="heading 2" w:uiPriority="9" w:qFormat="1"/>
-    <w:lsdException w:name="heading 3" w:uiPriority="9" w:qFormat="1"/>
-    <w:lsdException w:name="heading 4" w:uiPriority="9" w:qFormat="1"/>
-    <w:lsdException w:name="heading 5" w:uiPriority="9" w:qFormat="1"/>
-    <w:lsdException w:name="heading 6" w:uiPriority="9" w:qFormat="1"/>
-    <w:lsdException w:name="heading 7" w:uiPriority="9" w:qFormat="1"/>
-    <w:lsdException w:name="heading 8" w:uiPriority="9" w:qFormat="1"/>
-    <w:lsdException w:name="heading 9" w:uiPriority="9" w:qFormat="1"/>
-    <w:lsdException w:name="toc 1" w:uiPriority="39"/>
-    <w:lsdException w:name="toc 2" w:uiPriority="39"/>
-    <w:lsdException w:name="toc 3" w:uiPriority="39"/>
-    <w:lsdException w:name="toc 4" w:uiPriority="39"/>
-    <w:lsdException w:name="toc 5" w:uiPriority="39"/>
-    <w:lsdException w:name="toc 6" w:uiPriority="39"/>
-    <w:lsdException w:name="toc 7" w:uiPriority="39"/>
-    <w:lsdException w:name="toc 8" w:uiPriority="39"/>
-    <w:lsdException w:name="toc 9" w:uiPriority="39"/>
-    <w:lsdException w:name="caption" w:uiPriority="35" w:qFormat="1"/>
-    <w:lsdException w:name="Title" w:semiHidden="0" w:uiPriority="10" w:unhideWhenUsed="0" w:qFormat="1"/>
-    <w:lsdException w:name="Default Paragraph Font" w:uiPriority="1"/>
-    <w:lsdException w:name="Subtitle" w:semiHidden="0" w:uiPriority="11" w:unhideWhenUsed="0" w:qFormat="1"/>
-    <w:lsdException w:name="Strong" w:semiHidden="0" w:uiPriority="22" w:unhideWhenUsed="0" w:qFormat="1"/>
-    <w:lsdException w:name="Emphasis" w:semiHidden="0" w:uiPriority="20" w:unhideWhenUsed="0" w:qFormat="1"/>
-    <w:lsdException w:name="Table Grid" w:semiHidden="0" w:uiPriority="39" w:unhideWhenUsed="0"/>
-    <w:lsdException w:name="Placeholder Text" w:unhideWhenUsed="0"/>
-    <w:lsdException w:name="No Spacing" w:semiHidden="0" w:uiPriority="1" w:unhideWhenUsed="0" w:qFormat="1"/>
-    <w:lsdException w:name="Light Shading" w:semiHidden="0" w:uiPriority="60" w:unhideWhenUsed="0"/>
-    <w:lsdException w:name="Light List" w:semiHidden="0" w:uiPriority="61" w:unhideWhenUsed="0"/>
-    <w:lsdException w:name="Light Grid" w:semiHidden="0" w:uiPriority="62" w:unhideWhenUsed="0"/>
-    <w:lsdException w:name="Medium Shading 1" w:semiHidden="0" w:uiPriority="63" w:unhideWhenUsed="0"/>
-    <w:lsdException w:name="Medium Shading 2" w:semiHidden="0" w:uiPriority="64" w:unhideWhenUsed="0"/>
-    <w:lsdException w:name="Medium List 1" w:semiHidden="0" w:uiPriority="65" w:unhideWhenUsed="0"/>
-    <w:lsdException w:name="Medium List 2" w:semiHidden="0" w:uiPriority="66" w:unhideWhenUsed="0"/>
-    <w:lsdException w:name="Medium Grid 1" w:semiHidden="0" w:uiPriority="67" w:unhideWhenUsed="0"/>
-    <w:lsdException w:name="Medium Grid 2" w:semiHidden="0" w:uiPriority="68" w:unhideWhenUsed="0"/>
-    <w:lsdException w:name="Medium Grid 3" w:semiHidden="0" w:uiPriority="69" w:unhideWhenUsed="0"/>
-    <w:lsdException w:name="Dark List" w:semiHidden="0" w:uiPriority="70" w:unhideWhenUsed="0"/>
-    <w:lsdException w:name="Colorful Shading" w:semiHidden="0" w:uiPriority="71" w:unhideWhenUsed="0"/>
-    <w:lsdException w:name="Colorful List" w:semiHidden="0" w:uiPriority="72" w:unhideWhenUsed="0"/>
-    <w:lsdException w:name="Colorful Grid" w:semiHidden="0" w:uiPriority="73" w:unhideWhenUsed="0"/>
-    <w:lsdException w:name="Light Shading Accent 1" w:semiHidden="0" w:uiPriority="60" w:unhideWhenUsed="0"/>
-    <w:lsdException w:name="Light List Accent 1" w:semiHidden="0" w:uiPriority="61" w:unhideWhenUsed="0"/>
-    <w:lsdException w:name="Light Grid Accent 1" w:semiHidden="0" w:uiPriority="62" w:unhideWhenUsed="0"/>
-    <w:lsdException w:name="Medium Shading 1 Accent 1" w:semiHidden="0" w:uiPriority="63" w:unhideWhenUsed="0"/>
-    <w:lsdException w:name="Medium Shading 2 Accent 1" w:semiHidden="0" w:uiPriority="64" w:unhideWhenUsed="0"/>
-    <w:lsdException w:name="Medium List 1 Accent 1" w:semiHidden="0" w:uiPriority="65" w:unhideWhenUsed="0"/>
-    <w:lsdException w:name="Revision" w:unhideWhenUsed="0"/>
-    <w:lsdException w:name="List Paragraph" w:semiHidden="0" w:uiPriority="34" w:unhideWhenUsed="0" w:qFormat="1"/>
-    <w:lsdException w:name="Quote" w:semiHidden="0" w:uiPriority="29" w:unhideWhenUsed="0" w:qFormat="1"/>
-    <w:lsdException w:name="Intense Quote" w:semiHidden="0" w:uiPriority="30" w:unhideWhenUsed="0" w:qFormat="1"/>
-    <w:lsdException w:name="Medium List 2 Accent 1" w:semiHidden="0" w:uiPriority="66" w:unhideWhenUsed="0"/>
-    <w:lsdException w:name="Medium Grid 1 Accent 1" w:semiHidden="0" w:uiPriority="67" w:unhideWhenUsed="0"/>
-    <w:lsdException w:name="Medium Grid 2 Accent 1" w:semiHidden="0" w:uiPriority="68" w:unhideWhenUsed="0"/>
-    <w:lsdException w:name="Medium Grid 3 Accent 1" w:semiHidden="0" w:uiPriority="69" w:unhideWhenUsed="0"/>
-    <w:lsdException w:name="Dark List Accent 1" w:semiHidden="0" w:uiPriority="70" w:unhideWhenUsed="0"/>
-    <w:lsdException w:name="Colorful Shading Accent 1" w:semiHidden="0" w:uiPriority="71" w:unhideWhenUsed="0"/>
-    <w:lsdException w:name="Colorful List Accent 1" w:semiHidden="0" w:uiPriority="72" w:unhideWhenUsed="0"/>
-    <w:lsdException w:name="Colorful Grid Accent 1" w:semiHidden="0" w:uiPriority="73" w:unhideWhenUsed="0"/>
-    <w:lsdException w:name="Light Shading Accent 2" w:semiHidden="0" w:uiPriority="60" w:unhideWhenUsed="0"/>
-    <w:lsdException w:name="Light List Accent 2" w:semiHidden="0" w:uiPriority="61" w:unhideWhenUsed="0"/>
-    <w:lsdException w:name="Light Grid Accent 2" w:semiHidden="0" w:uiPriority="62" w:unhideWhenUsed="0"/>
-    <w:lsdException w:name="Medium Shading 1 Accent 2" w:semiHidden="0" w:uiPriority="63" w:unhideWhenUsed="0"/>
-    <w:lsdException w:name="Medium Shading 2 Accent 2" w:semiHidden="0" w:uiPriority="64" w:unhideWhenUsed="0"/>
-    <w:lsdException w:name="Medium List 1 Accent 2" w:semiHidden="0" w:uiPriority="65" w:unhideWhenUsed="0"/>
-    <w:lsdException w:name="Medium List 2 Accent 2" w:semiHidden="0" w:uiPriority="66" w:unhideWhenUsed="0"/>
-    <w:lsdException w:name="Medium Grid 1 Accent 2" w:semiHidden="0" w:uiPriority="67" w:unhideWhenUsed="0"/>
-    <w:lsdException w:name="Medium Grid 2 Accent 2" w:semiHidden="0" w:uiPriority="68" w:unhideWhenUsed="0"/>
-    <w:lsdException w:name="Medium Grid 3 Accent 2" w:semiHidden="0" w:uiPriority="69" w:unhideWhenUsed="0"/>
-    <w:lsdException w:name="Dark List Accent 2" w:semiHidden="0" w:uiPriority="70" w:unhideWhenUsed="0"/>
-    <w:lsdException w:name="Colorful Shading Accent 2" w:semiHidden="0" w:uiPriority="71" w:unhideWhenUsed="0"/>
-    <w:lsdException w:name="Colorful List Accent 2" w:semiHidden="0" w:uiPriority="72" w:unhideWhenUsed="0"/>
-    <w:lsdException w:name="Colorful Grid Accent 2" w:semiHidden="0" w:uiPriority="73" w:unhideWhenUsed="0"/>
-    <w:lsdException w:name="Light Shading Accent 3" w:semiHidden="0" w:uiPriority="60" w:unhideWhenUsed="0"/>
-    <w:lsdException w:name="Light List Accent 3" w:semiHidden="0" w:uiPriority="61" w:unhideWhenUsed="0"/>
-    <w:lsdException w:name="Light Grid Accent 3" w:semiHidden="0" w:uiPriority="62" w:unhideWhenUsed="0"/>
-    <w:lsdException w:name="Medium Shading 1 Accent 3" w:semiHidden="0" w:uiPriority="63" w:unhideWhenUsed="0"/>
-    <w:lsdException w:name="Medium Shading 2 Accent 3" w:semiHidden="0" w:uiPriority="64" w:unhideWhenUsed="0"/>
-    <w:lsdException w:name="Medium List 1 Accent 3" w:semiHidden="0" w:uiPriority="65" w:unhideWhenUsed="0"/>
-    <w:lsdException w:name="Medium List 2 Accent 3" w:semiHidden="0" w:uiPriority="66" w:unhideWhenUsed="0"/>
-    <w:lsdException w:name="Medium Grid 1 Accent 3" w:semiHidden="0" w:uiPriority="67" w:unhideWhenUsed="0"/>
-    <w:lsdException w:name="Medium Grid 2 Accent 3" w:semiHidden="0" w:uiPriority="68" w:unhideWhenUsed="0"/>
-    <w:lsdException w:name="Medium Grid 3 Accent 3" w:semiHidden="0" w:uiPriority="69" w:unhideWhenUsed="0"/>
-    <w:lsdException w:name="Dark List Accent 3" w:semiHidden="0" w:uiPriority="70" w:unhideWhenUsed="0"/>
-    <w:lsdException w:name="Colorful Shading Accent 3" w:semiHidden="0" w:uiPriority="71" w:unhideWhenUsed="0"/>
-    <w:lsdException w:name="Colorful List Accent 3" w:semiHidden="0" w:uiPriority="72" w:unhideWhenUsed="0"/>
-    <w:lsdException w:name="Colorful Grid Accent 3" w:semiHidden="0" w:uiPriority="73" w:unhideWhenUsed="0"/>
-    <w:lsdException w:name="Light Shading Accent 4" w:semiHidden="0" w:uiPriority="60" w:unhideWhenUsed="0"/>
-    <w:lsdException w:name="Light List Accent 4" w:semiHidden="0" w:uiPriority="61" w:unhideWhenUsed="0"/>
-    <w:lsdException w:name="Light Grid Accent 4" w:semiHidden="0" w:uiPriority="62" w:unhideWhenUsed="0"/>
-    <w:lsdException w:name="Medium Shading 1 Accent 4" w:semiHidden="0" w:uiPriority="63" w:unhideWhenUsed="0"/>
-    <w:lsdException w:name="Medium Shading 2 Accent 4" w:semiHidden="0" w:uiPriority="64" w:unhideWhenUsed="0"/>
-    <w:lsdException w:name="Medium List 1 Accent 4" w:semiHidden="0" w:uiPriority="65" w:unhideWhenUsed="0"/>
-    <w:lsdException w:name="Medium List 2 Accent 4" w:semiHidden="0" w:uiPriority="66" w:unhideWhenUsed="0"/>
-    <w:lsdException w:name="Medium Grid 1 Accent 4" w:semiHidden="0" w:uiPriority="67" w:unhideWhenUsed="0"/>
-    <w:lsdException w:name="Medium Grid 2 Accent 4" w:semiHidden="0" w:uiPriority="68" w:unhideWhenUsed="0"/>
-    <w:lsdException w:name="Medium Grid 3 Accent 4" w:semiHidden="0" w:uiPriority="69" w:unhideWhenUsed="0"/>
-    <w:lsdException w:name="Dark List Accent 4" w:semiHidden="0" w:uiPriority="70" w:unhideWhenUsed="0"/>
-    <w:lsdException w:name="Colorful Shading Accent 4" w:semiHidden="0" w:uiPriority="71" w:unhideWhenUsed="0"/>
-    <w:lsdException w:name="Colorful List Accent 4" w:semiHidden="0" w:uiPriority="72" w:unhideWhenUsed="0"/>
-    <w:lsdException w:name="Colorful Grid Accent 4" w:semiHidden="0" w:uiPriority="73" w:unhideWhenUsed="0"/>
-    <w:lsdException w:name="Light Shading Accent 5" w:semiHidden="0" w:uiPriority="60" w:unhideWhenUsed="0"/>
-    <w:lsdException w:name="Light List Accent 5" w:semiHidden="0" w:uiPriority="61" w:unhideWhenUsed="0"/>
-    <w:lsdException w:name="Light Grid Accent 5" w:semiHidden="0" w:uiPriority="62" w:unhideWhenUsed="0"/>
-    <w:lsdException w:name="Medium Shading 1 Accent 5" w:semiHidden="0" w:uiPriority="63" w:unhideWhenUsed="0"/>
-    <w:lsdException w:name="Medium Shading 2 Accent 5" w:semiHidden="0" w:uiPriority="64" w:unhideWhenUsed="0"/>
-    <w:lsdException w:name="Medium List 1 Accent 5" w:semiHidden="0" w:uiPriority="65" w:unhideWhenUsed="0"/>
-    <w:lsdException w:name="Medium List 2 Accent 5" w:semiHidden="0" w:uiPriority="66" w:unhideWhenUsed="0"/>
-    <w:lsdException w:name="Medium Grid 1 Accent 5" w:semiHidden="0" w:uiPriority="67" w:unhideWhenUsed="0"/>
-    <w:lsdException w:name="Medium Grid 2 Accent 5" w:semiHidden="0" w:uiPriority="68" w:unhideWhenUsed="0"/>
-    <w:lsdException w:name="Medium Grid 3 Accent 5" w:semiHidden="0" w:uiPriority="69" w:unhideWhenUsed="0"/>
-    <w:lsdException w:name="Dark List Accent 5" w:semiHidden="0" w:uiPriority="70" w:unhideWhenUsed="0"/>
-    <w:lsdException w:name="Colorful Shading Accent 5" w:semiHidden="0" w:uiPriority="71" w:unhideWhenUsed="0"/>
-    <w:lsdException w:name="Colorful List Accent 5" w:semiHidden="0" w:uiPriority="72" w:unhideWhenUsed="0"/>
-    <w:lsdException w:name="Colorful Grid Accent 5" w:semiHidden="0" w:uiPriority="73" w:unhideWhenUsed="0"/>
-    <w:lsdException w:name="Light Shading Accent 6" w:semiHidden="0" w:uiPriority="60" w:unhideWhenUsed="0"/>
-    <w:lsdException w:name="Light List Accent 6" w:semiHidden="0" w:uiPriority="61" w:unhideWhenUsed="0"/>
-    <w:lsdException w:name="Light Grid Accent 6" w:semiHidden="0" w:uiPriority="62" w:unhideWhenUsed="0"/>
-    <w:lsdException w:name="Medium Shading 1 Accent 6" w:semiHidden="0" w:uiPriority="63" w:unhideWhenUsed="0"/>
-    <w:lsdException w:name="Medium Shading 2 Accent 6" w:semiHidden="0" w:uiPriority="64" w:unhideWhenUsed="0"/>
-    <w:lsdException w:name="Medium List 1 Accent 6" w:semiHidden="0" w:uiPriority="65" w:unhideWhenUsed="0"/>
-    <w:lsdException w:name="Medium List 2 Accent 6" w:semiHidden="0" w:uiPriority="66" w:unhideWhenUsed="0"/>
-    <w:lsdException w:name="Medium Grid 1 Accent 6" w:semiHidden="0" w:uiPriority="67" w:unhideWhenUsed="0"/>
-    <w:lsdException w:name="Medium Grid 2 Accent 6" w:semiHidden="0" w:uiPriority="68" w:unhideWhenUsed="0"/>
-    <w:lsdException w:name="Medium Grid 3 Accent 6" w:semiHidden="0" w:uiPriority="69" w:unhideWhenUsed="0"/>
-    <w:lsdException w:name="Dark List Accent 6" w:semiHidden="0" w:uiPriority="70" w:unhideWhenUsed="0"/>
-    <w:lsdException w:name="Colorful Shading Accent 6" w:semiHidden="0" w:uiPriority="71" w:unhideWhenUsed="0"/>
-    <w:lsdException w:name="Colorful List Accent 6" w:semiHidden="0" w:uiPriority="72" w:unhideWhenUsed="0"/>
-    <w:lsdException w:name="Colorful Grid Accent 6" w:semiHidden="0" w:uiPriority="73" w:unhideWhenUsed="0"/>
-    <w:lsdException w:name="Subtle Emphasis" w:semiHidden="0" w:uiPriority="19" w:unhideWhenUsed="0" w:qFormat="1"/>
-    <w:lsdException w:name="Intense Emphasis" w:semiHidden="0" w:uiPriority="21" w:unhideWhenUsed="0" w:qFormat="1"/>
-    <w:lsdException w:name="Subtle Reference" w:semiHidden="0" w:uiPriority="31" w:unhideWhenUsed="0" w:qFormat="1"/>
-    <w:lsdException w:name="Intense Reference" w:semiHidden="0" w:uiPriority="32" w:unhideWhenUsed="0" w:qFormat="1"/>
-    <w:lsdException w:name="Book Title" w:semiHidden="0" w:uiPriority="33" w:unhideWhenUsed="0" w:qFormat="1"/>
-    <w:lsdException w:name="Bibliography" w:uiPriority="37"/>
-    <w:lsdException w:name="TOC Heading" w:uiPriority="39" w:qFormat="1"/>
-  </w:latentStyles>
-  <w:style w:type="paragraph" w:default="1" w:styleId="Normal">
-    <w:name w:val="Normal"/>
-    <w:qFormat/>
-    <w:rsid w:val="00915A8B"/>
-    <w:rPr>
-      <w:rFonts w:ascii="Berlin Sans FB" w:hAnsi="Berlin Sans FB"/>
-    </w:rPr>
-  </w:style>
-  <w:style w:type="paragraph" w:styleId="Heading1">
-    <w:name w:val="heading 1"/>
-    <w:basedOn w:val="Normal"/>
-    <w:next w:val="Normal"/>
-    <w:link w:val="Heading1Char"/>
-    <w:uiPriority w:val="9"/>
-    <w:qFormat/>
-    <w:rsid w:val="00915A8B"/>
-    <w:pPr>
-      <w:keepNext/>
-      <w:keepLines/>
-      <w:spacing w:before="400" w:after="40" w:line="240" w:lineRule="auto"/>
-      <w:outlineLvl w:val="0"/>
-    </w:pPr>
-    <w:rPr>
-      <w:rFonts w:asciiTheme="majorHAnsi" w:eastAsiaTheme="majorEastAsia" w:hAnsiTheme="majorHAnsi" w:cstheme="majorBidi"/>
-      <w:caps/>
-      <w:sz w:val="36"/>
-      <w:szCs w:val="36"/>
-    </w:rPr>
-  </w:style>
-  <w:style w:type="paragraph" w:styleId="Heading2">
-    <w:name w:val="heading 2"/>
-    <w:basedOn w:val="Normal"/>
-    <w:next w:val="Normal"/>
-    <w:link w:val="Heading2Char"/>
-    <w:uiPriority w:val="9"/>
-    <w:unhideWhenUsed/>
-    <w:qFormat/>
-    <w:rsid w:val="00915A8B"/>
-    <w:pPr>
-      <w:keepNext/>
-      <w:keepLines/>
-      <w:spacing w:before="120" w:after="0" w:line="240" w:lineRule="auto"/>
-      <w:outlineLvl w:val="1"/>
-    </w:pPr>
-    <w:rPr>
-      <w:rFonts w:asciiTheme="majorHAnsi" w:eastAsiaTheme="majorEastAsia" w:hAnsiTheme="majorHAnsi" w:cstheme="majorBidi"/>
-      <w:caps/>
-      <w:sz w:val="28"/>
-      <w:szCs w:val="28"/>
-    </w:rPr>
-  </w:style>
-  <w:style w:type="paragraph" w:styleId="Heading3">
-    <w:name w:val="heading 3"/>
-    <w:basedOn w:val="Normal"/>
-    <w:next w:val="Normal"/>
-    <w:link w:val="Heading3Char"/>
-    <w:uiPriority w:val="9"/>
-    <w:unhideWhenUsed/>
-    <w:qFormat/>
-    <w:rsid w:val="00915A8B"/>
-    <w:pPr>
-      <w:keepNext/>
-      <w:keepLines/>
-      <w:spacing w:before="120" w:after="0" w:line="240" w:lineRule="auto"/>
-      <w:outlineLvl w:val="2"/>
-    </w:pPr>
-    <w:rPr>
-      <w:rFonts w:asciiTheme="majorHAnsi" w:eastAsiaTheme="majorEastAsia" w:hAnsiTheme="majorHAnsi" w:cstheme="majorBidi"/>
-      <w:smallCaps/>
-      <w:sz w:val="28"/>
-      <w:szCs w:val="28"/>
-    </w:rPr>
-  </w:style>
-  <w:style w:type="paragraph" w:styleId="Heading4">
-    <w:name w:val="heading 4"/>
-    <w:basedOn w:val="Normal"/>
-    <w:next w:val="Normal"/>
-    <w:link w:val="Heading4Char"/>
-    <w:uiPriority w:val="9"/>
-    <w:unhideWhenUsed/>
-    <w:qFormat/>
-    <w:rsid w:val="00915A8B"/>
-    <w:pPr>
-      <w:keepNext/>
-      <w:keepLines/>
-      <w:spacing w:before="120" w:after="0"/>
-      <w:outlineLvl w:val="3"/>
-    </w:pPr>
-    <w:rPr>
-      <w:rFonts w:asciiTheme="majorHAnsi" w:eastAsiaTheme="majorEastAsia" w:hAnsiTheme="majorHAnsi" w:cstheme="majorBidi"/>
-      <w:caps/>
-    </w:rPr>
-  </w:style>
-  <w:style w:type="paragraph" w:styleId="Heading5">
-    <w:name w:val="heading 5"/>
-    <w:basedOn w:val="Normal"/>
-    <w:next w:val="Normal"/>
-    <w:link w:val="Heading5Char"/>
-    <w:uiPriority w:val="9"/>
-    <w:semiHidden/>
-    <w:unhideWhenUsed/>
-    <w:qFormat/>
-    <w:rsid w:val="00915A8B"/>
-    <w:pPr>
-      <w:keepNext/>
-      <w:keepLines/>
-      <w:spacing w:before="120" w:after="0"/>
-      <w:outlineLvl w:val="4"/>
-    </w:pPr>
-    <w:rPr>
-      <w:rFonts w:asciiTheme="majorHAnsi" w:eastAsiaTheme="majorEastAsia" w:hAnsiTheme="majorHAnsi" w:cstheme="majorBidi"/>
-      <w:i/>
-      <w:iCs/>
-      <w:caps/>
-    </w:rPr>
-  </w:style>
-  <w:style w:type="paragraph" w:styleId="Heading6">
-    <w:name w:val="heading 6"/>
-    <w:basedOn w:val="Normal"/>
-    <w:next w:val="Normal"/>
-    <w:link w:val="Heading6Char"/>
-    <w:uiPriority w:val="9"/>
-    <w:semiHidden/>
-    <w:unhideWhenUsed/>
-    <w:qFormat/>
-    <w:rsid w:val="00915A8B"/>
-    <w:pPr>
-      <w:keepNext/>
-      <w:keepLines/>
-      <w:spacing w:before="120" w:after="0"/>
-      <w:outlineLvl w:val="5"/>
-    </w:pPr>
-    <w:rPr>
-      <w:rFonts w:asciiTheme="majorHAnsi" w:eastAsiaTheme="majorEastAsia" w:hAnsiTheme="majorHAnsi" w:cstheme="majorBidi"/>
-      <w:b/>
-      <w:bCs/>
-      <w:caps/>
-      <w:color w:val="262626" w:themeColor="text1" w:themeTint="D9"/>
-      <w:sz w:val="20"/>
-      <w:szCs w:val="20"/>
-    </w:rPr>
-  </w:style>
-  <w:style w:type="paragraph" w:styleId="Heading7">
-    <w:name w:val="heading 7"/>
-    <w:basedOn w:val="Normal"/>
-    <w:next w:val="Normal"/>
-    <w:link w:val="Heading7Char"/>
-    <w:uiPriority w:val="9"/>
-    <w:semiHidden/>
-    <w:unhideWhenUsed/>
-    <w:qFormat/>
-    <w:rsid w:val="00915A8B"/>
-    <w:pPr>
-      <w:keepNext/>
-      <w:keepLines/>
-      <w:spacing w:before="120" w:after="0"/>
-      <w:outlineLvl w:val="6"/>
-    </w:pPr>
-    <w:rPr>
-      <w:rFonts w:asciiTheme="majorHAnsi" w:eastAsiaTheme="majorEastAsia" w:hAnsiTheme="majorHAnsi" w:cstheme="majorBidi"/>
-      <w:b/>
-      <w:bCs/>
-      <w:i/>
-      <w:iCs/>
-      <w:caps/>
-      <w:color w:val="262626" w:themeColor="text1" w:themeTint="D9"/>
-      <w:sz w:val="20"/>
-      <w:szCs w:val="20"/>
-    </w:rPr>
-  </w:style>
-  <w:style w:type="paragraph" w:styleId="Heading8">
-    <w:name w:val="heading 8"/>
-    <w:basedOn w:val="Normal"/>
-    <w:next w:val="Normal"/>
-    <w:link w:val="Heading8Char"/>
-    <w:uiPriority w:val="9"/>
-    <w:semiHidden/>
-    <w:unhideWhenUsed/>
-    <w:qFormat/>
-    <w:rsid w:val="00915A8B"/>
-    <w:pPr>
-      <w:keepNext/>
-      <w:keepLines/>
-      <w:spacing w:before="120" w:after="0"/>
-      <w:outlineLvl w:val="7"/>
-    </w:pPr>
-    <w:rPr>
-      <w:rFonts w:asciiTheme="majorHAnsi" w:eastAsiaTheme="majorEastAsia" w:hAnsiTheme="majorHAnsi" w:cstheme="majorBidi"/>
-      <w:b/>
-      <w:bCs/>
-      <w:caps/>
-      <w:color w:val="7F7F7F" w:themeColor="text1" w:themeTint="80"/>
-      <w:sz w:val="20"/>
-      <w:szCs w:val="20"/>
-    </w:rPr>
-  </w:style>
-  <w:style w:type="paragraph" w:styleId="Heading9">
-    <w:name w:val="heading 9"/>
-    <w:basedOn w:val="Normal"/>
-    <w:next w:val="Normal"/>
-    <w:link w:val="Heading9Char"/>
-    <w:uiPriority w:val="9"/>
-    <w:semiHidden/>
-    <w:unhideWhenUsed/>
-    <w:qFormat/>
-    <w:rsid w:val="00915A8B"/>
-    <w:pPr>
-      <w:keepNext/>
-      <w:keepLines/>
-      <w:spacing w:before="120" w:after="0"/>
-      <w:outlineLvl w:val="8"/>
-    </w:pPr>
-    <w:rPr>
-      <w:rFonts w:asciiTheme="majorHAnsi" w:eastAsiaTheme="majorEastAsia" w:hAnsiTheme="majorHAnsi" w:cstheme="majorBidi"/>
-      <w:b/>
-      <w:bCs/>
-      <w:i/>
-      <w:iCs/>
-      <w:caps/>
-      <w:color w:val="7F7F7F" w:themeColor="text1" w:themeTint="80"/>
-      <w:sz w:val="20"/>
-      <w:szCs w:val="20"/>
-    </w:rPr>
-  </w:style>
-  <w:style w:type="character" w:default="1" w:styleId="DefaultParagraphFont">
-    <w:name w:val="Default Paragraph Font"/>
-    <w:uiPriority w:val="1"/>
-    <w:semiHidden/>
-    <w:unhideWhenUsed/>
-  </w:style>
-  <w:style w:type="table" w:default="1" w:styleId="TableNormal">
-    <w:name w:val="Normal Table"/>
+  <w:style w:type="character" w:styleId="Nmn">
+    <w:name w:val="Mention"/>
+    <w:basedOn w:val="Standardstycketeckensnitt"/>
     <w:uiPriority w:val="99"/>
     <w:semiHidden/>
     <w:unhideWhenUsed/>
-    <w:tblPr>
-      <w:tblInd w:w="0" w:type="dxa"/>
-      <w:tblCellMar>
-        <w:top w:w="0" w:type="dxa"/>
-        <w:left w:w="108" w:type="dxa"/>
-        <w:bottom w:w="0" w:type="dxa"/>
-        <w:right w:w="108" w:type="dxa"/>
-      </w:tblCellMar>
-    </w:tblPr>
-  </w:style>
-  <w:style w:type="numbering" w:default="1" w:styleId="NoList">
-    <w:name w:val="No List"/>
-    <w:uiPriority w:val="99"/>
-    <w:semiHidden/>
-    <w:unhideWhenUsed/>
-  </w:style>
-  <w:style w:type="character" w:customStyle="1" w:styleId="Heading1Char">
-    <w:name w:val="Heading 1 Char"/>
-    <w:basedOn w:val="DefaultParagraphFont"/>
-    <w:link w:val="Heading1"/>
-    <w:uiPriority w:val="9"/>
-    <w:rsid w:val="00915A8B"/>
-    <w:rPr>
-      <w:rFonts w:asciiTheme="majorHAnsi" w:eastAsiaTheme="majorEastAsia" w:hAnsiTheme="majorHAnsi" w:cstheme="majorBidi"/>
-      <w:caps/>
-      <w:sz w:val="36"/>
-      <w:szCs w:val="36"/>
-    </w:rPr>
-  </w:style>
-  <w:style w:type="character" w:customStyle="1" w:styleId="Heading2Char">
-    <w:name w:val="Heading 2 Char"/>
-    <w:basedOn w:val="DefaultParagraphFont"/>
-    <w:link w:val="Heading2"/>
-    <w:uiPriority w:val="9"/>
-    <w:rsid w:val="00915A8B"/>
-    <w:rPr>
-      <w:rFonts w:asciiTheme="majorHAnsi" w:eastAsiaTheme="majorEastAsia" w:hAnsiTheme="majorHAnsi" w:cstheme="majorBidi"/>
-      <w:caps/>
-      <w:sz w:val="28"/>
-      <w:szCs w:val="28"/>
-    </w:rPr>
-  </w:style>
-  <w:style w:type="character" w:customStyle="1" w:styleId="Heading3Char">
-    <w:name w:val="Heading 3 Char"/>
-    <w:basedOn w:val="DefaultParagraphFont"/>
-    <w:link w:val="Heading3"/>
-    <w:uiPriority w:val="9"/>
-    <w:rsid w:val="00915A8B"/>
-    <w:rPr>
-      <w:rFonts w:asciiTheme="majorHAnsi" w:eastAsiaTheme="majorEastAsia" w:hAnsiTheme="majorHAnsi" w:cstheme="majorBidi"/>
-      <w:smallCaps/>
-      <w:sz w:val="28"/>
-      <w:szCs w:val="28"/>
-    </w:rPr>
-  </w:style>
-  <w:style w:type="character" w:customStyle="1" w:styleId="Heading4Char">
-    <w:name w:val="Heading 4 Char"/>
-    <w:basedOn w:val="DefaultParagraphFont"/>
-    <w:link w:val="Heading4"/>
-    <w:uiPriority w:val="9"/>
-    <w:rsid w:val="00915A8B"/>
-    <w:rPr>
-      <w:rFonts w:asciiTheme="majorHAnsi" w:eastAsiaTheme="majorEastAsia" w:hAnsiTheme="majorHAnsi" w:cstheme="majorBidi"/>
-      <w:caps/>
-    </w:rPr>
-  </w:style>
-  <w:style w:type="character" w:customStyle="1" w:styleId="Heading5Char">
-    <w:name w:val="Heading 5 Char"/>
-    <w:basedOn w:val="DefaultParagraphFont"/>
-    <w:link w:val="Heading5"/>
-    <w:uiPriority w:val="9"/>
-    <w:semiHidden/>
-    <w:rsid w:val="00915A8B"/>
-    <w:rPr>
-      <w:rFonts w:asciiTheme="majorHAnsi" w:eastAsiaTheme="majorEastAsia" w:hAnsiTheme="majorHAnsi" w:cstheme="majorBidi"/>
-      <w:i/>
-      <w:iCs/>
-      <w:caps/>
-    </w:rPr>
-  </w:style>
-  <w:style w:type="character" w:customStyle="1" w:styleId="Heading6Char">
-    <w:name w:val="Heading 6 Char"/>
-    <w:basedOn w:val="DefaultParagraphFont"/>
-    <w:link w:val="Heading6"/>
-    <w:uiPriority w:val="9"/>
-    <w:semiHidden/>
-    <w:rsid w:val="00915A8B"/>
-    <w:rPr>
-      <w:rFonts w:asciiTheme="majorHAnsi" w:eastAsiaTheme="majorEastAsia" w:hAnsiTheme="majorHAnsi" w:cstheme="majorBidi"/>
-      <w:b/>
-      <w:bCs/>
-      <w:caps/>
-      <w:color w:val="262626" w:themeColor="text1" w:themeTint="D9"/>
-      <w:sz w:val="20"/>
-      <w:szCs w:val="20"/>
-    </w:rPr>
-  </w:style>
-  <w:style w:type="character" w:customStyle="1" w:styleId="Heading7Char">
-    <w:name w:val="Heading 7 Char"/>
-    <w:basedOn w:val="DefaultParagraphFont"/>
-    <w:link w:val="Heading7"/>
-    <w:uiPriority w:val="9"/>
-    <w:semiHidden/>
-    <w:rsid w:val="00915A8B"/>
-    <w:rPr>
-      <w:rFonts w:asciiTheme="majorHAnsi" w:eastAsiaTheme="majorEastAsia" w:hAnsiTheme="majorHAnsi" w:cstheme="majorBidi"/>
-      <w:b/>
-      <w:bCs/>
-      <w:i/>
-      <w:iCs/>
-      <w:caps/>
-      <w:color w:val="262626" w:themeColor="text1" w:themeTint="D9"/>
-      <w:sz w:val="20"/>
-      <w:szCs w:val="20"/>
-    </w:rPr>
-  </w:style>
-  <w:style w:type="character" w:customStyle="1" w:styleId="Heading8Char">
-    <w:name w:val="Heading 8 Char"/>
-    <w:basedOn w:val="DefaultParagraphFont"/>
-    <w:link w:val="Heading8"/>
-    <w:uiPriority w:val="9"/>
-    <w:semiHidden/>
-    <w:rsid w:val="00915A8B"/>
-    <w:rPr>
-      <w:rFonts w:asciiTheme="majorHAnsi" w:eastAsiaTheme="majorEastAsia" w:hAnsiTheme="majorHAnsi" w:cstheme="majorBidi"/>
-      <w:b/>
-      <w:bCs/>
-      <w:caps/>
-      <w:color w:val="7F7F7F" w:themeColor="text1" w:themeTint="80"/>
-      <w:sz w:val="20"/>
-      <w:szCs w:val="20"/>
-    </w:rPr>
-  </w:style>
-  <w:style w:type="character" w:customStyle="1" w:styleId="Heading9Char">
-    <w:name w:val="Heading 9 Char"/>
-    <w:basedOn w:val="DefaultParagraphFont"/>
-    <w:link w:val="Heading9"/>
-    <w:uiPriority w:val="9"/>
-    <w:semiHidden/>
-    <w:rsid w:val="00915A8B"/>
-    <w:rPr>
-      <w:rFonts w:asciiTheme="majorHAnsi" w:eastAsiaTheme="majorEastAsia" w:hAnsiTheme="majorHAnsi" w:cstheme="majorBidi"/>
-      <w:b/>
-      <w:bCs/>
-      <w:i/>
-      <w:iCs/>
-      <w:caps/>
-      <w:color w:val="7F7F7F" w:themeColor="text1" w:themeTint="80"/>
-      <w:sz w:val="20"/>
-      <w:szCs w:val="20"/>
-    </w:rPr>
-  </w:style>
-  <w:style w:type="paragraph" w:styleId="Caption">
-    <w:name w:val="caption"/>
-    <w:basedOn w:val="Normal"/>
-    <w:next w:val="Normal"/>
-    <w:uiPriority w:val="35"/>
-    <w:unhideWhenUsed/>
-    <w:qFormat/>
-    <w:rsid w:val="00915A8B"/>
-    <w:pPr>
-      <w:spacing w:line="240" w:lineRule="auto"/>
-    </w:pPr>
-    <w:rPr>
-      <w:bCs/>
-      <w:i/>
-      <w:smallCaps/>
-      <w:color w:val="595959" w:themeColor="text1" w:themeTint="A6"/>
-      <w:sz w:val="20"/>
-    </w:rPr>
-  </w:style>
-  <w:style w:type="paragraph" w:styleId="Title">
-    <w:name w:val="Title"/>
-    <w:basedOn w:val="Normal"/>
-    <w:next w:val="Normal"/>
-    <w:link w:val="TitleChar"/>
-    <w:uiPriority w:val="10"/>
-    <w:qFormat/>
-    <w:rsid w:val="00915A8B"/>
-    <w:pPr>
-      <w:spacing w:after="0" w:line="240" w:lineRule="auto"/>
-      <w:contextualSpacing/>
-    </w:pPr>
-    <w:rPr>
-      <w:rFonts w:asciiTheme="majorHAnsi" w:eastAsiaTheme="majorEastAsia" w:hAnsiTheme="majorHAnsi" w:cstheme="majorBidi"/>
-      <w:caps/>
-      <w:color w:val="404040" w:themeColor="text1" w:themeTint="BF"/>
-      <w:spacing w:val="-10"/>
-      <w:sz w:val="72"/>
-      <w:szCs w:val="72"/>
-    </w:rPr>
-  </w:style>
-  <w:style w:type="character" w:customStyle="1" w:styleId="TitleChar">
-    <w:name w:val="Title Char"/>
-    <w:basedOn w:val="DefaultParagraphFont"/>
-    <w:link w:val="Title"/>
-    <w:uiPriority w:val="10"/>
-    <w:rsid w:val="00915A8B"/>
-    <w:rPr>
-      <w:rFonts w:asciiTheme="majorHAnsi" w:eastAsiaTheme="majorEastAsia" w:hAnsiTheme="majorHAnsi" w:cstheme="majorBidi"/>
-      <w:caps/>
-      <w:color w:val="404040" w:themeColor="text1" w:themeTint="BF"/>
-      <w:spacing w:val="-10"/>
-      <w:sz w:val="72"/>
-      <w:szCs w:val="72"/>
-    </w:rPr>
-  </w:style>
-  <w:style w:type="paragraph" w:styleId="Subtitle">
-    <w:name w:val="Subtitle"/>
-    <w:basedOn w:val="Normal"/>
-    <w:next w:val="Normal"/>
-    <w:link w:val="SubtitleChar"/>
-    <w:uiPriority w:val="11"/>
-    <w:qFormat/>
-    <w:rsid w:val="00915A8B"/>
-    <w:pPr>
-      <w:numPr>
-        <w:ilvl w:val="1"/>
-      </w:numPr>
-    </w:pPr>
-    <w:rPr>
-      <w:rFonts w:asciiTheme="majorHAnsi" w:eastAsiaTheme="majorEastAsia" w:hAnsiTheme="majorHAnsi" w:cstheme="majorBidi"/>
-      <w:smallCaps/>
-      <w:color w:val="595959" w:themeColor="text1" w:themeTint="A6"/>
-      <w:sz w:val="28"/>
-      <w:szCs w:val="28"/>
-    </w:rPr>
-  </w:style>
-  <w:style w:type="character" w:customStyle="1" w:styleId="SubtitleChar">
-    <w:name w:val="Subtitle Char"/>
-    <w:basedOn w:val="DefaultParagraphFont"/>
-    <w:link w:val="Subtitle"/>
-    <w:uiPriority w:val="11"/>
-    <w:rsid w:val="00915A8B"/>
-    <w:rPr>
-      <w:rFonts w:asciiTheme="majorHAnsi" w:eastAsiaTheme="majorEastAsia" w:hAnsiTheme="majorHAnsi" w:cstheme="majorBidi"/>
-      <w:smallCaps/>
-      <w:color w:val="595959" w:themeColor="text1" w:themeTint="A6"/>
-      <w:sz w:val="28"/>
-      <w:szCs w:val="28"/>
-    </w:rPr>
-  </w:style>
-  <w:style w:type="character" w:styleId="Strong">
-    <w:name w:val="Strong"/>
-    <w:basedOn w:val="DefaultParagraphFont"/>
-    <w:uiPriority w:val="22"/>
-    <w:qFormat/>
-    <w:rsid w:val="00915A8B"/>
-    <w:rPr>
-      <w:b/>
-      <w:bCs/>
-    </w:rPr>
-  </w:style>
-  <w:style w:type="character" w:styleId="Emphasis">
-    <w:name w:val="Emphasis"/>
-    <w:basedOn w:val="DefaultParagraphFont"/>
-    <w:uiPriority w:val="20"/>
-    <w:qFormat/>
-    <w:rsid w:val="00915A8B"/>
-    <w:rPr>
-      <w:i/>
-      <w:iCs/>
-    </w:rPr>
-  </w:style>
-  <w:style w:type="paragraph" w:styleId="NoSpacing">
-    <w:name w:val="No Spacing"/>
-    <w:uiPriority w:val="1"/>
-    <w:qFormat/>
-    <w:rsid w:val="00915A8B"/>
-    <w:pPr>
-      <w:spacing w:after="0" w:line="240" w:lineRule="auto"/>
-    </w:pPr>
-  </w:style>
-  <w:style w:type="paragraph" w:styleId="ListParagraph">
-    <w:name w:val="List Paragraph"/>
-    <w:basedOn w:val="Normal"/>
-    <w:uiPriority w:val="34"/>
-    <w:qFormat/>
-    <w:rsid w:val="00915A8B"/>
-    <w:pPr>
-      <w:ind w:left="720"/>
-      <w:contextualSpacing/>
-    </w:pPr>
-  </w:style>
-  <w:style w:type="paragraph" w:styleId="Quote">
-    <w:name w:val="Quote"/>
-    <w:basedOn w:val="Normal"/>
-    <w:next w:val="Normal"/>
-    <w:link w:val="QuoteChar"/>
-    <w:uiPriority w:val="29"/>
-    <w:qFormat/>
-    <w:rsid w:val="00915A8B"/>
-    <w:pPr>
-      <w:spacing w:before="160" w:line="240" w:lineRule="auto"/>
-      <w:ind w:left="720" w:right="720"/>
-    </w:pPr>
-    <w:rPr>
-      <w:rFonts w:asciiTheme="majorHAnsi" w:eastAsiaTheme="majorEastAsia" w:hAnsiTheme="majorHAnsi" w:cstheme="majorBidi"/>
-      <w:sz w:val="25"/>
-      <w:szCs w:val="25"/>
-    </w:rPr>
-  </w:style>
-  <w:style w:type="character" w:customStyle="1" w:styleId="QuoteChar">
-    <w:name w:val="Quote Char"/>
-    <w:basedOn w:val="DefaultParagraphFont"/>
-    <w:link w:val="Quote"/>
-    <w:uiPriority w:val="29"/>
-    <w:rsid w:val="00915A8B"/>
-    <w:rPr>
-      <w:rFonts w:asciiTheme="majorHAnsi" w:eastAsiaTheme="majorEastAsia" w:hAnsiTheme="majorHAnsi" w:cstheme="majorBidi"/>
-      <w:sz w:val="25"/>
-      <w:szCs w:val="25"/>
-    </w:rPr>
-  </w:style>
-  <w:style w:type="paragraph" w:styleId="IntenseQuote">
-    <w:name w:val="Intense Quote"/>
-    <w:basedOn w:val="Normal"/>
-    <w:next w:val="Normal"/>
-    <w:link w:val="IntenseQuoteChar"/>
-    <w:uiPriority w:val="30"/>
-    <w:qFormat/>
-    <w:rsid w:val="00915A8B"/>
-    <w:pPr>
-      <w:spacing w:before="280" w:after="280" w:line="240" w:lineRule="auto"/>
-      <w:ind w:left="1080" w:right="1080"/>
-      <w:jc w:val="center"/>
-    </w:pPr>
-    <w:rPr>
-      <w:rFonts w:asciiTheme="minorHAnsi" w:hAnsiTheme="minorHAnsi"/>
-      <w:color w:val="404040" w:themeColor="text1" w:themeTint="BF"/>
-      <w:sz w:val="32"/>
-      <w:szCs w:val="32"/>
-    </w:rPr>
-  </w:style>
-  <w:style w:type="character" w:customStyle="1" w:styleId="IntenseQuoteChar">
-    <w:name w:val="Intense Quote Char"/>
-    <w:basedOn w:val="DefaultParagraphFont"/>
-    <w:link w:val="IntenseQuote"/>
-    <w:uiPriority w:val="30"/>
-    <w:rsid w:val="00915A8B"/>
-    <w:rPr>
-      <w:color w:val="404040" w:themeColor="text1" w:themeTint="BF"/>
-      <w:sz w:val="32"/>
-      <w:szCs w:val="32"/>
-    </w:rPr>
-  </w:style>
-  <w:style w:type="character" w:styleId="SubtleEmphasis">
-    <w:name w:val="Subtle Emphasis"/>
-    <w:basedOn w:val="DefaultParagraphFont"/>
-    <w:uiPriority w:val="19"/>
-    <w:qFormat/>
-    <w:rsid w:val="00915A8B"/>
-    <w:rPr>
-      <w:i/>
-      <w:iCs/>
-      <w:color w:val="595959" w:themeColor="text1" w:themeTint="A6"/>
-    </w:rPr>
-  </w:style>
-  <w:style w:type="character" w:styleId="IntenseEmphasis">
-    <w:name w:val="Intense Emphasis"/>
-    <w:basedOn w:val="DefaultParagraphFont"/>
-    <w:uiPriority w:val="21"/>
-    <w:qFormat/>
-    <w:rsid w:val="00915A8B"/>
-    <w:rPr>
-      <w:b/>
-      <w:bCs/>
-      <w:i/>
-      <w:iCs/>
-    </w:rPr>
-  </w:style>
-  <w:style w:type="character" w:styleId="SubtleReference">
-    <w:name w:val="Subtle Reference"/>
-    <w:basedOn w:val="DefaultParagraphFont"/>
-    <w:uiPriority w:val="31"/>
-    <w:qFormat/>
-    <w:rsid w:val="00915A8B"/>
-    <w:rPr>
-      <w:smallCaps/>
-      <w:color w:val="404040" w:themeColor="text1" w:themeTint="BF"/>
-      <w:u w:val="single" w:color="7F7F7F" w:themeColor="text1" w:themeTint="80"/>
-    </w:rPr>
-  </w:style>
-  <w:style w:type="character" w:styleId="IntenseReference">
-    <w:name w:val="Intense Reference"/>
-    <w:basedOn w:val="DefaultParagraphFont"/>
-    <w:uiPriority w:val="32"/>
-    <w:qFormat/>
-    <w:rsid w:val="00915A8B"/>
-    <w:rPr>
-      <w:b/>
-      <w:bCs/>
-      <w:caps w:val="0"/>
-      <w:smallCaps/>
-      <w:color w:val="auto"/>
-      <w:spacing w:val="3"/>
-      <w:u w:val="single"/>
-    </w:rPr>
-  </w:style>
-  <w:style w:type="character" w:styleId="BookTitle">
-    <w:name w:val="Book Title"/>
-    <w:basedOn w:val="DefaultParagraphFont"/>
-    <w:uiPriority w:val="33"/>
-    <w:qFormat/>
-    <w:rsid w:val="00915A8B"/>
-    <w:rPr>
-      <w:b/>
-      <w:bCs/>
-      <w:smallCaps/>
-      <w:spacing w:val="7"/>
-    </w:rPr>
-  </w:style>
-  <w:style w:type="paragraph" w:styleId="TOCHeading">
-    <w:name w:val="TOC Heading"/>
-    <w:basedOn w:val="Heading1"/>
-    <w:next w:val="Normal"/>
-    <w:uiPriority w:val="39"/>
-    <w:semiHidden/>
-    <w:unhideWhenUsed/>
-    <w:qFormat/>
-    <w:rsid w:val="00915A8B"/>
-    <w:pPr>
-      <w:outlineLvl w:val="9"/>
-    </w:pPr>
-  </w:style>
-  <w:style w:type="character" w:styleId="Hyperlink">
-    <w:name w:val="Hyperlink"/>
-    <w:basedOn w:val="DefaultParagraphFont"/>
-    <w:uiPriority w:val="99"/>
-    <w:unhideWhenUsed/>
-    <w:rsid w:val="004E3788"/>
-    <w:rPr>
-      <w:color w:val="0563C1" w:themeColor="hyperlink"/>
-      <w:u w:val="single"/>
-    </w:rPr>
-  </w:style>
-  <w:style w:type="paragraph" w:styleId="BalloonText">
-    <w:name w:val="Balloon Text"/>
-    <w:basedOn w:val="Normal"/>
-    <w:link w:val="BalloonTextChar"/>
-    <w:uiPriority w:val="99"/>
-    <w:semiHidden/>
-    <w:unhideWhenUsed/>
-    <w:rsid w:val="00495ADB"/>
-    <w:pPr>
-      <w:spacing w:after="0" w:line="240" w:lineRule="auto"/>
-    </w:pPr>
-    <w:rPr>
-      <w:rFonts w:ascii="Tahoma" w:hAnsi="Tahoma" w:cs="Tahoma"/>
-      <w:sz w:val="16"/>
-      <w:szCs w:val="16"/>
-    </w:rPr>
-  </w:style>
-  <w:style w:type="character" w:customStyle="1" w:styleId="BalloonTextChar">
-    <w:name w:val="Balloon Text Char"/>
-    <w:basedOn w:val="DefaultParagraphFont"/>
-    <w:link w:val="BalloonText"/>
-    <w:uiPriority w:val="99"/>
-    <w:semiHidden/>
-    <w:rsid w:val="00495ADB"/>
-    <w:rPr>
-      <w:rFonts w:ascii="Tahoma" w:hAnsi="Tahoma" w:cs="Tahoma"/>
-      <w:sz w:val="16"/>
-      <w:szCs w:val="16"/>
-    </w:rPr>
-  </w:style>
-  <w:style w:type="character" w:styleId="CommentReference">
-    <w:name w:val="annotation reference"/>
-    <w:basedOn w:val="DefaultParagraphFont"/>
-    <w:uiPriority w:val="99"/>
-    <w:semiHidden/>
-    <w:unhideWhenUsed/>
-    <w:rsid w:val="00867653"/>
-    <w:rPr>
-      <w:sz w:val="16"/>
-      <w:szCs w:val="16"/>
-    </w:rPr>
-  </w:style>
-  <w:style w:type="paragraph" w:styleId="CommentText">
-    <w:name w:val="annotation text"/>
-    <w:basedOn w:val="Normal"/>
-    <w:link w:val="CommentTextChar"/>
-    <w:uiPriority w:val="99"/>
-    <w:semiHidden/>
-    <w:unhideWhenUsed/>
-    <w:rsid w:val="00867653"/>
-    <w:pPr>
-      <w:spacing w:line="240" w:lineRule="auto"/>
-    </w:pPr>
-    <w:rPr>
-      <w:sz w:val="20"/>
-      <w:szCs w:val="20"/>
-    </w:rPr>
-  </w:style>
-  <w:style w:type="character" w:customStyle="1" w:styleId="CommentTextChar">
-    <w:name w:val="Comment Text Char"/>
-    <w:basedOn w:val="DefaultParagraphFont"/>
-    <w:link w:val="CommentText"/>
-    <w:uiPriority w:val="99"/>
-    <w:semiHidden/>
-    <w:rsid w:val="00867653"/>
-    <w:rPr>
-      <w:rFonts w:ascii="Berlin Sans FB" w:hAnsi="Berlin Sans FB"/>
-      <w:sz w:val="20"/>
-      <w:szCs w:val="20"/>
-    </w:rPr>
-  </w:style>
-  <w:style w:type="paragraph" w:styleId="CommentSubject">
-    <w:name w:val="annotation subject"/>
-    <w:basedOn w:val="CommentText"/>
-    <w:next w:val="CommentText"/>
-    <w:link w:val="CommentSubjectChar"/>
-    <w:uiPriority w:val="99"/>
-    <w:semiHidden/>
-    <w:unhideWhenUsed/>
-    <w:rsid w:val="00867653"/>
-    <w:rPr>
-      <w:b/>
-      <w:bCs/>
-    </w:rPr>
-  </w:style>
-  <w:style w:type="character" w:customStyle="1" w:styleId="CommentSubjectChar">
-    <w:name w:val="Comment Subject Char"/>
-    <w:basedOn w:val="CommentTextChar"/>
-    <w:link w:val="CommentSubject"/>
-    <w:uiPriority w:val="99"/>
-    <w:semiHidden/>
-    <w:rsid w:val="00867653"/>
-    <w:rPr>
-      <w:rFonts w:ascii="Berlin Sans FB" w:hAnsi="Berlin Sans FB"/>
-      <w:b/>
-      <w:bCs/>
-      <w:sz w:val="20"/>
-      <w:szCs w:val="20"/>
-    </w:rPr>
-  </w:style>
-  <w:style w:type="character" w:customStyle="1" w:styleId="Mention">
-    <w:name w:val="Mention"/>
-    <w:basedOn w:val="DefaultParagraphFont"/>
-    <w:uiPriority w:val="99"/>
-    <w:semiHidden/>
-    <w:unhideWhenUsed/>
-    <w:rsid w:val="0004155B"/>
+    <w:rsid w:val="006D6719"/>
     <w:rPr>
       <w:color w:val="2B579A"/>
       <w:shd w:val="clear" w:color="auto" w:fill="E6E6E6"/>
@@ -5804,7 +5386,7 @@
   <a:extraClrSchemeLst/>
   <a:extLst>
     <a:ext uri="{05A4C25C-085E-4340-85A3-A5531E510DB2}">
-      <thm15:themeFamily xmlns:thm15="http://schemas.microsoft.com/office/thememl/2012/main" xmlns="" name="Office Theme" id="{62F939B6-93AF-4DB8-9C6B-D6C7DFDC589F}" vid="{4A3C46E8-61CC-4603-A589-7422A47A8E4A}"/>
+      <thm15:themeFamily xmlns:thm15="http://schemas.microsoft.com/office/thememl/2012/main" name="Office Theme" id="{62F939B6-93AF-4DB8-9C6B-D6C7DFDC589F}" vid="{4A3C46E8-61CC-4603-A589-7422A47A8E4A}"/>
     </a:ext>
   </a:extLst>
 </a:theme>
@@ -5815,7 +5397,7 @@
 </file>
 
 <file path=customXml/itemProps1.xml><?xml version="1.0" encoding="utf-8"?>
-<ds:datastoreItem xmlns:ds="http://schemas.openxmlformats.org/officeDocument/2006/customXml" ds:itemID="{817BE781-37C0-47BD-9E4F-01E701780FD8}">
+<ds:datastoreItem xmlns:ds="http://schemas.openxmlformats.org/officeDocument/2006/customXml" ds:itemID="{CBABF097-624B-40E4-BDA7-E8814CF44841}">
   <ds:schemaRefs>
     <ds:schemaRef ds:uri="http://schemas.openxmlformats.org/officeDocument/2006/bibliography"/>
   </ds:schemaRefs>

</xml_diff>

<commit_message>
Created a new test and added extra test documentation into the SDD
</commit_message>
<xml_diff>
--- a/Documentation/SDD.docx
+++ b/Documentation/SDD.docx
@@ -4,7 +4,7 @@
   <w:body>
     <w:p>
       <w:pPr>
-        <w:pStyle w:val="Title"/>
+        <w:pStyle w:val="Rubrik"/>
         <w:rPr>
           <w:lang w:val="en-GB"/>
         </w:rPr>
@@ -34,7 +34,7 @@
     </w:p>
     <w:p>
       <w:pPr>
-        <w:pStyle w:val="Subtitle"/>
+        <w:pStyle w:val="Underrubrik"/>
       </w:pPr>
       <w:r>
         <w:t xml:space="preserve">Version:  </w:t>
@@ -45,7 +45,7 @@
     </w:p>
     <w:p>
       <w:pPr>
-        <w:pStyle w:val="Subtitle"/>
+        <w:pStyle w:val="Underrubrik"/>
       </w:pPr>
       <w:r>
         <w:t xml:space="preserve">Date: </w:t>
@@ -63,7 +63,7 @@
         <w:rPr>
           <w:noProof/>
         </w:rPr>
-        <w:t>torsdag den 18 maj 2017</w:t>
+        <w:t>onsdag den 24 maj 2017</w:t>
       </w:r>
       <w:r>
         <w:fldChar w:fldCharType="end"/>
@@ -71,7 +71,7 @@
     </w:p>
     <w:p>
       <w:pPr>
-        <w:pStyle w:val="Subtitle"/>
+        <w:pStyle w:val="Underrubrik"/>
         <w:rPr>
           <w:lang w:val="en-GB"/>
         </w:rPr>
@@ -106,7 +106,7 @@
     </w:p>
     <w:p>
       <w:pPr>
-        <w:pStyle w:val="Heading1"/>
+        <w:pStyle w:val="Rubrik1"/>
         <w:ind w:left="-5"/>
         <w:rPr>
           <w:lang w:val="en-GB"/>
@@ -136,7 +136,7 @@
     </w:p>
     <w:p>
       <w:pPr>
-        <w:pStyle w:val="Heading2"/>
+        <w:pStyle w:val="Rubrik2"/>
         <w:rPr>
           <w:lang w:val="en-GB"/>
         </w:rPr>
@@ -287,7 +287,7 @@
       <w:hyperlink r:id="rId6" w:history="1">
         <w:r>
           <w:rPr>
-            <w:rStyle w:val="Hyperlink"/>
+            <w:rStyle w:val="Hyperlnk"/>
             <w:lang w:val="en-GB"/>
           </w:rPr>
           <w:t>https://blog.jetbrains.com/idea/2016/12/live-webinar-the-three-laws-of-tdd/</w:t>
@@ -412,7 +412,7 @@
     </w:p>
     <w:p>
       <w:pPr>
-        <w:pStyle w:val="Heading1"/>
+        <w:pStyle w:val="Rubrik1"/>
         <w:ind w:left="-5"/>
         <w:rPr>
           <w:lang w:val="en-GB"/>
@@ -623,7 +623,7 @@
     </w:p>
     <w:p>
       <w:pPr>
-        <w:pStyle w:val="Heading1"/>
+        <w:pStyle w:val="Rubrik1"/>
         <w:ind w:left="-5"/>
         <w:rPr>
           <w:lang w:val="en-GB"/>
@@ -653,7 +653,7 @@
     </w:p>
     <w:p>
       <w:pPr>
-        <w:pStyle w:val="Heading2"/>
+        <w:pStyle w:val="Rubrik2"/>
         <w:rPr>
           <w:lang w:val="en-GB"/>
         </w:rPr>
@@ -815,7 +815,7 @@
       <w:commentRangeEnd w:id="0"/>
       <w:r>
         <w:rPr>
-          <w:rStyle w:val="CommentReference"/>
+          <w:rStyle w:val="Kommentarsreferens"/>
         </w:rPr>
         <w:commentReference w:id="0"/>
       </w:r>
@@ -830,7 +830,7 @@
     </w:p>
     <w:p>
       <w:pPr>
-        <w:pStyle w:val="Heading3"/>
+        <w:pStyle w:val="Rubrik3"/>
         <w:rPr>
           <w:lang w:val="en-GB"/>
         </w:rPr>
@@ -885,7 +885,7 @@
     </w:p>
     <w:p>
       <w:pPr>
-        <w:pStyle w:val="ListParagraph"/>
+        <w:pStyle w:val="Liststycke"/>
         <w:numPr>
           <w:ilvl w:val="0"/>
           <w:numId w:val="2"/>
@@ -1077,7 +1077,7 @@
     </w:p>
     <w:p>
       <w:pPr>
-        <w:pStyle w:val="ListParagraph"/>
+        <w:pStyle w:val="Liststycke"/>
         <w:numPr>
           <w:ilvl w:val="0"/>
           <w:numId w:val="3"/>
@@ -1109,7 +1109,7 @@
     </w:p>
     <w:p>
       <w:pPr>
-        <w:pStyle w:val="ListParagraph"/>
+        <w:pStyle w:val="Liststycke"/>
         <w:numPr>
           <w:ilvl w:val="0"/>
           <w:numId w:val="3"/>
@@ -1298,8 +1298,6 @@
           <w:lang w:val="en-GB"/>
         </w:rPr>
       </w:pPr>
-      <w:bookmarkStart w:id="1" w:name="_GoBack"/>
-      <w:bookmarkEnd w:id="1"/>
     </w:p>
     <w:p>
       <w:pPr>
@@ -1331,13 +1329,13 @@
           <v:shape id="_x0000_i1025" type="#_x0000_t75" style="width:351.75pt;height:482.05pt" o:ole="">
             <v:imagedata r:id="rId9" o:title=""/>
           </v:shape>
-          <o:OLEObject Type="Embed" ProgID="Visio.Drawing.15" ShapeID="_x0000_i1025" DrawAspect="Content" ObjectID="_1556604087" r:id="rId10"/>
+          <o:OLEObject Type="Embed" ProgID="Visio.Drawing.15" ShapeID="_x0000_i1025" DrawAspect="Content" ObjectID="_1557162483" r:id="rId10"/>
         </w:object>
       </w:r>
     </w:p>
     <w:p>
       <w:pPr>
-        <w:pStyle w:val="Caption"/>
+        <w:pStyle w:val="Beskrivning"/>
         <w:ind w:firstLine="1304"/>
         <w:rPr>
           <w:lang w:val="en-GB"/>
@@ -1386,13 +1384,13 @@
     </w:p>
     <w:p>
       <w:pPr>
-        <w:pStyle w:val="Heading3"/>
-        <w:rPr>
-          <w:lang w:val="en-GB"/>
-        </w:rPr>
-      </w:pPr>
-      <w:bookmarkStart w:id="2" w:name="_MVC,_MVP_and"/>
-      <w:bookmarkEnd w:id="2"/>
+        <w:pStyle w:val="Rubrik3"/>
+        <w:rPr>
+          <w:lang w:val="en-GB"/>
+        </w:rPr>
+      </w:pPr>
+      <w:bookmarkStart w:id="1" w:name="_MVC,_MVP_and"/>
+      <w:bookmarkEnd w:id="1"/>
       <w:r>
         <w:rPr>
           <w:lang w:val="en-GB"/>
@@ -1793,7 +1791,7 @@
     </w:p>
     <w:p>
       <w:pPr>
-        <w:pStyle w:val="Heading4"/>
+        <w:pStyle w:val="Rubrik4"/>
         <w:rPr>
           <w:lang w:val="en-GB"/>
         </w:rPr>
@@ -2089,12 +2087,12 @@
     </w:p>
     <w:p>
       <w:pPr>
-        <w:pStyle w:val="Heading3"/>
-        <w:rPr>
-          <w:lang w:val="en-GB"/>
-        </w:rPr>
-      </w:pPr>
-      <w:commentRangeStart w:id="3"/>
+        <w:pStyle w:val="Rubrik3"/>
+        <w:rPr>
+          <w:lang w:val="en-GB"/>
+        </w:rPr>
+      </w:pPr>
+      <w:commentRangeStart w:id="2"/>
       <w:r>
         <w:rPr>
           <w:lang w:val="en-GB"/>
@@ -2158,12 +2156,12 @@
         <w:tab/>
         <w:t xml:space="preserve">UML sequence diagrams for flow. </w:t>
       </w:r>
-      <w:commentRangeEnd w:id="3"/>
-      <w:r>
-        <w:rPr>
-          <w:rStyle w:val="CommentReference"/>
-        </w:rPr>
-        <w:commentReference w:id="3"/>
+      <w:commentRangeEnd w:id="2"/>
+      <w:r>
+        <w:rPr>
+          <w:rStyle w:val="Kommentarsreferens"/>
+        </w:rPr>
+        <w:commentReference w:id="2"/>
       </w:r>
     </w:p>
     <w:p>
@@ -2175,7 +2173,6 @@
       <w:r>
         <w:rPr>
           <w:noProof/>
-          <w:lang w:val="en-GB" w:eastAsia="en-GB"/>
         </w:rPr>
         <w:lastRenderedPageBreak/>
         <mc:AlternateContent>
@@ -2217,7 +2214,7 @@
                         <w:txbxContent>
                           <w:p>
                             <w:pPr>
-                              <w:pStyle w:val="Caption"/>
+                              <w:pStyle w:val="Beskrivning"/>
                               <w:rPr>
                                 <w:noProof/>
                                 <w:lang w:val="en-GB"/>
@@ -2283,7 +2280,7 @@
                   <w:txbxContent>
                     <w:p>
                       <w:pPr>
-                        <w:pStyle w:val="Caption"/>
+                        <w:pStyle w:val="Beskrivning"/>
                         <w:rPr>
                           <w:noProof/>
                           <w:lang w:val="en-GB"/>
@@ -2335,7 +2332,6 @@
       <w:r>
         <w:rPr>
           <w:noProof/>
-          <w:lang w:val="en-GB" w:eastAsia="en-GB"/>
         </w:rPr>
         <w:drawing>
           <wp:anchor distT="0" distB="0" distL="114300" distR="114300" simplePos="0" relativeHeight="251658240" behindDoc="0" locked="0" layoutInCell="1" allowOverlap="1" wp14:anchorId="70439290" wp14:editId="69F25F05">
@@ -2435,7 +2431,7 @@
       <w:hyperlink w:anchor="_MVC,_MVP_and" w:history="1">
         <w:r>
           <w:rPr>
-            <w:rStyle w:val="Hyperlink"/>
+            <w:rStyle w:val="Hyperlnk"/>
             <w:lang w:val="en-GB"/>
           </w:rPr>
           <w:t>MVC, MVP and MVVM</w:t>
@@ -2507,7 +2503,7 @@
     </w:p>
     <w:p>
       <w:pPr>
-        <w:pStyle w:val="Heading4"/>
+        <w:pStyle w:val="Rubrik4"/>
         <w:rPr>
           <w:lang w:val="en-GB"/>
         </w:rPr>
@@ -2583,7 +2579,7 @@
       <w:hyperlink r:id="rId12" w:history="1">
         <w:r>
           <w:rPr>
-            <w:rStyle w:val="Hyperlink"/>
+            <w:rStyle w:val="Hyperlnk"/>
             <w:lang w:val="en-GB"/>
           </w:rPr>
           <w:t>http://greenrobot.org/eventbus/</w:t>
@@ -2637,7 +2633,7 @@
       <w:hyperlink r:id="rId13" w:history="1">
         <w:r>
           <w:rPr>
-            <w:rStyle w:val="Hyperlink"/>
+            <w:rStyle w:val="Hyperlnk"/>
             <w:lang w:val="en-GB"/>
           </w:rPr>
           <w:t>http://greenrobot.org/eventbus/documentation/how-to-get-started/</w:t>
@@ -2774,7 +2770,7 @@
     </w:p>
     <w:p>
       <w:pPr>
-        <w:pStyle w:val="Heading4"/>
+        <w:pStyle w:val="Rubrik4"/>
         <w:rPr>
           <w:lang w:val="en-GB"/>
         </w:rPr>
@@ -2992,7 +2988,6 @@
       <w:r>
         <w:rPr>
           <w:noProof/>
-          <w:lang w:val="en-GB" w:eastAsia="en-GB"/>
         </w:rPr>
         <w:drawing>
           <wp:inline distT="0" distB="0" distL="0" distR="0" wp14:anchorId="18947EF2" wp14:editId="13D6B932">
@@ -3039,7 +3034,7 @@
     </w:p>
     <w:p>
       <w:pPr>
-        <w:pStyle w:val="Caption"/>
+        <w:pStyle w:val="Beskrivning"/>
         <w:rPr>
           <w:lang w:val="en-US"/>
         </w:rPr>
@@ -3187,7 +3182,6 @@
       <w:r>
         <w:rPr>
           <w:noProof/>
-          <w:lang w:val="en-GB" w:eastAsia="en-GB"/>
         </w:rPr>
         <w:drawing>
           <wp:inline distT="0" distB="0" distL="0" distR="0" wp14:anchorId="2F8B7E3E" wp14:editId="1576EA84">
@@ -3234,7 +3228,7 @@
     </w:p>
     <w:p>
       <w:pPr>
-        <w:pStyle w:val="Caption"/>
+        <w:pStyle w:val="Beskrivning"/>
         <w:rPr>
           <w:lang w:val="en-US"/>
         </w:rPr>
@@ -3274,7 +3268,7 @@
     </w:p>
     <w:p>
       <w:pPr>
-        <w:pStyle w:val="Heading3"/>
+        <w:pStyle w:val="Rubrik3"/>
         <w:rPr>
           <w:lang w:val="en-US"/>
         </w:rPr>
@@ -3364,15 +3358,34 @@
     </w:p>
     <w:p>
       <w:pPr>
-        <w:pStyle w:val="Heading4"/>
-      </w:pPr>
-      <w:r>
+        <w:pStyle w:val="Rubrik4"/>
+        <w:rPr>
+          <w:lang w:val="en-GB"/>
+        </w:rPr>
+      </w:pPr>
+      <w:r>
+        <w:rPr>
+          <w:lang w:val="en-GB"/>
+        </w:rPr>
         <w:t>List of tests</w:t>
       </w:r>
     </w:p>
     <w:p>
       <w:pPr>
-        <w:pStyle w:val="ListParagraph"/>
+        <w:rPr>
+          <w:lang w:val="en-GB"/>
+        </w:rPr>
+      </w:pPr>
+      <w:r>
+        <w:rPr>
+          <w:lang w:val="en-GB"/>
+        </w:rPr>
+        <w:t>All sub items in the list are the Use Cases that each test handles:</w:t>
+      </w:r>
+    </w:p>
+    <w:p>
+      <w:pPr>
+        <w:pStyle w:val="Liststycke"/>
         <w:numPr>
           <w:ilvl w:val="0"/>
           <w:numId w:val="1"/>
@@ -3386,7 +3399,7 @@
     </w:p>
     <w:p>
       <w:pPr>
-        <w:pStyle w:val="ListParagraph"/>
+        <w:pStyle w:val="Liststycke"/>
         <w:numPr>
           <w:ilvl w:val="0"/>
           <w:numId w:val="1"/>
@@ -3400,7 +3413,7 @@
     </w:p>
     <w:p>
       <w:pPr>
-        <w:pStyle w:val="ListParagraph"/>
+        <w:pStyle w:val="Liststycke"/>
         <w:numPr>
           <w:ilvl w:val="0"/>
           <w:numId w:val="1"/>
@@ -3414,7 +3427,7 @@
     </w:p>
     <w:p>
       <w:pPr>
-        <w:pStyle w:val="ListParagraph"/>
+        <w:pStyle w:val="Liststycke"/>
         <w:numPr>
           <w:ilvl w:val="0"/>
           <w:numId w:val="1"/>
@@ -3428,7 +3441,7 @@
     </w:p>
     <w:p>
       <w:pPr>
-        <w:pStyle w:val="ListParagraph"/>
+        <w:pStyle w:val="Liststycke"/>
         <w:numPr>
           <w:ilvl w:val="0"/>
           <w:numId w:val="1"/>
@@ -3442,7 +3455,7 @@
     </w:p>
     <w:p>
       <w:pPr>
-        <w:pStyle w:val="ListParagraph"/>
+        <w:pStyle w:val="Liststycke"/>
         <w:numPr>
           <w:ilvl w:val="0"/>
           <w:numId w:val="1"/>
@@ -3456,7 +3469,7 @@
     </w:p>
     <w:p>
       <w:pPr>
-        <w:pStyle w:val="ListParagraph"/>
+        <w:pStyle w:val="Liststycke"/>
         <w:numPr>
           <w:ilvl w:val="0"/>
           <w:numId w:val="1"/>
@@ -3464,13 +3477,97 @@
       </w:pPr>
       <w:proofErr w:type="spellStart"/>
       <w:r>
-        <w:t>TaskFactoryTest</w:t>
-      </w:r>
-      <w:proofErr w:type="spellEnd"/>
-    </w:p>
-    <w:p>
-      <w:pPr>
-        <w:pStyle w:val="ListParagraph"/>
+        <w:t>TaskSorterTest</w:t>
+      </w:r>
+      <w:proofErr w:type="spellEnd"/>
+    </w:p>
+    <w:p>
+      <w:pPr>
+        <w:pStyle w:val="Liststycke"/>
+        <w:numPr>
+          <w:ilvl w:val="1"/>
+          <w:numId w:val="1"/>
+        </w:numPr>
+        <w:rPr>
+          <w:lang w:val="en-GB"/>
+        </w:rPr>
+      </w:pPr>
+      <w:r>
+        <w:rPr>
+          <w:lang w:val="en-GB"/>
+        </w:rPr>
+        <w:t>“</w:t>
+      </w:r>
+      <w:r>
+        <w:rPr>
+          <w:lang w:val="en-GB"/>
+        </w:rPr>
+        <w:t>Sort task in another order:</w:t>
+      </w:r>
+      <w:r>
+        <w:rPr>
+          <w:lang w:val="en-GB"/>
+        </w:rPr>
+        <w:t>”</w:t>
+      </w:r>
+    </w:p>
+    <w:p>
+      <w:pPr>
+        <w:pStyle w:val="Liststycke"/>
+        <w:numPr>
+          <w:ilvl w:val="2"/>
+          <w:numId w:val="1"/>
+        </w:numPr>
+        <w:rPr>
+          <w:lang w:val="en-GB"/>
+        </w:rPr>
+      </w:pPr>
+      <w:r>
+        <w:rPr>
+          <w:lang w:val="en-GB"/>
+        </w:rPr>
+        <w:t>Priority level</w:t>
+      </w:r>
+    </w:p>
+    <w:p>
+      <w:pPr>
+        <w:pStyle w:val="Liststycke"/>
+        <w:numPr>
+          <w:ilvl w:val="2"/>
+          <w:numId w:val="1"/>
+        </w:numPr>
+        <w:rPr>
+          <w:lang w:val="en-GB"/>
+        </w:rPr>
+      </w:pPr>
+      <w:r>
+        <w:rPr>
+          <w:lang w:val="en-GB"/>
+        </w:rPr>
+        <w:t>Chronological order</w:t>
+      </w:r>
+    </w:p>
+    <w:p>
+      <w:pPr>
+        <w:pStyle w:val="Liststycke"/>
+        <w:numPr>
+          <w:ilvl w:val="2"/>
+          <w:numId w:val="1"/>
+        </w:numPr>
+        <w:rPr>
+          <w:lang w:val="en-GB"/>
+        </w:rPr>
+      </w:pPr>
+      <w:r>
+        <w:rPr>
+          <w:lang w:val="en-GB"/>
+        </w:rPr>
+        <w:t>Alphabetical order</w:t>
+      </w:r>
+    </w:p>
+    <w:p>
+      <w:pPr>
+        <w:pStyle w:val="Liststycke"/>
         <w:numPr>
           <w:ilvl w:val="0"/>
           <w:numId w:val="1"/>
@@ -3478,13 +3575,175 @@
       </w:pPr>
       <w:proofErr w:type="spellStart"/>
       <w:r>
-        <w:t>TaskSorterTest</w:t>
-      </w:r>
-      <w:proofErr w:type="spellEnd"/>
-    </w:p>
-    <w:p>
-      <w:pPr>
-        <w:pStyle w:val="ListParagraph"/>
+        <w:t>ToDoDataModuleTest</w:t>
+      </w:r>
+      <w:proofErr w:type="spellEnd"/>
+    </w:p>
+    <w:p>
+      <w:pPr>
+        <w:pStyle w:val="Liststycke"/>
+        <w:numPr>
+          <w:ilvl w:val="1"/>
+          <w:numId w:val="1"/>
+        </w:numPr>
+      </w:pPr>
+      <w:r>
+        <w:rPr>
+          <w:lang w:val="en-GB"/>
+        </w:rPr>
+        <w:t>“</w:t>
+      </w:r>
+      <w:r>
+        <w:rPr>
+          <w:lang w:val="en-GB"/>
+        </w:rPr>
+        <w:t>Delete</w:t>
+      </w:r>
+      <w:r>
+        <w:t xml:space="preserve"> task” – </w:t>
+      </w:r>
+      <w:proofErr w:type="spellStart"/>
+      <w:r>
+        <w:t>testRemoveTask</w:t>
+      </w:r>
+      <w:proofErr w:type="spellEnd"/>
+      <w:r>
+        <w:t>()</w:t>
+      </w:r>
+    </w:p>
+    <w:p>
+      <w:pPr>
+        <w:pStyle w:val="Liststycke"/>
+        <w:numPr>
+          <w:ilvl w:val="1"/>
+          <w:numId w:val="1"/>
+        </w:numPr>
+        <w:rPr>
+          <w:lang w:val="en-GB"/>
+        </w:rPr>
+      </w:pPr>
+      <w:r>
+        <w:rPr>
+          <w:lang w:val="en-GB"/>
+        </w:rPr>
+        <w:t>“</w:t>
+      </w:r>
+      <w:r>
+        <w:rPr>
+          <w:lang w:val="en-GB"/>
+        </w:rPr>
+        <w:t>C</w:t>
+      </w:r>
+      <w:r>
+        <w:rPr>
+          <w:lang w:val="en-GB"/>
+        </w:rPr>
+        <w:t xml:space="preserve">reate a new task in the form of:” – Both in </w:t>
+      </w:r>
+      <w:proofErr w:type="spellStart"/>
+      <w:r>
+        <w:rPr>
+          <w:lang w:val="en-GB"/>
+        </w:rPr>
+        <w:t>testAddTask</w:t>
+      </w:r>
+      <w:proofErr w:type="spellEnd"/>
+      <w:r>
+        <w:rPr>
+          <w:lang w:val="en-GB"/>
+        </w:rPr>
+        <w:t>()</w:t>
+      </w:r>
+    </w:p>
+    <w:p>
+      <w:pPr>
+        <w:pStyle w:val="Liststycke"/>
+        <w:numPr>
+          <w:ilvl w:val="2"/>
+          <w:numId w:val="1"/>
+        </w:numPr>
+        <w:rPr>
+          <w:lang w:val="en-GB"/>
+        </w:rPr>
+      </w:pPr>
+      <w:r>
+        <w:rPr>
+          <w:lang w:val="en-GB"/>
+        </w:rPr>
+        <w:t>General Task</w:t>
+      </w:r>
+      <w:r>
+        <w:rPr>
+          <w:lang w:val="en-GB"/>
+        </w:rPr>
+        <w:t xml:space="preserve"> </w:t>
+      </w:r>
+    </w:p>
+    <w:p>
+      <w:pPr>
+        <w:pStyle w:val="Liststycke"/>
+        <w:numPr>
+          <w:ilvl w:val="2"/>
+          <w:numId w:val="1"/>
+        </w:numPr>
+        <w:rPr>
+          <w:lang w:val="en-GB"/>
+        </w:rPr>
+      </w:pPr>
+      <w:r>
+        <w:rPr>
+          <w:lang w:val="en-GB"/>
+        </w:rPr>
+        <w:t>List Task</w:t>
+      </w:r>
+    </w:p>
+    <w:p>
+      <w:pPr>
+        <w:pStyle w:val="Liststycke"/>
+        <w:numPr>
+          <w:ilvl w:val="1"/>
+          <w:numId w:val="1"/>
+        </w:numPr>
+        <w:rPr>
+          <w:lang w:val="en-GB"/>
+        </w:rPr>
+      </w:pPr>
+      <w:r>
+        <w:rPr>
+          <w:lang w:val="en-GB"/>
+        </w:rPr>
+        <w:t xml:space="preserve">“Update/clean up list of done tasks” </w:t>
+      </w:r>
+      <w:r>
+        <w:rPr>
+          <w:lang w:val="en-GB"/>
+        </w:rPr>
+        <w:t>–</w:t>
+      </w:r>
+      <w:r>
+        <w:rPr>
+          <w:lang w:val="en-GB"/>
+        </w:rPr>
+        <w:t xml:space="preserve"> </w:t>
+      </w:r>
+      <w:proofErr w:type="spellStart"/>
+      <w:r>
+        <w:rPr>
+          <w:lang w:val="en-GB"/>
+        </w:rPr>
+        <w:t>testUpdateToDoList</w:t>
+      </w:r>
+      <w:proofErr w:type="spellEnd"/>
+      <w:r>
+        <w:rPr>
+          <w:lang w:val="en-GB"/>
+        </w:rPr>
+        <w:t>()</w:t>
+      </w:r>
+    </w:p>
+    <w:p>
+      <w:pPr>
+        <w:pStyle w:val="Liststycke"/>
         <w:numPr>
           <w:ilvl w:val="0"/>
           <w:numId w:val="1"/>
@@ -3492,23 +3751,23 @@
       </w:pPr>
       <w:proofErr w:type="spellStart"/>
       <w:r>
-        <w:t>ToDoDataModuleTest</w:t>
-      </w:r>
-      <w:proofErr w:type="spellEnd"/>
-    </w:p>
-    <w:p>
-      <w:pPr>
-        <w:pStyle w:val="ListParagraph"/>
+        <w:t>UCCreateAndCheckTaskTest</w:t>
+      </w:r>
+      <w:bookmarkStart w:id="3" w:name="_GoBack"/>
+      <w:bookmarkEnd w:id="3"/>
+      <w:proofErr w:type="spellEnd"/>
+    </w:p>
+    <w:p>
+      <w:pPr>
+        <w:pStyle w:val="Liststycke"/>
         <w:numPr>
-          <w:ilvl w:val="0"/>
+          <w:ilvl w:val="1"/>
           <w:numId w:val="1"/>
         </w:numPr>
       </w:pPr>
-      <w:proofErr w:type="spellStart"/>
-      <w:r>
-        <w:t>UCCreateAndCheckTaskTest</w:t>
-      </w:r>
-      <w:proofErr w:type="spellEnd"/>
+      <w:r>
+        <w:t>Check off a task</w:t>
+      </w:r>
     </w:p>
     <w:p>
       <w:pPr>
@@ -3596,7 +3855,7 @@
     </w:p>
     <w:p>
       <w:pPr>
-        <w:pStyle w:val="Heading2"/>
+        <w:pStyle w:val="Rubrik2"/>
         <w:rPr>
           <w:lang w:val="en-GB"/>
         </w:rPr>
@@ -3625,7 +3884,7 @@
     </w:p>
     <w:p>
       <w:pPr>
-        <w:pStyle w:val="Heading1"/>
+        <w:pStyle w:val="Rubrik1"/>
         <w:ind w:left="-5"/>
         <w:rPr>
           <w:lang w:val="en-GB"/>
@@ -3770,7 +4029,14 @@
         <w:rPr>
           <w:lang w:val="en-GB"/>
         </w:rPr>
-        <w:t>he context is used to determine where on the android device it should save the data and the identifier is used to be able to save/load different sets of data. It uses the identifier as the filename for the data when saving/loading it.</w:t>
+        <w:t xml:space="preserve">he context is used to determine where on the </w:t>
+      </w:r>
+      <w:r>
+        <w:rPr>
+          <w:lang w:val="en-GB"/>
+        </w:rPr>
+        <w:lastRenderedPageBreak/>
+        <w:t>android device it should save the data and the identifier is used to be able to save/load different sets of data. It uses the identifier as the filename for the data when saving/loading it.</w:t>
       </w:r>
     </w:p>
     <w:p>
@@ -3833,7 +4099,6 @@
         <w:rPr>
           <w:lang w:val="en-GB"/>
         </w:rPr>
-        <w:lastRenderedPageBreak/>
         <w:t xml:space="preserve">Data is stored when the Android system calls the </w:t>
       </w:r>
       <w:proofErr w:type="spellStart"/>
@@ -3867,7 +4132,7 @@
     </w:p>
     <w:p>
       <w:pPr>
-        <w:pStyle w:val="Heading1"/>
+        <w:pStyle w:val="Rubrik1"/>
         <w:rPr>
           <w:lang w:val="en-GB"/>
         </w:rPr>
@@ -3902,7 +4167,7 @@
     </w:p>
     <w:p>
       <w:pPr>
-        <w:pStyle w:val="Heading1"/>
+        <w:pStyle w:val="Rubrik1"/>
         <w:spacing w:after="58"/>
         <w:ind w:left="-5"/>
         <w:rPr>
@@ -3932,7 +4197,7 @@
       <w:hyperlink r:id="rId16" w:history="1">
         <w:r>
           <w:rPr>
-            <w:rStyle w:val="Hyperlink"/>
+            <w:rStyle w:val="Hyperlnk"/>
             <w:lang w:val="en-GB"/>
           </w:rPr>
           <w:t>https://blog.jetbrains.com/idea/2016/12/live-webinar-the-three-laws-of-tdd/</w:t>
@@ -3983,7 +4248,7 @@
       <w:hyperlink r:id="rId17" w:history="1">
         <w:r>
           <w:rPr>
-            <w:rStyle w:val="Hyperlink"/>
+            <w:rStyle w:val="Hyperlnk"/>
             <w:lang w:val="en-GB"/>
           </w:rPr>
           <w:t>http://greenrobot.org/eventbus/</w:t>
@@ -4034,7 +4299,7 @@
       <w:hyperlink r:id="rId18" w:history="1">
         <w:r>
           <w:rPr>
-            <w:rStyle w:val="Hyperlink"/>
+            <w:rStyle w:val="Hyperlnk"/>
             <w:lang w:val="en-GB"/>
           </w:rPr>
           <w:t>http://greenrobot.org/eventbus/documentation/how-to-get-started/</w:t>
@@ -4063,7 +4328,7 @@
       <w:hyperlink r:id="rId19" w:history="1">
         <w:r>
           <w:rPr>
-            <w:rStyle w:val="Hyperlink"/>
+            <w:rStyle w:val="Hyperlnk"/>
             <w:lang w:val="en-GB"/>
           </w:rPr>
           <w:t>https://en.wikipedia.org/wiki/JSON</w:t>
@@ -4102,7 +4367,7 @@
       <w:hyperlink r:id="rId20" w:anchor="filesInternal" w:history="1">
         <w:r>
           <w:rPr>
-            <w:rStyle w:val="Hyperlink"/>
+            <w:rStyle w:val="Hyperlnk"/>
           </w:rPr>
           <w:t>https://developer.android.com/guide/topics/data/data-storage.html#filesInternal</w:t>
         </w:r>
@@ -4125,11 +4390,11 @@
   <w:comment w:id="0" w:author="Felix Nordén Johansson" w:date="2017-05-11T10:53:00Z" w:initials="FNJ">
     <w:p>
       <w:pPr>
-        <w:pStyle w:val="CommentText"/>
-      </w:pPr>
-      <w:r>
-        <w:rPr>
-          <w:rStyle w:val="CommentReference"/>
+        <w:pStyle w:val="Kommentarer"/>
+      </w:pPr>
+      <w:r>
+        <w:rPr>
+          <w:rStyle w:val="Kommentarsreferens"/>
         </w:rPr>
         <w:annotationRef/>
       </w:r>
@@ -4138,14 +4403,14 @@
       </w:r>
     </w:p>
   </w:comment>
-  <w:comment w:id="3" w:author="Felix Nordén Johansson" w:date="2017-05-11T10:53:00Z" w:initials="FNJ">
-    <w:p>
-      <w:pPr>
-        <w:pStyle w:val="CommentText"/>
-      </w:pPr>
-      <w:r>
-        <w:rPr>
-          <w:rStyle w:val="CommentReference"/>
+  <w:comment w:id="2" w:author="Felix Nordén Johansson" w:date="2017-05-11T10:53:00Z" w:initials="FNJ">
+    <w:p>
+      <w:pPr>
+        <w:pStyle w:val="Kommentarer"/>
+      </w:pPr>
+      <w:r>
+        <w:rPr>
+          <w:rStyle w:val="Kommentarsreferens"/>
         </w:rPr>
         <w:annotationRef/>
       </w:r>
@@ -4168,18 +4433,18 @@
 <w:numbering xmlns:wpc="http://schemas.microsoft.com/office/word/2010/wordprocessingCanvas" xmlns:cx="http://schemas.microsoft.com/office/drawing/2014/chartex" xmlns:cx1="http://schemas.microsoft.com/office/drawing/2015/9/8/chartex" xmlns:cx2="http://schemas.microsoft.com/office/drawing/2015/10/21/chartex" xmlns:cx3="http://schemas.microsoft.com/office/drawing/2016/5/9/chartex" xmlns:cx4="http://schemas.microsoft.com/office/drawing/2016/5/10/chartex" xmlns:cx5="http://schemas.microsoft.com/office/drawing/2016/5/11/chartex" xmlns:cx6="http://schemas.microsoft.com/office/drawing/2016/5/12/chartex" xmlns:cx7="http://schemas.microsoft.com/office/drawing/2016/5/13/chartex" xmlns:cx8="http://schemas.microsoft.com/office/drawing/2016/5/14/chartex" xmlns:mc="http://schemas.openxmlformats.org/markup-compatibility/2006" xmlns:o="urn:schemas-microsoft-com:office:office" xmlns:r="http://schemas.openxmlformats.org/officeDocument/2006/relationships" xmlns:m="http://schemas.openxmlformats.org/officeDocument/2006/math" xmlns:v="urn:schemas-microsoft-com:vml" xmlns:wp14="http://schemas.microsoft.com/office/word/2010/wordprocessingDrawing" xmlns:wp="http://schemas.openxmlformats.org/drawingml/2006/wordprocessingDrawing" xmlns:w10="urn:schemas-microsoft-com:office:word" xmlns:w="http://schemas.openxmlformats.org/wordprocessingml/2006/main" xmlns:w14="http://schemas.microsoft.com/office/word/2010/wordml" xmlns:w15="http://schemas.microsoft.com/office/word/2012/wordml" xmlns:w16se="http://schemas.microsoft.com/office/word/2015/wordml/symex" xmlns:wpg="http://schemas.microsoft.com/office/word/2010/wordprocessingGroup" xmlns:wpi="http://schemas.microsoft.com/office/word/2010/wordprocessingInk" xmlns:wne="http://schemas.microsoft.com/office/word/2006/wordml" xmlns:wps="http://schemas.microsoft.com/office/word/2010/wordprocessingShape" mc:Ignorable="w14 w15 w16se wp14">
   <w:abstractNum w:abstractNumId="0" w15:restartNumberingAfterBreak="0">
     <w:nsid w:val="30752B62"/>
-    <w:multiLevelType w:val="hybridMultilevel"/>
-    <w:tmpl w:val="83A82694"/>
-    <w:lvl w:ilvl="0" w:tplc="45A67038">
+    <w:multiLevelType w:val="multilevel"/>
+    <w:tmpl w:val="041D0021"/>
+    <w:lvl w:ilvl="0">
       <w:start w:val="1"/>
       <w:numFmt w:val="bullet"/>
-      <w:lvlText w:val="-"/>
+      <w:lvlText w:val=""/>
       <w:lvlJc w:val="left"/>
       <w:pPr>
-        <w:ind w:left="718"/>
+        <w:ind w:left="360" w:hanging="360"/>
       </w:pPr>
       <w:rPr>
-        <w:rFonts w:ascii="Arial" w:eastAsia="Arial" w:hAnsi="Arial" w:cs="Arial"/>
+        <w:rFonts w:ascii="Wingdings" w:hAnsi="Wingdings" w:hint="default"/>
         <w:b w:val="0"/>
         <w:i w:val="0"/>
         <w:strike w:val="0"/>
@@ -4193,16 +4458,16 @@
         <w:vertAlign w:val="baseline"/>
       </w:rPr>
     </w:lvl>
-    <w:lvl w:ilvl="1" w:tplc="A71453A4">
+    <w:lvl w:ilvl="1">
       <w:start w:val="1"/>
       <w:numFmt w:val="bullet"/>
-      <w:lvlText w:val="o"/>
+      <w:lvlText w:val=""/>
       <w:lvlJc w:val="left"/>
       <w:pPr>
-        <w:ind w:left="1439"/>
+        <w:ind w:left="720" w:hanging="360"/>
       </w:pPr>
       <w:rPr>
-        <w:rFonts w:ascii="Arial" w:eastAsia="Arial" w:hAnsi="Arial" w:cs="Arial"/>
+        <w:rFonts w:ascii="Wingdings" w:hAnsi="Wingdings" w:hint="default"/>
         <w:b w:val="0"/>
         <w:i w:val="0"/>
         <w:strike w:val="0"/>
@@ -4216,16 +4481,16 @@
         <w:vertAlign w:val="baseline"/>
       </w:rPr>
     </w:lvl>
-    <w:lvl w:ilvl="2" w:tplc="2B9E93D8">
+    <w:lvl w:ilvl="2">
       <w:start w:val="1"/>
       <w:numFmt w:val="bullet"/>
-      <w:lvlText w:val="▪"/>
+      <w:lvlText w:val=""/>
       <w:lvlJc w:val="left"/>
       <w:pPr>
-        <w:ind w:left="2159"/>
+        <w:ind w:left="1080" w:hanging="360"/>
       </w:pPr>
       <w:rPr>
-        <w:rFonts w:ascii="Arial" w:eastAsia="Arial" w:hAnsi="Arial" w:cs="Arial"/>
+        <w:rFonts w:ascii="Wingdings" w:hAnsi="Wingdings" w:hint="default"/>
         <w:b w:val="0"/>
         <w:i w:val="0"/>
         <w:strike w:val="0"/>
@@ -4239,16 +4504,16 @@
         <w:vertAlign w:val="baseline"/>
       </w:rPr>
     </w:lvl>
-    <w:lvl w:ilvl="3" w:tplc="439AF046">
+    <w:lvl w:ilvl="3">
       <w:start w:val="1"/>
       <w:numFmt w:val="bullet"/>
-      <w:lvlText w:val="•"/>
+      <w:lvlText w:val=""/>
       <w:lvlJc w:val="left"/>
       <w:pPr>
-        <w:ind w:left="2879"/>
+        <w:ind w:left="1440" w:hanging="360"/>
       </w:pPr>
       <w:rPr>
-        <w:rFonts w:ascii="Arial" w:eastAsia="Arial" w:hAnsi="Arial" w:cs="Arial"/>
+        <w:rFonts w:ascii="Symbol" w:hAnsi="Symbol" w:hint="default"/>
         <w:b w:val="0"/>
         <w:i w:val="0"/>
         <w:strike w:val="0"/>
@@ -4262,16 +4527,16 @@
         <w:vertAlign w:val="baseline"/>
       </w:rPr>
     </w:lvl>
-    <w:lvl w:ilvl="4" w:tplc="58CE65A2">
+    <w:lvl w:ilvl="4">
       <w:start w:val="1"/>
       <w:numFmt w:val="bullet"/>
-      <w:lvlText w:val="o"/>
+      <w:lvlText w:val=""/>
       <w:lvlJc w:val="left"/>
       <w:pPr>
-        <w:ind w:left="3599"/>
+        <w:ind w:left="1800" w:hanging="360"/>
       </w:pPr>
       <w:rPr>
-        <w:rFonts w:ascii="Arial" w:eastAsia="Arial" w:hAnsi="Arial" w:cs="Arial"/>
+        <w:rFonts w:ascii="Symbol" w:hAnsi="Symbol" w:hint="default"/>
         <w:b w:val="0"/>
         <w:i w:val="0"/>
         <w:strike w:val="0"/>
@@ -4285,16 +4550,16 @@
         <w:vertAlign w:val="baseline"/>
       </w:rPr>
     </w:lvl>
-    <w:lvl w:ilvl="5" w:tplc="6D6E94B6">
+    <w:lvl w:ilvl="5">
       <w:start w:val="1"/>
       <w:numFmt w:val="bullet"/>
-      <w:lvlText w:val="▪"/>
+      <w:lvlText w:val=""/>
       <w:lvlJc w:val="left"/>
       <w:pPr>
-        <w:ind w:left="4319"/>
+        <w:ind w:left="2160" w:hanging="360"/>
       </w:pPr>
       <w:rPr>
-        <w:rFonts w:ascii="Arial" w:eastAsia="Arial" w:hAnsi="Arial" w:cs="Arial"/>
+        <w:rFonts w:ascii="Wingdings" w:hAnsi="Wingdings" w:hint="default"/>
         <w:b w:val="0"/>
         <w:i w:val="0"/>
         <w:strike w:val="0"/>
@@ -4308,16 +4573,16 @@
         <w:vertAlign w:val="baseline"/>
       </w:rPr>
     </w:lvl>
-    <w:lvl w:ilvl="6" w:tplc="82E4E05C">
+    <w:lvl w:ilvl="6">
       <w:start w:val="1"/>
       <w:numFmt w:val="bullet"/>
-      <w:lvlText w:val="•"/>
+      <w:lvlText w:val=""/>
       <w:lvlJc w:val="left"/>
       <w:pPr>
-        <w:ind w:left="5039"/>
+        <w:ind w:left="2520" w:hanging="360"/>
       </w:pPr>
       <w:rPr>
-        <w:rFonts w:ascii="Arial" w:eastAsia="Arial" w:hAnsi="Arial" w:cs="Arial"/>
+        <w:rFonts w:ascii="Wingdings" w:hAnsi="Wingdings" w:hint="default"/>
         <w:b w:val="0"/>
         <w:i w:val="0"/>
         <w:strike w:val="0"/>
@@ -4331,16 +4596,16 @@
         <w:vertAlign w:val="baseline"/>
       </w:rPr>
     </w:lvl>
-    <w:lvl w:ilvl="7" w:tplc="E838382A">
+    <w:lvl w:ilvl="7">
       <w:start w:val="1"/>
       <w:numFmt w:val="bullet"/>
-      <w:lvlText w:val="o"/>
+      <w:lvlText w:val=""/>
       <w:lvlJc w:val="left"/>
       <w:pPr>
-        <w:ind w:left="5759"/>
+        <w:ind w:left="2880" w:hanging="360"/>
       </w:pPr>
       <w:rPr>
-        <w:rFonts w:ascii="Arial" w:eastAsia="Arial" w:hAnsi="Arial" w:cs="Arial"/>
+        <w:rFonts w:ascii="Symbol" w:hAnsi="Symbol" w:hint="default"/>
         <w:b w:val="0"/>
         <w:i w:val="0"/>
         <w:strike w:val="0"/>
@@ -4354,16 +4619,16 @@
         <w:vertAlign w:val="baseline"/>
       </w:rPr>
     </w:lvl>
-    <w:lvl w:ilvl="8" w:tplc="2B72426C">
+    <w:lvl w:ilvl="8">
       <w:start w:val="1"/>
       <w:numFmt w:val="bullet"/>
-      <w:lvlText w:val="▪"/>
+      <w:lvlText w:val=""/>
       <w:lvlJc w:val="left"/>
       <w:pPr>
-        <w:ind w:left="6479"/>
+        <w:ind w:left="3240" w:hanging="360"/>
       </w:pPr>
       <w:rPr>
-        <w:rFonts w:ascii="Arial" w:eastAsia="Arial" w:hAnsi="Arial" w:cs="Arial"/>
+        <w:rFonts w:ascii="Symbol" w:hAnsi="Symbol" w:hint="default"/>
         <w:b w:val="0"/>
         <w:i w:val="0"/>
         <w:strike w:val="0"/>
@@ -4609,27 +4874,9 @@
   </w:num>
   <w:num w:numId="2">
     <w:abstractNumId w:val="2"/>
-    <w:lvlOverride w:ilvl="0"/>
-    <w:lvlOverride w:ilvl="1"/>
-    <w:lvlOverride w:ilvl="2"/>
-    <w:lvlOverride w:ilvl="3"/>
-    <w:lvlOverride w:ilvl="4"/>
-    <w:lvlOverride w:ilvl="5"/>
-    <w:lvlOverride w:ilvl="6"/>
-    <w:lvlOverride w:ilvl="7"/>
-    <w:lvlOverride w:ilvl="8"/>
   </w:num>
   <w:num w:numId="3">
     <w:abstractNumId w:val="1"/>
-    <w:lvlOverride w:ilvl="0"/>
-    <w:lvlOverride w:ilvl="1"/>
-    <w:lvlOverride w:ilvl="2"/>
-    <w:lvlOverride w:ilvl="3"/>
-    <w:lvlOverride w:ilvl="4"/>
-    <w:lvlOverride w:ilvl="5"/>
-    <w:lvlOverride w:ilvl="6"/>
-    <w:lvlOverride w:ilvl="7"/>
-    <w:lvlOverride w:ilvl="8"/>
   </w:num>
 </w:numbering>
 </file>
@@ -5043,11 +5290,11 @@
       <w:rFonts w:ascii="Berlin Sans FB" w:hAnsi="Berlin Sans FB"/>
     </w:rPr>
   </w:style>
-  <w:style w:type="paragraph" w:styleId="Heading1">
+  <w:style w:type="paragraph" w:styleId="Rubrik1">
     <w:name w:val="heading 1"/>
     <w:basedOn w:val="Normal"/>
     <w:next w:val="Normal"/>
-    <w:link w:val="Heading1Char"/>
+    <w:link w:val="Rubrik1Char"/>
     <w:uiPriority w:val="9"/>
     <w:qFormat/>
     <w:rsid w:val="00915A8B"/>
@@ -5064,11 +5311,11 @@
       <w:szCs w:val="36"/>
     </w:rPr>
   </w:style>
-  <w:style w:type="paragraph" w:styleId="Heading2">
+  <w:style w:type="paragraph" w:styleId="Rubrik2">
     <w:name w:val="heading 2"/>
     <w:basedOn w:val="Normal"/>
     <w:next w:val="Normal"/>
-    <w:link w:val="Heading2Char"/>
+    <w:link w:val="Rubrik2Char"/>
     <w:uiPriority w:val="9"/>
     <w:unhideWhenUsed/>
     <w:qFormat/>
@@ -5086,11 +5333,11 @@
       <w:szCs w:val="28"/>
     </w:rPr>
   </w:style>
-  <w:style w:type="paragraph" w:styleId="Heading3">
+  <w:style w:type="paragraph" w:styleId="Rubrik3">
     <w:name w:val="heading 3"/>
     <w:basedOn w:val="Normal"/>
     <w:next w:val="Normal"/>
-    <w:link w:val="Heading3Char"/>
+    <w:link w:val="Rubrik3Char"/>
     <w:uiPriority w:val="9"/>
     <w:unhideWhenUsed/>
     <w:qFormat/>
@@ -5108,11 +5355,11 @@
       <w:szCs w:val="28"/>
     </w:rPr>
   </w:style>
-  <w:style w:type="paragraph" w:styleId="Heading4">
+  <w:style w:type="paragraph" w:styleId="Rubrik4">
     <w:name w:val="heading 4"/>
     <w:basedOn w:val="Normal"/>
     <w:next w:val="Normal"/>
-    <w:link w:val="Heading4Char"/>
+    <w:link w:val="Rubrik4Char"/>
     <w:uiPriority w:val="9"/>
     <w:unhideWhenUsed/>
     <w:qFormat/>
@@ -5128,11 +5375,11 @@
       <w:caps/>
     </w:rPr>
   </w:style>
-  <w:style w:type="paragraph" w:styleId="Heading5">
+  <w:style w:type="paragraph" w:styleId="Rubrik5">
     <w:name w:val="heading 5"/>
     <w:basedOn w:val="Normal"/>
     <w:next w:val="Normal"/>
-    <w:link w:val="Heading5Char"/>
+    <w:link w:val="Rubrik5Char"/>
     <w:uiPriority w:val="9"/>
     <w:semiHidden/>
     <w:unhideWhenUsed/>
@@ -5151,11 +5398,11 @@
       <w:caps/>
     </w:rPr>
   </w:style>
-  <w:style w:type="paragraph" w:styleId="Heading6">
+  <w:style w:type="paragraph" w:styleId="Rubrik6">
     <w:name w:val="heading 6"/>
     <w:basedOn w:val="Normal"/>
     <w:next w:val="Normal"/>
-    <w:link w:val="Heading6Char"/>
+    <w:link w:val="Rubrik6Char"/>
     <w:uiPriority w:val="9"/>
     <w:semiHidden/>
     <w:unhideWhenUsed/>
@@ -5177,11 +5424,11 @@
       <w:szCs w:val="20"/>
     </w:rPr>
   </w:style>
-  <w:style w:type="paragraph" w:styleId="Heading7">
+  <w:style w:type="paragraph" w:styleId="Rubrik7">
     <w:name w:val="heading 7"/>
     <w:basedOn w:val="Normal"/>
     <w:next w:val="Normal"/>
-    <w:link w:val="Heading7Char"/>
+    <w:link w:val="Rubrik7Char"/>
     <w:uiPriority w:val="9"/>
     <w:semiHidden/>
     <w:unhideWhenUsed/>
@@ -5205,11 +5452,11 @@
       <w:szCs w:val="20"/>
     </w:rPr>
   </w:style>
-  <w:style w:type="paragraph" w:styleId="Heading8">
+  <w:style w:type="paragraph" w:styleId="Rubrik8">
     <w:name w:val="heading 8"/>
     <w:basedOn w:val="Normal"/>
     <w:next w:val="Normal"/>
-    <w:link w:val="Heading8Char"/>
+    <w:link w:val="Rubrik8Char"/>
     <w:uiPriority w:val="9"/>
     <w:semiHidden/>
     <w:unhideWhenUsed/>
@@ -5231,11 +5478,11 @@
       <w:szCs w:val="20"/>
     </w:rPr>
   </w:style>
-  <w:style w:type="paragraph" w:styleId="Heading9">
+  <w:style w:type="paragraph" w:styleId="Rubrik9">
     <w:name w:val="heading 9"/>
     <w:basedOn w:val="Normal"/>
     <w:next w:val="Normal"/>
-    <w:link w:val="Heading9Char"/>
+    <w:link w:val="Rubrik9Char"/>
     <w:uiPriority w:val="9"/>
     <w:semiHidden/>
     <w:unhideWhenUsed/>
@@ -5259,13 +5506,13 @@
       <w:szCs w:val="20"/>
     </w:rPr>
   </w:style>
-  <w:style w:type="character" w:default="1" w:styleId="DefaultParagraphFont">
+  <w:style w:type="character" w:default="1" w:styleId="Standardstycketeckensnitt">
     <w:name w:val="Default Paragraph Font"/>
     <w:uiPriority w:val="1"/>
     <w:semiHidden/>
     <w:unhideWhenUsed/>
   </w:style>
-  <w:style w:type="table" w:default="1" w:styleId="TableNormal">
+  <w:style w:type="table" w:default="1" w:styleId="Normaltabell">
     <w:name w:val="Normal Table"/>
     <w:uiPriority w:val="99"/>
     <w:semiHidden/>
@@ -5280,16 +5527,16 @@
       </w:tblCellMar>
     </w:tblPr>
   </w:style>
-  <w:style w:type="numbering" w:default="1" w:styleId="NoList">
+  <w:style w:type="numbering" w:default="1" w:styleId="Ingenlista">
     <w:name w:val="No List"/>
     <w:uiPriority w:val="99"/>
     <w:semiHidden/>
     <w:unhideWhenUsed/>
   </w:style>
-  <w:style w:type="character" w:customStyle="1" w:styleId="Heading1Char">
-    <w:name w:val="Heading 1 Char"/>
-    <w:basedOn w:val="DefaultParagraphFont"/>
-    <w:link w:val="Heading1"/>
+  <w:style w:type="character" w:customStyle="1" w:styleId="Rubrik1Char">
+    <w:name w:val="Rubrik 1 Char"/>
+    <w:basedOn w:val="Standardstycketeckensnitt"/>
+    <w:link w:val="Rubrik1"/>
     <w:uiPriority w:val="9"/>
     <w:rsid w:val="00915A8B"/>
     <w:rPr>
@@ -5299,10 +5546,10 @@
       <w:szCs w:val="36"/>
     </w:rPr>
   </w:style>
-  <w:style w:type="character" w:customStyle="1" w:styleId="Heading2Char">
-    <w:name w:val="Heading 2 Char"/>
-    <w:basedOn w:val="DefaultParagraphFont"/>
-    <w:link w:val="Heading2"/>
+  <w:style w:type="character" w:customStyle="1" w:styleId="Rubrik2Char">
+    <w:name w:val="Rubrik 2 Char"/>
+    <w:basedOn w:val="Standardstycketeckensnitt"/>
+    <w:link w:val="Rubrik2"/>
     <w:uiPriority w:val="9"/>
     <w:rsid w:val="00915A8B"/>
     <w:rPr>
@@ -5312,10 +5559,10 @@
       <w:szCs w:val="28"/>
     </w:rPr>
   </w:style>
-  <w:style w:type="character" w:customStyle="1" w:styleId="Heading3Char">
-    <w:name w:val="Heading 3 Char"/>
-    <w:basedOn w:val="DefaultParagraphFont"/>
-    <w:link w:val="Heading3"/>
+  <w:style w:type="character" w:customStyle="1" w:styleId="Rubrik3Char">
+    <w:name w:val="Rubrik 3 Char"/>
+    <w:basedOn w:val="Standardstycketeckensnitt"/>
+    <w:link w:val="Rubrik3"/>
     <w:uiPriority w:val="9"/>
     <w:rsid w:val="00915A8B"/>
     <w:rPr>
@@ -5325,10 +5572,10 @@
       <w:szCs w:val="28"/>
     </w:rPr>
   </w:style>
-  <w:style w:type="character" w:customStyle="1" w:styleId="Heading4Char">
-    <w:name w:val="Heading 4 Char"/>
-    <w:basedOn w:val="DefaultParagraphFont"/>
-    <w:link w:val="Heading4"/>
+  <w:style w:type="character" w:customStyle="1" w:styleId="Rubrik4Char">
+    <w:name w:val="Rubrik 4 Char"/>
+    <w:basedOn w:val="Standardstycketeckensnitt"/>
+    <w:link w:val="Rubrik4"/>
     <w:uiPriority w:val="9"/>
     <w:rsid w:val="00915A8B"/>
     <w:rPr>
@@ -5336,10 +5583,10 @@
       <w:caps/>
     </w:rPr>
   </w:style>
-  <w:style w:type="character" w:customStyle="1" w:styleId="Heading5Char">
-    <w:name w:val="Heading 5 Char"/>
-    <w:basedOn w:val="DefaultParagraphFont"/>
-    <w:link w:val="Heading5"/>
+  <w:style w:type="character" w:customStyle="1" w:styleId="Rubrik5Char">
+    <w:name w:val="Rubrik 5 Char"/>
+    <w:basedOn w:val="Standardstycketeckensnitt"/>
+    <w:link w:val="Rubrik5"/>
     <w:uiPriority w:val="9"/>
     <w:semiHidden/>
     <w:rsid w:val="00915A8B"/>
@@ -5350,10 +5597,10 @@
       <w:caps/>
     </w:rPr>
   </w:style>
-  <w:style w:type="character" w:customStyle="1" w:styleId="Heading6Char">
-    <w:name w:val="Heading 6 Char"/>
-    <w:basedOn w:val="DefaultParagraphFont"/>
-    <w:link w:val="Heading6"/>
+  <w:style w:type="character" w:customStyle="1" w:styleId="Rubrik6Char">
+    <w:name w:val="Rubrik 6 Char"/>
+    <w:basedOn w:val="Standardstycketeckensnitt"/>
+    <w:link w:val="Rubrik6"/>
     <w:uiPriority w:val="9"/>
     <w:semiHidden/>
     <w:rsid w:val="00915A8B"/>
@@ -5367,10 +5614,10 @@
       <w:szCs w:val="20"/>
     </w:rPr>
   </w:style>
-  <w:style w:type="character" w:customStyle="1" w:styleId="Heading7Char">
-    <w:name w:val="Heading 7 Char"/>
-    <w:basedOn w:val="DefaultParagraphFont"/>
-    <w:link w:val="Heading7"/>
+  <w:style w:type="character" w:customStyle="1" w:styleId="Rubrik7Char">
+    <w:name w:val="Rubrik 7 Char"/>
+    <w:basedOn w:val="Standardstycketeckensnitt"/>
+    <w:link w:val="Rubrik7"/>
     <w:uiPriority w:val="9"/>
     <w:semiHidden/>
     <w:rsid w:val="00915A8B"/>
@@ -5386,10 +5633,10 @@
       <w:szCs w:val="20"/>
     </w:rPr>
   </w:style>
-  <w:style w:type="character" w:customStyle="1" w:styleId="Heading8Char">
-    <w:name w:val="Heading 8 Char"/>
-    <w:basedOn w:val="DefaultParagraphFont"/>
-    <w:link w:val="Heading8"/>
+  <w:style w:type="character" w:customStyle="1" w:styleId="Rubrik8Char">
+    <w:name w:val="Rubrik 8 Char"/>
+    <w:basedOn w:val="Standardstycketeckensnitt"/>
+    <w:link w:val="Rubrik8"/>
     <w:uiPriority w:val="9"/>
     <w:semiHidden/>
     <w:rsid w:val="00915A8B"/>
@@ -5403,10 +5650,10 @@
       <w:szCs w:val="20"/>
     </w:rPr>
   </w:style>
-  <w:style w:type="character" w:customStyle="1" w:styleId="Heading9Char">
-    <w:name w:val="Heading 9 Char"/>
-    <w:basedOn w:val="DefaultParagraphFont"/>
-    <w:link w:val="Heading9"/>
+  <w:style w:type="character" w:customStyle="1" w:styleId="Rubrik9Char">
+    <w:name w:val="Rubrik 9 Char"/>
+    <w:basedOn w:val="Standardstycketeckensnitt"/>
+    <w:link w:val="Rubrik9"/>
     <w:uiPriority w:val="9"/>
     <w:semiHidden/>
     <w:rsid w:val="00915A8B"/>
@@ -5422,7 +5669,7 @@
       <w:szCs w:val="20"/>
     </w:rPr>
   </w:style>
-  <w:style w:type="paragraph" w:styleId="Caption">
+  <w:style w:type="paragraph" w:styleId="Beskrivning">
     <w:name w:val="caption"/>
     <w:basedOn w:val="Normal"/>
     <w:next w:val="Normal"/>
@@ -5441,11 +5688,11 @@
       <w:sz w:val="20"/>
     </w:rPr>
   </w:style>
-  <w:style w:type="paragraph" w:styleId="Title">
+  <w:style w:type="paragraph" w:styleId="Rubrik">
     <w:name w:val="Title"/>
     <w:basedOn w:val="Normal"/>
     <w:next w:val="Normal"/>
-    <w:link w:val="TitleChar"/>
+    <w:link w:val="RubrikChar"/>
     <w:uiPriority w:val="10"/>
     <w:qFormat/>
     <w:rsid w:val="00915A8B"/>
@@ -5462,10 +5709,10 @@
       <w:szCs w:val="72"/>
     </w:rPr>
   </w:style>
-  <w:style w:type="character" w:customStyle="1" w:styleId="TitleChar">
-    <w:name w:val="Title Char"/>
-    <w:basedOn w:val="DefaultParagraphFont"/>
-    <w:link w:val="Title"/>
+  <w:style w:type="character" w:customStyle="1" w:styleId="RubrikChar">
+    <w:name w:val="Rubrik Char"/>
+    <w:basedOn w:val="Standardstycketeckensnitt"/>
+    <w:link w:val="Rubrik"/>
     <w:uiPriority w:val="10"/>
     <w:rsid w:val="00915A8B"/>
     <w:rPr>
@@ -5477,11 +5724,11 @@
       <w:szCs w:val="72"/>
     </w:rPr>
   </w:style>
-  <w:style w:type="paragraph" w:styleId="Subtitle">
+  <w:style w:type="paragraph" w:styleId="Underrubrik">
     <w:name w:val="Subtitle"/>
     <w:basedOn w:val="Normal"/>
     <w:next w:val="Normal"/>
-    <w:link w:val="SubtitleChar"/>
+    <w:link w:val="UnderrubrikChar"/>
     <w:uiPriority w:val="11"/>
     <w:qFormat/>
     <w:rsid w:val="00915A8B"/>
@@ -5498,10 +5745,10 @@
       <w:szCs w:val="28"/>
     </w:rPr>
   </w:style>
-  <w:style w:type="character" w:customStyle="1" w:styleId="SubtitleChar">
-    <w:name w:val="Subtitle Char"/>
-    <w:basedOn w:val="DefaultParagraphFont"/>
-    <w:link w:val="Subtitle"/>
+  <w:style w:type="character" w:customStyle="1" w:styleId="UnderrubrikChar">
+    <w:name w:val="Underrubrik Char"/>
+    <w:basedOn w:val="Standardstycketeckensnitt"/>
+    <w:link w:val="Underrubrik"/>
     <w:uiPriority w:val="11"/>
     <w:rsid w:val="00915A8B"/>
     <w:rPr>
@@ -5512,9 +5759,9 @@
       <w:szCs w:val="28"/>
     </w:rPr>
   </w:style>
-  <w:style w:type="character" w:styleId="Strong">
+  <w:style w:type="character" w:styleId="Stark">
     <w:name w:val="Strong"/>
-    <w:basedOn w:val="DefaultParagraphFont"/>
+    <w:basedOn w:val="Standardstycketeckensnitt"/>
     <w:uiPriority w:val="22"/>
     <w:qFormat/>
     <w:rsid w:val="00915A8B"/>
@@ -5523,9 +5770,9 @@
       <w:bCs/>
     </w:rPr>
   </w:style>
-  <w:style w:type="character" w:styleId="Emphasis">
+  <w:style w:type="character" w:styleId="Betoning">
     <w:name w:val="Emphasis"/>
-    <w:basedOn w:val="DefaultParagraphFont"/>
+    <w:basedOn w:val="Standardstycketeckensnitt"/>
     <w:uiPriority w:val="20"/>
     <w:qFormat/>
     <w:rsid w:val="00915A8B"/>
@@ -5534,7 +5781,7 @@
       <w:iCs/>
     </w:rPr>
   </w:style>
-  <w:style w:type="paragraph" w:styleId="NoSpacing">
+  <w:style w:type="paragraph" w:styleId="Ingetavstnd">
     <w:name w:val="No Spacing"/>
     <w:uiPriority w:val="1"/>
     <w:qFormat/>
@@ -5543,7 +5790,7 @@
       <w:spacing w:after="0" w:line="240" w:lineRule="auto"/>
     </w:pPr>
   </w:style>
-  <w:style w:type="paragraph" w:styleId="ListParagraph">
+  <w:style w:type="paragraph" w:styleId="Liststycke">
     <w:name w:val="List Paragraph"/>
     <w:basedOn w:val="Normal"/>
     <w:uiPriority w:val="34"/>
@@ -5554,11 +5801,11 @@
       <w:contextualSpacing/>
     </w:pPr>
   </w:style>
-  <w:style w:type="paragraph" w:styleId="Quote">
+  <w:style w:type="paragraph" w:styleId="Citat">
     <w:name w:val="Quote"/>
     <w:basedOn w:val="Normal"/>
     <w:next w:val="Normal"/>
-    <w:link w:val="QuoteChar"/>
+    <w:link w:val="CitatChar"/>
     <w:uiPriority w:val="29"/>
     <w:qFormat/>
     <w:rsid w:val="00915A8B"/>
@@ -5572,10 +5819,10 @@
       <w:szCs w:val="25"/>
     </w:rPr>
   </w:style>
-  <w:style w:type="character" w:customStyle="1" w:styleId="QuoteChar">
-    <w:name w:val="Quote Char"/>
-    <w:basedOn w:val="DefaultParagraphFont"/>
-    <w:link w:val="Quote"/>
+  <w:style w:type="character" w:customStyle="1" w:styleId="CitatChar">
+    <w:name w:val="Citat Char"/>
+    <w:basedOn w:val="Standardstycketeckensnitt"/>
+    <w:link w:val="Citat"/>
     <w:uiPriority w:val="29"/>
     <w:rsid w:val="00915A8B"/>
     <w:rPr>
@@ -5584,11 +5831,11 @@
       <w:szCs w:val="25"/>
     </w:rPr>
   </w:style>
-  <w:style w:type="paragraph" w:styleId="IntenseQuote">
+  <w:style w:type="paragraph" w:styleId="Starktcitat">
     <w:name w:val="Intense Quote"/>
     <w:basedOn w:val="Normal"/>
     <w:next w:val="Normal"/>
-    <w:link w:val="IntenseQuoteChar"/>
+    <w:link w:val="StarktcitatChar"/>
     <w:uiPriority w:val="30"/>
     <w:qFormat/>
     <w:rsid w:val="00915A8B"/>
@@ -5604,10 +5851,10 @@
       <w:szCs w:val="32"/>
     </w:rPr>
   </w:style>
-  <w:style w:type="character" w:customStyle="1" w:styleId="IntenseQuoteChar">
-    <w:name w:val="Intense Quote Char"/>
-    <w:basedOn w:val="DefaultParagraphFont"/>
-    <w:link w:val="IntenseQuote"/>
+  <w:style w:type="character" w:customStyle="1" w:styleId="StarktcitatChar">
+    <w:name w:val="Starkt citat Char"/>
+    <w:basedOn w:val="Standardstycketeckensnitt"/>
+    <w:link w:val="Starktcitat"/>
     <w:uiPriority w:val="30"/>
     <w:rsid w:val="00915A8B"/>
     <w:rPr>
@@ -5616,9 +5863,9 @@
       <w:szCs w:val="32"/>
     </w:rPr>
   </w:style>
-  <w:style w:type="character" w:styleId="SubtleEmphasis">
+  <w:style w:type="character" w:styleId="Diskretbetoning">
     <w:name w:val="Subtle Emphasis"/>
-    <w:basedOn w:val="DefaultParagraphFont"/>
+    <w:basedOn w:val="Standardstycketeckensnitt"/>
     <w:uiPriority w:val="19"/>
     <w:qFormat/>
     <w:rsid w:val="00915A8B"/>
@@ -5628,9 +5875,9 @@
       <w:color w:val="595959" w:themeColor="text1" w:themeTint="A6"/>
     </w:rPr>
   </w:style>
-  <w:style w:type="character" w:styleId="IntenseEmphasis">
+  <w:style w:type="character" w:styleId="Starkbetoning">
     <w:name w:val="Intense Emphasis"/>
-    <w:basedOn w:val="DefaultParagraphFont"/>
+    <w:basedOn w:val="Standardstycketeckensnitt"/>
     <w:uiPriority w:val="21"/>
     <w:qFormat/>
     <w:rsid w:val="00915A8B"/>
@@ -5641,9 +5888,9 @@
       <w:iCs/>
     </w:rPr>
   </w:style>
-  <w:style w:type="character" w:styleId="SubtleReference">
+  <w:style w:type="character" w:styleId="Diskretreferens">
     <w:name w:val="Subtle Reference"/>
-    <w:basedOn w:val="DefaultParagraphFont"/>
+    <w:basedOn w:val="Standardstycketeckensnitt"/>
     <w:uiPriority w:val="31"/>
     <w:qFormat/>
     <w:rsid w:val="00915A8B"/>
@@ -5653,9 +5900,9 @@
       <w:u w:val="single" w:color="7F7F7F" w:themeColor="text1" w:themeTint="80"/>
     </w:rPr>
   </w:style>
-  <w:style w:type="character" w:styleId="IntenseReference">
+  <w:style w:type="character" w:styleId="Starkreferens">
     <w:name w:val="Intense Reference"/>
-    <w:basedOn w:val="DefaultParagraphFont"/>
+    <w:basedOn w:val="Standardstycketeckensnitt"/>
     <w:uiPriority w:val="32"/>
     <w:qFormat/>
     <w:rsid w:val="00915A8B"/>
@@ -5669,9 +5916,9 @@
       <w:u w:val="single"/>
     </w:rPr>
   </w:style>
-  <w:style w:type="character" w:styleId="BookTitle">
+  <w:style w:type="character" w:styleId="Bokenstitel">
     <w:name w:val="Book Title"/>
-    <w:basedOn w:val="DefaultParagraphFont"/>
+    <w:basedOn w:val="Standardstycketeckensnitt"/>
     <w:uiPriority w:val="33"/>
     <w:qFormat/>
     <w:rsid w:val="00915A8B"/>
@@ -5682,9 +5929,9 @@
       <w:spacing w:val="7"/>
     </w:rPr>
   </w:style>
-  <w:style w:type="paragraph" w:styleId="TOCHeading">
+  <w:style w:type="paragraph" w:styleId="Innehllsfrteckningsrubrik">
     <w:name w:val="TOC Heading"/>
-    <w:basedOn w:val="Heading1"/>
+    <w:basedOn w:val="Rubrik1"/>
     <w:next w:val="Normal"/>
     <w:uiPriority w:val="39"/>
     <w:semiHidden/>
@@ -5695,9 +5942,9 @@
       <w:outlineLvl w:val="9"/>
     </w:pPr>
   </w:style>
-  <w:style w:type="character" w:styleId="Hyperlink">
+  <w:style w:type="character" w:styleId="Hyperlnk">
     <w:name w:val="Hyperlink"/>
-    <w:basedOn w:val="DefaultParagraphFont"/>
+    <w:basedOn w:val="Standardstycketeckensnitt"/>
     <w:uiPriority w:val="99"/>
     <w:unhideWhenUsed/>
     <w:rsid w:val="004E3788"/>
@@ -5706,10 +5953,10 @@
       <w:u w:val="single"/>
     </w:rPr>
   </w:style>
-  <w:style w:type="paragraph" w:styleId="BalloonText">
+  <w:style w:type="paragraph" w:styleId="Ballongtext">
     <w:name w:val="Balloon Text"/>
     <w:basedOn w:val="Normal"/>
-    <w:link w:val="BalloonTextChar"/>
+    <w:link w:val="BallongtextChar"/>
     <w:uiPriority w:val="99"/>
     <w:semiHidden/>
     <w:unhideWhenUsed/>
@@ -5723,10 +5970,10 @@
       <w:szCs w:val="16"/>
     </w:rPr>
   </w:style>
-  <w:style w:type="character" w:customStyle="1" w:styleId="BalloonTextChar">
-    <w:name w:val="Balloon Text Char"/>
-    <w:basedOn w:val="DefaultParagraphFont"/>
-    <w:link w:val="BalloonText"/>
+  <w:style w:type="character" w:customStyle="1" w:styleId="BallongtextChar">
+    <w:name w:val="Ballongtext Char"/>
+    <w:basedOn w:val="Standardstycketeckensnitt"/>
+    <w:link w:val="Ballongtext"/>
     <w:uiPriority w:val="99"/>
     <w:semiHidden/>
     <w:rsid w:val="00495ADB"/>
@@ -5736,9 +5983,9 @@
       <w:szCs w:val="16"/>
     </w:rPr>
   </w:style>
-  <w:style w:type="character" w:styleId="CommentReference">
+  <w:style w:type="character" w:styleId="Kommentarsreferens">
     <w:name w:val="annotation reference"/>
-    <w:basedOn w:val="DefaultParagraphFont"/>
+    <w:basedOn w:val="Standardstycketeckensnitt"/>
     <w:uiPriority w:val="99"/>
     <w:semiHidden/>
     <w:unhideWhenUsed/>
@@ -5748,10 +5995,10 @@
       <w:szCs w:val="16"/>
     </w:rPr>
   </w:style>
-  <w:style w:type="paragraph" w:styleId="CommentText">
+  <w:style w:type="paragraph" w:styleId="Kommentarer">
     <w:name w:val="annotation text"/>
     <w:basedOn w:val="Normal"/>
-    <w:link w:val="CommentTextChar"/>
+    <w:link w:val="KommentarerChar"/>
     <w:uiPriority w:val="99"/>
     <w:semiHidden/>
     <w:unhideWhenUsed/>
@@ -5764,10 +6011,10 @@
       <w:szCs w:val="20"/>
     </w:rPr>
   </w:style>
-  <w:style w:type="character" w:customStyle="1" w:styleId="CommentTextChar">
-    <w:name w:val="Comment Text Char"/>
-    <w:basedOn w:val="DefaultParagraphFont"/>
-    <w:link w:val="CommentText"/>
+  <w:style w:type="character" w:customStyle="1" w:styleId="KommentarerChar">
+    <w:name w:val="Kommentarer Char"/>
+    <w:basedOn w:val="Standardstycketeckensnitt"/>
+    <w:link w:val="Kommentarer"/>
     <w:uiPriority w:val="99"/>
     <w:semiHidden/>
     <w:rsid w:val="00867653"/>
@@ -5777,11 +6024,11 @@
       <w:szCs w:val="20"/>
     </w:rPr>
   </w:style>
-  <w:style w:type="paragraph" w:styleId="CommentSubject">
+  <w:style w:type="paragraph" w:styleId="Kommentarsmne">
     <w:name w:val="annotation subject"/>
-    <w:basedOn w:val="CommentText"/>
-    <w:next w:val="CommentText"/>
-    <w:link w:val="CommentSubjectChar"/>
+    <w:basedOn w:val="Kommentarer"/>
+    <w:next w:val="Kommentarer"/>
+    <w:link w:val="KommentarsmneChar"/>
     <w:uiPriority w:val="99"/>
     <w:semiHidden/>
     <w:unhideWhenUsed/>
@@ -5791,10 +6038,10 @@
       <w:bCs/>
     </w:rPr>
   </w:style>
-  <w:style w:type="character" w:customStyle="1" w:styleId="CommentSubjectChar">
-    <w:name w:val="Comment Subject Char"/>
-    <w:basedOn w:val="CommentTextChar"/>
-    <w:link w:val="CommentSubject"/>
+  <w:style w:type="character" w:customStyle="1" w:styleId="KommentarsmneChar">
+    <w:name w:val="Kommentarsämne Char"/>
+    <w:basedOn w:val="KommentarerChar"/>
+    <w:link w:val="Kommentarsmne"/>
     <w:uiPriority w:val="99"/>
     <w:semiHidden/>
     <w:rsid w:val="00867653"/>
@@ -5808,7 +6055,7 @@
   </w:style>
   <w:style w:type="character" w:customStyle="1" w:styleId="Nmn1">
     <w:name w:val="Nämn1"/>
-    <w:basedOn w:val="DefaultParagraphFont"/>
+    <w:basedOn w:val="Standardstycketeckensnitt"/>
     <w:uiPriority w:val="99"/>
     <w:semiHidden/>
     <w:unhideWhenUsed/>
@@ -5818,9 +6065,9 @@
       <w:shd w:val="clear" w:color="auto" w:fill="E6E6E6"/>
     </w:rPr>
   </w:style>
-  <w:style w:type="character" w:styleId="Mention">
+  <w:style w:type="character" w:styleId="Nmn">
     <w:name w:val="Mention"/>
-    <w:basedOn w:val="DefaultParagraphFont"/>
+    <w:basedOn w:val="Standardstycketeckensnitt"/>
     <w:uiPriority w:val="99"/>
     <w:semiHidden/>
     <w:unhideWhenUsed/>
@@ -6133,7 +6380,7 @@
 </file>
 
 <file path=customXml/itemProps1.xml><?xml version="1.0" encoding="utf-8"?>
-<ds:datastoreItem xmlns:ds="http://schemas.openxmlformats.org/officeDocument/2006/customXml" ds:itemID="{85942C2F-14D6-4529-BAB4-E4E848FA3DCC}">
+<ds:datastoreItem xmlns:ds="http://schemas.openxmlformats.org/officeDocument/2006/customXml" ds:itemID="{FD4870CD-E0CA-457F-B7B9-8C94B14D226C}">
   <ds:schemaRefs>
     <ds:schemaRef ds:uri="http://schemas.openxmlformats.org/officeDocument/2006/bibliography"/>
   </ds:schemaRefs>

</xml_diff>

<commit_message>
Added new test to SDD. Also rephrased some of the text in Persistent Data Management and began writing on Access Control and Security.
</commit_message>
<xml_diff>
--- a/Documentation/SDD.docx
+++ b/Documentation/SDD.docx
@@ -1023,7 +1023,7 @@
           <v:shape id="_x0000_i1025" type="#_x0000_t75" style="width:351.75pt;height:482.25pt" o:ole="">
             <v:imagedata r:id="rId9" o:title=""/>
           </v:shape>
-          <o:OLEObject Type="Embed" ProgID="Visio.Drawing.15" ShapeID="_x0000_i1025" DrawAspect="Content" ObjectID="_1557219956" r:id="rId10"/>
+          <o:OLEObject Type="Embed" ProgID="Visio.Drawing.15" ShapeID="_x0000_i1025" DrawAspect="Content" ObjectID="_1557225797" r:id="rId10"/>
         </w:object>
       </w:r>
     </w:p>
@@ -2737,13 +2737,44 @@
         <w:rPr>
           <w:lang w:val="en-US"/>
         </w:rPr>
-        <w:t>Some of the tests are for use-cases. These test the functionality of the software on a higher level compared to the other tests. The name</w:t>
+        <w:t xml:space="preserve">Some of the tests are </w:t>
       </w:r>
       <w:r>
         <w:rPr>
           <w:lang w:val="en-US"/>
         </w:rPr>
-        <w:t xml:space="preserve"> of such a test is marked with ”UC”.</w:t>
+        <w:t xml:space="preserve">specifically </w:t>
+      </w:r>
+      <w:r>
+        <w:rPr>
+          <w:lang w:val="en-US"/>
+        </w:rPr>
+        <w:t>for use-cases. These test the functionality of the software on a higher level compared to the other tests. The name</w:t>
+      </w:r>
+      <w:r>
+        <w:rPr>
+          <w:lang w:val="en-US"/>
+        </w:rPr>
+        <w:t xml:space="preserve"> of such a test is marked </w:t>
+      </w:r>
+      <w:r>
+        <w:rPr>
+          <w:lang w:val="en-US"/>
+        </w:rPr>
+        <w:t xml:space="preserve">with </w:t>
+      </w:r>
+      <w:r>
+        <w:rPr>
+          <w:i/>
+          <w:lang w:val="en-US"/>
+        </w:rPr>
+        <w:t>UC</w:t>
+      </w:r>
+      <w:r>
+        <w:rPr>
+          <w:lang w:val="en-US"/>
+        </w:rPr>
+        <w:t>.</w:t>
       </w:r>
     </w:p>
     <w:p>
@@ -3132,8 +3163,6 @@
         </w:rPr>
         <w:t>“Filter the list to a certain category” – testFilterTasksByCategory()</w:t>
       </w:r>
-      <w:bookmarkStart w:id="3" w:name="_GoBack"/>
-      <w:bookmarkEnd w:id="3"/>
     </w:p>
     <w:p>
       <w:pPr>
@@ -3157,6 +3186,30 @@
       </w:pPr>
       <w:r>
         <w:t>Check off a task</w:t>
+      </w:r>
+    </w:p>
+    <w:p>
+      <w:pPr>
+        <w:pStyle w:val="Liststycke"/>
+        <w:numPr>
+          <w:ilvl w:val="0"/>
+          <w:numId w:val="1"/>
+        </w:numPr>
+      </w:pPr>
+      <w:r>
+        <w:t>UCChangeTaskConfiguration</w:t>
+      </w:r>
+    </w:p>
+    <w:p>
+      <w:pPr>
+        <w:pStyle w:val="Liststycke"/>
+        <w:numPr>
+          <w:ilvl w:val="1"/>
+          <w:numId w:val="1"/>
+        </w:numPr>
+      </w:pPr>
+      <w:r>
+        <w:t>Update a task’s configuration</w:t>
       </w:r>
     </w:p>
     <w:p>
@@ -3271,19 +3324,25 @@
         </w:rPr>
         <w:t xml:space="preserve">As above…. </w:t>
       </w:r>
+      <w:r>
+        <w:rPr>
+          <w:lang w:val="en-GB"/>
+        </w:rPr>
+        <w:br w:type="page"/>
+      </w:r>
     </w:p>
     <w:p>
       <w:pPr>
         <w:pStyle w:val="Rubrik1"/>
-        <w:ind w:left="-5"/>
-        <w:rPr>
-          <w:lang w:val="en-GB"/>
-        </w:rPr>
-      </w:pPr>
-      <w:r>
-        <w:rPr>
-          <w:lang w:val="en-GB"/>
-        </w:rPr>
+        <w:rPr>
+          <w:lang w:val="en-GB"/>
+        </w:rPr>
+      </w:pPr>
+      <w:r>
+        <w:rPr>
+          <w:lang w:val="en-GB"/>
+        </w:rPr>
+        <w:lastRenderedPageBreak/>
         <w:t xml:space="preserve">4. Persistent data management </w:t>
       </w:r>
     </w:p>
@@ -3309,7 +3368,13 @@
         <w:rPr>
           <w:lang w:val="en-GB"/>
         </w:rPr>
-        <w:t xml:space="preserve">being String-based, it </w:t>
+        <w:t>being text</w:t>
+      </w:r>
+      <w:r>
+        <w:rPr>
+          <w:lang w:val="en-GB"/>
+        </w:rPr>
+        <w:t xml:space="preserve">-based, it </w:t>
       </w:r>
       <w:r>
         <w:rPr>
@@ -3333,20 +3398,49 @@
         <w:rPr>
           <w:lang w:val="en-GB"/>
         </w:rPr>
-        <w:t>MySQL. This was deemed inefficient for this project as implementing a proper database would cause unnecessary overhead work.</w:t>
-      </w:r>
-    </w:p>
-    <w:p>
-      <w:pPr>
-        <w:rPr>
-          <w:lang w:val="en-GB"/>
-        </w:rPr>
-      </w:pPr>
-      <w:r>
-        <w:rPr>
-          <w:lang w:val="en-GB"/>
-        </w:rPr>
-        <w:lastRenderedPageBreak/>
+        <w:t xml:space="preserve">MySQL. </w:t>
+      </w:r>
+      <w:r>
+        <w:rPr>
+          <w:lang w:val="en-GB"/>
+        </w:rPr>
+        <w:t xml:space="preserve">Despite this, JSON was chosen due to </w:t>
+      </w:r>
+      <w:r>
+        <w:rPr>
+          <w:lang w:val="en-GB"/>
+        </w:rPr>
+        <w:t xml:space="preserve">the extra resources </w:t>
+      </w:r>
+      <w:r>
+        <w:rPr>
+          <w:lang w:val="en-GB"/>
+        </w:rPr>
+        <w:t xml:space="preserve">implementing a proper database </w:t>
+      </w:r>
+      <w:r>
+        <w:rPr>
+          <w:lang w:val="en-GB"/>
+        </w:rPr>
+        <w:t xml:space="preserve">would </w:t>
+      </w:r>
+      <w:r>
+        <w:rPr>
+          <w:lang w:val="en-GB"/>
+        </w:rPr>
+        <w:t>need. Instead, these resources could be used on more critical parts of the application.</w:t>
+      </w:r>
+    </w:p>
+    <w:p>
+      <w:pPr>
+        <w:rPr>
+          <w:lang w:val="en-GB"/>
+        </w:rPr>
+      </w:pPr>
+      <w:r>
+        <w:rPr>
+          <w:lang w:val="en-GB"/>
+        </w:rPr>
         <w:t xml:space="preserve">Data storage in CoffeeBreak consists of two main components, </w:t>
       </w:r>
       <w:r>
@@ -3359,19 +3453,13 @@
         <w:rPr>
           <w:lang w:val="en-GB"/>
         </w:rPr>
-        <w:t xml:space="preserve"> data converter</w:t>
-      </w:r>
-      <w:r>
-        <w:rPr>
-          <w:lang w:val="en-GB"/>
-        </w:rPr>
-        <w:t>s</w:t>
-      </w:r>
-      <w:r>
-        <w:rPr>
-          <w:lang w:val="en-GB"/>
-        </w:rPr>
-        <w:t>. StorageUtil is the class responsible</w:t>
+        <w:t xml:space="preserve"> a</w:t>
+      </w:r>
+      <w:r>
+        <w:rPr>
+          <w:lang w:val="en-GB"/>
+        </w:rPr>
+        <w:t xml:space="preserve"> data converter. StorageUtil is the class responsible</w:t>
       </w:r>
       <w:r>
         <w:rPr>
@@ -3389,13 +3477,31 @@
         <w:rPr>
           <w:lang w:val="en-GB"/>
         </w:rPr>
-        <w:t xml:space="preserve">The data converters are responsible for converting </w:t>
-      </w:r>
-      <w:r>
-        <w:rPr>
-          <w:lang w:val="en-GB"/>
-        </w:rPr>
-        <w:t xml:space="preserve">data between JSON format and objects in memory. </w:t>
+        <w:t>The data converter is</w:t>
+      </w:r>
+      <w:r>
+        <w:rPr>
+          <w:lang w:val="en-GB"/>
+        </w:rPr>
+        <w:t xml:space="preserve"> responsible for converting </w:t>
+      </w:r>
+      <w:r>
+        <w:rPr>
+          <w:lang w:val="en-GB"/>
+        </w:rPr>
+        <w:t>data</w:t>
+      </w:r>
+      <w:r>
+        <w:rPr>
+          <w:lang w:val="en-GB"/>
+        </w:rPr>
+        <w:t xml:space="preserve"> between JSON format and java objects.</w:t>
+      </w:r>
+      <w:r>
+        <w:rPr>
+          <w:lang w:val="en-GB"/>
+        </w:rPr>
+        <w:t xml:space="preserve"> </w:t>
       </w:r>
     </w:p>
     <w:p>
@@ -3420,7 +3526,31 @@
         <w:rPr>
           <w:lang w:val="en-GB"/>
         </w:rPr>
-        <w:t>he context is used to determine where on the android device it should save the data and the identifier is used to be able to save/load different sets of data. It uses the identifier as the filename for the data when saving/loading it.</w:t>
+        <w:t xml:space="preserve">he context is used to determine where on the android device it should save the data and the identifier is used to be able to save/load different sets of data. </w:t>
+      </w:r>
+      <w:r>
+        <w:rPr>
+          <w:lang w:val="en-GB"/>
+        </w:rPr>
+        <w:t>The</w:t>
+      </w:r>
+      <w:r>
+        <w:rPr>
+          <w:lang w:val="en-GB"/>
+        </w:rPr>
+        <w:t xml:space="preserve"> identifier</w:t>
+      </w:r>
+      <w:r>
+        <w:rPr>
+          <w:lang w:val="en-GB"/>
+        </w:rPr>
+        <w:t xml:space="preserve"> is used as </w:t>
+      </w:r>
+      <w:r>
+        <w:rPr>
+          <w:lang w:val="en-GB"/>
+        </w:rPr>
+        <w:t>the filename for the data when saving/loading it.</w:t>
       </w:r>
     </w:p>
     <w:p>
@@ -3457,7 +3587,7 @@
         <w:rPr>
           <w:lang w:val="en-GB"/>
         </w:rPr>
-        <w:t xml:space="preserve">. They convert different types of objects into JSON and JSON back into these objects. Because of how different classes may be structured, there needs to be specific converters for each class. </w:t>
+        <w:t xml:space="preserve">. They convert objects into JSON and JSON back into these objects. Because of how different classes may be structured, there needs to be specific converters for each class. </w:t>
       </w:r>
     </w:p>
     <w:p>
@@ -3502,7 +3632,13 @@
         <w:rPr>
           <w:lang w:val="en-GB"/>
         </w:rPr>
-        <w:t>en the application loses focus in any way. This makes it less possible for data to be lost.</w:t>
+        <w:t xml:space="preserve">en the application loses focus in any way. This </w:t>
+      </w:r>
+      <w:r>
+        <w:rPr>
+          <w:lang w:val="en-GB"/>
+        </w:rPr>
+        <w:t>ensures data always gets saved before exit of the application.</w:t>
       </w:r>
     </w:p>
     <w:p>
@@ -3531,14 +3667,61 @@
         <w:rPr>
           <w:lang w:val="en-GB"/>
         </w:rPr>
-        <w:t xml:space="preserve">Different roles using the application (admin, user, …)? </w:t>
-      </w:r>
-      <w:r>
-        <w:rPr>
-          <w:lang w:val="en-GB"/>
-        </w:rPr>
-        <w:t xml:space="preserve">How is this handled? </w:t>
-      </w:r>
+        <w:t>CoffeeBreak doesn’t use roles, as it’s designed to be used by a single individual. This essentially makes this single user administrator. This type of application doesn’t need many administrator tools and</w:t>
+      </w:r>
+      <w:r>
+        <w:rPr>
+          <w:lang w:val="en-GB"/>
+        </w:rPr>
+        <w:t xml:space="preserve"> </w:t>
+      </w:r>
+      <w:r>
+        <w:rPr>
+          <w:lang w:val="en-GB"/>
+        </w:rPr>
+        <w:t>it’s</w:t>
+      </w:r>
+      <w:r>
+        <w:rPr>
+          <w:lang w:val="en-GB"/>
+        </w:rPr>
+        <w:t xml:space="preserve"> designed to be user-friendly and easy to use</w:t>
+      </w:r>
+      <w:r>
+        <w:rPr>
+          <w:lang w:val="en-GB"/>
+        </w:rPr>
+        <w:t xml:space="preserve"> as well</w:t>
+      </w:r>
+      <w:r>
+        <w:rPr>
+          <w:lang w:val="en-GB"/>
+        </w:rPr>
+        <w:t>.</w:t>
+      </w:r>
+      <w:r>
+        <w:rPr>
+          <w:lang w:val="en-GB"/>
+        </w:rPr>
+        <w:t xml:space="preserve"> This makes most of the admin-tools obsolete.</w:t>
+      </w:r>
+    </w:p>
+    <w:p>
+      <w:pPr>
+        <w:spacing w:after="575"/>
+        <w:ind w:left="-5"/>
+        <w:rPr>
+          <w:lang w:val="en-GB"/>
+        </w:rPr>
+      </w:pPr>
+      <w:r>
+        <w:rPr>
+          <w:lang w:val="en-GB"/>
+        </w:rPr>
+        <w:t>For the few tools that the user needs, a simple settings interface is enough.</w:t>
+      </w:r>
+      <w:bookmarkStart w:id="3" w:name="_GoBack"/>
+      <w:bookmarkEnd w:id="3"/>
     </w:p>
     <w:p>
       <w:pPr>
@@ -5695,7 +5878,7 @@
 </file>
 
 <file path=customXml/itemProps1.xml><?xml version="1.0" encoding="utf-8"?>
-<ds:datastoreItem xmlns:ds="http://schemas.openxmlformats.org/officeDocument/2006/customXml" ds:itemID="{9609131C-2C07-402E-8B55-DAC42CAE4053}">
+<ds:datastoreItem xmlns:ds="http://schemas.openxmlformats.org/officeDocument/2006/customXml" ds:itemID="{E49B4C05-4DC0-4224-B8BE-E9D1122E9414}">
   <ds:schemaRefs>
     <ds:schemaRef ds:uri="http://schemas.openxmlformats.org/officeDocument/2006/bibliography"/>
   </ds:schemaRefs>

</xml_diff>

<commit_message>
Changed a bit in the SDD with structure and subheadings and correct figure placement
</commit_message>
<xml_diff>
--- a/Documentation/SDD.docx
+++ b/Documentation/SDD.docx
@@ -884,238 +884,500 @@
       </w:pPr>
       <w:r>
         <w:rPr>
-          <w:lang w:val="en-GB"/>
-        </w:rPr>
-        <w:t xml:space="preserve">For the Android API, there are three fitting MVC patterns: MVC, MVP and MVVM. These three implementations all share the same principle of separating the calculations and data into the Model and displaying the data independently inside the View. What distinguishes them from each other is the way that the Model and View communicate: through a Controller, Presenter or a </w:t>
-      </w:r>
-      <w:proofErr w:type="spellStart"/>
-      <w:r>
-        <w:rPr>
-          <w:lang w:val="en-GB"/>
-        </w:rPr>
-        <w:t>Viewmodel</w:t>
-      </w:r>
-      <w:proofErr w:type="spellEnd"/>
-      <w:r>
-        <w:rPr>
-          <w:lang w:val="en-GB"/>
-        </w:rPr>
-        <w:t>.</w:t>
-      </w:r>
-    </w:p>
-    <w:p>
-      <w:pPr>
-        <w:rPr>
-          <w:lang w:val="en-GB"/>
-        </w:rPr>
-      </w:pPr>
-      <w:r>
-        <w:rPr>
-          <w:lang w:val="en-GB"/>
-        </w:rPr>
-        <w:t xml:space="preserve">This application is based on the MVP-pattern, where the Presenter acts as the brains of the operation. Instead of having a Controller which consists of all the implementation logic that the View needs to display the data of the Model, the Presenter only handles the communicative logic </w:t>
-      </w:r>
-      <w:r>
-        <w:rPr>
-          <w:lang w:val="en-GB"/>
-        </w:rPr>
-        <w:lastRenderedPageBreak/>
-        <w:t xml:space="preserve">between the Model and the Views. More precisely, the Presenter keeps track of the user interaction in the View and modifies the Model accordingly, but the View itself handles the logic for what it should display. With that said, the necessary Data that will be displayed for the User is fetched from Model by the Presenter and handed to its associated Activity in the View. The Activity then inflates the necessary XML-Layout to show on the screen. </w:t>
-      </w:r>
-    </w:p>
-    <w:p>
-      <w:pPr>
-        <w:rPr>
-          <w:lang w:val="en-GB"/>
-        </w:rPr>
-      </w:pPr>
-      <w:r>
-        <w:rPr>
-          <w:lang w:val="en-GB"/>
-        </w:rPr>
-        <w:t xml:space="preserve">An Activity sort of acts as a small Controller for each specific View, and the Presenter is the communicator between the Activity and the Model, only telling information that is necessary to be shared between the two. This way, the View never communicates directly with the Model, due to all the representational logic being implemented in the Activity. When the User interacts with the View, the Activity will notify the Presenter, which then tells the Model to make the necessary calculations. Conversely, the results are then sent back to the Activity via the Presenter, which then updates the View. </w:t>
-      </w:r>
-    </w:p>
-    <w:p>
-      <w:pPr>
-        <w:pStyle w:val="Rubrik4"/>
-        <w:rPr>
-          <w:lang w:val="en-GB"/>
-        </w:rPr>
-      </w:pPr>
-      <w:r>
-        <w:rPr>
-          <w:lang w:val="en-GB"/>
-        </w:rPr>
-        <w:t>Pros and Cons of MVP</w:t>
-      </w:r>
-    </w:p>
-    <w:p>
-      <w:pPr>
-        <w:rPr>
-          <w:lang w:val="en-GB"/>
-        </w:rPr>
-      </w:pPr>
-      <w:r>
-        <w:rPr>
-          <w:lang w:val="en-GB"/>
-        </w:rPr>
-        <w:t xml:space="preserve">For smaller applications such as this one, going with MVC instead of MVP and MVVM may be beneficial. More specifically, applications with few Activities and XML-Layouts that can be coupled together and don’t have many hierarchies won’t necessarily need to have a delegating Controller to handle the work between the rest. The Activities and Fragments themselves may be enough for handling the communicational logic and don’t get too bloated in the process. The benefits will be less code to implement, and therefore less time needed for the same result. </w:t>
-      </w:r>
-    </w:p>
-    <w:p>
-      <w:pPr>
-        <w:rPr>
-          <w:lang w:val="en-GB"/>
-        </w:rPr>
-      </w:pPr>
-      <w:r>
-        <w:rPr>
-          <w:lang w:val="en-GB"/>
-        </w:rPr>
-        <w:t xml:space="preserve">The backside of the use of MVC instead of the other patterns is that the Controller and the View become very tightly coupled. In return, this makes the Controller hard to test using </w:t>
-      </w:r>
-      <w:r>
-        <w:rPr>
-          <w:i/>
-          <w:lang w:val="en-GB"/>
-        </w:rPr>
-        <w:t>TDD</w:t>
-      </w:r>
-      <w:r>
-        <w:rPr>
-          <w:lang w:val="en-GB"/>
-        </w:rPr>
-        <w:t xml:space="preserve"> due to the dependencies of the View, but also quite hard to </w:t>
-      </w:r>
-      <w:r>
-        <w:rPr>
-          <w:i/>
-          <w:lang w:val="en-GB"/>
-        </w:rPr>
-        <w:t>Maintain</w:t>
-      </w:r>
-      <w:r>
-        <w:rPr>
-          <w:i/>
-          <w:lang w:val="en-GB"/>
-        </w:rPr>
-        <w:t xml:space="preserve"> </w:t>
-      </w:r>
-      <w:r>
-        <w:rPr>
-          <w:lang w:val="en-GB"/>
-        </w:rPr>
-        <w:t xml:space="preserve">as the Controller will easily get code added in the future, making it bloated and brittle. Using MVC also has a </w:t>
-      </w:r>
-      <w:r>
-        <w:rPr>
-          <w:i/>
-          <w:lang w:val="en-GB"/>
-        </w:rPr>
-        <w:t xml:space="preserve">Modularity </w:t>
-      </w:r>
-      <w:r>
-        <w:rPr>
-          <w:lang w:val="en-GB"/>
-        </w:rPr>
-        <w:t>and</w:t>
-      </w:r>
-      <w:r>
-        <w:rPr>
-          <w:i/>
-          <w:lang w:val="en-GB"/>
-        </w:rPr>
-        <w:t xml:space="preserve"> Flexibility </w:t>
-      </w:r>
-      <w:r>
-        <w:rPr>
-          <w:lang w:val="en-GB"/>
-        </w:rPr>
-        <w:t xml:space="preserve">-issue. Due to the Controller being so tightly coupled with the View, it may even be an extension of the View itself. If the View will need to be changed in the future, then the Controller also will have to change. </w:t>
-      </w:r>
-    </w:p>
-    <w:p>
-      <w:pPr>
-        <w:rPr>
-          <w:lang w:val="en-GB"/>
-        </w:rPr>
-      </w:pPr>
-      <w:r>
-        <w:rPr>
-          <w:lang w:val="en-GB"/>
-        </w:rPr>
-        <w:t xml:space="preserve">Therefore, we chose to go with MVP. Even though implementing the application in this fashion means more code, MVP handles these issues in a better manner. Having the Views consist of both the XML-layouts and their respective Activities/Fragments, and letting the Controller for each View be the Presenter in the form of an external class allows for better </w:t>
-      </w:r>
-      <w:r>
-        <w:rPr>
-          <w:i/>
-          <w:lang w:val="en-GB"/>
-        </w:rPr>
-        <w:t>Modularity</w:t>
-      </w:r>
-      <w:r>
-        <w:rPr>
-          <w:lang w:val="en-GB"/>
-        </w:rPr>
-        <w:t xml:space="preserve">, </w:t>
-      </w:r>
-      <w:r>
-        <w:rPr>
-          <w:i/>
-          <w:lang w:val="en-GB"/>
-        </w:rPr>
-        <w:t xml:space="preserve">Flexibility </w:t>
-      </w:r>
-      <w:r>
-        <w:rPr>
-          <w:lang w:val="en-GB"/>
-        </w:rPr>
-        <w:t xml:space="preserve">and </w:t>
-      </w:r>
-      <w:r>
-        <w:rPr>
-          <w:i/>
-          <w:lang w:val="en-GB"/>
-        </w:rPr>
-        <w:t xml:space="preserve">Reusability </w:t>
-      </w:r>
-      <w:r>
-        <w:rPr>
-          <w:lang w:val="en-GB"/>
-        </w:rPr>
-        <w:t xml:space="preserve">of code. In return, this gives a more </w:t>
-      </w:r>
-      <w:r>
-        <w:rPr>
-          <w:i/>
-          <w:lang w:val="en-GB"/>
-        </w:rPr>
-        <w:t>Maintainable</w:t>
-      </w:r>
-      <w:r>
-        <w:rPr>
-          <w:lang w:val="en-GB"/>
-        </w:rPr>
-        <w:t xml:space="preserve"> end product.</w:t>
-      </w:r>
-    </w:p>
-    <w:p>
-      <w:pPr>
-        <w:pStyle w:val="Rubrik3"/>
-        <w:rPr>
-          <w:lang w:val="en-GB"/>
-        </w:rPr>
-      </w:pPr>
-      <w:r>
-        <w:rPr>
           <w:noProof/>
         </w:rPr>
         <w:lastRenderedPageBreak/>
         <mc:AlternateContent>
           <mc:Choice Requires="wpg">
             <w:drawing>
-              <wp:anchor distT="0" distB="0" distL="114300" distR="114300" simplePos="0" relativeHeight="251663360" behindDoc="0" locked="0" layoutInCell="1" allowOverlap="1" wp14:anchorId="16CAF248" wp14:editId="18E5BAC5">
+              <wp:anchor distT="0" distB="0" distL="114300" distR="114300" simplePos="0" relativeHeight="251676672" behindDoc="0" locked="0" layoutInCell="1" allowOverlap="1" wp14:anchorId="24E027CB" wp14:editId="0EB59399">
+                <wp:simplePos x="0" y="0"/>
+                <wp:positionH relativeFrom="column">
+                  <wp:posOffset>1155065</wp:posOffset>
+                </wp:positionH>
+                <wp:positionV relativeFrom="paragraph">
+                  <wp:posOffset>-490220</wp:posOffset>
+                </wp:positionV>
+                <wp:extent cx="3408680" cy="5041800"/>
+                <wp:effectExtent l="0" t="0" r="1270" b="6985"/>
+                <wp:wrapTopAndBottom/>
+                <wp:docPr id="20" name="Grupp 20"/>
+                <wp:cNvGraphicFramePr/>
+                <a:graphic xmlns:a="http://schemas.openxmlformats.org/drawingml/2006/main">
+                  <a:graphicData uri="http://schemas.microsoft.com/office/word/2010/wordprocessingGroup">
+                    <wpg:wgp>
+                      <wpg:cNvGrpSpPr/>
+                      <wpg:grpSpPr>
+                        <a:xfrm>
+                          <a:off x="0" y="0"/>
+                          <a:ext cx="3408680" cy="5041800"/>
+                          <a:chOff x="0" y="0"/>
+                          <a:chExt cx="3408680" cy="5041800"/>
+                        </a:xfrm>
+                      </wpg:grpSpPr>
+                      <pic:pic xmlns:pic="http://schemas.openxmlformats.org/drawingml/2006/picture">
+                        <pic:nvPicPr>
+                          <pic:cNvPr id="14" name="Bild 14"/>
+                          <pic:cNvPicPr>
+                            <a:picLocks noChangeAspect="1"/>
+                          </pic:cNvPicPr>
+                        </pic:nvPicPr>
+                        <pic:blipFill rotWithShape="1">
+                          <a:blip r:embed="rId9">
+                            <a:extLst>
+                              <a:ext uri="{28A0092B-C50C-407E-A947-70E740481C1C}">
+                                <a14:useLocalDpi xmlns:a14="http://schemas.microsoft.com/office/drawing/2010/main" val="0"/>
+                              </a:ext>
+                              <a:ext uri="{96DAC541-7B7A-43D3-8B79-37D633B846F1}">
+                                <asvg:svgBlip xmlns:asvg="http://schemas.microsoft.com/office/drawing/2016/SVG/main" r:embed="rId10"/>
+                              </a:ext>
+                            </a:extLst>
+                          </a:blip>
+                          <a:srcRect l="20343" t="12142" r="19964" b="29150"/>
+                          <a:stretch/>
+                        </pic:blipFill>
+                        <pic:spPr bwMode="auto">
+                          <a:xfrm>
+                            <a:off x="0" y="0"/>
+                            <a:ext cx="3408680" cy="4744720"/>
+                          </a:xfrm>
+                          <a:prstGeom prst="rect">
+                            <a:avLst/>
+                          </a:prstGeom>
+                          <a:ln>
+                            <a:noFill/>
+                          </a:ln>
+                          <a:extLst>
+                            <a:ext uri="{53640926-AAD7-44D8-BBD7-CCE9431645EC}">
+                              <a14:shadowObscured xmlns:a14="http://schemas.microsoft.com/office/drawing/2010/main"/>
+                            </a:ext>
+                          </a:extLst>
+                        </pic:spPr>
+                      </pic:pic>
+                      <wps:wsp>
+                        <wps:cNvPr id="16" name="Textruta 16"/>
+                        <wps:cNvSpPr txBox="1"/>
+                        <wps:spPr>
+                          <a:xfrm>
+                            <a:off x="428625" y="4800600"/>
+                            <a:ext cx="2541600" cy="241200"/>
+                          </a:xfrm>
+                          <a:prstGeom prst="rect">
+                            <a:avLst/>
+                          </a:prstGeom>
+                          <a:solidFill>
+                            <a:prstClr val="white"/>
+                          </a:solidFill>
+                          <a:ln>
+                            <a:noFill/>
+                          </a:ln>
+                        </wps:spPr>
+                        <wps:txbx>
+                          <w:txbxContent>
+                            <w:p>
+                              <w:pPr>
+                                <w:pStyle w:val="Beskrivning"/>
+                                <w:rPr>
+                                  <w:noProof/>
+                                  <w:lang w:val="en-GB"/>
+                                </w:rPr>
+                              </w:pPr>
+                              <w:r>
+                                <w:rPr>
+                                  <w:lang w:val="en-GB"/>
+                                </w:rPr>
+                                <w:t xml:space="preserve">Figure </w:t>
+                              </w:r>
+                              <w:r>
+                                <w:fldChar w:fldCharType="begin"/>
+                              </w:r>
+                              <w:r>
+                                <w:rPr>
+                                  <w:lang w:val="en-GB"/>
+                                </w:rPr>
+                                <w:instrText xml:space="preserve"> SEQ Figure \* ARABIC </w:instrText>
+                              </w:r>
+                              <w:r>
+                                <w:fldChar w:fldCharType="separate"/>
+                              </w:r>
+                              <w:r>
+                                <w:rPr>
+                                  <w:noProof/>
+                                  <w:lang w:val="en-GB"/>
+                                </w:rPr>
+                                <w:t>1</w:t>
+                              </w:r>
+                              <w:r>
+                                <w:fldChar w:fldCharType="end"/>
+                              </w:r>
+                              <w:r>
+                                <w:rPr>
+                                  <w:lang w:val="en-GB"/>
+                                </w:rPr>
+                                <w:t xml:space="preserve"> MVP-</w:t>
+                              </w:r>
+                              <w:proofErr w:type="spellStart"/>
+                              <w:r>
+                                <w:rPr>
+                                  <w:lang w:val="en-GB"/>
+                                </w:rPr>
+                                <w:t>architecural</w:t>
+                              </w:r>
+                              <w:proofErr w:type="spellEnd"/>
+                              <w:r>
+                                <w:rPr>
+                                  <w:lang w:val="en-GB"/>
+                                </w:rPr>
+                                <w:t xml:space="preserve"> pattern in Android</w:t>
+                              </w:r>
+                            </w:p>
+                          </w:txbxContent>
+                        </wps:txbx>
+                        <wps:bodyPr rot="0" spcFirstLastPara="0" vertOverflow="overflow" horzOverflow="overflow" vert="horz" wrap="square" lIns="0" tIns="0" rIns="0" bIns="0" numCol="1" spcCol="0" rtlCol="0" fromWordArt="0" anchor="t" anchorCtr="0" forceAA="0" compatLnSpc="1">
+                          <a:prstTxWarp prst="textNoShape">
+                            <a:avLst/>
+                          </a:prstTxWarp>
+                          <a:spAutoFit/>
+                        </wps:bodyPr>
+                      </wps:wsp>
+                    </wpg:wgp>
+                  </a:graphicData>
+                </a:graphic>
+              </wp:anchor>
+            </w:drawing>
+          </mc:Choice>
+          <mc:Fallback>
+            <w:pict>
+              <v:group w14:anchorId="24E027CB" id="Grupp 20" o:spid="_x0000_s1026" style="position:absolute;margin-left:90.95pt;margin-top:-38.6pt;width:268.4pt;height:397pt;z-index:251676672" coordsize="34086,50418" o:gfxdata="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">
+                <v:shapetype id="_x0000_t75" coordsize="21600,21600" o:spt="75" o:preferrelative="t" path="m@4@5l@4@11@9@11@9@5xe" filled="f" stroked="f">
+                  <v:stroke joinstyle="miter"/>
+                  <v:formulas>
+                    <v:f eqn="if lineDrawn pixelLineWidth 0"/>
+                    <v:f eqn="sum @0 1 0"/>
+                    <v:f eqn="sum 0 0 @1"/>
+                    <v:f eqn="prod @2 1 2"/>
+                    <v:f eqn="prod @3 21600 pixelWidth"/>
+                    <v:f eqn="prod @3 21600 pixelHeight"/>
+                    <v:f eqn="sum @0 0 1"/>
+                    <v:f eqn="prod @6 1 2"/>
+                    <v:f eqn="prod @7 21600 pixelWidth"/>
+                    <v:f eqn="sum @8 21600 0"/>
+                    <v:f eqn="prod @7 21600 pixelHeight"/>
+                    <v:f eqn="sum @10 21600 0"/>
+                  </v:formulas>
+                  <v:path o:extrusionok="f" gradientshapeok="t" o:connecttype="rect"/>
+                  <o:lock v:ext="edit" aspectratio="t"/>
+                </v:shapetype>
+                <v:shape id="Bild 14" o:spid="_x0000_s1027" type="#_x0000_t75" style="position:absolute;width:34086;height:47447;visibility:visible;mso-wrap-style:square" o:gfxdata="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">
+                  <v:imagedata r:id="rId11" o:title="" croptop="7957f" cropbottom="19104f" cropleft="13332f" cropright="13084f"/>
+                  <v:path arrowok="t"/>
+                </v:shape>
+                <v:shapetype id="_x0000_t202" coordsize="21600,21600" o:spt="202" path="m,l,21600r21600,l21600,xe">
+                  <v:stroke joinstyle="miter"/>
+                  <v:path gradientshapeok="t" o:connecttype="rect"/>
+                </v:shapetype>
+                <v:shape id="Textruta 16" o:spid="_x0000_s1028" type="#_x0000_t202" style="position:absolute;left:4286;top:48006;width:25416;height:2412;visibility:visible;mso-wrap-style:square;v-text-anchor:top" o:gfxdata="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" stroked="f">
+                  <v:textbox style="mso-fit-shape-to-text:t" inset="0,0,0,0">
+                    <w:txbxContent>
+                      <w:p>
+                        <w:pPr>
+                          <w:pStyle w:val="Beskrivning"/>
+                          <w:rPr>
+                            <w:noProof/>
+                            <w:lang w:val="en-GB"/>
+                          </w:rPr>
+                        </w:pPr>
+                        <w:r>
+                          <w:rPr>
+                            <w:lang w:val="en-GB"/>
+                          </w:rPr>
+                          <w:t xml:space="preserve">Figure </w:t>
+                        </w:r>
+                        <w:r>
+                          <w:fldChar w:fldCharType="begin"/>
+                        </w:r>
+                        <w:r>
+                          <w:rPr>
+                            <w:lang w:val="en-GB"/>
+                          </w:rPr>
+                          <w:instrText xml:space="preserve"> SEQ Figure \* ARABIC </w:instrText>
+                        </w:r>
+                        <w:r>
+                          <w:fldChar w:fldCharType="separate"/>
+                        </w:r>
+                        <w:r>
+                          <w:rPr>
+                            <w:noProof/>
+                            <w:lang w:val="en-GB"/>
+                          </w:rPr>
+                          <w:t>1</w:t>
+                        </w:r>
+                        <w:r>
+                          <w:fldChar w:fldCharType="end"/>
+                        </w:r>
+                        <w:r>
+                          <w:rPr>
+                            <w:lang w:val="en-GB"/>
+                          </w:rPr>
+                          <w:t xml:space="preserve"> MVP-</w:t>
+                        </w:r>
+                        <w:proofErr w:type="spellStart"/>
+                        <w:r>
+                          <w:rPr>
+                            <w:lang w:val="en-GB"/>
+                          </w:rPr>
+                          <w:t>architecural</w:t>
+                        </w:r>
+                        <w:proofErr w:type="spellEnd"/>
+                        <w:r>
+                          <w:rPr>
+                            <w:lang w:val="en-GB"/>
+                          </w:rPr>
+                          <w:t xml:space="preserve"> pattern in Android</w:t>
+                        </w:r>
+                      </w:p>
+                    </w:txbxContent>
+                  </v:textbox>
+                </v:shape>
+                <w10:wrap type="topAndBottom"/>
+              </v:group>
+            </w:pict>
+          </mc:Fallback>
+        </mc:AlternateContent>
+      </w:r>
+      <w:r>
+        <w:rPr>
+          <w:lang w:val="en-GB"/>
+        </w:rPr>
+        <w:t xml:space="preserve">For the Android API, there are three fitting MVC patterns: MVC, MVP and MVVM. These three implementations all share the same principle of separating the calculations and data into the Model and displaying the data independently inside the View. What distinguishes them from each other is the way that the Model and View communicate: through a Controller, Presenter or a </w:t>
+      </w:r>
+      <w:proofErr w:type="spellStart"/>
+      <w:r>
+        <w:rPr>
+          <w:lang w:val="en-GB"/>
+        </w:rPr>
+        <w:t>Viewmodel</w:t>
+      </w:r>
+      <w:proofErr w:type="spellEnd"/>
+      <w:r>
+        <w:rPr>
+          <w:lang w:val="en-GB"/>
+        </w:rPr>
+        <w:t>.</w:t>
+      </w:r>
+    </w:p>
+    <w:p>
+      <w:pPr>
+        <w:rPr>
+          <w:lang w:val="en-GB"/>
+        </w:rPr>
+      </w:pPr>
+      <w:r>
+        <w:rPr>
+          <w:lang w:val="en-GB"/>
+        </w:rPr>
+        <w:t xml:space="preserve">This application is based on the MVP-pattern, where the Presenter acts as the brains of the operation. Instead of having a Controller which consists of all the implementation logic that the View needs to display the data of the Model, the Presenter only handles the communicative logic between the Model and the Views. More precisely, the Presenter keeps track of the user interaction in the View and modifies the Model accordingly, but the View itself handles the logic for what it should display. With that said, the necessary Data that will be displayed for the User is fetched from Model by the Presenter and handed to its associated Activity in the View. The Activity then inflates the necessary XML-Layout to show on the screen. </w:t>
+      </w:r>
+    </w:p>
+    <w:p>
+      <w:pPr>
+        <w:rPr>
+          <w:lang w:val="en-GB"/>
+        </w:rPr>
+      </w:pPr>
+      <w:r>
+        <w:rPr>
+          <w:lang w:val="en-GB"/>
+        </w:rPr>
+        <w:t xml:space="preserve">An Activity sort of acts as a small Controller for each specific View, and the Presenter is the communicator between the Activity and the Model, only telling information that is necessary to be shared between the two. This way, the View never communicates directly with the Model, due to all the representational logic being implemented in the Activity. When the User interacts with the View, the Activity will notify the Presenter, which then tells the Model to make the necessary calculations. Conversely, the results are then sent back to the Activity via the Presenter, which then updates the View. </w:t>
+      </w:r>
+    </w:p>
+    <w:p>
+      <w:pPr>
+        <w:pStyle w:val="Rubrik4"/>
+        <w:rPr>
+          <w:lang w:val="en-GB"/>
+        </w:rPr>
+      </w:pPr>
+      <w:r>
+        <w:rPr>
+          <w:lang w:val="en-GB"/>
+        </w:rPr>
+        <w:t>Pros and Cons of MVP</w:t>
+      </w:r>
+    </w:p>
+    <w:p>
+      <w:pPr>
+        <w:rPr>
+          <w:lang w:val="en-GB"/>
+        </w:rPr>
+      </w:pPr>
+      <w:r>
+        <w:rPr>
+          <w:lang w:val="en-GB"/>
+        </w:rPr>
+        <w:t xml:space="preserve">For smaller applications such as this one, going with MVC instead of MVP and MVVM may be beneficial. More specifically, applications with few Activities and XML-Layouts that can be coupled </w:t>
+      </w:r>
+      <w:r>
+        <w:rPr>
+          <w:lang w:val="en-GB"/>
+        </w:rPr>
+        <w:lastRenderedPageBreak/>
+        <w:t xml:space="preserve">together and don’t have many hierarchies won’t necessarily need to have a delegating Controller to handle the work between the rest. The Activities and Fragments themselves may be enough for handling the communicational logic and don’t get too bloated in the process. The benefits will be less code to implement, and therefore less time needed for the same result. </w:t>
+      </w:r>
+    </w:p>
+    <w:p>
+      <w:pPr>
+        <w:rPr>
+          <w:lang w:val="en-GB"/>
+        </w:rPr>
+      </w:pPr>
+      <w:r>
+        <w:rPr>
+          <w:lang w:val="en-GB"/>
+        </w:rPr>
+        <w:t xml:space="preserve">The backside of the use of MVC instead of the other patterns is that the Controller and the View become very tightly coupled. In return, this makes the Controller hard to test using </w:t>
+      </w:r>
+      <w:r>
+        <w:rPr>
+          <w:i/>
+          <w:lang w:val="en-GB"/>
+        </w:rPr>
+        <w:t>TDD</w:t>
+      </w:r>
+      <w:r>
+        <w:rPr>
+          <w:lang w:val="en-GB"/>
+        </w:rPr>
+        <w:t xml:space="preserve"> due to the dependencies of the View, but also quite hard to </w:t>
+      </w:r>
+      <w:r>
+        <w:rPr>
+          <w:i/>
+          <w:lang w:val="en-GB"/>
+        </w:rPr>
+        <w:t>Maintain</w:t>
+      </w:r>
+      <w:r>
+        <w:rPr>
+          <w:i/>
+          <w:lang w:val="en-GB"/>
+        </w:rPr>
+        <w:t xml:space="preserve"> </w:t>
+      </w:r>
+      <w:r>
+        <w:rPr>
+          <w:lang w:val="en-GB"/>
+        </w:rPr>
+        <w:t xml:space="preserve">as the Controller will easily get code added in the future, making it bloated and brittle. Using MVC also has a </w:t>
+      </w:r>
+      <w:r>
+        <w:rPr>
+          <w:i/>
+          <w:lang w:val="en-GB"/>
+        </w:rPr>
+        <w:t xml:space="preserve">Modularity </w:t>
+      </w:r>
+      <w:r>
+        <w:rPr>
+          <w:lang w:val="en-GB"/>
+        </w:rPr>
+        <w:t>and</w:t>
+      </w:r>
+      <w:r>
+        <w:rPr>
+          <w:i/>
+          <w:lang w:val="en-GB"/>
+        </w:rPr>
+        <w:t xml:space="preserve"> Flexibility </w:t>
+      </w:r>
+      <w:r>
+        <w:rPr>
+          <w:lang w:val="en-GB"/>
+        </w:rPr>
+        <w:t xml:space="preserve">-issue. Due to the Controller being so tightly coupled with the View, it may even be an extension of the View itself. If the View will need to be changed in the future, then the Controller also will have to change. </w:t>
+      </w:r>
+    </w:p>
+    <w:p>
+      <w:pPr>
+        <w:rPr>
+          <w:lang w:val="en-GB"/>
+        </w:rPr>
+      </w:pPr>
+      <w:r>
+        <w:rPr>
+          <w:lang w:val="en-GB"/>
+        </w:rPr>
+        <w:t xml:space="preserve">Therefore, we chose to go with MVP. Even though implementing the application in this fashion means more code, MVP handles these issues in a better manner. Having the Views consist of both the XML-layouts and their respective Activities/Fragments, and letting the Controller for each View be the Presenter in the form of an external class allows for better </w:t>
+      </w:r>
+      <w:r>
+        <w:rPr>
+          <w:i/>
+          <w:lang w:val="en-GB"/>
+        </w:rPr>
+        <w:t>Modularity</w:t>
+      </w:r>
+      <w:r>
+        <w:rPr>
+          <w:lang w:val="en-GB"/>
+        </w:rPr>
+        <w:t xml:space="preserve">, </w:t>
+      </w:r>
+      <w:r>
+        <w:rPr>
+          <w:i/>
+          <w:lang w:val="en-GB"/>
+        </w:rPr>
+        <w:t xml:space="preserve">Flexibility </w:t>
+      </w:r>
+      <w:r>
+        <w:rPr>
+          <w:lang w:val="en-GB"/>
+        </w:rPr>
+        <w:t xml:space="preserve">and </w:t>
+      </w:r>
+      <w:r>
+        <w:rPr>
+          <w:i/>
+          <w:lang w:val="en-GB"/>
+        </w:rPr>
+        <w:t xml:space="preserve">Reusability </w:t>
+      </w:r>
+      <w:r>
+        <w:rPr>
+          <w:lang w:val="en-GB"/>
+        </w:rPr>
+        <w:t xml:space="preserve">of code. In return, this gives a more </w:t>
+      </w:r>
+      <w:r>
+        <w:rPr>
+          <w:i/>
+          <w:lang w:val="en-GB"/>
+        </w:rPr>
+        <w:t>Maintainable</w:t>
+      </w:r>
+      <w:r>
+        <w:rPr>
+          <w:lang w:val="en-GB"/>
+        </w:rPr>
+        <w:t xml:space="preserve"> end product.</w:t>
+      </w:r>
+    </w:p>
+    <w:p>
+      <w:pPr>
+        <w:pStyle w:val="Rubrik3"/>
+        <w:rPr>
+          <w:lang w:val="en-GB"/>
+        </w:rPr>
+      </w:pPr>
+      <w:r>
+        <w:rPr>
+          <w:noProof/>
+        </w:rPr>
+        <mc:AlternateContent>
+          <mc:Choice Requires="wpg">
+            <w:drawing>
+              <wp:anchor distT="0" distB="0" distL="114300" distR="114300" simplePos="0" relativeHeight="251656192" behindDoc="0" locked="0" layoutInCell="1" allowOverlap="1" wp14:anchorId="16CAF248" wp14:editId="66EC122C">
                 <wp:simplePos x="0" y="0"/>
                 <wp:positionH relativeFrom="column">
                   <wp:posOffset>479618</wp:posOffset>
@@ -1148,7 +1410,7 @@
                           </pic:cNvPicPr>
                         </pic:nvPicPr>
                         <pic:blipFill rotWithShape="1">
-                          <a:blip r:embed="rId9" cstate="print">
+                          <a:blip r:embed="rId12" cstate="print">
                             <a:extLst>
                               <a:ext uri="{28A0092B-C50C-407E-A947-70E740481C1C}">
                                 <a14:useLocalDpi xmlns:a14="http://schemas.microsoft.com/office/drawing/2010/main" val="0"/>
@@ -1227,7 +1489,7 @@
                                   <w:noProof/>
                                   <w:lang w:val="en-GB"/>
                                 </w:rPr>
-                                <w:t>1</w:t>
+                                <w:t>2</w:t>
                               </w:r>
                               <w:r>
                                 <w:fldChar w:fldCharType="end"/>
@@ -1286,35 +1548,12 @@
           </mc:Choice>
           <mc:Fallback>
             <w:pict>
-              <v:group w14:anchorId="16CAF248" id="Grupp 15" o:spid="_x0000_s1026" style="position:absolute;margin-left:37.75pt;margin-top:16.45pt;width:374.15pt;height:264.45pt;z-index:251663360" coordsize="47517,33582" o:gfxdata="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">
-                <v:shapetype id="_x0000_t75" coordsize="21600,21600" o:spt="75" o:preferrelative="t" path="m@4@5l@4@11@9@11@9@5xe" filled="f" stroked="f">
-                  <v:stroke joinstyle="miter"/>
-                  <v:formulas>
-                    <v:f eqn="if lineDrawn pixelLineWidth 0"/>
-                    <v:f eqn="sum @0 1 0"/>
-                    <v:f eqn="sum 0 0 @1"/>
-                    <v:f eqn="prod @2 1 2"/>
-                    <v:f eqn="prod @3 21600 pixelWidth"/>
-                    <v:f eqn="prod @3 21600 pixelHeight"/>
-                    <v:f eqn="sum @0 0 1"/>
-                    <v:f eqn="prod @6 1 2"/>
-                    <v:f eqn="prod @7 21600 pixelWidth"/>
-                    <v:f eqn="sum @8 21600 0"/>
-                    <v:f eqn="prod @7 21600 pixelHeight"/>
-                    <v:f eqn="sum @10 21600 0"/>
-                  </v:formulas>
-                  <v:path o:extrusionok="f" gradientshapeok="t" o:connecttype="rect"/>
-                  <o:lock v:ext="edit" aspectratio="t"/>
-                </v:shapetype>
-                <v:shape id="Picture 5" o:spid="_x0000_s1027" type="#_x0000_t75" style="position:absolute;width:47517;height:30848;visibility:visible;mso-wrap-style:square" o:gfxdata="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">
-                  <v:imagedata r:id="rId10" o:title="" croptop="4487f" cropbottom="15237f" cropleft="5474f" cropright="5513f"/>
+              <v:group w14:anchorId="16CAF248" id="Grupp 15" o:spid="_x0000_s1029" style="position:absolute;margin-left:37.75pt;margin-top:16.45pt;width:374.15pt;height:264.45pt;z-index:251656192" coordsize="47517,33582" o:gfxdata="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">
+                <v:shape id="Picture 5" o:spid="_x0000_s1030" type="#_x0000_t75" style="position:absolute;width:47517;height:30848;visibility:visible;mso-wrap-style:square" o:gfxdata="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">
+                  <v:imagedata r:id="rId13" o:title="" croptop="4487f" cropbottom="15237f" cropleft="5474f" cropright="5513f"/>
                   <v:path arrowok="t"/>
                 </v:shape>
-                <v:shapetype id="_x0000_t202" coordsize="21600,21600" o:spt="202" path="m,l,21600r21600,l21600,xe">
-                  <v:stroke joinstyle="miter"/>
-                  <v:path gradientshapeok="t" o:connecttype="rect"/>
-                </v:shapetype>
-                <v:shape id="Textruta 13" o:spid="_x0000_s1028" type="#_x0000_t202" style="position:absolute;left:12085;top:31169;width:23299;height:2413;visibility:visible;mso-wrap-style:square;v-text-anchor:top" o:gfxdata="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" stroked="f">
+                <v:shape id="Textruta 13" o:spid="_x0000_s1031" type="#_x0000_t202" style="position:absolute;left:12085;top:31169;width:23299;height:2413;visibility:visible;mso-wrap-style:square;v-text-anchor:top" o:gfxdata="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" stroked="f">
                   <v:textbox style="mso-fit-shape-to-text:t" inset="0,0,0,0">
                     <w:txbxContent>
                       <w:p>
@@ -1348,7 +1587,7 @@
                             <w:noProof/>
                             <w:lang w:val="en-GB"/>
                           </w:rPr>
-                          <w:t>1</w:t>
+                          <w:t>2</w:t>
                         </w:r>
                         <w:r>
                           <w:fldChar w:fldCharType="end"/>
@@ -1509,83 +1748,6 @@
     </w:p>
     <w:p>
       <w:pPr>
-        <w:rPr>
-          <w:lang w:val="en-GB"/>
-        </w:rPr>
-      </w:pPr>
-    </w:p>
-    <w:p>
-      <w:pPr>
-        <w:rPr>
-          <w:lang w:val="en-GB"/>
-        </w:rPr>
-      </w:pPr>
-    </w:p>
-    <w:p>
-      <w:pPr>
-        <w:rPr>
-          <w:lang w:val="en-GB"/>
-        </w:rPr>
-      </w:pPr>
-    </w:p>
-    <w:p>
-      <w:pPr>
-        <w:rPr>
-          <w:lang w:val="en-GB"/>
-        </w:rPr>
-      </w:pPr>
-    </w:p>
-    <w:p>
-      <w:pPr>
-        <w:rPr>
-          <w:lang w:val="en-GB"/>
-        </w:rPr>
-      </w:pPr>
-    </w:p>
-    <w:p>
-      <w:pPr>
-        <w:rPr>
-          <w:lang w:val="en-GB"/>
-        </w:rPr>
-      </w:pPr>
-    </w:p>
-    <w:p>
-      <w:pPr>
-        <w:rPr>
-          <w:lang w:val="en-GB"/>
-        </w:rPr>
-      </w:pPr>
-    </w:p>
-    <w:p>
-      <w:pPr>
-        <w:rPr>
-          <w:lang w:val="en-GB"/>
-        </w:rPr>
-      </w:pPr>
-    </w:p>
-    <w:p>
-      <w:pPr>
-        <w:rPr>
-          <w:lang w:val="en-GB"/>
-        </w:rPr>
-      </w:pPr>
-    </w:p>
-    <w:p>
-      <w:pPr>
-        <w:rPr>
-          <w:lang w:val="en-GB"/>
-        </w:rPr>
-      </w:pPr>
-    </w:p>
-    <w:p>
-      <w:pPr>
-        <w:rPr>
-          <w:lang w:val="en-GB"/>
-        </w:rPr>
-      </w:pPr>
-    </w:p>
-    <w:p>
-      <w:pPr>
         <w:pStyle w:val="Rubrik4"/>
         <w:rPr>
           <w:lang w:val="en-GB"/>
@@ -1599,7 +1761,7 @@
         <mc:AlternateContent>
           <mc:Choice Requires="wpg">
             <w:drawing>
-              <wp:anchor distT="0" distB="0" distL="114300" distR="114300" simplePos="0" relativeHeight="251646976" behindDoc="0" locked="0" layoutInCell="1" allowOverlap="1" wp14:anchorId="4301C683" wp14:editId="403ACF63">
+              <wp:anchor distT="0" distB="0" distL="114300" distR="114300" simplePos="0" relativeHeight="251615744" behindDoc="0" locked="0" layoutInCell="1" allowOverlap="1" wp14:anchorId="4301C683" wp14:editId="098207AA">
                 <wp:simplePos x="0" y="0"/>
                 <wp:positionH relativeFrom="column">
                   <wp:posOffset>328543</wp:posOffset>
@@ -1632,7 +1794,7 @@
                           </pic:cNvPicPr>
                         </pic:nvPicPr>
                         <pic:blipFill rotWithShape="1">
-                          <a:blip r:embed="rId11" cstate="print">
+                          <a:blip r:embed="rId14" cstate="print">
                             <a:extLst>
                               <a:ext uri="{28A0092B-C50C-407E-A947-70E740481C1C}">
                                 <a14:useLocalDpi xmlns:a14="http://schemas.microsoft.com/office/drawing/2010/main" val="0"/>
@@ -1714,7 +1876,7 @@
                                   <w:noProof/>
                                   <w:lang w:val="en-GB"/>
                                 </w:rPr>
-                                <w:t>2</w:t>
+                                <w:t>3</w:t>
                               </w:r>
                               <w:r>
                                 <w:fldChar w:fldCharType="end"/>
@@ -1757,12 +1919,12 @@
           </mc:Choice>
           <mc:Fallback>
             <w:pict>
-              <v:group w14:anchorId="4301C683" id="Grupp 12" o:spid="_x0000_s1029" style="position:absolute;margin-left:25.85pt;margin-top:22.3pt;width:420.7pt;height:243.75pt;z-index:251646976" coordsize="53428,30957" o:gfxdata="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">
-                <v:shape id="Picture 6" o:spid="_x0000_s1030" type="#_x0000_t75" style="position:absolute;width:53428;height:29343;visibility:visible;mso-wrap-style:square" o:gfxdata="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">
-                  <v:imagedata r:id="rId12" o:title="" croptop="15204f" cropbottom="5101f" cropleft="5200f" cropright="2501f"/>
+              <v:group w14:anchorId="4301C683" id="Grupp 12" o:spid="_x0000_s1032" style="position:absolute;margin-left:25.85pt;margin-top:22.3pt;width:420.7pt;height:243.75pt;z-index:251615744" coordsize="53428,30957" o:gfxdata="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">
+                <v:shape id="Picture 6" o:spid="_x0000_s1033" type="#_x0000_t75" style="position:absolute;width:53428;height:29343;visibility:visible;mso-wrap-style:square" o:gfxdata="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">
+                  <v:imagedata r:id="rId15" o:title="" croptop="15204f" cropbottom="5101f" cropleft="5200f" cropright="2501f"/>
                   <v:path arrowok="t"/>
                 </v:shape>
-                <v:shape id="Textruta 11" o:spid="_x0000_s1031" type="#_x0000_t202" style="position:absolute;left:11370;top:28545;width:27828;height:2412;visibility:visible;mso-wrap-style:square;v-text-anchor:top" o:gfxdata="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" stroked="f">
+                <v:shape id="Textruta 11" o:spid="_x0000_s1034" type="#_x0000_t202" style="position:absolute;left:11370;top:28545;width:27828;height:2412;visibility:visible;mso-wrap-style:square;v-text-anchor:top" o:gfxdata="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" stroked="f">
                   <v:textbox style="mso-fit-shape-to-text:t" inset="0,0,0,0">
                     <w:txbxContent>
                       <w:p>
@@ -1799,7 +1961,7 @@
                             <w:noProof/>
                             <w:lang w:val="en-GB"/>
                           </w:rPr>
-                          <w:t>2</w:t>
+                          <w:t>3</w:t>
                         </w:r>
                         <w:r>
                           <w:fldChar w:fldCharType="end"/>
@@ -2007,55 +2169,6 @@
     </w:p>
     <w:p>
       <w:pPr>
-        <w:rPr>
-          <w:lang w:val="en-GB"/>
-        </w:rPr>
-      </w:pPr>
-    </w:p>
-    <w:p>
-      <w:pPr>
-        <w:rPr>
-          <w:lang w:val="en-GB"/>
-        </w:rPr>
-      </w:pPr>
-    </w:p>
-    <w:p>
-      <w:pPr>
-        <w:rPr>
-          <w:lang w:val="en-GB"/>
-        </w:rPr>
-      </w:pPr>
-    </w:p>
-    <w:p>
-      <w:pPr>
-        <w:rPr>
-          <w:lang w:val="en-GB"/>
-        </w:rPr>
-      </w:pPr>
-    </w:p>
-    <w:p>
-      <w:pPr>
-        <w:rPr>
-          <w:lang w:val="en-GB"/>
-        </w:rPr>
-      </w:pPr>
-    </w:p>
-    <w:p>
-      <w:pPr>
-        <w:rPr>
-          <w:lang w:val="en-GB"/>
-        </w:rPr>
-      </w:pPr>
-    </w:p>
-    <w:p>
-      <w:pPr>
-        <w:rPr>
-          <w:lang w:val="en-GB"/>
-        </w:rPr>
-      </w:pPr>
-    </w:p>
-    <w:p>
-      <w:pPr>
         <w:pStyle w:val="Rubrik4"/>
         <w:rPr>
           <w:lang w:val="en-GB"/>
@@ -2073,135 +2186,6 @@
         <w:keepNext/>
         <w:spacing w:line="256" w:lineRule="auto"/>
         <w:rPr>
-          <w:noProof/>
-        </w:rPr>
-      </w:pPr>
-    </w:p>
-    <w:p>
-      <w:pPr>
-        <w:keepNext/>
-        <w:spacing w:line="256" w:lineRule="auto"/>
-      </w:pPr>
-      <w:r>
-        <w:rPr>
-          <w:noProof/>
-        </w:rPr>
-        <w:lastRenderedPageBreak/>
-        <w:drawing>
-          <wp:anchor distT="0" distB="0" distL="114300" distR="114300" simplePos="0" relativeHeight="251643904" behindDoc="0" locked="0" layoutInCell="1" allowOverlap="1" wp14:anchorId="3592CE68" wp14:editId="2B32EF2B">
-            <wp:simplePos x="914400" y="1375576"/>
-            <wp:positionH relativeFrom="column">
-              <wp:align>center</wp:align>
-            </wp:positionH>
-            <wp:positionV relativeFrom="paragraph">
-              <wp:posOffset>0</wp:posOffset>
-            </wp:positionV>
-            <wp:extent cx="4348800" cy="2674800"/>
-            <wp:effectExtent l="0" t="0" r="0" b="0"/>
-            <wp:wrapTopAndBottom/>
-            <wp:docPr id="7" name="Picture 7"/>
-            <wp:cNvGraphicFramePr>
-              <a:graphicFrameLocks xmlns:a="http://schemas.openxmlformats.org/drawingml/2006/main" noChangeAspect="1"/>
-            </wp:cNvGraphicFramePr>
-            <a:graphic xmlns:a="http://schemas.openxmlformats.org/drawingml/2006/main">
-              <a:graphicData uri="http://schemas.openxmlformats.org/drawingml/2006/picture">
-                <pic:pic xmlns:pic="http://schemas.openxmlformats.org/drawingml/2006/picture">
-                  <pic:nvPicPr>
-                    <pic:cNvPr id="7" name="statistics-Detailed.png"/>
-                    <pic:cNvPicPr/>
-                  </pic:nvPicPr>
-                  <pic:blipFill rotWithShape="1">
-                    <a:blip r:embed="rId13" cstate="print">
-                      <a:extLst>
-                        <a:ext uri="{28A0092B-C50C-407E-A947-70E740481C1C}">
-                          <a14:useLocalDpi xmlns:a14="http://schemas.microsoft.com/office/drawing/2010/main" val="0"/>
-                        </a:ext>
-                      </a:extLst>
-                    </a:blip>
-                    <a:srcRect l="21800" t="28438" r="22044" b="26870"/>
-                    <a:stretch/>
-                  </pic:blipFill>
-                  <pic:spPr bwMode="auto">
-                    <a:xfrm>
-                      <a:off x="0" y="0"/>
-                      <a:ext cx="4348800" cy="2674800"/>
-                    </a:xfrm>
-                    <a:prstGeom prst="rect">
-                      <a:avLst/>
-                    </a:prstGeom>
-                    <a:ln>
-                      <a:noFill/>
-                    </a:ln>
-                    <a:extLst>
-                      <a:ext uri="{53640926-AAD7-44D8-BBD7-CCE9431645EC}">
-                        <a14:shadowObscured xmlns:a14="http://schemas.microsoft.com/office/drawing/2010/main"/>
-                      </a:ext>
-                    </a:extLst>
-                  </pic:spPr>
-                </pic:pic>
-              </a:graphicData>
-            </a:graphic>
-            <wp14:sizeRelH relativeFrom="margin">
-              <wp14:pctWidth>0</wp14:pctWidth>
-            </wp14:sizeRelH>
-            <wp14:sizeRelV relativeFrom="margin">
-              <wp14:pctHeight>0</wp14:pctHeight>
-            </wp14:sizeRelV>
-          </wp:anchor>
-        </w:drawing>
-      </w:r>
-    </w:p>
-    <w:p>
-      <w:pPr>
-        <w:pStyle w:val="Beskrivning"/>
-        <w:rPr>
-          <w:lang w:val="en-GB"/>
-        </w:rPr>
-      </w:pPr>
-      <w:r>
-        <w:rPr>
-          <w:lang w:val="en-GB"/>
-        </w:rPr>
-        <w:t xml:space="preserve">Figure </w:t>
-      </w:r>
-      <w:r>
-        <w:fldChar w:fldCharType="begin"/>
-      </w:r>
-      <w:r>
-        <w:rPr>
-          <w:lang w:val="en-GB"/>
-        </w:rPr>
-        <w:instrText xml:space="preserve"> SEQ Figure \* ARABIC </w:instrText>
-      </w:r>
-      <w:r>
-        <w:fldChar w:fldCharType="separate"/>
-      </w:r>
-      <w:r>
-        <w:rPr>
-          <w:noProof/>
-          <w:lang w:val="en-GB"/>
-        </w:rPr>
-        <w:t>3</w:t>
-      </w:r>
-      <w:r>
-        <w:fldChar w:fldCharType="end"/>
-      </w:r>
-      <w:r>
-        <w:rPr>
-          <w:lang w:val="en-GB"/>
-        </w:rPr>
-        <w:t xml:space="preserve"> Detailed View of S</w:t>
-      </w:r>
-      <w:r>
-        <w:rPr>
-          <w:lang w:val="en-GB"/>
-        </w:rPr>
-        <w:t>tatistics</w:t>
-      </w:r>
-    </w:p>
-    <w:p>
-      <w:pPr>
-        <w:rPr>
           <w:lang w:val="en-GB"/>
         </w:rPr>
       </w:pPr>
@@ -2211,118 +2195,6 @@
         </w:rPr>
         <w:t>The main purpose of the Statistics package is to listen and keep a record of certain user interactions. When the user has done an action a specific number of times, the user will be rewarded with an achievement.//not finished</w:t>
       </w:r>
-    </w:p>
-    <w:p>
-      <w:pPr>
-        <w:rPr>
-          <w:lang w:val="en-GB"/>
-        </w:rPr>
-      </w:pPr>
-    </w:p>
-    <w:p>
-      <w:pPr>
-        <w:rPr>
-          <w:lang w:val="en-GB"/>
-        </w:rPr>
-      </w:pPr>
-    </w:p>
-    <w:p>
-      <w:pPr>
-        <w:rPr>
-          <w:lang w:val="en-GB"/>
-        </w:rPr>
-      </w:pPr>
-    </w:p>
-    <w:p>
-      <w:pPr>
-        <w:rPr>
-          <w:lang w:val="en-GB"/>
-        </w:rPr>
-      </w:pPr>
-    </w:p>
-    <w:p>
-      <w:pPr>
-        <w:rPr>
-          <w:lang w:val="en-GB"/>
-        </w:rPr>
-      </w:pPr>
-    </w:p>
-    <w:p>
-      <w:pPr>
-        <w:rPr>
-          <w:lang w:val="en-GB"/>
-        </w:rPr>
-      </w:pPr>
-    </w:p>
-    <w:p>
-      <w:pPr>
-        <w:rPr>
-          <w:lang w:val="en-GB"/>
-        </w:rPr>
-      </w:pPr>
-    </w:p>
-    <w:p>
-      <w:pPr>
-        <w:rPr>
-          <w:lang w:val="en-GB"/>
-        </w:rPr>
-      </w:pPr>
-    </w:p>
-    <w:p>
-      <w:pPr>
-        <w:rPr>
-          <w:lang w:val="en-GB"/>
-        </w:rPr>
-      </w:pPr>
-    </w:p>
-    <w:p>
-      <w:pPr>
-        <w:rPr>
-          <w:lang w:val="en-GB"/>
-        </w:rPr>
-      </w:pPr>
-    </w:p>
-    <w:p>
-      <w:pPr>
-        <w:rPr>
-          <w:lang w:val="en-GB"/>
-        </w:rPr>
-      </w:pPr>
-    </w:p>
-    <w:p>
-      <w:pPr>
-        <w:rPr>
-          <w:lang w:val="en-GB"/>
-        </w:rPr>
-      </w:pPr>
-    </w:p>
-    <w:p>
-      <w:pPr>
-        <w:rPr>
-          <w:lang w:val="en-GB"/>
-        </w:rPr>
-      </w:pPr>
-    </w:p>
-    <w:p>
-      <w:pPr>
-        <w:rPr>
-          <w:lang w:val="en-GB"/>
-        </w:rPr>
-      </w:pPr>
-    </w:p>
-    <w:p>
-      <w:pPr>
-        <w:rPr>
-          <w:lang w:val="en-GB"/>
-        </w:rPr>
-      </w:pPr>
-    </w:p>
-    <w:p>
-      <w:pPr>
-        <w:rPr>
-          <w:lang w:val="en-GB"/>
-        </w:rPr>
-      </w:pPr>
     </w:p>
     <w:p>
       <w:pPr>
@@ -2339,15 +2211,229 @@
         <mc:AlternateContent>
           <mc:Choice Requires="wpg">
             <w:drawing>
-              <wp:anchor distT="0" distB="0" distL="114300" distR="114300" simplePos="0" relativeHeight="251642880" behindDoc="0" locked="0" layoutInCell="1" allowOverlap="1" wp14:anchorId="175264E8" wp14:editId="2C726233">
+              <wp:anchor distT="0" distB="0" distL="114300" distR="114300" simplePos="0" relativeHeight="251690496" behindDoc="0" locked="0" layoutInCell="1" allowOverlap="1" wp14:anchorId="7FB60486" wp14:editId="5C6CCAE4">
                 <wp:simplePos x="0" y="0"/>
                 <wp:positionH relativeFrom="column">
-                  <wp:posOffset>829310</wp:posOffset>
+                  <wp:align>center</wp:align>
                 </wp:positionH>
                 <wp:positionV relativeFrom="paragraph">
-                  <wp:posOffset>543229</wp:posOffset>
+                  <wp:posOffset>-928370</wp:posOffset>
                 </wp:positionV>
-                <wp:extent cx="4404360" cy="3524885"/>
+                <wp:extent cx="4348800" cy="2736000"/>
+                <wp:effectExtent l="0" t="0" r="0" b="7620"/>
+                <wp:wrapTopAndBottom/>
+                <wp:docPr id="4" name="Grupp 4"/>
+                <wp:cNvGraphicFramePr/>
+                <a:graphic xmlns:a="http://schemas.openxmlformats.org/drawingml/2006/main">
+                  <a:graphicData uri="http://schemas.microsoft.com/office/word/2010/wordprocessingGroup">
+                    <wpg:wgp>
+                      <wpg:cNvGrpSpPr/>
+                      <wpg:grpSpPr>
+                        <a:xfrm>
+                          <a:off x="0" y="0"/>
+                          <a:ext cx="4348800" cy="2736000"/>
+                          <a:chOff x="0" y="0"/>
+                          <a:chExt cx="4348480" cy="2736850"/>
+                        </a:xfrm>
+                      </wpg:grpSpPr>
+                      <pic:pic xmlns:pic="http://schemas.openxmlformats.org/drawingml/2006/picture">
+                        <pic:nvPicPr>
+                          <pic:cNvPr id="7" name="Picture 7"/>
+                          <pic:cNvPicPr>
+                            <a:picLocks noChangeAspect="1"/>
+                          </pic:cNvPicPr>
+                        </pic:nvPicPr>
+                        <pic:blipFill rotWithShape="1">
+                          <a:blip r:embed="rId16" cstate="print">
+                            <a:extLst>
+                              <a:ext uri="{28A0092B-C50C-407E-A947-70E740481C1C}">
+                                <a14:useLocalDpi xmlns:a14="http://schemas.microsoft.com/office/drawing/2010/main" val="0"/>
+                              </a:ext>
+                            </a:extLst>
+                          </a:blip>
+                          <a:srcRect l="21800" t="28438" r="22044" b="26870"/>
+                          <a:stretch/>
+                        </pic:blipFill>
+                        <pic:spPr bwMode="auto">
+                          <a:xfrm>
+                            <a:off x="0" y="0"/>
+                            <a:ext cx="4348480" cy="2674620"/>
+                          </a:xfrm>
+                          <a:prstGeom prst="rect">
+                            <a:avLst/>
+                          </a:prstGeom>
+                          <a:ln>
+                            <a:noFill/>
+                          </a:ln>
+                          <a:extLst>
+                            <a:ext uri="{53640926-AAD7-44D8-BBD7-CCE9431645EC}">
+                              <a14:shadowObscured xmlns:a14="http://schemas.microsoft.com/office/drawing/2010/main"/>
+                            </a:ext>
+                          </a:extLst>
+                        </pic:spPr>
+                      </pic:pic>
+                      <wps:wsp>
+                        <wps:cNvPr id="2" name="Textruta 2"/>
+                        <wps:cNvSpPr txBox="1"/>
+                        <wps:spPr>
+                          <a:xfrm>
+                            <a:off x="876300" y="2495550"/>
+                            <a:ext cx="2562225" cy="241300"/>
+                          </a:xfrm>
+                          <a:prstGeom prst="rect">
+                            <a:avLst/>
+                          </a:prstGeom>
+                          <a:solidFill>
+                            <a:prstClr val="white"/>
+                          </a:solidFill>
+                          <a:ln>
+                            <a:noFill/>
+                          </a:ln>
+                        </wps:spPr>
+                        <wps:txbx>
+                          <w:txbxContent>
+                            <w:p>
+                              <w:pPr>
+                                <w:pStyle w:val="Beskrivning"/>
+                                <w:rPr>
+                                  <w:noProof/>
+                                  <w:lang w:val="en-GB"/>
+                                </w:rPr>
+                              </w:pPr>
+                              <w:r>
+                                <w:rPr>
+                                  <w:lang w:val="en-GB"/>
+                                </w:rPr>
+                                <w:t xml:space="preserve">Figure </w:t>
+                              </w:r>
+                              <w:r>
+                                <w:fldChar w:fldCharType="begin"/>
+                              </w:r>
+                              <w:r>
+                                <w:rPr>
+                                  <w:lang w:val="en-GB"/>
+                                </w:rPr>
+                                <w:instrText xml:space="preserve"> SEQ Figure \* ARABIC </w:instrText>
+                              </w:r>
+                              <w:r>
+                                <w:fldChar w:fldCharType="separate"/>
+                              </w:r>
+                              <w:r>
+                                <w:rPr>
+                                  <w:noProof/>
+                                  <w:lang w:val="en-GB"/>
+                                </w:rPr>
+                                <w:t>4</w:t>
+                              </w:r>
+                              <w:r>
+                                <w:fldChar w:fldCharType="end"/>
+                              </w:r>
+                              <w:r>
+                                <w:rPr>
+                                  <w:lang w:val="en-GB"/>
+                                </w:rPr>
+                                <w:t xml:space="preserve"> Detailed view of the statistics-package</w:t>
+                              </w:r>
+                            </w:p>
+                          </w:txbxContent>
+                        </wps:txbx>
+                        <wps:bodyPr rot="0" spcFirstLastPara="0" vertOverflow="overflow" horzOverflow="overflow" vert="horz" wrap="square" lIns="0" tIns="0" rIns="0" bIns="0" numCol="1" spcCol="0" rtlCol="0" fromWordArt="0" anchor="t" anchorCtr="0" forceAA="0" compatLnSpc="1">
+                          <a:prstTxWarp prst="textNoShape">
+                            <a:avLst/>
+                          </a:prstTxWarp>
+                          <a:spAutoFit/>
+                        </wps:bodyPr>
+                      </wps:wsp>
+                    </wpg:wgp>
+                  </a:graphicData>
+                </a:graphic>
+                <wp14:sizeRelH relativeFrom="margin">
+                  <wp14:pctWidth>0</wp14:pctWidth>
+                </wp14:sizeRelH>
+                <wp14:sizeRelV relativeFrom="margin">
+                  <wp14:pctHeight>0</wp14:pctHeight>
+                </wp14:sizeRelV>
+              </wp:anchor>
+            </w:drawing>
+          </mc:Choice>
+          <mc:Fallback>
+            <w:pict>
+              <v:group w14:anchorId="7FB60486" id="Grupp 4" o:spid="_x0000_s1035" style="position:absolute;margin-left:0;margin-top:-73.1pt;width:342.45pt;height:215.45pt;z-index:251690496;mso-position-horizontal:center;mso-width-relative:margin;mso-height-relative:margin" coordsize="43484,27368" o:gfxdata="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">
+                <v:shape id="Picture 7" o:spid="_x0000_s1036" type="#_x0000_t75" style="position:absolute;width:43484;height:26746;visibility:visible;mso-wrap-style:square" o:gfxdata="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">
+                  <v:imagedata r:id="rId17" o:title="" croptop="18637f" cropbottom="17610f" cropleft="14287f" cropright="14447f"/>
+                  <v:path arrowok="t"/>
+                </v:shape>
+                <v:shape id="Textruta 2" o:spid="_x0000_s1037" type="#_x0000_t202" style="position:absolute;left:8763;top:24955;width:25622;height:2413;visibility:visible;mso-wrap-style:square;v-text-anchor:top" o:gfxdata="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" stroked="f">
+                  <v:textbox style="mso-fit-shape-to-text:t" inset="0,0,0,0">
+                    <w:txbxContent>
+                      <w:p>
+                        <w:pPr>
+                          <w:pStyle w:val="Beskrivning"/>
+                          <w:rPr>
+                            <w:noProof/>
+                            <w:lang w:val="en-GB"/>
+                          </w:rPr>
+                        </w:pPr>
+                        <w:r>
+                          <w:rPr>
+                            <w:lang w:val="en-GB"/>
+                          </w:rPr>
+                          <w:t xml:space="preserve">Figure </w:t>
+                        </w:r>
+                        <w:r>
+                          <w:fldChar w:fldCharType="begin"/>
+                        </w:r>
+                        <w:r>
+                          <w:rPr>
+                            <w:lang w:val="en-GB"/>
+                          </w:rPr>
+                          <w:instrText xml:space="preserve"> SEQ Figure \* ARABIC </w:instrText>
+                        </w:r>
+                        <w:r>
+                          <w:fldChar w:fldCharType="separate"/>
+                        </w:r>
+                        <w:r>
+                          <w:rPr>
+                            <w:noProof/>
+                            <w:lang w:val="en-GB"/>
+                          </w:rPr>
+                          <w:t>4</w:t>
+                        </w:r>
+                        <w:r>
+                          <w:fldChar w:fldCharType="end"/>
+                        </w:r>
+                        <w:r>
+                          <w:rPr>
+                            <w:lang w:val="en-GB"/>
+                          </w:rPr>
+                          <w:t xml:space="preserve"> Detailed view of the statistics-package</w:t>
+                        </w:r>
+                      </w:p>
+                    </w:txbxContent>
+                  </v:textbox>
+                </v:shape>
+                <w10:wrap type="topAndBottom"/>
+              </v:group>
+            </w:pict>
+          </mc:Fallback>
+        </mc:AlternateContent>
+      </w:r>
+      <w:r>
+        <w:rPr>
+          <w:noProof/>
+        </w:rPr>
+        <mc:AlternateContent>
+          <mc:Choice Requires="wpg">
+            <w:drawing>
+              <wp:anchor distT="0" distB="0" distL="114300" distR="114300" simplePos="0" relativeHeight="251646464" behindDoc="0" locked="0" layoutInCell="1" allowOverlap="1" wp14:anchorId="175264E8" wp14:editId="54B06744">
+                <wp:simplePos x="0" y="0"/>
+                <wp:positionH relativeFrom="column">
+                  <wp:align>center</wp:align>
+                </wp:positionH>
+                <wp:positionV relativeFrom="paragraph">
+                  <wp:posOffset>2926080</wp:posOffset>
+                </wp:positionV>
+                <wp:extent cx="4402800" cy="3524400"/>
                 <wp:effectExtent l="0" t="0" r="0" b="0"/>
                 <wp:wrapTopAndBottom/>
                 <wp:docPr id="10" name="Grupp 10"/>
@@ -2359,7 +2445,7 @@
                       <wpg:grpSpPr>
                         <a:xfrm>
                           <a:off x="0" y="0"/>
-                          <a:ext cx="4404360" cy="3524885"/>
+                          <a:ext cx="4402800" cy="3524400"/>
                           <a:chOff x="596348" y="636105"/>
                           <a:chExt cx="4404912" cy="3525188"/>
                         </a:xfrm>
@@ -2372,7 +2458,7 @@
                           </pic:cNvPicPr>
                         </pic:nvPicPr>
                         <pic:blipFill rotWithShape="1">
-                          <a:blip r:embed="rId14" cstate="print">
+                          <a:blip r:embed="rId18" cstate="print">
                             <a:extLst>
                               <a:ext uri="{28A0092B-C50C-407E-A947-70E740481C1C}">
                                 <a14:useLocalDpi xmlns:a14="http://schemas.microsoft.com/office/drawing/2010/main" val="0"/>
@@ -2442,7 +2528,7 @@
                                   <w:noProof/>
                                   <w:lang w:val="en-GB"/>
                                 </w:rPr>
-                                <w:t>4</w:t>
+                                <w:t>5</w:t>
                               </w:r>
                               <w:r>
                                 <w:fldChar w:fldCharType="end"/>
@@ -2497,12 +2583,12 @@
           </mc:Choice>
           <mc:Fallback>
             <w:pict>
-              <v:group w14:anchorId="175264E8" id="Grupp 10" o:spid="_x0000_s1032" style="position:absolute;margin-left:65.3pt;margin-top:42.75pt;width:346.8pt;height:277.55pt;z-index:251642880;mso-width-relative:margin;mso-height-relative:margin" coordorigin="5963,6361" coordsize="44049,35251" o:gfxdata="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">
-                <v:shape id="Picture 8" o:spid="_x0000_s1033" type="#_x0000_t75" style="position:absolute;left:5963;top:6361;width:44049;height:33634;visibility:visible;mso-wrap-style:square" o:gfxdata="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">
-                  <v:imagedata r:id="rId15" o:title="" croptop="9444f" cropbottom="6153f" cropleft="6841f" cropright="8159f"/>
+              <v:group w14:anchorId="175264E8" id="Grupp 10" o:spid="_x0000_s1038" style="position:absolute;margin-left:0;margin-top:230.4pt;width:346.7pt;height:277.5pt;z-index:251646464;mso-position-horizontal:center;mso-width-relative:margin;mso-height-relative:margin" coordorigin="5963,6361" coordsize="44049,35251" o:gfxdata="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">
+                <v:shape id="Picture 8" o:spid="_x0000_s1039" type="#_x0000_t75" style="position:absolute;left:5963;top:6361;width:44049;height:33634;visibility:visible;mso-wrap-style:square" o:gfxdata="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">
+                  <v:imagedata r:id="rId19" o:title="" croptop="9444f" cropbottom="6153f" cropleft="6841f" cropright="8159f"/>
                   <v:path arrowok="t"/>
                 </v:shape>
-                <v:shape id="Textruta 9" o:spid="_x0000_s1034" type="#_x0000_t202" style="position:absolute;left:14630;top:39199;width:26314;height:2413;visibility:visible;mso-wrap-style:square;v-text-anchor:top" o:gfxdata="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" stroked="f">
+                <v:shape id="Textruta 9" o:spid="_x0000_s1040" type="#_x0000_t202" style="position:absolute;left:14630;top:39199;width:26314;height:2413;visibility:visible;mso-wrap-style:square;v-text-anchor:top" o:gfxdata="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" stroked="f">
                   <v:textbox style="mso-fit-shape-to-text:t" inset="0,0,0,0">
                     <w:txbxContent>
                       <w:p>
@@ -2535,7 +2621,7 @@
                             <w:noProof/>
                             <w:lang w:val="en-GB"/>
                           </w:rPr>
-                          <w:t>4</w:t>
+                          <w:t>5</w:t>
                         </w:r>
                         <w:r>
                           <w:fldChar w:fldCharType="end"/>
@@ -2585,15 +2671,6 @@
     </w:p>
     <w:p>
       <w:pPr>
-        <w:keepNext/>
-        <w:spacing w:line="256" w:lineRule="auto"/>
-        <w:rPr>
-          <w:lang w:val="en-GB"/>
-        </w:rPr>
-      </w:pPr>
-    </w:p>
-    <w:p>
-      <w:pPr>
         <w:rPr>
           <w:lang w:val="en-GB"/>
         </w:rPr>
@@ -2616,7 +2693,19 @@
         <w:rPr>
           <w:lang w:val="en-GB"/>
         </w:rPr>
-        <w:t xml:space="preserve"> package is the most important part of the application because it is responsible for the tasks. There are three types of tasks:</w:t>
+        <w:t xml:space="preserve"> package is the most important part of the application</w:t>
+      </w:r>
+      <w:r>
+        <w:rPr>
+          <w:lang w:val="en-GB"/>
+        </w:rPr>
+        <w:t xml:space="preserve"> since</w:t>
+      </w:r>
+      <w:r>
+        <w:rPr>
+          <w:lang w:val="en-GB"/>
+        </w:rPr>
+        <w:t xml:space="preserve"> it is responsible for the tasks. There are three types of tasks:</w:t>
       </w:r>
     </w:p>
     <w:p>
@@ -2768,18 +2857,35 @@
     </w:p>
     <w:p>
       <w:pPr>
-        <w:pStyle w:val="Rubrik3"/>
-        <w:rPr>
+        <w:rPr>
+          <w:rFonts w:asciiTheme="majorHAnsi" w:eastAsiaTheme="majorEastAsia" w:hAnsiTheme="majorHAnsi" w:cstheme="majorBidi"/>
+          <w:smallCaps/>
+          <w:sz w:val="28"/>
+          <w:szCs w:val="28"/>
           <w:lang w:val="en-GB"/>
         </w:rPr>
       </w:pPr>
       <w:bookmarkStart w:id="1" w:name="_MVC,_MVP_and"/>
       <w:bookmarkEnd w:id="1"/>
-      <w:commentRangeStart w:id="2"/>
-      <w:r>
-        <w:rPr>
-          <w:lang w:val="en-GB"/>
-        </w:rPr>
+      <w:r>
+        <w:rPr>
+          <w:lang w:val="en-GB"/>
+        </w:rPr>
+        <w:br w:type="page"/>
+      </w:r>
+    </w:p>
+    <w:p>
+      <w:pPr>
+        <w:pStyle w:val="Rubrik3"/>
+        <w:rPr>
+          <w:lang w:val="en-GB"/>
+        </w:rPr>
+      </w:pPr>
+      <w:r>
+        <w:rPr>
+          <w:lang w:val="en-GB"/>
+        </w:rPr>
+        <w:lastRenderedPageBreak/>
         <w:t xml:space="preserve">Diagrams </w:t>
       </w:r>
     </w:p>
@@ -2839,13 +2945,6 @@
         <w:tab/>
         <w:t xml:space="preserve">UML sequence diagrams for flow. </w:t>
       </w:r>
-      <w:commentRangeEnd w:id="2"/>
-      <w:r>
-        <w:rPr>
-          <w:rStyle w:val="Kommentarsreferens"/>
-        </w:rPr>
-        <w:commentReference w:id="2"/>
-      </w:r>
     </w:p>
     <w:p>
       <w:pPr>
@@ -2882,21 +2981,167 @@
       </w:pPr>
       <w:r>
         <w:rPr>
+          <w:lang w:val="en-GB"/>
+        </w:rPr>
+        <w:t xml:space="preserve">Except for dependencies outside the </w:t>
+      </w:r>
+      <w:r>
+        <w:rPr>
+          <w:lang w:val="en-GB"/>
+        </w:rPr>
+        <w:t>event bus,</w:t>
+      </w:r>
+      <w:r>
+        <w:rPr>
+          <w:lang w:val="en-GB"/>
+        </w:rPr>
+        <w:t xml:space="preserve"> there aren’t any</w:t>
+      </w:r>
+      <w:r>
+        <w:rPr>
+          <w:lang w:val="en-GB"/>
+        </w:rPr>
+        <w:t xml:space="preserve"> unnecessary</w:t>
+      </w:r>
+      <w:r>
+        <w:rPr>
+          <w:lang w:val="en-GB"/>
+        </w:rPr>
+        <w:t xml:space="preserve"> circular</w:t>
+      </w:r>
+      <w:r>
+        <w:rPr>
+          <w:lang w:val="en-GB"/>
+        </w:rPr>
+        <w:t xml:space="preserve"> ones</w:t>
+      </w:r>
+      <w:r>
+        <w:rPr>
+          <w:lang w:val="en-GB"/>
+        </w:rPr>
+        <w:t>. The four from the view-package to controller-package, h</w:t>
+      </w:r>
+      <w:r>
+        <w:rPr>
+          <w:lang w:val="en-GB"/>
+        </w:rPr>
+        <w:t xml:space="preserve">owever, </w:t>
+      </w:r>
+      <w:r>
+        <w:rPr>
+          <w:lang w:val="en-GB"/>
+        </w:rPr>
+        <w:t>are</w:t>
+      </w:r>
+      <w:r>
+        <w:rPr>
+          <w:lang w:val="en-GB"/>
+        </w:rPr>
+        <w:t xml:space="preserve"> necessary </w:t>
+      </w:r>
+      <w:r>
+        <w:rPr>
+          <w:lang w:val="en-GB"/>
+        </w:rPr>
+        <w:t xml:space="preserve">dependencies </w:t>
+      </w:r>
+      <w:r>
+        <w:rPr>
+          <w:lang w:val="en-GB"/>
+        </w:rPr>
+        <w:t xml:space="preserve">due to the </w:t>
+      </w:r>
+      <w:proofErr w:type="spellStart"/>
+      <w:r>
+        <w:rPr>
+          <w:lang w:val="en-GB"/>
+        </w:rPr>
+        <w:t>Delegating</w:t>
+      </w:r>
+      <w:r>
+        <w:rPr>
+          <w:lang w:val="en-GB"/>
+        </w:rPr>
+        <w:t>Presenter</w:t>
+      </w:r>
+      <w:proofErr w:type="spellEnd"/>
+      <w:r>
+        <w:rPr>
+          <w:lang w:val="en-GB"/>
+        </w:rPr>
+        <w:t xml:space="preserve"> in the Controller package </w:t>
+      </w:r>
+      <w:r>
+        <w:rPr>
+          <w:lang w:val="en-GB"/>
+        </w:rPr>
+        <w:t xml:space="preserve">needs to be initialized and instantiated. Since our </w:t>
+      </w:r>
+      <w:proofErr w:type="spellStart"/>
+      <w:r>
+        <w:rPr>
+          <w:lang w:val="en-GB"/>
+        </w:rPr>
+        <w:t>MainActivity</w:t>
+      </w:r>
+      <w:proofErr w:type="spellEnd"/>
+      <w:r>
+        <w:rPr>
+          <w:lang w:val="en-GB"/>
+        </w:rPr>
+        <w:t xml:space="preserve"> in the view-package is the first object being instantiated when the application runs, it then needs to create the </w:t>
+      </w:r>
+      <w:proofErr w:type="spellStart"/>
+      <w:r>
+        <w:rPr>
+          <w:lang w:val="en-GB"/>
+        </w:rPr>
+        <w:t>DelegatingPresenter</w:t>
+      </w:r>
+      <w:proofErr w:type="spellEnd"/>
+      <w:r>
+        <w:rPr>
+          <w:lang w:val="en-GB"/>
+        </w:rPr>
+        <w:t xml:space="preserve"> through the </w:t>
+      </w:r>
+      <w:proofErr w:type="spellStart"/>
+      <w:r>
+        <w:rPr>
+          <w:lang w:val="en-GB"/>
+        </w:rPr>
+        <w:t>PresenterFactory</w:t>
+      </w:r>
+      <w:proofErr w:type="spellEnd"/>
+      <w:r>
+        <w:rPr>
+          <w:lang w:val="en-GB"/>
+        </w:rPr>
+        <w:t xml:space="preserve">. </w:t>
+      </w:r>
+    </w:p>
+    <w:p>
+      <w:pPr>
+        <w:rPr>
+          <w:lang w:val="en-GB"/>
+        </w:rPr>
+      </w:pPr>
+      <w:r>
+        <w:rPr>
           <w:noProof/>
         </w:rPr>
-        <w:lastRenderedPageBreak/>
         <mc:AlternateContent>
           <mc:Choice Requires="wpg">
             <w:drawing>
-              <wp:anchor distT="0" distB="0" distL="114300" distR="114300" simplePos="0" relativeHeight="251688960" behindDoc="0" locked="0" layoutInCell="1" allowOverlap="1" wp14:anchorId="7C5301CA" wp14:editId="3070D5DE">
+              <wp:anchor distT="0" distB="0" distL="114300" distR="114300" simplePos="0" relativeHeight="251650560" behindDoc="0" locked="0" layoutInCell="1" allowOverlap="1" wp14:anchorId="7C5301CA" wp14:editId="0E767EC3">
                 <wp:simplePos x="0" y="0"/>
                 <wp:positionH relativeFrom="column">
-                  <wp:posOffset>1196117</wp:posOffset>
+                  <wp:align>center</wp:align>
                 </wp:positionH>
                 <wp:positionV relativeFrom="paragraph">
-                  <wp:posOffset>-29872</wp:posOffset>
+                  <wp:posOffset>-1257300</wp:posOffset>
                 </wp:positionV>
-                <wp:extent cx="3895090" cy="3532505"/>
+                <wp:extent cx="3895200" cy="3531600"/>
                 <wp:effectExtent l="0" t="0" r="0" b="0"/>
                 <wp:wrapTopAndBottom/>
                 <wp:docPr id="19" name="Grupp 19"/>
@@ -2908,7 +3153,7 @@
                       <wpg:grpSpPr>
                         <a:xfrm>
                           <a:off x="0" y="0"/>
-                          <a:ext cx="3895090" cy="3532505"/>
+                          <a:ext cx="3895200" cy="3531600"/>
                           <a:chOff x="0" y="0"/>
                           <a:chExt cx="3895090" cy="3533040"/>
                         </a:xfrm>
@@ -2921,13 +3166,13 @@
                           </pic:cNvPicPr>
                         </pic:nvPicPr>
                         <pic:blipFill>
-                          <a:blip r:embed="rId16">
+                          <a:blip r:embed="rId20">
                             <a:extLst>
                               <a:ext uri="{28A0092B-C50C-407E-A947-70E740481C1C}">
                                 <a14:useLocalDpi xmlns:a14="http://schemas.microsoft.com/office/drawing/2010/main" val="0"/>
                               </a:ext>
                               <a:ext uri="{96DAC541-7B7A-43D3-8B79-37D633B846F1}">
-                                <asvg:svgBlip xmlns:asvg="http://schemas.microsoft.com/office/drawing/2016/SVG/main" r:embed="rId17"/>
+                                <asvg:svgBlip xmlns:asvg="http://schemas.microsoft.com/office/drawing/2016/SVG/main" r:embed="rId21"/>
                               </a:ext>
                             </a:extLst>
                           </a:blip>
@@ -2996,7 +3241,7 @@
                                   <w:noProof/>
                                   <w:lang w:val="en-GB"/>
                                 </w:rPr>
-                                <w:t>5</w:t>
+                                <w:t>6</w:t>
                               </w:r>
                               <w:r>
                                 <w:fldChar w:fldCharType="end"/>
@@ -3027,17 +3272,23 @@
                     </wpg:wgp>
                   </a:graphicData>
                 </a:graphic>
+                <wp14:sizeRelH relativeFrom="margin">
+                  <wp14:pctWidth>0</wp14:pctWidth>
+                </wp14:sizeRelH>
+                <wp14:sizeRelV relativeFrom="margin">
+                  <wp14:pctHeight>0</wp14:pctHeight>
+                </wp14:sizeRelV>
               </wp:anchor>
             </w:drawing>
           </mc:Choice>
           <mc:Fallback>
             <w:pict>
-              <v:group w14:anchorId="7C5301CA" id="Grupp 19" o:spid="_x0000_s1035" style="position:absolute;margin-left:94.2pt;margin-top:-2.35pt;width:306.7pt;height:278.15pt;z-index:251688960" coordsize="38950,35330" o:gfxdata="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">
-                <v:shape id="Bild 17" o:spid="_x0000_s1036" type="#_x0000_t75" style="position:absolute;width:38950;height:32397;visibility:visible;mso-wrap-style:square" o:gfxdata="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">
-                  <v:imagedata r:id="rId18" o:title=""/>
+              <v:group w14:anchorId="7C5301CA" id="Grupp 19" o:spid="_x0000_s1041" style="position:absolute;margin-left:0;margin-top:-99pt;width:306.7pt;height:278.1pt;z-index:251650560;mso-position-horizontal:center;mso-width-relative:margin;mso-height-relative:margin" coordsize="38950,35330" o:gfxdata="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">
+                <v:shape id="Bild 17" o:spid="_x0000_s1042" type="#_x0000_t75" style="position:absolute;width:38950;height:32397;visibility:visible;mso-wrap-style:square" o:gfxdata="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">
+                  <v:imagedata r:id="rId22" o:title=""/>
                   <v:path arrowok="t"/>
                 </v:shape>
-                <v:shape id="Textruta 18" o:spid="_x0000_s1037" type="#_x0000_t202" style="position:absolute;left:3816;top:32918;width:31176;height:2412;visibility:visible;mso-wrap-style:square;v-text-anchor:top" o:gfxdata="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" stroked="f">
+                <v:shape id="Textruta 18" o:spid="_x0000_s1043" type="#_x0000_t202" style="position:absolute;left:3816;top:32918;width:31176;height:2412;visibility:visible;mso-wrap-style:square;v-text-anchor:top" o:gfxdata="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" stroked="f">
                   <v:textbox style="mso-fit-shape-to-text:t" inset="0,0,0,0">
                     <w:txbxContent>
                       <w:p>
@@ -3071,7 +3322,7 @@
                             <w:noProof/>
                             <w:lang w:val="en-GB"/>
                           </w:rPr>
-                          <w:t>5</w:t>
+                          <w:t>6</w:t>
                         </w:r>
                         <w:r>
                           <w:fldChar w:fldCharType="end"/>
@@ -3103,89 +3354,7 @@
         <w:rPr>
           <w:lang w:val="en-GB"/>
         </w:rPr>
-        <w:t>Except for the event bus,</w:t>
-      </w:r>
-      <w:r>
-        <w:rPr>
-          <w:lang w:val="en-GB"/>
-        </w:rPr>
-        <w:t xml:space="preserve"> there aren’t any</w:t>
-      </w:r>
-      <w:r>
-        <w:rPr>
-          <w:lang w:val="en-GB"/>
-        </w:rPr>
-        <w:t xml:space="preserve"> unnecessary circular dependencies. The four from the view-package to controller-package, h</w:t>
-      </w:r>
-      <w:r>
-        <w:rPr>
-          <w:lang w:val="en-GB"/>
-        </w:rPr>
-        <w:t xml:space="preserve">owever, </w:t>
-      </w:r>
-      <w:r>
-        <w:rPr>
-          <w:lang w:val="en-GB"/>
-        </w:rPr>
-        <w:t>are</w:t>
-      </w:r>
-      <w:r>
-        <w:rPr>
-          <w:lang w:val="en-GB"/>
-        </w:rPr>
-        <w:t xml:space="preserve"> necessary </w:t>
-      </w:r>
-      <w:r>
-        <w:rPr>
-          <w:lang w:val="en-GB"/>
-        </w:rPr>
-        <w:t xml:space="preserve">dependencies </w:t>
-      </w:r>
-      <w:r>
-        <w:rPr>
-          <w:lang w:val="en-GB"/>
-        </w:rPr>
-        <w:t xml:space="preserve">due to the </w:t>
-      </w:r>
-      <w:proofErr w:type="spellStart"/>
-      <w:r>
-        <w:rPr>
-          <w:lang w:val="en-GB"/>
-        </w:rPr>
-        <w:t>Delegating</w:t>
-      </w:r>
-      <w:r>
-        <w:rPr>
-          <w:lang w:val="en-GB"/>
-        </w:rPr>
-        <w:t>Presenter</w:t>
-      </w:r>
-      <w:proofErr w:type="spellEnd"/>
-      <w:r>
-        <w:rPr>
-          <w:lang w:val="en-GB"/>
-        </w:rPr>
-        <w:t xml:space="preserve"> in the Controller package </w:t>
-      </w:r>
-      <w:r>
-        <w:rPr>
-          <w:lang w:val="en-GB"/>
-        </w:rPr>
-        <w:t xml:space="preserve">needs to be initialized and instantiated. Since our </w:t>
-      </w:r>
-      <w:proofErr w:type="spellStart"/>
-      <w:r>
-        <w:rPr>
-          <w:lang w:val="en-GB"/>
-        </w:rPr>
-        <w:t>MainActivity</w:t>
-      </w:r>
-      <w:proofErr w:type="spellEnd"/>
-      <w:r>
-        <w:rPr>
-          <w:lang w:val="en-GB"/>
-        </w:rPr>
-        <w:t xml:space="preserve"> in the view-package is the first object being instantiated when the application runs, it then needs to create the </w:t>
+        <w:t xml:space="preserve">Afterwards, the </w:t>
       </w:r>
       <w:proofErr w:type="spellStart"/>
       <w:r>
@@ -3199,49 +3368,59 @@
         <w:rPr>
           <w:lang w:val="en-GB"/>
         </w:rPr>
-        <w:t xml:space="preserve"> through the </w:t>
-      </w:r>
-      <w:proofErr w:type="spellStart"/>
-      <w:r>
-        <w:rPr>
-          <w:lang w:val="en-GB"/>
-        </w:rPr>
-        <w:t xml:space="preserve">PresenterFactory. </w:t>
-      </w:r>
-      <w:proofErr w:type="spellEnd"/>
-      <w:r>
-        <w:rPr>
-          <w:lang w:val="en-GB"/>
-        </w:rPr>
-        <w:t xml:space="preserve">Afterwards, the </w:t>
-      </w:r>
-      <w:proofErr w:type="spellStart"/>
-      <w:r>
-        <w:rPr>
-          <w:lang w:val="en-GB"/>
-        </w:rPr>
-        <w:t>DelegatingPresenter</w:t>
-      </w:r>
-      <w:proofErr w:type="spellEnd"/>
-      <w:r>
-        <w:rPr>
-          <w:lang w:val="en-GB"/>
-        </w:rPr>
         <w:t xml:space="preserve"> handles all </w:t>
       </w:r>
-      <w:bookmarkStart w:id="3" w:name="_GoBack"/>
-      <w:bookmarkEnd w:id="3"/>
-      <w:r>
-        <w:rPr>
-          <w:lang w:val="en-GB"/>
-        </w:rPr>
-        <w:t xml:space="preserve">he dependency in the reverse direction is due to the Presenter returning information from the Model when the View is to be updated in a major way. </w:t>
-      </w:r>
-      <w:r>
-        <w:rPr>
-          <w:lang w:val="en-GB"/>
-        </w:rPr>
-        <w:t xml:space="preserve">This is one of the trade-offs for choosing to go with MVP, because the “Controller” of MVC is split into two, the mediating Presenter and the structuring Activity. (See </w:t>
+      <w:r>
+        <w:rPr>
+          <w:lang w:val="en-GB"/>
+        </w:rPr>
+        <w:t xml:space="preserve">further presenter </w:t>
+      </w:r>
+      <w:proofErr w:type="spellStart"/>
+      <w:r>
+        <w:rPr>
+          <w:lang w:val="en-GB"/>
+        </w:rPr>
+        <w:t>instatiation</w:t>
+      </w:r>
+      <w:proofErr w:type="spellEnd"/>
+      <w:r>
+        <w:rPr>
+          <w:lang w:val="en-GB"/>
+        </w:rPr>
+        <w:t xml:space="preserve">, dependency injection and model </w:t>
+      </w:r>
+      <w:proofErr w:type="spellStart"/>
+      <w:r>
+        <w:rPr>
+          <w:lang w:val="en-GB"/>
+        </w:rPr>
+        <w:t>instatiation</w:t>
+      </w:r>
+      <w:proofErr w:type="spellEnd"/>
+      <w:r>
+        <w:rPr>
+          <w:lang w:val="en-GB"/>
+        </w:rPr>
+        <w:t xml:space="preserve">. </w:t>
+      </w:r>
+      <w:r>
+        <w:rPr>
+          <w:lang w:val="en-GB"/>
+        </w:rPr>
+        <w:t>This is one of the trade-offs for choosing to go with MVP</w:t>
+      </w:r>
+      <w:r>
+        <w:rPr>
+          <w:lang w:val="en-GB"/>
+        </w:rPr>
+        <w:t xml:space="preserve"> in this sort of fashion</w:t>
+      </w:r>
+      <w:r>
+        <w:rPr>
+          <w:lang w:val="en-GB"/>
+        </w:rPr>
+        <w:t xml:space="preserve">, because the “Controller” of MVC is split into two, the mediating Presenter and the structuring Activity. (See </w:t>
       </w:r>
       <w:hyperlink w:anchor="_MVC,_MVP_and" w:history="1">
         <w:r>
@@ -3269,7 +3448,39 @@
         <w:rPr>
           <w:lang w:val="en-GB"/>
         </w:rPr>
-        <w:t xml:space="preserve">The direct dependencies between the Model and the View packages is due to the Adapter </w:t>
+        <w:t>The direct dependencies between the Model and the View packages is due to</w:t>
+      </w:r>
+      <w:r>
+        <w:rPr>
+          <w:lang w:val="en-GB"/>
+        </w:rPr>
+        <w:t xml:space="preserve"> the</w:t>
+      </w:r>
+      <w:r>
+        <w:rPr>
+          <w:lang w:val="en-GB"/>
+        </w:rPr>
+        <w:t xml:space="preserve"> </w:t>
+      </w:r>
+      <w:proofErr w:type="spellStart"/>
+      <w:r>
+        <w:rPr>
+          <w:lang w:val="en-GB"/>
+        </w:rPr>
+        <w:t>Activites</w:t>
+      </w:r>
+      <w:proofErr w:type="spellEnd"/>
+      <w:r>
+        <w:rPr>
+          <w:lang w:val="en-GB"/>
+        </w:rPr>
+        <w:t xml:space="preserve">’ data dependencies in their different components, such as </w:t>
+      </w:r>
+      <w:r>
+        <w:rPr>
+          <w:lang w:val="en-GB"/>
+        </w:rPr>
+        <w:t xml:space="preserve">the Adapter </w:t>
       </w:r>
       <w:r>
         <w:rPr>
@@ -3307,13 +3518,43 @@
         <w:rPr>
           <w:lang w:val="en-GB"/>
         </w:rPr>
-        <w:t xml:space="preserve">, which represent each </w:t>
-      </w:r>
-      <w:r>
-        <w:rPr>
-          <w:lang w:val="en-GB"/>
-        </w:rPr>
-        <w:t xml:space="preserve">existing task in the categorized list and updating their respective Task directly when its state is changed. </w:t>
+        <w:t xml:space="preserve">. These classes </w:t>
+      </w:r>
+      <w:r>
+        <w:rPr>
+          <w:lang w:val="en-GB"/>
+        </w:rPr>
+        <w:t xml:space="preserve">represent each </w:t>
+      </w:r>
+      <w:r>
+        <w:rPr>
+          <w:lang w:val="en-GB"/>
+        </w:rPr>
+        <w:t>existing task in the categorized list and up</w:t>
+      </w:r>
+      <w:r>
+        <w:rPr>
+          <w:lang w:val="en-GB"/>
+        </w:rPr>
+        <w:t xml:space="preserve">dates </w:t>
+      </w:r>
+      <w:r>
+        <w:rPr>
+          <w:lang w:val="en-GB"/>
+        </w:rPr>
+        <w:t>their</w:t>
+      </w:r>
+      <w:r>
+        <w:rPr>
+          <w:lang w:val="en-GB"/>
+        </w:rPr>
+        <w:t xml:space="preserve"> represented</w:t>
+      </w:r>
+      <w:r>
+        <w:rPr>
+          <w:lang w:val="en-GB"/>
+        </w:rPr>
+        <w:t xml:space="preserve"> Task directly when its state is changed. </w:t>
       </w:r>
     </w:p>
     <w:p>
@@ -3391,7 +3632,7 @@
         </w:rPr>
         <w:t xml:space="preserve">All the different pros and features can be found on </w:t>
       </w:r>
-      <w:hyperlink r:id="rId19" w:history="1">
+      <w:hyperlink r:id="rId23" w:history="1">
         <w:r>
           <w:rPr>
             <w:rStyle w:val="Hyperlnk"/>
@@ -3445,7 +3686,7 @@
         </w:rPr>
         <w:t xml:space="preserve"> (</w:t>
       </w:r>
-      <w:hyperlink r:id="rId20" w:history="1">
+      <w:hyperlink r:id="rId24" w:history="1">
         <w:r>
           <w:rPr>
             <w:rStyle w:val="Hyperlnk"/>
@@ -3458,7 +3699,14 @@
         <w:rPr>
           <w:lang w:val="en-GB"/>
         </w:rPr>
-        <w:t>) and are then annotated with the @Subscribe annotation. These methods have no naming conventions as of the latest</w:t>
+        <w:t xml:space="preserve">) and are then annotated </w:t>
+      </w:r>
+      <w:r>
+        <w:rPr>
+          <w:lang w:val="en-GB"/>
+        </w:rPr>
+        <w:lastRenderedPageBreak/>
+        <w:t>with the @Subscribe annotation. These methods have no naming conventions as of the latest</w:t>
       </w:r>
       <w:r>
         <w:rPr>
@@ -3504,7 +3752,6 @@
         <w:rPr>
           <w:lang w:val="en-GB"/>
         </w:rPr>
-        <w:lastRenderedPageBreak/>
         <w:t xml:space="preserve">Finally, for posting the actual events you only need to call the </w:t>
       </w:r>
       <w:proofErr w:type="spellStart"/>
@@ -3607,7 +3854,31 @@
         <w:rPr>
           <w:lang w:val="en-GB"/>
         </w:rPr>
-        <w:t xml:space="preserve">The first and most important use case is to create a new task. As shown in figure 3 below it starts with the user </w:t>
+        <w:t xml:space="preserve">The first and most important use case is to create a new task. As shown in </w:t>
+      </w:r>
+      <w:r>
+        <w:rPr>
+          <w:lang w:val="en-GB"/>
+        </w:rPr>
+        <w:t xml:space="preserve">Figure 7 </w:t>
+      </w:r>
+      <w:r>
+        <w:rPr>
+          <w:lang w:val="en-GB"/>
+        </w:rPr>
+        <w:t>below</w:t>
+      </w:r>
+      <w:r>
+        <w:rPr>
+          <w:lang w:val="en-GB"/>
+        </w:rPr>
+        <w:t>,</w:t>
+      </w:r>
+      <w:r>
+        <w:rPr>
+          <w:lang w:val="en-GB"/>
+        </w:rPr>
+        <w:t xml:space="preserve"> it starts with the user </w:t>
       </w:r>
       <w:r>
         <w:rPr>
@@ -3792,323 +4063,544 @@
           <w:lang w:val="en-GB"/>
         </w:rPr>
       </w:pPr>
-    </w:p>
-    <w:p>
-      <w:pPr>
-        <w:spacing w:after="0" w:line="410" w:lineRule="auto"/>
-        <w:rPr>
-          <w:lang w:val="en-GB"/>
-        </w:rPr>
-      </w:pPr>
+      <w:bookmarkStart w:id="2" w:name="_GoBack"/>
+      <w:bookmarkEnd w:id="2"/>
       <w:r>
         <w:rPr>
           <w:noProof/>
         </w:rPr>
-        <w:drawing>
-          <wp:anchor distT="0" distB="0" distL="114300" distR="114300" simplePos="0" relativeHeight="251670528" behindDoc="0" locked="0" layoutInCell="1" allowOverlap="1" wp14:anchorId="2345DF72" wp14:editId="27564B15">
-            <wp:simplePos x="0" y="0"/>
-            <wp:positionH relativeFrom="column">
-              <wp:posOffset>2540</wp:posOffset>
-            </wp:positionH>
-            <wp:positionV relativeFrom="paragraph">
-              <wp:posOffset>3120</wp:posOffset>
-            </wp:positionV>
-            <wp:extent cx="5712460" cy="1589405"/>
-            <wp:effectExtent l="0" t="0" r="2540" b="0"/>
-            <wp:wrapTopAndBottom/>
-            <wp:docPr id="1" name="Picture 1"/>
-            <wp:cNvGraphicFramePr>
-              <a:graphicFrameLocks xmlns:a="http://schemas.openxmlformats.org/drawingml/2006/main" noChangeAspect="1"/>
-            </wp:cNvGraphicFramePr>
-            <a:graphic xmlns:a="http://schemas.openxmlformats.org/drawingml/2006/main">
-              <a:graphicData uri="http://schemas.openxmlformats.org/drawingml/2006/picture">
-                <pic:pic xmlns:pic="http://schemas.openxmlformats.org/drawingml/2006/picture">
-                  <pic:nvPicPr>
-                    <pic:cNvPr id="0" name="CreateTask.PNG"/>
-                    <pic:cNvPicPr/>
-                  </pic:nvPicPr>
-                  <pic:blipFill>
-                    <a:blip r:embed="rId21">
-                      <a:extLst>
-                        <a:ext uri="{28A0092B-C50C-407E-A947-70E740481C1C}">
-                          <a14:useLocalDpi xmlns:a14="http://schemas.microsoft.com/office/drawing/2010/main" val="0"/>
-                        </a:ext>
-                      </a:extLst>
-                    </a:blip>
-                    <a:stretch>
-                      <a:fillRect/>
-                    </a:stretch>
-                  </pic:blipFill>
-                  <pic:spPr>
-                    <a:xfrm>
-                      <a:off x="0" y="0"/>
-                      <a:ext cx="5712460" cy="1589405"/>
-                    </a:xfrm>
-                    <a:prstGeom prst="rect">
-                      <a:avLst/>
-                    </a:prstGeom>
-                  </pic:spPr>
-                </pic:pic>
-              </a:graphicData>
-            </a:graphic>
-          </wp:anchor>
-        </w:drawing>
-      </w:r>
-    </w:p>
-    <w:p>
-      <w:pPr>
-        <w:pStyle w:val="Beskrivning"/>
+        <mc:AlternateContent>
+          <mc:Choice Requires="wpg">
+            <w:drawing>
+              <wp:anchor distT="0" distB="0" distL="114300" distR="114300" simplePos="0" relativeHeight="251696640" behindDoc="0" locked="0" layoutInCell="1" allowOverlap="1" wp14:anchorId="0083EBB3" wp14:editId="72E9B742">
+                <wp:simplePos x="0" y="0"/>
+                <wp:positionH relativeFrom="column">
+                  <wp:posOffset>2540</wp:posOffset>
+                </wp:positionH>
+                <wp:positionV relativeFrom="paragraph">
+                  <wp:posOffset>269875</wp:posOffset>
+                </wp:positionV>
+                <wp:extent cx="5713095" cy="1679475"/>
+                <wp:effectExtent l="0" t="0" r="1905" b="0"/>
+                <wp:wrapTopAndBottom/>
+                <wp:docPr id="23" name="Grupp 23"/>
+                <wp:cNvGraphicFramePr/>
+                <a:graphic xmlns:a="http://schemas.openxmlformats.org/drawingml/2006/main">
+                  <a:graphicData uri="http://schemas.microsoft.com/office/word/2010/wordprocessingGroup">
+                    <wpg:wgp>
+                      <wpg:cNvGrpSpPr/>
+                      <wpg:grpSpPr>
+                        <a:xfrm>
+                          <a:off x="0" y="0"/>
+                          <a:ext cx="5713095" cy="1679475"/>
+                          <a:chOff x="0" y="0"/>
+                          <a:chExt cx="5713095" cy="1679475"/>
+                        </a:xfrm>
+                      </wpg:grpSpPr>
+                      <pic:pic xmlns:pic="http://schemas.openxmlformats.org/drawingml/2006/picture">
+                        <pic:nvPicPr>
+                          <pic:cNvPr id="1" name="Picture 1"/>
+                          <pic:cNvPicPr>
+                            <a:picLocks noChangeAspect="1"/>
+                          </pic:cNvPicPr>
+                        </pic:nvPicPr>
+                        <pic:blipFill>
+                          <a:blip r:embed="rId25">
+                            <a:extLst>
+                              <a:ext uri="{28A0092B-C50C-407E-A947-70E740481C1C}">
+                                <a14:useLocalDpi xmlns:a14="http://schemas.microsoft.com/office/drawing/2010/main" val="0"/>
+                              </a:ext>
+                            </a:extLst>
+                          </a:blip>
+                          <a:stretch>
+                            <a:fillRect/>
+                          </a:stretch>
+                        </pic:blipFill>
+                        <pic:spPr>
+                          <a:xfrm>
+                            <a:off x="0" y="0"/>
+                            <a:ext cx="5713095" cy="1385570"/>
+                          </a:xfrm>
+                          <a:prstGeom prst="rect">
+                            <a:avLst/>
+                          </a:prstGeom>
+                        </pic:spPr>
+                      </pic:pic>
+                      <wps:wsp>
+                        <wps:cNvPr id="21" name="Textruta 21"/>
+                        <wps:cNvSpPr txBox="1"/>
+                        <wps:spPr>
+                          <a:xfrm>
+                            <a:off x="1447800" y="1438275"/>
+                            <a:ext cx="2811600" cy="241200"/>
+                          </a:xfrm>
+                          <a:prstGeom prst="rect">
+                            <a:avLst/>
+                          </a:prstGeom>
+                          <a:solidFill>
+                            <a:prstClr val="white"/>
+                          </a:solidFill>
+                          <a:ln>
+                            <a:noFill/>
+                          </a:ln>
+                        </wps:spPr>
+                        <wps:txbx>
+                          <w:txbxContent>
+                            <w:p>
+                              <w:pPr>
+                                <w:pStyle w:val="Beskrivning"/>
+                                <w:rPr>
+                                  <w:noProof/>
+                                  <w:lang w:val="en-GB"/>
+                                </w:rPr>
+                              </w:pPr>
+                              <w:r>
+                                <w:rPr>
+                                  <w:lang w:val="en-GB"/>
+                                </w:rPr>
+                                <w:t xml:space="preserve">Figure </w:t>
+                              </w:r>
+                              <w:r>
+                                <w:fldChar w:fldCharType="begin"/>
+                              </w:r>
+                              <w:r>
+                                <w:rPr>
+                                  <w:lang w:val="en-GB"/>
+                                </w:rPr>
+                                <w:instrText xml:space="preserve"> SEQ Figure \* ARABIC </w:instrText>
+                              </w:r>
+                              <w:r>
+                                <w:fldChar w:fldCharType="separate"/>
+                              </w:r>
+                              <w:r>
+                                <w:rPr>
+                                  <w:noProof/>
+                                  <w:lang w:val="en-GB"/>
+                                </w:rPr>
+                                <w:t>7</w:t>
+                              </w:r>
+                              <w:r>
+                                <w:fldChar w:fldCharType="end"/>
+                              </w:r>
+                              <w:r>
+                                <w:rPr>
+                                  <w:lang w:val="en-GB"/>
+                                </w:rPr>
+                                <w:t xml:space="preserve"> Sequence Diagram of use case "Create Task"</w:t>
+                              </w:r>
+                            </w:p>
+                          </w:txbxContent>
+                        </wps:txbx>
+                        <wps:bodyPr rot="0" spcFirstLastPara="0" vertOverflow="overflow" horzOverflow="overflow" vert="horz" wrap="square" lIns="0" tIns="0" rIns="0" bIns="0" numCol="1" spcCol="0" rtlCol="0" fromWordArt="0" anchor="t" anchorCtr="0" forceAA="0" compatLnSpc="1">
+                          <a:prstTxWarp prst="textNoShape">
+                            <a:avLst/>
+                          </a:prstTxWarp>
+                          <a:spAutoFit/>
+                        </wps:bodyPr>
+                      </wps:wsp>
+                    </wpg:wgp>
+                  </a:graphicData>
+                </a:graphic>
+              </wp:anchor>
+            </w:drawing>
+          </mc:Choice>
+          <mc:Fallback>
+            <w:pict>
+              <v:group w14:anchorId="0083EBB3" id="Grupp 23" o:spid="_x0000_s1044" style="position:absolute;margin-left:.2pt;margin-top:21.25pt;width:449.85pt;height:132.25pt;z-index:251696640" coordsize="57130,16794" o:gfxdata="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">
+                <v:shape id="Picture 1" o:spid="_x0000_s1045" type="#_x0000_t75" style="position:absolute;width:57130;height:13855;visibility:visible;mso-wrap-style:square" o:gfxdata="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">
+                  <v:imagedata r:id="rId26" o:title=""/>
+                  <v:path arrowok="t"/>
+                </v:shape>
+                <v:shape id="Textruta 21" o:spid="_x0000_s1046" type="#_x0000_t202" style="position:absolute;left:14478;top:14382;width:28116;height:2412;visibility:visible;mso-wrap-style:square;v-text-anchor:top" o:gfxdata="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" stroked="f">
+                  <v:textbox style="mso-fit-shape-to-text:t" inset="0,0,0,0">
+                    <w:txbxContent>
+                      <w:p>
+                        <w:pPr>
+                          <w:pStyle w:val="Beskrivning"/>
+                          <w:rPr>
+                            <w:noProof/>
+                            <w:lang w:val="en-GB"/>
+                          </w:rPr>
+                        </w:pPr>
+                        <w:r>
+                          <w:rPr>
+                            <w:lang w:val="en-GB"/>
+                          </w:rPr>
+                          <w:t xml:space="preserve">Figure </w:t>
+                        </w:r>
+                        <w:r>
+                          <w:fldChar w:fldCharType="begin"/>
+                        </w:r>
+                        <w:r>
+                          <w:rPr>
+                            <w:lang w:val="en-GB"/>
+                          </w:rPr>
+                          <w:instrText xml:space="preserve"> SEQ Figure \* ARABIC </w:instrText>
+                        </w:r>
+                        <w:r>
+                          <w:fldChar w:fldCharType="separate"/>
+                        </w:r>
+                        <w:r>
+                          <w:rPr>
+                            <w:noProof/>
+                            <w:lang w:val="en-GB"/>
+                          </w:rPr>
+                          <w:t>7</w:t>
+                        </w:r>
+                        <w:r>
+                          <w:fldChar w:fldCharType="end"/>
+                        </w:r>
+                        <w:r>
+                          <w:rPr>
+                            <w:lang w:val="en-GB"/>
+                          </w:rPr>
+                          <w:t xml:space="preserve"> Sequence Diagram of use case "Create Task"</w:t>
+                        </w:r>
+                      </w:p>
+                    </w:txbxContent>
+                  </v:textbox>
+                </v:shape>
+                <w10:wrap type="topAndBottom"/>
+              </v:group>
+            </w:pict>
+          </mc:Fallback>
+        </mc:AlternateContent>
+      </w:r>
+    </w:p>
+    <w:p>
+      <w:pPr>
+        <w:spacing w:after="27"/>
+        <w:rPr>
+          <w:lang w:val="en-GB"/>
+        </w:rPr>
+      </w:pPr>
+      <w:r>
+        <w:rPr>
+          <w:noProof/>
+        </w:rPr>
+        <mc:AlternateContent>
+          <mc:Choice Requires="wpg">
+            <w:drawing>
+              <wp:anchor distT="0" distB="0" distL="114300" distR="114300" simplePos="0" relativeHeight="251685888" behindDoc="0" locked="0" layoutInCell="1" allowOverlap="1" wp14:anchorId="244B8615" wp14:editId="4D14C5D1">
+                <wp:simplePos x="0" y="0"/>
+                <wp:positionH relativeFrom="column">
+                  <wp:posOffset>2540</wp:posOffset>
+                </wp:positionH>
+                <wp:positionV relativeFrom="paragraph">
+                  <wp:posOffset>2631440</wp:posOffset>
+                </wp:positionV>
+                <wp:extent cx="5713095" cy="2060475"/>
+                <wp:effectExtent l="0" t="0" r="1905" b="0"/>
+                <wp:wrapTopAndBottom/>
+                <wp:docPr id="25" name="Grupp 25"/>
+                <wp:cNvGraphicFramePr/>
+                <a:graphic xmlns:a="http://schemas.openxmlformats.org/drawingml/2006/main">
+                  <a:graphicData uri="http://schemas.microsoft.com/office/word/2010/wordprocessingGroup">
+                    <wpg:wgp>
+                      <wpg:cNvGrpSpPr/>
+                      <wpg:grpSpPr>
+                        <a:xfrm>
+                          <a:off x="0" y="0"/>
+                          <a:ext cx="5713095" cy="2060475"/>
+                          <a:chOff x="0" y="0"/>
+                          <a:chExt cx="5713095" cy="2060475"/>
+                        </a:xfrm>
+                      </wpg:grpSpPr>
+                      <pic:pic xmlns:pic="http://schemas.openxmlformats.org/drawingml/2006/picture">
+                        <pic:nvPicPr>
+                          <pic:cNvPr id="3" name="Picture 3"/>
+                          <pic:cNvPicPr>
+                            <a:picLocks noChangeAspect="1"/>
+                          </pic:cNvPicPr>
+                        </pic:nvPicPr>
+                        <pic:blipFill>
+                          <a:blip r:embed="rId27">
+                            <a:extLst>
+                              <a:ext uri="{28A0092B-C50C-407E-A947-70E740481C1C}">
+                                <a14:useLocalDpi xmlns:a14="http://schemas.microsoft.com/office/drawing/2010/main" val="0"/>
+                              </a:ext>
+                            </a:extLst>
+                          </a:blip>
+                          <a:stretch>
+                            <a:fillRect/>
+                          </a:stretch>
+                        </pic:blipFill>
+                        <pic:spPr>
+                          <a:xfrm>
+                            <a:off x="0" y="0"/>
+                            <a:ext cx="5713095" cy="1758315"/>
+                          </a:xfrm>
+                          <a:prstGeom prst="rect">
+                            <a:avLst/>
+                          </a:prstGeom>
+                        </pic:spPr>
+                      </pic:pic>
+                      <wps:wsp>
+                        <wps:cNvPr id="24" name="Textruta 24"/>
+                        <wps:cNvSpPr txBox="1"/>
+                        <wps:spPr>
+                          <a:xfrm>
+                            <a:off x="1333500" y="1819275"/>
+                            <a:ext cx="3049200" cy="241200"/>
+                          </a:xfrm>
+                          <a:prstGeom prst="rect">
+                            <a:avLst/>
+                          </a:prstGeom>
+                          <a:solidFill>
+                            <a:prstClr val="white"/>
+                          </a:solidFill>
+                          <a:ln>
+                            <a:noFill/>
+                          </a:ln>
+                        </wps:spPr>
+                        <wps:txbx>
+                          <w:txbxContent>
+                            <w:p>
+                              <w:pPr>
+                                <w:pStyle w:val="Beskrivning"/>
+                                <w:rPr>
+                                  <w:noProof/>
+                                  <w:lang w:val="en-GB"/>
+                                </w:rPr>
+                              </w:pPr>
+                              <w:r>
+                                <w:rPr>
+                                  <w:lang w:val="en-GB"/>
+                                </w:rPr>
+                                <w:t xml:space="preserve">Figure </w:t>
+                              </w:r>
+                              <w:r>
+                                <w:fldChar w:fldCharType="begin"/>
+                              </w:r>
+                              <w:r>
+                                <w:rPr>
+                                  <w:lang w:val="en-GB"/>
+                                </w:rPr>
+                                <w:instrText xml:space="preserve"> SEQ Figure \* ARABIC </w:instrText>
+                              </w:r>
+                              <w:r>
+                                <w:fldChar w:fldCharType="separate"/>
+                              </w:r>
+                              <w:r>
+                                <w:rPr>
+                                  <w:noProof/>
+                                  <w:lang w:val="en-GB"/>
+                                </w:rPr>
+                                <w:t>8</w:t>
+                              </w:r>
+                              <w:r>
+                                <w:fldChar w:fldCharType="end"/>
+                              </w:r>
+                              <w:r>
+                                <w:rPr>
+                                  <w:lang w:val="en-GB"/>
+                                </w:rPr>
+                                <w:t xml:space="preserve"> Sequence Diagram of use case "Check off Task"</w:t>
+                              </w:r>
+                            </w:p>
+                          </w:txbxContent>
+                        </wps:txbx>
+                        <wps:bodyPr rot="0" spcFirstLastPara="0" vertOverflow="overflow" horzOverflow="overflow" vert="horz" wrap="square" lIns="0" tIns="0" rIns="0" bIns="0" numCol="1" spcCol="0" rtlCol="0" fromWordArt="0" anchor="t" anchorCtr="0" forceAA="0" compatLnSpc="1">
+                          <a:prstTxWarp prst="textNoShape">
+                            <a:avLst/>
+                          </a:prstTxWarp>
+                          <a:spAutoFit/>
+                        </wps:bodyPr>
+                      </wps:wsp>
+                    </wpg:wgp>
+                  </a:graphicData>
+                </a:graphic>
+              </wp:anchor>
+            </w:drawing>
+          </mc:Choice>
+          <mc:Fallback>
+            <w:pict>
+              <v:group w14:anchorId="244B8615" id="Grupp 25" o:spid="_x0000_s1047" style="position:absolute;margin-left:.2pt;margin-top:207.2pt;width:449.85pt;height:162.25pt;z-index:251685888" coordsize="57130,20604" o:gfxdata="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">
+                <v:shape id="Picture 3" o:spid="_x0000_s1048" type="#_x0000_t75" style="position:absolute;width:57130;height:17583;visibility:visible;mso-wrap-style:square" o:gfxdata="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">
+                  <v:imagedata r:id="rId28" o:title=""/>
+                  <v:path arrowok="t"/>
+                </v:shape>
+                <v:shape id="Textruta 24" o:spid="_x0000_s1049" type="#_x0000_t202" style="position:absolute;left:13335;top:18192;width:30492;height:2412;visibility:visible;mso-wrap-style:square;v-text-anchor:top" o:gfxdata="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" stroked="f">
+                  <v:textbox style="mso-fit-shape-to-text:t" inset="0,0,0,0">
+                    <w:txbxContent>
+                      <w:p>
+                        <w:pPr>
+                          <w:pStyle w:val="Beskrivning"/>
+                          <w:rPr>
+                            <w:noProof/>
+                            <w:lang w:val="en-GB"/>
+                          </w:rPr>
+                        </w:pPr>
+                        <w:r>
+                          <w:rPr>
+                            <w:lang w:val="en-GB"/>
+                          </w:rPr>
+                          <w:t xml:space="preserve">Figure </w:t>
+                        </w:r>
+                        <w:r>
+                          <w:fldChar w:fldCharType="begin"/>
+                        </w:r>
+                        <w:r>
+                          <w:rPr>
+                            <w:lang w:val="en-GB"/>
+                          </w:rPr>
+                          <w:instrText xml:space="preserve"> SEQ Figure \* ARABIC </w:instrText>
+                        </w:r>
+                        <w:r>
+                          <w:fldChar w:fldCharType="separate"/>
+                        </w:r>
+                        <w:r>
+                          <w:rPr>
+                            <w:noProof/>
+                            <w:lang w:val="en-GB"/>
+                          </w:rPr>
+                          <w:t>8</w:t>
+                        </w:r>
+                        <w:r>
+                          <w:fldChar w:fldCharType="end"/>
+                        </w:r>
+                        <w:r>
+                          <w:rPr>
+                            <w:lang w:val="en-GB"/>
+                          </w:rPr>
+                          <w:t xml:space="preserve"> Sequence Diagram of use case "Check off Task"</w:t>
+                        </w:r>
+                      </w:p>
+                    </w:txbxContent>
+                  </v:textbox>
+                </v:shape>
+                <w10:wrap type="topAndBottom"/>
+              </v:group>
+            </w:pict>
+          </mc:Fallback>
+        </mc:AlternateContent>
+      </w:r>
+      <w:r>
+        <w:rPr>
+          <w:lang w:val="en-GB"/>
+        </w:rPr>
+        <w:t xml:space="preserve">The </w:t>
+      </w:r>
+      <w:r>
+        <w:rPr>
+          <w:lang w:val="en-GB"/>
+        </w:rPr>
+        <w:t>second use case is to check off a task. It is done by the user taps the check off box on the scr</w:t>
+      </w:r>
+      <w:r>
+        <w:rPr>
+          <w:lang w:val="en-GB"/>
+        </w:rPr>
+        <w:t xml:space="preserve">een. The </w:t>
+      </w:r>
+      <w:proofErr w:type="spellStart"/>
+      <w:r>
+        <w:rPr>
+          <w:lang w:val="en-GB"/>
+        </w:rPr>
+        <w:t>TasksAdapter</w:t>
+      </w:r>
+      <w:proofErr w:type="spellEnd"/>
+      <w:r>
+        <w:rPr>
+          <w:lang w:val="en-GB"/>
+        </w:rPr>
+        <w:t xml:space="preserve"> receives the tap and calls the </w:t>
+      </w:r>
+      <w:proofErr w:type="spellStart"/>
+      <w:r>
+        <w:rPr>
+          <w:lang w:val="en-GB"/>
+        </w:rPr>
+        <w:t>setChecked</w:t>
+      </w:r>
+      <w:proofErr w:type="spellEnd"/>
+      <w:r>
+        <w:rPr>
+          <w:lang w:val="en-GB"/>
+        </w:rPr>
+        <w:t xml:space="preserve"> method in the </w:t>
+      </w:r>
+      <w:proofErr w:type="spellStart"/>
+      <w:r>
+        <w:rPr>
+          <w:lang w:val="en-GB"/>
+        </w:rPr>
+        <w:t>AdvancedTask</w:t>
+      </w:r>
+      <w:proofErr w:type="spellEnd"/>
+      <w:r>
+        <w:rPr>
+          <w:lang w:val="en-GB"/>
+        </w:rPr>
+        <w:t xml:space="preserve"> class which then calls </w:t>
+      </w:r>
+      <w:proofErr w:type="spellStart"/>
+      <w:r>
+        <w:rPr>
+          <w:lang w:val="en-GB"/>
+        </w:rPr>
+        <w:t>setChecked</w:t>
+      </w:r>
+      <w:proofErr w:type="spellEnd"/>
+      <w:r>
+        <w:rPr>
+          <w:lang w:val="en-GB"/>
+        </w:rPr>
+        <w:t xml:space="preserve"> in th</w:t>
+      </w:r>
+      <w:r>
+        <w:rPr>
+          <w:lang w:val="en-GB"/>
+        </w:rPr>
+        <w:t>e Task class as seen in Figure 8</w:t>
+      </w:r>
+      <w:r>
+        <w:rPr>
+          <w:lang w:val="en-GB"/>
+        </w:rPr>
+        <w:t xml:space="preserve"> below.  The </w:t>
+      </w:r>
+      <w:proofErr w:type="spellStart"/>
+      <w:r>
+        <w:rPr>
+          <w:lang w:val="en-GB"/>
+        </w:rPr>
+        <w:t>setChecked</w:t>
+      </w:r>
+      <w:proofErr w:type="spellEnd"/>
+      <w:r>
+        <w:rPr>
+          <w:lang w:val="en-GB"/>
+        </w:rPr>
+        <w:t xml:space="preserve"> method in Task will change the Task Boolean to true</w:t>
+      </w:r>
+      <w:r>
+        <w:rPr>
+          <w:lang w:val="en-GB"/>
+        </w:rPr>
+        <w:t xml:space="preserve"> if the task was in fact checked off. It will do the opposite if the user clicks on the check off box when it is already checked. </w:t>
+      </w:r>
+    </w:p>
+    <w:p>
+      <w:pPr>
+        <w:spacing w:after="27"/>
         <w:rPr>
           <w:lang w:val="en-US"/>
         </w:rPr>
       </w:pPr>
-      <w:r>
-        <w:rPr>
-          <w:lang w:val="en-GB"/>
-        </w:rPr>
-        <w:t xml:space="preserve">Figure </w:t>
-      </w:r>
-      <w:r>
+    </w:p>
+    <w:p>
+      <w:pPr>
+        <w:pStyle w:val="Rubrik3"/>
         <w:rPr>
           <w:lang w:val="en-US"/>
         </w:rPr>
-        <w:t>3 Sequence diagram of the use case</w:t>
-      </w:r>
+      </w:pPr>
       <w:r>
         <w:rPr>
           <w:lang w:val="en-US"/>
         </w:rPr>
-        <w:t xml:space="preserve"> -</w:t>
-      </w:r>
-      <w:r>
-        <w:rPr>
-          <w:lang w:val="en-US"/>
-        </w:rPr>
-        <w:t>Create Task</w:t>
-      </w:r>
-    </w:p>
-    <w:p>
-      <w:pPr>
-        <w:spacing w:after="27"/>
-        <w:rPr>
-          <w:lang w:val="en-GB"/>
-        </w:rPr>
-      </w:pPr>
-      <w:r>
-        <w:rPr>
-          <w:noProof/>
-        </w:rPr>
-        <w:drawing>
-          <wp:anchor distT="0" distB="0" distL="114300" distR="114300" simplePos="0" relativeHeight="251676672" behindDoc="0" locked="0" layoutInCell="1" allowOverlap="1" wp14:anchorId="73A60434" wp14:editId="348B2AC3">
-            <wp:simplePos x="0" y="0"/>
-            <wp:positionH relativeFrom="column">
-              <wp:posOffset>225177</wp:posOffset>
-            </wp:positionH>
-            <wp:positionV relativeFrom="paragraph">
-              <wp:posOffset>842010</wp:posOffset>
-            </wp:positionV>
-            <wp:extent cx="5712460" cy="1758315"/>
-            <wp:effectExtent l="0" t="0" r="2540" b="0"/>
-            <wp:wrapTopAndBottom/>
-            <wp:docPr id="3" name="Picture 3"/>
-            <wp:cNvGraphicFramePr>
-              <a:graphicFrameLocks xmlns:a="http://schemas.openxmlformats.org/drawingml/2006/main" noChangeAspect="1"/>
-            </wp:cNvGraphicFramePr>
-            <a:graphic xmlns:a="http://schemas.openxmlformats.org/drawingml/2006/main">
-              <a:graphicData uri="http://schemas.openxmlformats.org/drawingml/2006/picture">
-                <pic:pic xmlns:pic="http://schemas.openxmlformats.org/drawingml/2006/picture">
-                  <pic:nvPicPr>
-                    <pic:cNvPr id="0" name="CheckTask.PNG"/>
-                    <pic:cNvPicPr/>
-                  </pic:nvPicPr>
-                  <pic:blipFill>
-                    <a:blip r:embed="rId22">
-                      <a:extLst>
-                        <a:ext uri="{28A0092B-C50C-407E-A947-70E740481C1C}">
-                          <a14:useLocalDpi xmlns:a14="http://schemas.microsoft.com/office/drawing/2010/main" val="0"/>
-                        </a:ext>
-                      </a:extLst>
-                    </a:blip>
-                    <a:stretch>
-                      <a:fillRect/>
-                    </a:stretch>
-                  </pic:blipFill>
-                  <pic:spPr>
-                    <a:xfrm>
-                      <a:off x="0" y="0"/>
-                      <a:ext cx="5712460" cy="1758315"/>
-                    </a:xfrm>
-                    <a:prstGeom prst="rect">
-                      <a:avLst/>
-                    </a:prstGeom>
-                  </pic:spPr>
-                </pic:pic>
-              </a:graphicData>
-            </a:graphic>
-          </wp:anchor>
-        </w:drawing>
-      </w:r>
-      <w:r>
-        <w:rPr>
-          <w:lang w:val="en-GB"/>
-        </w:rPr>
-        <w:t xml:space="preserve"> </w:t>
-      </w:r>
-      <w:r>
-        <w:rPr>
-          <w:lang w:val="en-GB"/>
-        </w:rPr>
-        <w:t xml:space="preserve">The </w:t>
-      </w:r>
-      <w:r>
-        <w:rPr>
-          <w:lang w:val="en-GB"/>
-        </w:rPr>
-        <w:t>second use case is to check off a task. It is done by the user taps the check off box on the scr</w:t>
-      </w:r>
-      <w:r>
-        <w:rPr>
-          <w:lang w:val="en-GB"/>
-        </w:rPr>
-        <w:t xml:space="preserve">een. The </w:t>
-      </w:r>
-      <w:proofErr w:type="spellStart"/>
-      <w:r>
-        <w:rPr>
-          <w:lang w:val="en-GB"/>
-        </w:rPr>
-        <w:t>TasksAdapter</w:t>
-      </w:r>
-      <w:proofErr w:type="spellEnd"/>
-      <w:r>
-        <w:rPr>
-          <w:lang w:val="en-GB"/>
-        </w:rPr>
-        <w:t xml:space="preserve"> receives the tap and calls the </w:t>
-      </w:r>
-      <w:proofErr w:type="spellStart"/>
-      <w:r>
-        <w:rPr>
-          <w:lang w:val="en-GB"/>
-        </w:rPr>
-        <w:t>setChecked</w:t>
-      </w:r>
-      <w:proofErr w:type="spellEnd"/>
-      <w:r>
-        <w:rPr>
-          <w:lang w:val="en-GB"/>
-        </w:rPr>
-        <w:t xml:space="preserve"> method in the </w:t>
-      </w:r>
-      <w:proofErr w:type="spellStart"/>
-      <w:r>
-        <w:rPr>
-          <w:lang w:val="en-GB"/>
-        </w:rPr>
-        <w:t>AdvancedTask</w:t>
-      </w:r>
-      <w:proofErr w:type="spellEnd"/>
-      <w:r>
-        <w:rPr>
-          <w:lang w:val="en-GB"/>
-        </w:rPr>
-        <w:t xml:space="preserve"> class which then calls </w:t>
-      </w:r>
-      <w:proofErr w:type="spellStart"/>
-      <w:r>
-        <w:rPr>
-          <w:lang w:val="en-GB"/>
-        </w:rPr>
-        <w:t>setChecked</w:t>
-      </w:r>
-      <w:proofErr w:type="spellEnd"/>
-      <w:r>
-        <w:rPr>
-          <w:lang w:val="en-GB"/>
-        </w:rPr>
-        <w:t xml:space="preserve"> in the Task class as seen in figure 4 below.  The </w:t>
-      </w:r>
-      <w:proofErr w:type="spellStart"/>
-      <w:r>
-        <w:rPr>
-          <w:lang w:val="en-GB"/>
-        </w:rPr>
-        <w:t>setChecked</w:t>
-      </w:r>
-      <w:proofErr w:type="spellEnd"/>
-      <w:r>
-        <w:rPr>
-          <w:lang w:val="en-GB"/>
-        </w:rPr>
-        <w:t xml:space="preserve"> method in Task will change the Task Boolean to true</w:t>
-      </w:r>
-      <w:r>
-        <w:rPr>
-          <w:lang w:val="en-GB"/>
-        </w:rPr>
-        <w:t xml:space="preserve"> if the task was in fact checked off. It will do the opposite if the user clicks on the check off box when it is already checked. </w:t>
-      </w:r>
-    </w:p>
-    <w:p>
-      <w:pPr>
-        <w:spacing w:after="27"/>
-        <w:rPr>
-          <w:lang w:val="en-GB"/>
-        </w:rPr>
-      </w:pPr>
-    </w:p>
-    <w:p>
-      <w:pPr>
-        <w:pStyle w:val="Beskrivning"/>
-        <w:rPr>
-          <w:lang w:val="en-US"/>
-        </w:rPr>
-      </w:pPr>
-      <w:r>
-        <w:rPr>
-          <w:lang w:val="en-GB"/>
-        </w:rPr>
-        <w:t xml:space="preserve">Figure </w:t>
-      </w:r>
-      <w:r>
-        <w:rPr>
-          <w:lang w:val="en-US"/>
-        </w:rPr>
-        <w:t>4</w:t>
-      </w:r>
-      <w:r>
-        <w:rPr>
-          <w:lang w:val="en-US"/>
-        </w:rPr>
-        <w:t xml:space="preserve"> S</w:t>
-      </w:r>
-      <w:r>
-        <w:rPr>
-          <w:lang w:val="en-US"/>
-        </w:rPr>
-        <w:t>equence diagram of the use case -Check off task</w:t>
-      </w:r>
-    </w:p>
-    <w:p>
-      <w:pPr>
-        <w:spacing w:after="27"/>
-        <w:rPr>
-          <w:lang w:val="en-US"/>
-        </w:rPr>
-      </w:pPr>
-    </w:p>
-    <w:p>
-      <w:pPr>
-        <w:pStyle w:val="Rubrik3"/>
-        <w:rPr>
-          <w:lang w:val="en-US"/>
-        </w:rPr>
-      </w:pPr>
-      <w:r>
-        <w:rPr>
-          <w:lang w:val="en-US"/>
-        </w:rPr>
-        <w:lastRenderedPageBreak/>
         <w:t xml:space="preserve">Quality </w:t>
       </w:r>
     </w:p>
@@ -5369,7 +5861,7 @@
         </w:rPr>
         <w:t xml:space="preserve">The three laws of Test Driven Development - </w:t>
       </w:r>
-      <w:hyperlink r:id="rId23" w:history="1">
+      <w:hyperlink r:id="rId29" w:history="1">
         <w:r>
           <w:rPr>
             <w:rStyle w:val="Hyperlnk"/>
@@ -5420,7 +5912,7 @@
         </w:rPr>
         <w:t xml:space="preserve">-library for Android - </w:t>
       </w:r>
-      <w:hyperlink r:id="rId24" w:history="1">
+      <w:hyperlink r:id="rId30" w:history="1">
         <w:r>
           <w:rPr>
             <w:rStyle w:val="Hyperlnk"/>
@@ -5471,7 +5963,7 @@
         </w:rPr>
         <w:t xml:space="preserve">, how to get started - </w:t>
       </w:r>
-      <w:hyperlink r:id="rId25" w:history="1">
+      <w:hyperlink r:id="rId31" w:history="1">
         <w:r>
           <w:rPr>
             <w:rStyle w:val="Hyperlnk"/>
@@ -5500,7 +5992,7 @@
         </w:rPr>
         <w:t xml:space="preserve">JavaScript Object Notation - </w:t>
       </w:r>
-      <w:hyperlink r:id="rId26" w:history="1">
+      <w:hyperlink r:id="rId32" w:history="1">
         <w:r>
           <w:rPr>
             <w:rStyle w:val="Hyperlnk"/>
@@ -5539,7 +6031,7 @@
       <w:r>
         <w:t xml:space="preserve"> - </w:t>
       </w:r>
-      <w:hyperlink r:id="rId27" w:anchor="filesInternal" w:history="1">
+      <w:hyperlink r:id="rId33" w:anchor="filesInternal" w:history="1">
         <w:r>
           <w:rPr>
             <w:rStyle w:val="Hyperlnk"/>
@@ -5578,29 +6070,12 @@
       </w:r>
     </w:p>
   </w:comment>
-  <w:comment w:id="2" w:author="Felix Nordén Johansson" w:date="2017-05-11T10:53:00Z" w:initials="FNJ">
-    <w:p>
-      <w:pPr>
-        <w:pStyle w:val="Kommentarer"/>
-      </w:pPr>
-      <w:r>
-        <w:rPr>
-          <w:rStyle w:val="Kommentarsreferens"/>
-        </w:rPr>
-        <w:annotationRef/>
-      </w:r>
-      <w:r>
-        <w:t>Felix och Johan</w:t>
-      </w:r>
-    </w:p>
-  </w:comment>
 </w:comments>
 </file>
 
 <file path=word/commentsExtended.xml><?xml version="1.0" encoding="utf-8"?>
 <w15:commentsEx xmlns:wpc="http://schemas.microsoft.com/office/word/2010/wordprocessingCanvas" xmlns:cx="http://schemas.microsoft.com/office/drawing/2014/chartex" xmlns:cx1="http://schemas.microsoft.com/office/drawing/2015/9/8/chartex" xmlns:cx2="http://schemas.microsoft.com/office/drawing/2015/10/21/chartex" xmlns:cx3="http://schemas.microsoft.com/office/drawing/2016/5/9/chartex" xmlns:cx4="http://schemas.microsoft.com/office/drawing/2016/5/10/chartex" xmlns:cx5="http://schemas.microsoft.com/office/drawing/2016/5/11/chartex" xmlns:cx6="http://schemas.microsoft.com/office/drawing/2016/5/12/chartex" xmlns:cx7="http://schemas.microsoft.com/office/drawing/2016/5/13/chartex" xmlns:cx8="http://schemas.microsoft.com/office/drawing/2016/5/14/chartex" xmlns:mc="http://schemas.openxmlformats.org/markup-compatibility/2006" xmlns:o="urn:schemas-microsoft-com:office:office" xmlns:r="http://schemas.openxmlformats.org/officeDocument/2006/relationships" xmlns:m="http://schemas.openxmlformats.org/officeDocument/2006/math" xmlns:v="urn:schemas-microsoft-com:vml" xmlns:wp14="http://schemas.microsoft.com/office/word/2010/wordprocessingDrawing" xmlns:wp="http://schemas.openxmlformats.org/drawingml/2006/wordprocessingDrawing" xmlns:w10="urn:schemas-microsoft-com:office:word" xmlns:w="http://schemas.openxmlformats.org/wordprocessingml/2006/main" xmlns:w14="http://schemas.microsoft.com/office/word/2010/wordml" xmlns:w15="http://schemas.microsoft.com/office/word/2012/wordml" xmlns:w16se="http://schemas.microsoft.com/office/word/2015/wordml/symex" xmlns:wpg="http://schemas.microsoft.com/office/word/2010/wordprocessingGroup" xmlns:wpi="http://schemas.microsoft.com/office/word/2010/wordprocessingInk" xmlns:wne="http://schemas.microsoft.com/office/word/2006/wordml" xmlns:wps="http://schemas.microsoft.com/office/word/2010/wordprocessingShape" mc:Ignorable="w14 w15 w16se wp14">
   <w15:commentEx w15:paraId="0991BEEB" w15:done="0"/>
-  <w15:commentEx w15:paraId="3755FBA3" w15:done="0"/>
 </w15:commentsEx>
 </file>
 
@@ -7555,7 +8030,7 @@
 </file>
 
 <file path=customXml/itemProps1.xml><?xml version="1.0" encoding="utf-8"?>
-<ds:datastoreItem xmlns:ds="http://schemas.openxmlformats.org/officeDocument/2006/customXml" ds:itemID="{01712C06-5D91-4341-AEB7-478C1A919825}">
+<ds:datastoreItem xmlns:ds="http://schemas.openxmlformats.org/officeDocument/2006/customXml" ds:itemID="{79B4C857-66D0-4FDB-B9BE-B65806C93CC8}">
   <ds:schemaRefs>
     <ds:schemaRef ds:uri="http://schemas.openxmlformats.org/officeDocument/2006/bibliography"/>
   </ds:schemaRefs>

</xml_diff>

<commit_message>
Deployment Diagram done and added to SDD
</commit_message>
<xml_diff>
--- a/Documentation/SDD.docx
+++ b/Documentation/SDD.docx
@@ -341,6 +341,47 @@
         <w:rPr>
           <w:lang w:val="en-GB"/>
         </w:rPr>
+        <w:t xml:space="preserve">MVP – “Model, View, Presenter”, an alternate form of the MVC-model. Here, the Controllers’ responsibilities are being split in two separate classes. One that handles the View-management logic, which is placed together with the View in </w:t>
+      </w:r>
+      <w:r>
+        <w:rPr>
+          <w:lang w:val="en-GB"/>
+        </w:rPr>
+        <w:t xml:space="preserve">the view package. The other handles </w:t>
+      </w:r>
+      <w:r>
+        <w:rPr>
+          <w:lang w:val="en-GB"/>
+        </w:rPr>
+        <w:lastRenderedPageBreak/>
+        <w:t xml:space="preserve">communication between the Model and the View, which is in the form of a Presenter. See </w:t>
+      </w:r>
+      <w:hyperlink r:id="rId7" w:history="1">
+        <w:r>
+          <w:rPr>
+            <w:rStyle w:val="Hyperlnk"/>
+            <w:lang w:val="en-GB"/>
+          </w:rPr>
+          <w:t>https://news.realm.io/news/eric-maxwell-mvc-mvp-and-mvvm-on-android/</w:t>
+        </w:r>
+      </w:hyperlink>
+      <w:r>
+        <w:rPr>
+          <w:lang w:val="en-GB"/>
+        </w:rPr>
+        <w:t xml:space="preserve"> for a more in depth description of the differences between MVC and MVP.</w:t>
+      </w:r>
+    </w:p>
+    <w:p>
+      <w:pPr>
+        <w:rPr>
+          <w:lang w:val="en-GB"/>
+        </w:rPr>
+      </w:pPr>
+      <w:r>
+        <w:rPr>
+          <w:lang w:val="en-GB"/>
+        </w:rPr>
         <w:t>Object Oriented implementation</w:t>
       </w:r>
       <w:r>
@@ -360,7 +401,6 @@
         <w:rPr>
           <w:lang w:val="en-GB"/>
         </w:rPr>
-        <w:lastRenderedPageBreak/>
         <w:t xml:space="preserve">POJO – An abbreviation for </w:t>
       </w:r>
       <w:r>
@@ -460,16 +500,244 @@
         <w:rPr>
           <w:lang w:val="en-GB"/>
         </w:rPr>
-        <w:t xml:space="preserve">? Describe the high level overall flow of some use case. How to start/stop system. </w:t>
-      </w:r>
-    </w:p>
-    <w:p>
-      <w:pPr>
-        <w:spacing w:after="31"/>
-        <w:rPr>
-          <w:lang w:val="en-GB"/>
-        </w:rPr>
-      </w:pPr>
+        <w:t xml:space="preserve">? Describe the high level overall flow of some use case. How to start/stop system.  </w:t>
+      </w:r>
+    </w:p>
+    <w:p>
+      <w:pPr>
+        <w:rPr>
+          <w:lang w:val="en-GB"/>
+        </w:rPr>
+      </w:pPr>
+      <w:r>
+        <w:rPr>
+          <w:lang w:val="en-GB"/>
+        </w:rPr>
+        <w:t xml:space="preserve">(Persistence and Access control further down) </w:t>
+      </w:r>
+    </w:p>
+    <w:p>
+      <w:pPr>
+        <w:rPr>
+          <w:lang w:val="en-GB"/>
+        </w:rPr>
+      </w:pPr>
+      <w:r>
+        <w:rPr>
+          <w:lang w:val="en-GB"/>
+        </w:rPr>
+        <w:t>Any general principles in application? Flow, creations, ...</w:t>
+      </w:r>
+      <w:r>
+        <w:rPr>
+          <w:lang w:val="en-GB"/>
+        </w:rPr>
+        <w:t>,</w:t>
+      </w:r>
+    </w:p>
+    <w:p>
+      <w:pPr>
+        <w:ind w:left="-5"/>
+        <w:rPr>
+          <w:lang w:val="en-GB"/>
+        </w:rPr>
+      </w:pPr>
+      <w:r>
+        <w:rPr>
+          <w:lang w:val="en-GB"/>
+        </w:rPr>
+        <w:t xml:space="preserve">Coffee Break </w:t>
+      </w:r>
+      <w:r>
+        <w:rPr>
+          <w:lang w:val="en-GB"/>
+        </w:rPr>
+        <w:t>is a standalone application, which runs locally on the user’s mobile Android device.</w:t>
+      </w:r>
+      <w:r>
+        <w:rPr>
+          <w:lang w:val="en-GB"/>
+        </w:rPr>
+        <w:t xml:space="preserve"> The only outward dependency that the application has is it’s need to store persistent data on the device’s storage between runs. More information about this can be found in section 4 of this document.</w:t>
+      </w:r>
+    </w:p>
+    <w:p>
+      <w:pPr>
+        <w:pStyle w:val="Rubrik2"/>
+        <w:rPr>
+          <w:lang w:val="en-GB"/>
+        </w:rPr>
+      </w:pPr>
+      <w:r>
+        <w:rPr>
+          <w:lang w:val="en-GB"/>
+        </w:rPr>
+        <w:t>Deployment process of the application</w:t>
+      </w:r>
+    </w:p>
+    <w:p>
+      <w:pPr>
+        <w:ind w:left="-5"/>
+        <w:rPr>
+          <w:lang w:val="en-GB"/>
+        </w:rPr>
+      </w:pPr>
+      <w:r>
+        <w:rPr>
+          <w:lang w:val="en-GB"/>
+        </w:rPr>
+        <w:t xml:space="preserve">When the application is executed by the user, </w:t>
+      </w:r>
+      <w:r>
+        <w:rPr>
+          <w:lang w:val="en-GB"/>
+        </w:rPr>
+        <w:t xml:space="preserve">its </w:t>
+      </w:r>
+      <w:proofErr w:type="spellStart"/>
+      <w:r>
+        <w:rPr>
+          <w:lang w:val="en-GB"/>
+        </w:rPr>
+        <w:t>MainActivity</w:t>
+      </w:r>
+      <w:proofErr w:type="spellEnd"/>
+      <w:r>
+        <w:rPr>
+          <w:lang w:val="en-GB"/>
+        </w:rPr>
+        <w:t xml:space="preserve">-class in the view package is being </w:t>
+      </w:r>
+      <w:proofErr w:type="spellStart"/>
+      <w:r>
+        <w:rPr>
+          <w:lang w:val="en-GB"/>
+        </w:rPr>
+        <w:t>instatiated</w:t>
+      </w:r>
+      <w:proofErr w:type="spellEnd"/>
+      <w:r>
+        <w:rPr>
+          <w:lang w:val="en-GB"/>
+        </w:rPr>
+        <w:t xml:space="preserve"> first by the definition in the application’s manifest. When this object then runs its </w:t>
+      </w:r>
+      <w:proofErr w:type="spellStart"/>
+      <w:r>
+        <w:rPr>
+          <w:lang w:val="en-GB"/>
+        </w:rPr>
+        <w:t>onCreate</w:t>
+      </w:r>
+      <w:proofErr w:type="spellEnd"/>
+      <w:r>
+        <w:rPr>
+          <w:lang w:val="en-GB"/>
+        </w:rPr>
+        <w:t xml:space="preserve">()-method, it calls for the </w:t>
+      </w:r>
+      <w:proofErr w:type="spellStart"/>
+      <w:r>
+        <w:rPr>
+          <w:lang w:val="en-GB"/>
+        </w:rPr>
+        <w:t>PresenterFactory</w:t>
+      </w:r>
+      <w:proofErr w:type="spellEnd"/>
+      <w:r>
+        <w:rPr>
+          <w:lang w:val="en-GB"/>
+        </w:rPr>
+        <w:t xml:space="preserve"> to </w:t>
+      </w:r>
+      <w:proofErr w:type="spellStart"/>
+      <w:r>
+        <w:rPr>
+          <w:lang w:val="en-GB"/>
+        </w:rPr>
+        <w:t>instatiate</w:t>
+      </w:r>
+      <w:proofErr w:type="spellEnd"/>
+      <w:r>
+        <w:rPr>
+          <w:lang w:val="en-GB"/>
+        </w:rPr>
+        <w:t xml:space="preserve"> the </w:t>
+      </w:r>
+      <w:proofErr w:type="spellStart"/>
+      <w:r>
+        <w:rPr>
+          <w:lang w:val="en-GB"/>
+        </w:rPr>
+        <w:t>DelegatingPresenter</w:t>
+      </w:r>
+      <w:proofErr w:type="spellEnd"/>
+      <w:r>
+        <w:rPr>
+          <w:lang w:val="en-GB"/>
+        </w:rPr>
+        <w:t xml:space="preserve">-class. </w:t>
+      </w:r>
+    </w:p>
+    <w:p>
+      <w:pPr>
+        <w:ind w:left="-5"/>
+        <w:rPr>
+          <w:lang w:val="en-GB"/>
+        </w:rPr>
+      </w:pPr>
+      <w:r>
+        <w:rPr>
+          <w:lang w:val="en-GB"/>
+        </w:rPr>
+        <w:t xml:space="preserve">The </w:t>
+      </w:r>
+      <w:proofErr w:type="spellStart"/>
+      <w:r>
+        <w:rPr>
+          <w:lang w:val="en-GB"/>
+        </w:rPr>
+        <w:t>DelegatingPresenter</w:t>
+      </w:r>
+      <w:proofErr w:type="spellEnd"/>
+      <w:r>
+        <w:rPr>
+          <w:lang w:val="en-GB"/>
+        </w:rPr>
+        <w:t>-object then loads in all persistent data from the device</w:t>
+      </w:r>
+      <w:r>
+        <w:rPr>
+          <w:lang w:val="en-GB"/>
+        </w:rPr>
+        <w:t xml:space="preserve">, creates a presenter for the </w:t>
+      </w:r>
+      <w:proofErr w:type="spellStart"/>
+      <w:r>
+        <w:rPr>
+          <w:lang w:val="en-GB"/>
+        </w:rPr>
+        <w:t>MainActivity</w:t>
+      </w:r>
+      <w:proofErr w:type="spellEnd"/>
+      <w:r>
+        <w:rPr>
+          <w:lang w:val="en-GB"/>
+        </w:rPr>
+        <w:t xml:space="preserve">-object </w:t>
+      </w:r>
+      <w:r>
+        <w:rPr>
+          <w:lang w:val="en-GB"/>
+        </w:rPr>
+        <w:t>and then takes on the responsibility of managing all</w:t>
+      </w:r>
+      <w:r>
+        <w:rPr>
+          <w:lang w:val="en-GB"/>
+        </w:rPr>
+        <w:t xml:space="preserve"> other presenter requests from activities when they are launched.</w:t>
+      </w:r>
       <w:r>
         <w:rPr>
           <w:lang w:val="en-GB"/>
@@ -479,157 +747,267 @@
     </w:p>
     <w:p>
       <w:pPr>
-        <w:spacing w:after="0" w:line="390" w:lineRule="auto"/>
-        <w:ind w:left="-5" w:right="1025"/>
-        <w:rPr>
-          <w:lang w:val="en-GB"/>
-        </w:rPr>
-      </w:pPr>
-      <w:r>
-        <w:rPr>
-          <w:lang w:val="en-GB"/>
-        </w:rPr>
-        <w:t xml:space="preserve">An </w:t>
-      </w:r>
-      <w:r>
-        <w:rPr>
-          <w:rFonts w:ascii="Calibri" w:eastAsia="Calibri" w:hAnsi="Calibri" w:cs="Calibri"/>
-          <w:u w:val="single" w:color="1155CC"/>
-          <w:lang w:val="en-GB"/>
-        </w:rPr>
-        <w:t>​</w:t>
-      </w:r>
-      <w:r>
-        <w:rPr>
-          <w:color w:val="1155CC"/>
-          <w:u w:val="single" w:color="1155CC"/>
-          <w:lang w:val="en-GB"/>
-        </w:rPr>
-        <w:t>UML deployment diagram</w:t>
-      </w:r>
-      <w:r>
-        <w:rPr>
-          <w:rFonts w:ascii="Calibri" w:eastAsia="Calibri" w:hAnsi="Calibri" w:cs="Calibri"/>
-          <w:color w:val="1155CC"/>
-          <w:u w:val="single" w:color="1155CC"/>
-          <w:lang w:val="en-GB"/>
-        </w:rPr>
-        <w:t>​</w:t>
-      </w:r>
-      <w:r>
-        <w:rPr>
-          <w:lang w:val="en-GB"/>
-        </w:rPr>
-        <w:t xml:space="preserve">, possibly drawings and other explanations.  Possibly UML </w:t>
-      </w:r>
-      <w:r>
-        <w:rPr>
-          <w:color w:val="1155CC"/>
-          <w:u w:val="single" w:color="1155CC"/>
-          <w:lang w:val="en-GB"/>
-        </w:rPr>
-        <w:t>sequence diagrams</w:t>
-      </w:r>
-      <w:r>
-        <w:rPr>
-          <w:rFonts w:ascii="Calibri" w:eastAsia="Calibri" w:hAnsi="Calibri" w:cs="Calibri"/>
-          <w:u w:val="single" w:color="1155CC"/>
-          <w:lang w:val="en-GB"/>
-        </w:rPr>
-        <w:t>​</w:t>
-      </w:r>
-      <w:r>
-        <w:rPr>
-          <w:rFonts w:ascii="Calibri" w:eastAsia="Calibri" w:hAnsi="Calibri" w:cs="Calibri"/>
-          <w:u w:val="single" w:color="1155CC"/>
-          <w:lang w:val="en-GB"/>
-        </w:rPr>
-        <w:tab/>
-      </w:r>
-      <w:r>
-        <w:rPr>
-          <w:lang w:val="en-GB"/>
-        </w:rPr>
-        <w:t xml:space="preserve"> for flow.</w:t>
-      </w:r>
-      <w:r>
-        <w:rPr>
-          <w:rFonts w:ascii="Calibri" w:eastAsia="Calibri" w:hAnsi="Calibri" w:cs="Calibri"/>
-          <w:color w:val="1155CC"/>
-          <w:lang w:val="en-GB"/>
-        </w:rPr>
-        <w:t>​</w:t>
-      </w:r>
-      <w:r>
-        <w:rPr>
-          <w:rFonts w:ascii="Calibri" w:eastAsia="Calibri" w:hAnsi="Calibri" w:cs="Calibri"/>
-          <w:color w:val="1155CC"/>
-          <w:lang w:val="en-GB"/>
-        </w:rPr>
-        <w:tab/>
-      </w:r>
-      <w:r>
-        <w:rPr>
-          <w:lang w:val="en-GB"/>
-        </w:rPr>
-        <w:t xml:space="preserve"> </w:t>
-      </w:r>
-    </w:p>
-    <w:p>
-      <w:pPr>
-        <w:spacing w:after="27"/>
-        <w:rPr>
-          <w:lang w:val="en-GB"/>
-        </w:rPr>
-      </w:pPr>
-      <w:r>
-        <w:rPr>
-          <w:lang w:val="en-GB"/>
-        </w:rPr>
-        <w:t xml:space="preserve"> </w:t>
-      </w:r>
-    </w:p>
-    <w:p>
-      <w:pPr>
-        <w:ind w:left="-5"/>
-        <w:rPr>
-          <w:lang w:val="en-GB"/>
-        </w:rPr>
-      </w:pPr>
-      <w:r>
-        <w:rPr>
-          <w:lang w:val="en-GB"/>
-        </w:rPr>
-        <w:t xml:space="preserve">(Persistence and Access control further down) </w:t>
-      </w:r>
-    </w:p>
-    <w:p>
-      <w:pPr>
-        <w:spacing w:after="27"/>
-        <w:rPr>
-          <w:lang w:val="en-GB"/>
-        </w:rPr>
-      </w:pPr>
-      <w:r>
-        <w:rPr>
-          <w:lang w:val="en-GB"/>
-        </w:rPr>
-        <w:t xml:space="preserve"> </w:t>
-      </w:r>
-    </w:p>
-    <w:p>
-      <w:pPr>
-        <w:spacing w:after="575"/>
-        <w:ind w:left="-5"/>
-        <w:rPr>
-          <w:lang w:val="en-GB"/>
-        </w:rPr>
-      </w:pPr>
-      <w:r>
-        <w:rPr>
-          <w:lang w:val="en-GB"/>
-        </w:rPr>
-        <w:t xml:space="preserve">Any general principles in application? Flow, creations, ... </w:t>
+        <w:rPr>
+          <w:noProof/>
+        </w:rPr>
+      </w:pPr>
+      <w:r>
+        <w:rPr>
+          <w:noProof/>
+        </w:rPr>
+        <mc:AlternateContent>
+          <mc:Choice Requires="wpg">
+            <w:drawing>
+              <wp:anchor distT="0" distB="0" distL="114300" distR="114300" simplePos="0" relativeHeight="251694592" behindDoc="0" locked="0" layoutInCell="1" allowOverlap="1" wp14:anchorId="3D6152F3" wp14:editId="254AC789">
+                <wp:simplePos x="0" y="0"/>
+                <wp:positionH relativeFrom="column">
+                  <wp:posOffset>-128089</wp:posOffset>
+                </wp:positionH>
+                <wp:positionV relativeFrom="paragraph">
+                  <wp:posOffset>645341</wp:posOffset>
+                </wp:positionV>
+                <wp:extent cx="5979160" cy="4178385"/>
+                <wp:effectExtent l="0" t="0" r="0" b="0"/>
+                <wp:wrapTopAndBottom/>
+                <wp:docPr id="31" name="Grupp 31"/>
+                <wp:cNvGraphicFramePr/>
+                <a:graphic xmlns:a="http://schemas.openxmlformats.org/drawingml/2006/main">
+                  <a:graphicData uri="http://schemas.microsoft.com/office/word/2010/wordprocessingGroup">
+                    <wpg:wgp>
+                      <wpg:cNvGrpSpPr/>
+                      <wpg:grpSpPr>
+                        <a:xfrm>
+                          <a:off x="0" y="0"/>
+                          <a:ext cx="5979160" cy="4178385"/>
+                          <a:chOff x="0" y="0"/>
+                          <a:chExt cx="5979160" cy="4178385"/>
+                        </a:xfrm>
+                      </wpg:grpSpPr>
+                      <pic:pic xmlns:pic="http://schemas.openxmlformats.org/drawingml/2006/picture">
+                        <pic:nvPicPr>
+                          <pic:cNvPr id="29" name="Bild 29"/>
+                          <pic:cNvPicPr>
+                            <a:picLocks noChangeAspect="1"/>
+                          </pic:cNvPicPr>
+                        </pic:nvPicPr>
+                        <pic:blipFill rotWithShape="1">
+                          <a:blip r:embed="rId8" cstate="print">
+                            <a:extLst>
+                              <a:ext uri="{28A0092B-C50C-407E-A947-70E740481C1C}">
+                                <a14:useLocalDpi xmlns:a14="http://schemas.microsoft.com/office/drawing/2010/main" val="0"/>
+                              </a:ext>
+                              <a:ext uri="{96DAC541-7B7A-43D3-8B79-37D633B846F1}">
+                                <asvg:svgBlip xmlns:asvg="http://schemas.microsoft.com/office/drawing/2016/SVG/main" r:embed="rId9"/>
+                              </a:ext>
+                            </a:extLst>
+                          </a:blip>
+                          <a:srcRect l="3927" t="4967" r="2446" b="8924"/>
+                          <a:stretch/>
+                        </pic:blipFill>
+                        <pic:spPr bwMode="auto">
+                          <a:xfrm>
+                            <a:off x="0" y="0"/>
+                            <a:ext cx="5979160" cy="4010025"/>
+                          </a:xfrm>
+                          <a:prstGeom prst="rect">
+                            <a:avLst/>
+                          </a:prstGeom>
+                          <a:ln>
+                            <a:noFill/>
+                          </a:ln>
+                          <a:extLst>
+                            <a:ext uri="{53640926-AAD7-44D8-BBD7-CCE9431645EC}">
+                              <a14:shadowObscured xmlns:a14="http://schemas.microsoft.com/office/drawing/2010/main"/>
+                            </a:ext>
+                          </a:extLst>
+                        </pic:spPr>
+                      </pic:pic>
+                      <wps:wsp>
+                        <wps:cNvPr id="30" name="Textruta 30"/>
+                        <wps:cNvSpPr txBox="1"/>
+                        <wps:spPr>
+                          <a:xfrm>
+                            <a:off x="1401289" y="4001985"/>
+                            <a:ext cx="3171600" cy="176400"/>
+                          </a:xfrm>
+                          <a:prstGeom prst="rect">
+                            <a:avLst/>
+                          </a:prstGeom>
+                          <a:solidFill>
+                            <a:prstClr val="white"/>
+                          </a:solidFill>
+                          <a:ln>
+                            <a:noFill/>
+                          </a:ln>
+                        </wps:spPr>
+                        <wps:txbx>
+                          <w:txbxContent>
+                            <w:p>
+                              <w:pPr>
+                                <w:pStyle w:val="Beskrivning"/>
+                                <w:rPr>
+                                  <w:noProof/>
+                                </w:rPr>
+                              </w:pPr>
+                              <w:proofErr w:type="spellStart"/>
+                              <w:r>
+                                <w:t>Figure</w:t>
+                              </w:r>
+                              <w:proofErr w:type="spellEnd"/>
+                              <w:r>
+                                <w:t xml:space="preserve"> </w:t>
+                              </w:r>
+                              <w:fldSimple w:instr=" SEQ Figure \* ARABIC ">
+                                <w:r>
+                                  <w:rPr>
+                                    <w:noProof/>
+                                  </w:rPr>
+                                  <w:t>1</w:t>
+                                </w:r>
+                              </w:fldSimple>
+                              <w:r>
+                                <w:t xml:space="preserve"> </w:t>
+                              </w:r>
+                              <w:proofErr w:type="spellStart"/>
+                              <w:r>
+                                <w:t>Deployment</w:t>
+                              </w:r>
+                              <w:proofErr w:type="spellEnd"/>
+                              <w:r>
+                                <w:t xml:space="preserve"> Diagram for the </w:t>
+                              </w:r>
+                              <w:proofErr w:type="spellStart"/>
+                              <w:r>
+                                <w:t>Initialization</w:t>
+                              </w:r>
+                              <w:proofErr w:type="spellEnd"/>
+                              <w:r>
+                                <w:t xml:space="preserve"> Process</w:t>
+                              </w:r>
+                            </w:p>
+                          </w:txbxContent>
+                        </wps:txbx>
+                        <wps:bodyPr rot="0" spcFirstLastPara="0" vertOverflow="overflow" horzOverflow="overflow" vert="horz" wrap="square" lIns="0" tIns="0" rIns="0" bIns="0" numCol="1" spcCol="0" rtlCol="0" fromWordArt="0" anchor="t" anchorCtr="0" forceAA="0" compatLnSpc="1">
+                          <a:prstTxWarp prst="textNoShape">
+                            <a:avLst/>
+                          </a:prstTxWarp>
+                          <a:noAutofit/>
+                        </wps:bodyPr>
+                      </wps:wsp>
+                    </wpg:wgp>
+                  </a:graphicData>
+                </a:graphic>
+              </wp:anchor>
+            </w:drawing>
+          </mc:Choice>
+          <mc:Fallback>
+            <w:pict>
+              <v:group w14:anchorId="3D6152F3" id="Grupp 31" o:spid="_x0000_s1026" style="position:absolute;margin-left:-10.1pt;margin-top:50.8pt;width:470.8pt;height:329pt;z-index:251694592" coordsize="59791,41783" o:gfxdata="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